<commit_message>
Cleaned up PRIM profile
Cleaned up actor names and some minor text changes.
</commit_message>
<xml_diff>
--- a/PRIM/Patient Resource Identity Management - PRIM.docx
+++ b/PRIM/Patient Resource Identity Management - PRIM.docx
@@ -234,7 +234,23 @@
           <w:sz w:val="44"/>
           <w:szCs w:val="44"/>
         </w:rPr>
-        <w:t>Patient Identity Management using FHIR</w:t>
+        <w:t xml:space="preserve">Patient </w:t>
+      </w:r>
+      <w:r>
+        <w:rPr>
+          <w:b/>
+          <w:sz w:val="44"/>
+          <w:szCs w:val="44"/>
+        </w:rPr>
+        <w:t xml:space="preserve">Resource </w:t>
+      </w:r>
+      <w:r>
+        <w:rPr>
+          <w:b/>
+          <w:sz w:val="44"/>
+          <w:szCs w:val="44"/>
+        </w:rPr>
+        <w:t>Identity Management</w:t>
       </w:r>
     </w:p>
     <w:p>
@@ -260,16 +276,7 @@
           <w:sz w:val="44"/>
           <w:szCs w:val="44"/>
         </w:rPr>
-        <w:t>PIMuF</w:t>
-      </w:r>
-      <w:r>
-        <w:rPr>
-          <w:b/>
-          <w:color w:val="000000"/>
-          <w:sz w:val="44"/>
-          <w:szCs w:val="44"/>
-        </w:rPr>
-        <w:t xml:space="preserve"> </w:t>
+        <w:t>PRIM</w:t>
       </w:r>
     </w:p>
     <w:p>
@@ -7264,19 +7271,8 @@
           <w:between w:val="nil"/>
         </w:pBdr>
       </w:pPr>
-      <w:commentRangeStart w:id="4"/>
-      <w:r>
-        <w:t xml:space="preserve">Provides the means </w:t>
-      </w:r>
-      <w:commentRangeEnd w:id="4"/>
-      <w:r>
-        <w:rPr>
-          <w:rStyle w:val="CommentReference"/>
-        </w:rPr>
-        <w:commentReference w:id="4"/>
-      </w:r>
-      <w:r>
-        <w:t>for FHIR systems (and their users) to operate in an environment where multiple patient registration domains co-exist.</w:t>
+      <w:r>
+        <w:t>Provides the means for FHIR systems (and their users) to operate in an environment where multiple patient registration domains co-exist.</w:t>
       </w:r>
       <w:r>
         <w:br/>
@@ -7520,8 +7516,8 @@
         <w:pStyle w:val="Heading2"/>
         <w:ind w:left="0" w:firstLine="0"/>
       </w:pPr>
-      <w:bookmarkStart w:id="5" w:name="_2et92p0" w:colFirst="0" w:colLast="0"/>
-      <w:bookmarkEnd w:id="5"/>
+      <w:bookmarkStart w:id="4" w:name="_2et92p0" w:colFirst="0" w:colLast="0"/>
+      <w:bookmarkEnd w:id="4"/>
       <w:r>
         <w:lastRenderedPageBreak/>
         <w:t>Open Issues and Questions</w:t>
@@ -7599,8 +7595,8 @@
       <w:pPr>
         <w:pStyle w:val="Heading2"/>
       </w:pPr>
-      <w:bookmarkStart w:id="6" w:name="_tyjcwt" w:colFirst="0" w:colLast="0"/>
-      <w:bookmarkEnd w:id="6"/>
+      <w:bookmarkStart w:id="5" w:name="_tyjcwt" w:colFirst="0" w:colLast="0"/>
+      <w:bookmarkEnd w:id="5"/>
       <w:r>
         <w:t>Closed Issues</w:t>
       </w:r>
@@ -7638,8 +7634,8 @@
       <w:pPr>
         <w:pStyle w:val="Heading1"/>
       </w:pPr>
-      <w:bookmarkStart w:id="7" w:name="_3dy6vkm" w:colFirst="0" w:colLast="0"/>
-      <w:bookmarkEnd w:id="7"/>
+      <w:bookmarkStart w:id="6" w:name="_3dy6vkm" w:colFirst="0" w:colLast="0"/>
+      <w:bookmarkEnd w:id="6"/>
       <w:r>
         <w:br w:type="page"/>
       </w:r>
@@ -7667,7 +7663,7 @@
         </w:rPr>
         <w:t xml:space="preserve">The </w:t>
       </w:r>
-      <w:hyperlink r:id="rId24" w:anchor="GenIntro">
+      <w:hyperlink r:id="rId21" w:anchor="GenIntro">
         <w:r>
           <w:rPr>
             <w:color w:val="0000FF"/>
@@ -7747,22 +7743,22 @@
           <w:color w:val="000000"/>
         </w:rPr>
       </w:pPr>
-      <w:bookmarkStart w:id="8" w:name="_1t3h5sf" w:colFirst="0" w:colLast="0"/>
+      <w:bookmarkStart w:id="7" w:name="_1t3h5sf" w:colFirst="0" w:colLast="0"/>
+      <w:bookmarkEnd w:id="7"/>
+    </w:p>
+    <w:p>
+      <w:pPr>
+        <w:pStyle w:val="Heading1"/>
+      </w:pPr>
+      <w:bookmarkStart w:id="8" w:name="_4d34og8" w:colFirst="0" w:colLast="0"/>
       <w:bookmarkEnd w:id="8"/>
-    </w:p>
-    <w:p>
-      <w:pPr>
-        <w:pStyle w:val="Heading1"/>
-      </w:pPr>
-      <w:bookmarkStart w:id="9" w:name="_4d34og8" w:colFirst="0" w:colLast="0"/>
+      <w:r>
+        <w:t xml:space="preserve">Appendix A </w:t>
+      </w:r>
+      <w:bookmarkStart w:id="9" w:name="2s8eyo1" w:colFirst="0" w:colLast="0"/>
+      <w:bookmarkStart w:id="10" w:name="17dp8vu" w:colFirst="0" w:colLast="0"/>
       <w:bookmarkEnd w:id="9"/>
-      <w:r>
-        <w:t xml:space="preserve">Appendix A </w:t>
-      </w:r>
-      <w:bookmarkStart w:id="10" w:name="2s8eyo1" w:colFirst="0" w:colLast="0"/>
-      <w:bookmarkStart w:id="11" w:name="17dp8vu" w:colFirst="0" w:colLast="0"/>
       <w:bookmarkEnd w:id="10"/>
-      <w:bookmarkEnd w:id="11"/>
       <w:r>
         <w:t>– Actor Summary Definitions</w:t>
       </w:r>
@@ -7899,13 +7895,7 @@
               </w:pBdr>
             </w:pPr>
             <w:r>
-              <w:t xml:space="preserve">A Patient Identity Manager can receive patient update notifications and updates from Patient Identity Sources, the Patient Identity Manager also sends patient notifications and updates for Patients identity changes </w:t>
-            </w:r>
-            <w:r>
-              <w:t>to a Patient Identity Consumer</w:t>
-            </w:r>
-            <w:r>
-              <w:t>.</w:t>
+              <w:t>A Patient Identity Manager can receive patient updates from Patient Identity Sources, the Patient Identity Manager also sends patient notifications for Patient identity changes to a Patient Identity Consumer.</w:t>
             </w:r>
           </w:p>
           <w:p>
@@ -8095,15 +8085,15 @@
           <w:color w:val="000000"/>
         </w:rPr>
       </w:pPr>
-      <w:bookmarkStart w:id="12" w:name="_35nkun2" w:colFirst="0" w:colLast="0"/>
+      <w:bookmarkStart w:id="11" w:name="_35nkun2" w:colFirst="0" w:colLast="0"/>
+      <w:bookmarkEnd w:id="11"/>
+    </w:p>
+    <w:p>
+      <w:pPr>
+        <w:pStyle w:val="Heading1"/>
+      </w:pPr>
+      <w:bookmarkStart w:id="12" w:name="_1ksv4uv" w:colFirst="0" w:colLast="0"/>
       <w:bookmarkEnd w:id="12"/>
-    </w:p>
-    <w:p>
-      <w:pPr>
-        <w:pStyle w:val="Heading1"/>
-      </w:pPr>
-      <w:bookmarkStart w:id="13" w:name="_1ksv4uv" w:colFirst="0" w:colLast="0"/>
-      <w:bookmarkEnd w:id="13"/>
       <w:r>
         <w:t>Appendix B – Transaction Summary Definitions</w:t>
       </w:r>
@@ -8181,7 +8171,7 @@
         </w:rPr>
         <w:t xml:space="preserve">&lt;After determining that a suitable transaction does not already exist, please note that the “verb-noun” construction for transaction names is preferred were possible. For additional guidance, see the IHE wiki at </w:t>
       </w:r>
-      <w:hyperlink r:id="rId25" w:anchor="Transactions">
+      <w:hyperlink r:id="rId22" w:anchor="Transactions">
         <w:r>
           <w:rPr>
             <w:i/>
@@ -8355,23 +8345,13 @@
                 <w:szCs w:val="18"/>
               </w:rPr>
             </w:pPr>
-            <w:ins w:id="14" w:author="Luke Duncan" w:date="2019-02-21T21:16:00Z">
-              <w:r>
-                <w:rPr>
-                  <w:sz w:val="18"/>
-                  <w:szCs w:val="18"/>
-                  <w:rPrChange w:id="15" w:author="Luke Duncan" w:date="2019-02-21T21:16:00Z">
-                    <w:rPr>
-                      <w:i/>
-                      <w:color w:val="000000"/>
-                      <w:sz w:val="18"/>
-                      <w:szCs w:val="18"/>
-                    </w:rPr>
-                  </w:rPrChange>
-                </w:rPr>
-                <w:t xml:space="preserve"> </w:t>
-              </w:r>
-            </w:ins>
+            <w:r>
+              <w:rPr>
+                <w:sz w:val="18"/>
+                <w:szCs w:val="18"/>
+              </w:rPr>
+              <w:t xml:space="preserve"> </w:t>
+            </w:r>
             <w:r>
               <w:rPr>
                 <w:sz w:val="18"/>
@@ -8497,15 +8477,15 @@
           <w:color w:val="000000"/>
         </w:rPr>
       </w:pPr>
-      <w:bookmarkStart w:id="16" w:name="_44sinio" w:colFirst="0" w:colLast="0"/>
-      <w:bookmarkEnd w:id="16"/>
+      <w:bookmarkStart w:id="13" w:name="_44sinio" w:colFirst="0" w:colLast="0"/>
+      <w:bookmarkEnd w:id="13"/>
     </w:p>
     <w:p>
       <w:pPr>
         <w:pStyle w:val="Heading1"/>
       </w:pPr>
-      <w:bookmarkStart w:id="17" w:name="_2jxsxqh" w:colFirst="0" w:colLast="0"/>
-      <w:bookmarkEnd w:id="17"/>
+      <w:bookmarkStart w:id="14" w:name="_2jxsxqh" w:colFirst="0" w:colLast="0"/>
+      <w:bookmarkEnd w:id="14"/>
       <w:r>
         <w:t>Appendix D – Glossary</w:t>
       </w:r>
@@ -8584,10 +8564,10 @@
         </w:rPr>
         <w:t xml:space="preserve"> associated with the profile here. </w:t>
       </w:r>
-      <w:bookmarkStart w:id="18" w:name="z337ya" w:colFirst="0" w:colLast="0"/>
-      <w:bookmarkStart w:id="19" w:name="3j2qqm3" w:colFirst="0" w:colLast="0"/>
-      <w:bookmarkEnd w:id="18"/>
-      <w:bookmarkEnd w:id="19"/>
+      <w:bookmarkStart w:id="15" w:name="z337ya" w:colFirst="0" w:colLast="0"/>
+      <w:bookmarkStart w:id="16" w:name="3j2qqm3" w:colFirst="0" w:colLast="0"/>
+      <w:bookmarkEnd w:id="15"/>
+      <w:bookmarkEnd w:id="16"/>
       <w:r>
         <w:rPr>
           <w:i/>
@@ -8595,7 +8575,7 @@
         </w:rPr>
         <w:t xml:space="preserve">Verify that any glossary terms added here are not already contained in the </w:t>
       </w:r>
-      <w:hyperlink r:id="rId26" w:anchor="GenIntro">
+      <w:hyperlink r:id="rId23" w:anchor="GenIntro">
         <w:r>
           <w:rPr>
             <w:i/>
@@ -8612,7 +8592,7 @@
         </w:rPr>
         <w:t xml:space="preserve">. Also, please review the </w:t>
       </w:r>
-      <w:hyperlink r:id="rId27" w:anchor="Glossary_Rules">
+      <w:hyperlink r:id="rId24" w:anchor="Glossary_Rules">
         <w:r>
           <w:rPr>
             <w:i/>
@@ -8924,8 +8904,8 @@
           <w:color w:val="000000"/>
         </w:rPr>
       </w:pPr>
-      <w:bookmarkStart w:id="20" w:name="_1y810tw" w:colFirst="0" w:colLast="0"/>
-      <w:bookmarkEnd w:id="20"/>
+      <w:bookmarkStart w:id="17" w:name="_1y810tw" w:colFirst="0" w:colLast="0"/>
+      <w:bookmarkEnd w:id="17"/>
     </w:p>
     <w:p>
       <w:pPr>
@@ -8983,8 +8963,8 @@
           <w:szCs w:val="44"/>
         </w:rPr>
       </w:pPr>
-      <w:bookmarkStart w:id="21" w:name="_4i7ojhp" w:colFirst="0" w:colLast="0"/>
-      <w:bookmarkEnd w:id="21"/>
+      <w:bookmarkStart w:id="18" w:name="_4i7ojhp" w:colFirst="0" w:colLast="0"/>
+      <w:bookmarkEnd w:id="18"/>
       <w:r>
         <w:br w:type="page"/>
       </w:r>
@@ -9004,8 +8984,8 @@
       <w:pPr>
         <w:pStyle w:val="Heading2"/>
       </w:pPr>
-      <w:bookmarkStart w:id="22" w:name="_2xcytpi" w:colFirst="0" w:colLast="0"/>
-      <w:bookmarkEnd w:id="22"/>
+      <w:bookmarkStart w:id="19" w:name="_2xcytpi" w:colFirst="0" w:colLast="0"/>
+      <w:bookmarkEnd w:id="19"/>
       <w:r>
         <w:t>&lt;</w:t>
       </w:r>
@@ -9037,12 +9017,12 @@
         </w:rPr>
         <w:t xml:space="preserve">&lt;General copyright licenses and permissions are listed in the IHE Technical Frameworks </w:t>
       </w:r>
-      <w:bookmarkStart w:id="23" w:name="2bn6wsx" w:colFirst="0" w:colLast="0"/>
-      <w:bookmarkStart w:id="24" w:name="1ci93xb" w:colFirst="0" w:colLast="0"/>
-      <w:bookmarkStart w:id="25" w:name="3whwml4" w:colFirst="0" w:colLast="0"/>
-      <w:bookmarkEnd w:id="23"/>
-      <w:bookmarkEnd w:id="24"/>
-      <w:bookmarkEnd w:id="25"/>
+      <w:bookmarkStart w:id="20" w:name="2bn6wsx" w:colFirst="0" w:colLast="0"/>
+      <w:bookmarkStart w:id="21" w:name="1ci93xb" w:colFirst="0" w:colLast="0"/>
+      <w:bookmarkStart w:id="22" w:name="3whwml4" w:colFirst="0" w:colLast="0"/>
+      <w:bookmarkEnd w:id="20"/>
+      <w:bookmarkEnd w:id="21"/>
+      <w:bookmarkEnd w:id="22"/>
       <w:r>
         <w:rPr>
           <w:i/>
@@ -9050,7 +9030,7 @@
         </w:rPr>
         <w:t xml:space="preserve">General Introduction. Add information on any standards referenced in the profile that are not already addressed in the </w:t>
       </w:r>
-      <w:hyperlink r:id="rId28" w:anchor="GenIntro">
+      <w:hyperlink r:id="rId25" w:anchor="GenIntro">
         <w:r>
           <w:rPr>
             <w:i/>
@@ -9079,8 +9059,8 @@
       <w:pPr>
         <w:pStyle w:val="Heading2"/>
       </w:pPr>
-      <w:bookmarkStart w:id="26" w:name="_qsh70q" w:colFirst="0" w:colLast="0"/>
-      <w:bookmarkEnd w:id="26"/>
+      <w:bookmarkStart w:id="23" w:name="_qsh70q" w:colFirst="0" w:colLast="0"/>
+      <w:bookmarkEnd w:id="23"/>
       <w:r>
         <w:t>&lt;</w:t>
       </w:r>
@@ -9127,8 +9107,8 @@
           <w:color w:val="000000"/>
         </w:rPr>
       </w:pPr>
-      <w:bookmarkStart w:id="27" w:name="_3as4poj" w:colFirst="0" w:colLast="0"/>
-      <w:bookmarkEnd w:id="27"/>
+      <w:bookmarkStart w:id="24" w:name="_3as4poj" w:colFirst="0" w:colLast="0"/>
+      <w:bookmarkEnd w:id="24"/>
     </w:p>
     <w:p>
       <w:pPr>
@@ -9188,8 +9168,8 @@
       <w:pPr>
         <w:pStyle w:val="Heading1"/>
       </w:pPr>
-      <w:bookmarkStart w:id="28" w:name="_1pxezwc" w:colFirst="0" w:colLast="0"/>
-      <w:bookmarkEnd w:id="28"/>
+      <w:bookmarkStart w:id="25" w:name="_1pxezwc" w:colFirst="0" w:colLast="0"/>
+      <w:bookmarkEnd w:id="25"/>
       <w:r>
         <w:t xml:space="preserve">X Patient </w:t>
       </w:r>
@@ -9257,8 +9237,8 @@
       <w:pPr>
         <w:pStyle w:val="Heading2"/>
       </w:pPr>
-      <w:bookmarkStart w:id="29" w:name="_49x2ik5" w:colFirst="0" w:colLast="0"/>
-      <w:bookmarkEnd w:id="29"/>
+      <w:bookmarkStart w:id="26" w:name="_49x2ik5" w:colFirst="0" w:colLast="0"/>
+      <w:bookmarkEnd w:id="26"/>
       <w:r>
         <w:t xml:space="preserve">X.1 </w:t>
       </w:r>
@@ -9297,17 +9277,17 @@
         </w:rPr>
         <w:t xml:space="preserve">This section defines the actors, transactions, and/or content modules in this profile. General definitions of actors are given in the </w:t>
       </w:r>
-      <w:bookmarkStart w:id="30" w:name="147n2zr" w:colFirst="0" w:colLast="0"/>
-      <w:bookmarkStart w:id="31" w:name="2p2csry" w:colFirst="0" w:colLast="0"/>
-      <w:bookmarkEnd w:id="30"/>
-      <w:bookmarkEnd w:id="31"/>
+      <w:bookmarkStart w:id="27" w:name="147n2zr" w:colFirst="0" w:colLast="0"/>
+      <w:bookmarkStart w:id="28" w:name="2p2csry" w:colFirst="0" w:colLast="0"/>
+      <w:bookmarkEnd w:id="27"/>
+      <w:bookmarkEnd w:id="28"/>
       <w:r>
         <w:rPr>
           <w:color w:val="000000"/>
         </w:rPr>
         <w:t xml:space="preserve">Technical Frameworks General Introduction Appendix A. IHE Transactions can be found in the Technical Frameworks General Introduction Appendix B. Both appendices are located at </w:t>
       </w:r>
-      <w:hyperlink r:id="rId29" w:anchor="GenIntro">
+      <w:hyperlink r:id="rId26" w:anchor="GenIntro">
         <w:r>
           <w:rPr>
             <w:color w:val="0000FF"/>
@@ -9440,7 +9420,7 @@
                     </pic:cNvPicPr>
                   </pic:nvPicPr>
                   <pic:blipFill>
-                    <a:blip r:embed="rId30" cstate="print">
+                    <a:blip r:embed="rId27" cstate="print">
                       <a:extLst>
                         <a:ext uri="{28A0092B-C50C-407E-A947-70E740481C1C}">
                           <a14:useLocalDpi xmlns:a14="http://schemas.microsoft.com/office/drawing/2010/main" val="0"/>
@@ -9468,52 +9448,6 @@
           </wp:inline>
         </w:drawing>
       </w:r>
-      <w:del w:id="32" w:author="Luke Duncan" w:date="2019-04-29T22:04:00Z">
-        <w:r>
-          <w:rPr>
-            <w:rFonts w:ascii="Arial" w:eastAsia="Arial" w:hAnsi="Arial" w:cs="Arial"/>
-            <w:b/>
-            <w:noProof/>
-            <w:sz w:val="22"/>
-            <w:szCs w:val="22"/>
-          </w:rPr>
-          <w:drawing>
-            <wp:inline distT="114300" distB="114300" distL="114300" distR="114300" wp14:anchorId="3C6D0AB5" wp14:editId="35764E55">
-              <wp:extent cx="5943600" cy="3035300"/>
-              <wp:effectExtent l="0" t="0" r="0" b="0"/>
-              <wp:docPr id="2" name="image6.png"/>
-              <wp:cNvGraphicFramePr/>
-              <a:graphic xmlns:a="http://schemas.openxmlformats.org/drawingml/2006/main">
-                <a:graphicData uri="http://schemas.openxmlformats.org/drawingml/2006/picture">
-                  <pic:pic xmlns:pic="http://schemas.openxmlformats.org/drawingml/2006/picture">
-                    <pic:nvPicPr>
-                      <pic:cNvPr id="0" name="image6.png"/>
-                      <pic:cNvPicPr preferRelativeResize="0"/>
-                    </pic:nvPicPr>
-                    <pic:blipFill>
-                      <a:blip r:embed="rId31"/>
-                      <a:srcRect/>
-                      <a:stretch>
-                        <a:fillRect/>
-                      </a:stretch>
-                    </pic:blipFill>
-                    <pic:spPr>
-                      <a:xfrm>
-                        <a:off x="0" y="0"/>
-                        <a:ext cx="5943600" cy="3035300"/>
-                      </a:xfrm>
-                      <a:prstGeom prst="rect">
-                        <a:avLst/>
-                      </a:prstGeom>
-                      <a:ln/>
-                    </pic:spPr>
-                  </pic:pic>
-                </a:graphicData>
-              </a:graphic>
-            </wp:inline>
-          </w:drawing>
-        </w:r>
-      </w:del>
     </w:p>
     <w:p>
       <w:pPr>
@@ -9528,7 +9462,6 @@
         <w:spacing w:before="60" w:after="300"/>
         <w:jc w:val="center"/>
         <w:rPr>
-          <w:ins w:id="33" w:author="Luke Duncan" w:date="2019-04-29T21:51:00Z"/>
           <w:rFonts w:ascii="Arial" w:eastAsia="Arial" w:hAnsi="Arial" w:cs="Arial"/>
           <w:b/>
           <w:color w:val="000000"/>
@@ -9642,7 +9575,6 @@
         <w:rPr>
           <w:color w:val="000000"/>
         </w:rPr>
-        <w:lastRenderedPageBreak/>
         <w:t xml:space="preserve">Table X.1-1 lists the transactions for each actor directly involved in the </w:t>
       </w:r>
       <w:r>
@@ -9929,8 +9861,8 @@
         <w:tblLook w:val="0000" w:firstRow="0" w:lastRow="0" w:firstColumn="0" w:lastColumn="0" w:noHBand="0" w:noVBand="0"/>
       </w:tblPr>
       <w:tblGrid>
-        <w:gridCol w:w="1980"/>
-        <w:gridCol w:w="3870"/>
+        <w:gridCol w:w="2250"/>
+        <w:gridCol w:w="3600"/>
         <w:gridCol w:w="1440"/>
         <w:gridCol w:w="1350"/>
       </w:tblGrid>
@@ -9940,15 +9872,15 @@
         </w:trPr>
         <w:tc>
           <w:tcPr>
-            <w:tcW w:w="1980" w:type="dxa"/>
+            <w:tcW w:w="2250" w:type="dxa"/>
             <w:shd w:val="clear" w:color="auto" w:fill="D9D9D9"/>
           </w:tcPr>
           <w:p>
             <w:pPr>
               <w:pStyle w:val="TableEntryHeader"/>
             </w:pPr>
-            <w:bookmarkStart w:id="34" w:name="_3o7alnk" w:colFirst="0" w:colLast="0"/>
-            <w:bookmarkEnd w:id="34"/>
+            <w:bookmarkStart w:id="29" w:name="_3o7alnk" w:colFirst="0" w:colLast="0"/>
+            <w:bookmarkEnd w:id="29"/>
             <w:r>
               <w:t>Actors</w:t>
             </w:r>
@@ -9956,7 +9888,7 @@
         </w:tc>
         <w:tc>
           <w:tcPr>
-            <w:tcW w:w="3870" w:type="dxa"/>
+            <w:tcW w:w="3600" w:type="dxa"/>
             <w:shd w:val="clear" w:color="auto" w:fill="D9D9D9"/>
           </w:tcPr>
           <w:p>
@@ -10008,12 +9940,12 @@
         </w:trPr>
         <w:tc>
           <w:tcPr>
-            <w:tcW w:w="1980" w:type="dxa"/>
+            <w:tcW w:w="2250" w:type="dxa"/>
           </w:tcPr>
           <w:p>
             <w:pPr>
               <w:spacing w:before="40" w:after="40"/>
-              <w:ind w:left="72" w:right="72" w:firstLine="18"/>
+              <w:ind w:right="72"/>
               <w:rPr>
                 <w:sz w:val="18"/>
                 <w:szCs w:val="18"/>
@@ -10030,7 +9962,7 @@
         </w:tc>
         <w:tc>
           <w:tcPr>
-            <w:tcW w:w="3870" w:type="dxa"/>
+            <w:tcW w:w="3600" w:type="dxa"/>
           </w:tcPr>
           <w:p>
             <w:pPr>
@@ -10046,21 +9978,7 @@
                 <w:sz w:val="18"/>
                 <w:szCs w:val="18"/>
               </w:rPr>
-              <w:t xml:space="preserve">Mobile Patient </w:t>
-            </w:r>
-            <w:r>
-              <w:rPr>
-                <w:sz w:val="18"/>
-                <w:szCs w:val="18"/>
-              </w:rPr>
-              <w:t xml:space="preserve">Identity </w:t>
-            </w:r>
-            <w:r>
-              <w:rPr>
-                <w:sz w:val="18"/>
-                <w:szCs w:val="18"/>
-              </w:rPr>
-              <w:t>Feed [ITI-X</w:t>
+              <w:t>Mobile Patient Identity Feed [ITI-X</w:t>
             </w:r>
             <w:r>
               <w:rPr>
@@ -10130,7 +10048,7 @@
         </w:trPr>
         <w:tc>
           <w:tcPr>
-            <w:tcW w:w="1980" w:type="dxa"/>
+            <w:tcW w:w="2250" w:type="dxa"/>
           </w:tcPr>
           <w:p>
             <w:pPr>
@@ -10142,7 +10060,7 @@
                 <w:between w:val="nil"/>
               </w:pBdr>
               <w:spacing w:before="40" w:after="40"/>
-              <w:ind w:left="72" w:right="72" w:firstLine="18"/>
+              <w:ind w:right="72"/>
               <w:rPr>
                 <w:sz w:val="18"/>
                 <w:szCs w:val="18"/>
@@ -10159,7 +10077,7 @@
         </w:tc>
         <w:tc>
           <w:tcPr>
-            <w:tcW w:w="3870" w:type="dxa"/>
+            <w:tcW w:w="3600" w:type="dxa"/>
           </w:tcPr>
           <w:p>
             <w:pPr>
@@ -10175,21 +10093,7 @@
                 <w:sz w:val="18"/>
                 <w:szCs w:val="18"/>
               </w:rPr>
-              <w:t xml:space="preserve">Mobile Patient </w:t>
-            </w:r>
-            <w:r>
-              <w:rPr>
-                <w:sz w:val="18"/>
-                <w:szCs w:val="18"/>
-              </w:rPr>
-              <w:t xml:space="preserve">Identity </w:t>
-            </w:r>
-            <w:r>
-              <w:rPr>
-                <w:sz w:val="18"/>
-                <w:szCs w:val="18"/>
-              </w:rPr>
-              <w:t>Feed [ITI-X</w:t>
+              <w:t>Mobile Patient Identity Feed [ITI-X</w:t>
             </w:r>
             <w:r>
               <w:rPr>
@@ -10268,7 +10172,7 @@
         </w:trPr>
         <w:tc>
           <w:tcPr>
-            <w:tcW w:w="1980" w:type="dxa"/>
+            <w:tcW w:w="2250" w:type="dxa"/>
             <w:vMerge w:val="restart"/>
           </w:tcPr>
           <w:p>
@@ -10281,83 +10185,18 @@
                 <w:between w:val="nil"/>
               </w:pBdr>
               <w:spacing w:before="40" w:after="40"/>
-              <w:ind w:left="90" w:right="72" w:firstLine="15"/>
+              <w:ind w:right="72"/>
               <w:rPr>
                 <w:sz w:val="18"/>
                 <w:szCs w:val="18"/>
               </w:rPr>
             </w:pPr>
-          </w:p>
-          <w:p>
-            <w:pPr>
-              <w:pBdr>
-                <w:top w:val="nil"/>
-                <w:left w:val="nil"/>
-                <w:bottom w:val="nil"/>
-                <w:right w:val="nil"/>
-                <w:between w:val="nil"/>
-              </w:pBdr>
-              <w:spacing w:before="40" w:after="40"/>
-              <w:ind w:left="90" w:right="72" w:firstLine="15"/>
+            <w:r>
               <w:rPr>
                 <w:sz w:val="18"/>
                 <w:szCs w:val="18"/>
               </w:rPr>
-            </w:pPr>
-          </w:p>
-          <w:p>
-            <w:pPr>
-              <w:pBdr>
-                <w:top w:val="nil"/>
-                <w:left w:val="nil"/>
-                <w:bottom w:val="nil"/>
-                <w:right w:val="nil"/>
-                <w:between w:val="nil"/>
-              </w:pBdr>
-              <w:spacing w:before="40" w:after="40"/>
-              <w:ind w:right="72"/>
-              <w:rPr>
-                <w:sz w:val="18"/>
-                <w:szCs w:val="18"/>
-              </w:rPr>
-            </w:pPr>
-          </w:p>
-          <w:p>
-            <w:pPr>
-              <w:pBdr>
-                <w:top w:val="nil"/>
-                <w:left w:val="nil"/>
-                <w:bottom w:val="nil"/>
-                <w:right w:val="nil"/>
-                <w:between w:val="nil"/>
-              </w:pBdr>
-              <w:spacing w:before="40" w:after="40"/>
-              <w:ind w:right="72"/>
-              <w:rPr>
-                <w:sz w:val="18"/>
-                <w:szCs w:val="18"/>
-              </w:rPr>
-            </w:pPr>
-            <w:r>
-              <w:rPr>
-                <w:sz w:val="18"/>
-                <w:szCs w:val="18"/>
-              </w:rPr>
-              <w:t xml:space="preserve">Patient </w:t>
-            </w:r>
-            <w:r>
-              <w:rPr>
-                <w:sz w:val="18"/>
-                <w:szCs w:val="18"/>
-              </w:rPr>
-              <w:t xml:space="preserve">Identity </w:t>
-            </w:r>
-            <w:r>
-              <w:rPr>
-                <w:sz w:val="18"/>
-                <w:szCs w:val="18"/>
-              </w:rPr>
-              <w:t>Manager</w:t>
+              <w:t>Patient Identity Manager</w:t>
             </w:r>
           </w:p>
           <w:p>
@@ -10373,7 +10212,7 @@
         </w:tc>
         <w:tc>
           <w:tcPr>
-            <w:tcW w:w="3870" w:type="dxa"/>
+            <w:tcW w:w="3600" w:type="dxa"/>
           </w:tcPr>
           <w:p>
             <w:pPr>
@@ -10389,21 +10228,7 @@
                 <w:sz w:val="18"/>
                 <w:szCs w:val="18"/>
               </w:rPr>
-              <w:t xml:space="preserve">Mobile Patient </w:t>
-            </w:r>
-            <w:r>
-              <w:rPr>
-                <w:sz w:val="18"/>
-                <w:szCs w:val="18"/>
-              </w:rPr>
-              <w:t xml:space="preserve">Identity </w:t>
-            </w:r>
-            <w:r>
-              <w:rPr>
-                <w:sz w:val="18"/>
-                <w:szCs w:val="18"/>
-              </w:rPr>
-              <w:t>Feed [ITI-X</w:t>
+              <w:t>Mobile Patient Identity Feed [ITI-X</w:t>
             </w:r>
             <w:r>
               <w:rPr>
@@ -10483,7 +10308,7 @@
         </w:trPr>
         <w:tc>
           <w:tcPr>
-            <w:tcW w:w="1980" w:type="dxa"/>
+            <w:tcW w:w="2250" w:type="dxa"/>
             <w:vMerge/>
           </w:tcPr>
           <w:p>
@@ -10506,7 +10331,7 @@
         </w:tc>
         <w:tc>
           <w:tcPr>
-            <w:tcW w:w="3870" w:type="dxa"/>
+            <w:tcW w:w="3600" w:type="dxa"/>
           </w:tcPr>
           <w:p>
             <w:pPr>
@@ -10585,7 +10410,7 @@
         </w:trPr>
         <w:tc>
           <w:tcPr>
-            <w:tcW w:w="1980" w:type="dxa"/>
+            <w:tcW w:w="2250" w:type="dxa"/>
             <w:vMerge/>
           </w:tcPr>
           <w:p>
@@ -10608,7 +10433,7 @@
         </w:tc>
         <w:tc>
           <w:tcPr>
-            <w:tcW w:w="3870" w:type="dxa"/>
+            <w:tcW w:w="3600" w:type="dxa"/>
           </w:tcPr>
           <w:p>
             <w:pPr>
@@ -10687,7 +10512,7 @@
         </w:trPr>
         <w:tc>
           <w:tcPr>
-            <w:tcW w:w="1980" w:type="dxa"/>
+            <w:tcW w:w="2250" w:type="dxa"/>
           </w:tcPr>
           <w:p>
             <w:pPr>
@@ -10730,7 +10555,7 @@
         </w:tc>
         <w:tc>
           <w:tcPr>
-            <w:tcW w:w="3870" w:type="dxa"/>
+            <w:tcW w:w="3600" w:type="dxa"/>
           </w:tcPr>
           <w:p>
             <w:pPr>
@@ -10757,7 +10582,7 @@
           <w:p>
             <w:pPr>
               <w:spacing w:before="40" w:after="40"/>
-              <w:ind w:left="72" w:right="72"/>
+              <w:ind w:right="72"/>
               <w:rPr>
                 <w:sz w:val="18"/>
                 <w:szCs w:val="18"/>
@@ -10802,7 +10627,7 @@
         </w:trPr>
         <w:tc>
           <w:tcPr>
-            <w:tcW w:w="1980" w:type="dxa"/>
+            <w:tcW w:w="2250" w:type="dxa"/>
           </w:tcPr>
           <w:p>
             <w:pPr>
@@ -10831,7 +10656,7 @@
         </w:tc>
         <w:tc>
           <w:tcPr>
-            <w:tcW w:w="3870" w:type="dxa"/>
+            <w:tcW w:w="3600" w:type="dxa"/>
           </w:tcPr>
           <w:p>
             <w:pPr>
@@ -10858,7 +10683,7 @@
           <w:p>
             <w:pPr>
               <w:spacing w:before="40" w:after="40"/>
-              <w:ind w:left="72" w:right="72"/>
+              <w:ind w:right="72"/>
               <w:rPr>
                 <w:sz w:val="18"/>
                 <w:szCs w:val="18"/>
@@ -10903,7 +10728,7 @@
         </w:trPr>
         <w:tc>
           <w:tcPr>
-            <w:tcW w:w="1980" w:type="dxa"/>
+            <w:tcW w:w="2250" w:type="dxa"/>
           </w:tcPr>
           <w:p>
             <w:pPr>
@@ -10957,7 +10782,7 @@
         </w:tc>
         <w:tc>
           <w:tcPr>
-            <w:tcW w:w="3870" w:type="dxa"/>
+            <w:tcW w:w="3600" w:type="dxa"/>
           </w:tcPr>
           <w:p>
             <w:pPr>
@@ -11005,7 +10830,7 @@
           <w:p>
             <w:pPr>
               <w:spacing w:before="40" w:after="40"/>
-              <w:ind w:left="72" w:right="72"/>
+              <w:ind w:right="72"/>
               <w:rPr>
                 <w:sz w:val="18"/>
                 <w:szCs w:val="18"/>
@@ -11038,23 +10863,22 @@
       </w:tr>
     </w:tbl>
     <w:p>
-      <w:bookmarkStart w:id="35" w:name="_vx1227" w:colFirst="0" w:colLast="0"/>
-      <w:bookmarkStart w:id="36" w:name="_4f1mdlm" w:colFirst="0" w:colLast="0"/>
-      <w:bookmarkStart w:id="37" w:name="_2u6wntf" w:colFirst="0" w:colLast="0"/>
-      <w:bookmarkStart w:id="38" w:name="_e8pvfhrdxgt" w:colFirst="0" w:colLast="0"/>
-      <w:bookmarkEnd w:id="35"/>
-      <w:bookmarkEnd w:id="36"/>
-      <w:bookmarkEnd w:id="37"/>
-      <w:bookmarkEnd w:id="38"/>
+      <w:bookmarkStart w:id="30" w:name="_vx1227" w:colFirst="0" w:colLast="0"/>
+      <w:bookmarkStart w:id="31" w:name="_4f1mdlm" w:colFirst="0" w:colLast="0"/>
+      <w:bookmarkStart w:id="32" w:name="_2u6wntf" w:colFirst="0" w:colLast="0"/>
+      <w:bookmarkStart w:id="33" w:name="_e8pvfhrdxgt" w:colFirst="0" w:colLast="0"/>
+      <w:bookmarkEnd w:id="30"/>
+      <w:bookmarkEnd w:id="31"/>
+      <w:bookmarkEnd w:id="32"/>
+      <w:bookmarkEnd w:id="33"/>
     </w:p>
     <w:p>
       <w:pPr>
         <w:pStyle w:val="Heading2"/>
       </w:pPr>
-      <w:bookmarkStart w:id="39" w:name="_19c6y18" w:colFirst="0" w:colLast="0"/>
-      <w:bookmarkEnd w:id="39"/>
-      <w:r>
-        <w:lastRenderedPageBreak/>
+      <w:bookmarkStart w:id="34" w:name="_19c6y18" w:colFirst="0" w:colLast="0"/>
+      <w:bookmarkEnd w:id="34"/>
+      <w:r>
         <w:t xml:space="preserve">X.2 </w:t>
       </w:r>
       <w:r>
@@ -11172,6 +10996,7 @@
           <w:b/>
           <w:color w:val="000000"/>
         </w:rPr>
+        <w:lastRenderedPageBreak/>
         <w:t>Options tha</w:t>
       </w:r>
       <w:r>
@@ -11343,21 +11168,7 @@
                 <w:sz w:val="18"/>
                 <w:szCs w:val="18"/>
               </w:rPr>
-              <w:t xml:space="preserve">Patient </w:t>
-            </w:r>
-            <w:r>
-              <w:rPr>
-                <w:sz w:val="18"/>
-                <w:szCs w:val="18"/>
-              </w:rPr>
-              <w:t xml:space="preserve">Identity </w:t>
-            </w:r>
-            <w:r>
-              <w:rPr>
-                <w:sz w:val="18"/>
-                <w:szCs w:val="18"/>
-              </w:rPr>
-              <w:t>Source</w:t>
+              <w:t>Patient Identity Source</w:t>
             </w:r>
           </w:p>
         </w:tc>
@@ -11450,21 +11261,7 @@
                 <w:sz w:val="18"/>
                 <w:szCs w:val="18"/>
               </w:rPr>
-              <w:t xml:space="preserve">Patient </w:t>
-            </w:r>
-            <w:r>
-              <w:rPr>
-                <w:sz w:val="18"/>
-                <w:szCs w:val="18"/>
-              </w:rPr>
-              <w:t xml:space="preserve">Identity </w:t>
-            </w:r>
-            <w:r>
-              <w:rPr>
-                <w:sz w:val="18"/>
-                <w:szCs w:val="18"/>
-              </w:rPr>
-              <w:t>Consumer</w:t>
+              <w:t>Patient Identity Consumer</w:t>
             </w:r>
           </w:p>
         </w:tc>
@@ -11549,21 +11346,7 @@
                 <w:sz w:val="18"/>
                 <w:szCs w:val="18"/>
               </w:rPr>
-              <w:t xml:space="preserve">Patient </w:t>
-            </w:r>
-            <w:r>
-              <w:rPr>
-                <w:sz w:val="18"/>
-                <w:szCs w:val="18"/>
-              </w:rPr>
-              <w:t xml:space="preserve">Identity </w:t>
-            </w:r>
-            <w:r>
-              <w:rPr>
-                <w:sz w:val="18"/>
-                <w:szCs w:val="18"/>
-              </w:rPr>
-              <w:t>Manager</w:t>
+              <w:t>Patient Identity Manager</w:t>
             </w:r>
           </w:p>
         </w:tc>
@@ -11895,10 +11678,10 @@
         <w:pStyle w:val="Heading2"/>
         <w:ind w:left="0" w:firstLine="0"/>
       </w:pPr>
-      <w:bookmarkStart w:id="40" w:name="_3tbugp1" w:colFirst="0" w:colLast="0"/>
-      <w:bookmarkStart w:id="41" w:name="_28h4qwu" w:colFirst="0" w:colLast="0"/>
-      <w:bookmarkEnd w:id="40"/>
-      <w:bookmarkEnd w:id="41"/>
+      <w:bookmarkStart w:id="35" w:name="_3tbugp1" w:colFirst="0" w:colLast="0"/>
+      <w:bookmarkStart w:id="36" w:name="_28h4qwu" w:colFirst="0" w:colLast="0"/>
+      <w:bookmarkEnd w:id="35"/>
+      <w:bookmarkEnd w:id="36"/>
       <w:r>
         <w:t xml:space="preserve">X.3 </w:t>
       </w:r>
@@ -12131,21 +11914,7 @@
                 <w:sz w:val="18"/>
                 <w:szCs w:val="18"/>
               </w:rPr>
-              <w:t xml:space="preserve">Patient </w:t>
-            </w:r>
-            <w:r>
-              <w:rPr>
-                <w:sz w:val="18"/>
-                <w:szCs w:val="18"/>
-              </w:rPr>
-              <w:t xml:space="preserve">Identity </w:t>
-            </w:r>
-            <w:r>
-              <w:rPr>
-                <w:sz w:val="18"/>
-                <w:szCs w:val="18"/>
-              </w:rPr>
-              <w:t>Source</w:t>
+              <w:t>Patient Identity Source</w:t>
             </w:r>
           </w:p>
         </w:tc>
@@ -12242,21 +12011,7 @@
                 <w:sz w:val="18"/>
                 <w:szCs w:val="18"/>
               </w:rPr>
-              <w:t xml:space="preserve">Patient </w:t>
-            </w:r>
-            <w:r>
-              <w:rPr>
-                <w:sz w:val="18"/>
-                <w:szCs w:val="18"/>
-              </w:rPr>
-              <w:t xml:space="preserve">Identity </w:t>
-            </w:r>
-            <w:r>
-              <w:rPr>
-                <w:sz w:val="18"/>
-                <w:szCs w:val="18"/>
-              </w:rPr>
-              <w:t>Consumer</w:t>
+              <w:t>Patient Identity Consumer</w:t>
             </w:r>
           </w:p>
         </w:tc>
@@ -12368,21 +12123,7 @@
                 <w:sz w:val="18"/>
                 <w:szCs w:val="18"/>
               </w:rPr>
-              <w:t xml:space="preserve">Patient </w:t>
-            </w:r>
-            <w:r>
-              <w:rPr>
-                <w:sz w:val="18"/>
-                <w:szCs w:val="18"/>
-              </w:rPr>
-              <w:t xml:space="preserve">Identity </w:t>
-            </w:r>
-            <w:r>
-              <w:rPr>
-                <w:sz w:val="18"/>
-                <w:szCs w:val="18"/>
-              </w:rPr>
-              <w:t>Manager</w:t>
+              <w:t>Patient Identity Manager</w:t>
             </w:r>
           </w:p>
         </w:tc>
@@ -12763,7 +12504,6 @@
                 <w:sz w:val="18"/>
                 <w:szCs w:val="18"/>
               </w:rPr>
-              <w:lastRenderedPageBreak/>
               <w:t>Patient Identifier Cross-reference Consumer</w:t>
             </w:r>
           </w:p>
@@ -12875,8 +12615,8 @@
       <w:pPr>
         <w:pStyle w:val="Heading2"/>
       </w:pPr>
-      <w:bookmarkStart w:id="42" w:name="_kgcv8k" w:colFirst="0" w:colLast="0"/>
-      <w:bookmarkEnd w:id="42"/>
+      <w:bookmarkStart w:id="37" w:name="_kgcv8k" w:colFirst="0" w:colLast="0"/>
+      <w:bookmarkEnd w:id="37"/>
       <w:r>
         <w:t xml:space="preserve">X.4 </w:t>
       </w:r>
@@ -12937,23 +12677,7 @@
           <w:i/>
           <w:color w:val="000000"/>
         </w:rPr>
-        <w:t xml:space="preserve">&lt;Use cases are informative, not normative, and “SHALL” language </w:t>
-      </w:r>
-      <w:proofErr w:type="gramStart"/>
-      <w:r>
-        <w:rPr>
-          <w:i/>
-          <w:color w:val="000000"/>
-        </w:rPr>
-        <w:t>is</w:t>
-      </w:r>
-      <w:proofErr w:type="gramEnd"/>
-      <w:r>
-        <w:rPr>
-          <w:i/>
-          <w:color w:val="000000"/>
-        </w:rPr>
-        <w:t xml:space="preserve"> not allowed in use cases.&gt;</w:t>
+        <w:t>&lt;Use cases are informative, not normative, and “SHALL” language is not allowed in use cases.&gt;</w:t>
       </w:r>
     </w:p>
     <w:p>
@@ -12989,10 +12713,10 @@
         <w:pStyle w:val="Heading3"/>
         <w:keepNext w:val="0"/>
       </w:pPr>
-      <w:bookmarkStart w:id="43" w:name="1jlao46" w:colFirst="0" w:colLast="0"/>
-      <w:bookmarkStart w:id="44" w:name="_34g0dwd" w:colFirst="0" w:colLast="0"/>
-      <w:bookmarkEnd w:id="43"/>
-      <w:bookmarkEnd w:id="44"/>
+      <w:bookmarkStart w:id="38" w:name="1jlao46" w:colFirst="0" w:colLast="0"/>
+      <w:bookmarkStart w:id="39" w:name="_34g0dwd" w:colFirst="0" w:colLast="0"/>
+      <w:bookmarkEnd w:id="38"/>
+      <w:bookmarkEnd w:id="39"/>
       <w:r>
         <w:t>X.4.1 Concepts</w:t>
       </w:r>
@@ -13016,6 +12740,7 @@
           <w:i/>
           <w:color w:val="000000"/>
         </w:rPr>
+        <w:lastRenderedPageBreak/>
         <w:t xml:space="preserve">&lt;If needed, this section provides an overview of the concepts that provide necessary background for understanding the profile. </w:t>
       </w:r>
       <w:r>
@@ -13061,8 +12786,8 @@
         <w:pStyle w:val="Heading3"/>
         <w:keepNext w:val="0"/>
       </w:pPr>
-      <w:bookmarkStart w:id="45" w:name="_43ky6rz" w:colFirst="0" w:colLast="0"/>
-      <w:bookmarkEnd w:id="45"/>
+      <w:bookmarkStart w:id="40" w:name="_43ky6rz" w:colFirst="0" w:colLast="0"/>
+      <w:bookmarkEnd w:id="40"/>
       <w:r>
         <w:t>X.4.2 Use Cases</w:t>
       </w:r>
@@ -13072,8 +12797,8 @@
         <w:pStyle w:val="Heading4"/>
         <w:ind w:left="864" w:hanging="864"/>
       </w:pPr>
-      <w:bookmarkStart w:id="46" w:name="_2iq8gzs" w:colFirst="0" w:colLast="0"/>
-      <w:bookmarkEnd w:id="46"/>
+      <w:bookmarkStart w:id="41" w:name="_2iq8gzs" w:colFirst="0" w:colLast="0"/>
+      <w:bookmarkEnd w:id="41"/>
       <w:r>
         <w:t>X.4.2.1 Use Case #1: Create Patient</w:t>
       </w:r>
@@ -13087,8 +12812,8 @@
       <w:pPr>
         <w:pStyle w:val="Heading5"/>
       </w:pPr>
-      <w:bookmarkStart w:id="47" w:name="_xvir7l" w:colFirst="0" w:colLast="0"/>
-      <w:bookmarkEnd w:id="47"/>
+      <w:bookmarkStart w:id="42" w:name="_xvir7l" w:colFirst="0" w:colLast="0"/>
+      <w:bookmarkEnd w:id="42"/>
       <w:r>
         <w:t>X.4.2.1.1 Create Patient Use Case Description</w:t>
       </w:r>
@@ -13112,8 +12837,8 @@
       <w:pPr>
         <w:pStyle w:val="Heading5"/>
       </w:pPr>
-      <w:bookmarkStart w:id="48" w:name="_tgm1fptbycmg" w:colFirst="0" w:colLast="0"/>
-      <w:bookmarkEnd w:id="48"/>
+      <w:bookmarkStart w:id="43" w:name="_tgm1fptbycmg" w:colFirst="0" w:colLast="0"/>
+      <w:bookmarkEnd w:id="43"/>
       <w:r>
         <w:lastRenderedPageBreak/>
         <w:t>X.4.2.1.2 Create Patient Process Flow</w:t>
@@ -13150,7 +12875,7 @@
                     <pic:cNvPicPr preferRelativeResize="0"/>
                   </pic:nvPicPr>
                   <pic:blipFill>
-                    <a:blip r:embed="rId32"/>
+                    <a:blip r:embed="rId28"/>
                     <a:srcRect/>
                     <a:stretch>
                       <a:fillRect/>
@@ -13385,8 +13110,8 @@
       <w:pPr>
         <w:pStyle w:val="Heading4"/>
       </w:pPr>
-      <w:bookmarkStart w:id="49" w:name="_l27ma4h3ajx9" w:colFirst="0" w:colLast="0"/>
-      <w:bookmarkEnd w:id="49"/>
+      <w:bookmarkStart w:id="44" w:name="_l27ma4h3ajx9" w:colFirst="0" w:colLast="0"/>
+      <w:bookmarkEnd w:id="44"/>
       <w:r>
         <w:lastRenderedPageBreak/>
         <w:t>X.4.2.2 Use Case #2: Update Patient Information</w:t>
@@ -13401,8 +13126,8 @@
       <w:pPr>
         <w:pStyle w:val="Heading5"/>
       </w:pPr>
-      <w:bookmarkStart w:id="50" w:name="_k7507yr8k8q" w:colFirst="0" w:colLast="0"/>
-      <w:bookmarkEnd w:id="50"/>
+      <w:bookmarkStart w:id="45" w:name="_k7507yr8k8q" w:colFirst="0" w:colLast="0"/>
+      <w:bookmarkEnd w:id="45"/>
       <w:r>
         <w:t>X.4.2.2.1 Update Patient Use Case Description</w:t>
       </w:r>
@@ -13421,8 +13146,8 @@
       <w:pPr>
         <w:pStyle w:val="Heading5"/>
       </w:pPr>
-      <w:bookmarkStart w:id="51" w:name="_12rcx61h4by" w:colFirst="0" w:colLast="0"/>
-      <w:bookmarkEnd w:id="51"/>
+      <w:bookmarkStart w:id="46" w:name="_12rcx61h4by" w:colFirst="0" w:colLast="0"/>
+      <w:bookmarkEnd w:id="46"/>
       <w:r>
         <w:t>X.4.2.2.2 Update Patient Process Flow</w:t>
       </w:r>
@@ -13446,7 +13171,7 @@
                     <pic:cNvPicPr preferRelativeResize="0"/>
                   </pic:nvPicPr>
                   <pic:blipFill>
-                    <a:blip r:embed="rId33"/>
+                    <a:blip r:embed="rId29"/>
                     <a:srcRect/>
                     <a:stretch>
                       <a:fillRect/>
@@ -13549,8 +13274,8 @@
       <w:pPr>
         <w:pStyle w:val="Heading4"/>
       </w:pPr>
-      <w:bookmarkStart w:id="52" w:name="_sf46mntmtg8t" w:colFirst="0" w:colLast="0"/>
-      <w:bookmarkEnd w:id="52"/>
+      <w:bookmarkStart w:id="47" w:name="_sf46mntmtg8t" w:colFirst="0" w:colLast="0"/>
+      <w:bookmarkEnd w:id="47"/>
       <w:r>
         <w:t>X.4.2.3 Use Case #3: Merge Patient Records</w:t>
       </w:r>
@@ -13588,15 +13313,21 @@
       <w:pPr>
         <w:pStyle w:val="Heading5"/>
       </w:pPr>
-      <w:bookmarkStart w:id="53" w:name="_fj71c9tf6qvl" w:colFirst="0" w:colLast="0"/>
-      <w:bookmarkEnd w:id="53"/>
+      <w:bookmarkStart w:id="48" w:name="_fj71c9tf6qvl" w:colFirst="0" w:colLast="0"/>
+      <w:bookmarkEnd w:id="48"/>
       <w:r>
         <w:t>X.4.2.3.1 Merge Patient Records Use Case Description</w:t>
       </w:r>
     </w:p>
     <w:p>
       <w:r>
-        <w:t>Joshua becomes concerned and travels to a different city to attend at a Voluntary Counseling and Testing (VCT) clinic to be tested for HIV. He pretends that he has forgotten his health card and provides inaccurate demographic information at the VCT, who set up a new record for him in their EMR. The EMR communicates this demographic information to the MOH’s CR where, in error, a new demographic record for Joshua is established.</w:t>
+        <w:t xml:space="preserve">Joshua becomes concerned and travels to a different city to </w:t>
+      </w:r>
+      <w:r>
+        <w:t>visit</w:t>
+      </w:r>
+      <w:r>
+        <w:t xml:space="preserve"> a Voluntary Counseling and Testing (VCT) clinic to be tested for HIV. He pretends that he has forgotten his health card and provides inaccurate demographic information at the VCT, who set up a new record for him in their EMR. The EMR communicates this demographic information to the MOH’s CR where, in error, a new demographic record for Joshua is established.</w:t>
       </w:r>
     </w:p>
     <w:p>
@@ -13627,8 +13358,8 @@
       <w:pPr>
         <w:pStyle w:val="Heading5"/>
       </w:pPr>
-      <w:bookmarkStart w:id="54" w:name="_9zp53gfpy00" w:colFirst="0" w:colLast="0"/>
-      <w:bookmarkEnd w:id="54"/>
+      <w:bookmarkStart w:id="49" w:name="_9zp53gfpy00" w:colFirst="0" w:colLast="0"/>
+      <w:bookmarkEnd w:id="49"/>
       <w:r>
         <w:lastRenderedPageBreak/>
         <w:t>X.4.2.3.2 Merge Patient Process Flow</w:t>
@@ -13653,7 +13384,7 @@
                     <pic:cNvPicPr preferRelativeResize="0"/>
                   </pic:nvPicPr>
                   <pic:blipFill>
-                    <a:blip r:embed="rId34"/>
+                    <a:blip r:embed="rId30"/>
                     <a:srcRect/>
                     <a:stretch>
                       <a:fillRect/>
@@ -13711,7 +13442,22 @@
     </w:p>
     <w:p>
       <w:r>
-        <w:t xml:space="preserve">Systems that maintain patient information subscribe to the MERGE transaction on the national Client Registry. </w:t>
+        <w:t xml:space="preserve">Systems that maintain patient information subscribe to the </w:t>
+      </w:r>
+      <w:r>
+        <w:t xml:space="preserve">needed </w:t>
+      </w:r>
+      <w:r>
+        <w:rPr>
+          <w:rStyle w:val="XMLname"/>
+        </w:rPr>
+        <w:t>Patient</w:t>
+      </w:r>
+      <w:r>
+        <w:t xml:space="preserve"> Resources</w:t>
+      </w:r>
+      <w:r>
+        <w:t xml:space="preserve"> on the national Client Registry. </w:t>
       </w:r>
     </w:p>
     <w:p>
@@ -13727,7 +13473,19 @@
     </w:p>
     <w:p>
       <w:r>
-        <w:t xml:space="preserve">A duplicate demographic record is, in error, created on the national CR. When the error is found and fixed, a transaction is executed to MERGE two demographic records on the CR. This triggers the MERGE transaction subscriptions, and health data systems that have subscribed to merges on the CR are updated with information about the ID#s that are to be merged. Each of these systems executes the transactions needed to update their local health data to reflect the MERGE transaction. </w:t>
+        <w:t xml:space="preserve">A duplicate demographic record is, in error, created on the national CR. When the error is found, a transaction is executed to MERGE two demographic records on the CR. This triggers the subscriptions, and health data systems that have subscribed to </w:t>
+      </w:r>
+      <w:r>
+        <w:t>updates</w:t>
+      </w:r>
+      <w:r>
+        <w:t xml:space="preserve"> on the CR are updated with information about the ID#s that are to be merged. Each of these systems </w:t>
+      </w:r>
+      <w:r>
+        <w:t>updates</w:t>
+      </w:r>
+      <w:r>
+        <w:t xml:space="preserve"> their local health data to reflect the MERGE transaction. </w:t>
       </w:r>
     </w:p>
     <w:p>
@@ -13745,7 +13503,13 @@
     </w:p>
     <w:p>
       <w:r>
-        <w:t>Following the execution of the triggered MERGE transaction, each system that maintains health data about the subject of care has re-indexed this local data to reflect the merger of the two demographic ID#s.</w:t>
+        <w:t xml:space="preserve">Following the execution of the triggered MERGE transaction, each system that maintains health data about the subject of care has </w:t>
+      </w:r>
+      <w:r>
+        <w:t>updated</w:t>
+      </w:r>
+      <w:r>
+        <w:t xml:space="preserve"> this local data to reflect the merger of the two demographic ID#s.</w:t>
       </w:r>
     </w:p>
     <w:p>
@@ -13763,8 +13527,8 @@
       <w:pPr>
         <w:pStyle w:val="Heading2"/>
       </w:pPr>
-      <w:bookmarkStart w:id="55" w:name="_1x0gk37" w:colFirst="0" w:colLast="0"/>
-      <w:bookmarkEnd w:id="55"/>
+      <w:bookmarkStart w:id="50" w:name="_1x0gk37" w:colFirst="0" w:colLast="0"/>
+      <w:bookmarkEnd w:id="50"/>
       <w:r>
         <w:lastRenderedPageBreak/>
         <w:t xml:space="preserve">X.5 </w:t>
@@ -13803,7 +13567,7 @@
         </w:rPr>
         <w:t xml:space="preserve">&lt;Describe profile-specific security considerations. This should include the outcomes of a risk assessment. This likely will include profile groupings, and residual risks that need to be assigned to the product design, system administration, or policy. See the ITI document titled ‘Cookbook: Preparing the IHE Profile Security Section’ at </w:t>
       </w:r>
-      <w:hyperlink r:id="rId35" w:anchor="IT">
+      <w:hyperlink r:id="rId31" w:anchor="IT">
         <w:r>
           <w:rPr>
             <w:i/>
@@ -13870,8 +13634,8 @@
           <w:i/>
         </w:rPr>
       </w:pPr>
-      <w:bookmarkStart w:id="56" w:name="_4h042r0" w:colFirst="0" w:colLast="0"/>
-      <w:bookmarkEnd w:id="56"/>
+      <w:bookmarkStart w:id="51" w:name="_4h042r0" w:colFirst="0" w:colLast="0"/>
+      <w:bookmarkEnd w:id="51"/>
       <w:r>
         <w:t xml:space="preserve">X.6 </w:t>
       </w:r>
@@ -13909,7 +13673,7 @@
         </w:rPr>
         <w:t xml:space="preserve">&lt;This section is informative, not normative. It is intended to put this profile in context with other profiles. Any required groupings should have already been described above. Brief descriptions can go directly into this section; lengthy descriptions should go into an appendix. Examples of this material include ITI Cross Community Access (XCA) Grouping Rules (Section 18.2.3), the Radiology associated profiles listed at wiki.ihe.net, or ITI Volume 1 Appendix E “Cross Profile Considerations”, and the “See Also” sections Radiology Profile descriptions on the wiki such as </w:t>
       </w:r>
-      <w:hyperlink r:id="rId36" w:anchor="See_Also">
+      <w:hyperlink r:id="rId32" w:anchor="See_Also">
         <w:r>
           <w:rPr>
             <w:i/>
@@ -14006,15 +13770,7 @@
       </w:r>
       <w:proofErr w:type="spellEnd"/>
       <w:r>
-        <w:t xml:space="preserve"> Patient Identifier Cross-reference Manager and a grouping with this profile’s own Patient Identity Source and a </w:t>
-      </w:r>
-      <w:proofErr w:type="gramStart"/>
-      <w:r>
-        <w:t>Patient Identity Consumer actors</w:t>
-      </w:r>
-      <w:proofErr w:type="gramEnd"/>
-      <w:r>
-        <w:t>.</w:t>
+        <w:t xml:space="preserve"> Patient Identifier Cross-reference Manager and a grouping with this profile’s own Patient Identity Source and a Patient Identity Consumer actors.</w:t>
       </w:r>
     </w:p>
     <w:p/>
@@ -14066,14 +13822,9 @@
         </w:numPr>
         <w:spacing w:before="0"/>
       </w:pPr>
-      <w:proofErr w:type="gramStart"/>
       <w:r>
         <w:lastRenderedPageBreak/>
-        <w:t>MHD :</w:t>
-      </w:r>
-      <w:proofErr w:type="gramEnd"/>
-      <w:r>
-        <w:t xml:space="preserve"> the feed would go to the XDS registry for which MHD is an </w:t>
+        <w:t xml:space="preserve">MHD : the feed would go to the XDS registry for which MHD is an </w:t>
       </w:r>
       <w:proofErr w:type="spellStart"/>
       <w:r>
@@ -14168,8 +13919,8 @@
           <w:highlight w:val="yellow"/>
         </w:rPr>
       </w:pPr>
-      <w:bookmarkStart w:id="57" w:name="_2w5ecyt" w:colFirst="0" w:colLast="0"/>
-      <w:bookmarkEnd w:id="57"/>
+      <w:bookmarkStart w:id="52" w:name="_2w5ecyt" w:colFirst="0" w:colLast="0"/>
+      <w:bookmarkEnd w:id="52"/>
       <w:r>
         <w:br w:type="page"/>
       </w:r>
@@ -14263,15 +14014,15 @@
       </w:r>
     </w:p>
     <w:p>
-      <w:bookmarkStart w:id="58" w:name="_1baon6m" w:colFirst="0" w:colLast="0"/>
-      <w:bookmarkEnd w:id="58"/>
+      <w:bookmarkStart w:id="53" w:name="_1baon6m" w:colFirst="0" w:colLast="0"/>
+      <w:bookmarkEnd w:id="53"/>
     </w:p>
     <w:p>
       <w:pPr>
         <w:pStyle w:val="Heading1"/>
       </w:pPr>
-      <w:bookmarkStart w:id="59" w:name="_3vac5uf" w:colFirst="0" w:colLast="0"/>
-      <w:bookmarkEnd w:id="59"/>
+      <w:bookmarkStart w:id="54" w:name="_3vac5uf" w:colFirst="0" w:colLast="0"/>
+      <w:bookmarkEnd w:id="54"/>
       <w:r>
         <w:br w:type="page"/>
       </w:r>
@@ -14304,8 +14055,8 @@
       <w:pPr>
         <w:pStyle w:val="Heading2"/>
       </w:pPr>
-      <w:bookmarkStart w:id="60" w:name="_2afmg28" w:colFirst="0" w:colLast="0"/>
-      <w:bookmarkEnd w:id="60"/>
+      <w:bookmarkStart w:id="55" w:name="_2afmg28" w:colFirst="0" w:colLast="0"/>
+      <w:bookmarkEnd w:id="55"/>
       <w:r>
         <w:t>A.1 &lt;Title&gt;</w:t>
       </w:r>
@@ -14334,8 +14085,8 @@
       <w:pPr>
         <w:pStyle w:val="Heading3"/>
       </w:pPr>
-      <w:bookmarkStart w:id="61" w:name="_pkwqa1" w:colFirst="0" w:colLast="0"/>
-      <w:bookmarkEnd w:id="61"/>
+      <w:bookmarkStart w:id="56" w:name="_pkwqa1" w:colFirst="0" w:colLast="0"/>
+      <w:bookmarkEnd w:id="56"/>
       <w:r>
         <w:t>A.1.1 &lt;Title&gt;</w:t>
       </w:r>
@@ -14364,8 +14115,8 @@
       <w:pPr>
         <w:pStyle w:val="Heading1"/>
       </w:pPr>
-      <w:bookmarkStart w:id="62" w:name="_39kk8xu" w:colFirst="0" w:colLast="0"/>
-      <w:bookmarkEnd w:id="62"/>
+      <w:bookmarkStart w:id="57" w:name="_39kk8xu" w:colFirst="0" w:colLast="0"/>
+      <w:bookmarkEnd w:id="57"/>
       <w:r>
         <w:br w:type="page"/>
       </w:r>
@@ -14398,8 +14149,8 @@
       <w:pPr>
         <w:pStyle w:val="Heading2"/>
       </w:pPr>
-      <w:bookmarkStart w:id="63" w:name="_1opuj5n" w:colFirst="0" w:colLast="0"/>
-      <w:bookmarkEnd w:id="63"/>
+      <w:bookmarkStart w:id="58" w:name="_1opuj5n" w:colFirst="0" w:colLast="0"/>
+      <w:bookmarkEnd w:id="58"/>
       <w:r>
         <w:t>B.1 &lt;Title&gt;</w:t>
       </w:r>
@@ -14428,8 +14179,8 @@
       <w:pPr>
         <w:pStyle w:val="Heading3"/>
       </w:pPr>
-      <w:bookmarkStart w:id="64" w:name="_48pi1tg" w:colFirst="0" w:colLast="0"/>
-      <w:bookmarkEnd w:id="64"/>
+      <w:bookmarkStart w:id="59" w:name="_48pi1tg" w:colFirst="0" w:colLast="0"/>
+      <w:bookmarkEnd w:id="59"/>
       <w:r>
         <w:t>B.1.1 &lt;Title&gt;</w:t>
       </w:r>
@@ -14470,8 +14221,8 @@
           <w:color w:val="000000"/>
         </w:rPr>
       </w:pPr>
-      <w:bookmarkStart w:id="65" w:name="_2nusc19" w:colFirst="0" w:colLast="0"/>
-      <w:bookmarkEnd w:id="65"/>
+      <w:bookmarkStart w:id="60" w:name="_2nusc19" w:colFirst="0" w:colLast="0"/>
+      <w:bookmarkEnd w:id="60"/>
       <w:r>
         <w:br w:type="page"/>
       </w:r>
@@ -14480,32 +14231,32 @@
       <w:pPr>
         <w:pStyle w:val="PartTitle"/>
       </w:pPr>
-      <w:bookmarkStart w:id="66" w:name="_1yyy98l" w:colFirst="0" w:colLast="0"/>
-      <w:bookmarkStart w:id="67" w:name="_Toc500238773"/>
-      <w:bookmarkEnd w:id="66"/>
+      <w:bookmarkStart w:id="61" w:name="_1yyy98l" w:colFirst="0" w:colLast="0"/>
+      <w:bookmarkStart w:id="62" w:name="_Toc500238773"/>
+      <w:bookmarkEnd w:id="61"/>
       <w:r>
         <w:lastRenderedPageBreak/>
         <w:t>Volume 2 – Transactions</w:t>
       </w:r>
-      <w:bookmarkEnd w:id="67"/>
+      <w:bookmarkEnd w:id="62"/>
     </w:p>
     <w:p>
       <w:pPr>
         <w:pStyle w:val="EditorInstructions"/>
       </w:pPr>
-      <w:bookmarkStart w:id="68" w:name="_Toc75083611"/>
+      <w:bookmarkStart w:id="63" w:name="_Toc75083611"/>
       <w:r>
         <w:t xml:space="preserve">Add Section 3.Y </w:t>
       </w:r>
-      <w:bookmarkEnd w:id="68"/>
+      <w:bookmarkEnd w:id="63"/>
     </w:p>
     <w:p>
       <w:pPr>
         <w:pStyle w:val="Heading2"/>
         <w:ind w:left="0" w:firstLine="0"/>
       </w:pPr>
-      <w:bookmarkStart w:id="69" w:name="_Toc345074672"/>
-      <w:bookmarkStart w:id="70" w:name="_Toc500238774"/>
+      <w:bookmarkStart w:id="64" w:name="_Toc345074672"/>
+      <w:bookmarkStart w:id="65" w:name="_Toc500238774"/>
       <w:r>
         <w:t>3.Y</w:t>
       </w:r>
@@ -14515,16 +14266,10 @@
       <w:r>
         <w:t xml:space="preserve"> </w:t>
       </w:r>
-      <w:bookmarkEnd w:id="69"/>
-      <w:bookmarkEnd w:id="70"/>
-      <w:r>
-        <w:t xml:space="preserve">Mobile Patient </w:t>
-      </w:r>
-      <w:r>
-        <w:t xml:space="preserve">Identity </w:t>
-      </w:r>
-      <w:r>
-        <w:t>Feed</w:t>
+      <w:bookmarkEnd w:id="64"/>
+      <w:bookmarkEnd w:id="65"/>
+      <w:r>
+        <w:t>Mobile Patient Identity Feed</w:t>
       </w:r>
     </w:p>
     <w:p>
@@ -14546,8 +14291,8 @@
         <w:pStyle w:val="Heading3"/>
         <w:ind w:left="0" w:firstLine="0"/>
       </w:pPr>
-      <w:bookmarkStart w:id="71" w:name="_Toc345074673"/>
-      <w:bookmarkStart w:id="72" w:name="_Toc500238775"/>
+      <w:bookmarkStart w:id="66" w:name="_Toc345074673"/>
+      <w:bookmarkStart w:id="67" w:name="_Toc500238775"/>
       <w:r>
         <w:t>3.Y</w:t>
       </w:r>
@@ -14557,21 +14302,15 @@
       <w:r>
         <w:t>.1 Scope</w:t>
       </w:r>
-      <w:bookmarkEnd w:id="71"/>
-      <w:bookmarkEnd w:id="72"/>
+      <w:bookmarkEnd w:id="66"/>
+      <w:bookmarkEnd w:id="67"/>
     </w:p>
     <w:p>
       <w:pPr>
         <w:pStyle w:val="BodyText"/>
       </w:pPr>
       <w:r>
-        <w:t xml:space="preserve">The Mobile Patient </w:t>
-      </w:r>
-      <w:r>
-        <w:t xml:space="preserve">Identity </w:t>
-      </w:r>
-      <w:r>
-        <w:t>Feed transaction sends a bundle of</w:t>
+        <w:t>The Mobile Patient Identity Feed transaction sends a bundle of</w:t>
       </w:r>
       <w:r>
         <w:t xml:space="preserve"> updated</w:t>
@@ -14610,8 +14349,8 @@
         <w:pStyle w:val="Heading3"/>
         <w:ind w:left="0" w:firstLine="0"/>
       </w:pPr>
-      <w:bookmarkStart w:id="73" w:name="_Toc345074674"/>
-      <w:bookmarkStart w:id="74" w:name="_Toc500238776"/>
+      <w:bookmarkStart w:id="68" w:name="_Toc345074674"/>
+      <w:bookmarkStart w:id="69" w:name="_Toc500238776"/>
       <w:r>
         <w:t>3.Y</w:t>
       </w:r>
@@ -14621,8 +14360,8 @@
       <w:r>
         <w:t>.2 Actor Roles</w:t>
       </w:r>
-      <w:bookmarkEnd w:id="73"/>
-      <w:bookmarkEnd w:id="74"/>
+      <w:bookmarkEnd w:id="68"/>
+      <w:bookmarkEnd w:id="69"/>
     </w:p>
     <w:p>
       <w:pPr>
@@ -14763,19 +14502,7 @@
               <w:rPr>
                 <w:iCs/>
               </w:rPr>
-              <w:t xml:space="preserve">Patient </w:t>
-            </w:r>
-            <w:r>
-              <w:rPr>
-                <w:iCs/>
-              </w:rPr>
-              <w:t xml:space="preserve">Identity </w:t>
-            </w:r>
-            <w:r>
-              <w:rPr>
-                <w:iCs/>
-              </w:rPr>
-              <w:t>Source</w:t>
+              <w:t>Patient Identity Source</w:t>
             </w:r>
           </w:p>
           <w:p>
@@ -14789,19 +14516,7 @@
               <w:rPr>
                 <w:iCs/>
               </w:rPr>
-              <w:t xml:space="preserve">Patient </w:t>
-            </w:r>
-            <w:r>
-              <w:rPr>
-                <w:iCs/>
-              </w:rPr>
-              <w:t xml:space="preserve">Identity </w:t>
-            </w:r>
-            <w:r>
-              <w:rPr>
-                <w:iCs/>
-              </w:rPr>
-              <w:t>Manager</w:t>
+              <w:t>Patient Identity Manager</w:t>
             </w:r>
             <w:r>
               <w:rPr>
@@ -14921,19 +14636,7 @@
               <w:rPr>
                 <w:iCs/>
               </w:rPr>
-              <w:t xml:space="preserve">Patient </w:t>
-            </w:r>
-            <w:r>
-              <w:rPr>
-                <w:iCs/>
-              </w:rPr>
-              <w:t xml:space="preserve">Identity </w:t>
-            </w:r>
-            <w:r>
-              <w:rPr>
-                <w:iCs/>
-              </w:rPr>
-              <w:t>Manager</w:t>
+              <w:t>Patient Identity Manager</w:t>
             </w:r>
           </w:p>
           <w:p>
@@ -14947,19 +14650,7 @@
               <w:rPr>
                 <w:iCs/>
               </w:rPr>
-              <w:t xml:space="preserve">Patient </w:t>
-            </w:r>
-            <w:r>
-              <w:rPr>
-                <w:iCs/>
-              </w:rPr>
-              <w:t xml:space="preserve">Identity </w:t>
-            </w:r>
-            <w:r>
-              <w:rPr>
-                <w:iCs/>
-              </w:rPr>
-              <w:t>Consumer</w:t>
+              <w:t>Patient Identity Consumer</w:t>
             </w:r>
           </w:p>
         </w:tc>
@@ -14970,8 +14661,8 @@
         <w:pStyle w:val="Heading3"/>
         <w:ind w:left="0" w:firstLine="0"/>
       </w:pPr>
-      <w:bookmarkStart w:id="75" w:name="_Toc345074675"/>
-      <w:bookmarkStart w:id="76" w:name="_Toc500238777"/>
+      <w:bookmarkStart w:id="70" w:name="_Toc345074675"/>
+      <w:bookmarkStart w:id="71" w:name="_Toc500238777"/>
       <w:r>
         <w:t>3.Y</w:t>
       </w:r>
@@ -14981,8 +14672,8 @@
       <w:r>
         <w:t>.3 Referenced Standards</w:t>
       </w:r>
-      <w:bookmarkEnd w:id="75"/>
-      <w:bookmarkEnd w:id="76"/>
+      <w:bookmarkEnd w:id="70"/>
+      <w:bookmarkEnd w:id="71"/>
     </w:p>
     <w:p>
       <w:pPr>
@@ -15021,8 +14712,8 @@
         <w:pStyle w:val="Heading3"/>
         <w:ind w:left="0" w:firstLine="0"/>
       </w:pPr>
-      <w:bookmarkStart w:id="77" w:name="_Toc345074676"/>
-      <w:bookmarkStart w:id="78" w:name="_Toc500238778"/>
+      <w:bookmarkStart w:id="72" w:name="_Toc345074676"/>
+      <w:bookmarkStart w:id="73" w:name="_Toc500238778"/>
       <w:r>
         <w:lastRenderedPageBreak/>
         <w:t>3.Y</w:t>
@@ -15033,8 +14724,8 @@
       <w:r>
         <w:t>.4 Interaction Diagram</w:t>
       </w:r>
-      <w:bookmarkEnd w:id="77"/>
-      <w:bookmarkEnd w:id="78"/>
+      <w:bookmarkEnd w:id="72"/>
+      <w:bookmarkEnd w:id="73"/>
     </w:p>
     <w:p>
       <w:pPr>
@@ -15084,14 +14775,14 @@
                           </a:ln>
                           <a:extLst>
                             <a:ext uri="{909E8E84-426E-40dd-AFC4-6F175D3DCCD1}">
-                              <a14:hiddenFill xmlns:arto="http://schemas.microsoft.com/office/word/2006/arto" xmlns:a14="http://schemas.microsoft.com/office/drawing/2010/main" xmlns:w="http://schemas.openxmlformats.org/wordprocessingml/2006/main" xmlns:w10="urn:schemas-microsoft-com:office:word" xmlns:v="urn:schemas-microsoft-com:vml" xmlns:o="urn:schemas-microsoft-com:office:office" xmlns:mv="urn:schemas-microsoft-com:mac:vml" xmlns:mo="http://schemas.microsoft.com/office/mac/office/2008/main" xmlns="">
+                              <a14:hiddenFill xmlns="" xmlns:mo="http://schemas.microsoft.com/office/mac/office/2008/main" xmlns:mv="urn:schemas-microsoft-com:mac:vml" xmlns:o="urn:schemas-microsoft-com:office:office" xmlns:v="urn:schemas-microsoft-com:vml" xmlns:w10="urn:schemas-microsoft-com:office:word" xmlns:w="http://schemas.openxmlformats.org/wordprocessingml/2006/main" xmlns:a14="http://schemas.microsoft.com/office/drawing/2010/main" xmlns:arto="http://schemas.microsoft.com/office/word/2006/arto">
                                 <a:solidFill>
                                   <a:srgbClr val="FFFFFF"/>
                                 </a:solidFill>
                               </a14:hiddenFill>
                             </a:ext>
                             <a:ext uri="{91240B29-F687-4f45-9708-019B960494DF}">
-                              <a14:hiddenLine xmlns:arto="http://schemas.microsoft.com/office/word/2006/arto" xmlns:a14="http://schemas.microsoft.com/office/drawing/2010/main" xmlns:w="http://schemas.openxmlformats.org/wordprocessingml/2006/main" xmlns:w10="urn:schemas-microsoft-com:office:word" xmlns:v="urn:schemas-microsoft-com:vml" xmlns:o="urn:schemas-microsoft-com:office:office" xmlns:mv="urn:schemas-microsoft-com:mac:vml" xmlns:mo="http://schemas.microsoft.com/office/mac/office/2008/main" xmlns="" w="9525">
+                              <a14:hiddenLine xmlns="" xmlns:mo="http://schemas.microsoft.com/office/mac/office/2008/main" xmlns:mv="urn:schemas-microsoft-com:mac:vml" xmlns:o="urn:schemas-microsoft-com:office:office" xmlns:v="urn:schemas-microsoft-com:vml" xmlns:w10="urn:schemas-microsoft-com:office:word" xmlns:w="http://schemas.openxmlformats.org/wordprocessingml/2006/main" xmlns:a14="http://schemas.microsoft.com/office/drawing/2010/main" xmlns:arto="http://schemas.microsoft.com/office/word/2006/arto" w="9525">
                                 <a:solidFill>
                                   <a:srgbClr val="000000"/>
                                 </a:solidFill>
@@ -15116,21 +14807,7 @@
                                   <w:sz w:val="22"/>
                                   <w:szCs w:val="22"/>
                                 </w:rPr>
-                                <w:t xml:space="preserve">Mobile Patient </w:t>
-                              </w:r>
-                              <w:r>
-                                <w:rPr>
-                                  <w:sz w:val="22"/>
-                                  <w:szCs w:val="22"/>
-                                </w:rPr>
-                                <w:t xml:space="preserve">Identity </w:t>
-                              </w:r>
-                              <w:r>
-                                <w:rPr>
-                                  <w:sz w:val="22"/>
-                                  <w:szCs w:val="22"/>
-                                </w:rPr>
-                                <w:t>Feed Response [ITI-Y1]</w:t>
+                                <w:t>Mobile Patient Identity Feed Response [ITI-Y1]</w:t>
                               </w:r>
                             </w:p>
                           </w:txbxContent>
@@ -15158,14 +14835,14 @@
                           </a:ln>
                           <a:extLst>
                             <a:ext uri="{909E8E84-426E-40dd-AFC4-6F175D3DCCD1}">
-                              <a14:hiddenFill xmlns:arto="http://schemas.microsoft.com/office/word/2006/arto" xmlns:a14="http://schemas.microsoft.com/office/drawing/2010/main" xmlns:w="http://schemas.openxmlformats.org/wordprocessingml/2006/main" xmlns:w10="urn:schemas-microsoft-com:office:word" xmlns:v="urn:schemas-microsoft-com:vml" xmlns:o="urn:schemas-microsoft-com:office:office" xmlns:mv="urn:schemas-microsoft-com:mac:vml" xmlns:mo="http://schemas.microsoft.com/office/mac/office/2008/main" xmlns="">
+                              <a14:hiddenFill xmlns="" xmlns:mo="http://schemas.microsoft.com/office/mac/office/2008/main" xmlns:mv="urn:schemas-microsoft-com:mac:vml" xmlns:o="urn:schemas-microsoft-com:office:office" xmlns:v="urn:schemas-microsoft-com:vml" xmlns:w10="urn:schemas-microsoft-com:office:word" xmlns:w="http://schemas.openxmlformats.org/wordprocessingml/2006/main" xmlns:a14="http://schemas.microsoft.com/office/drawing/2010/main" xmlns:arto="http://schemas.microsoft.com/office/word/2006/arto">
                                 <a:solidFill>
                                   <a:srgbClr val="FFFFFF"/>
                                 </a:solidFill>
                               </a14:hiddenFill>
                             </a:ext>
                             <a:ext uri="{91240B29-F687-4f45-9708-019B960494DF}">
-                              <a14:hiddenLine xmlns:arto="http://schemas.microsoft.com/office/word/2006/arto" xmlns:a14="http://schemas.microsoft.com/office/drawing/2010/main" xmlns:w="http://schemas.openxmlformats.org/wordprocessingml/2006/main" xmlns:w10="urn:schemas-microsoft-com:office:word" xmlns:v="urn:schemas-microsoft-com:vml" xmlns:o="urn:schemas-microsoft-com:office:office" xmlns:mv="urn:schemas-microsoft-com:mac:vml" xmlns:mo="http://schemas.microsoft.com/office/mac/office/2008/main" xmlns="" w="9525">
+                              <a14:hiddenLine xmlns="" xmlns:mo="http://schemas.microsoft.com/office/mac/office/2008/main" xmlns:mv="urn:schemas-microsoft-com:mac:vml" xmlns:o="urn:schemas-microsoft-com:office:office" xmlns:v="urn:schemas-microsoft-com:vml" xmlns:w10="urn:schemas-microsoft-com:office:word" xmlns:w="http://schemas.openxmlformats.org/wordprocessingml/2006/main" xmlns:a14="http://schemas.microsoft.com/office/drawing/2010/main" xmlns:arto="http://schemas.microsoft.com/office/word/2006/arto" w="9525">
                                 <a:solidFill>
                                   <a:srgbClr val="000000"/>
                                 </a:solidFill>
@@ -15190,21 +14867,7 @@
                                   <w:sz w:val="22"/>
                                   <w:szCs w:val="22"/>
                                 </w:rPr>
-                                <w:t xml:space="preserve">Mobile Patient </w:t>
-                              </w:r>
-                              <w:r>
-                                <w:rPr>
-                                  <w:sz w:val="22"/>
-                                  <w:szCs w:val="22"/>
-                                </w:rPr>
-                                <w:t xml:space="preserve">Identity </w:t>
-                              </w:r>
-                              <w:r>
-                                <w:rPr>
-                                  <w:sz w:val="22"/>
-                                  <w:szCs w:val="22"/>
-                                </w:rPr>
-                                <w:t>Feed Request [ITI-Y1]</w:t>
+                                <w:t>Mobile Patient Identity Feed Request [ITI-Y1]</w:t>
                               </w:r>
                             </w:p>
                           </w:txbxContent>
@@ -15234,7 +14897,7 @@
                           </a:ln>
                           <a:extLst>
                             <a:ext uri="{91240B29-F687-4f45-9708-019B960494DF}">
-                              <a14:hiddenLine xmlns:arto="http://schemas.microsoft.com/office/word/2006/arto" xmlns:a14="http://schemas.microsoft.com/office/drawing/2010/main" xmlns:w="http://schemas.openxmlformats.org/wordprocessingml/2006/main" xmlns:w10="urn:schemas-microsoft-com:office:word" xmlns:v="urn:schemas-microsoft-com:vml" xmlns:o="urn:schemas-microsoft-com:office:office" xmlns:mv="urn:schemas-microsoft-com:mac:vml" xmlns:mo="http://schemas.microsoft.com/office/mac/office/2008/main" xmlns="" w="9525">
+                              <a14:hiddenLine xmlns="" xmlns:mo="http://schemas.microsoft.com/office/mac/office/2008/main" xmlns:mv="urn:schemas-microsoft-com:mac:vml" xmlns:o="urn:schemas-microsoft-com:office:office" xmlns:v="urn:schemas-microsoft-com:vml" xmlns:w10="urn:schemas-microsoft-com:office:word" xmlns:w="http://schemas.openxmlformats.org/wordprocessingml/2006/main" xmlns:a14="http://schemas.microsoft.com/office/drawing/2010/main" xmlns:arto="http://schemas.microsoft.com/office/word/2006/arto" w="9525">
                                 <a:solidFill>
                                   <a:srgbClr val="000000"/>
                                 </a:solidFill>
@@ -15294,7 +14957,7 @@
                           </a:ln>
                           <a:extLst>
                             <a:ext uri="{909E8E84-426E-40dd-AFC4-6F175D3DCCD1}">
-                              <a14:hiddenFill xmlns:arto="http://schemas.microsoft.com/office/word/2006/arto" xmlns:a14="http://schemas.microsoft.com/office/drawing/2010/main" xmlns:w="http://schemas.openxmlformats.org/wordprocessingml/2006/main" xmlns:w10="urn:schemas-microsoft-com:office:word" xmlns:v="urn:schemas-microsoft-com:vml" xmlns:o="urn:schemas-microsoft-com:office:office" xmlns:mv="urn:schemas-microsoft-com:mac:vml" xmlns:mo="http://schemas.microsoft.com/office/mac/office/2008/main" xmlns="">
+                              <a14:hiddenFill xmlns="" xmlns:mo="http://schemas.microsoft.com/office/mac/office/2008/main" xmlns:mv="urn:schemas-microsoft-com:mac:vml" xmlns:o="urn:schemas-microsoft-com:office:office" xmlns:v="urn:schemas-microsoft-com:vml" xmlns:w10="urn:schemas-microsoft-com:office:word" xmlns:w="http://schemas.openxmlformats.org/wordprocessingml/2006/main" xmlns:a14="http://schemas.microsoft.com/office/drawing/2010/main" xmlns:arto="http://schemas.microsoft.com/office/word/2006/arto">
                                 <a:noFill/>
                               </a14:hiddenFill>
                             </a:ext>
@@ -15327,7 +14990,7 @@
                           </a:ln>
                           <a:extLst>
                             <a:ext uri="{909E8E84-426E-40dd-AFC4-6F175D3DCCD1}">
-                              <a14:hiddenFill xmlns:arto="http://schemas.microsoft.com/office/word/2006/arto" xmlns:a14="http://schemas.microsoft.com/office/drawing/2010/main" xmlns:w="http://schemas.openxmlformats.org/wordprocessingml/2006/main" xmlns:w10="urn:schemas-microsoft-com:office:word" xmlns:v="urn:schemas-microsoft-com:vml" xmlns:o="urn:schemas-microsoft-com:office:office" xmlns:mv="urn:schemas-microsoft-com:mac:vml" xmlns:mo="http://schemas.microsoft.com/office/mac/office/2008/main" xmlns="">
+                              <a14:hiddenFill xmlns="" xmlns:mo="http://schemas.microsoft.com/office/mac/office/2008/main" xmlns:mv="urn:schemas-microsoft-com:mac:vml" xmlns:o="urn:schemas-microsoft-com:office:office" xmlns:v="urn:schemas-microsoft-com:vml" xmlns:w10="urn:schemas-microsoft-com:office:word" xmlns:w="http://schemas.openxmlformats.org/wordprocessingml/2006/main" xmlns:a14="http://schemas.microsoft.com/office/drawing/2010/main" xmlns:arto="http://schemas.microsoft.com/office/word/2006/arto">
                                 <a:noFill/>
                               </a14:hiddenFill>
                             </a:ext>
@@ -15417,7 +15080,7 @@
                           </a:ln>
                           <a:extLst>
                             <a:ext uri="{909E8E84-426E-40dd-AFC4-6F175D3DCCD1}">
-                              <a14:hiddenFill xmlns:arto="http://schemas.microsoft.com/office/word/2006/arto" xmlns:a14="http://schemas.microsoft.com/office/drawing/2010/main" xmlns:w="http://schemas.openxmlformats.org/wordprocessingml/2006/main" xmlns:w10="urn:schemas-microsoft-com:office:word" xmlns:v="urn:schemas-microsoft-com:vml" xmlns:o="urn:schemas-microsoft-com:office:office" xmlns:mv="urn:schemas-microsoft-com:mac:vml" xmlns:mo="http://schemas.microsoft.com/office/mac/office/2008/main" xmlns="">
+                              <a14:hiddenFill xmlns="" xmlns:mo="http://schemas.microsoft.com/office/mac/office/2008/main" xmlns:mv="urn:schemas-microsoft-com:mac:vml" xmlns:o="urn:schemas-microsoft-com:office:office" xmlns:v="urn:schemas-microsoft-com:vml" xmlns:w10="urn:schemas-microsoft-com:office:word" xmlns:w="http://schemas.openxmlformats.org/wordprocessingml/2006/main" xmlns:a14="http://schemas.microsoft.com/office/drawing/2010/main" xmlns:arto="http://schemas.microsoft.com/office/word/2006/arto">
                                 <a:noFill/>
                               </a14:hiddenFill>
                             </a:ext>
@@ -15446,7 +15109,7 @@
                           </a:ln>
                           <a:extLst>
                             <a:ext uri="{91240B29-F687-4f45-9708-019B960494DF}">
-                              <a14:hiddenLine xmlns:arto="http://schemas.microsoft.com/office/word/2006/arto" xmlns:a14="http://schemas.microsoft.com/office/drawing/2010/main" xmlns:w="http://schemas.openxmlformats.org/wordprocessingml/2006/main" xmlns:w10="urn:schemas-microsoft-com:office:word" xmlns:v="urn:schemas-microsoft-com:vml" xmlns:o="urn:schemas-microsoft-com:office:office" xmlns:mv="urn:schemas-microsoft-com:mac:vml" xmlns:mo="http://schemas.microsoft.com/office/mac/office/2008/main" xmlns="" w="9525">
+                              <a14:hiddenLine xmlns="" xmlns:mo="http://schemas.microsoft.com/office/mac/office/2008/main" xmlns:mv="urn:schemas-microsoft-com:mac:vml" xmlns:o="urn:schemas-microsoft-com:office:office" xmlns:v="urn:schemas-microsoft-com:vml" xmlns:w10="urn:schemas-microsoft-com:office:word" xmlns:w="http://schemas.openxmlformats.org/wordprocessingml/2006/main" xmlns:a14="http://schemas.microsoft.com/office/drawing/2010/main" xmlns:arto="http://schemas.microsoft.com/office/word/2006/arto" w="9525">
                                 <a:solidFill>
                                   <a:srgbClr val="000000"/>
                                 </a:solidFill>
@@ -15505,7 +15168,7 @@
                           </a:ln>
                           <a:extLst>
                             <a:ext uri="{909E8E84-426E-40dd-AFC4-6F175D3DCCD1}">
-                              <a14:hiddenFill xmlns:arto="http://schemas.microsoft.com/office/word/2006/arto" xmlns:a14="http://schemas.microsoft.com/office/drawing/2010/main" xmlns:w="http://schemas.openxmlformats.org/wordprocessingml/2006/main" xmlns:w10="urn:schemas-microsoft-com:office:word" xmlns:v="urn:schemas-microsoft-com:vml" xmlns:o="urn:schemas-microsoft-com:office:office" xmlns:mv="urn:schemas-microsoft-com:mac:vml" xmlns:mo="http://schemas.microsoft.com/office/mac/office/2008/main" xmlns="">
+                              <a14:hiddenFill xmlns="" xmlns:mo="http://schemas.microsoft.com/office/mac/office/2008/main" xmlns:mv="urn:schemas-microsoft-com:mac:vml" xmlns:o="urn:schemas-microsoft-com:office:office" xmlns:v="urn:schemas-microsoft-com:vml" xmlns:w10="urn:schemas-microsoft-com:office:word" xmlns:w="http://schemas.openxmlformats.org/wordprocessingml/2006/main" xmlns:a14="http://schemas.microsoft.com/office/drawing/2010/main" xmlns:arto="http://schemas.microsoft.com/office/word/2006/arto">
                                 <a:noFill/>
                               </a14:hiddenFill>
                             </a:ext>
@@ -15564,21 +15227,7 @@
                             <w:sz w:val="22"/>
                             <w:szCs w:val="22"/>
                           </w:rPr>
-                          <w:t xml:space="preserve">Mobile Patient </w:t>
-                        </w:r>
-                        <w:r>
-                          <w:rPr>
-                            <w:sz w:val="22"/>
-                            <w:szCs w:val="22"/>
-                          </w:rPr>
-                          <w:t xml:space="preserve">Identity </w:t>
-                        </w:r>
-                        <w:r>
-                          <w:rPr>
-                            <w:sz w:val="22"/>
-                            <w:szCs w:val="22"/>
-                          </w:rPr>
-                          <w:t>Feed Response [ITI-Y1]</w:t>
+                          <w:t>Mobile Patient Identity Feed Response [ITI-Y1]</w:t>
                         </w:r>
                       </w:p>
                     </w:txbxContent>
@@ -15599,21 +15248,7 @@
                             <w:sz w:val="22"/>
                             <w:szCs w:val="22"/>
                           </w:rPr>
-                          <w:t xml:space="preserve">Mobile Patient </w:t>
-                        </w:r>
-                        <w:r>
-                          <w:rPr>
-                            <w:sz w:val="22"/>
-                            <w:szCs w:val="22"/>
-                          </w:rPr>
-                          <w:t xml:space="preserve">Identity </w:t>
-                        </w:r>
-                        <w:r>
-                          <w:rPr>
-                            <w:sz w:val="22"/>
-                            <w:szCs w:val="22"/>
-                          </w:rPr>
-                          <w:t>Feed Request [ITI-Y1]</w:t>
+                          <w:t>Mobile Patient Identity Feed Request [ITI-Y1]</w:t>
                         </w:r>
                       </w:p>
                     </w:txbxContent>
@@ -15688,14 +15323,14 @@
       <w:pPr>
         <w:pStyle w:val="BodyText"/>
       </w:pPr>
-      <w:bookmarkStart w:id="79" w:name="_Toc345074677"/>
+      <w:bookmarkStart w:id="74" w:name="_Toc345074677"/>
     </w:p>
     <w:p>
       <w:pPr>
         <w:pStyle w:val="Heading4"/>
         <w:ind w:left="0" w:firstLine="0"/>
       </w:pPr>
-      <w:bookmarkStart w:id="80" w:name="_Toc500238779"/>
+      <w:bookmarkStart w:id="75" w:name="_Toc500238779"/>
       <w:r>
         <w:t>3.Y</w:t>
       </w:r>
@@ -15705,16 +15340,10 @@
       <w:r>
         <w:t xml:space="preserve">.4.1 </w:t>
       </w:r>
-      <w:bookmarkEnd w:id="79"/>
-      <w:bookmarkEnd w:id="80"/>
-      <w:r>
-        <w:t xml:space="preserve">Mobile Patient </w:t>
-      </w:r>
-      <w:r>
-        <w:t xml:space="preserve">Identity </w:t>
-      </w:r>
-      <w:r>
-        <w:t>Feed Request Message</w:t>
+      <w:bookmarkEnd w:id="74"/>
+      <w:bookmarkEnd w:id="75"/>
+      <w:r>
+        <w:t>Mobile Patient Identity Feed Request Message</w:t>
       </w:r>
     </w:p>
     <w:p>
@@ -15728,19 +15357,7 @@
         <w:rPr>
           <w:i w:val="0"/>
         </w:rPr>
-        <w:t xml:space="preserve">The Mobile Patient </w:t>
-      </w:r>
-      <w:r>
-        <w:rPr>
-          <w:i w:val="0"/>
-        </w:rPr>
-        <w:t xml:space="preserve">Identity </w:t>
-      </w:r>
-      <w:r>
-        <w:rPr>
-          <w:i w:val="0"/>
-        </w:rPr>
-        <w:t xml:space="preserve">Feed message is a FHIR </w:t>
+        <w:t xml:space="preserve">The Mobile Patient Identity Feed message is a FHIR </w:t>
       </w:r>
       <w:r>
         <w:rPr>
@@ -15784,8 +15401,8 @@
         <w:pStyle w:val="Heading5"/>
         <w:ind w:left="0" w:firstLine="0"/>
       </w:pPr>
-      <w:bookmarkStart w:id="81" w:name="_Toc345074678"/>
-      <w:bookmarkStart w:id="82" w:name="_Toc500238780"/>
+      <w:bookmarkStart w:id="76" w:name="_Toc345074678"/>
+      <w:bookmarkStart w:id="77" w:name="_Toc500238780"/>
       <w:r>
         <w:t>3.Y</w:t>
       </w:r>
@@ -15795,18 +15412,12 @@
       <w:r>
         <w:t>.4.1.1 Trigger Events</w:t>
       </w:r>
-      <w:bookmarkEnd w:id="81"/>
-      <w:bookmarkEnd w:id="82"/>
-    </w:p>
-    <w:p>
-      <w:r>
-        <w:t xml:space="preserve">A Supplier triggers a Mobile Patient </w:t>
-      </w:r>
-      <w:r>
-        <w:t xml:space="preserve">Identity </w:t>
-      </w:r>
-      <w:r>
-        <w:t>Feed Request to a Consumer when updates are made to the underlying patient identity data</w:t>
+      <w:bookmarkEnd w:id="76"/>
+      <w:bookmarkEnd w:id="77"/>
+    </w:p>
+    <w:p>
+      <w:r>
+        <w:t>A Supplier triggers a Mobile Patient Identity Feed Request to a Consumer when updates are made to the underlying patient identity data</w:t>
       </w:r>
       <w:r>
         <w:t>, such as link, unlink, identifier, or demographic changes.</w:t>
@@ -15817,8 +15428,8 @@
         <w:pStyle w:val="Heading5"/>
         <w:ind w:left="0" w:firstLine="0"/>
       </w:pPr>
-      <w:bookmarkStart w:id="83" w:name="_Toc345074679"/>
-      <w:bookmarkStart w:id="84" w:name="_Toc500238781"/>
+      <w:bookmarkStart w:id="78" w:name="_Toc345074679"/>
+      <w:bookmarkStart w:id="79" w:name="_Toc500238781"/>
       <w:r>
         <w:t>3.Y</w:t>
       </w:r>
@@ -15828,8 +15439,8 @@
       <w:r>
         <w:t>.4.1.2 Message Semantics</w:t>
       </w:r>
-      <w:bookmarkEnd w:id="83"/>
-      <w:bookmarkEnd w:id="84"/>
+      <w:bookmarkEnd w:id="78"/>
+      <w:bookmarkEnd w:id="79"/>
     </w:p>
     <w:p>
       <w:pPr>
@@ -15856,7 +15467,7 @@
         </w:rPr>
         <w:t xml:space="preserve"> request using HTTP POST as defined at </w:t>
       </w:r>
-      <w:hyperlink r:id="rId37" w:history="1">
+      <w:hyperlink r:id="rId33" w:history="1">
         <w:r>
           <w:rPr>
             <w:rStyle w:val="Hyperlink"/>
@@ -15990,7 +15601,7 @@
       <w:r>
         <w:t xml:space="preserve"> Resource shall be further constrained as described in Table 3.Y1.4.1.2.1-1.  The Element column in Table 3.Y1.4.1.2.1-1 references the object model defined at </w:t>
       </w:r>
-      <w:hyperlink r:id="rId38" w:anchor="resource" w:history="1">
+      <w:hyperlink r:id="rId34" w:anchor="resource" w:history="1">
         <w:r>
           <w:rPr>
             <w:rStyle w:val="Hyperlink"/>
@@ -16128,16 +15739,8 @@
               <w:rPr>
                 <w:rStyle w:val="XMLname"/>
               </w:rPr>
-              <w:t xml:space="preserve"> [</w:t>
-            </w:r>
-            <w:proofErr w:type="gramStart"/>
-            <w:r>
-              <w:rPr>
-                <w:rStyle w:val="XMLname"/>
-              </w:rPr>
-              <w:t>1..</w:t>
-            </w:r>
-            <w:proofErr w:type="gramEnd"/>
+              <w:t xml:space="preserve"> [1..</w:t>
+            </w:r>
             <w:r>
               <w:rPr>
                 <w:rStyle w:val="XMLname"/>
@@ -16208,21 +15811,7 @@
               <w:rPr>
                 <w:rStyle w:val="XMLname"/>
               </w:rPr>
-              <w:t>entry [</w:t>
-            </w:r>
-            <w:proofErr w:type="gramStart"/>
-            <w:r>
-              <w:rPr>
-                <w:rStyle w:val="XMLname"/>
-              </w:rPr>
-              <w:t>2..</w:t>
-            </w:r>
-            <w:proofErr w:type="gramEnd"/>
-            <w:r>
-              <w:rPr>
-                <w:rStyle w:val="XMLname"/>
-              </w:rPr>
-              <w:t>*]</w:t>
+              <w:t>entry [2..*]</w:t>
             </w:r>
           </w:p>
         </w:tc>
@@ -16352,7 +15941,7 @@
       <w:r>
         <w:t xml:space="preserve"> Resource shall be further constrained as described in Table 3.Y1.4.1.2.2-1.  The Element column in Table 3.Y1.4.1.2.2-1 references the object model defined at </w:t>
       </w:r>
-      <w:hyperlink r:id="rId39" w:anchor="resource" w:history="1">
+      <w:hyperlink r:id="rId35" w:anchor="resource" w:history="1">
         <w:r>
           <w:rPr>
             <w:rStyle w:val="Hyperlink"/>
@@ -16505,16 +16094,8 @@
               <w:rPr>
                 <w:rStyle w:val="XMLname"/>
               </w:rPr>
-              <w:t xml:space="preserve"> [</w:t>
-            </w:r>
-            <w:proofErr w:type="gramStart"/>
-            <w:r>
-              <w:rPr>
-                <w:rStyle w:val="XMLname"/>
-              </w:rPr>
-              <w:t>1..</w:t>
-            </w:r>
-            <w:proofErr w:type="gramEnd"/>
+              <w:t xml:space="preserve"> [1..</w:t>
+            </w:r>
             <w:r>
               <w:rPr>
                 <w:rStyle w:val="XMLname"/>
@@ -16587,7 +16168,6 @@
                 <w:rStyle w:val="XMLname"/>
               </w:rPr>
             </w:pPr>
-            <w:proofErr w:type="gramStart"/>
             <w:r>
               <w:rPr>
                 <w:rStyle w:val="XMLname"/>
@@ -16598,14 +16178,7 @@
               <w:rPr>
                 <w:rStyle w:val="XMLname"/>
               </w:rPr>
-              <w:t>rn:ihe</w:t>
-            </w:r>
-            <w:proofErr w:type="gramEnd"/>
-            <w:r>
-              <w:rPr>
-                <w:rStyle w:val="XMLname"/>
-              </w:rPr>
-              <w:t>:iti:pimuf:2019:</w:t>
+              <w:t>rn:ihe:iti:pimuf:2019:</w:t>
             </w:r>
             <w:r>
               <w:rPr>
@@ -16621,19 +16194,11 @@
                 <w:rStyle w:val="XMLname"/>
               </w:rPr>
             </w:pPr>
-            <w:proofErr w:type="gramStart"/>
             <w:r>
               <w:rPr>
                 <w:rStyle w:val="XMLname"/>
               </w:rPr>
-              <w:t>urn:ihe</w:t>
-            </w:r>
-            <w:proofErr w:type="gramEnd"/>
-            <w:r>
-              <w:rPr>
-                <w:rStyle w:val="XMLname"/>
-              </w:rPr>
-              <w:t>:iti:pimuf:2019:</w:t>
+              <w:t>urn:ihe:iti:pimuf:2019:</w:t>
             </w:r>
             <w:r>
               <w:rPr>
@@ -16649,19 +16214,11 @@
                 <w:rStyle w:val="XMLname"/>
               </w:rPr>
             </w:pPr>
-            <w:proofErr w:type="gramStart"/>
             <w:r>
               <w:rPr>
                 <w:rStyle w:val="XMLname"/>
               </w:rPr>
-              <w:t>urn:ihe</w:t>
-            </w:r>
-            <w:proofErr w:type="gramEnd"/>
-            <w:r>
-              <w:rPr>
-                <w:rStyle w:val="XMLname"/>
-              </w:rPr>
-              <w:t>:iti:pimuf:2019:</w:t>
+              <w:t>urn:ihe:iti:pimuf:2019:</w:t>
             </w:r>
             <w:r>
               <w:rPr>
@@ -16693,21 +16250,7 @@
               <w:rPr>
                 <w:rStyle w:val="XMLname"/>
               </w:rPr>
-              <w:t>focus [</w:t>
-            </w:r>
-            <w:proofErr w:type="gramStart"/>
-            <w:r>
-              <w:rPr>
-                <w:rStyle w:val="XMLname"/>
-              </w:rPr>
-              <w:t>1..</w:t>
-            </w:r>
-            <w:proofErr w:type="gramEnd"/>
-            <w:r>
-              <w:rPr>
-                <w:rStyle w:val="XMLname"/>
-              </w:rPr>
-              <w:t>*]</w:t>
+              <w:t>focus [1..*]</w:t>
             </w:r>
           </w:p>
         </w:tc>
@@ -16723,19 +16266,11 @@
                 <w:rStyle w:val="XMLname"/>
               </w:rPr>
             </w:pPr>
-            <w:proofErr w:type="gramStart"/>
             <w:r>
               <w:rPr>
                 <w:rStyle w:val="XMLname"/>
               </w:rPr>
-              <w:t>Reference(</w:t>
-            </w:r>
-            <w:proofErr w:type="gramEnd"/>
-            <w:r>
-              <w:rPr>
-                <w:rStyle w:val="XMLname"/>
-              </w:rPr>
-              <w:t>Patient)</w:t>
+              <w:t>Reference(Patient)</w:t>
             </w:r>
           </w:p>
           <w:p>
@@ -16775,21 +16310,7 @@
               <w:rPr>
                 <w:rStyle w:val="XMLname"/>
               </w:rPr>
-              <w:t>destination [</w:t>
-            </w:r>
-            <w:proofErr w:type="gramStart"/>
-            <w:r>
-              <w:rPr>
-                <w:rStyle w:val="XMLname"/>
-              </w:rPr>
-              <w:t>1..</w:t>
-            </w:r>
-            <w:proofErr w:type="gramEnd"/>
-            <w:r>
-              <w:rPr>
-                <w:rStyle w:val="XMLname"/>
-              </w:rPr>
-              <w:t>*]</w:t>
+              <w:t>destination [1..*]</w:t>
             </w:r>
           </w:p>
         </w:tc>
@@ -16835,21 +16356,7 @@
               <w:rPr>
                 <w:rStyle w:val="XMLname"/>
               </w:rPr>
-              <w:t>sender [</w:t>
-            </w:r>
-            <w:proofErr w:type="gramStart"/>
-            <w:r>
-              <w:rPr>
-                <w:rStyle w:val="XMLname"/>
-              </w:rPr>
-              <w:t>0..</w:t>
-            </w:r>
-            <w:proofErr w:type="gramEnd"/>
-            <w:r>
-              <w:rPr>
-                <w:rStyle w:val="XMLname"/>
-              </w:rPr>
-              <w:t>1]</w:t>
+              <w:t>sender [0..1]</w:t>
             </w:r>
           </w:p>
         </w:tc>
@@ -16901,21 +16408,7 @@
               <w:rPr>
                 <w:rStyle w:val="XMLname"/>
               </w:rPr>
-              <w:t>nterer [</w:t>
-            </w:r>
-            <w:proofErr w:type="gramStart"/>
-            <w:r>
-              <w:rPr>
-                <w:rStyle w:val="XMLname"/>
-              </w:rPr>
-              <w:t>0..</w:t>
-            </w:r>
-            <w:proofErr w:type="gramEnd"/>
-            <w:r>
-              <w:rPr>
-                <w:rStyle w:val="XMLname"/>
-              </w:rPr>
-              <w:t>1]</w:t>
+              <w:t>nterer [0..1]</w:t>
             </w:r>
           </w:p>
         </w:tc>
@@ -16961,21 +16454,7 @@
               <w:rPr>
                 <w:rStyle w:val="XMLname"/>
               </w:rPr>
-              <w:t>author [</w:t>
-            </w:r>
-            <w:proofErr w:type="gramStart"/>
-            <w:r>
-              <w:rPr>
-                <w:rStyle w:val="XMLname"/>
-              </w:rPr>
-              <w:t>0..</w:t>
-            </w:r>
-            <w:proofErr w:type="gramEnd"/>
-            <w:r>
-              <w:rPr>
-                <w:rStyle w:val="XMLname"/>
-              </w:rPr>
-              <w:t>1]</w:t>
+              <w:t>author [0..1]</w:t>
             </w:r>
           </w:p>
         </w:tc>
@@ -17021,21 +16500,7 @@
               <w:rPr>
                 <w:rStyle w:val="XMLname"/>
               </w:rPr>
-              <w:t>responsible [</w:t>
-            </w:r>
-            <w:proofErr w:type="gramStart"/>
-            <w:r>
-              <w:rPr>
-                <w:rStyle w:val="XMLname"/>
-              </w:rPr>
-              <w:t>0..</w:t>
-            </w:r>
-            <w:proofErr w:type="gramEnd"/>
-            <w:r>
-              <w:rPr>
-                <w:rStyle w:val="XMLname"/>
-              </w:rPr>
-              <w:t>1]</w:t>
+              <w:t>responsible [0..1]</w:t>
             </w:r>
           </w:p>
         </w:tc>
@@ -17324,8 +16789,8 @@
         </w:tabs>
         <w:ind w:left="0" w:firstLine="0"/>
       </w:pPr>
-      <w:bookmarkStart w:id="85" w:name="_Toc345074680"/>
-      <w:bookmarkStart w:id="86" w:name="_Toc500238782"/>
+      <w:bookmarkStart w:id="80" w:name="_Toc345074680"/>
+      <w:bookmarkStart w:id="81" w:name="_Toc500238782"/>
       <w:r>
         <w:t>3.Y</w:t>
       </w:r>
@@ -17335,8 +16800,8 @@
       <w:r>
         <w:t>.4.1.3 Expected Actions</w:t>
       </w:r>
-      <w:bookmarkEnd w:id="85"/>
-      <w:bookmarkEnd w:id="86"/>
+      <w:bookmarkEnd w:id="80"/>
+      <w:bookmarkEnd w:id="81"/>
       <w:r>
         <w:tab/>
       </w:r>
@@ -17384,7 +16849,6 @@
         </w:rPr>
         <w:t xml:space="preserve"> the </w:t>
       </w:r>
-      <w:proofErr w:type="gramStart"/>
       <w:r>
         <w:rPr>
           <w:i w:val="0"/>
@@ -17395,9 +16859,8 @@
         <w:rPr>
           <w:i w:val="0"/>
         </w:rPr>
-        <w:t>, and</w:t>
-      </w:r>
-      <w:proofErr w:type="gramEnd"/>
+        <w:t xml:space="preserve"> and</w:t>
+      </w:r>
       <w:r>
         <w:rPr>
           <w:i w:val="0"/>
@@ -17446,19 +16909,7 @@
         <w:rPr>
           <w:i w:val="0"/>
         </w:rPr>
-        <w:t xml:space="preserve">A Consumer who is a Patient </w:t>
-      </w:r>
-      <w:r>
-        <w:rPr>
-          <w:i w:val="0"/>
-        </w:rPr>
-        <w:t xml:space="preserve">Identity </w:t>
-      </w:r>
-      <w:r>
-        <w:rPr>
-          <w:i w:val="0"/>
-        </w:rPr>
-        <w:t>Manager shall:</w:t>
+        <w:t>A Consumer who is a Patient Identity Manager shall:</w:t>
       </w:r>
     </w:p>
     <w:p>
@@ -17526,8 +16977,8 @@
         <w:pStyle w:val="Heading4"/>
         <w:ind w:left="0" w:firstLine="0"/>
       </w:pPr>
-      <w:bookmarkStart w:id="87" w:name="_Toc345074681"/>
-      <w:bookmarkStart w:id="88" w:name="_Toc500238783"/>
+      <w:bookmarkStart w:id="82" w:name="_Toc345074681"/>
+      <w:bookmarkStart w:id="83" w:name="_Toc500238783"/>
       <w:r>
         <w:t>3.Y</w:t>
       </w:r>
@@ -17537,16 +16988,10 @@
       <w:r>
         <w:t xml:space="preserve">.4.2 </w:t>
       </w:r>
-      <w:bookmarkEnd w:id="87"/>
-      <w:bookmarkEnd w:id="88"/>
-      <w:r>
-        <w:t xml:space="preserve">Mobile Patient </w:t>
-      </w:r>
-      <w:r>
-        <w:t xml:space="preserve">Identity </w:t>
-      </w:r>
-      <w:r>
-        <w:t>Feed Response</w:t>
+      <w:bookmarkEnd w:id="82"/>
+      <w:bookmarkEnd w:id="83"/>
+      <w:r>
+        <w:t>Mobile Patient Identity Feed Response</w:t>
       </w:r>
     </w:p>
     <w:p>
@@ -17554,8 +16999,8 @@
         <w:pStyle w:val="Heading5"/>
         <w:ind w:left="0" w:firstLine="0"/>
       </w:pPr>
-      <w:bookmarkStart w:id="89" w:name="_Toc345074682"/>
-      <w:bookmarkStart w:id="90" w:name="_Toc500238784"/>
+      <w:bookmarkStart w:id="84" w:name="_Toc345074682"/>
+      <w:bookmarkStart w:id="85" w:name="_Toc500238784"/>
       <w:r>
         <w:t>3.Y</w:t>
       </w:r>
@@ -17565,8 +17010,8 @@
       <w:r>
         <w:t>.4.2.1 Trigger Events</w:t>
       </w:r>
-      <w:bookmarkEnd w:id="89"/>
-      <w:bookmarkEnd w:id="90"/>
+      <w:bookmarkEnd w:id="84"/>
+      <w:bookmarkEnd w:id="85"/>
     </w:p>
     <w:p>
       <w:pPr>
@@ -17579,19 +17024,7 @@
         <w:rPr>
           <w:i w:val="0"/>
         </w:rPr>
-        <w:t xml:space="preserve">A Consumer sends the Mobile Patient </w:t>
-      </w:r>
-      <w:r>
-        <w:rPr>
-          <w:i w:val="0"/>
-        </w:rPr>
-        <w:t xml:space="preserve">Identity </w:t>
-      </w:r>
-      <w:r>
-        <w:rPr>
-          <w:i w:val="0"/>
-        </w:rPr>
-        <w:t>Feed Response to the Supplier when the message is accepted.</w:t>
+        <w:t>A Consumer sends the Mobile Patient Identity Feed Response to the Supplier when the message is accepted.</w:t>
       </w:r>
     </w:p>
     <w:p>
@@ -17599,8 +17032,8 @@
         <w:pStyle w:val="Heading5"/>
         <w:ind w:left="0" w:firstLine="0"/>
       </w:pPr>
-      <w:bookmarkStart w:id="91" w:name="_Toc345074683"/>
-      <w:bookmarkStart w:id="92" w:name="_Toc500238785"/>
+      <w:bookmarkStart w:id="86" w:name="_Toc345074683"/>
+      <w:bookmarkStart w:id="87" w:name="_Toc500238785"/>
       <w:r>
         <w:t>3.Y</w:t>
       </w:r>
@@ -17610,8 +17043,8 @@
       <w:r>
         <w:t>.4.2.2 Message Semantics</w:t>
       </w:r>
-      <w:bookmarkEnd w:id="91"/>
-      <w:bookmarkEnd w:id="92"/>
+      <w:bookmarkEnd w:id="86"/>
+      <w:bookmarkEnd w:id="87"/>
     </w:p>
     <w:p>
       <w:pPr>
@@ -17624,19 +17057,7 @@
         <w:rPr>
           <w:i w:val="0"/>
         </w:rPr>
-        <w:t xml:space="preserve">A Consumer responds to the Mobile Patient </w:t>
-      </w:r>
-      <w:r>
-        <w:rPr>
-          <w:i w:val="0"/>
-        </w:rPr>
-        <w:t xml:space="preserve">Identity </w:t>
-      </w:r>
-      <w:r>
-        <w:rPr>
-          <w:i w:val="0"/>
-        </w:rPr>
-        <w:t xml:space="preserve">Feed Request with </w:t>
+        <w:t xml:space="preserve">A Consumer responds to the Mobile Patient Identity Feed Request with </w:t>
       </w:r>
       <w:r>
         <w:rPr>
@@ -17662,8 +17083,8 @@
         <w:pStyle w:val="Heading5"/>
         <w:ind w:left="0" w:firstLine="0"/>
       </w:pPr>
-      <w:bookmarkStart w:id="93" w:name="_Toc345074684"/>
-      <w:bookmarkStart w:id="94" w:name="_Toc500238786"/>
+      <w:bookmarkStart w:id="88" w:name="_Toc345074684"/>
+      <w:bookmarkStart w:id="89" w:name="_Toc500238786"/>
       <w:r>
         <w:t>3.Y</w:t>
       </w:r>
@@ -17673,8 +17094,8 @@
       <w:r>
         <w:t>.4.2.3 Expected Actions</w:t>
       </w:r>
-      <w:bookmarkEnd w:id="93"/>
-      <w:bookmarkEnd w:id="94"/>
+      <w:bookmarkEnd w:id="88"/>
+      <w:bookmarkEnd w:id="89"/>
     </w:p>
     <w:p>
       <w:pPr>
@@ -17683,8 +17104,8 @@
           <w:i w:val="0"/>
         </w:rPr>
       </w:pPr>
-      <w:bookmarkStart w:id="95" w:name="OLE_LINK5"/>
-      <w:bookmarkStart w:id="96" w:name="OLE_LINK6"/>
+      <w:bookmarkStart w:id="90" w:name="OLE_LINK5"/>
+      <w:bookmarkStart w:id="91" w:name="OLE_LINK6"/>
       <w:r>
         <w:rPr>
           <w:i w:val="0"/>
@@ -17697,9 +17118,9 @@
         <w:pStyle w:val="Heading3"/>
         <w:ind w:left="0" w:firstLine="0"/>
       </w:pPr>
-      <w:bookmarkStart w:id="97" w:name="_Toc500238788"/>
-      <w:bookmarkEnd w:id="95"/>
-      <w:bookmarkEnd w:id="96"/>
+      <w:bookmarkStart w:id="92" w:name="_Toc500238788"/>
+      <w:bookmarkEnd w:id="90"/>
+      <w:bookmarkEnd w:id="91"/>
       <w:r>
         <w:t>3.Y</w:t>
       </w:r>
@@ -17715,7 +17136,7 @@
       <w:r>
         <w:t xml:space="preserve"> Security Considerations</w:t>
       </w:r>
-      <w:bookmarkEnd w:id="97"/>
+      <w:bookmarkEnd w:id="92"/>
     </w:p>
     <w:p>
       <w:pPr>
@@ -17970,13 +17391,7 @@
               <w:pStyle w:val="BodyText"/>
             </w:pPr>
             <w:r>
-              <w:t xml:space="preserve">Sends a Subscription request to the Patient </w:t>
-            </w:r>
-            <w:r>
-              <w:t xml:space="preserve">Identity </w:t>
-            </w:r>
-            <w:r>
-              <w:t>Manager</w:t>
+              <w:t>Sends a Subscription request to the Patient Identity Manager</w:t>
             </w:r>
           </w:p>
         </w:tc>
@@ -18012,13 +17427,7 @@
               <w:pStyle w:val="BodyText"/>
             </w:pPr>
             <w:r>
-              <w:t xml:space="preserve">Patient </w:t>
-            </w:r>
-            <w:r>
-              <w:t xml:space="preserve">Identity </w:t>
-            </w:r>
-            <w:r>
-              <w:t>Manager</w:t>
+              <w:t>Patient Identity Manager</w:t>
             </w:r>
           </w:p>
         </w:tc>
@@ -18172,14 +17581,14 @@
                           </a:ln>
                           <a:extLst>
                             <a:ext uri="{909E8E84-426E-40dd-AFC4-6F175D3DCCD1}">
-                              <a14:hiddenFill xmlns:arto="http://schemas.microsoft.com/office/word/2006/arto" xmlns:a14="http://schemas.microsoft.com/office/drawing/2010/main" xmlns:w="http://schemas.openxmlformats.org/wordprocessingml/2006/main" xmlns:w10="urn:schemas-microsoft-com:office:word" xmlns:v="urn:schemas-microsoft-com:vml" xmlns:o="urn:schemas-microsoft-com:office:office" xmlns:mv="urn:schemas-microsoft-com:mac:vml" xmlns:mo="http://schemas.microsoft.com/office/mac/office/2008/main" xmlns="">
+                              <a14:hiddenFill xmlns="" xmlns:mo="http://schemas.microsoft.com/office/mac/office/2008/main" xmlns:mv="urn:schemas-microsoft-com:mac:vml" xmlns:o="urn:schemas-microsoft-com:office:office" xmlns:v="urn:schemas-microsoft-com:vml" xmlns:w10="urn:schemas-microsoft-com:office:word" xmlns:w="http://schemas.openxmlformats.org/wordprocessingml/2006/main" xmlns:a14="http://schemas.microsoft.com/office/drawing/2010/main" xmlns:arto="http://schemas.microsoft.com/office/word/2006/arto">
                                 <a:solidFill>
                                   <a:srgbClr val="FFFFFF"/>
                                 </a:solidFill>
                               </a14:hiddenFill>
                             </a:ext>
                             <a:ext uri="{91240B29-F687-4f45-9708-019B960494DF}">
-                              <a14:hiddenLine xmlns:arto="http://schemas.microsoft.com/office/word/2006/arto" xmlns:a14="http://schemas.microsoft.com/office/drawing/2010/main" xmlns:w="http://schemas.openxmlformats.org/wordprocessingml/2006/main" xmlns:w10="urn:schemas-microsoft-com:office:word" xmlns:v="urn:schemas-microsoft-com:vml" xmlns:o="urn:schemas-microsoft-com:office:office" xmlns:mv="urn:schemas-microsoft-com:mac:vml" xmlns:mo="http://schemas.microsoft.com/office/mac/office/2008/main" xmlns="" w="9525">
+                              <a14:hiddenLine xmlns="" xmlns:mo="http://schemas.microsoft.com/office/mac/office/2008/main" xmlns:mv="urn:schemas-microsoft-com:mac:vml" xmlns:o="urn:schemas-microsoft-com:office:office" xmlns:v="urn:schemas-microsoft-com:vml" xmlns:w10="urn:schemas-microsoft-com:office:word" xmlns:w="http://schemas.openxmlformats.org/wordprocessingml/2006/main" xmlns:a14="http://schemas.microsoft.com/office/drawing/2010/main" xmlns:arto="http://schemas.microsoft.com/office/word/2006/arto" w="9525">
                                 <a:solidFill>
                                   <a:srgbClr val="000000"/>
                                 </a:solidFill>
@@ -18232,14 +17641,14 @@
                           </a:ln>
                           <a:extLst>
                             <a:ext uri="{909E8E84-426E-40dd-AFC4-6F175D3DCCD1}">
-                              <a14:hiddenFill xmlns:arto="http://schemas.microsoft.com/office/word/2006/arto" xmlns:a14="http://schemas.microsoft.com/office/drawing/2010/main" xmlns:w="http://schemas.openxmlformats.org/wordprocessingml/2006/main" xmlns:w10="urn:schemas-microsoft-com:office:word" xmlns:v="urn:schemas-microsoft-com:vml" xmlns:o="urn:schemas-microsoft-com:office:office" xmlns:mv="urn:schemas-microsoft-com:mac:vml" xmlns:mo="http://schemas.microsoft.com/office/mac/office/2008/main" xmlns="">
+                              <a14:hiddenFill xmlns="" xmlns:mo="http://schemas.microsoft.com/office/mac/office/2008/main" xmlns:mv="urn:schemas-microsoft-com:mac:vml" xmlns:o="urn:schemas-microsoft-com:office:office" xmlns:v="urn:schemas-microsoft-com:vml" xmlns:w10="urn:schemas-microsoft-com:office:word" xmlns:w="http://schemas.openxmlformats.org/wordprocessingml/2006/main" xmlns:a14="http://schemas.microsoft.com/office/drawing/2010/main" xmlns:arto="http://schemas.microsoft.com/office/word/2006/arto">
                                 <a:solidFill>
                                   <a:srgbClr val="FFFFFF"/>
                                 </a:solidFill>
                               </a14:hiddenFill>
                             </a:ext>
                             <a:ext uri="{91240B29-F687-4f45-9708-019B960494DF}">
-                              <a14:hiddenLine xmlns:arto="http://schemas.microsoft.com/office/word/2006/arto" xmlns:a14="http://schemas.microsoft.com/office/drawing/2010/main" xmlns:w="http://schemas.openxmlformats.org/wordprocessingml/2006/main" xmlns:w10="urn:schemas-microsoft-com:office:word" xmlns:v="urn:schemas-microsoft-com:vml" xmlns:o="urn:schemas-microsoft-com:office:office" xmlns:mv="urn:schemas-microsoft-com:mac:vml" xmlns:mo="http://schemas.microsoft.com/office/mac/office/2008/main" xmlns="" w="9525">
+                              <a14:hiddenLine xmlns="" xmlns:mo="http://schemas.microsoft.com/office/mac/office/2008/main" xmlns:mv="urn:schemas-microsoft-com:mac:vml" xmlns:o="urn:schemas-microsoft-com:office:office" xmlns:v="urn:schemas-microsoft-com:vml" xmlns:w10="urn:schemas-microsoft-com:office:word" xmlns:w="http://schemas.openxmlformats.org/wordprocessingml/2006/main" xmlns:a14="http://schemas.microsoft.com/office/drawing/2010/main" xmlns:arto="http://schemas.microsoft.com/office/word/2006/arto" w="9525">
                                 <a:solidFill>
                                   <a:srgbClr val="000000"/>
                                 </a:solidFill>
@@ -18294,7 +17703,7 @@
                           </a:ln>
                           <a:extLst>
                             <a:ext uri="{91240B29-F687-4f45-9708-019B960494DF}">
-                              <a14:hiddenLine xmlns:arto="http://schemas.microsoft.com/office/word/2006/arto" xmlns:a14="http://schemas.microsoft.com/office/drawing/2010/main" xmlns:w="http://schemas.openxmlformats.org/wordprocessingml/2006/main" xmlns:w10="urn:schemas-microsoft-com:office:word" xmlns:v="urn:schemas-microsoft-com:vml" xmlns:o="urn:schemas-microsoft-com:office:office" xmlns:mv="urn:schemas-microsoft-com:mac:vml" xmlns:mo="http://schemas.microsoft.com/office/mac/office/2008/main" xmlns="" w="9525">
+                              <a14:hiddenLine xmlns="" xmlns:mo="http://schemas.microsoft.com/office/mac/office/2008/main" xmlns:mv="urn:schemas-microsoft-com:mac:vml" xmlns:o="urn:schemas-microsoft-com:office:office" xmlns:v="urn:schemas-microsoft-com:vml" xmlns:w10="urn:schemas-microsoft-com:office:word" xmlns:w="http://schemas.openxmlformats.org/wordprocessingml/2006/main" xmlns:a14="http://schemas.microsoft.com/office/drawing/2010/main" xmlns:arto="http://schemas.microsoft.com/office/word/2006/arto" w="9525">
                                 <a:solidFill>
                                   <a:srgbClr val="000000"/>
                                 </a:solidFill>
@@ -18354,7 +17763,7 @@
                           </a:ln>
                           <a:extLst>
                             <a:ext uri="{909E8E84-426E-40dd-AFC4-6F175D3DCCD1}">
-                              <a14:hiddenFill xmlns:arto="http://schemas.microsoft.com/office/word/2006/arto" xmlns:a14="http://schemas.microsoft.com/office/drawing/2010/main" xmlns:w="http://schemas.openxmlformats.org/wordprocessingml/2006/main" xmlns:w10="urn:schemas-microsoft-com:office:word" xmlns:v="urn:schemas-microsoft-com:vml" xmlns:o="urn:schemas-microsoft-com:office:office" xmlns:mv="urn:schemas-microsoft-com:mac:vml" xmlns:mo="http://schemas.microsoft.com/office/mac/office/2008/main" xmlns="">
+                              <a14:hiddenFill xmlns="" xmlns:mo="http://schemas.microsoft.com/office/mac/office/2008/main" xmlns:mv="urn:schemas-microsoft-com:mac:vml" xmlns:o="urn:schemas-microsoft-com:office:office" xmlns:v="urn:schemas-microsoft-com:vml" xmlns:w10="urn:schemas-microsoft-com:office:word" xmlns:w="http://schemas.openxmlformats.org/wordprocessingml/2006/main" xmlns:a14="http://schemas.microsoft.com/office/drawing/2010/main" xmlns:arto="http://schemas.microsoft.com/office/word/2006/arto">
                                 <a:noFill/>
                               </a14:hiddenFill>
                             </a:ext>
@@ -18387,7 +17796,7 @@
                           </a:ln>
                           <a:extLst>
                             <a:ext uri="{909E8E84-426E-40dd-AFC4-6F175D3DCCD1}">
-                              <a14:hiddenFill xmlns:arto="http://schemas.microsoft.com/office/word/2006/arto" xmlns:a14="http://schemas.microsoft.com/office/drawing/2010/main" xmlns:w="http://schemas.openxmlformats.org/wordprocessingml/2006/main" xmlns:w10="urn:schemas-microsoft-com:office:word" xmlns:v="urn:schemas-microsoft-com:vml" xmlns:o="urn:schemas-microsoft-com:office:office" xmlns:mv="urn:schemas-microsoft-com:mac:vml" xmlns:mo="http://schemas.microsoft.com/office/mac/office/2008/main" xmlns="">
+                              <a14:hiddenFill xmlns="" xmlns:mo="http://schemas.microsoft.com/office/mac/office/2008/main" xmlns:mv="urn:schemas-microsoft-com:mac:vml" xmlns:o="urn:schemas-microsoft-com:office:office" xmlns:v="urn:schemas-microsoft-com:vml" xmlns:w10="urn:schemas-microsoft-com:office:word" xmlns:w="http://schemas.openxmlformats.org/wordprocessingml/2006/main" xmlns:a14="http://schemas.microsoft.com/office/drawing/2010/main" xmlns:arto="http://schemas.microsoft.com/office/word/2006/arto">
                                 <a:noFill/>
                               </a14:hiddenFill>
                             </a:ext>
@@ -18477,7 +17886,7 @@
                           </a:ln>
                           <a:extLst>
                             <a:ext uri="{909E8E84-426E-40dd-AFC4-6F175D3DCCD1}">
-                              <a14:hiddenFill xmlns:arto="http://schemas.microsoft.com/office/word/2006/arto" xmlns:a14="http://schemas.microsoft.com/office/drawing/2010/main" xmlns:w="http://schemas.openxmlformats.org/wordprocessingml/2006/main" xmlns:w10="urn:schemas-microsoft-com:office:word" xmlns:v="urn:schemas-microsoft-com:vml" xmlns:o="urn:schemas-microsoft-com:office:office" xmlns:mv="urn:schemas-microsoft-com:mac:vml" xmlns:mo="http://schemas.microsoft.com/office/mac/office/2008/main" xmlns="">
+                              <a14:hiddenFill xmlns="" xmlns:mo="http://schemas.microsoft.com/office/mac/office/2008/main" xmlns:mv="urn:schemas-microsoft-com:mac:vml" xmlns:o="urn:schemas-microsoft-com:office:office" xmlns:v="urn:schemas-microsoft-com:vml" xmlns:w10="urn:schemas-microsoft-com:office:word" xmlns:w="http://schemas.openxmlformats.org/wordprocessingml/2006/main" xmlns:a14="http://schemas.microsoft.com/office/drawing/2010/main" xmlns:arto="http://schemas.microsoft.com/office/word/2006/arto">
                                 <a:noFill/>
                               </a14:hiddenFill>
                             </a:ext>
@@ -18506,7 +17915,7 @@
                           </a:ln>
                           <a:extLst>
                             <a:ext uri="{91240B29-F687-4f45-9708-019B960494DF}">
-                              <a14:hiddenLine xmlns:arto="http://schemas.microsoft.com/office/word/2006/arto" xmlns:a14="http://schemas.microsoft.com/office/drawing/2010/main" xmlns:w="http://schemas.openxmlformats.org/wordprocessingml/2006/main" xmlns:w10="urn:schemas-microsoft-com:office:word" xmlns:v="urn:schemas-microsoft-com:vml" xmlns:o="urn:schemas-microsoft-com:office:office" xmlns:mv="urn:schemas-microsoft-com:mac:vml" xmlns:mo="http://schemas.microsoft.com/office/mac/office/2008/main" xmlns="" w="9525">
+                              <a14:hiddenLine xmlns="" xmlns:mo="http://schemas.microsoft.com/office/mac/office/2008/main" xmlns:mv="urn:schemas-microsoft-com:mac:vml" xmlns:o="urn:schemas-microsoft-com:office:office" xmlns:v="urn:schemas-microsoft-com:vml" xmlns:w10="urn:schemas-microsoft-com:office:word" xmlns:w="http://schemas.openxmlformats.org/wordprocessingml/2006/main" xmlns:a14="http://schemas.microsoft.com/office/drawing/2010/main" xmlns:arto="http://schemas.microsoft.com/office/word/2006/arto" w="9525">
                                 <a:solidFill>
                                   <a:srgbClr val="000000"/>
                                 </a:solidFill>
@@ -18565,7 +17974,7 @@
                           </a:ln>
                           <a:extLst>
                             <a:ext uri="{909E8E84-426E-40dd-AFC4-6F175D3DCCD1}">
-                              <a14:hiddenFill xmlns:arto="http://schemas.microsoft.com/office/word/2006/arto" xmlns:a14="http://schemas.microsoft.com/office/drawing/2010/main" xmlns:w="http://schemas.openxmlformats.org/wordprocessingml/2006/main" xmlns:w10="urn:schemas-microsoft-com:office:word" xmlns:v="urn:schemas-microsoft-com:vml" xmlns:o="urn:schemas-microsoft-com:office:office" xmlns:mv="urn:schemas-microsoft-com:mac:vml" xmlns:mo="http://schemas.microsoft.com/office/mac/office/2008/main" xmlns="">
+                              <a14:hiddenFill xmlns="" xmlns:mo="http://schemas.microsoft.com/office/mac/office/2008/main" xmlns:mv="urn:schemas-microsoft-com:mac:vml" xmlns:o="urn:schemas-microsoft-com:office:office" xmlns:v="urn:schemas-microsoft-com:vml" xmlns:w10="urn:schemas-microsoft-com:office:word" xmlns:w="http://schemas.openxmlformats.org/wordprocessingml/2006/main" xmlns:a14="http://schemas.microsoft.com/office/drawing/2010/main" xmlns:arto="http://schemas.microsoft.com/office/word/2006/arto">
                                 <a:noFill/>
                               </a14:hiddenFill>
                             </a:ext>
@@ -18592,14 +18001,14 @@
                           </a:ln>
                           <a:extLst>
                             <a:ext uri="{909E8E84-426E-40dd-AFC4-6F175D3DCCD1}">
-                              <a14:hiddenFill xmlns:lc="http://schemas.openxmlformats.org/drawingml/2006/lockedCanvas" xmlns="" xmlns:mo="http://schemas.microsoft.com/office/mac/office/2008/main" xmlns:mv="urn:schemas-microsoft-com:mac:vml" xmlns:o="urn:schemas-microsoft-com:office:office" xmlns:v="urn:schemas-microsoft-com:vml" xmlns:w10="urn:schemas-microsoft-com:office:word" xmlns:w="http://schemas.openxmlformats.org/wordprocessingml/2006/main" xmlns:a14="http://schemas.microsoft.com/office/drawing/2010/main" xmlns:arto="http://schemas.microsoft.com/office/word/2006/arto">
+                              <a14:hiddenFill xmlns:arto="http://schemas.microsoft.com/office/word/2006/arto" xmlns:a14="http://schemas.microsoft.com/office/drawing/2010/main" xmlns:w="http://schemas.openxmlformats.org/wordprocessingml/2006/main" xmlns:w10="urn:schemas-microsoft-com:office:word" xmlns:v="urn:schemas-microsoft-com:vml" xmlns:o="urn:schemas-microsoft-com:office:office" xmlns:mv="urn:schemas-microsoft-com:mac:vml" xmlns:mo="http://schemas.microsoft.com/office/mac/office/2008/main" xmlns="" xmlns:lc="http://schemas.openxmlformats.org/drawingml/2006/lockedCanvas">
                                 <a:solidFill>
                                   <a:srgbClr val="FFFFFF"/>
                                 </a:solidFill>
                               </a14:hiddenFill>
                             </a:ext>
                             <a:ext uri="{91240B29-F687-4f45-9708-019B960494DF}">
-                              <a14:hiddenLine xmlns:lc="http://schemas.openxmlformats.org/drawingml/2006/lockedCanvas" xmlns="" xmlns:mo="http://schemas.microsoft.com/office/mac/office/2008/main" xmlns:mv="urn:schemas-microsoft-com:mac:vml" xmlns:o="urn:schemas-microsoft-com:office:office" xmlns:v="urn:schemas-microsoft-com:vml" xmlns:w10="urn:schemas-microsoft-com:office:word" xmlns:w="http://schemas.openxmlformats.org/wordprocessingml/2006/main" xmlns:a14="http://schemas.microsoft.com/office/drawing/2010/main" xmlns:arto="http://schemas.microsoft.com/office/word/2006/arto" w="9525">
+                              <a14:hiddenLine xmlns:arto="http://schemas.microsoft.com/office/word/2006/arto" xmlns:a14="http://schemas.microsoft.com/office/drawing/2010/main" xmlns:w="http://schemas.openxmlformats.org/wordprocessingml/2006/main" xmlns:w10="urn:schemas-microsoft-com:office:word" xmlns:v="urn:schemas-microsoft-com:vml" xmlns:o="urn:schemas-microsoft-com:office:office" xmlns:mv="urn:schemas-microsoft-com:mac:vml" xmlns:mo="http://schemas.microsoft.com/office/mac/office/2008/main" xmlns="" xmlns:lc="http://schemas.openxmlformats.org/drawingml/2006/lockedCanvas" w="9525">
                                 <a:solidFill>
                                   <a:srgbClr val="000000"/>
                                 </a:solidFill>
@@ -18646,14 +18055,14 @@
                           </a:ln>
                           <a:extLst>
                             <a:ext uri="{909E8E84-426E-40dd-AFC4-6F175D3DCCD1}">
-                              <a14:hiddenFill xmlns:lc="http://schemas.openxmlformats.org/drawingml/2006/lockedCanvas" xmlns="" xmlns:mo="http://schemas.microsoft.com/office/mac/office/2008/main" xmlns:mv="urn:schemas-microsoft-com:mac:vml" xmlns:o="urn:schemas-microsoft-com:office:office" xmlns:v="urn:schemas-microsoft-com:vml" xmlns:w10="urn:schemas-microsoft-com:office:word" xmlns:w="http://schemas.openxmlformats.org/wordprocessingml/2006/main" xmlns:a14="http://schemas.microsoft.com/office/drawing/2010/main" xmlns:arto="http://schemas.microsoft.com/office/word/2006/arto">
+                              <a14:hiddenFill xmlns:arto="http://schemas.microsoft.com/office/word/2006/arto" xmlns:a14="http://schemas.microsoft.com/office/drawing/2010/main" xmlns:w="http://schemas.openxmlformats.org/wordprocessingml/2006/main" xmlns:w10="urn:schemas-microsoft-com:office:word" xmlns:v="urn:schemas-microsoft-com:vml" xmlns:o="urn:schemas-microsoft-com:office:office" xmlns:mv="urn:schemas-microsoft-com:mac:vml" xmlns:mo="http://schemas.microsoft.com/office/mac/office/2008/main" xmlns="" xmlns:lc="http://schemas.openxmlformats.org/drawingml/2006/lockedCanvas">
                                 <a:solidFill>
                                   <a:srgbClr val="FFFFFF"/>
                                 </a:solidFill>
                               </a14:hiddenFill>
                             </a:ext>
                             <a:ext uri="{91240B29-F687-4f45-9708-019B960494DF}">
-                              <a14:hiddenLine xmlns:lc="http://schemas.openxmlformats.org/drawingml/2006/lockedCanvas" xmlns="" xmlns:mo="http://schemas.microsoft.com/office/mac/office/2008/main" xmlns:mv="urn:schemas-microsoft-com:mac:vml" xmlns:o="urn:schemas-microsoft-com:office:office" xmlns:v="urn:schemas-microsoft-com:vml" xmlns:w10="urn:schemas-microsoft-com:office:word" xmlns:w="http://schemas.openxmlformats.org/wordprocessingml/2006/main" xmlns:a14="http://schemas.microsoft.com/office/drawing/2010/main" xmlns:arto="http://schemas.microsoft.com/office/word/2006/arto" w="9525">
+                              <a14:hiddenLine xmlns:arto="http://schemas.microsoft.com/office/word/2006/arto" xmlns:a14="http://schemas.microsoft.com/office/drawing/2010/main" xmlns:w="http://schemas.openxmlformats.org/wordprocessingml/2006/main" xmlns:w10="urn:schemas-microsoft-com:office:word" xmlns:v="urn:schemas-microsoft-com:vml" xmlns:o="urn:schemas-microsoft-com:office:office" xmlns:mv="urn:schemas-microsoft-com:mac:vml" xmlns:mo="http://schemas.microsoft.com/office/mac/office/2008/main" xmlns="" xmlns:lc="http://schemas.openxmlformats.org/drawingml/2006/lockedCanvas" w="9525">
                                 <a:solidFill>
                                   <a:srgbClr val="000000"/>
                                 </a:solidFill>
@@ -18705,7 +18114,7 @@
                           </a:ln>
                           <a:extLst>
                             <a:ext uri="{909E8E84-426E-40dd-AFC4-6F175D3DCCD1}">
-                              <a14:hiddenFill xmlns:lc="http://schemas.openxmlformats.org/drawingml/2006/lockedCanvas" xmlns="" xmlns:mo="http://schemas.microsoft.com/office/mac/office/2008/main" xmlns:mv="urn:schemas-microsoft-com:mac:vml" xmlns:o="urn:schemas-microsoft-com:office:office" xmlns:v="urn:schemas-microsoft-com:vml" xmlns:w10="urn:schemas-microsoft-com:office:word" xmlns:w="http://schemas.openxmlformats.org/wordprocessingml/2006/main" xmlns:a14="http://schemas.microsoft.com/office/drawing/2010/main" xmlns:arto="http://schemas.microsoft.com/office/word/2006/arto">
+                              <a14:hiddenFill xmlns:arto="http://schemas.microsoft.com/office/word/2006/arto" xmlns:a14="http://schemas.microsoft.com/office/drawing/2010/main" xmlns:w="http://schemas.openxmlformats.org/wordprocessingml/2006/main" xmlns:w10="urn:schemas-microsoft-com:office:word" xmlns:v="urn:schemas-microsoft-com:vml" xmlns:o="urn:schemas-microsoft-com:office:office" xmlns:mv="urn:schemas-microsoft-com:mac:vml" xmlns:mo="http://schemas.microsoft.com/office/mac/office/2008/main" xmlns="" xmlns:lc="http://schemas.openxmlformats.org/drawingml/2006/lockedCanvas">
                                 <a:noFill/>
                               </a14:hiddenFill>
                             </a:ext>
@@ -18737,7 +18146,7 @@
                           </a:ln>
                           <a:extLst>
                             <a:ext uri="{909E8E84-426E-40dd-AFC4-6F175D3DCCD1}">
-                              <a14:hiddenFill xmlns:lc="http://schemas.openxmlformats.org/drawingml/2006/lockedCanvas" xmlns="" xmlns:mo="http://schemas.microsoft.com/office/mac/office/2008/main" xmlns:mv="urn:schemas-microsoft-com:mac:vml" xmlns:o="urn:schemas-microsoft-com:office:office" xmlns:v="urn:schemas-microsoft-com:vml" xmlns:w10="urn:schemas-microsoft-com:office:word" xmlns:w="http://schemas.openxmlformats.org/wordprocessingml/2006/main" xmlns:a14="http://schemas.microsoft.com/office/drawing/2010/main" xmlns:arto="http://schemas.microsoft.com/office/word/2006/arto">
+                              <a14:hiddenFill xmlns:arto="http://schemas.microsoft.com/office/word/2006/arto" xmlns:a14="http://schemas.microsoft.com/office/drawing/2010/main" xmlns:w="http://schemas.openxmlformats.org/wordprocessingml/2006/main" xmlns:w10="urn:schemas-microsoft-com:office:word" xmlns:v="urn:schemas-microsoft-com:vml" xmlns:o="urn:schemas-microsoft-com:office:office" xmlns:mv="urn:schemas-microsoft-com:mac:vml" xmlns:mo="http://schemas.microsoft.com/office/mac/office/2008/main" xmlns="" xmlns:lc="http://schemas.openxmlformats.org/drawingml/2006/lockedCanvas">
                                 <a:noFill/>
                               </a14:hiddenFill>
                             </a:ext>
@@ -18764,14 +18173,14 @@
                           </a:ln>
                           <a:extLst>
                             <a:ext uri="{909E8E84-426E-40dd-AFC4-6F175D3DCCD1}">
-                              <a14:hiddenFill xmlns:lc="http://schemas.openxmlformats.org/drawingml/2006/lockedCanvas" xmlns:arto="http://schemas.microsoft.com/office/word/2006/arto" xmlns:a14="http://schemas.microsoft.com/office/drawing/2010/main" xmlns:w="http://schemas.openxmlformats.org/wordprocessingml/2006/main" xmlns:w10="urn:schemas-microsoft-com:office:word" xmlns:v="urn:schemas-microsoft-com:vml" xmlns:o="urn:schemas-microsoft-com:office:office" xmlns:mv="urn:schemas-microsoft-com:mac:vml" xmlns:mo="http://schemas.microsoft.com/office/mac/office/2008/main" xmlns="">
+                              <a14:hiddenFill xmlns="" xmlns:mo="http://schemas.microsoft.com/office/mac/office/2008/main" xmlns:mv="urn:schemas-microsoft-com:mac:vml" xmlns:o="urn:schemas-microsoft-com:office:office" xmlns:v="urn:schemas-microsoft-com:vml" xmlns:w10="urn:schemas-microsoft-com:office:word" xmlns:w="http://schemas.openxmlformats.org/wordprocessingml/2006/main" xmlns:a14="http://schemas.microsoft.com/office/drawing/2010/main" xmlns:arto="http://schemas.microsoft.com/office/word/2006/arto" xmlns:lc="http://schemas.openxmlformats.org/drawingml/2006/lockedCanvas">
                                 <a:solidFill>
                                   <a:srgbClr val="FFFFFF"/>
                                 </a:solidFill>
                               </a14:hiddenFill>
                             </a:ext>
                             <a:ext uri="{91240B29-F687-4f45-9708-019B960494DF}">
-                              <a14:hiddenLine xmlns:lc="http://schemas.openxmlformats.org/drawingml/2006/lockedCanvas" xmlns:arto="http://schemas.microsoft.com/office/word/2006/arto" xmlns:a14="http://schemas.microsoft.com/office/drawing/2010/main" xmlns:w="http://schemas.openxmlformats.org/wordprocessingml/2006/main" xmlns:w10="urn:schemas-microsoft-com:office:word" xmlns:v="urn:schemas-microsoft-com:vml" xmlns:o="urn:schemas-microsoft-com:office:office" xmlns:mv="urn:schemas-microsoft-com:mac:vml" xmlns:mo="http://schemas.microsoft.com/office/mac/office/2008/main" xmlns="" w="9525">
+                              <a14:hiddenLine xmlns="" xmlns:mo="http://schemas.microsoft.com/office/mac/office/2008/main" xmlns:mv="urn:schemas-microsoft-com:mac:vml" xmlns:o="urn:schemas-microsoft-com:office:office" xmlns:v="urn:schemas-microsoft-com:vml" xmlns:w10="urn:schemas-microsoft-com:office:word" xmlns:w="http://schemas.openxmlformats.org/wordprocessingml/2006/main" xmlns:a14="http://schemas.microsoft.com/office/drawing/2010/main" xmlns:arto="http://schemas.microsoft.com/office/word/2006/arto" xmlns:lc="http://schemas.openxmlformats.org/drawingml/2006/lockedCanvas" w="9525">
                                 <a:solidFill>
                                   <a:srgbClr val="000000"/>
                                 </a:solidFill>
@@ -18790,21 +18199,7 @@
                                   <w:sz w:val="22"/>
                                   <w:szCs w:val="22"/>
                                 </w:rPr>
-                                <w:t>Enable/Disable</w:t>
-                              </w:r>
-                              <w:r>
-                                <w:rPr>
-                                  <w:sz w:val="22"/>
-                                  <w:szCs w:val="22"/>
-                                </w:rPr>
-                                <w:t xml:space="preserve"> </w:t>
-                              </w:r>
-                              <w:r>
-                                <w:rPr>
-                                  <w:sz w:val="22"/>
-                                  <w:szCs w:val="22"/>
-                                </w:rPr>
-                                <w:t>Patient Subscription Response [ITI-Y2]</w:t>
+                                <w:t>Enable/Disable Patient Subscription Response [ITI-Y2]</w:t>
                               </w:r>
                             </w:p>
                           </w:txbxContent>
@@ -18832,14 +18227,14 @@
                           </a:ln>
                           <a:extLst>
                             <a:ext uri="{909E8E84-426E-40dd-AFC4-6F175D3DCCD1}">
-                              <a14:hiddenFill xmlns:lc="http://schemas.openxmlformats.org/drawingml/2006/lockedCanvas" xmlns:arto="http://schemas.microsoft.com/office/word/2006/arto" xmlns:a14="http://schemas.microsoft.com/office/drawing/2010/main" xmlns:w="http://schemas.openxmlformats.org/wordprocessingml/2006/main" xmlns:w10="urn:schemas-microsoft-com:office:word" xmlns:v="urn:schemas-microsoft-com:vml" xmlns:o="urn:schemas-microsoft-com:office:office" xmlns:mv="urn:schemas-microsoft-com:mac:vml" xmlns:mo="http://schemas.microsoft.com/office/mac/office/2008/main" xmlns="">
+                              <a14:hiddenFill xmlns="" xmlns:mo="http://schemas.microsoft.com/office/mac/office/2008/main" xmlns:mv="urn:schemas-microsoft-com:mac:vml" xmlns:o="urn:schemas-microsoft-com:office:office" xmlns:v="urn:schemas-microsoft-com:vml" xmlns:w10="urn:schemas-microsoft-com:office:word" xmlns:w="http://schemas.openxmlformats.org/wordprocessingml/2006/main" xmlns:a14="http://schemas.microsoft.com/office/drawing/2010/main" xmlns:arto="http://schemas.microsoft.com/office/word/2006/arto" xmlns:lc="http://schemas.openxmlformats.org/drawingml/2006/lockedCanvas">
                                 <a:solidFill>
                                   <a:srgbClr val="FFFFFF"/>
                                 </a:solidFill>
                               </a14:hiddenFill>
                             </a:ext>
                             <a:ext uri="{91240B29-F687-4f45-9708-019B960494DF}">
-                              <a14:hiddenLine xmlns:lc="http://schemas.openxmlformats.org/drawingml/2006/lockedCanvas" xmlns:arto="http://schemas.microsoft.com/office/word/2006/arto" xmlns:a14="http://schemas.microsoft.com/office/drawing/2010/main" xmlns:w="http://schemas.openxmlformats.org/wordprocessingml/2006/main" xmlns:w10="urn:schemas-microsoft-com:office:word" xmlns:v="urn:schemas-microsoft-com:vml" xmlns:o="urn:schemas-microsoft-com:office:office" xmlns:mv="urn:schemas-microsoft-com:mac:vml" xmlns:mo="http://schemas.microsoft.com/office/mac/office/2008/main" xmlns="" w="9525">
+                              <a14:hiddenLine xmlns="" xmlns:mo="http://schemas.microsoft.com/office/mac/office/2008/main" xmlns:mv="urn:schemas-microsoft-com:mac:vml" xmlns:o="urn:schemas-microsoft-com:office:office" xmlns:v="urn:schemas-microsoft-com:vml" xmlns:w10="urn:schemas-microsoft-com:office:word" xmlns:w="http://schemas.openxmlformats.org/wordprocessingml/2006/main" xmlns:a14="http://schemas.microsoft.com/office/drawing/2010/main" xmlns:arto="http://schemas.microsoft.com/office/word/2006/arto" xmlns:lc="http://schemas.openxmlformats.org/drawingml/2006/lockedCanvas" w="9525">
                                 <a:solidFill>
                                   <a:srgbClr val="000000"/>
                                 </a:solidFill>
@@ -18858,21 +18253,7 @@
                                   <w:sz w:val="22"/>
                                   <w:szCs w:val="22"/>
                                 </w:rPr>
-                                <w:t>Enable/Disable</w:t>
-                              </w:r>
-                              <w:r>
-                                <w:rPr>
-                                  <w:sz w:val="22"/>
-                                  <w:szCs w:val="22"/>
-                                </w:rPr>
-                                <w:t xml:space="preserve"> </w:t>
-                              </w:r>
-                              <w:r>
-                                <w:rPr>
-                                  <w:sz w:val="22"/>
-                                  <w:szCs w:val="22"/>
-                                </w:rPr>
-                                <w:t>Patient Subscription Request [ITI-Y2]</w:t>
+                                <w:t>Enable/Disable Patient Subscription Request [ITI-Y2]</w:t>
                               </w:r>
                             </w:p>
                           </w:txbxContent>
@@ -18905,7 +18286,7 @@
                           </a:ln>
                           <a:extLst>
                             <a:ext uri="{909E8E84-426E-40dd-AFC4-6F175D3DCCD1}">
-                              <a14:hiddenFill xmlns:lc="http://schemas.openxmlformats.org/drawingml/2006/lockedCanvas" xmlns:arto="http://schemas.microsoft.com/office/word/2006/arto" xmlns:a14="http://schemas.microsoft.com/office/drawing/2010/main" xmlns:w="http://schemas.openxmlformats.org/wordprocessingml/2006/main" xmlns:w10="urn:schemas-microsoft-com:office:word" xmlns:v="urn:schemas-microsoft-com:vml" xmlns:o="urn:schemas-microsoft-com:office:office" xmlns:mv="urn:schemas-microsoft-com:mac:vml" xmlns:mo="http://schemas.microsoft.com/office/mac/office/2008/main" xmlns="">
+                              <a14:hiddenFill xmlns="" xmlns:mo="http://schemas.microsoft.com/office/mac/office/2008/main" xmlns:mv="urn:schemas-microsoft-com:mac:vml" xmlns:o="urn:schemas-microsoft-com:office:office" xmlns:v="urn:schemas-microsoft-com:vml" xmlns:w10="urn:schemas-microsoft-com:office:word" xmlns:w="http://schemas.openxmlformats.org/wordprocessingml/2006/main" xmlns:a14="http://schemas.microsoft.com/office/drawing/2010/main" xmlns:arto="http://schemas.microsoft.com/office/word/2006/arto" xmlns:lc="http://schemas.openxmlformats.org/drawingml/2006/lockedCanvas">
                                 <a:noFill/>
                               </a14:hiddenFill>
                             </a:ext>
@@ -18937,7 +18318,7 @@
                           </a:ln>
                           <a:extLst>
                             <a:ext uri="{909E8E84-426E-40dd-AFC4-6F175D3DCCD1}">
-                              <a14:hiddenFill xmlns:lc="http://schemas.openxmlformats.org/drawingml/2006/lockedCanvas" xmlns:arto="http://schemas.microsoft.com/office/word/2006/arto" xmlns:a14="http://schemas.microsoft.com/office/drawing/2010/main" xmlns:w="http://schemas.openxmlformats.org/wordprocessingml/2006/main" xmlns:w10="urn:schemas-microsoft-com:office:word" xmlns:v="urn:schemas-microsoft-com:vml" xmlns:o="urn:schemas-microsoft-com:office:office" xmlns:mv="urn:schemas-microsoft-com:mac:vml" xmlns:mo="http://schemas.microsoft.com/office/mac/office/2008/main" xmlns="">
+                              <a14:hiddenFill xmlns="" xmlns:mo="http://schemas.microsoft.com/office/mac/office/2008/main" xmlns:mv="urn:schemas-microsoft-com:mac:vml" xmlns:o="urn:schemas-microsoft-com:office:office" xmlns:v="urn:schemas-microsoft-com:vml" xmlns:w10="urn:schemas-microsoft-com:office:word" xmlns:w="http://schemas.openxmlformats.org/wordprocessingml/2006/main" xmlns:a14="http://schemas.microsoft.com/office/drawing/2010/main" xmlns:arto="http://schemas.microsoft.com/office/word/2006/arto" xmlns:lc="http://schemas.openxmlformats.org/drawingml/2006/lockedCanvas">
                                 <a:noFill/>
                               </a14:hiddenFill>
                             </a:ext>
@@ -18964,14 +18345,14 @@
                           </a:ln>
                           <a:extLst>
                             <a:ext uri="{909E8E84-426E-40dd-AFC4-6F175D3DCCD1}">
-                              <a14:hiddenFill xmlns:lc="http://schemas.openxmlformats.org/drawingml/2006/lockedCanvas" xmlns:arto="http://schemas.microsoft.com/office/word/2006/arto" xmlns:a14="http://schemas.microsoft.com/office/drawing/2010/main" xmlns:w="http://schemas.openxmlformats.org/wordprocessingml/2006/main" xmlns:w10="urn:schemas-microsoft-com:office:word" xmlns:v="urn:schemas-microsoft-com:vml" xmlns:o="urn:schemas-microsoft-com:office:office" xmlns:mv="urn:schemas-microsoft-com:mac:vml" xmlns:mo="http://schemas.microsoft.com/office/mac/office/2008/main" xmlns="">
+                              <a14:hiddenFill xmlns="" xmlns:mo="http://schemas.microsoft.com/office/mac/office/2008/main" xmlns:mv="urn:schemas-microsoft-com:mac:vml" xmlns:o="urn:schemas-microsoft-com:office:office" xmlns:v="urn:schemas-microsoft-com:vml" xmlns:w10="urn:schemas-microsoft-com:office:word" xmlns:w="http://schemas.openxmlformats.org/wordprocessingml/2006/main" xmlns:a14="http://schemas.microsoft.com/office/drawing/2010/main" xmlns:arto="http://schemas.microsoft.com/office/word/2006/arto" xmlns:lc="http://schemas.openxmlformats.org/drawingml/2006/lockedCanvas">
                                 <a:solidFill>
                                   <a:srgbClr val="FFFFFF"/>
                                 </a:solidFill>
                               </a14:hiddenFill>
                             </a:ext>
                             <a:ext uri="{91240B29-F687-4f45-9708-019B960494DF}">
-                              <a14:hiddenLine xmlns:lc="http://schemas.openxmlformats.org/drawingml/2006/lockedCanvas" xmlns:arto="http://schemas.microsoft.com/office/word/2006/arto" xmlns:a14="http://schemas.microsoft.com/office/drawing/2010/main" xmlns:w="http://schemas.openxmlformats.org/wordprocessingml/2006/main" xmlns:w10="urn:schemas-microsoft-com:office:word" xmlns:v="urn:schemas-microsoft-com:vml" xmlns:o="urn:schemas-microsoft-com:office:office" xmlns:mv="urn:schemas-microsoft-com:mac:vml" xmlns:mo="http://schemas.microsoft.com/office/mac/office/2008/main" xmlns="" w="9525">
+                              <a14:hiddenLine xmlns="" xmlns:mo="http://schemas.microsoft.com/office/mac/office/2008/main" xmlns:mv="urn:schemas-microsoft-com:mac:vml" xmlns:o="urn:schemas-microsoft-com:office:office" xmlns:v="urn:schemas-microsoft-com:vml" xmlns:w10="urn:schemas-microsoft-com:office:word" xmlns:w="http://schemas.openxmlformats.org/wordprocessingml/2006/main" xmlns:a14="http://schemas.microsoft.com/office/drawing/2010/main" xmlns:arto="http://schemas.microsoft.com/office/word/2006/arto" xmlns:lc="http://schemas.openxmlformats.org/drawingml/2006/lockedCanvas" w="9525">
                                 <a:solidFill>
                                   <a:srgbClr val="000000"/>
                                 </a:solidFill>
@@ -19018,14 +18399,14 @@
                           </a:ln>
                           <a:extLst>
                             <a:ext uri="{909E8E84-426E-40dd-AFC4-6F175D3DCCD1}">
-                              <a14:hiddenFill xmlns:lc="http://schemas.openxmlformats.org/drawingml/2006/lockedCanvas" xmlns:arto="http://schemas.microsoft.com/office/word/2006/arto" xmlns:a14="http://schemas.microsoft.com/office/drawing/2010/main" xmlns:w="http://schemas.openxmlformats.org/wordprocessingml/2006/main" xmlns:w10="urn:schemas-microsoft-com:office:word" xmlns:v="urn:schemas-microsoft-com:vml" xmlns:o="urn:schemas-microsoft-com:office:office" xmlns:mv="urn:schemas-microsoft-com:mac:vml" xmlns:mo="http://schemas.microsoft.com/office/mac/office/2008/main" xmlns="">
+                              <a14:hiddenFill xmlns="" xmlns:mo="http://schemas.microsoft.com/office/mac/office/2008/main" xmlns:mv="urn:schemas-microsoft-com:mac:vml" xmlns:o="urn:schemas-microsoft-com:office:office" xmlns:v="urn:schemas-microsoft-com:vml" xmlns:w10="urn:schemas-microsoft-com:office:word" xmlns:w="http://schemas.openxmlformats.org/wordprocessingml/2006/main" xmlns:a14="http://schemas.microsoft.com/office/drawing/2010/main" xmlns:arto="http://schemas.microsoft.com/office/word/2006/arto" xmlns:lc="http://schemas.openxmlformats.org/drawingml/2006/lockedCanvas">
                                 <a:solidFill>
                                   <a:srgbClr val="FFFFFF"/>
                                 </a:solidFill>
                               </a14:hiddenFill>
                             </a:ext>
                             <a:ext uri="{91240B29-F687-4f45-9708-019B960494DF}">
-                              <a14:hiddenLine xmlns:lc="http://schemas.openxmlformats.org/drawingml/2006/lockedCanvas" xmlns:arto="http://schemas.microsoft.com/office/word/2006/arto" xmlns:a14="http://schemas.microsoft.com/office/drawing/2010/main" xmlns:w="http://schemas.openxmlformats.org/wordprocessingml/2006/main" xmlns:w10="urn:schemas-microsoft-com:office:word" xmlns:v="urn:schemas-microsoft-com:vml" xmlns:o="urn:schemas-microsoft-com:office:office" xmlns:mv="urn:schemas-microsoft-com:mac:vml" xmlns:mo="http://schemas.microsoft.com/office/mac/office/2008/main" xmlns="" w="9525">
+                              <a14:hiddenLine xmlns="" xmlns:mo="http://schemas.microsoft.com/office/mac/office/2008/main" xmlns:mv="urn:schemas-microsoft-com:mac:vml" xmlns:o="urn:schemas-microsoft-com:office:office" xmlns:v="urn:schemas-microsoft-com:vml" xmlns:w10="urn:schemas-microsoft-com:office:word" xmlns:w="http://schemas.openxmlformats.org/wordprocessingml/2006/main" xmlns:a14="http://schemas.microsoft.com/office/drawing/2010/main" xmlns:arto="http://schemas.microsoft.com/office/word/2006/arto" xmlns:lc="http://schemas.openxmlformats.org/drawingml/2006/lockedCanvas" w="9525">
                                 <a:solidFill>
                                   <a:srgbClr val="000000"/>
                                 </a:solidFill>
@@ -19077,7 +18458,7 @@
                           </a:ln>
                           <a:extLst>
                             <a:ext uri="{909E8E84-426E-40dd-AFC4-6F175D3DCCD1}">
-                              <a14:hiddenFill xmlns:lc="http://schemas.openxmlformats.org/drawingml/2006/lockedCanvas" xmlns:arto="http://schemas.microsoft.com/office/word/2006/arto" xmlns:a14="http://schemas.microsoft.com/office/drawing/2010/main" xmlns:w="http://schemas.openxmlformats.org/wordprocessingml/2006/main" xmlns:w10="urn:schemas-microsoft-com:office:word" xmlns:v="urn:schemas-microsoft-com:vml" xmlns:o="urn:schemas-microsoft-com:office:office" xmlns:mv="urn:schemas-microsoft-com:mac:vml" xmlns:mo="http://schemas.microsoft.com/office/mac/office/2008/main" xmlns="">
+                              <a14:hiddenFill xmlns="" xmlns:mo="http://schemas.microsoft.com/office/mac/office/2008/main" xmlns:mv="urn:schemas-microsoft-com:mac:vml" xmlns:o="urn:schemas-microsoft-com:office:office" xmlns:v="urn:schemas-microsoft-com:vml" xmlns:w10="urn:schemas-microsoft-com:office:word" xmlns:w="http://schemas.openxmlformats.org/wordprocessingml/2006/main" xmlns:a14="http://schemas.microsoft.com/office/drawing/2010/main" xmlns:arto="http://schemas.microsoft.com/office/word/2006/arto" xmlns:lc="http://schemas.openxmlformats.org/drawingml/2006/lockedCanvas">
                                 <a:noFill/>
                               </a14:hiddenFill>
                             </a:ext>
@@ -19109,7 +18490,7 @@
                           </a:ln>
                           <a:extLst>
                             <a:ext uri="{909E8E84-426E-40dd-AFC4-6F175D3DCCD1}">
-                              <a14:hiddenFill xmlns:lc="http://schemas.openxmlformats.org/drawingml/2006/lockedCanvas" xmlns:arto="http://schemas.microsoft.com/office/word/2006/arto" xmlns:a14="http://schemas.microsoft.com/office/drawing/2010/main" xmlns:w="http://schemas.openxmlformats.org/wordprocessingml/2006/main" xmlns:w10="urn:schemas-microsoft-com:office:word" xmlns:v="urn:schemas-microsoft-com:vml" xmlns:o="urn:schemas-microsoft-com:office:office" xmlns:mv="urn:schemas-microsoft-com:mac:vml" xmlns:mo="http://schemas.microsoft.com/office/mac/office/2008/main" xmlns="">
+                              <a14:hiddenFill xmlns="" xmlns:mo="http://schemas.microsoft.com/office/mac/office/2008/main" xmlns:mv="urn:schemas-microsoft-com:mac:vml" xmlns:o="urn:schemas-microsoft-com:office:office" xmlns:v="urn:schemas-microsoft-com:vml" xmlns:w10="urn:schemas-microsoft-com:office:word" xmlns:w="http://schemas.openxmlformats.org/wordprocessingml/2006/main" xmlns:a14="http://schemas.microsoft.com/office/drawing/2010/main" xmlns:arto="http://schemas.microsoft.com/office/word/2006/arto" xmlns:lc="http://schemas.openxmlformats.org/drawingml/2006/lockedCanvas">
                                 <a:noFill/>
                               </a14:hiddenFill>
                             </a:ext>
@@ -19275,21 +18656,7 @@
                             <w:sz w:val="22"/>
                             <w:szCs w:val="22"/>
                           </w:rPr>
-                          <w:t>Enable/Disable</w:t>
-                        </w:r>
-                        <w:r>
-                          <w:rPr>
-                            <w:sz w:val="22"/>
-                            <w:szCs w:val="22"/>
-                          </w:rPr>
-                          <w:t xml:space="preserve"> </w:t>
-                        </w:r>
-                        <w:r>
-                          <w:rPr>
-                            <w:sz w:val="22"/>
-                            <w:szCs w:val="22"/>
-                          </w:rPr>
-                          <w:t>Patient Subscription Response [ITI-Y2]</w:t>
+                          <w:t>Enable/Disable Patient Subscription Response [ITI-Y2]</w:t>
                         </w:r>
                       </w:p>
                     </w:txbxContent>
@@ -19304,21 +18671,7 @@
                             <w:sz w:val="22"/>
                             <w:szCs w:val="22"/>
                           </w:rPr>
-                          <w:t>Enable/Disable</w:t>
-                        </w:r>
-                        <w:r>
-                          <w:rPr>
-                            <w:sz w:val="22"/>
-                            <w:szCs w:val="22"/>
-                          </w:rPr>
-                          <w:t xml:space="preserve"> </w:t>
-                        </w:r>
-                        <w:r>
-                          <w:rPr>
-                            <w:sz w:val="22"/>
-                            <w:szCs w:val="22"/>
-                          </w:rPr>
-                          <w:t>Patient Subscription Request [ITI-Y2]</w:t>
+                          <w:t>Enable/Disable Patient Subscription Request [ITI-Y2]</w:t>
                         </w:r>
                       </w:p>
                     </w:txbxContent>
@@ -19495,13 +18848,7 @@
         <w:t xml:space="preserve"> Request to a </w:t>
       </w:r>
       <w:r>
-        <w:t xml:space="preserve">Patient </w:t>
-      </w:r>
-      <w:r>
-        <w:t xml:space="preserve">Identity </w:t>
-      </w:r>
-      <w:r>
-        <w:t>Manager</w:t>
+        <w:t>Patient Identity Manager</w:t>
       </w:r>
       <w:r>
         <w:t xml:space="preserve"> </w:t>
@@ -19574,7 +18921,7 @@
         </w:rPr>
         <w:t xml:space="preserve"> request using HTTP POST as defined at </w:t>
       </w:r>
-      <w:hyperlink r:id="rId40" w:anchor="create" w:history="1">
+      <w:hyperlink r:id="rId36" w:anchor="create" w:history="1">
         <w:r>
           <w:rPr>
             <w:rStyle w:val="Hyperlink"/>
@@ -19618,7 +18965,7 @@
       <w:r>
         <w:t xml:space="preserve"> </w:t>
       </w:r>
-      <w:hyperlink r:id="rId41" w:history="1">
+      <w:hyperlink r:id="rId37" w:history="1">
         <w:r>
           <w:rPr>
             <w:rStyle w:val="Hyperlink"/>
@@ -19664,19 +19011,7 @@
         <w:rPr>
           <w:i w:val="0"/>
         </w:rPr>
-        <w:t xml:space="preserve">Patient </w:t>
-      </w:r>
-      <w:r>
-        <w:rPr>
-          <w:i w:val="0"/>
-        </w:rPr>
-        <w:t xml:space="preserve">Identity </w:t>
-      </w:r>
-      <w:r>
-        <w:rPr>
-          <w:i w:val="0"/>
-        </w:rPr>
-        <w:t>Manager</w:t>
+        <w:t>Patient Identity Manager</w:t>
       </w:r>
       <w:r>
         <w:rPr>
@@ -19737,7 +19072,7 @@
         </w:tabs>
         <w:ind w:left="0" w:firstLine="0"/>
       </w:pPr>
-      <w:bookmarkStart w:id="98" w:name="_Hlk5877358"/>
+      <w:bookmarkStart w:id="93" w:name="_Hlk5877358"/>
       <w:r>
         <w:t>3.Y</w:t>
       </w:r>
@@ -19753,7 +19088,7 @@
       <w:r>
         <w:t xml:space="preserve"> </w:t>
       </w:r>
-      <w:bookmarkEnd w:id="98"/>
+      <w:bookmarkEnd w:id="93"/>
       <w:r>
         <w:t>FHIR Subscription Resource Constraints</w:t>
       </w:r>
@@ -19793,7 +19128,7 @@
       <w:r>
         <w:t xml:space="preserve"> Resource shall be further constrained as described in Table 3.Y2.4.1.2.1-1.  The Element column in Table 3.Y2.4.1.2.1-1 references the object model defined at </w:t>
       </w:r>
-      <w:hyperlink r:id="rId42" w:anchor="resource" w:history="1">
+      <w:hyperlink r:id="rId38" w:anchor="resource" w:history="1">
         <w:r>
           <w:rPr>
             <w:rStyle w:val="Hyperlink"/>
@@ -19812,8 +19147,8 @@
       <w:r>
         <w:t xml:space="preserve">Table </w:t>
       </w:r>
-      <w:bookmarkStart w:id="99" w:name="OLE_LINK1"/>
-      <w:bookmarkStart w:id="100" w:name="OLE_LINK2"/>
+      <w:bookmarkStart w:id="94" w:name="OLE_LINK1"/>
+      <w:bookmarkStart w:id="95" w:name="OLE_LINK2"/>
       <w:r>
         <w:t>3.</w:t>
       </w:r>
@@ -19829,8 +19164,8 @@
       <w:r>
         <w:t>.2.1-1</w:t>
       </w:r>
-      <w:bookmarkEnd w:id="99"/>
-      <w:bookmarkEnd w:id="100"/>
+      <w:bookmarkEnd w:id="94"/>
+      <w:bookmarkEnd w:id="95"/>
       <w:r>
         <w:t xml:space="preserve">: </w:t>
       </w:r>
@@ -19931,7 +19266,6 @@
               </w:rPr>
             </w:pPr>
             <w:proofErr w:type="spellStart"/>
-            <w:proofErr w:type="gramStart"/>
             <w:r>
               <w:rPr>
                 <w:rStyle w:val="XMLname"/>
@@ -19939,7 +19273,6 @@
               <w:t>channel.type</w:t>
             </w:r>
             <w:proofErr w:type="spellEnd"/>
-            <w:proofErr w:type="gramEnd"/>
             <w:r>
               <w:rPr>
                 <w:rStyle w:val="XMLname"/>
@@ -19999,7 +19332,6 @@
               </w:rPr>
             </w:pPr>
             <w:proofErr w:type="spellStart"/>
-            <w:proofErr w:type="gramStart"/>
             <w:r>
               <w:rPr>
                 <w:rStyle w:val="XMLname"/>
@@ -20007,7 +19339,6 @@
               <w:t>channel.endpoint</w:t>
             </w:r>
             <w:proofErr w:type="spellEnd"/>
-            <w:proofErr w:type="gramEnd"/>
             <w:r>
               <w:rPr>
                 <w:rStyle w:val="XMLname"/>
@@ -20055,7 +19386,6 @@
               </w:rPr>
             </w:pPr>
             <w:proofErr w:type="spellStart"/>
-            <w:proofErr w:type="gramStart"/>
             <w:r>
               <w:rPr>
                 <w:rStyle w:val="XMLname"/>
@@ -20063,7 +19393,6 @@
               <w:t>channel.payload</w:t>
             </w:r>
             <w:proofErr w:type="spellEnd"/>
-            <w:proofErr w:type="gramEnd"/>
             <w:r>
               <w:rPr>
                 <w:rStyle w:val="XMLname"/>
@@ -20154,21 +19483,7 @@
               <w:rPr>
                 <w:rStyle w:val="XMLname"/>
               </w:rPr>
-              <w:t xml:space="preserve"> [</w:t>
-            </w:r>
-            <w:proofErr w:type="gramStart"/>
-            <w:r>
-              <w:rPr>
-                <w:rStyle w:val="XMLname"/>
-              </w:rPr>
-              <w:t>1..</w:t>
-            </w:r>
-            <w:proofErr w:type="gramEnd"/>
-            <w:r>
-              <w:rPr>
-                <w:rStyle w:val="XMLname"/>
-              </w:rPr>
-              <w:t>1]</w:t>
+              <w:t xml:space="preserve"> [1..1]</w:t>
             </w:r>
           </w:p>
         </w:tc>
@@ -20228,7 +19543,6 @@
               </w:rPr>
               <w:t>contact [</w:t>
             </w:r>
-            <w:proofErr w:type="gramStart"/>
             <w:r>
               <w:rPr>
                 <w:rStyle w:val="XMLname"/>
@@ -20239,14 +19553,7 @@
               <w:rPr>
                 <w:rStyle w:val="XMLname"/>
               </w:rPr>
-              <w:t>..</w:t>
-            </w:r>
-            <w:proofErr w:type="gramEnd"/>
-            <w:r>
-              <w:rPr>
-                <w:rStyle w:val="XMLname"/>
-              </w:rPr>
-              <w:t>*]</w:t>
+              <w:t>..*]</w:t>
             </w:r>
           </w:p>
         </w:tc>
@@ -20289,7 +19596,6 @@
               </w:rPr>
             </w:pPr>
             <w:proofErr w:type="spellStart"/>
-            <w:proofErr w:type="gramStart"/>
             <w:r>
               <w:rPr>
                 <w:rStyle w:val="XMLname"/>
@@ -20297,7 +19603,6 @@
               <w:t>contact.system</w:t>
             </w:r>
             <w:proofErr w:type="spellEnd"/>
-            <w:proofErr w:type="gramEnd"/>
             <w:r>
               <w:rPr>
                 <w:rStyle w:val="XMLname"/>
@@ -20356,21 +19661,7 @@
               <w:rPr>
                 <w:rStyle w:val="XMLname"/>
               </w:rPr>
-              <w:t xml:space="preserve"> [</w:t>
-            </w:r>
-            <w:proofErr w:type="gramStart"/>
-            <w:r>
-              <w:rPr>
-                <w:rStyle w:val="XMLname"/>
-              </w:rPr>
-              <w:t>1..</w:t>
-            </w:r>
-            <w:proofErr w:type="gramEnd"/>
-            <w:r>
-              <w:rPr>
-                <w:rStyle w:val="XMLname"/>
-              </w:rPr>
-              <w:t>1]</w:t>
+              <w:t xml:space="preserve"> [1..1]</w:t>
             </w:r>
           </w:p>
         </w:tc>
@@ -20450,7 +19741,6 @@
             <w:pPr>
               <w:pStyle w:val="TableEntry"/>
               <w:rPr>
-                <w:ins w:id="101" w:author="Luke Duncan" w:date="2019-04-29T22:17:00Z"/>
                 <w:rStyle w:val="XMLname"/>
               </w:rPr>
             </w:pPr>
@@ -20469,19 +19759,11 @@
               </w:rPr>
             </w:pPr>
             <w:proofErr w:type="spellStart"/>
-            <w:proofErr w:type="gramStart"/>
             <w:r>
               <w:rPr>
                 <w:rStyle w:val="XMLname"/>
               </w:rPr>
-              <w:t>Patient?_</w:t>
-            </w:r>
-            <w:proofErr w:type="gramEnd"/>
-            <w:r>
-              <w:rPr>
-                <w:rStyle w:val="XMLname"/>
-              </w:rPr>
-              <w:t>id</w:t>
+              <w:t>Patient?_id</w:t>
             </w:r>
             <w:proofErr w:type="spellEnd"/>
             <w:r>
@@ -20539,19 +19821,7 @@
         <w:rPr>
           <w:i w:val="0"/>
         </w:rPr>
-        <w:t xml:space="preserve">Patient </w:t>
-      </w:r>
-      <w:r>
-        <w:rPr>
-          <w:i w:val="0"/>
-        </w:rPr>
-        <w:t xml:space="preserve">Identity </w:t>
-      </w:r>
-      <w:r>
-        <w:rPr>
-          <w:i w:val="0"/>
-        </w:rPr>
-        <w:t>Manager</w:t>
+        <w:t>Patient Identity Manager</w:t>
       </w:r>
       <w:r>
         <w:rPr>
@@ -20643,7 +19913,7 @@
         </w:rPr>
         <w:t xml:space="preserve"> as per </w:t>
       </w:r>
-      <w:hyperlink r:id="rId43" w:anchor="create" w:history="1">
+      <w:hyperlink r:id="rId39" w:anchor="create" w:history="1">
         <w:r>
           <w:rPr>
             <w:rStyle w:val="Hyperlink"/>
@@ -20669,13 +19939,7 @@
           <w:i w:val="0"/>
         </w:rPr>
         <w:lastRenderedPageBreak/>
-        <w:t xml:space="preserve">Identity </w:t>
-      </w:r>
-      <w:r>
-        <w:rPr>
-          <w:i w:val="0"/>
-        </w:rPr>
-        <w:t xml:space="preserve">Manager, the </w:t>
+        <w:t xml:space="preserve">Identity Manager, the </w:t>
       </w:r>
       <w:r>
         <w:rPr>
@@ -20695,31 +19959,7 @@
         <w:rPr>
           <w:i w:val="0"/>
         </w:rPr>
-        <w:t xml:space="preserve">  The Patient </w:t>
-      </w:r>
-      <w:r>
-        <w:rPr>
-          <w:i w:val="0"/>
-        </w:rPr>
-        <w:t xml:space="preserve">Identity </w:t>
-      </w:r>
-      <w:r>
-        <w:rPr>
-          <w:i w:val="0"/>
-        </w:rPr>
-        <w:t xml:space="preserve">Manager shall use the Mobile Patient </w:t>
-      </w:r>
-      <w:r>
-        <w:rPr>
-          <w:i w:val="0"/>
-        </w:rPr>
-        <w:t xml:space="preserve">Identity </w:t>
-      </w:r>
-      <w:r>
-        <w:rPr>
-          <w:i w:val="0"/>
-        </w:rPr>
-        <w:t>Feed [ITI-Y1]</w:t>
+        <w:t xml:space="preserve">  The Patient Identity Manager shall use the Mobile Patient Identity Feed [ITI-Y1]</w:t>
       </w:r>
       <w:r>
         <w:rPr>
@@ -20861,8 +20101,6 @@
         </w:rPr>
         <w:t>.</w:t>
       </w:r>
-      <w:bookmarkStart w:id="102" w:name="_GoBack"/>
-      <w:bookmarkEnd w:id="102"/>
     </w:p>
     <w:p>
       <w:pPr>
@@ -20917,19 +20155,7 @@
         <w:rPr>
           <w:i w:val="0"/>
         </w:rPr>
-        <w:t xml:space="preserve">Patient </w:t>
-      </w:r>
-      <w:r>
-        <w:rPr>
-          <w:i w:val="0"/>
-        </w:rPr>
-        <w:t xml:space="preserve">Identity </w:t>
-      </w:r>
-      <w:r>
-        <w:rPr>
-          <w:i w:val="0"/>
-        </w:rPr>
-        <w:t>Manager</w:t>
+        <w:t>Patient Identity Manager</w:t>
       </w:r>
       <w:r>
         <w:rPr>
@@ -21006,19 +20232,7 @@
         <w:rPr>
           <w:i w:val="0"/>
         </w:rPr>
-        <w:t xml:space="preserve">Patient </w:t>
-      </w:r>
-      <w:r>
-        <w:rPr>
-          <w:i w:val="0"/>
-        </w:rPr>
-        <w:t xml:space="preserve">Identity </w:t>
-      </w:r>
-      <w:r>
-        <w:rPr>
-          <w:i w:val="0"/>
-        </w:rPr>
-        <w:t>Manager</w:t>
+        <w:t>Patient Identity Manager</w:t>
       </w:r>
       <w:r>
         <w:rPr>
@@ -21076,7 +20290,7 @@
         </w:rPr>
         <w:t xml:space="preserve">or an error as defined at </w:t>
       </w:r>
-      <w:hyperlink r:id="rId44" w:anchor="create" w:history="1">
+      <w:hyperlink r:id="rId40" w:anchor="create" w:history="1">
         <w:r>
           <w:rPr>
             <w:rStyle w:val="Hyperlink"/>
@@ -21150,6 +20364,14 @@
         </w:rPr>
         <w:t xml:space="preserve"> has received the response and continues with its workflow.</w:t>
       </w:r>
+      <w:r>
+        <w:rPr>
+          <w:i w:val="0"/>
+        </w:rPr>
+        <w:t xml:space="preserve">  It should maintain the returned Subscription ID so it can be queried for status, disabled, or deleted later.</w:t>
+      </w:r>
+      <w:bookmarkStart w:id="96" w:name="_GoBack"/>
+      <w:bookmarkEnd w:id="96"/>
     </w:p>
     <w:p>
       <w:pPr>
@@ -21200,7 +20422,7 @@
       <w:r>
         <w:t xml:space="preserve"> Subscriber can retrieve the current details of a subscription by accessing the location returned by the Subscribe to Patient Updates Response as defined at </w:t>
       </w:r>
-      <w:hyperlink r:id="rId45" w:anchor="read" w:history="1">
+      <w:hyperlink r:id="rId41" w:anchor="read" w:history="1">
         <w:r>
           <w:rPr>
             <w:rStyle w:val="Hyperlink"/>
@@ -21261,7 +20483,7 @@
       <w:r>
         <w:t xml:space="preserve"> subscription by accessing the location returned by the Subscribe to Patient Updates Response as defined at </w:t>
       </w:r>
-      <w:hyperlink r:id="rId46" w:anchor="update" w:history="1">
+      <w:hyperlink r:id="rId42" w:anchor="update" w:history="1">
         <w:r>
           <w:rPr>
             <w:rStyle w:val="Hyperlink"/>
@@ -21303,6 +20525,7 @@
         <w:ind w:left="0" w:firstLine="0"/>
       </w:pPr>
       <w:r>
+        <w:lastRenderedPageBreak/>
         <w:t>3.Y</w:t>
       </w:r>
       <w:r>
@@ -21334,7 +20557,7 @@
       <w:r>
         <w:t xml:space="preserve">A Patient Subscriber can delete a subscription by accessing the location returned by the Subscribe to Patient Updates Response as defined at </w:t>
       </w:r>
-      <w:hyperlink r:id="rId47" w:anchor="delete" w:history="1">
+      <w:hyperlink r:id="rId43" w:anchor="delete" w:history="1">
         <w:r>
           <w:rPr>
             <w:rStyle w:val="Hyperlink"/>
@@ -21346,11 +20569,7 @@
         <w:t xml:space="preserve">. </w:t>
       </w:r>
       <w:r>
-        <w:t xml:space="preserve"> </w:t>
-      </w:r>
-      <w:r>
-        <w:lastRenderedPageBreak/>
-        <w:t>A Patient Identity Manager shall stop sending the Mobile Patient Identity Feed to the subscribed destination.</w:t>
+        <w:t xml:space="preserve"> A Patient Identity Manager shall stop sending the Mobile Patient Identity Feed to the subscribed destination.</w:t>
       </w:r>
     </w:p>
     <w:p>
@@ -21373,11 +20592,11 @@
       <w:r>
         <w:t xml:space="preserve"> </w:t>
       </w:r>
-      <w:commentRangeStart w:id="103"/>
+      <w:commentRangeStart w:id="97"/>
       <w:r>
         <w:t xml:space="preserve">Security </w:t>
       </w:r>
-      <w:commentRangeEnd w:id="103"/>
+      <w:commentRangeEnd w:id="97"/>
       <w:r>
         <w:rPr>
           <w:rStyle w:val="CommentReference"/>
@@ -21385,7 +20604,7 @@
           <w:b w:val="0"/>
           <w:color w:val="auto"/>
         </w:rPr>
-        <w:commentReference w:id="103"/>
+        <w:commentReference w:id="97"/>
       </w:r>
       <w:r>
         <w:t>Considerations</w:t>
@@ -21448,14 +20667,14 @@
           <w:highlight w:val="yellow"/>
         </w:rPr>
       </w:pPr>
-      <w:bookmarkStart w:id="104" w:name="_Toc345074688"/>
-      <w:bookmarkStart w:id="105" w:name="_Toc500238791"/>
+      <w:bookmarkStart w:id="98" w:name="_Toc345074688"/>
+      <w:bookmarkStart w:id="99" w:name="_Toc500238791"/>
       <w:r>
         <w:lastRenderedPageBreak/>
         <w:t>Appendices</w:t>
       </w:r>
-      <w:bookmarkEnd w:id="104"/>
-      <w:bookmarkEnd w:id="105"/>
+      <w:bookmarkEnd w:id="98"/>
+      <w:bookmarkEnd w:id="99"/>
       <w:r>
         <w:rPr>
           <w:highlight w:val="yellow"/>
@@ -21486,22 +20705,22 @@
       </w:r>
     </w:p>
     <w:p>
-      <w:bookmarkStart w:id="106" w:name="OLE_LINK3"/>
-      <w:bookmarkStart w:id="107" w:name="OLE_LINK4"/>
+      <w:bookmarkStart w:id="100" w:name="OLE_LINK3"/>
+      <w:bookmarkStart w:id="101" w:name="OLE_LINK4"/>
     </w:p>
     <w:p>
       <w:pPr>
         <w:pStyle w:val="Heading1"/>
         <w:ind w:left="0" w:firstLine="0"/>
       </w:pPr>
-      <w:bookmarkStart w:id="108" w:name="_Toc500238792"/>
-      <w:bookmarkStart w:id="109" w:name="_Toc345074689"/>
-      <w:bookmarkStart w:id="110" w:name="OLE_LINK80"/>
-      <w:bookmarkStart w:id="111" w:name="OLE_LINK81"/>
+      <w:bookmarkStart w:id="102" w:name="_Toc500238792"/>
+      <w:bookmarkStart w:id="103" w:name="_Toc345074689"/>
+      <w:bookmarkStart w:id="104" w:name="OLE_LINK80"/>
+      <w:bookmarkStart w:id="105" w:name="OLE_LINK81"/>
       <w:r>
         <w:t>Appendix A – &lt;Appendix Title&gt;</w:t>
       </w:r>
-      <w:bookmarkEnd w:id="108"/>
+      <w:bookmarkEnd w:id="102"/>
       <w:r>
         <w:t xml:space="preserve"> </w:t>
       </w:r>
@@ -21519,11 +20738,11 @@
         <w:pStyle w:val="Heading2"/>
         <w:ind w:left="0" w:firstLine="0"/>
       </w:pPr>
-      <w:bookmarkStart w:id="112" w:name="_Toc500238793"/>
+      <w:bookmarkStart w:id="106" w:name="_Toc500238793"/>
       <w:r>
         <w:t>A.1 &lt;Title&gt;</w:t>
       </w:r>
-      <w:bookmarkEnd w:id="112"/>
+      <w:bookmarkEnd w:id="106"/>
     </w:p>
     <w:p>
       <w:pPr>
@@ -21538,11 +20757,11 @@
         <w:pStyle w:val="Heading3"/>
         <w:ind w:left="0" w:firstLine="0"/>
       </w:pPr>
-      <w:bookmarkStart w:id="113" w:name="_Toc500238794"/>
+      <w:bookmarkStart w:id="107" w:name="_Toc500238794"/>
       <w:r>
         <w:t>A.1.1 &lt;Title&gt;</w:t>
       </w:r>
-      <w:bookmarkEnd w:id="113"/>
+      <w:bookmarkEnd w:id="107"/>
     </w:p>
     <w:p>
       <w:pPr>
@@ -21557,11 +20776,11 @@
         <w:pStyle w:val="Heading1"/>
         <w:ind w:left="0" w:firstLine="0"/>
       </w:pPr>
-      <w:bookmarkStart w:id="114" w:name="_Toc500238795"/>
+      <w:bookmarkStart w:id="108" w:name="_Toc500238795"/>
       <w:r>
         <w:t>Appendix B – &lt;Appendix Title&gt;</w:t>
       </w:r>
-      <w:bookmarkEnd w:id="114"/>
+      <w:bookmarkEnd w:id="108"/>
       <w:r>
         <w:t xml:space="preserve"> </w:t>
       </w:r>
@@ -21579,11 +20798,11 @@
         <w:pStyle w:val="Heading2"/>
         <w:ind w:left="0" w:firstLine="0"/>
       </w:pPr>
-      <w:bookmarkStart w:id="115" w:name="_Toc500238796"/>
+      <w:bookmarkStart w:id="109" w:name="_Toc500238796"/>
       <w:r>
         <w:t>B.1 &lt;Title&gt;</w:t>
       </w:r>
-      <w:bookmarkEnd w:id="115"/>
+      <w:bookmarkEnd w:id="109"/>
     </w:p>
     <w:p>
       <w:pPr>
@@ -21598,11 +20817,11 @@
         <w:pStyle w:val="Heading3"/>
         <w:ind w:left="0" w:firstLine="0"/>
       </w:pPr>
-      <w:bookmarkStart w:id="116" w:name="_Toc500238797"/>
+      <w:bookmarkStart w:id="110" w:name="_Toc500238797"/>
       <w:r>
         <w:t>B.1.1 &lt;Title&gt;</w:t>
       </w:r>
-      <w:bookmarkEnd w:id="116"/>
+      <w:bookmarkEnd w:id="110"/>
     </w:p>
     <w:p>
       <w:pPr>
@@ -21612,16 +20831,16 @@
         <w:t>Appendix B.1.1 text.</w:t>
       </w:r>
     </w:p>
-    <w:bookmarkEnd w:id="109"/>
-    <w:bookmarkEnd w:id="110"/>
-    <w:bookmarkEnd w:id="111"/>
+    <w:bookmarkEnd w:id="103"/>
+    <w:bookmarkEnd w:id="104"/>
+    <w:bookmarkEnd w:id="105"/>
     <w:p>
       <w:pPr>
         <w:pStyle w:val="BodyText"/>
       </w:pPr>
     </w:p>
-    <w:bookmarkEnd w:id="106"/>
-    <w:bookmarkEnd w:id="107"/>
+    <w:bookmarkEnd w:id="100"/>
+    <w:bookmarkEnd w:id="101"/>
     <w:p>
       <w:pPr>
         <w:keepNext/>
@@ -21643,10 +20862,10 @@
       </w:r>
     </w:p>
     <w:sectPr>
-      <w:headerReference w:type="default" r:id="rId48"/>
-      <w:footerReference w:type="even" r:id="rId49"/>
-      <w:footerReference w:type="default" r:id="rId50"/>
-      <w:footerReference w:type="first" r:id="rId51"/>
+      <w:headerReference w:type="default" r:id="rId47"/>
+      <w:footerReference w:type="even" r:id="rId48"/>
+      <w:footerReference w:type="default" r:id="rId49"/>
+      <w:footerReference w:type="first" r:id="rId50"/>
       <w:pgSz w:w="12240" w:h="15840"/>
       <w:pgMar w:top="1440" w:right="1080" w:bottom="1440" w:left="1800" w:header="720" w:footer="720" w:gutter="0"/>
       <w:pgNumType w:start="1"/>
@@ -21659,23 +20878,7 @@
 
 <file path=word/comments.xml><?xml version="1.0" encoding="utf-8"?>
 <w:comments xmlns:wpc="http://schemas.microsoft.com/office/word/2010/wordprocessingCanvas" xmlns:cx="http://schemas.microsoft.com/office/drawing/2014/chartex" xmlns:cx1="http://schemas.microsoft.com/office/drawing/2015/9/8/chartex" xmlns:cx2="http://schemas.microsoft.com/office/drawing/2015/10/21/chartex" xmlns:cx3="http://schemas.microsoft.com/office/drawing/2016/5/9/chartex" xmlns:cx4="http://schemas.microsoft.com/office/drawing/2016/5/10/chartex" xmlns:cx5="http://schemas.microsoft.com/office/drawing/2016/5/11/chartex" xmlns:cx6="http://schemas.microsoft.com/office/drawing/2016/5/12/chartex" xmlns:cx7="http://schemas.microsoft.com/office/drawing/2016/5/13/chartex" xmlns:cx8="http://schemas.microsoft.com/office/drawing/2016/5/14/chartex" xmlns:mc="http://schemas.openxmlformats.org/markup-compatibility/2006" xmlns:aink="http://schemas.microsoft.com/office/drawing/2016/ink" xmlns:am3d="http://schemas.microsoft.com/office/drawing/2017/model3d" xmlns:o="urn:schemas-microsoft-com:office:office" xmlns:r="http://schemas.openxmlformats.org/officeDocument/2006/relationships" xmlns:m="http://schemas.openxmlformats.org/officeDocument/2006/math" xmlns:v="urn:schemas-microsoft-com:vml" xmlns:wp14="http://schemas.microsoft.com/office/word/2010/wordprocessingDrawing" xmlns:wp="http://schemas.openxmlformats.org/drawingml/2006/wordprocessingDrawing" xmlns:w10="urn:schemas-microsoft-com:office:word" xmlns:w="http://schemas.openxmlformats.org/wordprocessingml/2006/main" xmlns:w14="http://schemas.microsoft.com/office/word/2010/wordml" xmlns:w15="http://schemas.microsoft.com/office/word/2012/wordml" xmlns:w16cid="http://schemas.microsoft.com/office/word/2016/wordml/cid" xmlns:w16se="http://schemas.microsoft.com/office/word/2015/wordml/symex" xmlns:wpg="http://schemas.microsoft.com/office/word/2010/wordprocessingGroup" xmlns:wpi="http://schemas.microsoft.com/office/word/2010/wordprocessingInk" xmlns:wne="http://schemas.microsoft.com/office/word/2006/wordml" xmlns:wps="http://schemas.microsoft.com/office/word/2010/wordprocessingShape" mc:Ignorable="w14 w15 w16se w16cid wp14">
-  <w:comment w:id="4" w:author="Luke Duncan" w:date="2019-04-30T11:04:00Z" w:initials="LD">
-    <w:p>
-      <w:pPr>
-        <w:pStyle w:val="CommentText"/>
-      </w:pPr>
-      <w:r>
-        <w:rPr>
-          <w:rStyle w:val="CommentReference"/>
-        </w:rPr>
-        <w:annotationRef/>
-      </w:r>
-      <w:r>
-        <w:t>Needs to be reworked.</w:t>
-      </w:r>
-    </w:p>
-  </w:comment>
-  <w:comment w:id="103" w:author="Luke Duncan" w:date="2019-04-30T12:12:00Z" w:initials="LD">
+  <w:comment w:id="97" w:author="Luke Duncan" w:date="2019-04-30T12:12:00Z" w:initials="LD">
     <w:p>
       <w:pPr>
         <w:pStyle w:val="CommentText"/>
@@ -21704,14 +20907,12 @@
 
 <file path=word/commentsExtended.xml><?xml version="1.0" encoding="utf-8"?>
 <w15:commentsEx xmlns:wpc="http://schemas.microsoft.com/office/word/2010/wordprocessingCanvas" xmlns:cx="http://schemas.microsoft.com/office/drawing/2014/chartex" xmlns:cx1="http://schemas.microsoft.com/office/drawing/2015/9/8/chartex" xmlns:cx2="http://schemas.microsoft.com/office/drawing/2015/10/21/chartex" xmlns:cx3="http://schemas.microsoft.com/office/drawing/2016/5/9/chartex" xmlns:cx4="http://schemas.microsoft.com/office/drawing/2016/5/10/chartex" xmlns:cx5="http://schemas.microsoft.com/office/drawing/2016/5/11/chartex" xmlns:cx6="http://schemas.microsoft.com/office/drawing/2016/5/12/chartex" xmlns:cx7="http://schemas.microsoft.com/office/drawing/2016/5/13/chartex" xmlns:cx8="http://schemas.microsoft.com/office/drawing/2016/5/14/chartex" xmlns:mc="http://schemas.openxmlformats.org/markup-compatibility/2006" xmlns:aink="http://schemas.microsoft.com/office/drawing/2016/ink" xmlns:am3d="http://schemas.microsoft.com/office/drawing/2017/model3d" xmlns:o="urn:schemas-microsoft-com:office:office" xmlns:r="http://schemas.openxmlformats.org/officeDocument/2006/relationships" xmlns:m="http://schemas.openxmlformats.org/officeDocument/2006/math" xmlns:v="urn:schemas-microsoft-com:vml" xmlns:wp14="http://schemas.microsoft.com/office/word/2010/wordprocessingDrawing" xmlns:wp="http://schemas.openxmlformats.org/drawingml/2006/wordprocessingDrawing" xmlns:w10="urn:schemas-microsoft-com:office:word" xmlns:w="http://schemas.openxmlformats.org/wordprocessingml/2006/main" xmlns:w14="http://schemas.microsoft.com/office/word/2010/wordml" xmlns:w15="http://schemas.microsoft.com/office/word/2012/wordml" xmlns:w16cid="http://schemas.microsoft.com/office/word/2016/wordml/cid" xmlns:w16se="http://schemas.microsoft.com/office/word/2015/wordml/symex" xmlns:wpg="http://schemas.microsoft.com/office/word/2010/wordprocessingGroup" xmlns:wpi="http://schemas.microsoft.com/office/word/2010/wordprocessingInk" xmlns:wne="http://schemas.microsoft.com/office/word/2006/wordml" xmlns:wps="http://schemas.microsoft.com/office/word/2010/wordprocessingShape" mc:Ignorable="w14 w15 w16se w16cid wp14">
-  <w15:commentEx w15:paraId="088C0467" w15:done="0"/>
   <w15:commentEx w15:paraId="11CBEE3D" w15:done="0"/>
 </w15:commentsEx>
 </file>
 
 <file path=word/commentsIds.xml><?xml version="1.0" encoding="utf-8"?>
 <w16cid:commentsIds xmlns:wpc="http://schemas.microsoft.com/office/word/2010/wordprocessingCanvas" xmlns:cx="http://schemas.microsoft.com/office/drawing/2014/chartex" xmlns:cx1="http://schemas.microsoft.com/office/drawing/2015/9/8/chartex" xmlns:cx2="http://schemas.microsoft.com/office/drawing/2015/10/21/chartex" xmlns:cx3="http://schemas.microsoft.com/office/drawing/2016/5/9/chartex" xmlns:cx4="http://schemas.microsoft.com/office/drawing/2016/5/10/chartex" xmlns:cx5="http://schemas.microsoft.com/office/drawing/2016/5/11/chartex" xmlns:cx6="http://schemas.microsoft.com/office/drawing/2016/5/12/chartex" xmlns:cx7="http://schemas.microsoft.com/office/drawing/2016/5/13/chartex" xmlns:cx8="http://schemas.microsoft.com/office/drawing/2016/5/14/chartex" xmlns:mc="http://schemas.openxmlformats.org/markup-compatibility/2006" xmlns:aink="http://schemas.microsoft.com/office/drawing/2016/ink" xmlns:am3d="http://schemas.microsoft.com/office/drawing/2017/model3d" xmlns:o="urn:schemas-microsoft-com:office:office" xmlns:r="http://schemas.openxmlformats.org/officeDocument/2006/relationships" xmlns:m="http://schemas.openxmlformats.org/officeDocument/2006/math" xmlns:v="urn:schemas-microsoft-com:vml" xmlns:wp14="http://schemas.microsoft.com/office/word/2010/wordprocessingDrawing" xmlns:wp="http://schemas.openxmlformats.org/drawingml/2006/wordprocessingDrawing" xmlns:w10="urn:schemas-microsoft-com:office:word" xmlns:w="http://schemas.openxmlformats.org/wordprocessingml/2006/main" xmlns:w14="http://schemas.microsoft.com/office/word/2010/wordml" xmlns:w15="http://schemas.microsoft.com/office/word/2012/wordml" xmlns:w16cid="http://schemas.microsoft.com/office/word/2016/wordml/cid" xmlns:w16se="http://schemas.microsoft.com/office/word/2015/wordml/symex" xmlns:wpg="http://schemas.microsoft.com/office/word/2010/wordprocessingGroup" xmlns:wpi="http://schemas.microsoft.com/office/word/2010/wordprocessingInk" xmlns:wne="http://schemas.microsoft.com/office/word/2006/wordml" xmlns:wps="http://schemas.microsoft.com/office/word/2010/wordprocessingShape" mc:Ignorable="w14 w15 w16se w16cid wp14">
-  <w16cid:commentId w16cid:paraId="088C0467" w16cid:durableId="2072AA24"/>
   <w16cid:commentId w16cid:paraId="11CBEE3D" w16cid:durableId="2072BA45"/>
 </w16cid:commentsIds>
 </file>
@@ -21848,8 +21049,8 @@
         <w:szCs w:val="20"/>
       </w:rPr>
     </w:pPr>
-    <w:bookmarkStart w:id="117" w:name="_1l354xk" w:colFirst="0" w:colLast="0"/>
-    <w:bookmarkEnd w:id="117"/>
+    <w:bookmarkStart w:id="111" w:name="_1l354xk" w:colFirst="0" w:colLast="0"/>
+    <w:bookmarkEnd w:id="111"/>
     <w:r>
       <w:rPr>
         <w:color w:val="000000"/>

</xml_diff>

<commit_message>
Updated Introductino for PRIM.
Updated introduction and copied over FHIR R4 introductory text.
</commit_message>
<xml_diff>
--- a/PRIM/Patient Resource Identity Management - PRIM.docx
+++ b/PRIM/Patient Resource Identity Management - PRIM.docx
@@ -802,7 +802,23 @@
           <w:i/>
           <w:color w:val="000000"/>
         </w:rPr>
-        <w:t>&lt;All of the sections in this document are required. Sections may not be deleted. The outline numbering is intended to be consistent across profiles and across domains, so do not adjust the outline numbering. If there is no relevant content for a section, simply state “Section not applicable”, but leave the numbering intact. Sub-sections may be added for clarity.&gt;</w:t>
+        <w:t>&lt;</w:t>
+      </w:r>
+      <w:proofErr w:type="gramStart"/>
+      <w:r>
+        <w:rPr>
+          <w:i/>
+          <w:color w:val="000000"/>
+        </w:rPr>
+        <w:t>All of</w:t>
+      </w:r>
+      <w:proofErr w:type="gramEnd"/>
+      <w:r>
+        <w:rPr>
+          <w:i/>
+          <w:color w:val="000000"/>
+        </w:rPr>
+        <w:t xml:space="preserve"> the sections in this document are required. Sections may not be deleted. The outline numbering is intended to be consistent across profiles and across domains, so do not adjust the outline numbering. If there is no relevant content for a section, simply state “Section not applicable”, but leave the numbering intact. Sub-sections may be added for clarity.&gt;</w:t>
       </w:r>
     </w:p>
     <w:p>
@@ -1398,6 +1414,7 @@
           <w:docPartUnique/>
         </w:docPartObj>
       </w:sdtPr>
+      <w:sdtEndPr/>
       <w:sdtContent>
         <w:p>
           <w:pPr>
@@ -6351,6 +6368,435 @@
         <w:t>Introduction to this Supplement</w:t>
       </w:r>
     </w:p>
+    <w:tbl>
+      <w:tblPr>
+        <w:tblStyle w:val="TableGrid"/>
+        <w:tblW w:w="0" w:type="auto"/>
+        <w:tblBorders>
+          <w:top w:val="single" w:sz="24" w:space="0" w:color="auto"/>
+          <w:left w:val="single" w:sz="24" w:space="0" w:color="auto"/>
+          <w:bottom w:val="single" w:sz="24" w:space="0" w:color="auto"/>
+          <w:right w:val="single" w:sz="24" w:space="0" w:color="auto"/>
+          <w:insideH w:val="single" w:sz="24" w:space="0" w:color="auto"/>
+          <w:insideV w:val="single" w:sz="24" w:space="0" w:color="auto"/>
+        </w:tblBorders>
+        <w:tblLook w:val="04A0" w:firstRow="1" w:lastRow="0" w:firstColumn="1" w:lastColumn="0" w:noHBand="0" w:noVBand="1"/>
+      </w:tblPr>
+      <w:tblGrid>
+        <w:gridCol w:w="9576"/>
+      </w:tblGrid>
+      <w:tr>
+        <w:trPr>
+          <w:trHeight w:val="7365"/>
+        </w:trPr>
+        <w:tc>
+          <w:tcPr>
+            <w:tcW w:w="9576" w:type="dxa"/>
+          </w:tcPr>
+          <w:p>
+            <w:pPr>
+              <w:rPr>
+                <w:sz w:val="24"/>
+                <w:szCs w:val="24"/>
+              </w:rPr>
+            </w:pPr>
+            <w:bookmarkStart w:id="4" w:name="OLE_LINK11"/>
+            <w:bookmarkStart w:id="5" w:name="OLE_LINK15"/>
+            <w:bookmarkStart w:id="6" w:name="OLE_LINK16"/>
+            <w:r>
+              <w:rPr>
+                <w:sz w:val="24"/>
+                <w:szCs w:val="24"/>
+              </w:rPr>
+              <w:t>Whenever possible, IHE profiles are based on established and stable underlying standards. However, if an IHE domain determines that an emerging standard has high likelihood of industry adoption, and the standard offers significant benefits for the use cases it is attempting to address, the domain may develop IHE profiles based on such a standard. During Trial Implementation, the IHE domain will update and republish the IHE profile as the underlying standard evolves.</w:t>
+            </w:r>
+          </w:p>
+          <w:p>
+            <w:pPr>
+              <w:rPr>
+                <w:sz w:val="24"/>
+                <w:szCs w:val="24"/>
+              </w:rPr>
+            </w:pPr>
+          </w:p>
+          <w:p>
+            <w:pPr>
+              <w:rPr>
+                <w:sz w:val="24"/>
+                <w:szCs w:val="24"/>
+              </w:rPr>
+            </w:pPr>
+            <w:r>
+              <w:rPr>
+                <w:sz w:val="24"/>
+                <w:szCs w:val="24"/>
+              </w:rPr>
+              <w:t xml:space="preserve">Product implementations and site deployments may need to be updated </w:t>
+            </w:r>
+            <w:proofErr w:type="gramStart"/>
+            <w:r>
+              <w:rPr>
+                <w:sz w:val="24"/>
+                <w:szCs w:val="24"/>
+              </w:rPr>
+              <w:t>in order for</w:t>
+            </w:r>
+            <w:proofErr w:type="gramEnd"/>
+            <w:r>
+              <w:rPr>
+                <w:sz w:val="24"/>
+                <w:szCs w:val="24"/>
+              </w:rPr>
+              <w:t xml:space="preserve"> them to remain interoperable and conformant with an updated IHE profile.</w:t>
+            </w:r>
+          </w:p>
+          <w:p>
+            <w:pPr>
+              <w:rPr>
+                <w:sz w:val="24"/>
+                <w:szCs w:val="24"/>
+              </w:rPr>
+            </w:pPr>
+          </w:p>
+          <w:p>
+            <w:pPr>
+              <w:rPr>
+                <w:sz w:val="24"/>
+                <w:szCs w:val="24"/>
+              </w:rPr>
+            </w:pPr>
+            <w:r>
+              <w:rPr>
+                <w:sz w:val="24"/>
+                <w:szCs w:val="24"/>
+              </w:rPr>
+              <w:t xml:space="preserve">This </w:t>
+            </w:r>
+            <w:r>
+              <w:rPr>
+                <w:sz w:val="24"/>
+                <w:szCs w:val="24"/>
+              </w:rPr>
+              <w:t>PRIM</w:t>
+            </w:r>
+            <w:r>
+              <w:rPr>
+                <w:sz w:val="24"/>
+                <w:szCs w:val="24"/>
+              </w:rPr>
+              <w:t xml:space="preserve"> Profile is based on Release 4 of the emerging HL7</w:t>
+            </w:r>
+            <w:r>
+              <w:rPr>
+                <w:sz w:val="24"/>
+                <w:szCs w:val="24"/>
+                <w:vertAlign w:val="superscript"/>
+              </w:rPr>
+              <w:t>®</w:t>
+            </w:r>
+            <w:r>
+              <w:rPr>
+                <w:rStyle w:val="FootnoteReference"/>
+                <w:sz w:val="24"/>
+                <w:szCs w:val="24"/>
+              </w:rPr>
+              <w:footnoteReference w:id="1"/>
+            </w:r>
+            <w:r>
+              <w:rPr>
+                <w:sz w:val="24"/>
+                <w:szCs w:val="24"/>
+              </w:rPr>
+              <w:t xml:space="preserve"> FHIR</w:t>
+            </w:r>
+            <w:r>
+              <w:rPr>
+                <w:sz w:val="24"/>
+                <w:szCs w:val="24"/>
+                <w:vertAlign w:val="superscript"/>
+              </w:rPr>
+              <w:t>®</w:t>
+            </w:r>
+            <w:r>
+              <w:rPr>
+                <w:rStyle w:val="FootnoteReference"/>
+                <w:sz w:val="24"/>
+                <w:szCs w:val="24"/>
+              </w:rPr>
+              <w:footnoteReference w:id="2"/>
+            </w:r>
+            <w:r>
+              <w:rPr>
+                <w:sz w:val="24"/>
+                <w:szCs w:val="24"/>
+              </w:rPr>
+              <w:t xml:space="preserve"> specification. HL7 describes FHIR Change Management and Versioning at </w:t>
+            </w:r>
+            <w:hyperlink r:id="rId21" w:history="1">
+              <w:r>
+                <w:rPr>
+                  <w:rStyle w:val="Hyperlink"/>
+                  <w:sz w:val="24"/>
+                  <w:szCs w:val="24"/>
+                </w:rPr>
+                <w:t>https://www.hl7.org/fhir/versions.html</w:t>
+              </w:r>
+            </w:hyperlink>
+            <w:r>
+              <w:rPr>
+                <w:sz w:val="24"/>
+                <w:szCs w:val="24"/>
+              </w:rPr>
+              <w:t>.</w:t>
+            </w:r>
+          </w:p>
+          <w:p>
+            <w:pPr>
+              <w:rPr>
+                <w:sz w:val="24"/>
+                <w:szCs w:val="24"/>
+              </w:rPr>
+            </w:pPr>
+          </w:p>
+          <w:p>
+            <w:pPr>
+              <w:rPr>
+                <w:sz w:val="24"/>
+                <w:szCs w:val="24"/>
+              </w:rPr>
+            </w:pPr>
+            <w:r>
+              <w:rPr>
+                <w:sz w:val="24"/>
+                <w:szCs w:val="24"/>
+              </w:rPr>
+              <w:t xml:space="preserve">HL7 provides a rating of the maturity of FHIR content based on the FHIR Maturity Model (FMM): level 0 (draft) through N (Normative). See </w:t>
+            </w:r>
+            <w:hyperlink r:id="rId22" w:anchor="maturity" w:history="1">
+              <w:r>
+                <w:rPr>
+                  <w:rStyle w:val="Hyperlink"/>
+                  <w:sz w:val="24"/>
+                  <w:szCs w:val="24"/>
+                </w:rPr>
+                <w:t>http://hl7.org/fhir/versions.html#maturity</w:t>
+              </w:r>
+            </w:hyperlink>
+            <w:r>
+              <w:rPr>
+                <w:sz w:val="24"/>
+                <w:szCs w:val="24"/>
+              </w:rPr>
+              <w:t xml:space="preserve">. </w:t>
+            </w:r>
+          </w:p>
+          <w:p>
+            <w:pPr>
+              <w:rPr>
+                <w:sz w:val="24"/>
+                <w:szCs w:val="24"/>
+              </w:rPr>
+            </w:pPr>
+            <w:bookmarkStart w:id="7" w:name="_GoBack"/>
+            <w:bookmarkEnd w:id="7"/>
+          </w:p>
+          <w:p>
+            <w:pPr>
+              <w:rPr>
+                <w:sz w:val="24"/>
+                <w:szCs w:val="24"/>
+              </w:rPr>
+            </w:pPr>
+            <w:r>
+              <w:rPr>
+                <w:sz w:val="24"/>
+                <w:szCs w:val="24"/>
+              </w:rPr>
+              <w:t>The FMM levels for FHIR content used in this profile are:</w:t>
+            </w:r>
+          </w:p>
+          <w:bookmarkEnd w:id="4"/>
+          <w:bookmarkEnd w:id="5"/>
+          <w:bookmarkEnd w:id="6"/>
+          <w:p>
+            <w:pPr>
+              <w:rPr>
+                <w:sz w:val="24"/>
+                <w:szCs w:val="24"/>
+              </w:rPr>
+            </w:pPr>
+          </w:p>
+          <w:tbl>
+            <w:tblPr>
+              <w:tblStyle w:val="TableGrid"/>
+              <w:tblW w:w="0" w:type="auto"/>
+              <w:tblInd w:w="2155" w:type="dxa"/>
+              <w:tblLook w:val="04A0" w:firstRow="1" w:lastRow="0" w:firstColumn="1" w:lastColumn="0" w:noHBand="0" w:noVBand="1"/>
+            </w:tblPr>
+            <w:tblGrid>
+              <w:gridCol w:w="2970"/>
+              <w:gridCol w:w="1460"/>
+            </w:tblGrid>
+            <w:tr>
+              <w:tc>
+                <w:tcPr>
+                  <w:tcW w:w="2970" w:type="dxa"/>
+                  <w:shd w:val="clear" w:color="auto" w:fill="D9D9D9" w:themeFill="background1" w:themeFillShade="D9"/>
+                </w:tcPr>
+                <w:p>
+                  <w:pPr>
+                    <w:rPr>
+                      <w:sz w:val="24"/>
+                      <w:szCs w:val="24"/>
+                    </w:rPr>
+                  </w:pPr>
+                  <w:r>
+                    <w:rPr>
+                      <w:sz w:val="24"/>
+                      <w:szCs w:val="24"/>
+                    </w:rPr>
+                    <w:t>FHIR Content</w:t>
+                  </w:r>
+                </w:p>
+              </w:tc>
+              <w:tc>
+                <w:tcPr>
+                  <w:tcW w:w="1460" w:type="dxa"/>
+                  <w:shd w:val="clear" w:color="auto" w:fill="D9D9D9" w:themeFill="background1" w:themeFillShade="D9"/>
+                </w:tcPr>
+                <w:p>
+                  <w:pPr>
+                    <w:rPr>
+                      <w:sz w:val="24"/>
+                      <w:szCs w:val="24"/>
+                    </w:rPr>
+                  </w:pPr>
+                  <w:r>
+                    <w:rPr>
+                      <w:sz w:val="24"/>
+                      <w:szCs w:val="24"/>
+                    </w:rPr>
+                    <w:t>FMM Level</w:t>
+                  </w:r>
+                </w:p>
+              </w:tc>
+            </w:tr>
+            <w:tr>
+              <w:tc>
+                <w:tcPr>
+                  <w:tcW w:w="2970" w:type="dxa"/>
+                </w:tcPr>
+                <w:p>
+                  <w:pPr>
+                    <w:rPr>
+                      <w:sz w:val="24"/>
+                      <w:szCs w:val="24"/>
+                    </w:rPr>
+                  </w:pPr>
+                  <w:r>
+                    <w:rPr>
+                      <w:sz w:val="24"/>
+                      <w:szCs w:val="24"/>
+                    </w:rPr>
+                    <w:t>Patient</w:t>
+                  </w:r>
+                  <w:r>
+                    <w:rPr>
+                      <w:sz w:val="24"/>
+                      <w:szCs w:val="24"/>
+                    </w:rPr>
+                    <w:t xml:space="preserve"> Resource</w:t>
+                  </w:r>
+                </w:p>
+              </w:tc>
+              <w:tc>
+                <w:tcPr>
+                  <w:tcW w:w="1460" w:type="dxa"/>
+                </w:tcPr>
+                <w:p>
+                  <w:pPr>
+                    <w:rPr>
+                      <w:sz w:val="24"/>
+                      <w:szCs w:val="24"/>
+                    </w:rPr>
+                  </w:pPr>
+                  <w:r>
+                    <w:rPr>
+                      <w:sz w:val="24"/>
+                      <w:szCs w:val="24"/>
+                    </w:rPr>
+                    <w:t>N</w:t>
+                  </w:r>
+                </w:p>
+              </w:tc>
+            </w:tr>
+            <w:tr>
+              <w:tc>
+                <w:tcPr>
+                  <w:tcW w:w="2970" w:type="dxa"/>
+                </w:tcPr>
+                <w:p>
+                  <w:pPr>
+                    <w:rPr>
+                      <w:sz w:val="24"/>
+                      <w:szCs w:val="24"/>
+                    </w:rPr>
+                  </w:pPr>
+                </w:p>
+              </w:tc>
+              <w:tc>
+                <w:tcPr>
+                  <w:tcW w:w="1460" w:type="dxa"/>
+                </w:tcPr>
+                <w:p>
+                  <w:pPr>
+                    <w:rPr>
+                      <w:sz w:val="24"/>
+                      <w:szCs w:val="24"/>
+                    </w:rPr>
+                  </w:pPr>
+                </w:p>
+              </w:tc>
+            </w:tr>
+            <w:tr>
+              <w:tc>
+                <w:tcPr>
+                  <w:tcW w:w="2970" w:type="dxa"/>
+                </w:tcPr>
+                <w:p>
+                  <w:pPr>
+                    <w:rPr>
+                      <w:b/>
+                      <w:sz w:val="24"/>
+                      <w:szCs w:val="24"/>
+                    </w:rPr>
+                  </w:pPr>
+                </w:p>
+              </w:tc>
+              <w:tc>
+                <w:tcPr>
+                  <w:tcW w:w="1460" w:type="dxa"/>
+                </w:tcPr>
+                <w:p>
+                  <w:pPr>
+                    <w:rPr>
+                      <w:sz w:val="24"/>
+                      <w:szCs w:val="24"/>
+                    </w:rPr>
+                  </w:pPr>
+                </w:p>
+              </w:tc>
+            </w:tr>
+          </w:tbl>
+          <w:p>
+            <w:pPr>
+              <w:pStyle w:val="BodyText"/>
+            </w:pPr>
+          </w:p>
+        </w:tc>
+      </w:tr>
+    </w:tbl>
+    <w:p/>
     <w:p>
       <w:pPr>
         <w:pBdr>
@@ -6365,887 +6811,37 @@
         </w:rPr>
       </w:pPr>
       <w:r>
-        <w:rPr>
-          <w:noProof/>
-          <w:color w:val="000000"/>
-        </w:rPr>
-        <mc:AlternateContent>
-          <mc:Choice Requires="wps">
-            <w:drawing>
-              <wp:inline distT="0" distB="0" distL="0" distR="0" wp14:anchorId="10B60C6D" wp14:editId="33075C4F">
-                <wp:extent cx="6219497" cy="5517931"/>
-                <wp:effectExtent l="38100" t="38100" r="41910" b="32385"/>
-                <wp:docPr id="1" name="Rectangle 1"/>
-                <wp:cNvGraphicFramePr/>
-                <a:graphic xmlns:a="http://schemas.openxmlformats.org/drawingml/2006/main">
-                  <a:graphicData uri="http://schemas.microsoft.com/office/word/2010/wordprocessingShape">
-                    <wps:wsp>
-                      <wps:cNvSpPr/>
-                      <wps:spPr>
-                        <a:xfrm>
-                          <a:off x="0" y="0"/>
-                          <a:ext cx="6219497" cy="5517931"/>
-                        </a:xfrm>
-                        <a:prstGeom prst="rect">
-                          <a:avLst/>
-                        </a:prstGeom>
-                        <a:solidFill>
-                          <a:srgbClr val="FFFFFF"/>
-                        </a:solidFill>
-                        <a:ln w="76200" cap="flat" cmpd="sng">
-                          <a:solidFill>
-                            <a:srgbClr val="000000"/>
-                          </a:solidFill>
-                          <a:prstDash val="solid"/>
-                          <a:miter lim="800000"/>
-                          <a:headEnd type="none" w="sm" len="sm"/>
-                          <a:tailEnd type="none" w="sm" len="sm"/>
-                        </a:ln>
-                      </wps:spPr>
-                      <wps:txbx>
-                        <w:txbxContent>
-                          <w:p>
-                            <w:pPr>
-                              <w:textDirection w:val="btLr"/>
-                            </w:pPr>
-                            <w:r>
-                              <w:rPr>
-                                <w:rFonts w:ascii="Arial" w:eastAsia="Arial" w:hAnsi="Arial" w:cs="Arial"/>
-                                <w:color w:val="000000"/>
-                              </w:rPr>
-                              <w:t>Whenever possible, IHE profiles are based on established and stable underlying standards. However, if an IHE committee determines that an emerging standard offers significant benefits for the use cases it is attempting to address and has a high likelihood of industry adoption, it may develop IHE profiles and related specifications based on such a standard.</w:t>
-                            </w:r>
-                          </w:p>
-                          <w:p>
-                            <w:pPr>
-                              <w:textDirection w:val="btLr"/>
-                            </w:pPr>
-                            <w:r>
-                              <w:rPr>
-                                <w:rFonts w:ascii="Arial" w:eastAsia="Arial" w:hAnsi="Arial" w:cs="Arial"/>
-                                <w:color w:val="000000"/>
-                              </w:rPr>
-                              <w:t>The IHE committee will take care to update and republish the IHE profile in question as the underlying standard evolves. Updates to the profile or its underlying standards may necessitate changes to product implementations and site deployments in order for them to remain interoperable and conformant with the profile in question.</w:t>
-                            </w:r>
-                          </w:p>
-                          <w:p>
-                            <w:pPr>
-                              <w:textDirection w:val="btLr"/>
-                            </w:pPr>
-                            <w:r>
-                              <w:rPr>
-                                <w:rFonts w:ascii="Arial" w:eastAsia="Arial" w:hAnsi="Arial" w:cs="Arial"/>
-                                <w:color w:val="000000"/>
-                              </w:rPr>
-                              <w:t>This &lt;profile acronym&gt; Profile (or This Technical Framework Supplement) uses the emerging HL7</w:t>
-                            </w:r>
-                            <w:r>
-                              <w:rPr>
-                                <w:rFonts w:ascii="Arial" w:eastAsia="Arial" w:hAnsi="Arial" w:cs="Arial"/>
-                                <w:color w:val="000000"/>
-                                <w:vertAlign w:val="superscript"/>
-                              </w:rPr>
-                              <w:t>®</w:t>
-                            </w:r>
-                            <w:r>
-                              <w:rPr>
-                                <w:rFonts w:ascii="Arial" w:eastAsia="Arial" w:hAnsi="Arial" w:cs="Arial"/>
-                                <w:color w:val="000000"/>
-                              </w:rPr>
-                              <w:t xml:space="preserve"> FHIR</w:t>
-                            </w:r>
-                            <w:r>
-                              <w:rPr>
-                                <w:rFonts w:ascii="Arial" w:eastAsia="Arial" w:hAnsi="Arial" w:cs="Arial"/>
-                                <w:color w:val="000000"/>
-                                <w:vertAlign w:val="superscript"/>
-                              </w:rPr>
-                              <w:t>®</w:t>
-                            </w:r>
-                            <w:r>
-                              <w:rPr>
-                                <w:rFonts w:ascii="Arial" w:eastAsia="Arial" w:hAnsi="Arial" w:cs="Arial"/>
-                                <w:color w:val="000000"/>
-                              </w:rPr>
-                              <w:t xml:space="preserve"> specification. The FHIR release profiled in this supplement is STU &lt;x&gt;. HL7 describes the STU (Standard for Trial Use) standardization state at </w:t>
-                            </w:r>
-                            <w:r>
-                              <w:rPr>
-                                <w:rFonts w:ascii="Arial" w:eastAsia="Arial" w:hAnsi="Arial" w:cs="Arial"/>
-                                <w:color w:val="0000FF"/>
-                                <w:u w:val="single"/>
-                              </w:rPr>
-                              <w:t>https://www.hl7.org/fhir/versions.html</w:t>
-                            </w:r>
-                            <w:r>
-                              <w:rPr>
-                                <w:rFonts w:ascii="Arial" w:eastAsia="Arial" w:hAnsi="Arial" w:cs="Arial"/>
-                                <w:color w:val="000000"/>
-                              </w:rPr>
-                              <w:t xml:space="preserve">. </w:t>
-                            </w:r>
-                          </w:p>
-                          <w:p>
-                            <w:pPr>
-                              <w:textDirection w:val="btLr"/>
-                            </w:pPr>
-                            <w:r>
-                              <w:rPr>
-                                <w:rFonts w:ascii="Arial" w:eastAsia="Arial" w:hAnsi="Arial" w:cs="Arial"/>
-                                <w:color w:val="000000"/>
-                              </w:rPr>
-                              <w:t xml:space="preserve">In addition, HL7 provides a rating of the maturity of FHIR content based on the FHIR Maturity Model (FMM): level 0 (draft) through 5 (normative ballot ready). The FHIR Maturity Model is described at </w:t>
-                            </w:r>
-                            <w:r>
-                              <w:rPr>
-                                <w:rFonts w:ascii="Arial" w:eastAsia="Arial" w:hAnsi="Arial" w:cs="Arial"/>
-                                <w:color w:val="0000FF"/>
-                                <w:u w:val="single"/>
-                              </w:rPr>
-                              <w:t>http://hl7.org/fhir/versions.html#maturity</w:t>
-                            </w:r>
-                            <w:r>
-                              <w:rPr>
-                                <w:rFonts w:ascii="Arial" w:eastAsia="Arial" w:hAnsi="Arial" w:cs="Arial"/>
-                                <w:color w:val="000000"/>
-                              </w:rPr>
-                              <w:t>.</w:t>
-                            </w:r>
-                          </w:p>
-                          <w:p>
-                            <w:pPr>
-                              <w:textDirection w:val="btLr"/>
-                              <w:rPr>
-                                <w:rFonts w:ascii="Arial" w:eastAsia="Arial" w:hAnsi="Arial" w:cs="Arial"/>
-                                <w:color w:val="000000"/>
-                              </w:rPr>
-                            </w:pPr>
-                            <w:r>
-                              <w:rPr>
-                                <w:rFonts w:ascii="Arial" w:eastAsia="Arial" w:hAnsi="Arial" w:cs="Arial"/>
-                                <w:color w:val="000000"/>
-                              </w:rPr>
-                              <w:t xml:space="preserve">Key FHIR STU &lt;x&gt; content, such as Resources or </w:t>
-                            </w:r>
-                            <w:proofErr w:type="spellStart"/>
-                            <w:r>
-                              <w:rPr>
-                                <w:rFonts w:ascii="Arial" w:eastAsia="Arial" w:hAnsi="Arial" w:cs="Arial"/>
-                                <w:color w:val="000000"/>
-                              </w:rPr>
-                              <w:t>ValueSets</w:t>
-                            </w:r>
-                            <w:proofErr w:type="spellEnd"/>
-                            <w:r>
-                              <w:rPr>
-                                <w:rFonts w:ascii="Arial" w:eastAsia="Arial" w:hAnsi="Arial" w:cs="Arial"/>
-                                <w:color w:val="000000"/>
-                              </w:rPr>
-                              <w:t>, used in this profile, and their FMM levels are:</w:t>
-                            </w:r>
-                          </w:p>
-                          <w:p>
-                            <w:pPr>
-                              <w:textDirection w:val="btLr"/>
-                              <w:rPr>
-                                <w:rFonts w:ascii="Arial" w:eastAsia="Arial" w:hAnsi="Arial" w:cs="Arial"/>
-                                <w:color w:val="000000"/>
-                              </w:rPr>
-                            </w:pPr>
-                          </w:p>
-                          <w:tbl>
-                            <w:tblPr>
-                              <w:tblStyle w:val="8"/>
-                              <w:tblW w:w="5505" w:type="dxa"/>
-                              <w:jc w:val="center"/>
-                              <w:tblBorders>
-                                <w:top w:val="nil"/>
-                                <w:left w:val="nil"/>
-                                <w:bottom w:val="nil"/>
-                                <w:right w:val="nil"/>
-                                <w:insideH w:val="nil"/>
-                                <w:insideV w:val="nil"/>
-                              </w:tblBorders>
-                              <w:tblLayout w:type="fixed"/>
-                              <w:tblLook w:val="0600" w:firstRow="0" w:lastRow="0" w:firstColumn="0" w:lastColumn="0" w:noHBand="1" w:noVBand="1"/>
-                            </w:tblPr>
-                            <w:tblGrid>
-                              <w:gridCol w:w="3405"/>
-                              <w:gridCol w:w="2100"/>
-                            </w:tblGrid>
-                            <w:tr>
-                              <w:trPr>
-                                <w:trHeight w:val="760"/>
-                                <w:jc w:val="center"/>
-                              </w:trPr>
-                              <w:tc>
-                                <w:tcPr>
-                                  <w:tcW w:w="3405" w:type="dxa"/>
-                                  <w:tcBorders>
-                                    <w:top w:val="single" w:sz="8" w:space="0" w:color="000000"/>
-                                    <w:left w:val="single" w:sz="8" w:space="0" w:color="000000"/>
-                                    <w:bottom w:val="single" w:sz="8" w:space="0" w:color="000000"/>
-                                    <w:right w:val="single" w:sz="8" w:space="0" w:color="000000"/>
-                                  </w:tcBorders>
-                                  <w:shd w:val="clear" w:color="auto" w:fill="D9D9D9"/>
-                                  <w:tcMar>
-                                    <w:top w:w="100" w:type="dxa"/>
-                                    <w:left w:w="100" w:type="dxa"/>
-                                    <w:bottom w:w="100" w:type="dxa"/>
-                                    <w:right w:w="100" w:type="dxa"/>
-                                  </w:tcMar>
-                                </w:tcPr>
-                                <w:p>
-                                  <w:pPr>
-                                    <w:rPr>
-                                      <w:lang w:val="fr-CA"/>
-                                    </w:rPr>
-                                  </w:pPr>
-                                  <w:r>
-                                    <w:rPr>
-                                      <w:lang w:val="fr-CA"/>
-                                    </w:rPr>
-                                    <w:t>FHIR Content</w:t>
-                                  </w:r>
-                                </w:p>
-                                <w:p>
-                                  <w:pPr>
-                                    <w:rPr>
-                                      <w:lang w:val="fr-CA"/>
-                                    </w:rPr>
-                                  </w:pPr>
-                                  <w:r>
-                                    <w:rPr>
-                                      <w:sz w:val="16"/>
-                                      <w:szCs w:val="16"/>
-                                      <w:lang w:val="fr-CA"/>
-                                    </w:rPr>
-                                    <w:t>(</w:t>
-                                  </w:r>
-                                  <w:proofErr w:type="spellStart"/>
-                                  <w:r>
-                                    <w:rPr>
-                                      <w:sz w:val="16"/>
-                                      <w:szCs w:val="16"/>
-                                      <w:lang w:val="fr-CA"/>
-                                    </w:rPr>
-                                    <w:t>Resources</w:t>
-                                  </w:r>
-                                  <w:proofErr w:type="spellEnd"/>
-                                  <w:r>
-                                    <w:rPr>
-                                      <w:sz w:val="16"/>
-                                      <w:szCs w:val="16"/>
-                                      <w:lang w:val="fr-CA"/>
-                                    </w:rPr>
-                                    <w:t xml:space="preserve">, </w:t>
-                                  </w:r>
-                                  <w:proofErr w:type="spellStart"/>
-                                  <w:r>
-                                    <w:rPr>
-                                      <w:sz w:val="16"/>
-                                      <w:szCs w:val="16"/>
-                                      <w:lang w:val="fr-CA"/>
-                                    </w:rPr>
-                                    <w:t>ValueSets</w:t>
-                                  </w:r>
-                                  <w:proofErr w:type="spellEnd"/>
-                                  <w:r>
-                                    <w:rPr>
-                                      <w:sz w:val="16"/>
-                                      <w:szCs w:val="16"/>
-                                      <w:lang w:val="fr-CA"/>
-                                    </w:rPr>
-                                    <w:t>, etc</w:t>
-                                  </w:r>
-                                  <w:r>
-                                    <w:rPr>
-                                      <w:lang w:val="fr-CA"/>
-                                    </w:rPr>
-                                    <w:t>.</w:t>
-                                  </w:r>
-                                </w:p>
-                              </w:tc>
-                              <w:tc>
-                                <w:tcPr>
-                                  <w:tcW w:w="2100" w:type="dxa"/>
-                                  <w:tcBorders>
-                                    <w:top w:val="single" w:sz="8" w:space="0" w:color="000000"/>
-                                    <w:left w:val="nil"/>
-                                    <w:bottom w:val="single" w:sz="8" w:space="0" w:color="000000"/>
-                                    <w:right w:val="single" w:sz="8" w:space="0" w:color="000000"/>
-                                  </w:tcBorders>
-                                  <w:shd w:val="clear" w:color="auto" w:fill="D9D9D9"/>
-                                  <w:tcMar>
-                                    <w:top w:w="100" w:type="dxa"/>
-                                    <w:left w:w="100" w:type="dxa"/>
-                                    <w:bottom w:w="100" w:type="dxa"/>
-                                    <w:right w:w="100" w:type="dxa"/>
-                                  </w:tcMar>
-                                </w:tcPr>
-                                <w:p>
-                                  <w:r>
-                                    <w:t>FMM Level</w:t>
-                                  </w:r>
-                                </w:p>
-                              </w:tc>
-                            </w:tr>
-                            <w:tr>
-                              <w:trPr>
-                                <w:trHeight w:val="500"/>
-                                <w:jc w:val="center"/>
-                              </w:trPr>
-                              <w:tc>
-                                <w:tcPr>
-                                  <w:tcW w:w="3405" w:type="dxa"/>
-                                  <w:tcBorders>
-                                    <w:top w:val="nil"/>
-                                    <w:left w:val="single" w:sz="8" w:space="0" w:color="000000"/>
-                                    <w:bottom w:val="single" w:sz="8" w:space="0" w:color="000000"/>
-                                    <w:right w:val="single" w:sz="8" w:space="0" w:color="000000"/>
-                                  </w:tcBorders>
-                                  <w:tcMar>
-                                    <w:top w:w="100" w:type="dxa"/>
-                                    <w:left w:w="100" w:type="dxa"/>
-                                    <w:bottom w:w="100" w:type="dxa"/>
-                                    <w:right w:w="100" w:type="dxa"/>
-                                  </w:tcMar>
-                                </w:tcPr>
-                                <w:p>
-                                  <w:r>
-                                    <w:t xml:space="preserve"> Patient</w:t>
-                                  </w:r>
-                                </w:p>
-                              </w:tc>
-                              <w:tc>
-                                <w:tcPr>
-                                  <w:tcW w:w="2100" w:type="dxa"/>
-                                  <w:tcBorders>
-                                    <w:top w:val="nil"/>
-                                    <w:left w:val="nil"/>
-                                    <w:bottom w:val="single" w:sz="8" w:space="0" w:color="000000"/>
-                                    <w:right w:val="single" w:sz="8" w:space="0" w:color="000000"/>
-                                  </w:tcBorders>
-                                  <w:tcMar>
-                                    <w:top w:w="100" w:type="dxa"/>
-                                    <w:left w:w="100" w:type="dxa"/>
-                                    <w:bottom w:w="100" w:type="dxa"/>
-                                    <w:right w:w="100" w:type="dxa"/>
-                                  </w:tcMar>
-                                </w:tcPr>
-                                <w:p>
-                                  <w:r>
-                                    <w:t xml:space="preserve"> 5</w:t>
-                                  </w:r>
-                                </w:p>
-                              </w:tc>
-                            </w:tr>
-                            <w:tr>
-                              <w:trPr>
-                                <w:trHeight w:val="500"/>
-                                <w:jc w:val="center"/>
-                              </w:trPr>
-                              <w:tc>
-                                <w:tcPr>
-                                  <w:tcW w:w="3405" w:type="dxa"/>
-                                  <w:tcBorders>
-                                    <w:top w:val="nil"/>
-                                    <w:left w:val="single" w:sz="8" w:space="0" w:color="000000"/>
-                                    <w:bottom w:val="single" w:sz="8" w:space="0" w:color="000000"/>
-                                    <w:right w:val="single" w:sz="8" w:space="0" w:color="000000"/>
-                                  </w:tcBorders>
-                                  <w:tcMar>
-                                    <w:top w:w="100" w:type="dxa"/>
-                                    <w:left w:w="100" w:type="dxa"/>
-                                    <w:bottom w:w="100" w:type="dxa"/>
-                                    <w:right w:w="100" w:type="dxa"/>
-                                  </w:tcMar>
-                                </w:tcPr>
-                                <w:p/>
-                              </w:tc>
-                              <w:tc>
-                                <w:tcPr>
-                                  <w:tcW w:w="2100" w:type="dxa"/>
-                                  <w:tcBorders>
-                                    <w:top w:val="nil"/>
-                                    <w:left w:val="nil"/>
-                                    <w:bottom w:val="single" w:sz="8" w:space="0" w:color="000000"/>
-                                    <w:right w:val="single" w:sz="8" w:space="0" w:color="000000"/>
-                                  </w:tcBorders>
-                                  <w:tcMar>
-                                    <w:top w:w="100" w:type="dxa"/>
-                                    <w:left w:w="100" w:type="dxa"/>
-                                    <w:bottom w:w="100" w:type="dxa"/>
-                                    <w:right w:w="100" w:type="dxa"/>
-                                  </w:tcMar>
-                                </w:tcPr>
-                                <w:p>
-                                  <w:r>
-                                    <w:t xml:space="preserve"> </w:t>
-                                  </w:r>
-                                </w:p>
-                              </w:tc>
-                            </w:tr>
-                          </w:tbl>
-                          <w:p>
-                            <w:pPr>
-                              <w:textDirection w:val="btLr"/>
-                            </w:pPr>
-                          </w:p>
-                          <w:p>
-                            <w:pPr>
-                              <w:textDirection w:val="btLr"/>
-                            </w:pPr>
-                          </w:p>
-                          <w:p>
-                            <w:pPr>
-                              <w:textDirection w:val="btLr"/>
-                            </w:pPr>
-                          </w:p>
-                          <w:p>
-                            <w:pPr>
-                              <w:textDirection w:val="btLr"/>
-                            </w:pPr>
-                          </w:p>
-                          <w:p>
-                            <w:pPr>
-                              <w:textDirection w:val="btLr"/>
-                            </w:pPr>
-                          </w:p>
-                        </w:txbxContent>
-                      </wps:txbx>
-                      <wps:bodyPr spcFirstLastPara="1" wrap="square" lIns="91425" tIns="45700" rIns="91425" bIns="45700" anchor="t" anchorCtr="0"/>
-                    </wps:wsp>
-                  </a:graphicData>
-                </a:graphic>
-              </wp:inline>
-            </w:drawing>
-          </mc:Choice>
-          <mc:Fallback>
-            <w:pict>
-              <v:rect w14:anchorId="10B60C6D" id="Rectangle 1" o:spid="_x0000_s1026" style="width:489.7pt;height:434.5pt;visibility:visible;mso-wrap-style:square;mso-left-percent:-10001;mso-top-percent:-10001;mso-position-horizontal:absolute;mso-position-horizontal-relative:char;mso-position-vertical:absolute;mso-position-vertical-relative:line;mso-left-percent:-10001;mso-top-percent:-10001;v-text-anchor:top" o:gfxdata="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" strokeweight="6pt">
-                <v:stroke startarrowwidth="narrow" startarrowlength="short" endarrowwidth="narrow" endarrowlength="short"/>
-                <v:textbox inset="2.53958mm,1.2694mm,2.53958mm,1.2694mm">
-                  <w:txbxContent>
-                    <w:p>
-                      <w:pPr>
-                        <w:textDirection w:val="btLr"/>
-                      </w:pPr>
-                      <w:r>
-                        <w:rPr>
-                          <w:rFonts w:ascii="Arial" w:eastAsia="Arial" w:hAnsi="Arial" w:cs="Arial"/>
-                          <w:color w:val="000000"/>
-                        </w:rPr>
-                        <w:t>Whenever possible, IHE profiles are based on established and stable underlying standards. However, if an IHE committee determines that an emerging standard offers significant benefits for the use cases it is attempting to address and has a high likelihood of industry adoption, it may develop IHE profiles and related specifications based on such a standard.</w:t>
-                      </w:r>
-                    </w:p>
-                    <w:p>
-                      <w:pPr>
-                        <w:textDirection w:val="btLr"/>
-                      </w:pPr>
-                      <w:r>
-                        <w:rPr>
-                          <w:rFonts w:ascii="Arial" w:eastAsia="Arial" w:hAnsi="Arial" w:cs="Arial"/>
-                          <w:color w:val="000000"/>
-                        </w:rPr>
-                        <w:t>The IHE committee will take care to update and republish the IHE profile in question as the underlying standard evolves. Updates to the profile or its underlying standards may necessitate changes to product implementations and site deployments in order for them to remain interoperable and conformant with the profile in question.</w:t>
-                      </w:r>
-                    </w:p>
-                    <w:p>
-                      <w:pPr>
-                        <w:textDirection w:val="btLr"/>
-                      </w:pPr>
-                      <w:r>
-                        <w:rPr>
-                          <w:rFonts w:ascii="Arial" w:eastAsia="Arial" w:hAnsi="Arial" w:cs="Arial"/>
-                          <w:color w:val="000000"/>
-                        </w:rPr>
-                        <w:t>This &lt;profile acronym&gt; Profile (or This Technical Framework Supplement) uses the emerging HL7</w:t>
-                      </w:r>
-                      <w:r>
-                        <w:rPr>
-                          <w:rFonts w:ascii="Arial" w:eastAsia="Arial" w:hAnsi="Arial" w:cs="Arial"/>
-                          <w:color w:val="000000"/>
-                          <w:vertAlign w:val="superscript"/>
-                        </w:rPr>
-                        <w:t>®</w:t>
-                      </w:r>
-                      <w:r>
-                        <w:rPr>
-                          <w:rFonts w:ascii="Arial" w:eastAsia="Arial" w:hAnsi="Arial" w:cs="Arial"/>
-                          <w:color w:val="000000"/>
-                        </w:rPr>
-                        <w:t xml:space="preserve"> FHIR</w:t>
-                      </w:r>
-                      <w:r>
-                        <w:rPr>
-                          <w:rFonts w:ascii="Arial" w:eastAsia="Arial" w:hAnsi="Arial" w:cs="Arial"/>
-                          <w:color w:val="000000"/>
-                          <w:vertAlign w:val="superscript"/>
-                        </w:rPr>
-                        <w:t>®</w:t>
-                      </w:r>
-                      <w:r>
-                        <w:rPr>
-                          <w:rFonts w:ascii="Arial" w:eastAsia="Arial" w:hAnsi="Arial" w:cs="Arial"/>
-                          <w:color w:val="000000"/>
-                        </w:rPr>
-                        <w:t xml:space="preserve"> specification. The FHIR release profiled in this supplement is STU &lt;x&gt;. HL7 describes the STU (Standard for Trial Use) standardization state at </w:t>
-                      </w:r>
-                      <w:r>
-                        <w:rPr>
-                          <w:rFonts w:ascii="Arial" w:eastAsia="Arial" w:hAnsi="Arial" w:cs="Arial"/>
-                          <w:color w:val="0000FF"/>
-                          <w:u w:val="single"/>
-                        </w:rPr>
-                        <w:t>https://www.hl7.org/fhir/versions.html</w:t>
-                      </w:r>
-                      <w:r>
-                        <w:rPr>
-                          <w:rFonts w:ascii="Arial" w:eastAsia="Arial" w:hAnsi="Arial" w:cs="Arial"/>
-                          <w:color w:val="000000"/>
-                        </w:rPr>
-                        <w:t xml:space="preserve">. </w:t>
-                      </w:r>
-                    </w:p>
-                    <w:p>
-                      <w:pPr>
-                        <w:textDirection w:val="btLr"/>
-                      </w:pPr>
-                      <w:r>
-                        <w:rPr>
-                          <w:rFonts w:ascii="Arial" w:eastAsia="Arial" w:hAnsi="Arial" w:cs="Arial"/>
-                          <w:color w:val="000000"/>
-                        </w:rPr>
-                        <w:t xml:space="preserve">In addition, HL7 provides a rating of the maturity of FHIR content based on the FHIR Maturity Model (FMM): level 0 (draft) through 5 (normative ballot ready). The FHIR Maturity Model is described at </w:t>
-                      </w:r>
-                      <w:r>
-                        <w:rPr>
-                          <w:rFonts w:ascii="Arial" w:eastAsia="Arial" w:hAnsi="Arial" w:cs="Arial"/>
-                          <w:color w:val="0000FF"/>
-                          <w:u w:val="single"/>
-                        </w:rPr>
-                        <w:t>http://hl7.org/fhir/versions.html#maturity</w:t>
-                      </w:r>
-                      <w:r>
-                        <w:rPr>
-                          <w:rFonts w:ascii="Arial" w:eastAsia="Arial" w:hAnsi="Arial" w:cs="Arial"/>
-                          <w:color w:val="000000"/>
-                        </w:rPr>
-                        <w:t>.</w:t>
-                      </w:r>
-                    </w:p>
-                    <w:p>
-                      <w:pPr>
-                        <w:textDirection w:val="btLr"/>
-                        <w:rPr>
-                          <w:rFonts w:ascii="Arial" w:eastAsia="Arial" w:hAnsi="Arial" w:cs="Arial"/>
-                          <w:color w:val="000000"/>
-                        </w:rPr>
-                      </w:pPr>
-                      <w:r>
-                        <w:rPr>
-                          <w:rFonts w:ascii="Arial" w:eastAsia="Arial" w:hAnsi="Arial" w:cs="Arial"/>
-                          <w:color w:val="000000"/>
-                        </w:rPr>
-                        <w:t xml:space="preserve">Key FHIR STU &lt;x&gt; content, such as Resources or </w:t>
-                      </w:r>
-                      <w:proofErr w:type="spellStart"/>
-                      <w:r>
-                        <w:rPr>
-                          <w:rFonts w:ascii="Arial" w:eastAsia="Arial" w:hAnsi="Arial" w:cs="Arial"/>
-                          <w:color w:val="000000"/>
-                        </w:rPr>
-                        <w:t>ValueSets</w:t>
-                      </w:r>
-                      <w:proofErr w:type="spellEnd"/>
-                      <w:r>
-                        <w:rPr>
-                          <w:rFonts w:ascii="Arial" w:eastAsia="Arial" w:hAnsi="Arial" w:cs="Arial"/>
-                          <w:color w:val="000000"/>
-                        </w:rPr>
-                        <w:t>, used in this profile, and their FMM levels are:</w:t>
-                      </w:r>
-                    </w:p>
-                    <w:p>
-                      <w:pPr>
-                        <w:textDirection w:val="btLr"/>
-                        <w:rPr>
-                          <w:rFonts w:ascii="Arial" w:eastAsia="Arial" w:hAnsi="Arial" w:cs="Arial"/>
-                          <w:color w:val="000000"/>
-                        </w:rPr>
-                      </w:pPr>
-                    </w:p>
-                    <w:tbl>
-                      <w:tblPr>
-                        <w:tblStyle w:val="8"/>
-                        <w:tblW w:w="5505" w:type="dxa"/>
-                        <w:jc w:val="center"/>
-                        <w:tblBorders>
-                          <w:top w:val="nil"/>
-                          <w:left w:val="nil"/>
-                          <w:bottom w:val="nil"/>
-                          <w:right w:val="nil"/>
-                          <w:insideH w:val="nil"/>
-                          <w:insideV w:val="nil"/>
-                        </w:tblBorders>
-                        <w:tblLayout w:type="fixed"/>
-                        <w:tblLook w:val="0600" w:firstRow="0" w:lastRow="0" w:firstColumn="0" w:lastColumn="0" w:noHBand="1" w:noVBand="1"/>
-                      </w:tblPr>
-                      <w:tblGrid>
-                        <w:gridCol w:w="3405"/>
-                        <w:gridCol w:w="2100"/>
-                      </w:tblGrid>
-                      <w:tr>
-                        <w:trPr>
-                          <w:trHeight w:val="760"/>
-                          <w:jc w:val="center"/>
-                        </w:trPr>
-                        <w:tc>
-                          <w:tcPr>
-                            <w:tcW w:w="3405" w:type="dxa"/>
-                            <w:tcBorders>
-                              <w:top w:val="single" w:sz="8" w:space="0" w:color="000000"/>
-                              <w:left w:val="single" w:sz="8" w:space="0" w:color="000000"/>
-                              <w:bottom w:val="single" w:sz="8" w:space="0" w:color="000000"/>
-                              <w:right w:val="single" w:sz="8" w:space="0" w:color="000000"/>
-                            </w:tcBorders>
-                            <w:shd w:val="clear" w:color="auto" w:fill="D9D9D9"/>
-                            <w:tcMar>
-                              <w:top w:w="100" w:type="dxa"/>
-                              <w:left w:w="100" w:type="dxa"/>
-                              <w:bottom w:w="100" w:type="dxa"/>
-                              <w:right w:w="100" w:type="dxa"/>
-                            </w:tcMar>
-                          </w:tcPr>
-                          <w:p>
-                            <w:pPr>
-                              <w:rPr>
-                                <w:lang w:val="fr-CA"/>
-                              </w:rPr>
-                            </w:pPr>
-                            <w:r>
-                              <w:rPr>
-                                <w:lang w:val="fr-CA"/>
-                              </w:rPr>
-                              <w:t>FHIR Content</w:t>
-                            </w:r>
-                          </w:p>
-                          <w:p>
-                            <w:pPr>
-                              <w:rPr>
-                                <w:lang w:val="fr-CA"/>
-                              </w:rPr>
-                            </w:pPr>
-                            <w:r>
-                              <w:rPr>
-                                <w:sz w:val="16"/>
-                                <w:szCs w:val="16"/>
-                                <w:lang w:val="fr-CA"/>
-                              </w:rPr>
-                              <w:t>(</w:t>
-                            </w:r>
-                            <w:proofErr w:type="spellStart"/>
-                            <w:r>
-                              <w:rPr>
-                                <w:sz w:val="16"/>
-                                <w:szCs w:val="16"/>
-                                <w:lang w:val="fr-CA"/>
-                              </w:rPr>
-                              <w:t>Resources</w:t>
-                            </w:r>
-                            <w:proofErr w:type="spellEnd"/>
-                            <w:r>
-                              <w:rPr>
-                                <w:sz w:val="16"/>
-                                <w:szCs w:val="16"/>
-                                <w:lang w:val="fr-CA"/>
-                              </w:rPr>
-                              <w:t xml:space="preserve">, </w:t>
-                            </w:r>
-                            <w:proofErr w:type="spellStart"/>
-                            <w:r>
-                              <w:rPr>
-                                <w:sz w:val="16"/>
-                                <w:szCs w:val="16"/>
-                                <w:lang w:val="fr-CA"/>
-                              </w:rPr>
-                              <w:t>ValueSets</w:t>
-                            </w:r>
-                            <w:proofErr w:type="spellEnd"/>
-                            <w:r>
-                              <w:rPr>
-                                <w:sz w:val="16"/>
-                                <w:szCs w:val="16"/>
-                                <w:lang w:val="fr-CA"/>
-                              </w:rPr>
-                              <w:t>, etc</w:t>
-                            </w:r>
-                            <w:r>
-                              <w:rPr>
-                                <w:lang w:val="fr-CA"/>
-                              </w:rPr>
-                              <w:t>.</w:t>
-                            </w:r>
-                          </w:p>
-                        </w:tc>
-                        <w:tc>
-                          <w:tcPr>
-                            <w:tcW w:w="2100" w:type="dxa"/>
-                            <w:tcBorders>
-                              <w:top w:val="single" w:sz="8" w:space="0" w:color="000000"/>
-                              <w:left w:val="nil"/>
-                              <w:bottom w:val="single" w:sz="8" w:space="0" w:color="000000"/>
-                              <w:right w:val="single" w:sz="8" w:space="0" w:color="000000"/>
-                            </w:tcBorders>
-                            <w:shd w:val="clear" w:color="auto" w:fill="D9D9D9"/>
-                            <w:tcMar>
-                              <w:top w:w="100" w:type="dxa"/>
-                              <w:left w:w="100" w:type="dxa"/>
-                              <w:bottom w:w="100" w:type="dxa"/>
-                              <w:right w:w="100" w:type="dxa"/>
-                            </w:tcMar>
-                          </w:tcPr>
-                          <w:p>
-                            <w:r>
-                              <w:t>FMM Level</w:t>
-                            </w:r>
-                          </w:p>
-                        </w:tc>
-                      </w:tr>
-                      <w:tr>
-                        <w:trPr>
-                          <w:trHeight w:val="500"/>
-                          <w:jc w:val="center"/>
-                        </w:trPr>
-                        <w:tc>
-                          <w:tcPr>
-                            <w:tcW w:w="3405" w:type="dxa"/>
-                            <w:tcBorders>
-                              <w:top w:val="nil"/>
-                              <w:left w:val="single" w:sz="8" w:space="0" w:color="000000"/>
-                              <w:bottom w:val="single" w:sz="8" w:space="0" w:color="000000"/>
-                              <w:right w:val="single" w:sz="8" w:space="0" w:color="000000"/>
-                            </w:tcBorders>
-                            <w:tcMar>
-                              <w:top w:w="100" w:type="dxa"/>
-                              <w:left w:w="100" w:type="dxa"/>
-                              <w:bottom w:w="100" w:type="dxa"/>
-                              <w:right w:w="100" w:type="dxa"/>
-                            </w:tcMar>
-                          </w:tcPr>
-                          <w:p>
-                            <w:r>
-                              <w:t xml:space="preserve"> Patient</w:t>
-                            </w:r>
-                          </w:p>
-                        </w:tc>
-                        <w:tc>
-                          <w:tcPr>
-                            <w:tcW w:w="2100" w:type="dxa"/>
-                            <w:tcBorders>
-                              <w:top w:val="nil"/>
-                              <w:left w:val="nil"/>
-                              <w:bottom w:val="single" w:sz="8" w:space="0" w:color="000000"/>
-                              <w:right w:val="single" w:sz="8" w:space="0" w:color="000000"/>
-                            </w:tcBorders>
-                            <w:tcMar>
-                              <w:top w:w="100" w:type="dxa"/>
-                              <w:left w:w="100" w:type="dxa"/>
-                              <w:bottom w:w="100" w:type="dxa"/>
-                              <w:right w:w="100" w:type="dxa"/>
-                            </w:tcMar>
-                          </w:tcPr>
-                          <w:p>
-                            <w:r>
-                              <w:t xml:space="preserve"> 5</w:t>
-                            </w:r>
-                          </w:p>
-                        </w:tc>
-                      </w:tr>
-                      <w:tr>
-                        <w:trPr>
-                          <w:trHeight w:val="500"/>
-                          <w:jc w:val="center"/>
-                        </w:trPr>
-                        <w:tc>
-                          <w:tcPr>
-                            <w:tcW w:w="3405" w:type="dxa"/>
-                            <w:tcBorders>
-                              <w:top w:val="nil"/>
-                              <w:left w:val="single" w:sz="8" w:space="0" w:color="000000"/>
-                              <w:bottom w:val="single" w:sz="8" w:space="0" w:color="000000"/>
-                              <w:right w:val="single" w:sz="8" w:space="0" w:color="000000"/>
-                            </w:tcBorders>
-                            <w:tcMar>
-                              <w:top w:w="100" w:type="dxa"/>
-                              <w:left w:w="100" w:type="dxa"/>
-                              <w:bottom w:w="100" w:type="dxa"/>
-                              <w:right w:w="100" w:type="dxa"/>
-                            </w:tcMar>
-                          </w:tcPr>
-                          <w:p/>
-                        </w:tc>
-                        <w:tc>
-                          <w:tcPr>
-                            <w:tcW w:w="2100" w:type="dxa"/>
-                            <w:tcBorders>
-                              <w:top w:val="nil"/>
-                              <w:left w:val="nil"/>
-                              <w:bottom w:val="single" w:sz="8" w:space="0" w:color="000000"/>
-                              <w:right w:val="single" w:sz="8" w:space="0" w:color="000000"/>
-                            </w:tcBorders>
-                            <w:tcMar>
-                              <w:top w:w="100" w:type="dxa"/>
-                              <w:left w:w="100" w:type="dxa"/>
-                              <w:bottom w:w="100" w:type="dxa"/>
-                              <w:right w:w="100" w:type="dxa"/>
-                            </w:tcMar>
-                          </w:tcPr>
-                          <w:p>
-                            <w:r>
-                              <w:t xml:space="preserve"> </w:t>
-                            </w:r>
-                          </w:p>
-                        </w:tc>
-                      </w:tr>
-                    </w:tbl>
-                    <w:p>
-                      <w:pPr>
-                        <w:textDirection w:val="btLr"/>
-                      </w:pPr>
-                    </w:p>
-                    <w:p>
-                      <w:pPr>
-                        <w:textDirection w:val="btLr"/>
-                      </w:pPr>
-                    </w:p>
-                    <w:p>
-                      <w:pPr>
-                        <w:textDirection w:val="btLr"/>
-                      </w:pPr>
-                    </w:p>
-                    <w:p>
-                      <w:pPr>
-                        <w:textDirection w:val="btLr"/>
-                      </w:pPr>
-                    </w:p>
-                    <w:p>
-                      <w:pPr>
-                        <w:textDirection w:val="btLr"/>
-                      </w:pPr>
-                    </w:p>
-                  </w:txbxContent>
-                </v:textbox>
-                <w10:anchorlock/>
-              </v:rect>
-            </w:pict>
-          </mc:Fallback>
-        </mc:AlternateContent>
-      </w:r>
-    </w:p>
-    <w:p/>
-    <w:p/>
+        <w:t>The Patient</w:t>
+      </w:r>
+      <w:r>
+        <w:t xml:space="preserve"> Resource</w:t>
+      </w:r>
+      <w:r>
+        <w:t xml:space="preserve"> Identity Management (</w:t>
+      </w:r>
+      <w:r>
+        <w:t>PRIM</w:t>
+      </w:r>
+      <w:r>
+        <w:t>) Profile supports the creating, updating and deprecating of demographic information about a subject of care using the HL7 FHIR standard and its RESTful transactions. Beyond the basic create, retrieve, update and delete (CRUD) transaction set, this profile addresses important patient safety issues related to the merging of two patient demographic records that have, in error, been established for the same person. Leveraging the Profile’s actors and the architectural patterns that describe their operation</w:t>
+      </w:r>
+      <w:r>
+        <w:t>,</w:t>
+      </w:r>
+      <w:r>
+        <w:t xml:space="preserve"> </w:t>
+      </w:r>
+      <w:r>
+        <w:t>PRIM</w:t>
+      </w:r>
+      <w:r>
+        <w:t xml:space="preserve"> supports patient-safe demographic records merging by stipulating the mandatory behaviors of FHIR </w:t>
+      </w:r>
+      <w:r>
+        <w:lastRenderedPageBreak/>
+        <w:t>servers that maintain health data about the subjects of care such that no health information is “orphaned” following a merge.</w:t>
+      </w:r>
+    </w:p>
     <w:p>
       <w:pPr>
         <w:pBdr>
@@ -7255,257 +6851,6 @@
           <w:right w:val="nil"/>
           <w:between w:val="nil"/>
         </w:pBdr>
-        <w:rPr>
-          <w:i/>
-          <w:color w:val="000000"/>
-        </w:rPr>
-      </w:pPr>
-    </w:p>
-    <w:p>
-      <w:pPr>
-        <w:pBdr>
-          <w:top w:val="nil"/>
-          <w:left w:val="nil"/>
-          <w:bottom w:val="nil"/>
-          <w:right w:val="nil"/>
-          <w:between w:val="nil"/>
-        </w:pBdr>
-      </w:pPr>
-      <w:r>
-        <w:t>Provides the means for FHIR systems (and their users) to operate in an environment where multiple patient registration domains co-exist.</w:t>
-      </w:r>
-      <w:r>
-        <w:br/>
-        <w:t xml:space="preserve">(Expand an existing Profile or create a new one) To define interoperable interactions for the </w:t>
-      </w:r>
-      <w:r>
-        <w:lastRenderedPageBreak/>
-        <w:t>FHIR-based exchanges to fully enable consistent cross-domain patient identity management across multiple patient registration domains for a client registry (CR) and/or enterprise master patient index (EMPI) solutions.</w:t>
-      </w:r>
-    </w:p>
-    <w:p>
-      <w:pPr>
-        <w:pBdr>
-          <w:top w:val="nil"/>
-          <w:left w:val="nil"/>
-          <w:bottom w:val="nil"/>
-          <w:right w:val="nil"/>
-          <w:between w:val="nil"/>
-        </w:pBdr>
-      </w:pPr>
-      <w:r>
-        <w:t>Functionality:</w:t>
-      </w:r>
-    </w:p>
-    <w:p>
-      <w:pPr>
-        <w:numPr>
-          <w:ilvl w:val="0"/>
-          <w:numId w:val="5"/>
-        </w:numPr>
-        <w:pBdr>
-          <w:top w:val="nil"/>
-          <w:left w:val="nil"/>
-          <w:bottom w:val="nil"/>
-          <w:right w:val="nil"/>
-          <w:between w:val="nil"/>
-        </w:pBdr>
-      </w:pPr>
-      <w:r>
-        <w:t>New patient is created</w:t>
-      </w:r>
-    </w:p>
-    <w:p>
-      <w:pPr>
-        <w:numPr>
-          <w:ilvl w:val="0"/>
-          <w:numId w:val="5"/>
-        </w:numPr>
-        <w:pBdr>
-          <w:top w:val="nil"/>
-          <w:left w:val="nil"/>
-          <w:bottom w:val="nil"/>
-          <w:right w:val="nil"/>
-          <w:between w:val="nil"/>
-        </w:pBdr>
-        <w:spacing w:before="0"/>
-      </w:pPr>
-      <w:r>
-        <w:t>Patient information updates</w:t>
-      </w:r>
-    </w:p>
-    <w:p>
-      <w:pPr>
-        <w:numPr>
-          <w:ilvl w:val="0"/>
-          <w:numId w:val="5"/>
-        </w:numPr>
-        <w:pBdr>
-          <w:top w:val="nil"/>
-          <w:left w:val="nil"/>
-          <w:bottom w:val="nil"/>
-          <w:right w:val="nil"/>
-          <w:between w:val="nil"/>
-        </w:pBdr>
-        <w:spacing w:before="0"/>
-      </w:pPr>
-      <w:r>
-        <w:t>Subscribe to all patient information updated [new functionality: Consumer-&gt;PIX-&gt;Consumer]</w:t>
-      </w:r>
-    </w:p>
-    <w:p>
-      <w:pPr>
-        <w:numPr>
-          <w:ilvl w:val="1"/>
-          <w:numId w:val="5"/>
-        </w:numPr>
-        <w:pBdr>
-          <w:top w:val="nil"/>
-          <w:left w:val="nil"/>
-          <w:bottom w:val="nil"/>
-          <w:right w:val="nil"/>
-          <w:between w:val="nil"/>
-        </w:pBdr>
-        <w:spacing w:before="0"/>
-      </w:pPr>
-      <w:r>
-        <w:t>Only when Identifiers changes</w:t>
-      </w:r>
-    </w:p>
-    <w:p>
-      <w:pPr>
-        <w:numPr>
-          <w:ilvl w:val="1"/>
-          <w:numId w:val="5"/>
-        </w:numPr>
-        <w:pBdr>
-          <w:top w:val="nil"/>
-          <w:left w:val="nil"/>
-          <w:bottom w:val="nil"/>
-          <w:right w:val="nil"/>
-          <w:between w:val="nil"/>
-        </w:pBdr>
-        <w:spacing w:before="0"/>
-      </w:pPr>
-      <w:r>
-        <w:t>All changes</w:t>
-      </w:r>
-    </w:p>
-    <w:p>
-      <w:pPr>
-        <w:numPr>
-          <w:ilvl w:val="1"/>
-          <w:numId w:val="5"/>
-        </w:numPr>
-        <w:pBdr>
-          <w:top w:val="nil"/>
-          <w:left w:val="nil"/>
-          <w:bottom w:val="nil"/>
-          <w:right w:val="nil"/>
-          <w:between w:val="nil"/>
-        </w:pBdr>
-        <w:spacing w:before="0"/>
-      </w:pPr>
-      <w:r>
-        <w:t>Limited subset of ID domains.</w:t>
-      </w:r>
-    </w:p>
-    <w:p>
-      <w:pPr>
-        <w:numPr>
-          <w:ilvl w:val="0"/>
-          <w:numId w:val="5"/>
-        </w:numPr>
-        <w:pBdr>
-          <w:top w:val="nil"/>
-          <w:left w:val="nil"/>
-          <w:bottom w:val="nil"/>
-          <w:right w:val="nil"/>
-          <w:between w:val="nil"/>
-        </w:pBdr>
-        <w:spacing w:before="0"/>
-      </w:pPr>
-      <w:r>
-        <w:t>Reconciled duplicates Merged</w:t>
-      </w:r>
-    </w:p>
-    <w:p>
-      <w:pPr>
-        <w:numPr>
-          <w:ilvl w:val="0"/>
-          <w:numId w:val="5"/>
-        </w:numPr>
-        <w:pBdr>
-          <w:top w:val="nil"/>
-          <w:left w:val="nil"/>
-          <w:bottom w:val="nil"/>
-          <w:right w:val="nil"/>
-          <w:between w:val="nil"/>
-        </w:pBdr>
-        <w:spacing w:before="0"/>
-      </w:pPr>
-      <w:r>
-        <w:t>Linked</w:t>
-      </w:r>
-    </w:p>
-    <w:p>
-      <w:pPr>
-        <w:numPr>
-          <w:ilvl w:val="0"/>
-          <w:numId w:val="5"/>
-        </w:numPr>
-        <w:pBdr>
-          <w:top w:val="nil"/>
-          <w:left w:val="nil"/>
-          <w:bottom w:val="nil"/>
-          <w:right w:val="nil"/>
-          <w:between w:val="nil"/>
-        </w:pBdr>
-        <w:spacing w:before="0"/>
-      </w:pPr>
-      <w:r>
-        <w:t>Un-Linked</w:t>
-      </w:r>
-    </w:p>
-    <w:p>
-      <w:pPr>
-        <w:numPr>
-          <w:ilvl w:val="0"/>
-          <w:numId w:val="5"/>
-        </w:numPr>
-        <w:pBdr>
-          <w:top w:val="nil"/>
-          <w:left w:val="nil"/>
-          <w:bottom w:val="nil"/>
-          <w:right w:val="nil"/>
-          <w:between w:val="nil"/>
-        </w:pBdr>
-        <w:spacing w:before="0"/>
-      </w:pPr>
-      <w:r>
-        <w:t>Deprecate or delete Patient</w:t>
-      </w:r>
-    </w:p>
-    <w:p>
-      <w:pPr>
-        <w:pBdr>
-          <w:top w:val="nil"/>
-          <w:left w:val="nil"/>
-          <w:bottom w:val="nil"/>
-          <w:right w:val="nil"/>
-          <w:between w:val="nil"/>
-        </w:pBdr>
-      </w:pPr>
-    </w:p>
-    <w:p>
-      <w:pPr>
-        <w:pBdr>
-          <w:top w:val="nil"/>
-          <w:left w:val="nil"/>
-          <w:bottom w:val="nil"/>
-          <w:right w:val="nil"/>
-          <w:between w:val="nil"/>
-        </w:pBdr>
       </w:pPr>
       <w:r>
         <w:br w:type="page"/>
@@ -7516,8 +6861,8 @@
         <w:pStyle w:val="Heading2"/>
         <w:ind w:left="0" w:firstLine="0"/>
       </w:pPr>
-      <w:bookmarkStart w:id="4" w:name="_2et92p0" w:colFirst="0" w:colLast="0"/>
-      <w:bookmarkEnd w:id="4"/>
+      <w:bookmarkStart w:id="8" w:name="_2et92p0" w:colFirst="0" w:colLast="0"/>
+      <w:bookmarkEnd w:id="8"/>
       <w:r>
         <w:lastRenderedPageBreak/>
         <w:t>Open Issues and Questions</w:t>
@@ -7595,8 +6940,8 @@
       <w:pPr>
         <w:pStyle w:val="Heading2"/>
       </w:pPr>
-      <w:bookmarkStart w:id="5" w:name="_tyjcwt" w:colFirst="0" w:colLast="0"/>
-      <w:bookmarkEnd w:id="5"/>
+      <w:bookmarkStart w:id="9" w:name="_tyjcwt" w:colFirst="0" w:colLast="0"/>
+      <w:bookmarkEnd w:id="9"/>
       <w:r>
         <w:t>Closed Issues</w:t>
       </w:r>
@@ -7634,8 +6979,8 @@
       <w:pPr>
         <w:pStyle w:val="Heading1"/>
       </w:pPr>
-      <w:bookmarkStart w:id="6" w:name="_3dy6vkm" w:colFirst="0" w:colLast="0"/>
-      <w:bookmarkEnd w:id="6"/>
+      <w:bookmarkStart w:id="10" w:name="_3dy6vkm" w:colFirst="0" w:colLast="0"/>
+      <w:bookmarkEnd w:id="10"/>
       <w:r>
         <w:br w:type="page"/>
       </w:r>
@@ -7663,7 +7008,7 @@
         </w:rPr>
         <w:t xml:space="preserve">The </w:t>
       </w:r>
-      <w:hyperlink r:id="rId21" w:anchor="GenIntro">
+      <w:hyperlink r:id="rId23" w:anchor="GenIntro">
         <w:r>
           <w:rPr>
             <w:color w:val="0000FF"/>
@@ -7743,22 +7088,22 @@
           <w:color w:val="000000"/>
         </w:rPr>
       </w:pPr>
-      <w:bookmarkStart w:id="7" w:name="_1t3h5sf" w:colFirst="0" w:colLast="0"/>
-      <w:bookmarkEnd w:id="7"/>
+      <w:bookmarkStart w:id="11" w:name="_1t3h5sf" w:colFirst="0" w:colLast="0"/>
+      <w:bookmarkEnd w:id="11"/>
     </w:p>
     <w:p>
       <w:pPr>
         <w:pStyle w:val="Heading1"/>
       </w:pPr>
-      <w:bookmarkStart w:id="8" w:name="_4d34og8" w:colFirst="0" w:colLast="0"/>
-      <w:bookmarkEnd w:id="8"/>
+      <w:bookmarkStart w:id="12" w:name="_4d34og8" w:colFirst="0" w:colLast="0"/>
+      <w:bookmarkEnd w:id="12"/>
       <w:r>
         <w:t xml:space="preserve">Appendix A </w:t>
       </w:r>
-      <w:bookmarkStart w:id="9" w:name="2s8eyo1" w:colFirst="0" w:colLast="0"/>
-      <w:bookmarkStart w:id="10" w:name="17dp8vu" w:colFirst="0" w:colLast="0"/>
-      <w:bookmarkEnd w:id="9"/>
-      <w:bookmarkEnd w:id="10"/>
+      <w:bookmarkStart w:id="13" w:name="2s8eyo1" w:colFirst="0" w:colLast="0"/>
+      <w:bookmarkStart w:id="14" w:name="17dp8vu" w:colFirst="0" w:colLast="0"/>
+      <w:bookmarkEnd w:id="13"/>
+      <w:bookmarkEnd w:id="14"/>
       <w:r>
         <w:t>– Actor Summary Definitions</w:t>
       </w:r>
@@ -8085,15 +7430,15 @@
           <w:color w:val="000000"/>
         </w:rPr>
       </w:pPr>
-      <w:bookmarkStart w:id="11" w:name="_35nkun2" w:colFirst="0" w:colLast="0"/>
-      <w:bookmarkEnd w:id="11"/>
+      <w:bookmarkStart w:id="15" w:name="_35nkun2" w:colFirst="0" w:colLast="0"/>
+      <w:bookmarkEnd w:id="15"/>
     </w:p>
     <w:p>
       <w:pPr>
         <w:pStyle w:val="Heading1"/>
       </w:pPr>
-      <w:bookmarkStart w:id="12" w:name="_1ksv4uv" w:colFirst="0" w:colLast="0"/>
-      <w:bookmarkEnd w:id="12"/>
+      <w:bookmarkStart w:id="16" w:name="_1ksv4uv" w:colFirst="0" w:colLast="0"/>
+      <w:bookmarkEnd w:id="16"/>
       <w:r>
         <w:t>Appendix B – Transaction Summary Definitions</w:t>
       </w:r>
@@ -8171,7 +7516,7 @@
         </w:rPr>
         <w:t xml:space="preserve">&lt;After determining that a suitable transaction does not already exist, please note that the “verb-noun” construction for transaction names is preferred were possible. For additional guidance, see the IHE wiki at </w:t>
       </w:r>
-      <w:hyperlink r:id="rId22" w:anchor="Transactions">
+      <w:hyperlink r:id="rId24" w:anchor="Transactions">
         <w:r>
           <w:rPr>
             <w:i/>
@@ -8477,15 +7822,15 @@
           <w:color w:val="000000"/>
         </w:rPr>
       </w:pPr>
-      <w:bookmarkStart w:id="13" w:name="_44sinio" w:colFirst="0" w:colLast="0"/>
-      <w:bookmarkEnd w:id="13"/>
+      <w:bookmarkStart w:id="17" w:name="_44sinio" w:colFirst="0" w:colLast="0"/>
+      <w:bookmarkEnd w:id="17"/>
     </w:p>
     <w:p>
       <w:pPr>
         <w:pStyle w:val="Heading1"/>
       </w:pPr>
-      <w:bookmarkStart w:id="14" w:name="_2jxsxqh" w:colFirst="0" w:colLast="0"/>
-      <w:bookmarkEnd w:id="14"/>
+      <w:bookmarkStart w:id="18" w:name="_2jxsxqh" w:colFirst="0" w:colLast="0"/>
+      <w:bookmarkEnd w:id="18"/>
       <w:r>
         <w:t>Appendix D – Glossary</w:t>
       </w:r>
@@ -8564,10 +7909,10 @@
         </w:rPr>
         <w:t xml:space="preserve"> associated with the profile here. </w:t>
       </w:r>
-      <w:bookmarkStart w:id="15" w:name="z337ya" w:colFirst="0" w:colLast="0"/>
-      <w:bookmarkStart w:id="16" w:name="3j2qqm3" w:colFirst="0" w:colLast="0"/>
-      <w:bookmarkEnd w:id="15"/>
-      <w:bookmarkEnd w:id="16"/>
+      <w:bookmarkStart w:id="19" w:name="z337ya" w:colFirst="0" w:colLast="0"/>
+      <w:bookmarkStart w:id="20" w:name="3j2qqm3" w:colFirst="0" w:colLast="0"/>
+      <w:bookmarkEnd w:id="19"/>
+      <w:bookmarkEnd w:id="20"/>
       <w:r>
         <w:rPr>
           <w:i/>
@@ -8575,7 +7920,7 @@
         </w:rPr>
         <w:t xml:space="preserve">Verify that any glossary terms added here are not already contained in the </w:t>
       </w:r>
-      <w:hyperlink r:id="rId23" w:anchor="GenIntro">
+      <w:hyperlink r:id="rId25" w:anchor="GenIntro">
         <w:r>
           <w:rPr>
             <w:i/>
@@ -8592,7 +7937,7 @@
         </w:rPr>
         <w:t xml:space="preserve">. Also, please review the </w:t>
       </w:r>
-      <w:hyperlink r:id="rId24" w:anchor="Glossary_Rules">
+      <w:hyperlink r:id="rId26" w:anchor="Glossary_Rules">
         <w:r>
           <w:rPr>
             <w:i/>
@@ -8904,8 +8249,8 @@
           <w:color w:val="000000"/>
         </w:rPr>
       </w:pPr>
-      <w:bookmarkStart w:id="17" w:name="_1y810tw" w:colFirst="0" w:colLast="0"/>
-      <w:bookmarkEnd w:id="17"/>
+      <w:bookmarkStart w:id="21" w:name="_1y810tw" w:colFirst="0" w:colLast="0"/>
+      <w:bookmarkEnd w:id="21"/>
     </w:p>
     <w:p>
       <w:pPr>
@@ -8963,8 +8308,8 @@
           <w:szCs w:val="44"/>
         </w:rPr>
       </w:pPr>
-      <w:bookmarkStart w:id="18" w:name="_4i7ojhp" w:colFirst="0" w:colLast="0"/>
-      <w:bookmarkEnd w:id="18"/>
+      <w:bookmarkStart w:id="22" w:name="_4i7ojhp" w:colFirst="0" w:colLast="0"/>
+      <w:bookmarkEnd w:id="22"/>
       <w:r>
         <w:br w:type="page"/>
       </w:r>
@@ -8984,8 +8329,8 @@
       <w:pPr>
         <w:pStyle w:val="Heading2"/>
       </w:pPr>
-      <w:bookmarkStart w:id="19" w:name="_2xcytpi" w:colFirst="0" w:colLast="0"/>
-      <w:bookmarkEnd w:id="19"/>
+      <w:bookmarkStart w:id="23" w:name="_2xcytpi" w:colFirst="0" w:colLast="0"/>
+      <w:bookmarkEnd w:id="23"/>
       <w:r>
         <w:t>&lt;</w:t>
       </w:r>
@@ -9017,12 +8362,12 @@
         </w:rPr>
         <w:t xml:space="preserve">&lt;General copyright licenses and permissions are listed in the IHE Technical Frameworks </w:t>
       </w:r>
-      <w:bookmarkStart w:id="20" w:name="2bn6wsx" w:colFirst="0" w:colLast="0"/>
-      <w:bookmarkStart w:id="21" w:name="1ci93xb" w:colFirst="0" w:colLast="0"/>
-      <w:bookmarkStart w:id="22" w:name="3whwml4" w:colFirst="0" w:colLast="0"/>
-      <w:bookmarkEnd w:id="20"/>
-      <w:bookmarkEnd w:id="21"/>
-      <w:bookmarkEnd w:id="22"/>
+      <w:bookmarkStart w:id="24" w:name="2bn6wsx" w:colFirst="0" w:colLast="0"/>
+      <w:bookmarkStart w:id="25" w:name="1ci93xb" w:colFirst="0" w:colLast="0"/>
+      <w:bookmarkStart w:id="26" w:name="3whwml4" w:colFirst="0" w:colLast="0"/>
+      <w:bookmarkEnd w:id="24"/>
+      <w:bookmarkEnd w:id="25"/>
+      <w:bookmarkEnd w:id="26"/>
       <w:r>
         <w:rPr>
           <w:i/>
@@ -9030,7 +8375,7 @@
         </w:rPr>
         <w:t xml:space="preserve">General Introduction. Add information on any standards referenced in the profile that are not already addressed in the </w:t>
       </w:r>
-      <w:hyperlink r:id="rId25" w:anchor="GenIntro">
+      <w:hyperlink r:id="rId27" w:anchor="GenIntro">
         <w:r>
           <w:rPr>
             <w:i/>
@@ -9059,8 +8404,8 @@
       <w:pPr>
         <w:pStyle w:val="Heading2"/>
       </w:pPr>
-      <w:bookmarkStart w:id="23" w:name="_qsh70q" w:colFirst="0" w:colLast="0"/>
-      <w:bookmarkEnd w:id="23"/>
+      <w:bookmarkStart w:id="27" w:name="_qsh70q" w:colFirst="0" w:colLast="0"/>
+      <w:bookmarkEnd w:id="27"/>
       <w:r>
         <w:t>&lt;</w:t>
       </w:r>
@@ -9090,7 +8435,23 @@
           <w:i/>
           <w:color w:val="000000"/>
         </w:rPr>
-        <w:t>&lt;Some domains have specific sections, added as subsections to Sections 1 or 2, in their Technical Frameworks. These types of additions are allowed as long as they do not adjust the overall numbering scheme which needs to remain consistent across domains. If there are such additions, they should be included here; if none enter NA.&gt;</w:t>
+        <w:t xml:space="preserve">&lt;Some domains have specific sections, added as subsections to Sections 1 or 2, in their Technical Frameworks. These types of additions are allowed </w:t>
+      </w:r>
+      <w:proofErr w:type="gramStart"/>
+      <w:r>
+        <w:rPr>
+          <w:i/>
+          <w:color w:val="000000"/>
+        </w:rPr>
+        <w:t>as long as</w:t>
+      </w:r>
+      <w:proofErr w:type="gramEnd"/>
+      <w:r>
+        <w:rPr>
+          <w:i/>
+          <w:color w:val="000000"/>
+        </w:rPr>
+        <w:t xml:space="preserve"> they do not adjust the overall numbering scheme which needs to remain consistent across domains. If there are such additions, they should be included here; if none enter NA.&gt;</w:t>
       </w:r>
     </w:p>
     <w:p>
@@ -9107,8 +8468,8 @@
           <w:color w:val="000000"/>
         </w:rPr>
       </w:pPr>
-      <w:bookmarkStart w:id="24" w:name="_3as4poj" w:colFirst="0" w:colLast="0"/>
-      <w:bookmarkEnd w:id="24"/>
+      <w:bookmarkStart w:id="28" w:name="_3as4poj" w:colFirst="0" w:colLast="0"/>
+      <w:bookmarkEnd w:id="28"/>
     </w:p>
     <w:p>
       <w:pPr>
@@ -9168,8 +8529,8 @@
       <w:pPr>
         <w:pStyle w:val="Heading1"/>
       </w:pPr>
-      <w:bookmarkStart w:id="25" w:name="_1pxezwc" w:colFirst="0" w:colLast="0"/>
-      <w:bookmarkEnd w:id="25"/>
+      <w:bookmarkStart w:id="29" w:name="_1pxezwc" w:colFirst="0" w:colLast="0"/>
+      <w:bookmarkEnd w:id="29"/>
       <w:r>
         <w:t xml:space="preserve">X Patient </w:t>
       </w:r>
@@ -9224,7 +8585,19 @@
         <w:t>PRIM</w:t>
       </w:r>
       <w:r>
-        <w:t xml:space="preserve">) Profile supports the creating, updating and deprecating of demographic information about a subject of care using the HL7 FHIR standard and its RESTful transactions. Beyond the basic create, retrieve, update and delete (CRUD) transaction set, this profile addresses important patient safety issues related to the merging of two patient demographic records that have, in error, been established for the same person. Leveraging the Profile’s actors and the architectural patterns that describe their operation PIMuF supports patient-safe demographic records merging by stipulating the mandatory </w:t>
+        <w:t>) Profile supports the creating, updating and deprecating of demographic information about a subject of care using the HL7 FHIR standard and its RESTful transactions. Beyond the basic create, retrieve, update and delete (CRUD) transaction set, this profile addresses important patient safety issues related to the merging of two patient demographic records that have, in error, been established for the same person. Leveraging the Profile’s actors and the architectural patterns that describe their operation</w:t>
+      </w:r>
+      <w:r>
+        <w:t>,</w:t>
+      </w:r>
+      <w:r>
+        <w:t xml:space="preserve"> </w:t>
+      </w:r>
+      <w:r>
+        <w:t>PRIM</w:t>
+      </w:r>
+      <w:r>
+        <w:t xml:space="preserve"> supports patient-safe demographic records merging by stipulating the mandatory </w:t>
       </w:r>
       <w:r>
         <w:t>behaviors</w:t>
@@ -9237,8 +8610,8 @@
       <w:pPr>
         <w:pStyle w:val="Heading2"/>
       </w:pPr>
-      <w:bookmarkStart w:id="26" w:name="_49x2ik5" w:colFirst="0" w:colLast="0"/>
-      <w:bookmarkEnd w:id="26"/>
+      <w:bookmarkStart w:id="30" w:name="_49x2ik5" w:colFirst="0" w:colLast="0"/>
+      <w:bookmarkEnd w:id="30"/>
       <w:r>
         <w:t xml:space="preserve">X.1 </w:t>
       </w:r>
@@ -9277,17 +8650,17 @@
         </w:rPr>
         <w:t xml:space="preserve">This section defines the actors, transactions, and/or content modules in this profile. General definitions of actors are given in the </w:t>
       </w:r>
-      <w:bookmarkStart w:id="27" w:name="147n2zr" w:colFirst="0" w:colLast="0"/>
-      <w:bookmarkStart w:id="28" w:name="2p2csry" w:colFirst="0" w:colLast="0"/>
-      <w:bookmarkEnd w:id="27"/>
-      <w:bookmarkEnd w:id="28"/>
+      <w:bookmarkStart w:id="31" w:name="147n2zr" w:colFirst="0" w:colLast="0"/>
+      <w:bookmarkStart w:id="32" w:name="2p2csry" w:colFirst="0" w:colLast="0"/>
+      <w:bookmarkEnd w:id="31"/>
+      <w:bookmarkEnd w:id="32"/>
       <w:r>
         <w:rPr>
           <w:color w:val="000000"/>
         </w:rPr>
         <w:t xml:space="preserve">Technical Frameworks General Introduction Appendix A. IHE Transactions can be found in the Technical Frameworks General Introduction Appendix B. Both appendices are located at </w:t>
       </w:r>
-      <w:hyperlink r:id="rId26" w:anchor="GenIntro">
+      <w:hyperlink r:id="rId28" w:anchor="GenIntro">
         <w:r>
           <w:rPr>
             <w:color w:val="0000FF"/>
@@ -9420,7 +8793,7 @@
                     </pic:cNvPicPr>
                   </pic:nvPicPr>
                   <pic:blipFill>
-                    <a:blip r:embed="rId27" cstate="print">
+                    <a:blip r:embed="rId29" cstate="print">
                       <a:extLst>
                         <a:ext uri="{28A0092B-C50C-407E-A947-70E740481C1C}">
                           <a14:useLocalDpi xmlns:a14="http://schemas.microsoft.com/office/drawing/2010/main" val="0"/>
@@ -9879,8 +9252,8 @@
             <w:pPr>
               <w:pStyle w:val="TableEntryHeader"/>
             </w:pPr>
-            <w:bookmarkStart w:id="29" w:name="_3o7alnk" w:colFirst="0" w:colLast="0"/>
-            <w:bookmarkEnd w:id="29"/>
+            <w:bookmarkStart w:id="33" w:name="_3o7alnk" w:colFirst="0" w:colLast="0"/>
+            <w:bookmarkEnd w:id="33"/>
             <w:r>
               <w:t>Actors</w:t>
             </w:r>
@@ -10863,21 +10236,21 @@
       </w:tr>
     </w:tbl>
     <w:p>
-      <w:bookmarkStart w:id="30" w:name="_vx1227" w:colFirst="0" w:colLast="0"/>
-      <w:bookmarkStart w:id="31" w:name="_4f1mdlm" w:colFirst="0" w:colLast="0"/>
-      <w:bookmarkStart w:id="32" w:name="_2u6wntf" w:colFirst="0" w:colLast="0"/>
-      <w:bookmarkStart w:id="33" w:name="_e8pvfhrdxgt" w:colFirst="0" w:colLast="0"/>
-      <w:bookmarkEnd w:id="30"/>
-      <w:bookmarkEnd w:id="31"/>
-      <w:bookmarkEnd w:id="32"/>
-      <w:bookmarkEnd w:id="33"/>
+      <w:bookmarkStart w:id="34" w:name="_vx1227" w:colFirst="0" w:colLast="0"/>
+      <w:bookmarkStart w:id="35" w:name="_4f1mdlm" w:colFirst="0" w:colLast="0"/>
+      <w:bookmarkStart w:id="36" w:name="_2u6wntf" w:colFirst="0" w:colLast="0"/>
+      <w:bookmarkStart w:id="37" w:name="_e8pvfhrdxgt" w:colFirst="0" w:colLast="0"/>
+      <w:bookmarkEnd w:id="34"/>
+      <w:bookmarkEnd w:id="35"/>
+      <w:bookmarkEnd w:id="36"/>
+      <w:bookmarkEnd w:id="37"/>
     </w:p>
     <w:p>
       <w:pPr>
         <w:pStyle w:val="Heading2"/>
       </w:pPr>
-      <w:bookmarkStart w:id="34" w:name="_19c6y18" w:colFirst="0" w:colLast="0"/>
-      <w:bookmarkEnd w:id="34"/>
+      <w:bookmarkStart w:id="38" w:name="_19c6y18" w:colFirst="0" w:colLast="0"/>
+      <w:bookmarkEnd w:id="38"/>
       <w:r>
         <w:t xml:space="preserve">X.2 </w:t>
       </w:r>
@@ -11678,10 +11051,10 @@
         <w:pStyle w:val="Heading2"/>
         <w:ind w:left="0" w:firstLine="0"/>
       </w:pPr>
-      <w:bookmarkStart w:id="35" w:name="_3tbugp1" w:colFirst="0" w:colLast="0"/>
-      <w:bookmarkStart w:id="36" w:name="_28h4qwu" w:colFirst="0" w:colLast="0"/>
-      <w:bookmarkEnd w:id="35"/>
-      <w:bookmarkEnd w:id="36"/>
+      <w:bookmarkStart w:id="39" w:name="_3tbugp1" w:colFirst="0" w:colLast="0"/>
+      <w:bookmarkStart w:id="40" w:name="_28h4qwu" w:colFirst="0" w:colLast="0"/>
+      <w:bookmarkEnd w:id="39"/>
+      <w:bookmarkEnd w:id="40"/>
       <w:r>
         <w:t xml:space="preserve">X.3 </w:t>
       </w:r>
@@ -12615,8 +11988,8 @@
       <w:pPr>
         <w:pStyle w:val="Heading2"/>
       </w:pPr>
-      <w:bookmarkStart w:id="37" w:name="_kgcv8k" w:colFirst="0" w:colLast="0"/>
-      <w:bookmarkEnd w:id="37"/>
+      <w:bookmarkStart w:id="41" w:name="_kgcv8k" w:colFirst="0" w:colLast="0"/>
+      <w:bookmarkEnd w:id="41"/>
       <w:r>
         <w:t xml:space="preserve">X.4 </w:t>
       </w:r>
@@ -12677,7 +12050,23 @@
           <w:i/>
           <w:color w:val="000000"/>
         </w:rPr>
-        <w:t>&lt;Use cases are informative, not normative, and “SHALL” language is not allowed in use cases.&gt;</w:t>
+        <w:t xml:space="preserve">&lt;Use cases are informative, not normative, and “SHALL” language </w:t>
+      </w:r>
+      <w:proofErr w:type="gramStart"/>
+      <w:r>
+        <w:rPr>
+          <w:i/>
+          <w:color w:val="000000"/>
+        </w:rPr>
+        <w:t>is</w:t>
+      </w:r>
+      <w:proofErr w:type="gramEnd"/>
+      <w:r>
+        <w:rPr>
+          <w:i/>
+          <w:color w:val="000000"/>
+        </w:rPr>
+        <w:t xml:space="preserve"> not allowed in use cases.&gt;</w:t>
       </w:r>
     </w:p>
     <w:p>
@@ -12713,10 +12102,10 @@
         <w:pStyle w:val="Heading3"/>
         <w:keepNext w:val="0"/>
       </w:pPr>
-      <w:bookmarkStart w:id="38" w:name="1jlao46" w:colFirst="0" w:colLast="0"/>
-      <w:bookmarkStart w:id="39" w:name="_34g0dwd" w:colFirst="0" w:colLast="0"/>
-      <w:bookmarkEnd w:id="38"/>
-      <w:bookmarkEnd w:id="39"/>
+      <w:bookmarkStart w:id="42" w:name="1jlao46" w:colFirst="0" w:colLast="0"/>
+      <w:bookmarkStart w:id="43" w:name="_34g0dwd" w:colFirst="0" w:colLast="0"/>
+      <w:bookmarkEnd w:id="42"/>
+      <w:bookmarkEnd w:id="43"/>
       <w:r>
         <w:t>X.4.1 Concepts</w:t>
       </w:r>
@@ -12786,8 +12175,8 @@
         <w:pStyle w:val="Heading3"/>
         <w:keepNext w:val="0"/>
       </w:pPr>
-      <w:bookmarkStart w:id="40" w:name="_43ky6rz" w:colFirst="0" w:colLast="0"/>
-      <w:bookmarkEnd w:id="40"/>
+      <w:bookmarkStart w:id="44" w:name="_43ky6rz" w:colFirst="0" w:colLast="0"/>
+      <w:bookmarkEnd w:id="44"/>
       <w:r>
         <w:t>X.4.2 Use Cases</w:t>
       </w:r>
@@ -12797,8 +12186,8 @@
         <w:pStyle w:val="Heading4"/>
         <w:ind w:left="864" w:hanging="864"/>
       </w:pPr>
-      <w:bookmarkStart w:id="41" w:name="_2iq8gzs" w:colFirst="0" w:colLast="0"/>
-      <w:bookmarkEnd w:id="41"/>
+      <w:bookmarkStart w:id="45" w:name="_2iq8gzs" w:colFirst="0" w:colLast="0"/>
+      <w:bookmarkEnd w:id="45"/>
       <w:r>
         <w:t>X.4.2.1 Use Case #1: Create Patient</w:t>
       </w:r>
@@ -12812,8 +12201,8 @@
       <w:pPr>
         <w:pStyle w:val="Heading5"/>
       </w:pPr>
-      <w:bookmarkStart w:id="42" w:name="_xvir7l" w:colFirst="0" w:colLast="0"/>
-      <w:bookmarkEnd w:id="42"/>
+      <w:bookmarkStart w:id="46" w:name="_xvir7l" w:colFirst="0" w:colLast="0"/>
+      <w:bookmarkEnd w:id="46"/>
       <w:r>
         <w:t>X.4.2.1.1 Create Patient Use Case Description</w:t>
       </w:r>
@@ -12837,8 +12226,8 @@
       <w:pPr>
         <w:pStyle w:val="Heading5"/>
       </w:pPr>
-      <w:bookmarkStart w:id="43" w:name="_tgm1fptbycmg" w:colFirst="0" w:colLast="0"/>
-      <w:bookmarkEnd w:id="43"/>
+      <w:bookmarkStart w:id="47" w:name="_tgm1fptbycmg" w:colFirst="0" w:colLast="0"/>
+      <w:bookmarkEnd w:id="47"/>
       <w:r>
         <w:lastRenderedPageBreak/>
         <w:t>X.4.2.1.2 Create Patient Process Flow</w:t>
@@ -12875,7 +12264,7 @@
                     <pic:cNvPicPr preferRelativeResize="0"/>
                   </pic:nvPicPr>
                   <pic:blipFill>
-                    <a:blip r:embed="rId28"/>
+                    <a:blip r:embed="rId30"/>
                     <a:srcRect/>
                     <a:stretch>
                       <a:fillRect/>
@@ -13110,8 +12499,8 @@
       <w:pPr>
         <w:pStyle w:val="Heading4"/>
       </w:pPr>
-      <w:bookmarkStart w:id="44" w:name="_l27ma4h3ajx9" w:colFirst="0" w:colLast="0"/>
-      <w:bookmarkEnd w:id="44"/>
+      <w:bookmarkStart w:id="48" w:name="_l27ma4h3ajx9" w:colFirst="0" w:colLast="0"/>
+      <w:bookmarkEnd w:id="48"/>
       <w:r>
         <w:lastRenderedPageBreak/>
         <w:t>X.4.2.2 Use Case #2: Update Patient Information</w:t>
@@ -13126,8 +12515,8 @@
       <w:pPr>
         <w:pStyle w:val="Heading5"/>
       </w:pPr>
-      <w:bookmarkStart w:id="45" w:name="_k7507yr8k8q" w:colFirst="0" w:colLast="0"/>
-      <w:bookmarkEnd w:id="45"/>
+      <w:bookmarkStart w:id="49" w:name="_k7507yr8k8q" w:colFirst="0" w:colLast="0"/>
+      <w:bookmarkEnd w:id="49"/>
       <w:r>
         <w:t>X.4.2.2.1 Update Patient Use Case Description</w:t>
       </w:r>
@@ -13146,8 +12535,8 @@
       <w:pPr>
         <w:pStyle w:val="Heading5"/>
       </w:pPr>
-      <w:bookmarkStart w:id="46" w:name="_12rcx61h4by" w:colFirst="0" w:colLast="0"/>
-      <w:bookmarkEnd w:id="46"/>
+      <w:bookmarkStart w:id="50" w:name="_12rcx61h4by" w:colFirst="0" w:colLast="0"/>
+      <w:bookmarkEnd w:id="50"/>
       <w:r>
         <w:t>X.4.2.2.2 Update Patient Process Flow</w:t>
       </w:r>
@@ -13171,7 +12560,7 @@
                     <pic:cNvPicPr preferRelativeResize="0"/>
                   </pic:nvPicPr>
                   <pic:blipFill>
-                    <a:blip r:embed="rId29"/>
+                    <a:blip r:embed="rId31"/>
                     <a:srcRect/>
                     <a:stretch>
                       <a:fillRect/>
@@ -13274,8 +12663,8 @@
       <w:pPr>
         <w:pStyle w:val="Heading4"/>
       </w:pPr>
-      <w:bookmarkStart w:id="47" w:name="_sf46mntmtg8t" w:colFirst="0" w:colLast="0"/>
-      <w:bookmarkEnd w:id="47"/>
+      <w:bookmarkStart w:id="51" w:name="_sf46mntmtg8t" w:colFirst="0" w:colLast="0"/>
+      <w:bookmarkEnd w:id="51"/>
       <w:r>
         <w:t>X.4.2.3 Use Case #3: Merge Patient Records</w:t>
       </w:r>
@@ -13313,8 +12702,8 @@
       <w:pPr>
         <w:pStyle w:val="Heading5"/>
       </w:pPr>
-      <w:bookmarkStart w:id="48" w:name="_fj71c9tf6qvl" w:colFirst="0" w:colLast="0"/>
-      <w:bookmarkEnd w:id="48"/>
+      <w:bookmarkStart w:id="52" w:name="_fj71c9tf6qvl" w:colFirst="0" w:colLast="0"/>
+      <w:bookmarkEnd w:id="52"/>
       <w:r>
         <w:t>X.4.2.3.1 Merge Patient Records Use Case Description</w:t>
       </w:r>
@@ -13332,7 +12721,15 @@
     </w:p>
     <w:p>
       <w:r>
-        <w:t xml:space="preserve">Joshua completes the HIV rapid test, which is positive. A confirmatory test is taken, which has to be sent to the regional lab for processing. Both the results of the rapid test and the results of the confirmatory test reference Joshua’s </w:t>
+        <w:t xml:space="preserve">Joshua completes the HIV rapid test, which is positive. A confirmatory test is taken, which </w:t>
+      </w:r>
+      <w:proofErr w:type="gramStart"/>
+      <w:r>
+        <w:t>has to</w:t>
+      </w:r>
+      <w:proofErr w:type="gramEnd"/>
+      <w:r>
+        <w:t xml:space="preserve"> be sent to the regional lab for processing. Both the results of the rapid test and the results of the confirmatory test reference Joshua’s </w:t>
       </w:r>
       <w:r>
         <w:rPr>
@@ -13358,8 +12755,8 @@
       <w:pPr>
         <w:pStyle w:val="Heading5"/>
       </w:pPr>
-      <w:bookmarkStart w:id="49" w:name="_9zp53gfpy00" w:colFirst="0" w:colLast="0"/>
-      <w:bookmarkEnd w:id="49"/>
+      <w:bookmarkStart w:id="53" w:name="_9zp53gfpy00" w:colFirst="0" w:colLast="0"/>
+      <w:bookmarkEnd w:id="53"/>
       <w:r>
         <w:lastRenderedPageBreak/>
         <w:t>X.4.2.3.2 Merge Patient Process Flow</w:t>
@@ -13384,7 +12781,7 @@
                     <pic:cNvPicPr preferRelativeResize="0"/>
                   </pic:nvPicPr>
                   <pic:blipFill>
-                    <a:blip r:embed="rId30"/>
+                    <a:blip r:embed="rId32"/>
                     <a:srcRect/>
                     <a:stretch>
                       <a:fillRect/>
@@ -13527,8 +12924,8 @@
       <w:pPr>
         <w:pStyle w:val="Heading2"/>
       </w:pPr>
-      <w:bookmarkStart w:id="50" w:name="_1x0gk37" w:colFirst="0" w:colLast="0"/>
-      <w:bookmarkEnd w:id="50"/>
+      <w:bookmarkStart w:id="54" w:name="_1x0gk37" w:colFirst="0" w:colLast="0"/>
+      <w:bookmarkEnd w:id="54"/>
       <w:r>
         <w:lastRenderedPageBreak/>
         <w:t xml:space="preserve">X.5 </w:t>
@@ -13567,7 +12964,7 @@
         </w:rPr>
         <w:t xml:space="preserve">&lt;Describe profile-specific security considerations. This should include the outcomes of a risk assessment. This likely will include profile groupings, and residual risks that need to be assigned to the product design, system administration, or policy. See the ITI document titled ‘Cookbook: Preparing the IHE Profile Security Section’ at </w:t>
       </w:r>
-      <w:hyperlink r:id="rId31" w:anchor="IT">
+      <w:hyperlink r:id="rId33" w:anchor="IT">
         <w:r>
           <w:rPr>
             <w:i/>
@@ -13634,8 +13031,8 @@
           <w:i/>
         </w:rPr>
       </w:pPr>
-      <w:bookmarkStart w:id="51" w:name="_4h042r0" w:colFirst="0" w:colLast="0"/>
-      <w:bookmarkEnd w:id="51"/>
+      <w:bookmarkStart w:id="55" w:name="_4h042r0" w:colFirst="0" w:colLast="0"/>
+      <w:bookmarkEnd w:id="55"/>
       <w:r>
         <w:t xml:space="preserve">X.6 </w:t>
       </w:r>
@@ -13673,7 +13070,7 @@
         </w:rPr>
         <w:t xml:space="preserve">&lt;This section is informative, not normative. It is intended to put this profile in context with other profiles. Any required groupings should have already been described above. Brief descriptions can go directly into this section; lengthy descriptions should go into an appendix. Examples of this material include ITI Cross Community Access (XCA) Grouping Rules (Section 18.2.3), the Radiology associated profiles listed at wiki.ihe.net, or ITI Volume 1 Appendix E “Cross Profile Considerations”, and the “See Also” sections Radiology Profile descriptions on the wiki such as </w:t>
       </w:r>
-      <w:hyperlink r:id="rId32" w:anchor="See_Also">
+      <w:hyperlink r:id="rId34" w:anchor="See_Also">
         <w:r>
           <w:rPr>
             <w:i/>
@@ -13770,7 +13167,15 @@
       </w:r>
       <w:proofErr w:type="spellEnd"/>
       <w:r>
-        <w:t xml:space="preserve"> Patient Identifier Cross-reference Manager and a grouping with this profile’s own Patient Identity Source and a Patient Identity Consumer actors.</w:t>
+        <w:t xml:space="preserve"> Patient Identifier Cross-reference Manager and a grouping with this profile’s own Patient Identity Source and a </w:t>
+      </w:r>
+      <w:proofErr w:type="gramStart"/>
+      <w:r>
+        <w:t>Patient Identity Consumer actors</w:t>
+      </w:r>
+      <w:proofErr w:type="gramEnd"/>
+      <w:r>
+        <w:t>.</w:t>
       </w:r>
     </w:p>
     <w:p/>
@@ -13822,9 +13227,14 @@
         </w:numPr>
         <w:spacing w:before="0"/>
       </w:pPr>
+      <w:proofErr w:type="gramStart"/>
       <w:r>
         <w:lastRenderedPageBreak/>
-        <w:t xml:space="preserve">MHD : the feed would go to the XDS registry for which MHD is an </w:t>
+        <w:t>MHD :</w:t>
+      </w:r>
+      <w:proofErr w:type="gramEnd"/>
+      <w:r>
+        <w:t xml:space="preserve"> the feed would go to the XDS registry for which MHD is an </w:t>
       </w:r>
       <w:proofErr w:type="spellStart"/>
       <w:r>
@@ -13919,8 +13329,8 @@
           <w:highlight w:val="yellow"/>
         </w:rPr>
       </w:pPr>
-      <w:bookmarkStart w:id="52" w:name="_2w5ecyt" w:colFirst="0" w:colLast="0"/>
-      <w:bookmarkEnd w:id="52"/>
+      <w:bookmarkStart w:id="56" w:name="_2w5ecyt" w:colFirst="0" w:colLast="0"/>
+      <w:bookmarkEnd w:id="56"/>
       <w:r>
         <w:br w:type="page"/>
       </w:r>
@@ -14014,15 +13424,15 @@
       </w:r>
     </w:p>
     <w:p>
-      <w:bookmarkStart w:id="53" w:name="_1baon6m" w:colFirst="0" w:colLast="0"/>
-      <w:bookmarkEnd w:id="53"/>
+      <w:bookmarkStart w:id="57" w:name="_1baon6m" w:colFirst="0" w:colLast="0"/>
+      <w:bookmarkEnd w:id="57"/>
     </w:p>
     <w:p>
       <w:pPr>
         <w:pStyle w:val="Heading1"/>
       </w:pPr>
-      <w:bookmarkStart w:id="54" w:name="_3vac5uf" w:colFirst="0" w:colLast="0"/>
-      <w:bookmarkEnd w:id="54"/>
+      <w:bookmarkStart w:id="58" w:name="_3vac5uf" w:colFirst="0" w:colLast="0"/>
+      <w:bookmarkEnd w:id="58"/>
       <w:r>
         <w:br w:type="page"/>
       </w:r>
@@ -14055,8 +13465,8 @@
       <w:pPr>
         <w:pStyle w:val="Heading2"/>
       </w:pPr>
-      <w:bookmarkStart w:id="55" w:name="_2afmg28" w:colFirst="0" w:colLast="0"/>
-      <w:bookmarkEnd w:id="55"/>
+      <w:bookmarkStart w:id="59" w:name="_2afmg28" w:colFirst="0" w:colLast="0"/>
+      <w:bookmarkEnd w:id="59"/>
       <w:r>
         <w:t>A.1 &lt;Title&gt;</w:t>
       </w:r>
@@ -14085,8 +13495,8 @@
       <w:pPr>
         <w:pStyle w:val="Heading3"/>
       </w:pPr>
-      <w:bookmarkStart w:id="56" w:name="_pkwqa1" w:colFirst="0" w:colLast="0"/>
-      <w:bookmarkEnd w:id="56"/>
+      <w:bookmarkStart w:id="60" w:name="_pkwqa1" w:colFirst="0" w:colLast="0"/>
+      <w:bookmarkEnd w:id="60"/>
       <w:r>
         <w:t>A.1.1 &lt;Title&gt;</w:t>
       </w:r>
@@ -14115,8 +13525,8 @@
       <w:pPr>
         <w:pStyle w:val="Heading1"/>
       </w:pPr>
-      <w:bookmarkStart w:id="57" w:name="_39kk8xu" w:colFirst="0" w:colLast="0"/>
-      <w:bookmarkEnd w:id="57"/>
+      <w:bookmarkStart w:id="61" w:name="_39kk8xu" w:colFirst="0" w:colLast="0"/>
+      <w:bookmarkEnd w:id="61"/>
       <w:r>
         <w:br w:type="page"/>
       </w:r>
@@ -14149,8 +13559,8 @@
       <w:pPr>
         <w:pStyle w:val="Heading2"/>
       </w:pPr>
-      <w:bookmarkStart w:id="58" w:name="_1opuj5n" w:colFirst="0" w:colLast="0"/>
-      <w:bookmarkEnd w:id="58"/>
+      <w:bookmarkStart w:id="62" w:name="_1opuj5n" w:colFirst="0" w:colLast="0"/>
+      <w:bookmarkEnd w:id="62"/>
       <w:r>
         <w:t>B.1 &lt;Title&gt;</w:t>
       </w:r>
@@ -14179,8 +13589,8 @@
       <w:pPr>
         <w:pStyle w:val="Heading3"/>
       </w:pPr>
-      <w:bookmarkStart w:id="59" w:name="_48pi1tg" w:colFirst="0" w:colLast="0"/>
-      <w:bookmarkEnd w:id="59"/>
+      <w:bookmarkStart w:id="63" w:name="_48pi1tg" w:colFirst="0" w:colLast="0"/>
+      <w:bookmarkEnd w:id="63"/>
       <w:r>
         <w:t>B.1.1 &lt;Title&gt;</w:t>
       </w:r>
@@ -14221,8 +13631,8 @@
           <w:color w:val="000000"/>
         </w:rPr>
       </w:pPr>
-      <w:bookmarkStart w:id="60" w:name="_2nusc19" w:colFirst="0" w:colLast="0"/>
-      <w:bookmarkEnd w:id="60"/>
+      <w:bookmarkStart w:id="64" w:name="_2nusc19" w:colFirst="0" w:colLast="0"/>
+      <w:bookmarkEnd w:id="64"/>
       <w:r>
         <w:br w:type="page"/>
       </w:r>
@@ -14231,32 +13641,32 @@
       <w:pPr>
         <w:pStyle w:val="PartTitle"/>
       </w:pPr>
-      <w:bookmarkStart w:id="61" w:name="_1yyy98l" w:colFirst="0" w:colLast="0"/>
-      <w:bookmarkStart w:id="62" w:name="_Toc500238773"/>
-      <w:bookmarkEnd w:id="61"/>
+      <w:bookmarkStart w:id="65" w:name="_1yyy98l" w:colFirst="0" w:colLast="0"/>
+      <w:bookmarkStart w:id="66" w:name="_Toc500238773"/>
+      <w:bookmarkEnd w:id="65"/>
       <w:r>
         <w:lastRenderedPageBreak/>
         <w:t>Volume 2 – Transactions</w:t>
       </w:r>
-      <w:bookmarkEnd w:id="62"/>
+      <w:bookmarkEnd w:id="66"/>
     </w:p>
     <w:p>
       <w:pPr>
         <w:pStyle w:val="EditorInstructions"/>
       </w:pPr>
-      <w:bookmarkStart w:id="63" w:name="_Toc75083611"/>
+      <w:bookmarkStart w:id="67" w:name="_Toc75083611"/>
       <w:r>
         <w:t xml:space="preserve">Add Section 3.Y </w:t>
       </w:r>
-      <w:bookmarkEnd w:id="63"/>
+      <w:bookmarkEnd w:id="67"/>
     </w:p>
     <w:p>
       <w:pPr>
         <w:pStyle w:val="Heading2"/>
         <w:ind w:left="0" w:firstLine="0"/>
       </w:pPr>
-      <w:bookmarkStart w:id="64" w:name="_Toc345074672"/>
-      <w:bookmarkStart w:id="65" w:name="_Toc500238774"/>
+      <w:bookmarkStart w:id="68" w:name="_Toc345074672"/>
+      <w:bookmarkStart w:id="69" w:name="_Toc500238774"/>
       <w:r>
         <w:t>3.Y</w:t>
       </w:r>
@@ -14266,8 +13676,8 @@
       <w:r>
         <w:t xml:space="preserve"> </w:t>
       </w:r>
-      <w:bookmarkEnd w:id="64"/>
-      <w:bookmarkEnd w:id="65"/>
+      <w:bookmarkEnd w:id="68"/>
+      <w:bookmarkEnd w:id="69"/>
       <w:r>
         <w:t>Mobile Patient Identity Feed</w:t>
       </w:r>
@@ -14291,8 +13701,8 @@
         <w:pStyle w:val="Heading3"/>
         <w:ind w:left="0" w:firstLine="0"/>
       </w:pPr>
-      <w:bookmarkStart w:id="66" w:name="_Toc345074673"/>
-      <w:bookmarkStart w:id="67" w:name="_Toc500238775"/>
+      <w:bookmarkStart w:id="70" w:name="_Toc345074673"/>
+      <w:bookmarkStart w:id="71" w:name="_Toc500238775"/>
       <w:r>
         <w:t>3.Y</w:t>
       </w:r>
@@ -14302,8 +13712,8 @@
       <w:r>
         <w:t>.1 Scope</w:t>
       </w:r>
-      <w:bookmarkEnd w:id="66"/>
-      <w:bookmarkEnd w:id="67"/>
+      <w:bookmarkEnd w:id="70"/>
+      <w:bookmarkEnd w:id="71"/>
     </w:p>
     <w:p>
       <w:pPr>
@@ -14349,8 +13759,8 @@
         <w:pStyle w:val="Heading3"/>
         <w:ind w:left="0" w:firstLine="0"/>
       </w:pPr>
-      <w:bookmarkStart w:id="68" w:name="_Toc345074674"/>
-      <w:bookmarkStart w:id="69" w:name="_Toc500238776"/>
+      <w:bookmarkStart w:id="72" w:name="_Toc345074674"/>
+      <w:bookmarkStart w:id="73" w:name="_Toc500238776"/>
       <w:r>
         <w:t>3.Y</w:t>
       </w:r>
@@ -14360,8 +13770,8 @@
       <w:r>
         <w:t>.2 Actor Roles</w:t>
       </w:r>
-      <w:bookmarkEnd w:id="68"/>
-      <w:bookmarkEnd w:id="69"/>
+      <w:bookmarkEnd w:id="72"/>
+      <w:bookmarkEnd w:id="73"/>
     </w:p>
     <w:p>
       <w:pPr>
@@ -14661,8 +14071,8 @@
         <w:pStyle w:val="Heading3"/>
         <w:ind w:left="0" w:firstLine="0"/>
       </w:pPr>
-      <w:bookmarkStart w:id="70" w:name="_Toc345074675"/>
-      <w:bookmarkStart w:id="71" w:name="_Toc500238777"/>
+      <w:bookmarkStart w:id="74" w:name="_Toc345074675"/>
+      <w:bookmarkStart w:id="75" w:name="_Toc500238777"/>
       <w:r>
         <w:t>3.Y</w:t>
       </w:r>
@@ -14672,8 +14082,8 @@
       <w:r>
         <w:t>.3 Referenced Standards</w:t>
       </w:r>
-      <w:bookmarkEnd w:id="70"/>
-      <w:bookmarkEnd w:id="71"/>
+      <w:bookmarkEnd w:id="74"/>
+      <w:bookmarkEnd w:id="75"/>
     </w:p>
     <w:p>
       <w:pPr>
@@ -14712,8 +14122,8 @@
         <w:pStyle w:val="Heading3"/>
         <w:ind w:left="0" w:firstLine="0"/>
       </w:pPr>
-      <w:bookmarkStart w:id="72" w:name="_Toc345074676"/>
-      <w:bookmarkStart w:id="73" w:name="_Toc500238778"/>
+      <w:bookmarkStart w:id="76" w:name="_Toc345074676"/>
+      <w:bookmarkStart w:id="77" w:name="_Toc500238778"/>
       <w:r>
         <w:lastRenderedPageBreak/>
         <w:t>3.Y</w:t>
@@ -14724,8 +14134,8 @@
       <w:r>
         <w:t>.4 Interaction Diagram</w:t>
       </w:r>
-      <w:bookmarkEnd w:id="72"/>
-      <w:bookmarkEnd w:id="73"/>
+      <w:bookmarkEnd w:id="76"/>
+      <w:bookmarkEnd w:id="77"/>
     </w:p>
     <w:p>
       <w:pPr>
@@ -14775,14 +14185,14 @@
                           </a:ln>
                           <a:extLst>
                             <a:ext uri="{909E8E84-426E-40dd-AFC4-6F175D3DCCD1}">
-                              <a14:hiddenFill xmlns="" xmlns:mo="http://schemas.microsoft.com/office/mac/office/2008/main" xmlns:mv="urn:schemas-microsoft-com:mac:vml" xmlns:o="urn:schemas-microsoft-com:office:office" xmlns:v="urn:schemas-microsoft-com:vml" xmlns:w10="urn:schemas-microsoft-com:office:word" xmlns:w="http://schemas.openxmlformats.org/wordprocessingml/2006/main" xmlns:a14="http://schemas.microsoft.com/office/drawing/2010/main" xmlns:arto="http://schemas.microsoft.com/office/word/2006/arto">
+                              <a14:hiddenFill xmlns:arto="http://schemas.microsoft.com/office/word/2006/arto" xmlns:a14="http://schemas.microsoft.com/office/drawing/2010/main" xmlns:w="http://schemas.openxmlformats.org/wordprocessingml/2006/main" xmlns:w10="urn:schemas-microsoft-com:office:word" xmlns:v="urn:schemas-microsoft-com:vml" xmlns:o="urn:schemas-microsoft-com:office:office" xmlns:mv="urn:schemas-microsoft-com:mac:vml" xmlns:mo="http://schemas.microsoft.com/office/mac/office/2008/main" xmlns="">
                                 <a:solidFill>
                                   <a:srgbClr val="FFFFFF"/>
                                 </a:solidFill>
                               </a14:hiddenFill>
                             </a:ext>
                             <a:ext uri="{91240B29-F687-4f45-9708-019B960494DF}">
-                              <a14:hiddenLine xmlns="" xmlns:mo="http://schemas.microsoft.com/office/mac/office/2008/main" xmlns:mv="urn:schemas-microsoft-com:mac:vml" xmlns:o="urn:schemas-microsoft-com:office:office" xmlns:v="urn:schemas-microsoft-com:vml" xmlns:w10="urn:schemas-microsoft-com:office:word" xmlns:w="http://schemas.openxmlformats.org/wordprocessingml/2006/main" xmlns:a14="http://schemas.microsoft.com/office/drawing/2010/main" xmlns:arto="http://schemas.microsoft.com/office/word/2006/arto" w="9525">
+                              <a14:hiddenLine xmlns:arto="http://schemas.microsoft.com/office/word/2006/arto" xmlns:a14="http://schemas.microsoft.com/office/drawing/2010/main" xmlns:w="http://schemas.openxmlformats.org/wordprocessingml/2006/main" xmlns:w10="urn:schemas-microsoft-com:office:word" xmlns:v="urn:schemas-microsoft-com:vml" xmlns:o="urn:schemas-microsoft-com:office:office" xmlns:mv="urn:schemas-microsoft-com:mac:vml" xmlns:mo="http://schemas.microsoft.com/office/mac/office/2008/main" xmlns="" w="9525">
                                 <a:solidFill>
                                   <a:srgbClr val="000000"/>
                                 </a:solidFill>
@@ -14835,14 +14245,14 @@
                           </a:ln>
                           <a:extLst>
                             <a:ext uri="{909E8E84-426E-40dd-AFC4-6F175D3DCCD1}">
-                              <a14:hiddenFill xmlns="" xmlns:mo="http://schemas.microsoft.com/office/mac/office/2008/main" xmlns:mv="urn:schemas-microsoft-com:mac:vml" xmlns:o="urn:schemas-microsoft-com:office:office" xmlns:v="urn:schemas-microsoft-com:vml" xmlns:w10="urn:schemas-microsoft-com:office:word" xmlns:w="http://schemas.openxmlformats.org/wordprocessingml/2006/main" xmlns:a14="http://schemas.microsoft.com/office/drawing/2010/main" xmlns:arto="http://schemas.microsoft.com/office/word/2006/arto">
+                              <a14:hiddenFill xmlns:arto="http://schemas.microsoft.com/office/word/2006/arto" xmlns:a14="http://schemas.microsoft.com/office/drawing/2010/main" xmlns:w="http://schemas.openxmlformats.org/wordprocessingml/2006/main" xmlns:w10="urn:schemas-microsoft-com:office:word" xmlns:v="urn:schemas-microsoft-com:vml" xmlns:o="urn:schemas-microsoft-com:office:office" xmlns:mv="urn:schemas-microsoft-com:mac:vml" xmlns:mo="http://schemas.microsoft.com/office/mac/office/2008/main" xmlns="">
                                 <a:solidFill>
                                   <a:srgbClr val="FFFFFF"/>
                                 </a:solidFill>
                               </a14:hiddenFill>
                             </a:ext>
                             <a:ext uri="{91240B29-F687-4f45-9708-019B960494DF}">
-                              <a14:hiddenLine xmlns="" xmlns:mo="http://schemas.microsoft.com/office/mac/office/2008/main" xmlns:mv="urn:schemas-microsoft-com:mac:vml" xmlns:o="urn:schemas-microsoft-com:office:office" xmlns:v="urn:schemas-microsoft-com:vml" xmlns:w10="urn:schemas-microsoft-com:office:word" xmlns:w="http://schemas.openxmlformats.org/wordprocessingml/2006/main" xmlns:a14="http://schemas.microsoft.com/office/drawing/2010/main" xmlns:arto="http://schemas.microsoft.com/office/word/2006/arto" w="9525">
+                              <a14:hiddenLine xmlns:arto="http://schemas.microsoft.com/office/word/2006/arto" xmlns:a14="http://schemas.microsoft.com/office/drawing/2010/main" xmlns:w="http://schemas.openxmlformats.org/wordprocessingml/2006/main" xmlns:w10="urn:schemas-microsoft-com:office:word" xmlns:v="urn:schemas-microsoft-com:vml" xmlns:o="urn:schemas-microsoft-com:office:office" xmlns:mv="urn:schemas-microsoft-com:mac:vml" xmlns:mo="http://schemas.microsoft.com/office/mac/office/2008/main" xmlns="" w="9525">
                                 <a:solidFill>
                                   <a:srgbClr val="000000"/>
                                 </a:solidFill>
@@ -14897,7 +14307,7 @@
                           </a:ln>
                           <a:extLst>
                             <a:ext uri="{91240B29-F687-4f45-9708-019B960494DF}">
-                              <a14:hiddenLine xmlns="" xmlns:mo="http://schemas.microsoft.com/office/mac/office/2008/main" xmlns:mv="urn:schemas-microsoft-com:mac:vml" xmlns:o="urn:schemas-microsoft-com:office:office" xmlns:v="urn:schemas-microsoft-com:vml" xmlns:w10="urn:schemas-microsoft-com:office:word" xmlns:w="http://schemas.openxmlformats.org/wordprocessingml/2006/main" xmlns:a14="http://schemas.microsoft.com/office/drawing/2010/main" xmlns:arto="http://schemas.microsoft.com/office/word/2006/arto" w="9525">
+                              <a14:hiddenLine xmlns:arto="http://schemas.microsoft.com/office/word/2006/arto" xmlns:a14="http://schemas.microsoft.com/office/drawing/2010/main" xmlns:w="http://schemas.openxmlformats.org/wordprocessingml/2006/main" xmlns:w10="urn:schemas-microsoft-com:office:word" xmlns:v="urn:schemas-microsoft-com:vml" xmlns:o="urn:schemas-microsoft-com:office:office" xmlns:mv="urn:schemas-microsoft-com:mac:vml" xmlns:mo="http://schemas.microsoft.com/office/mac/office/2008/main" xmlns="" w="9525">
                                 <a:solidFill>
                                   <a:srgbClr val="000000"/>
                                 </a:solidFill>
@@ -14957,7 +14367,7 @@
                           </a:ln>
                           <a:extLst>
                             <a:ext uri="{909E8E84-426E-40dd-AFC4-6F175D3DCCD1}">
-                              <a14:hiddenFill xmlns="" xmlns:mo="http://schemas.microsoft.com/office/mac/office/2008/main" xmlns:mv="urn:schemas-microsoft-com:mac:vml" xmlns:o="urn:schemas-microsoft-com:office:office" xmlns:v="urn:schemas-microsoft-com:vml" xmlns:w10="urn:schemas-microsoft-com:office:word" xmlns:w="http://schemas.openxmlformats.org/wordprocessingml/2006/main" xmlns:a14="http://schemas.microsoft.com/office/drawing/2010/main" xmlns:arto="http://schemas.microsoft.com/office/word/2006/arto">
+                              <a14:hiddenFill xmlns:arto="http://schemas.microsoft.com/office/word/2006/arto" xmlns:a14="http://schemas.microsoft.com/office/drawing/2010/main" xmlns:w="http://schemas.openxmlformats.org/wordprocessingml/2006/main" xmlns:w10="urn:schemas-microsoft-com:office:word" xmlns:v="urn:schemas-microsoft-com:vml" xmlns:o="urn:schemas-microsoft-com:office:office" xmlns:mv="urn:schemas-microsoft-com:mac:vml" xmlns:mo="http://schemas.microsoft.com/office/mac/office/2008/main" xmlns="">
                                 <a:noFill/>
                               </a14:hiddenFill>
                             </a:ext>
@@ -14990,7 +14400,7 @@
                           </a:ln>
                           <a:extLst>
                             <a:ext uri="{909E8E84-426E-40dd-AFC4-6F175D3DCCD1}">
-                              <a14:hiddenFill xmlns="" xmlns:mo="http://schemas.microsoft.com/office/mac/office/2008/main" xmlns:mv="urn:schemas-microsoft-com:mac:vml" xmlns:o="urn:schemas-microsoft-com:office:office" xmlns:v="urn:schemas-microsoft-com:vml" xmlns:w10="urn:schemas-microsoft-com:office:word" xmlns:w="http://schemas.openxmlformats.org/wordprocessingml/2006/main" xmlns:a14="http://schemas.microsoft.com/office/drawing/2010/main" xmlns:arto="http://schemas.microsoft.com/office/word/2006/arto">
+                              <a14:hiddenFill xmlns:arto="http://schemas.microsoft.com/office/word/2006/arto" xmlns:a14="http://schemas.microsoft.com/office/drawing/2010/main" xmlns:w="http://schemas.openxmlformats.org/wordprocessingml/2006/main" xmlns:w10="urn:schemas-microsoft-com:office:word" xmlns:v="urn:schemas-microsoft-com:vml" xmlns:o="urn:schemas-microsoft-com:office:office" xmlns:mv="urn:schemas-microsoft-com:mac:vml" xmlns:mo="http://schemas.microsoft.com/office/mac/office/2008/main" xmlns="">
                                 <a:noFill/>
                               </a14:hiddenFill>
                             </a:ext>
@@ -15080,7 +14490,7 @@
                           </a:ln>
                           <a:extLst>
                             <a:ext uri="{909E8E84-426E-40dd-AFC4-6F175D3DCCD1}">
-                              <a14:hiddenFill xmlns="" xmlns:mo="http://schemas.microsoft.com/office/mac/office/2008/main" xmlns:mv="urn:schemas-microsoft-com:mac:vml" xmlns:o="urn:schemas-microsoft-com:office:office" xmlns:v="urn:schemas-microsoft-com:vml" xmlns:w10="urn:schemas-microsoft-com:office:word" xmlns:w="http://schemas.openxmlformats.org/wordprocessingml/2006/main" xmlns:a14="http://schemas.microsoft.com/office/drawing/2010/main" xmlns:arto="http://schemas.microsoft.com/office/word/2006/arto">
+                              <a14:hiddenFill xmlns:arto="http://schemas.microsoft.com/office/word/2006/arto" xmlns:a14="http://schemas.microsoft.com/office/drawing/2010/main" xmlns:w="http://schemas.openxmlformats.org/wordprocessingml/2006/main" xmlns:w10="urn:schemas-microsoft-com:office:word" xmlns:v="urn:schemas-microsoft-com:vml" xmlns:o="urn:schemas-microsoft-com:office:office" xmlns:mv="urn:schemas-microsoft-com:mac:vml" xmlns:mo="http://schemas.microsoft.com/office/mac/office/2008/main" xmlns="">
                                 <a:noFill/>
                               </a14:hiddenFill>
                             </a:ext>
@@ -15109,7 +14519,7 @@
                           </a:ln>
                           <a:extLst>
                             <a:ext uri="{91240B29-F687-4f45-9708-019B960494DF}">
-                              <a14:hiddenLine xmlns="" xmlns:mo="http://schemas.microsoft.com/office/mac/office/2008/main" xmlns:mv="urn:schemas-microsoft-com:mac:vml" xmlns:o="urn:schemas-microsoft-com:office:office" xmlns:v="urn:schemas-microsoft-com:vml" xmlns:w10="urn:schemas-microsoft-com:office:word" xmlns:w="http://schemas.openxmlformats.org/wordprocessingml/2006/main" xmlns:a14="http://schemas.microsoft.com/office/drawing/2010/main" xmlns:arto="http://schemas.microsoft.com/office/word/2006/arto" w="9525">
+                              <a14:hiddenLine xmlns:arto="http://schemas.microsoft.com/office/word/2006/arto" xmlns:a14="http://schemas.microsoft.com/office/drawing/2010/main" xmlns:w="http://schemas.openxmlformats.org/wordprocessingml/2006/main" xmlns:w10="urn:schemas-microsoft-com:office:word" xmlns:v="urn:schemas-microsoft-com:vml" xmlns:o="urn:schemas-microsoft-com:office:office" xmlns:mv="urn:schemas-microsoft-com:mac:vml" xmlns:mo="http://schemas.microsoft.com/office/mac/office/2008/main" xmlns="" w="9525">
                                 <a:solidFill>
                                   <a:srgbClr val="000000"/>
                                 </a:solidFill>
@@ -15168,7 +14578,7 @@
                           </a:ln>
                           <a:extLst>
                             <a:ext uri="{909E8E84-426E-40dd-AFC4-6F175D3DCCD1}">
-                              <a14:hiddenFill xmlns="" xmlns:mo="http://schemas.microsoft.com/office/mac/office/2008/main" xmlns:mv="urn:schemas-microsoft-com:mac:vml" xmlns:o="urn:schemas-microsoft-com:office:office" xmlns:v="urn:schemas-microsoft-com:vml" xmlns:w10="urn:schemas-microsoft-com:office:word" xmlns:w="http://schemas.openxmlformats.org/wordprocessingml/2006/main" xmlns:a14="http://schemas.microsoft.com/office/drawing/2010/main" xmlns:arto="http://schemas.microsoft.com/office/word/2006/arto">
+                              <a14:hiddenFill xmlns:arto="http://schemas.microsoft.com/office/word/2006/arto" xmlns:a14="http://schemas.microsoft.com/office/drawing/2010/main" xmlns:w="http://schemas.openxmlformats.org/wordprocessingml/2006/main" xmlns:w10="urn:schemas-microsoft-com:office:word" xmlns:v="urn:schemas-microsoft-com:vml" xmlns:o="urn:schemas-microsoft-com:office:office" xmlns:mv="urn:schemas-microsoft-com:mac:vml" xmlns:mo="http://schemas.microsoft.com/office/mac/office/2008/main" xmlns="">
                                 <a:noFill/>
                               </a14:hiddenFill>
                             </a:ext>
@@ -15184,7 +14594,7 @@
           </mc:Choice>
           <mc:Fallback>
             <w:pict>
-              <v:group w14:anchorId="7A5A8354" id="Canvas 17" o:spid="_x0000_s1027" editas="canvas" style="width:468pt;height:189pt;mso-position-horizontal-relative:char;mso-position-vertical-relative:line" coordsize="59436,24003" o:gfxdata="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">
+              <v:group w14:anchorId="7A5A8354" id="Canvas 17" o:spid="_x0000_s1026" editas="canvas" style="width:468pt;height:189pt;mso-position-horizontal-relative:char;mso-position-vertical-relative:line" coordsize="59436,24003" o:gfxdata="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">
                 <v:shapetype id="_x0000_t75" coordsize="21600,21600" o:spt="75" o:preferrelative="t" path="m@4@5l@4@11@9@11@9@5xe" filled="f" stroked="f">
                   <v:stroke joinstyle="miter"/>
                   <v:formulas>
@@ -15204,7 +14614,7 @@
                   <v:path o:extrusionok="f" gradientshapeok="t" o:connecttype="rect"/>
                   <o:lock v:ext="edit" aspectratio="t"/>
                 </v:shapetype>
-                <v:shape id="_x0000_s1028" type="#_x0000_t75" style="position:absolute;width:59436;height:24003;visibility:visible;mso-wrap-style:square">
+                <v:shape id="_x0000_s1027" type="#_x0000_t75" style="position:absolute;width:59436;height:24003;visibility:visible;mso-wrap-style:square">
                   <v:fill o:detectmouseclick="t"/>
                   <v:path o:connecttype="none"/>
                 </v:shape>
@@ -15212,7 +14622,7 @@
                   <v:stroke joinstyle="miter"/>
                   <v:path gradientshapeok="t" o:connecttype="rect"/>
                 </v:shapetype>
-                <v:shape id="Text Box 169" o:spid="_x0000_s1029" type="#_x0000_t202" style="position:absolute;left:15621;top:13385;width:28289;height:2864;visibility:visible;mso-wrap-style:square;v-text-anchor:top" o:gfxdata="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" filled="f" stroked="f">
+                <v:shape id="Text Box 169" o:spid="_x0000_s1028" type="#_x0000_t202" style="position:absolute;left:15621;top:13385;width:28289;height:2864;visibility:visible;mso-wrap-style:square;v-text-anchor:top" o:gfxdata="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" filled="f" stroked="f">
                   <v:textbox inset="0,0,0,0">
                     <w:txbxContent>
                       <w:p>
@@ -15233,7 +14643,7 @@
                     </w:txbxContent>
                   </v:textbox>
                 </v:shape>
-                <v:shape id="Text Box 162" o:spid="_x0000_s1030" type="#_x0000_t202" style="position:absolute;left:16002;top:8356;width:26765;height:2864;visibility:visible;mso-wrap-style:square;v-text-anchor:top" o:gfxdata="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" filled="f" stroked="f">
+                <v:shape id="Text Box 162" o:spid="_x0000_s1029" type="#_x0000_t202" style="position:absolute;left:16002;top:8356;width:26765;height:2864;visibility:visible;mso-wrap-style:square;v-text-anchor:top" o:gfxdata="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" filled="f" stroked="f">
                   <v:textbox inset="0,0,0,0">
                     <w:txbxContent>
                       <w:p>
@@ -15254,7 +14664,7 @@
                     </w:txbxContent>
                   </v:textbox>
                 </v:shape>
-                <v:shape id="Text Box 160" o:spid="_x0000_s1031" type="#_x0000_t202" style="position:absolute;left:5302;top:2990;width:9144;height:5347;visibility:visible;mso-wrap-style:square;v-text-anchor:top" o:gfxdata="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" stroked="f">
+                <v:shape id="Text Box 160" o:spid="_x0000_s1030" type="#_x0000_t202" style="position:absolute;left:5302;top:2990;width:9144;height:5347;visibility:visible;mso-wrap-style:square;v-text-anchor:top" o:gfxdata="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" stroked="f">
                   <v:textbox>
                     <w:txbxContent>
                       <w:p>
@@ -15276,18 +14686,18 @@
                     </w:txbxContent>
                   </v:textbox>
                 </v:shape>
-                <v:line id="Line 161" o:spid="_x0000_s1032" style="position:absolute;visibility:visible;mso-wrap-style:square" from="9944,7613" to="9950,20415" o:connectortype="straight" o:gfxdata="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">
+                <v:line id="Line 161" o:spid="_x0000_s1031" style="position:absolute;visibility:visible;mso-wrap-style:square" from="9944,7613" to="9950,20415" o:connectortype="straight" o:gfxdata="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">
                   <v:stroke dashstyle="dash"/>
                 </v:line>
-                <v:line id="Line 163" o:spid="_x0000_s1033" style="position:absolute;visibility:visible;mso-wrap-style:square" from="48704,7385" to="48710,19691" o:connectortype="straight" o:gfxdata="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">
+                <v:line id="Line 163" o:spid="_x0000_s1032" style="position:absolute;visibility:visible;mso-wrap-style:square" from="48704,7385" to="48710,19691" o:connectortype="straight" o:gfxdata="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">
                   <v:stroke dashstyle="dash"/>
                 </v:line>
-                <v:rect id="Rectangle 164" o:spid="_x0000_s1034" style="position:absolute;left:9226;top:9194;width:1696;height:8535;visibility:visible;mso-wrap-style:square;v-text-anchor:top" o:gfxdata="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"/>
-                <v:rect id="Rectangle 165" o:spid="_x0000_s1035" style="position:absolute;left:47783;top:9194;width:2039;height:8681;visibility:visible;mso-wrap-style:square;v-text-anchor:top" o:gfxdata="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"/>
-                <v:line id="Line 166" o:spid="_x0000_s1036" style="position:absolute;visibility:visible;mso-wrap-style:square" from="10922,11023" to="47783,11023" o:connectortype="straight" o:gfxdata="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">
+                <v:rect id="Rectangle 164" o:spid="_x0000_s1033" style="position:absolute;left:9226;top:9194;width:1696;height:8535;visibility:visible;mso-wrap-style:square;v-text-anchor:top" o:gfxdata="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"/>
+                <v:rect id="Rectangle 165" o:spid="_x0000_s1034" style="position:absolute;left:47783;top:9194;width:2039;height:8681;visibility:visible;mso-wrap-style:square;v-text-anchor:top" o:gfxdata="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"/>
+                <v:line id="Line 166" o:spid="_x0000_s1035" style="position:absolute;visibility:visible;mso-wrap-style:square" from="10922,11023" to="47783,11023" o:connectortype="straight" o:gfxdata="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">
                   <v:stroke endarrow="block"/>
                 </v:line>
-                <v:shape id="Text Box 167" o:spid="_x0000_s1037" type="#_x0000_t202" style="position:absolute;left:44164;top:2914;width:9144;height:5347;visibility:visible;mso-wrap-style:square;v-text-anchor:top" o:gfxdata="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" stroked="f">
+                <v:shape id="Text Box 167" o:spid="_x0000_s1036" type="#_x0000_t202" style="position:absolute;left:44164;top:2914;width:9144;height:5347;visibility:visible;mso-wrap-style:square;v-text-anchor:top" o:gfxdata="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" stroked="f">
                   <v:textbox>
                     <w:txbxContent>
                       <w:p>
@@ -15309,7 +14719,7 @@
                     </w:txbxContent>
                   </v:textbox>
                 </v:shape>
-                <v:line id="Line 168" o:spid="_x0000_s1038" style="position:absolute;flip:x;visibility:visible;mso-wrap-style:square" from="10922,16097" to="47783,16097" o:connectortype="straight" o:gfxdata="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">
+                <v:line id="Line 168" o:spid="_x0000_s1037" style="position:absolute;flip:x;visibility:visible;mso-wrap-style:square" from="10922,16097" to="47783,16097" o:connectortype="straight" o:gfxdata="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">
                   <v:stroke endarrow="block"/>
                 </v:line>
                 <w10:anchorlock/>
@@ -15323,14 +14733,14 @@
       <w:pPr>
         <w:pStyle w:val="BodyText"/>
       </w:pPr>
-      <w:bookmarkStart w:id="74" w:name="_Toc345074677"/>
+      <w:bookmarkStart w:id="78" w:name="_Toc345074677"/>
     </w:p>
     <w:p>
       <w:pPr>
         <w:pStyle w:val="Heading4"/>
         <w:ind w:left="0" w:firstLine="0"/>
       </w:pPr>
-      <w:bookmarkStart w:id="75" w:name="_Toc500238779"/>
+      <w:bookmarkStart w:id="79" w:name="_Toc500238779"/>
       <w:r>
         <w:t>3.Y</w:t>
       </w:r>
@@ -15340,8 +14750,8 @@
       <w:r>
         <w:t xml:space="preserve">.4.1 </w:t>
       </w:r>
-      <w:bookmarkEnd w:id="74"/>
-      <w:bookmarkEnd w:id="75"/>
+      <w:bookmarkEnd w:id="78"/>
+      <w:bookmarkEnd w:id="79"/>
       <w:r>
         <w:t>Mobile Patient Identity Feed Request Message</w:t>
       </w:r>
@@ -15401,8 +14811,8 @@
         <w:pStyle w:val="Heading5"/>
         <w:ind w:left="0" w:firstLine="0"/>
       </w:pPr>
-      <w:bookmarkStart w:id="76" w:name="_Toc345074678"/>
-      <w:bookmarkStart w:id="77" w:name="_Toc500238780"/>
+      <w:bookmarkStart w:id="80" w:name="_Toc345074678"/>
+      <w:bookmarkStart w:id="81" w:name="_Toc500238780"/>
       <w:r>
         <w:t>3.Y</w:t>
       </w:r>
@@ -15412,8 +14822,8 @@
       <w:r>
         <w:t>.4.1.1 Trigger Events</w:t>
       </w:r>
-      <w:bookmarkEnd w:id="76"/>
-      <w:bookmarkEnd w:id="77"/>
+      <w:bookmarkEnd w:id="80"/>
+      <w:bookmarkEnd w:id="81"/>
     </w:p>
     <w:p>
       <w:r>
@@ -15428,8 +14838,8 @@
         <w:pStyle w:val="Heading5"/>
         <w:ind w:left="0" w:firstLine="0"/>
       </w:pPr>
-      <w:bookmarkStart w:id="78" w:name="_Toc345074679"/>
-      <w:bookmarkStart w:id="79" w:name="_Toc500238781"/>
+      <w:bookmarkStart w:id="82" w:name="_Toc345074679"/>
+      <w:bookmarkStart w:id="83" w:name="_Toc500238781"/>
       <w:r>
         <w:t>3.Y</w:t>
       </w:r>
@@ -15439,8 +14849,8 @@
       <w:r>
         <w:t>.4.1.2 Message Semantics</w:t>
       </w:r>
-      <w:bookmarkEnd w:id="78"/>
-      <w:bookmarkEnd w:id="79"/>
+      <w:bookmarkEnd w:id="82"/>
+      <w:bookmarkEnd w:id="83"/>
     </w:p>
     <w:p>
       <w:pPr>
@@ -15467,7 +14877,7 @@
         </w:rPr>
         <w:t xml:space="preserve"> request using HTTP POST as defined at </w:t>
       </w:r>
-      <w:hyperlink r:id="rId33" w:history="1">
+      <w:hyperlink r:id="rId35" w:history="1">
         <w:r>
           <w:rPr>
             <w:rStyle w:val="Hyperlink"/>
@@ -15601,7 +15011,7 @@
       <w:r>
         <w:t xml:space="preserve"> Resource shall be further constrained as described in Table 3.Y1.4.1.2.1-1.  The Element column in Table 3.Y1.4.1.2.1-1 references the object model defined at </w:t>
       </w:r>
-      <w:hyperlink r:id="rId34" w:anchor="resource" w:history="1">
+      <w:hyperlink r:id="rId36" w:anchor="resource" w:history="1">
         <w:r>
           <w:rPr>
             <w:rStyle w:val="Hyperlink"/>
@@ -15739,8 +15149,16 @@
               <w:rPr>
                 <w:rStyle w:val="XMLname"/>
               </w:rPr>
-              <w:t xml:space="preserve"> [1..</w:t>
-            </w:r>
+              <w:t xml:space="preserve"> [</w:t>
+            </w:r>
+            <w:proofErr w:type="gramStart"/>
+            <w:r>
+              <w:rPr>
+                <w:rStyle w:val="XMLname"/>
+              </w:rPr>
+              <w:t>1..</w:t>
+            </w:r>
+            <w:proofErr w:type="gramEnd"/>
             <w:r>
               <w:rPr>
                 <w:rStyle w:val="XMLname"/>
@@ -15811,7 +15229,21 @@
               <w:rPr>
                 <w:rStyle w:val="XMLname"/>
               </w:rPr>
-              <w:t>entry [2..*]</w:t>
+              <w:t>entry [</w:t>
+            </w:r>
+            <w:proofErr w:type="gramStart"/>
+            <w:r>
+              <w:rPr>
+                <w:rStyle w:val="XMLname"/>
+              </w:rPr>
+              <w:t>2..</w:t>
+            </w:r>
+            <w:proofErr w:type="gramEnd"/>
+            <w:r>
+              <w:rPr>
+                <w:rStyle w:val="XMLname"/>
+              </w:rPr>
+              <w:t>*]</w:t>
             </w:r>
           </w:p>
         </w:tc>
@@ -15941,7 +15373,7 @@
       <w:r>
         <w:t xml:space="preserve"> Resource shall be further constrained as described in Table 3.Y1.4.1.2.2-1.  The Element column in Table 3.Y1.4.1.2.2-1 references the object model defined at </w:t>
       </w:r>
-      <w:hyperlink r:id="rId35" w:anchor="resource" w:history="1">
+      <w:hyperlink r:id="rId37" w:anchor="resource" w:history="1">
         <w:r>
           <w:rPr>
             <w:rStyle w:val="Hyperlink"/>
@@ -16094,8 +15526,16 @@
               <w:rPr>
                 <w:rStyle w:val="XMLname"/>
               </w:rPr>
-              <w:t xml:space="preserve"> [1..</w:t>
-            </w:r>
+              <w:t xml:space="preserve"> [</w:t>
+            </w:r>
+            <w:proofErr w:type="gramStart"/>
+            <w:r>
+              <w:rPr>
+                <w:rStyle w:val="XMLname"/>
+              </w:rPr>
+              <w:t>1..</w:t>
+            </w:r>
+            <w:proofErr w:type="gramEnd"/>
             <w:r>
               <w:rPr>
                 <w:rStyle w:val="XMLname"/>
@@ -16168,6 +15608,7 @@
                 <w:rStyle w:val="XMLname"/>
               </w:rPr>
             </w:pPr>
+            <w:proofErr w:type="gramStart"/>
             <w:r>
               <w:rPr>
                 <w:rStyle w:val="XMLname"/>
@@ -16178,7 +15619,14 @@
               <w:rPr>
                 <w:rStyle w:val="XMLname"/>
               </w:rPr>
-              <w:t>rn:ihe:iti:pimuf:2019:</w:t>
+              <w:t>rn:ihe</w:t>
+            </w:r>
+            <w:proofErr w:type="gramEnd"/>
+            <w:r>
+              <w:rPr>
+                <w:rStyle w:val="XMLname"/>
+              </w:rPr>
+              <w:t>:iti:pimuf:2019:</w:t>
             </w:r>
             <w:r>
               <w:rPr>
@@ -16194,11 +15642,19 @@
                 <w:rStyle w:val="XMLname"/>
               </w:rPr>
             </w:pPr>
+            <w:proofErr w:type="gramStart"/>
             <w:r>
               <w:rPr>
                 <w:rStyle w:val="XMLname"/>
               </w:rPr>
-              <w:t>urn:ihe:iti:pimuf:2019:</w:t>
+              <w:t>urn:ihe</w:t>
+            </w:r>
+            <w:proofErr w:type="gramEnd"/>
+            <w:r>
+              <w:rPr>
+                <w:rStyle w:val="XMLname"/>
+              </w:rPr>
+              <w:t>:iti:pimuf:2019:</w:t>
             </w:r>
             <w:r>
               <w:rPr>
@@ -16214,11 +15670,19 @@
                 <w:rStyle w:val="XMLname"/>
               </w:rPr>
             </w:pPr>
+            <w:proofErr w:type="gramStart"/>
             <w:r>
               <w:rPr>
                 <w:rStyle w:val="XMLname"/>
               </w:rPr>
-              <w:t>urn:ihe:iti:pimuf:2019:</w:t>
+              <w:t>urn:ihe</w:t>
+            </w:r>
+            <w:proofErr w:type="gramEnd"/>
+            <w:r>
+              <w:rPr>
+                <w:rStyle w:val="XMLname"/>
+              </w:rPr>
+              <w:t>:iti:pimuf:2019:</w:t>
             </w:r>
             <w:r>
               <w:rPr>
@@ -16250,7 +15714,21 @@
               <w:rPr>
                 <w:rStyle w:val="XMLname"/>
               </w:rPr>
-              <w:t>focus [1..*]</w:t>
+              <w:t>focus [</w:t>
+            </w:r>
+            <w:proofErr w:type="gramStart"/>
+            <w:r>
+              <w:rPr>
+                <w:rStyle w:val="XMLname"/>
+              </w:rPr>
+              <w:t>1..</w:t>
+            </w:r>
+            <w:proofErr w:type="gramEnd"/>
+            <w:r>
+              <w:rPr>
+                <w:rStyle w:val="XMLname"/>
+              </w:rPr>
+              <w:t>*]</w:t>
             </w:r>
           </w:p>
         </w:tc>
@@ -16266,11 +15744,19 @@
                 <w:rStyle w:val="XMLname"/>
               </w:rPr>
             </w:pPr>
+            <w:proofErr w:type="gramStart"/>
             <w:r>
               <w:rPr>
                 <w:rStyle w:val="XMLname"/>
               </w:rPr>
-              <w:t>Reference(Patient)</w:t>
+              <w:t>Reference(</w:t>
+            </w:r>
+            <w:proofErr w:type="gramEnd"/>
+            <w:r>
+              <w:rPr>
+                <w:rStyle w:val="XMLname"/>
+              </w:rPr>
+              <w:t>Patient)</w:t>
             </w:r>
           </w:p>
           <w:p>
@@ -16310,7 +15796,21 @@
               <w:rPr>
                 <w:rStyle w:val="XMLname"/>
               </w:rPr>
-              <w:t>destination [1..*]</w:t>
+              <w:t>destination [</w:t>
+            </w:r>
+            <w:proofErr w:type="gramStart"/>
+            <w:r>
+              <w:rPr>
+                <w:rStyle w:val="XMLname"/>
+              </w:rPr>
+              <w:t>1..</w:t>
+            </w:r>
+            <w:proofErr w:type="gramEnd"/>
+            <w:r>
+              <w:rPr>
+                <w:rStyle w:val="XMLname"/>
+              </w:rPr>
+              <w:t>*]</w:t>
             </w:r>
           </w:p>
         </w:tc>
@@ -16356,7 +15856,21 @@
               <w:rPr>
                 <w:rStyle w:val="XMLname"/>
               </w:rPr>
-              <w:t>sender [0..1]</w:t>
+              <w:t>sender [</w:t>
+            </w:r>
+            <w:proofErr w:type="gramStart"/>
+            <w:r>
+              <w:rPr>
+                <w:rStyle w:val="XMLname"/>
+              </w:rPr>
+              <w:t>0..</w:t>
+            </w:r>
+            <w:proofErr w:type="gramEnd"/>
+            <w:r>
+              <w:rPr>
+                <w:rStyle w:val="XMLname"/>
+              </w:rPr>
+              <w:t>1]</w:t>
             </w:r>
           </w:p>
         </w:tc>
@@ -16408,7 +15922,21 @@
               <w:rPr>
                 <w:rStyle w:val="XMLname"/>
               </w:rPr>
-              <w:t>nterer [0..1]</w:t>
+              <w:t>nterer [</w:t>
+            </w:r>
+            <w:proofErr w:type="gramStart"/>
+            <w:r>
+              <w:rPr>
+                <w:rStyle w:val="XMLname"/>
+              </w:rPr>
+              <w:t>0..</w:t>
+            </w:r>
+            <w:proofErr w:type="gramEnd"/>
+            <w:r>
+              <w:rPr>
+                <w:rStyle w:val="XMLname"/>
+              </w:rPr>
+              <w:t>1]</w:t>
             </w:r>
           </w:p>
         </w:tc>
@@ -16454,7 +15982,21 @@
               <w:rPr>
                 <w:rStyle w:val="XMLname"/>
               </w:rPr>
-              <w:t>author [0..1]</w:t>
+              <w:t>author [</w:t>
+            </w:r>
+            <w:proofErr w:type="gramStart"/>
+            <w:r>
+              <w:rPr>
+                <w:rStyle w:val="XMLname"/>
+              </w:rPr>
+              <w:t>0..</w:t>
+            </w:r>
+            <w:proofErr w:type="gramEnd"/>
+            <w:r>
+              <w:rPr>
+                <w:rStyle w:val="XMLname"/>
+              </w:rPr>
+              <w:t>1]</w:t>
             </w:r>
           </w:p>
         </w:tc>
@@ -16500,7 +16042,21 @@
               <w:rPr>
                 <w:rStyle w:val="XMLname"/>
               </w:rPr>
-              <w:t>responsible [0..1]</w:t>
+              <w:t>responsible [</w:t>
+            </w:r>
+            <w:proofErr w:type="gramStart"/>
+            <w:r>
+              <w:rPr>
+                <w:rStyle w:val="XMLname"/>
+              </w:rPr>
+              <w:t>0..</w:t>
+            </w:r>
+            <w:proofErr w:type="gramEnd"/>
+            <w:r>
+              <w:rPr>
+                <w:rStyle w:val="XMLname"/>
+              </w:rPr>
+              <w:t>1]</w:t>
             </w:r>
           </w:p>
         </w:tc>
@@ -16789,8 +16345,8 @@
         </w:tabs>
         <w:ind w:left="0" w:firstLine="0"/>
       </w:pPr>
-      <w:bookmarkStart w:id="80" w:name="_Toc345074680"/>
-      <w:bookmarkStart w:id="81" w:name="_Toc500238782"/>
+      <w:bookmarkStart w:id="84" w:name="_Toc345074680"/>
+      <w:bookmarkStart w:id="85" w:name="_Toc500238782"/>
       <w:r>
         <w:t>3.Y</w:t>
       </w:r>
@@ -16800,8 +16356,8 @@
       <w:r>
         <w:t>.4.1.3 Expected Actions</w:t>
       </w:r>
-      <w:bookmarkEnd w:id="80"/>
-      <w:bookmarkEnd w:id="81"/>
+      <w:bookmarkEnd w:id="84"/>
+      <w:bookmarkEnd w:id="85"/>
       <w:r>
         <w:tab/>
       </w:r>
@@ -16977,8 +16533,8 @@
         <w:pStyle w:val="Heading4"/>
         <w:ind w:left="0" w:firstLine="0"/>
       </w:pPr>
-      <w:bookmarkStart w:id="82" w:name="_Toc345074681"/>
-      <w:bookmarkStart w:id="83" w:name="_Toc500238783"/>
+      <w:bookmarkStart w:id="86" w:name="_Toc345074681"/>
+      <w:bookmarkStart w:id="87" w:name="_Toc500238783"/>
       <w:r>
         <w:t>3.Y</w:t>
       </w:r>
@@ -16988,8 +16544,8 @@
       <w:r>
         <w:t xml:space="preserve">.4.2 </w:t>
       </w:r>
-      <w:bookmarkEnd w:id="82"/>
-      <w:bookmarkEnd w:id="83"/>
+      <w:bookmarkEnd w:id="86"/>
+      <w:bookmarkEnd w:id="87"/>
       <w:r>
         <w:t>Mobile Patient Identity Feed Response</w:t>
       </w:r>
@@ -16999,8 +16555,8 @@
         <w:pStyle w:val="Heading5"/>
         <w:ind w:left="0" w:firstLine="0"/>
       </w:pPr>
-      <w:bookmarkStart w:id="84" w:name="_Toc345074682"/>
-      <w:bookmarkStart w:id="85" w:name="_Toc500238784"/>
+      <w:bookmarkStart w:id="88" w:name="_Toc345074682"/>
+      <w:bookmarkStart w:id="89" w:name="_Toc500238784"/>
       <w:r>
         <w:t>3.Y</w:t>
       </w:r>
@@ -17010,8 +16566,8 @@
       <w:r>
         <w:t>.4.2.1 Trigger Events</w:t>
       </w:r>
-      <w:bookmarkEnd w:id="84"/>
-      <w:bookmarkEnd w:id="85"/>
+      <w:bookmarkEnd w:id="88"/>
+      <w:bookmarkEnd w:id="89"/>
     </w:p>
     <w:p>
       <w:pPr>
@@ -17032,8 +16588,8 @@
         <w:pStyle w:val="Heading5"/>
         <w:ind w:left="0" w:firstLine="0"/>
       </w:pPr>
-      <w:bookmarkStart w:id="86" w:name="_Toc345074683"/>
-      <w:bookmarkStart w:id="87" w:name="_Toc500238785"/>
+      <w:bookmarkStart w:id="90" w:name="_Toc345074683"/>
+      <w:bookmarkStart w:id="91" w:name="_Toc500238785"/>
       <w:r>
         <w:t>3.Y</w:t>
       </w:r>
@@ -17043,8 +16599,8 @@
       <w:r>
         <w:t>.4.2.2 Message Semantics</w:t>
       </w:r>
-      <w:bookmarkEnd w:id="86"/>
-      <w:bookmarkEnd w:id="87"/>
+      <w:bookmarkEnd w:id="90"/>
+      <w:bookmarkEnd w:id="91"/>
     </w:p>
     <w:p>
       <w:pPr>
@@ -17083,8 +16639,8 @@
         <w:pStyle w:val="Heading5"/>
         <w:ind w:left="0" w:firstLine="0"/>
       </w:pPr>
-      <w:bookmarkStart w:id="88" w:name="_Toc345074684"/>
-      <w:bookmarkStart w:id="89" w:name="_Toc500238786"/>
+      <w:bookmarkStart w:id="92" w:name="_Toc345074684"/>
+      <w:bookmarkStart w:id="93" w:name="_Toc500238786"/>
       <w:r>
         <w:t>3.Y</w:t>
       </w:r>
@@ -17094,8 +16650,8 @@
       <w:r>
         <w:t>.4.2.3 Expected Actions</w:t>
       </w:r>
-      <w:bookmarkEnd w:id="88"/>
-      <w:bookmarkEnd w:id="89"/>
+      <w:bookmarkEnd w:id="92"/>
+      <w:bookmarkEnd w:id="93"/>
     </w:p>
     <w:p>
       <w:pPr>
@@ -17104,8 +16660,8 @@
           <w:i w:val="0"/>
         </w:rPr>
       </w:pPr>
-      <w:bookmarkStart w:id="90" w:name="OLE_LINK5"/>
-      <w:bookmarkStart w:id="91" w:name="OLE_LINK6"/>
+      <w:bookmarkStart w:id="94" w:name="OLE_LINK5"/>
+      <w:bookmarkStart w:id="95" w:name="OLE_LINK6"/>
       <w:r>
         <w:rPr>
           <w:i w:val="0"/>
@@ -17118,9 +16674,9 @@
         <w:pStyle w:val="Heading3"/>
         <w:ind w:left="0" w:firstLine="0"/>
       </w:pPr>
-      <w:bookmarkStart w:id="92" w:name="_Toc500238788"/>
-      <w:bookmarkEnd w:id="90"/>
-      <w:bookmarkEnd w:id="91"/>
+      <w:bookmarkStart w:id="96" w:name="_Toc500238788"/>
+      <w:bookmarkEnd w:id="94"/>
+      <w:bookmarkEnd w:id="95"/>
       <w:r>
         <w:t>3.Y</w:t>
       </w:r>
@@ -17136,7 +16692,7 @@
       <w:r>
         <w:t xml:space="preserve"> Security Considerations</w:t>
       </w:r>
-      <w:bookmarkEnd w:id="92"/>
+      <w:bookmarkEnd w:id="96"/>
     </w:p>
     <w:p>
       <w:pPr>
@@ -17581,14 +17137,14 @@
                           </a:ln>
                           <a:extLst>
                             <a:ext uri="{909E8E84-426E-40dd-AFC4-6F175D3DCCD1}">
-                              <a14:hiddenFill xmlns="" xmlns:mo="http://schemas.microsoft.com/office/mac/office/2008/main" xmlns:mv="urn:schemas-microsoft-com:mac:vml" xmlns:o="urn:schemas-microsoft-com:office:office" xmlns:v="urn:schemas-microsoft-com:vml" xmlns:w10="urn:schemas-microsoft-com:office:word" xmlns:w="http://schemas.openxmlformats.org/wordprocessingml/2006/main" xmlns:a14="http://schemas.microsoft.com/office/drawing/2010/main" xmlns:arto="http://schemas.microsoft.com/office/word/2006/arto">
+                              <a14:hiddenFill xmlns:arto="http://schemas.microsoft.com/office/word/2006/arto" xmlns:a14="http://schemas.microsoft.com/office/drawing/2010/main" xmlns:w="http://schemas.openxmlformats.org/wordprocessingml/2006/main" xmlns:w10="urn:schemas-microsoft-com:office:word" xmlns:v="urn:schemas-microsoft-com:vml" xmlns:o="urn:schemas-microsoft-com:office:office" xmlns:mv="urn:schemas-microsoft-com:mac:vml" xmlns:mo="http://schemas.microsoft.com/office/mac/office/2008/main" xmlns="">
                                 <a:solidFill>
                                   <a:srgbClr val="FFFFFF"/>
                                 </a:solidFill>
                               </a14:hiddenFill>
                             </a:ext>
                             <a:ext uri="{91240B29-F687-4f45-9708-019B960494DF}">
-                              <a14:hiddenLine xmlns="" xmlns:mo="http://schemas.microsoft.com/office/mac/office/2008/main" xmlns:mv="urn:schemas-microsoft-com:mac:vml" xmlns:o="urn:schemas-microsoft-com:office:office" xmlns:v="urn:schemas-microsoft-com:vml" xmlns:w10="urn:schemas-microsoft-com:office:word" xmlns:w="http://schemas.openxmlformats.org/wordprocessingml/2006/main" xmlns:a14="http://schemas.microsoft.com/office/drawing/2010/main" xmlns:arto="http://schemas.microsoft.com/office/word/2006/arto" w="9525">
+                              <a14:hiddenLine xmlns:arto="http://schemas.microsoft.com/office/word/2006/arto" xmlns:a14="http://schemas.microsoft.com/office/drawing/2010/main" xmlns:w="http://schemas.openxmlformats.org/wordprocessingml/2006/main" xmlns:w10="urn:schemas-microsoft-com:office:word" xmlns:v="urn:schemas-microsoft-com:vml" xmlns:o="urn:schemas-microsoft-com:office:office" xmlns:mv="urn:schemas-microsoft-com:mac:vml" xmlns:mo="http://schemas.microsoft.com/office/mac/office/2008/main" xmlns="" w="9525">
                                 <a:solidFill>
                                   <a:srgbClr val="000000"/>
                                 </a:solidFill>
@@ -17641,14 +17197,14 @@
                           </a:ln>
                           <a:extLst>
                             <a:ext uri="{909E8E84-426E-40dd-AFC4-6F175D3DCCD1}">
-                              <a14:hiddenFill xmlns="" xmlns:mo="http://schemas.microsoft.com/office/mac/office/2008/main" xmlns:mv="urn:schemas-microsoft-com:mac:vml" xmlns:o="urn:schemas-microsoft-com:office:office" xmlns:v="urn:schemas-microsoft-com:vml" xmlns:w10="urn:schemas-microsoft-com:office:word" xmlns:w="http://schemas.openxmlformats.org/wordprocessingml/2006/main" xmlns:a14="http://schemas.microsoft.com/office/drawing/2010/main" xmlns:arto="http://schemas.microsoft.com/office/word/2006/arto">
+                              <a14:hiddenFill xmlns:arto="http://schemas.microsoft.com/office/word/2006/arto" xmlns:a14="http://schemas.microsoft.com/office/drawing/2010/main" xmlns:w="http://schemas.openxmlformats.org/wordprocessingml/2006/main" xmlns:w10="urn:schemas-microsoft-com:office:word" xmlns:v="urn:schemas-microsoft-com:vml" xmlns:o="urn:schemas-microsoft-com:office:office" xmlns:mv="urn:schemas-microsoft-com:mac:vml" xmlns:mo="http://schemas.microsoft.com/office/mac/office/2008/main" xmlns="">
                                 <a:solidFill>
                                   <a:srgbClr val="FFFFFF"/>
                                 </a:solidFill>
                               </a14:hiddenFill>
                             </a:ext>
                             <a:ext uri="{91240B29-F687-4f45-9708-019B960494DF}">
-                              <a14:hiddenLine xmlns="" xmlns:mo="http://schemas.microsoft.com/office/mac/office/2008/main" xmlns:mv="urn:schemas-microsoft-com:mac:vml" xmlns:o="urn:schemas-microsoft-com:office:office" xmlns:v="urn:schemas-microsoft-com:vml" xmlns:w10="urn:schemas-microsoft-com:office:word" xmlns:w="http://schemas.openxmlformats.org/wordprocessingml/2006/main" xmlns:a14="http://schemas.microsoft.com/office/drawing/2010/main" xmlns:arto="http://schemas.microsoft.com/office/word/2006/arto" w="9525">
+                              <a14:hiddenLine xmlns:arto="http://schemas.microsoft.com/office/word/2006/arto" xmlns:a14="http://schemas.microsoft.com/office/drawing/2010/main" xmlns:w="http://schemas.openxmlformats.org/wordprocessingml/2006/main" xmlns:w10="urn:schemas-microsoft-com:office:word" xmlns:v="urn:schemas-microsoft-com:vml" xmlns:o="urn:schemas-microsoft-com:office:office" xmlns:mv="urn:schemas-microsoft-com:mac:vml" xmlns:mo="http://schemas.microsoft.com/office/mac/office/2008/main" xmlns="" w="9525">
                                 <a:solidFill>
                                   <a:srgbClr val="000000"/>
                                 </a:solidFill>
@@ -17703,7 +17259,7 @@
                           </a:ln>
                           <a:extLst>
                             <a:ext uri="{91240B29-F687-4f45-9708-019B960494DF}">
-                              <a14:hiddenLine xmlns="" xmlns:mo="http://schemas.microsoft.com/office/mac/office/2008/main" xmlns:mv="urn:schemas-microsoft-com:mac:vml" xmlns:o="urn:schemas-microsoft-com:office:office" xmlns:v="urn:schemas-microsoft-com:vml" xmlns:w10="urn:schemas-microsoft-com:office:word" xmlns:w="http://schemas.openxmlformats.org/wordprocessingml/2006/main" xmlns:a14="http://schemas.microsoft.com/office/drawing/2010/main" xmlns:arto="http://schemas.microsoft.com/office/word/2006/arto" w="9525">
+                              <a14:hiddenLine xmlns:arto="http://schemas.microsoft.com/office/word/2006/arto" xmlns:a14="http://schemas.microsoft.com/office/drawing/2010/main" xmlns:w="http://schemas.openxmlformats.org/wordprocessingml/2006/main" xmlns:w10="urn:schemas-microsoft-com:office:word" xmlns:v="urn:schemas-microsoft-com:vml" xmlns:o="urn:schemas-microsoft-com:office:office" xmlns:mv="urn:schemas-microsoft-com:mac:vml" xmlns:mo="http://schemas.microsoft.com/office/mac/office/2008/main" xmlns="" w="9525">
                                 <a:solidFill>
                                   <a:srgbClr val="000000"/>
                                 </a:solidFill>
@@ -17763,7 +17319,7 @@
                           </a:ln>
                           <a:extLst>
                             <a:ext uri="{909E8E84-426E-40dd-AFC4-6F175D3DCCD1}">
-                              <a14:hiddenFill xmlns="" xmlns:mo="http://schemas.microsoft.com/office/mac/office/2008/main" xmlns:mv="urn:schemas-microsoft-com:mac:vml" xmlns:o="urn:schemas-microsoft-com:office:office" xmlns:v="urn:schemas-microsoft-com:vml" xmlns:w10="urn:schemas-microsoft-com:office:word" xmlns:w="http://schemas.openxmlformats.org/wordprocessingml/2006/main" xmlns:a14="http://schemas.microsoft.com/office/drawing/2010/main" xmlns:arto="http://schemas.microsoft.com/office/word/2006/arto">
+                              <a14:hiddenFill xmlns:arto="http://schemas.microsoft.com/office/word/2006/arto" xmlns:a14="http://schemas.microsoft.com/office/drawing/2010/main" xmlns:w="http://schemas.openxmlformats.org/wordprocessingml/2006/main" xmlns:w10="urn:schemas-microsoft-com:office:word" xmlns:v="urn:schemas-microsoft-com:vml" xmlns:o="urn:schemas-microsoft-com:office:office" xmlns:mv="urn:schemas-microsoft-com:mac:vml" xmlns:mo="http://schemas.microsoft.com/office/mac/office/2008/main" xmlns="">
                                 <a:noFill/>
                               </a14:hiddenFill>
                             </a:ext>
@@ -17796,7 +17352,7 @@
                           </a:ln>
                           <a:extLst>
                             <a:ext uri="{909E8E84-426E-40dd-AFC4-6F175D3DCCD1}">
-                              <a14:hiddenFill xmlns="" xmlns:mo="http://schemas.microsoft.com/office/mac/office/2008/main" xmlns:mv="urn:schemas-microsoft-com:mac:vml" xmlns:o="urn:schemas-microsoft-com:office:office" xmlns:v="urn:schemas-microsoft-com:vml" xmlns:w10="urn:schemas-microsoft-com:office:word" xmlns:w="http://schemas.openxmlformats.org/wordprocessingml/2006/main" xmlns:a14="http://schemas.microsoft.com/office/drawing/2010/main" xmlns:arto="http://schemas.microsoft.com/office/word/2006/arto">
+                              <a14:hiddenFill xmlns:arto="http://schemas.microsoft.com/office/word/2006/arto" xmlns:a14="http://schemas.microsoft.com/office/drawing/2010/main" xmlns:w="http://schemas.openxmlformats.org/wordprocessingml/2006/main" xmlns:w10="urn:schemas-microsoft-com:office:word" xmlns:v="urn:schemas-microsoft-com:vml" xmlns:o="urn:schemas-microsoft-com:office:office" xmlns:mv="urn:schemas-microsoft-com:mac:vml" xmlns:mo="http://schemas.microsoft.com/office/mac/office/2008/main" xmlns="">
                                 <a:noFill/>
                               </a14:hiddenFill>
                             </a:ext>
@@ -17886,7 +17442,7 @@
                           </a:ln>
                           <a:extLst>
                             <a:ext uri="{909E8E84-426E-40dd-AFC4-6F175D3DCCD1}">
-                              <a14:hiddenFill xmlns="" xmlns:mo="http://schemas.microsoft.com/office/mac/office/2008/main" xmlns:mv="urn:schemas-microsoft-com:mac:vml" xmlns:o="urn:schemas-microsoft-com:office:office" xmlns:v="urn:schemas-microsoft-com:vml" xmlns:w10="urn:schemas-microsoft-com:office:word" xmlns:w="http://schemas.openxmlformats.org/wordprocessingml/2006/main" xmlns:a14="http://schemas.microsoft.com/office/drawing/2010/main" xmlns:arto="http://schemas.microsoft.com/office/word/2006/arto">
+                              <a14:hiddenFill xmlns:arto="http://schemas.microsoft.com/office/word/2006/arto" xmlns:a14="http://schemas.microsoft.com/office/drawing/2010/main" xmlns:w="http://schemas.openxmlformats.org/wordprocessingml/2006/main" xmlns:w10="urn:schemas-microsoft-com:office:word" xmlns:v="urn:schemas-microsoft-com:vml" xmlns:o="urn:schemas-microsoft-com:office:office" xmlns:mv="urn:schemas-microsoft-com:mac:vml" xmlns:mo="http://schemas.microsoft.com/office/mac/office/2008/main" xmlns="">
                                 <a:noFill/>
                               </a14:hiddenFill>
                             </a:ext>
@@ -17915,7 +17471,7 @@
                           </a:ln>
                           <a:extLst>
                             <a:ext uri="{91240B29-F687-4f45-9708-019B960494DF}">
-                              <a14:hiddenLine xmlns="" xmlns:mo="http://schemas.microsoft.com/office/mac/office/2008/main" xmlns:mv="urn:schemas-microsoft-com:mac:vml" xmlns:o="urn:schemas-microsoft-com:office:office" xmlns:v="urn:schemas-microsoft-com:vml" xmlns:w10="urn:schemas-microsoft-com:office:word" xmlns:w="http://schemas.openxmlformats.org/wordprocessingml/2006/main" xmlns:a14="http://schemas.microsoft.com/office/drawing/2010/main" xmlns:arto="http://schemas.microsoft.com/office/word/2006/arto" w="9525">
+                              <a14:hiddenLine xmlns:arto="http://schemas.microsoft.com/office/word/2006/arto" xmlns:a14="http://schemas.microsoft.com/office/drawing/2010/main" xmlns:w="http://schemas.openxmlformats.org/wordprocessingml/2006/main" xmlns:w10="urn:schemas-microsoft-com:office:word" xmlns:v="urn:schemas-microsoft-com:vml" xmlns:o="urn:schemas-microsoft-com:office:office" xmlns:mv="urn:schemas-microsoft-com:mac:vml" xmlns:mo="http://schemas.microsoft.com/office/mac/office/2008/main" xmlns="" w="9525">
                                 <a:solidFill>
                                   <a:srgbClr val="000000"/>
                                 </a:solidFill>
@@ -17974,7 +17530,7 @@
                           </a:ln>
                           <a:extLst>
                             <a:ext uri="{909E8E84-426E-40dd-AFC4-6F175D3DCCD1}">
-                              <a14:hiddenFill xmlns="" xmlns:mo="http://schemas.microsoft.com/office/mac/office/2008/main" xmlns:mv="urn:schemas-microsoft-com:mac:vml" xmlns:o="urn:schemas-microsoft-com:office:office" xmlns:v="urn:schemas-microsoft-com:vml" xmlns:w10="urn:schemas-microsoft-com:office:word" xmlns:w="http://schemas.openxmlformats.org/wordprocessingml/2006/main" xmlns:a14="http://schemas.microsoft.com/office/drawing/2010/main" xmlns:arto="http://schemas.microsoft.com/office/word/2006/arto">
+                              <a14:hiddenFill xmlns:arto="http://schemas.microsoft.com/office/word/2006/arto" xmlns:a14="http://schemas.microsoft.com/office/drawing/2010/main" xmlns:w="http://schemas.openxmlformats.org/wordprocessingml/2006/main" xmlns:w10="urn:schemas-microsoft-com:office:word" xmlns:v="urn:schemas-microsoft-com:vml" xmlns:o="urn:schemas-microsoft-com:office:office" xmlns:mv="urn:schemas-microsoft-com:mac:vml" xmlns:mo="http://schemas.microsoft.com/office/mac/office/2008/main" xmlns="">
                                 <a:noFill/>
                               </a14:hiddenFill>
                             </a:ext>
@@ -18001,14 +17557,14 @@
                           </a:ln>
                           <a:extLst>
                             <a:ext uri="{909E8E84-426E-40dd-AFC4-6F175D3DCCD1}">
-                              <a14:hiddenFill xmlns:arto="http://schemas.microsoft.com/office/word/2006/arto" xmlns:a14="http://schemas.microsoft.com/office/drawing/2010/main" xmlns:w="http://schemas.openxmlformats.org/wordprocessingml/2006/main" xmlns:w10="urn:schemas-microsoft-com:office:word" xmlns:v="urn:schemas-microsoft-com:vml" xmlns:o="urn:schemas-microsoft-com:office:office" xmlns:mv="urn:schemas-microsoft-com:mac:vml" xmlns:mo="http://schemas.microsoft.com/office/mac/office/2008/main" xmlns="" xmlns:lc="http://schemas.openxmlformats.org/drawingml/2006/lockedCanvas">
+                              <a14:hiddenFill xmlns:lc="http://schemas.openxmlformats.org/drawingml/2006/lockedCanvas" xmlns="" xmlns:mo="http://schemas.microsoft.com/office/mac/office/2008/main" xmlns:mv="urn:schemas-microsoft-com:mac:vml" xmlns:o="urn:schemas-microsoft-com:office:office" xmlns:v="urn:schemas-microsoft-com:vml" xmlns:w10="urn:schemas-microsoft-com:office:word" xmlns:w="http://schemas.openxmlformats.org/wordprocessingml/2006/main" xmlns:a14="http://schemas.microsoft.com/office/drawing/2010/main" xmlns:arto="http://schemas.microsoft.com/office/word/2006/arto">
                                 <a:solidFill>
                                   <a:srgbClr val="FFFFFF"/>
                                 </a:solidFill>
                               </a14:hiddenFill>
                             </a:ext>
                             <a:ext uri="{91240B29-F687-4f45-9708-019B960494DF}">
-                              <a14:hiddenLine xmlns:arto="http://schemas.microsoft.com/office/word/2006/arto" xmlns:a14="http://schemas.microsoft.com/office/drawing/2010/main" xmlns:w="http://schemas.openxmlformats.org/wordprocessingml/2006/main" xmlns:w10="urn:schemas-microsoft-com:office:word" xmlns:v="urn:schemas-microsoft-com:vml" xmlns:o="urn:schemas-microsoft-com:office:office" xmlns:mv="urn:schemas-microsoft-com:mac:vml" xmlns:mo="http://schemas.microsoft.com/office/mac/office/2008/main" xmlns="" xmlns:lc="http://schemas.openxmlformats.org/drawingml/2006/lockedCanvas" w="9525">
+                              <a14:hiddenLine xmlns:lc="http://schemas.openxmlformats.org/drawingml/2006/lockedCanvas" xmlns="" xmlns:mo="http://schemas.microsoft.com/office/mac/office/2008/main" xmlns:mv="urn:schemas-microsoft-com:mac:vml" xmlns:o="urn:schemas-microsoft-com:office:office" xmlns:v="urn:schemas-microsoft-com:vml" xmlns:w10="urn:schemas-microsoft-com:office:word" xmlns:w="http://schemas.openxmlformats.org/wordprocessingml/2006/main" xmlns:a14="http://schemas.microsoft.com/office/drawing/2010/main" xmlns:arto="http://schemas.microsoft.com/office/word/2006/arto" w="9525">
                                 <a:solidFill>
                                   <a:srgbClr val="000000"/>
                                 </a:solidFill>
@@ -18055,14 +17611,14 @@
                           </a:ln>
                           <a:extLst>
                             <a:ext uri="{909E8E84-426E-40dd-AFC4-6F175D3DCCD1}">
-                              <a14:hiddenFill xmlns:arto="http://schemas.microsoft.com/office/word/2006/arto" xmlns:a14="http://schemas.microsoft.com/office/drawing/2010/main" xmlns:w="http://schemas.openxmlformats.org/wordprocessingml/2006/main" xmlns:w10="urn:schemas-microsoft-com:office:word" xmlns:v="urn:schemas-microsoft-com:vml" xmlns:o="urn:schemas-microsoft-com:office:office" xmlns:mv="urn:schemas-microsoft-com:mac:vml" xmlns:mo="http://schemas.microsoft.com/office/mac/office/2008/main" xmlns="" xmlns:lc="http://schemas.openxmlformats.org/drawingml/2006/lockedCanvas">
+                              <a14:hiddenFill xmlns:lc="http://schemas.openxmlformats.org/drawingml/2006/lockedCanvas" xmlns="" xmlns:mo="http://schemas.microsoft.com/office/mac/office/2008/main" xmlns:mv="urn:schemas-microsoft-com:mac:vml" xmlns:o="urn:schemas-microsoft-com:office:office" xmlns:v="urn:schemas-microsoft-com:vml" xmlns:w10="urn:schemas-microsoft-com:office:word" xmlns:w="http://schemas.openxmlformats.org/wordprocessingml/2006/main" xmlns:a14="http://schemas.microsoft.com/office/drawing/2010/main" xmlns:arto="http://schemas.microsoft.com/office/word/2006/arto">
                                 <a:solidFill>
                                   <a:srgbClr val="FFFFFF"/>
                                 </a:solidFill>
                               </a14:hiddenFill>
                             </a:ext>
                             <a:ext uri="{91240B29-F687-4f45-9708-019B960494DF}">
-                              <a14:hiddenLine xmlns:arto="http://schemas.microsoft.com/office/word/2006/arto" xmlns:a14="http://schemas.microsoft.com/office/drawing/2010/main" xmlns:w="http://schemas.openxmlformats.org/wordprocessingml/2006/main" xmlns:w10="urn:schemas-microsoft-com:office:word" xmlns:v="urn:schemas-microsoft-com:vml" xmlns:o="urn:schemas-microsoft-com:office:office" xmlns:mv="urn:schemas-microsoft-com:mac:vml" xmlns:mo="http://schemas.microsoft.com/office/mac/office/2008/main" xmlns="" xmlns:lc="http://schemas.openxmlformats.org/drawingml/2006/lockedCanvas" w="9525">
+                              <a14:hiddenLine xmlns:lc="http://schemas.openxmlformats.org/drawingml/2006/lockedCanvas" xmlns="" xmlns:mo="http://schemas.microsoft.com/office/mac/office/2008/main" xmlns:mv="urn:schemas-microsoft-com:mac:vml" xmlns:o="urn:schemas-microsoft-com:office:office" xmlns:v="urn:schemas-microsoft-com:vml" xmlns:w10="urn:schemas-microsoft-com:office:word" xmlns:w="http://schemas.openxmlformats.org/wordprocessingml/2006/main" xmlns:a14="http://schemas.microsoft.com/office/drawing/2010/main" xmlns:arto="http://schemas.microsoft.com/office/word/2006/arto" w="9525">
                                 <a:solidFill>
                                   <a:srgbClr val="000000"/>
                                 </a:solidFill>
@@ -18114,7 +17670,7 @@
                           </a:ln>
                           <a:extLst>
                             <a:ext uri="{909E8E84-426E-40dd-AFC4-6F175D3DCCD1}">
-                              <a14:hiddenFill xmlns:arto="http://schemas.microsoft.com/office/word/2006/arto" xmlns:a14="http://schemas.microsoft.com/office/drawing/2010/main" xmlns:w="http://schemas.openxmlformats.org/wordprocessingml/2006/main" xmlns:w10="urn:schemas-microsoft-com:office:word" xmlns:v="urn:schemas-microsoft-com:vml" xmlns:o="urn:schemas-microsoft-com:office:office" xmlns:mv="urn:schemas-microsoft-com:mac:vml" xmlns:mo="http://schemas.microsoft.com/office/mac/office/2008/main" xmlns="" xmlns:lc="http://schemas.openxmlformats.org/drawingml/2006/lockedCanvas">
+                              <a14:hiddenFill xmlns:lc="http://schemas.openxmlformats.org/drawingml/2006/lockedCanvas" xmlns="" xmlns:mo="http://schemas.microsoft.com/office/mac/office/2008/main" xmlns:mv="urn:schemas-microsoft-com:mac:vml" xmlns:o="urn:schemas-microsoft-com:office:office" xmlns:v="urn:schemas-microsoft-com:vml" xmlns:w10="urn:schemas-microsoft-com:office:word" xmlns:w="http://schemas.openxmlformats.org/wordprocessingml/2006/main" xmlns:a14="http://schemas.microsoft.com/office/drawing/2010/main" xmlns:arto="http://schemas.microsoft.com/office/word/2006/arto">
                                 <a:noFill/>
                               </a14:hiddenFill>
                             </a:ext>
@@ -18146,7 +17702,7 @@
                           </a:ln>
                           <a:extLst>
                             <a:ext uri="{909E8E84-426E-40dd-AFC4-6F175D3DCCD1}">
-                              <a14:hiddenFill xmlns:arto="http://schemas.microsoft.com/office/word/2006/arto" xmlns:a14="http://schemas.microsoft.com/office/drawing/2010/main" xmlns:w="http://schemas.openxmlformats.org/wordprocessingml/2006/main" xmlns:w10="urn:schemas-microsoft-com:office:word" xmlns:v="urn:schemas-microsoft-com:vml" xmlns:o="urn:schemas-microsoft-com:office:office" xmlns:mv="urn:schemas-microsoft-com:mac:vml" xmlns:mo="http://schemas.microsoft.com/office/mac/office/2008/main" xmlns="" xmlns:lc="http://schemas.openxmlformats.org/drawingml/2006/lockedCanvas">
+                              <a14:hiddenFill xmlns:lc="http://schemas.openxmlformats.org/drawingml/2006/lockedCanvas" xmlns="" xmlns:mo="http://schemas.microsoft.com/office/mac/office/2008/main" xmlns:mv="urn:schemas-microsoft-com:mac:vml" xmlns:o="urn:schemas-microsoft-com:office:office" xmlns:v="urn:schemas-microsoft-com:vml" xmlns:w10="urn:schemas-microsoft-com:office:word" xmlns:w="http://schemas.openxmlformats.org/wordprocessingml/2006/main" xmlns:a14="http://schemas.microsoft.com/office/drawing/2010/main" xmlns:arto="http://schemas.microsoft.com/office/word/2006/arto">
                                 <a:noFill/>
                               </a14:hiddenFill>
                             </a:ext>
@@ -18173,14 +17729,14 @@
                           </a:ln>
                           <a:extLst>
                             <a:ext uri="{909E8E84-426E-40dd-AFC4-6F175D3DCCD1}">
-                              <a14:hiddenFill xmlns="" xmlns:mo="http://schemas.microsoft.com/office/mac/office/2008/main" xmlns:mv="urn:schemas-microsoft-com:mac:vml" xmlns:o="urn:schemas-microsoft-com:office:office" xmlns:v="urn:schemas-microsoft-com:vml" xmlns:w10="urn:schemas-microsoft-com:office:word" xmlns:w="http://schemas.openxmlformats.org/wordprocessingml/2006/main" xmlns:a14="http://schemas.microsoft.com/office/drawing/2010/main" xmlns:arto="http://schemas.microsoft.com/office/word/2006/arto" xmlns:lc="http://schemas.openxmlformats.org/drawingml/2006/lockedCanvas">
+                              <a14:hiddenFill xmlns:lc="http://schemas.openxmlformats.org/drawingml/2006/lockedCanvas" xmlns:arto="http://schemas.microsoft.com/office/word/2006/arto" xmlns:a14="http://schemas.microsoft.com/office/drawing/2010/main" xmlns:w="http://schemas.openxmlformats.org/wordprocessingml/2006/main" xmlns:w10="urn:schemas-microsoft-com:office:word" xmlns:v="urn:schemas-microsoft-com:vml" xmlns:o="urn:schemas-microsoft-com:office:office" xmlns:mv="urn:schemas-microsoft-com:mac:vml" xmlns:mo="http://schemas.microsoft.com/office/mac/office/2008/main" xmlns="">
                                 <a:solidFill>
                                   <a:srgbClr val="FFFFFF"/>
                                 </a:solidFill>
                               </a14:hiddenFill>
                             </a:ext>
                             <a:ext uri="{91240B29-F687-4f45-9708-019B960494DF}">
-                              <a14:hiddenLine xmlns="" xmlns:mo="http://schemas.microsoft.com/office/mac/office/2008/main" xmlns:mv="urn:schemas-microsoft-com:mac:vml" xmlns:o="urn:schemas-microsoft-com:office:office" xmlns:v="urn:schemas-microsoft-com:vml" xmlns:w10="urn:schemas-microsoft-com:office:word" xmlns:w="http://schemas.openxmlformats.org/wordprocessingml/2006/main" xmlns:a14="http://schemas.microsoft.com/office/drawing/2010/main" xmlns:arto="http://schemas.microsoft.com/office/word/2006/arto" xmlns:lc="http://schemas.openxmlformats.org/drawingml/2006/lockedCanvas" w="9525">
+                              <a14:hiddenLine xmlns:lc="http://schemas.openxmlformats.org/drawingml/2006/lockedCanvas" xmlns:arto="http://schemas.microsoft.com/office/word/2006/arto" xmlns:a14="http://schemas.microsoft.com/office/drawing/2010/main" xmlns:w="http://schemas.openxmlformats.org/wordprocessingml/2006/main" xmlns:w10="urn:schemas-microsoft-com:office:word" xmlns:v="urn:schemas-microsoft-com:vml" xmlns:o="urn:schemas-microsoft-com:office:office" xmlns:mv="urn:schemas-microsoft-com:mac:vml" xmlns:mo="http://schemas.microsoft.com/office/mac/office/2008/main" xmlns="" w="9525">
                                 <a:solidFill>
                                   <a:srgbClr val="000000"/>
                                 </a:solidFill>
@@ -18227,14 +17783,14 @@
                           </a:ln>
                           <a:extLst>
                             <a:ext uri="{909E8E84-426E-40dd-AFC4-6F175D3DCCD1}">
-                              <a14:hiddenFill xmlns="" xmlns:mo="http://schemas.microsoft.com/office/mac/office/2008/main" xmlns:mv="urn:schemas-microsoft-com:mac:vml" xmlns:o="urn:schemas-microsoft-com:office:office" xmlns:v="urn:schemas-microsoft-com:vml" xmlns:w10="urn:schemas-microsoft-com:office:word" xmlns:w="http://schemas.openxmlformats.org/wordprocessingml/2006/main" xmlns:a14="http://schemas.microsoft.com/office/drawing/2010/main" xmlns:arto="http://schemas.microsoft.com/office/word/2006/arto" xmlns:lc="http://schemas.openxmlformats.org/drawingml/2006/lockedCanvas">
+                              <a14:hiddenFill xmlns:lc="http://schemas.openxmlformats.org/drawingml/2006/lockedCanvas" xmlns:arto="http://schemas.microsoft.com/office/word/2006/arto" xmlns:a14="http://schemas.microsoft.com/office/drawing/2010/main" xmlns:w="http://schemas.openxmlformats.org/wordprocessingml/2006/main" xmlns:w10="urn:schemas-microsoft-com:office:word" xmlns:v="urn:schemas-microsoft-com:vml" xmlns:o="urn:schemas-microsoft-com:office:office" xmlns:mv="urn:schemas-microsoft-com:mac:vml" xmlns:mo="http://schemas.microsoft.com/office/mac/office/2008/main" xmlns="">
                                 <a:solidFill>
                                   <a:srgbClr val="FFFFFF"/>
                                 </a:solidFill>
                               </a14:hiddenFill>
                             </a:ext>
                             <a:ext uri="{91240B29-F687-4f45-9708-019B960494DF}">
-                              <a14:hiddenLine xmlns="" xmlns:mo="http://schemas.microsoft.com/office/mac/office/2008/main" xmlns:mv="urn:schemas-microsoft-com:mac:vml" xmlns:o="urn:schemas-microsoft-com:office:office" xmlns:v="urn:schemas-microsoft-com:vml" xmlns:w10="urn:schemas-microsoft-com:office:word" xmlns:w="http://schemas.openxmlformats.org/wordprocessingml/2006/main" xmlns:a14="http://schemas.microsoft.com/office/drawing/2010/main" xmlns:arto="http://schemas.microsoft.com/office/word/2006/arto" xmlns:lc="http://schemas.openxmlformats.org/drawingml/2006/lockedCanvas" w="9525">
+                              <a14:hiddenLine xmlns:lc="http://schemas.openxmlformats.org/drawingml/2006/lockedCanvas" xmlns:arto="http://schemas.microsoft.com/office/word/2006/arto" xmlns:a14="http://schemas.microsoft.com/office/drawing/2010/main" xmlns:w="http://schemas.openxmlformats.org/wordprocessingml/2006/main" xmlns:w10="urn:schemas-microsoft-com:office:word" xmlns:v="urn:schemas-microsoft-com:vml" xmlns:o="urn:schemas-microsoft-com:office:office" xmlns:mv="urn:schemas-microsoft-com:mac:vml" xmlns:mo="http://schemas.microsoft.com/office/mac/office/2008/main" xmlns="" w="9525">
                                 <a:solidFill>
                                   <a:srgbClr val="000000"/>
                                 </a:solidFill>
@@ -18286,7 +17842,7 @@
                           </a:ln>
                           <a:extLst>
                             <a:ext uri="{909E8E84-426E-40dd-AFC4-6F175D3DCCD1}">
-                              <a14:hiddenFill xmlns="" xmlns:mo="http://schemas.microsoft.com/office/mac/office/2008/main" xmlns:mv="urn:schemas-microsoft-com:mac:vml" xmlns:o="urn:schemas-microsoft-com:office:office" xmlns:v="urn:schemas-microsoft-com:vml" xmlns:w10="urn:schemas-microsoft-com:office:word" xmlns:w="http://schemas.openxmlformats.org/wordprocessingml/2006/main" xmlns:a14="http://schemas.microsoft.com/office/drawing/2010/main" xmlns:arto="http://schemas.microsoft.com/office/word/2006/arto" xmlns:lc="http://schemas.openxmlformats.org/drawingml/2006/lockedCanvas">
+                              <a14:hiddenFill xmlns:lc="http://schemas.openxmlformats.org/drawingml/2006/lockedCanvas" xmlns:arto="http://schemas.microsoft.com/office/word/2006/arto" xmlns:a14="http://schemas.microsoft.com/office/drawing/2010/main" xmlns:w="http://schemas.openxmlformats.org/wordprocessingml/2006/main" xmlns:w10="urn:schemas-microsoft-com:office:word" xmlns:v="urn:schemas-microsoft-com:vml" xmlns:o="urn:schemas-microsoft-com:office:office" xmlns:mv="urn:schemas-microsoft-com:mac:vml" xmlns:mo="http://schemas.microsoft.com/office/mac/office/2008/main" xmlns="">
                                 <a:noFill/>
                               </a14:hiddenFill>
                             </a:ext>
@@ -18318,7 +17874,7 @@
                           </a:ln>
                           <a:extLst>
                             <a:ext uri="{909E8E84-426E-40dd-AFC4-6F175D3DCCD1}">
-                              <a14:hiddenFill xmlns="" xmlns:mo="http://schemas.microsoft.com/office/mac/office/2008/main" xmlns:mv="urn:schemas-microsoft-com:mac:vml" xmlns:o="urn:schemas-microsoft-com:office:office" xmlns:v="urn:schemas-microsoft-com:vml" xmlns:w10="urn:schemas-microsoft-com:office:word" xmlns:w="http://schemas.openxmlformats.org/wordprocessingml/2006/main" xmlns:a14="http://schemas.microsoft.com/office/drawing/2010/main" xmlns:arto="http://schemas.microsoft.com/office/word/2006/arto" xmlns:lc="http://schemas.openxmlformats.org/drawingml/2006/lockedCanvas">
+                              <a14:hiddenFill xmlns:lc="http://schemas.openxmlformats.org/drawingml/2006/lockedCanvas" xmlns:arto="http://schemas.microsoft.com/office/word/2006/arto" xmlns:a14="http://schemas.microsoft.com/office/drawing/2010/main" xmlns:w="http://schemas.openxmlformats.org/wordprocessingml/2006/main" xmlns:w10="urn:schemas-microsoft-com:office:word" xmlns:v="urn:schemas-microsoft-com:vml" xmlns:o="urn:schemas-microsoft-com:office:office" xmlns:mv="urn:schemas-microsoft-com:mac:vml" xmlns:mo="http://schemas.microsoft.com/office/mac/office/2008/main" xmlns="">
                                 <a:noFill/>
                               </a14:hiddenFill>
                             </a:ext>
@@ -18345,14 +17901,14 @@
                           </a:ln>
                           <a:extLst>
                             <a:ext uri="{909E8E84-426E-40dd-AFC4-6F175D3DCCD1}">
-                              <a14:hiddenFill xmlns="" xmlns:mo="http://schemas.microsoft.com/office/mac/office/2008/main" xmlns:mv="urn:schemas-microsoft-com:mac:vml" xmlns:o="urn:schemas-microsoft-com:office:office" xmlns:v="urn:schemas-microsoft-com:vml" xmlns:w10="urn:schemas-microsoft-com:office:word" xmlns:w="http://schemas.openxmlformats.org/wordprocessingml/2006/main" xmlns:a14="http://schemas.microsoft.com/office/drawing/2010/main" xmlns:arto="http://schemas.microsoft.com/office/word/2006/arto" xmlns:lc="http://schemas.openxmlformats.org/drawingml/2006/lockedCanvas">
+                              <a14:hiddenFill xmlns:lc="http://schemas.openxmlformats.org/drawingml/2006/lockedCanvas" xmlns:arto="http://schemas.microsoft.com/office/word/2006/arto" xmlns:a14="http://schemas.microsoft.com/office/drawing/2010/main" xmlns:w="http://schemas.openxmlformats.org/wordprocessingml/2006/main" xmlns:w10="urn:schemas-microsoft-com:office:word" xmlns:v="urn:schemas-microsoft-com:vml" xmlns:o="urn:schemas-microsoft-com:office:office" xmlns:mv="urn:schemas-microsoft-com:mac:vml" xmlns:mo="http://schemas.microsoft.com/office/mac/office/2008/main" xmlns="">
                                 <a:solidFill>
                                   <a:srgbClr val="FFFFFF"/>
                                 </a:solidFill>
                               </a14:hiddenFill>
                             </a:ext>
                             <a:ext uri="{91240B29-F687-4f45-9708-019B960494DF}">
-                              <a14:hiddenLine xmlns="" xmlns:mo="http://schemas.microsoft.com/office/mac/office/2008/main" xmlns:mv="urn:schemas-microsoft-com:mac:vml" xmlns:o="urn:schemas-microsoft-com:office:office" xmlns:v="urn:schemas-microsoft-com:vml" xmlns:w10="urn:schemas-microsoft-com:office:word" xmlns:w="http://schemas.openxmlformats.org/wordprocessingml/2006/main" xmlns:a14="http://schemas.microsoft.com/office/drawing/2010/main" xmlns:arto="http://schemas.microsoft.com/office/word/2006/arto" xmlns:lc="http://schemas.openxmlformats.org/drawingml/2006/lockedCanvas" w="9525">
+                              <a14:hiddenLine xmlns:lc="http://schemas.openxmlformats.org/drawingml/2006/lockedCanvas" xmlns:arto="http://schemas.microsoft.com/office/word/2006/arto" xmlns:a14="http://schemas.microsoft.com/office/drawing/2010/main" xmlns:w="http://schemas.openxmlformats.org/wordprocessingml/2006/main" xmlns:w10="urn:schemas-microsoft-com:office:word" xmlns:v="urn:schemas-microsoft-com:vml" xmlns:o="urn:schemas-microsoft-com:office:office" xmlns:mv="urn:schemas-microsoft-com:mac:vml" xmlns:mo="http://schemas.microsoft.com/office/mac/office/2008/main" xmlns="" w="9525">
                                 <a:solidFill>
                                   <a:srgbClr val="000000"/>
                                 </a:solidFill>
@@ -18399,14 +17955,14 @@
                           </a:ln>
                           <a:extLst>
                             <a:ext uri="{909E8E84-426E-40dd-AFC4-6F175D3DCCD1}">
-                              <a14:hiddenFill xmlns="" xmlns:mo="http://schemas.microsoft.com/office/mac/office/2008/main" xmlns:mv="urn:schemas-microsoft-com:mac:vml" xmlns:o="urn:schemas-microsoft-com:office:office" xmlns:v="urn:schemas-microsoft-com:vml" xmlns:w10="urn:schemas-microsoft-com:office:word" xmlns:w="http://schemas.openxmlformats.org/wordprocessingml/2006/main" xmlns:a14="http://schemas.microsoft.com/office/drawing/2010/main" xmlns:arto="http://schemas.microsoft.com/office/word/2006/arto" xmlns:lc="http://schemas.openxmlformats.org/drawingml/2006/lockedCanvas">
+                              <a14:hiddenFill xmlns:lc="http://schemas.openxmlformats.org/drawingml/2006/lockedCanvas" xmlns:arto="http://schemas.microsoft.com/office/word/2006/arto" xmlns:a14="http://schemas.microsoft.com/office/drawing/2010/main" xmlns:w="http://schemas.openxmlformats.org/wordprocessingml/2006/main" xmlns:w10="urn:schemas-microsoft-com:office:word" xmlns:v="urn:schemas-microsoft-com:vml" xmlns:o="urn:schemas-microsoft-com:office:office" xmlns:mv="urn:schemas-microsoft-com:mac:vml" xmlns:mo="http://schemas.microsoft.com/office/mac/office/2008/main" xmlns="">
                                 <a:solidFill>
                                   <a:srgbClr val="FFFFFF"/>
                                 </a:solidFill>
                               </a14:hiddenFill>
                             </a:ext>
                             <a:ext uri="{91240B29-F687-4f45-9708-019B960494DF}">
-                              <a14:hiddenLine xmlns="" xmlns:mo="http://schemas.microsoft.com/office/mac/office/2008/main" xmlns:mv="urn:schemas-microsoft-com:mac:vml" xmlns:o="urn:schemas-microsoft-com:office:office" xmlns:v="urn:schemas-microsoft-com:vml" xmlns:w10="urn:schemas-microsoft-com:office:word" xmlns:w="http://schemas.openxmlformats.org/wordprocessingml/2006/main" xmlns:a14="http://schemas.microsoft.com/office/drawing/2010/main" xmlns:arto="http://schemas.microsoft.com/office/word/2006/arto" xmlns:lc="http://schemas.openxmlformats.org/drawingml/2006/lockedCanvas" w="9525">
+                              <a14:hiddenLine xmlns:lc="http://schemas.openxmlformats.org/drawingml/2006/lockedCanvas" xmlns:arto="http://schemas.microsoft.com/office/word/2006/arto" xmlns:a14="http://schemas.microsoft.com/office/drawing/2010/main" xmlns:w="http://schemas.openxmlformats.org/wordprocessingml/2006/main" xmlns:w10="urn:schemas-microsoft-com:office:word" xmlns:v="urn:schemas-microsoft-com:vml" xmlns:o="urn:schemas-microsoft-com:office:office" xmlns:mv="urn:schemas-microsoft-com:mac:vml" xmlns:mo="http://schemas.microsoft.com/office/mac/office/2008/main" xmlns="" w="9525">
                                 <a:solidFill>
                                   <a:srgbClr val="000000"/>
                                 </a:solidFill>
@@ -18458,7 +18014,7 @@
                           </a:ln>
                           <a:extLst>
                             <a:ext uri="{909E8E84-426E-40dd-AFC4-6F175D3DCCD1}">
-                              <a14:hiddenFill xmlns="" xmlns:mo="http://schemas.microsoft.com/office/mac/office/2008/main" xmlns:mv="urn:schemas-microsoft-com:mac:vml" xmlns:o="urn:schemas-microsoft-com:office:office" xmlns:v="urn:schemas-microsoft-com:vml" xmlns:w10="urn:schemas-microsoft-com:office:word" xmlns:w="http://schemas.openxmlformats.org/wordprocessingml/2006/main" xmlns:a14="http://schemas.microsoft.com/office/drawing/2010/main" xmlns:arto="http://schemas.microsoft.com/office/word/2006/arto" xmlns:lc="http://schemas.openxmlformats.org/drawingml/2006/lockedCanvas">
+                              <a14:hiddenFill xmlns:lc="http://schemas.openxmlformats.org/drawingml/2006/lockedCanvas" xmlns:arto="http://schemas.microsoft.com/office/word/2006/arto" xmlns:a14="http://schemas.microsoft.com/office/drawing/2010/main" xmlns:w="http://schemas.openxmlformats.org/wordprocessingml/2006/main" xmlns:w10="urn:schemas-microsoft-com:office:word" xmlns:v="urn:schemas-microsoft-com:vml" xmlns:o="urn:schemas-microsoft-com:office:office" xmlns:mv="urn:schemas-microsoft-com:mac:vml" xmlns:mo="http://schemas.microsoft.com/office/mac/office/2008/main" xmlns="">
                                 <a:noFill/>
                               </a14:hiddenFill>
                             </a:ext>
@@ -18490,7 +18046,7 @@
                           </a:ln>
                           <a:extLst>
                             <a:ext uri="{909E8E84-426E-40dd-AFC4-6F175D3DCCD1}">
-                              <a14:hiddenFill xmlns="" xmlns:mo="http://schemas.microsoft.com/office/mac/office/2008/main" xmlns:mv="urn:schemas-microsoft-com:mac:vml" xmlns:o="urn:schemas-microsoft-com:office:office" xmlns:v="urn:schemas-microsoft-com:vml" xmlns:w10="urn:schemas-microsoft-com:office:word" xmlns:w="http://schemas.openxmlformats.org/wordprocessingml/2006/main" xmlns:a14="http://schemas.microsoft.com/office/drawing/2010/main" xmlns:arto="http://schemas.microsoft.com/office/word/2006/arto" xmlns:lc="http://schemas.openxmlformats.org/drawingml/2006/lockedCanvas">
+                              <a14:hiddenFill xmlns:lc="http://schemas.openxmlformats.org/drawingml/2006/lockedCanvas" xmlns:arto="http://schemas.microsoft.com/office/word/2006/arto" xmlns:a14="http://schemas.microsoft.com/office/drawing/2010/main" xmlns:w="http://schemas.openxmlformats.org/wordprocessingml/2006/main" xmlns:w10="urn:schemas-microsoft-com:office:word" xmlns:v="urn:schemas-microsoft-com:vml" xmlns:o="urn:schemas-microsoft-com:office:office" xmlns:mv="urn:schemas-microsoft-com:mac:vml" xmlns:mo="http://schemas.microsoft.com/office/mac/office/2008/main" xmlns="">
                                 <a:noFill/>
                               </a14:hiddenFill>
                             </a:ext>
@@ -18506,12 +18062,12 @@
           </mc:Choice>
           <mc:Fallback>
             <w:pict>
-              <v:group w14:anchorId="30E9DA8D" id="Canvas 28" o:spid="_x0000_s1039" editas="canvas" style="width:468pt;height:332.25pt;mso-position-horizontal-relative:char;mso-position-vertical-relative:line" coordsize="59436,42189" o:gfxdata="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">
-                <v:shape id="_x0000_s1040" type="#_x0000_t75" style="position:absolute;width:59436;height:42189;visibility:visible;mso-wrap-style:square">
+              <v:group w14:anchorId="30E9DA8D" id="Canvas 28" o:spid="_x0000_s1038" editas="canvas" style="width:468pt;height:332.25pt;mso-position-horizontal-relative:char;mso-position-vertical-relative:line" coordsize="59436,42189" o:gfxdata="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">
+                <v:shape id="_x0000_s1039" type="#_x0000_t75" style="position:absolute;width:59436;height:42189;visibility:visible;mso-wrap-style:square">
                   <v:fill o:detectmouseclick="t"/>
                   <v:path o:connecttype="none"/>
                 </v:shape>
-                <v:shape id="Text Box 169" o:spid="_x0000_s1041" type="#_x0000_t202" style="position:absolute;left:15621;top:12352;width:28289;height:2864;visibility:visible;mso-wrap-style:square;v-text-anchor:top" o:gfxdata="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" filled="f" stroked="f">
+                <v:shape id="Text Box 169" o:spid="_x0000_s1040" type="#_x0000_t202" style="position:absolute;left:15621;top:12352;width:28289;height:2864;visibility:visible;mso-wrap-style:square;v-text-anchor:top" o:gfxdata="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" filled="f" stroked="f">
                   <v:textbox inset="0,0,0,0">
                     <w:txbxContent>
                       <w:p>
@@ -18532,7 +18088,7 @@
                     </w:txbxContent>
                   </v:textbox>
                 </v:shape>
-                <v:shape id="Text Box 162" o:spid="_x0000_s1042" type="#_x0000_t202" style="position:absolute;left:16002;top:8356;width:26765;height:2864;visibility:visible;mso-wrap-style:square;v-text-anchor:top" o:gfxdata="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" filled="f" stroked="f">
+                <v:shape id="Text Box 162" o:spid="_x0000_s1041" type="#_x0000_t202" style="position:absolute;left:16002;top:8356;width:26765;height:2864;visibility:visible;mso-wrap-style:square;v-text-anchor:top" o:gfxdata="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" filled="f" stroked="f">
                   <v:textbox inset="0,0,0,0">
                     <w:txbxContent>
                       <w:p>
@@ -18553,7 +18109,7 @@
                     </w:txbxContent>
                   </v:textbox>
                 </v:shape>
-                <v:shape id="Text Box 160" o:spid="_x0000_s1043" type="#_x0000_t202" style="position:absolute;left:5302;top:2990;width:12033;height:5347;visibility:visible;mso-wrap-style:square;v-text-anchor:top" o:gfxdata="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" stroked="f">
+                <v:shape id="Text Box 160" o:spid="_x0000_s1042" type="#_x0000_t202" style="position:absolute;left:5302;top:2990;width:12033;height:5347;visibility:visible;mso-wrap-style:square;v-text-anchor:top" o:gfxdata="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" stroked="f">
                   <v:textbox>
                     <w:txbxContent>
                       <w:p>
@@ -18575,18 +18131,18 @@
                     </w:txbxContent>
                   </v:textbox>
                 </v:shape>
-                <v:line id="Line 161" o:spid="_x0000_s1044" style="position:absolute;visibility:visible;mso-wrap-style:square" from="9944,7612" to="9944,42189" o:connectortype="straight" o:gfxdata="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">
+                <v:line id="Line 161" o:spid="_x0000_s1043" style="position:absolute;visibility:visible;mso-wrap-style:square" from="9944,7612" to="9944,42189" o:connectortype="straight" o:gfxdata="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">
                   <v:stroke dashstyle="dash"/>
                 </v:line>
-                <v:line id="Line 163" o:spid="_x0000_s1045" style="position:absolute;visibility:visible;mso-wrap-style:square" from="48710,5523" to="48710,41624" o:connectortype="straight" o:gfxdata="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">
+                <v:line id="Line 163" o:spid="_x0000_s1044" style="position:absolute;visibility:visible;mso-wrap-style:square" from="48710,5523" to="48710,41624" o:connectortype="straight" o:gfxdata="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">
                   <v:stroke dashstyle="dash"/>
                 </v:line>
-                <v:rect id="Rectangle 164" o:spid="_x0000_s1046" style="position:absolute;left:9226;top:9192;width:1442;height:31575;visibility:visible;mso-wrap-style:square;v-text-anchor:top" o:gfxdata="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"/>
-                <v:rect id="Rectangle 165" o:spid="_x0000_s1047" style="position:absolute;left:47783;top:9190;width:1747;height:31100;visibility:visible;mso-wrap-style:square;v-text-anchor:top" o:gfxdata="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"/>
-                <v:line id="Line 166" o:spid="_x0000_s1048" style="position:absolute;visibility:visible;mso-wrap-style:square" from="10922,11023" to="47783,11023" o:connectortype="straight" o:gfxdata="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">
+                <v:rect id="Rectangle 164" o:spid="_x0000_s1045" style="position:absolute;left:9226;top:9192;width:1442;height:31575;visibility:visible;mso-wrap-style:square;v-text-anchor:top" o:gfxdata="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"/>
+                <v:rect id="Rectangle 165" o:spid="_x0000_s1046" style="position:absolute;left:47783;top:9190;width:1747;height:31100;visibility:visible;mso-wrap-style:square;v-text-anchor:top" o:gfxdata="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"/>
+                <v:line id="Line 166" o:spid="_x0000_s1047" style="position:absolute;visibility:visible;mso-wrap-style:square" from="10922,11023" to="47783,11023" o:connectortype="straight" o:gfxdata="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">
                   <v:stroke endarrow="block"/>
                 </v:line>
-                <v:shape id="Text Box 167" o:spid="_x0000_s1049" type="#_x0000_t202" style="position:absolute;left:39052;top:2914;width:18288;height:5347;visibility:visible;mso-wrap-style:square;v-text-anchor:top" o:gfxdata="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" stroked="f">
+                <v:shape id="Text Box 167" o:spid="_x0000_s1048" type="#_x0000_t202" style="position:absolute;left:39052;top:2914;width:18288;height:5347;visibility:visible;mso-wrap-style:square;v-text-anchor:top" o:gfxdata="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" stroked="f">
                   <v:textbox>
                     <w:txbxContent>
                       <w:p>
@@ -18608,10 +18164,10 @@
                     </w:txbxContent>
                   </v:textbox>
                 </v:shape>
-                <v:line id="Line 168" o:spid="_x0000_s1050" style="position:absolute;flip:x;visibility:visible;mso-wrap-style:square" from="10668,15061" to="47783,15061" o:connectortype="straight" o:gfxdata="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">
+                <v:line id="Line 168" o:spid="_x0000_s1049" style="position:absolute;flip:x;visibility:visible;mso-wrap-style:square" from="10668,15061" to="47783,15061" o:connectortype="straight" o:gfxdata="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">
                   <v:stroke endarrow="block"/>
                 </v:line>
-                <v:shape id="Text Box 169" o:spid="_x0000_s1051" type="#_x0000_t202" style="position:absolute;left:15516;top:20589;width:28289;height:2857;visibility:visible;mso-wrap-style:square;v-text-anchor:top" o:gfxdata="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" filled="f" stroked="f">
+                <v:shape id="Text Box 169" o:spid="_x0000_s1050" type="#_x0000_t202" style="position:absolute;left:15516;top:20589;width:28289;height:2857;visibility:visible;mso-wrap-style:square;v-text-anchor:top" o:gfxdata="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" filled="f" stroked="f">
                   <v:textbox inset="0,0,0,0">
                     <w:txbxContent>
                       <w:p>
@@ -18626,7 +18182,7 @@
                     </w:txbxContent>
                   </v:textbox>
                 </v:shape>
-                <v:shape id="Text Box 162" o:spid="_x0000_s1052" type="#_x0000_t202" style="position:absolute;left:15897;top:18131;width:26765;height:2858;visibility:visible;mso-wrap-style:square;v-text-anchor:top" o:gfxdata="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" filled="f" stroked="f">
+                <v:shape id="Text Box 162" o:spid="_x0000_s1051" type="#_x0000_t202" style="position:absolute;left:15897;top:18131;width:26765;height:2858;visibility:visible;mso-wrap-style:square;v-text-anchor:top" o:gfxdata="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" filled="f" stroked="f">
                   <v:textbox inset="0,0,0,0">
                     <w:txbxContent>
                       <w:p>
@@ -18641,13 +18197,13 @@
                     </w:txbxContent>
                   </v:textbox>
                 </v:shape>
-                <v:line id="Line 166" o:spid="_x0000_s1053" style="position:absolute;visibility:visible;mso-wrap-style:square" from="10817,20798" to="47678,20798" o:connectortype="straight" o:gfxdata="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">
+                <v:line id="Line 166" o:spid="_x0000_s1052" style="position:absolute;visibility:visible;mso-wrap-style:square" from="10817,20798" to="47678,20798" o:connectortype="straight" o:gfxdata="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">
                   <v:stroke endarrow="block"/>
                 </v:line>
-                <v:line id="Line 168" o:spid="_x0000_s1054" style="position:absolute;flip:x;visibility:visible;mso-wrap-style:square" from="10817,23300" to="47678,23300" o:connectortype="straight" o:gfxdata="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">
+                <v:line id="Line 168" o:spid="_x0000_s1053" style="position:absolute;flip:x;visibility:visible;mso-wrap-style:square" from="10817,23300" to="47678,23300" o:connectortype="straight" o:gfxdata="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">
                   <v:stroke endarrow="block"/>
                 </v:line>
-                <v:shape id="Text Box 169" o:spid="_x0000_s1055" type="#_x0000_t202" style="position:absolute;left:12165;top:29170;width:34191;height:2852;visibility:visible;mso-wrap-style:square;v-text-anchor:top" o:gfxdata="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" filled="f" stroked="f">
+                <v:shape id="Text Box 169" o:spid="_x0000_s1054" type="#_x0000_t202" style="position:absolute;left:12165;top:29170;width:34191;height:2852;visibility:visible;mso-wrap-style:square;v-text-anchor:top" o:gfxdata="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" filled="f" stroked="f">
                   <v:textbox inset="0,0,0,0">
                     <w:txbxContent>
                       <w:p>
@@ -18662,7 +18218,7 @@
                     </w:txbxContent>
                   </v:textbox>
                 </v:shape>
-                <v:shape id="Text Box 162" o:spid="_x0000_s1056" type="#_x0000_t202" style="position:absolute;left:12085;top:26714;width:33794;height:2851;visibility:visible;mso-wrap-style:square;v-text-anchor:top" o:gfxdata="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" filled="f" stroked="f">
+                <v:shape id="Text Box 162" o:spid="_x0000_s1055" type="#_x0000_t202" style="position:absolute;left:12085;top:26714;width:33794;height:2851;visibility:visible;mso-wrap-style:square;v-text-anchor:top" o:gfxdata="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" filled="f" stroked="f">
                   <v:textbox inset="0,0,0,0">
                     <w:txbxContent>
                       <w:p>
@@ -18677,13 +18233,13 @@
                     </w:txbxContent>
                   </v:textbox>
                 </v:shape>
-                <v:line id="Line 166" o:spid="_x0000_s1057" style="position:absolute;visibility:visible;mso-wrap-style:square" from="10817,29389" to="47678,29389" o:connectortype="straight" o:gfxdata="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">
+                <v:line id="Line 166" o:spid="_x0000_s1056" style="position:absolute;visibility:visible;mso-wrap-style:square" from="10817,29389" to="47678,29389" o:connectortype="straight" o:gfxdata="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">
                   <v:stroke endarrow="block"/>
                 </v:line>
-                <v:line id="Line 168" o:spid="_x0000_s1058" style="position:absolute;flip:x;visibility:visible;mso-wrap-style:square" from="10817,31891" to="47678,31891" o:connectortype="straight" o:gfxdata="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">
+                <v:line id="Line 168" o:spid="_x0000_s1057" style="position:absolute;flip:x;visibility:visible;mso-wrap-style:square" from="10817,31891" to="47678,31891" o:connectortype="straight" o:gfxdata="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">
                   <v:stroke endarrow="block"/>
                 </v:line>
-                <v:shape id="Text Box 169" o:spid="_x0000_s1059" type="#_x0000_t202" style="position:absolute;left:15516;top:36642;width:28289;height:2851;visibility:visible;mso-wrap-style:square;v-text-anchor:top" o:gfxdata="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" filled="f" stroked="f">
+                <v:shape id="Text Box 169" o:spid="_x0000_s1058" type="#_x0000_t202" style="position:absolute;left:15516;top:36642;width:28289;height:2851;visibility:visible;mso-wrap-style:square;v-text-anchor:top" o:gfxdata="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" filled="f" stroked="f">
                   <v:textbox inset="0,0,0,0">
                     <w:txbxContent>
                       <w:p>
@@ -18698,7 +18254,7 @@
                     </w:txbxContent>
                   </v:textbox>
                 </v:shape>
-                <v:shape id="Text Box 162" o:spid="_x0000_s1060" type="#_x0000_t202" style="position:absolute;left:15897;top:34185;width:26765;height:2851;visibility:visible;mso-wrap-style:square;v-text-anchor:top" o:gfxdata="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" filled="f" stroked="f">
+                <v:shape id="Text Box 162" o:spid="_x0000_s1059" type="#_x0000_t202" style="position:absolute;left:15897;top:34185;width:26765;height:2851;visibility:visible;mso-wrap-style:square;v-text-anchor:top" o:gfxdata="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" filled="f" stroked="f">
                   <v:textbox inset="0,0,0,0">
                     <w:txbxContent>
                       <w:p>
@@ -18713,10 +18269,10 @@
                     </w:txbxContent>
                   </v:textbox>
                 </v:shape>
-                <v:line id="Line 166" o:spid="_x0000_s1061" style="position:absolute;visibility:visible;mso-wrap-style:square" from="10817,36852" to="47678,36852" o:connectortype="straight" o:gfxdata="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">
+                <v:line id="Line 166" o:spid="_x0000_s1060" style="position:absolute;visibility:visible;mso-wrap-style:square" from="10817,36852" to="47678,36852" o:connectortype="straight" o:gfxdata="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">
                   <v:stroke endarrow="block"/>
                 </v:line>
-                <v:line id="Line 168" o:spid="_x0000_s1062" style="position:absolute;flip:x;visibility:visible;mso-wrap-style:square" from="10817,39353" to="47678,39353" o:connectortype="straight" o:gfxdata="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">
+                <v:line id="Line 168" o:spid="_x0000_s1061" style="position:absolute;flip:x;visibility:visible;mso-wrap-style:square" from="10817,39353" to="47678,39353" o:connectortype="straight" o:gfxdata="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">
                   <v:stroke endarrow="block"/>
                 </v:line>
                 <w10:anchorlock/>
@@ -18921,7 +18477,7 @@
         </w:rPr>
         <w:t xml:space="preserve"> request using HTTP POST as defined at </w:t>
       </w:r>
-      <w:hyperlink r:id="rId36" w:anchor="create" w:history="1">
+      <w:hyperlink r:id="rId38" w:anchor="create" w:history="1">
         <w:r>
           <w:rPr>
             <w:rStyle w:val="Hyperlink"/>
@@ -18965,7 +18521,7 @@
       <w:r>
         <w:t xml:space="preserve"> </w:t>
       </w:r>
-      <w:hyperlink r:id="rId37" w:history="1">
+      <w:hyperlink r:id="rId39" w:history="1">
         <w:r>
           <w:rPr>
             <w:rStyle w:val="Hyperlink"/>
@@ -19072,7 +18628,7 @@
         </w:tabs>
         <w:ind w:left="0" w:firstLine="0"/>
       </w:pPr>
-      <w:bookmarkStart w:id="93" w:name="_Hlk5877358"/>
+      <w:bookmarkStart w:id="97" w:name="_Hlk5877358"/>
       <w:r>
         <w:t>3.Y</w:t>
       </w:r>
@@ -19088,7 +18644,7 @@
       <w:r>
         <w:t xml:space="preserve"> </w:t>
       </w:r>
-      <w:bookmarkEnd w:id="93"/>
+      <w:bookmarkEnd w:id="97"/>
       <w:r>
         <w:t>FHIR Subscription Resource Constraints</w:t>
       </w:r>
@@ -19128,7 +18684,7 @@
       <w:r>
         <w:t xml:space="preserve"> Resource shall be further constrained as described in Table 3.Y2.4.1.2.1-1.  The Element column in Table 3.Y2.4.1.2.1-1 references the object model defined at </w:t>
       </w:r>
-      <w:hyperlink r:id="rId38" w:anchor="resource" w:history="1">
+      <w:hyperlink r:id="rId40" w:anchor="resource" w:history="1">
         <w:r>
           <w:rPr>
             <w:rStyle w:val="Hyperlink"/>
@@ -19147,8 +18703,8 @@
       <w:r>
         <w:t xml:space="preserve">Table </w:t>
       </w:r>
-      <w:bookmarkStart w:id="94" w:name="OLE_LINK1"/>
-      <w:bookmarkStart w:id="95" w:name="OLE_LINK2"/>
+      <w:bookmarkStart w:id="98" w:name="OLE_LINK1"/>
+      <w:bookmarkStart w:id="99" w:name="OLE_LINK2"/>
       <w:r>
         <w:t>3.</w:t>
       </w:r>
@@ -19164,8 +18720,8 @@
       <w:r>
         <w:t>.2.1-1</w:t>
       </w:r>
-      <w:bookmarkEnd w:id="94"/>
-      <w:bookmarkEnd w:id="95"/>
+      <w:bookmarkEnd w:id="98"/>
+      <w:bookmarkEnd w:id="99"/>
       <w:r>
         <w:t xml:space="preserve">: </w:t>
       </w:r>
@@ -19266,6 +18822,7 @@
               </w:rPr>
             </w:pPr>
             <w:proofErr w:type="spellStart"/>
+            <w:proofErr w:type="gramStart"/>
             <w:r>
               <w:rPr>
                 <w:rStyle w:val="XMLname"/>
@@ -19273,6 +18830,7 @@
               <w:t>channel.type</w:t>
             </w:r>
             <w:proofErr w:type="spellEnd"/>
+            <w:proofErr w:type="gramEnd"/>
             <w:r>
               <w:rPr>
                 <w:rStyle w:val="XMLname"/>
@@ -19332,6 +18890,7 @@
               </w:rPr>
             </w:pPr>
             <w:proofErr w:type="spellStart"/>
+            <w:proofErr w:type="gramStart"/>
             <w:r>
               <w:rPr>
                 <w:rStyle w:val="XMLname"/>
@@ -19339,6 +18898,7 @@
               <w:t>channel.endpoint</w:t>
             </w:r>
             <w:proofErr w:type="spellEnd"/>
+            <w:proofErr w:type="gramEnd"/>
             <w:r>
               <w:rPr>
                 <w:rStyle w:val="XMLname"/>
@@ -19386,6 +18946,7 @@
               </w:rPr>
             </w:pPr>
             <w:proofErr w:type="spellStart"/>
+            <w:proofErr w:type="gramStart"/>
             <w:r>
               <w:rPr>
                 <w:rStyle w:val="XMLname"/>
@@ -19393,6 +18954,7 @@
               <w:t>channel.payload</w:t>
             </w:r>
             <w:proofErr w:type="spellEnd"/>
+            <w:proofErr w:type="gramEnd"/>
             <w:r>
               <w:rPr>
                 <w:rStyle w:val="XMLname"/>
@@ -19483,7 +19045,21 @@
               <w:rPr>
                 <w:rStyle w:val="XMLname"/>
               </w:rPr>
-              <w:t xml:space="preserve"> [1..1]</w:t>
+              <w:t xml:space="preserve"> [</w:t>
+            </w:r>
+            <w:proofErr w:type="gramStart"/>
+            <w:r>
+              <w:rPr>
+                <w:rStyle w:val="XMLname"/>
+              </w:rPr>
+              <w:t>1..</w:t>
+            </w:r>
+            <w:proofErr w:type="gramEnd"/>
+            <w:r>
+              <w:rPr>
+                <w:rStyle w:val="XMLname"/>
+              </w:rPr>
+              <w:t>1]</w:t>
             </w:r>
           </w:p>
         </w:tc>
@@ -19543,6 +19119,7 @@
               </w:rPr>
               <w:t>contact [</w:t>
             </w:r>
+            <w:proofErr w:type="gramStart"/>
             <w:r>
               <w:rPr>
                 <w:rStyle w:val="XMLname"/>
@@ -19553,7 +19130,14 @@
               <w:rPr>
                 <w:rStyle w:val="XMLname"/>
               </w:rPr>
-              <w:t>..*]</w:t>
+              <w:t>..</w:t>
+            </w:r>
+            <w:proofErr w:type="gramEnd"/>
+            <w:r>
+              <w:rPr>
+                <w:rStyle w:val="XMLname"/>
+              </w:rPr>
+              <w:t>*]</w:t>
             </w:r>
           </w:p>
         </w:tc>
@@ -19596,6 +19180,7 @@
               </w:rPr>
             </w:pPr>
             <w:proofErr w:type="spellStart"/>
+            <w:proofErr w:type="gramStart"/>
             <w:r>
               <w:rPr>
                 <w:rStyle w:val="XMLname"/>
@@ -19603,6 +19188,7 @@
               <w:t>contact.system</w:t>
             </w:r>
             <w:proofErr w:type="spellEnd"/>
+            <w:proofErr w:type="gramEnd"/>
             <w:r>
               <w:rPr>
                 <w:rStyle w:val="XMLname"/>
@@ -19661,7 +19247,21 @@
               <w:rPr>
                 <w:rStyle w:val="XMLname"/>
               </w:rPr>
-              <w:t xml:space="preserve"> [1..1]</w:t>
+              <w:t xml:space="preserve"> [</w:t>
+            </w:r>
+            <w:proofErr w:type="gramStart"/>
+            <w:r>
+              <w:rPr>
+                <w:rStyle w:val="XMLname"/>
+              </w:rPr>
+              <w:t>1..</w:t>
+            </w:r>
+            <w:proofErr w:type="gramEnd"/>
+            <w:r>
+              <w:rPr>
+                <w:rStyle w:val="XMLname"/>
+              </w:rPr>
+              <w:t>1]</w:t>
             </w:r>
           </w:p>
         </w:tc>
@@ -19759,11 +19359,19 @@
               </w:rPr>
             </w:pPr>
             <w:proofErr w:type="spellStart"/>
+            <w:proofErr w:type="gramStart"/>
             <w:r>
               <w:rPr>
                 <w:rStyle w:val="XMLname"/>
               </w:rPr>
-              <w:t>Patient?_id</w:t>
+              <w:t>Patient?_</w:t>
+            </w:r>
+            <w:proofErr w:type="gramEnd"/>
+            <w:r>
+              <w:rPr>
+                <w:rStyle w:val="XMLname"/>
+              </w:rPr>
+              <w:t>id</w:t>
             </w:r>
             <w:proofErr w:type="spellEnd"/>
             <w:r>
@@ -19913,7 +19521,7 @@
         </w:rPr>
         <w:t xml:space="preserve"> as per </w:t>
       </w:r>
-      <w:hyperlink r:id="rId39" w:anchor="create" w:history="1">
+      <w:hyperlink r:id="rId41" w:anchor="create" w:history="1">
         <w:r>
           <w:rPr>
             <w:rStyle w:val="Hyperlink"/>
@@ -20290,7 +19898,7 @@
         </w:rPr>
         <w:t xml:space="preserve">or an error as defined at </w:t>
       </w:r>
-      <w:hyperlink r:id="rId40" w:anchor="create" w:history="1">
+      <w:hyperlink r:id="rId42" w:anchor="create" w:history="1">
         <w:r>
           <w:rPr>
             <w:rStyle w:val="Hyperlink"/>
@@ -20370,8 +19978,6 @@
         </w:rPr>
         <w:t xml:space="preserve">  It should maintain the returned Subscription ID so it can be queried for status, disabled, or deleted later.</w:t>
       </w:r>
-      <w:bookmarkStart w:id="96" w:name="_GoBack"/>
-      <w:bookmarkEnd w:id="96"/>
     </w:p>
     <w:p>
       <w:pPr>
@@ -20422,7 +20028,7 @@
       <w:r>
         <w:t xml:space="preserve"> Subscriber can retrieve the current details of a subscription by accessing the location returned by the Subscribe to Patient Updates Response as defined at </w:t>
       </w:r>
-      <w:hyperlink r:id="rId41" w:anchor="read" w:history="1">
+      <w:hyperlink r:id="rId43" w:anchor="read" w:history="1">
         <w:r>
           <w:rPr>
             <w:rStyle w:val="Hyperlink"/>
@@ -20483,7 +20089,7 @@
       <w:r>
         <w:t xml:space="preserve"> subscription by accessing the location returned by the Subscribe to Patient Updates Response as defined at </w:t>
       </w:r>
-      <w:hyperlink r:id="rId42" w:anchor="update" w:history="1">
+      <w:hyperlink r:id="rId44" w:anchor="update" w:history="1">
         <w:r>
           <w:rPr>
             <w:rStyle w:val="Hyperlink"/>
@@ -20557,7 +20163,7 @@
       <w:r>
         <w:t xml:space="preserve">A Patient Subscriber can delete a subscription by accessing the location returned by the Subscribe to Patient Updates Response as defined at </w:t>
       </w:r>
-      <w:hyperlink r:id="rId43" w:anchor="delete" w:history="1">
+      <w:hyperlink r:id="rId45" w:anchor="delete" w:history="1">
         <w:r>
           <w:rPr>
             <w:rStyle w:val="Hyperlink"/>
@@ -20592,11 +20198,11 @@
       <w:r>
         <w:t xml:space="preserve"> </w:t>
       </w:r>
-      <w:commentRangeStart w:id="97"/>
+      <w:commentRangeStart w:id="100"/>
       <w:r>
         <w:t xml:space="preserve">Security </w:t>
       </w:r>
-      <w:commentRangeEnd w:id="97"/>
+      <w:commentRangeEnd w:id="100"/>
       <w:r>
         <w:rPr>
           <w:rStyle w:val="CommentReference"/>
@@ -20604,7 +20210,7 @@
           <w:b w:val="0"/>
           <w:color w:val="auto"/>
         </w:rPr>
-        <w:commentReference w:id="97"/>
+        <w:commentReference w:id="100"/>
       </w:r>
       <w:r>
         <w:t>Considerations</w:t>
@@ -20667,14 +20273,14 @@
           <w:highlight w:val="yellow"/>
         </w:rPr>
       </w:pPr>
-      <w:bookmarkStart w:id="98" w:name="_Toc345074688"/>
-      <w:bookmarkStart w:id="99" w:name="_Toc500238791"/>
+      <w:bookmarkStart w:id="101" w:name="_Toc345074688"/>
+      <w:bookmarkStart w:id="102" w:name="_Toc500238791"/>
       <w:r>
         <w:lastRenderedPageBreak/>
         <w:t>Appendices</w:t>
       </w:r>
-      <w:bookmarkEnd w:id="98"/>
-      <w:bookmarkEnd w:id="99"/>
+      <w:bookmarkEnd w:id="101"/>
+      <w:bookmarkEnd w:id="102"/>
       <w:r>
         <w:rPr>
           <w:highlight w:val="yellow"/>
@@ -20705,22 +20311,22 @@
       </w:r>
     </w:p>
     <w:p>
-      <w:bookmarkStart w:id="100" w:name="OLE_LINK3"/>
-      <w:bookmarkStart w:id="101" w:name="OLE_LINK4"/>
+      <w:bookmarkStart w:id="103" w:name="OLE_LINK3"/>
+      <w:bookmarkStart w:id="104" w:name="OLE_LINK4"/>
     </w:p>
     <w:p>
       <w:pPr>
         <w:pStyle w:val="Heading1"/>
         <w:ind w:left="0" w:firstLine="0"/>
       </w:pPr>
-      <w:bookmarkStart w:id="102" w:name="_Toc500238792"/>
-      <w:bookmarkStart w:id="103" w:name="_Toc345074689"/>
-      <w:bookmarkStart w:id="104" w:name="OLE_LINK80"/>
-      <w:bookmarkStart w:id="105" w:name="OLE_LINK81"/>
+      <w:bookmarkStart w:id="105" w:name="_Toc500238792"/>
+      <w:bookmarkStart w:id="106" w:name="_Toc345074689"/>
+      <w:bookmarkStart w:id="107" w:name="OLE_LINK80"/>
+      <w:bookmarkStart w:id="108" w:name="OLE_LINK81"/>
       <w:r>
         <w:t>Appendix A – &lt;Appendix Title&gt;</w:t>
       </w:r>
-      <w:bookmarkEnd w:id="102"/>
+      <w:bookmarkEnd w:id="105"/>
       <w:r>
         <w:t xml:space="preserve"> </w:t>
       </w:r>
@@ -20738,11 +20344,11 @@
         <w:pStyle w:val="Heading2"/>
         <w:ind w:left="0" w:firstLine="0"/>
       </w:pPr>
-      <w:bookmarkStart w:id="106" w:name="_Toc500238793"/>
+      <w:bookmarkStart w:id="109" w:name="_Toc500238793"/>
       <w:r>
         <w:t>A.1 &lt;Title&gt;</w:t>
       </w:r>
-      <w:bookmarkEnd w:id="106"/>
+      <w:bookmarkEnd w:id="109"/>
     </w:p>
     <w:p>
       <w:pPr>
@@ -20757,11 +20363,11 @@
         <w:pStyle w:val="Heading3"/>
         <w:ind w:left="0" w:firstLine="0"/>
       </w:pPr>
-      <w:bookmarkStart w:id="107" w:name="_Toc500238794"/>
+      <w:bookmarkStart w:id="110" w:name="_Toc500238794"/>
       <w:r>
         <w:t>A.1.1 &lt;Title&gt;</w:t>
       </w:r>
-      <w:bookmarkEnd w:id="107"/>
+      <w:bookmarkEnd w:id="110"/>
     </w:p>
     <w:p>
       <w:pPr>
@@ -20776,11 +20382,11 @@
         <w:pStyle w:val="Heading1"/>
         <w:ind w:left="0" w:firstLine="0"/>
       </w:pPr>
-      <w:bookmarkStart w:id="108" w:name="_Toc500238795"/>
+      <w:bookmarkStart w:id="111" w:name="_Toc500238795"/>
       <w:r>
         <w:t>Appendix B – &lt;Appendix Title&gt;</w:t>
       </w:r>
-      <w:bookmarkEnd w:id="108"/>
+      <w:bookmarkEnd w:id="111"/>
       <w:r>
         <w:t xml:space="preserve"> </w:t>
       </w:r>
@@ -20798,11 +20404,11 @@
         <w:pStyle w:val="Heading2"/>
         <w:ind w:left="0" w:firstLine="0"/>
       </w:pPr>
-      <w:bookmarkStart w:id="109" w:name="_Toc500238796"/>
+      <w:bookmarkStart w:id="112" w:name="_Toc500238796"/>
       <w:r>
         <w:t>B.1 &lt;Title&gt;</w:t>
       </w:r>
-      <w:bookmarkEnd w:id="109"/>
+      <w:bookmarkEnd w:id="112"/>
     </w:p>
     <w:p>
       <w:pPr>
@@ -20817,11 +20423,11 @@
         <w:pStyle w:val="Heading3"/>
         <w:ind w:left="0" w:firstLine="0"/>
       </w:pPr>
-      <w:bookmarkStart w:id="110" w:name="_Toc500238797"/>
+      <w:bookmarkStart w:id="113" w:name="_Toc500238797"/>
       <w:r>
         <w:t>B.1.1 &lt;Title&gt;</w:t>
       </w:r>
-      <w:bookmarkEnd w:id="110"/>
+      <w:bookmarkEnd w:id="113"/>
     </w:p>
     <w:p>
       <w:pPr>
@@ -20830,17 +20436,17 @@
       <w:r>
         <w:t>Appendix B.1.1 text.</w:t>
       </w:r>
+    </w:p>
+    <w:bookmarkEnd w:id="106"/>
+    <w:bookmarkEnd w:id="107"/>
+    <w:bookmarkEnd w:id="108"/>
+    <w:p>
+      <w:pPr>
+        <w:pStyle w:val="BodyText"/>
+      </w:pPr>
     </w:p>
     <w:bookmarkEnd w:id="103"/>
     <w:bookmarkEnd w:id="104"/>
-    <w:bookmarkEnd w:id="105"/>
-    <w:p>
-      <w:pPr>
-        <w:pStyle w:val="BodyText"/>
-      </w:pPr>
-    </w:p>
-    <w:bookmarkEnd w:id="100"/>
-    <w:bookmarkEnd w:id="101"/>
     <w:p>
       <w:pPr>
         <w:keepNext/>
@@ -20862,10 +20468,10 @@
       </w:r>
     </w:p>
     <w:sectPr>
-      <w:headerReference w:type="default" r:id="rId47"/>
-      <w:footerReference w:type="even" r:id="rId48"/>
-      <w:footerReference w:type="default" r:id="rId49"/>
-      <w:footerReference w:type="first" r:id="rId50"/>
+      <w:headerReference w:type="default" r:id="rId49"/>
+      <w:footerReference w:type="even" r:id="rId50"/>
+      <w:footerReference w:type="default" r:id="rId51"/>
+      <w:footerReference w:type="first" r:id="rId52"/>
       <w:pgSz w:w="12240" w:h="15840"/>
       <w:pgMar w:top="1440" w:right="1080" w:bottom="1440" w:left="1800" w:header="720" w:footer="720" w:gutter="0"/>
       <w:pgNumType w:start="1"/>
@@ -20878,7 +20484,7 @@
 
 <file path=word/comments.xml><?xml version="1.0" encoding="utf-8"?>
 <w:comments xmlns:wpc="http://schemas.microsoft.com/office/word/2010/wordprocessingCanvas" xmlns:cx="http://schemas.microsoft.com/office/drawing/2014/chartex" xmlns:cx1="http://schemas.microsoft.com/office/drawing/2015/9/8/chartex" xmlns:cx2="http://schemas.microsoft.com/office/drawing/2015/10/21/chartex" xmlns:cx3="http://schemas.microsoft.com/office/drawing/2016/5/9/chartex" xmlns:cx4="http://schemas.microsoft.com/office/drawing/2016/5/10/chartex" xmlns:cx5="http://schemas.microsoft.com/office/drawing/2016/5/11/chartex" xmlns:cx6="http://schemas.microsoft.com/office/drawing/2016/5/12/chartex" xmlns:cx7="http://schemas.microsoft.com/office/drawing/2016/5/13/chartex" xmlns:cx8="http://schemas.microsoft.com/office/drawing/2016/5/14/chartex" xmlns:mc="http://schemas.openxmlformats.org/markup-compatibility/2006" xmlns:aink="http://schemas.microsoft.com/office/drawing/2016/ink" xmlns:am3d="http://schemas.microsoft.com/office/drawing/2017/model3d" xmlns:o="urn:schemas-microsoft-com:office:office" xmlns:r="http://schemas.openxmlformats.org/officeDocument/2006/relationships" xmlns:m="http://schemas.openxmlformats.org/officeDocument/2006/math" xmlns:v="urn:schemas-microsoft-com:vml" xmlns:wp14="http://schemas.microsoft.com/office/word/2010/wordprocessingDrawing" xmlns:wp="http://schemas.openxmlformats.org/drawingml/2006/wordprocessingDrawing" xmlns:w10="urn:schemas-microsoft-com:office:word" xmlns:w="http://schemas.openxmlformats.org/wordprocessingml/2006/main" xmlns:w14="http://schemas.microsoft.com/office/word/2010/wordml" xmlns:w15="http://schemas.microsoft.com/office/word/2012/wordml" xmlns:w16cid="http://schemas.microsoft.com/office/word/2016/wordml/cid" xmlns:w16se="http://schemas.microsoft.com/office/word/2015/wordml/symex" xmlns:wpg="http://schemas.microsoft.com/office/word/2010/wordprocessingGroup" xmlns:wpi="http://schemas.microsoft.com/office/word/2010/wordprocessingInk" xmlns:wne="http://schemas.microsoft.com/office/word/2006/wordml" xmlns:wps="http://schemas.microsoft.com/office/word/2010/wordprocessingShape" mc:Ignorable="w14 w15 w16se w16cid wp14">
-  <w:comment w:id="97" w:author="Luke Duncan" w:date="2019-04-30T12:12:00Z" w:initials="LD">
+  <w:comment w:id="100" w:author="Luke Duncan" w:date="2019-04-30T12:12:00Z" w:initials="LD">
     <w:p>
       <w:pPr>
         <w:pStyle w:val="CommentText"/>
@@ -20890,15 +20496,7 @@
         <w:annotationRef/>
       </w:r>
       <w:r>
-        <w:t xml:space="preserve">Look at </w:t>
-      </w:r>
-      <w:proofErr w:type="spellStart"/>
-      <w:r>
-        <w:t>PDQm</w:t>
-      </w:r>
-      <w:proofErr w:type="spellEnd"/>
-      <w:r>
-        <w:t xml:space="preserve"> for option for audit event messages as well as DSUB.</w:t>
+        <w:t>Look at PDQm for option for audit event messages as well as DSUB.</w:t>
       </w:r>
     </w:p>
   </w:comment>
@@ -21049,8 +20647,8 @@
         <w:szCs w:val="20"/>
       </w:rPr>
     </w:pPr>
-    <w:bookmarkStart w:id="111" w:name="_1l354xk" w:colFirst="0" w:colLast="0"/>
-    <w:bookmarkEnd w:id="111"/>
+    <w:bookmarkStart w:id="114" w:name="_1l354xk" w:colFirst="0" w:colLast="0"/>
+    <w:bookmarkEnd w:id="114"/>
     <w:r>
       <w:rPr>
         <w:color w:val="000000"/>
@@ -21291,6 +20889,44 @@
       </w:r>
     </w:p>
   </w:footnote>
+  <w:footnote w:id="1">
+    <w:p>
+      <w:pPr>
+        <w:pStyle w:val="FootnoteText"/>
+      </w:pPr>
+      <w:r>
+        <w:rPr>
+          <w:rStyle w:val="FootnoteReference"/>
+        </w:rPr>
+        <w:footnoteRef/>
+      </w:r>
+      <w:r>
+        <w:t xml:space="preserve"> HL7 </w:t>
+      </w:r>
+      <w:r>
+        <w:t>is the registered trademark of Health Level Seven International.</w:t>
+      </w:r>
+    </w:p>
+  </w:footnote>
+  <w:footnote w:id="2">
+    <w:p>
+      <w:pPr>
+        <w:pStyle w:val="FootnoteText"/>
+      </w:pPr>
+      <w:r>
+        <w:rPr>
+          <w:rStyle w:val="FootnoteReference"/>
+        </w:rPr>
+        <w:footnoteRef/>
+      </w:r>
+      <w:r>
+        <w:t xml:space="preserve"> FHIR </w:t>
+      </w:r>
+      <w:r>
+        <w:t>is the registered trademark of Health Level Seven International.</w:t>
+      </w:r>
+    </w:p>
+  </w:footnote>
 </w:footnotes>
 </file>
 
@@ -22305,7 +21941,6 @@
     <w:lsdException w:name="Table Web 2" w:semiHidden="1" w:unhideWhenUsed="1"/>
     <w:lsdException w:name="Table Web 3" w:semiHidden="1" w:unhideWhenUsed="1"/>
     <w:lsdException w:name="Balloon Text" w:semiHidden="1" w:unhideWhenUsed="1"/>
-    <w:lsdException w:name="Table Grid" w:uiPriority="39"/>
     <w:lsdException w:name="Table Theme" w:semiHidden="1" w:unhideWhenUsed="1"/>
     <w:lsdException w:name="Placeholder Text" w:semiHidden="1"/>
     <w:lsdException w:name="No Spacing" w:uiPriority="1" w:qFormat="1"/>
@@ -23145,6 +22780,62 @@
       <w:lang w:eastAsia="en-US"/>
     </w:rPr>
   </w:style>
+  <w:style w:type="character" w:styleId="FootnoteReference">
+    <w:name w:val="footnote reference"/>
+    <w:uiPriority w:val="99"/>
+    <w:semiHidden/>
+    <w:rsid w:val="007F2FF1"/>
+    <w:rPr>
+      <w:vertAlign w:val="superscript"/>
+    </w:rPr>
+  </w:style>
+  <w:style w:type="paragraph" w:styleId="FootnoteText">
+    <w:name w:val="footnote text"/>
+    <w:basedOn w:val="Normal"/>
+    <w:link w:val="FootnoteTextChar"/>
+    <w:uiPriority w:val="99"/>
+    <w:semiHidden/>
+    <w:rsid w:val="007F2FF1"/>
+    <w:rPr>
+      <w:sz w:val="20"/>
+      <w:szCs w:val="20"/>
+    </w:rPr>
+  </w:style>
+  <w:style w:type="character" w:customStyle="1" w:styleId="FootnoteTextChar">
+    <w:name w:val="Footnote Text Char"/>
+    <w:basedOn w:val="DefaultParagraphFont"/>
+    <w:link w:val="FootnoteText"/>
+    <w:uiPriority w:val="99"/>
+    <w:semiHidden/>
+    <w:rsid w:val="007F2FF1"/>
+    <w:rPr>
+      <w:sz w:val="20"/>
+      <w:szCs w:val="20"/>
+    </w:rPr>
+  </w:style>
+  <w:style w:type="table" w:styleId="TableGrid">
+    <w:name w:val="Table Grid"/>
+    <w:basedOn w:val="TableNormal"/>
+    <w:uiPriority w:val="99"/>
+    <w:rsid w:val="007F2FF1"/>
+    <w:pPr>
+      <w:spacing w:before="0"/>
+    </w:pPr>
+    <w:rPr>
+      <w:sz w:val="20"/>
+      <w:szCs w:val="20"/>
+    </w:rPr>
+    <w:tblPr>
+      <w:tblBorders>
+        <w:top w:val="single" w:sz="4" w:space="0" w:color="auto"/>
+        <w:left w:val="single" w:sz="4" w:space="0" w:color="auto"/>
+        <w:bottom w:val="single" w:sz="4" w:space="0" w:color="auto"/>
+        <w:right w:val="single" w:sz="4" w:space="0" w:color="auto"/>
+        <w:insideH w:val="single" w:sz="4" w:space="0" w:color="auto"/>
+        <w:insideV w:val="single" w:sz="4" w:space="0" w:color="auto"/>
+      </w:tblBorders>
+    </w:tblPr>
+  </w:style>
 </w:styles>
 </file>
 

</xml_diff>

<commit_message>
Added ITI-83 replacement text
Added ITI-83 replacement text for adding in Patient Identity Manager.  Replaced some extra "merge"s with "link"s.
</commit_message>
<xml_diff>
--- a/PRIM/Patient Resource Identity Management - PRIM.docx
+++ b/PRIM/Patient Resource Identity Management - PRIM.docx
@@ -6614,7 +6614,13 @@
       </w:r>
       <w:r>
         <w:lastRenderedPageBreak/>
-        <w:t>that no health information is “orphaned” following a merge.</w:t>
+        <w:t xml:space="preserve">that no health information is “orphaned” following a </w:t>
+      </w:r>
+      <w:r>
+        <w:t>link</w:t>
+      </w:r>
+      <w:r>
+        <w:t>.</w:t>
       </w:r>
       <w:r>
         <w:t xml:space="preserve">  This is addressed by requiring the consumer of linked information to return results for a single patient that has been linked to return results for </w:t>
@@ -7337,7 +7343,7 @@
               <w:t>resources</w:t>
             </w:r>
             <w:r>
-              <w:t xml:space="preserve"> (creation, update, merge, link, etc.) to maintain patient </w:t>
+              <w:t xml:space="preserve"> (creation, update, link, etc.) to maintain patient </w:t>
             </w:r>
             <w:r>
               <w:t>resources</w:t>
@@ -7726,7 +7732,7 @@
                 <w:sz w:val="18"/>
                 <w:szCs w:val="18"/>
               </w:rPr>
-              <w:t xml:space="preserve"> (creation, update, merge, link, etc.).</w:t>
+              <w:t xml:space="preserve"> (creation, update, link, etc.).</w:t>
             </w:r>
           </w:p>
         </w:tc>
@@ -7820,7 +7826,7 @@
                 <w:sz w:val="18"/>
                 <w:szCs w:val="18"/>
               </w:rPr>
-              <w:t xml:space="preserve"> (creation, update, merge, link, etc.).</w:t>
+              <w:t xml:space="preserve"> (creation, update, link, etc.).</w:t>
             </w:r>
           </w:p>
         </w:tc>
@@ -8157,15 +8163,7 @@
         <w:t>behaviors</w:t>
       </w:r>
       <w:r>
-        <w:t xml:space="preserve"> of FHIR servers that maintain health data about the subjects of care such that no health </w:t>
-      </w:r>
-      <w:bookmarkStart w:id="24" w:name="_GoBack"/>
-      <w:r>
-        <w:t xml:space="preserve">information </w:t>
-      </w:r>
-      <w:bookmarkEnd w:id="24"/>
-      <w:r>
-        <w:t xml:space="preserve">is “orphaned” following a </w:t>
+        <w:t xml:space="preserve"> of FHIR servers that maintain health data about the subjects of care such that no health information is “orphaned” following a </w:t>
       </w:r>
       <w:r>
         <w:t>link</w:t>
@@ -8178,8 +8176,8 @@
       <w:pPr>
         <w:pStyle w:val="Heading2"/>
       </w:pPr>
-      <w:bookmarkStart w:id="25" w:name="_49x2ik5" w:colFirst="0" w:colLast="0"/>
-      <w:bookmarkEnd w:id="25"/>
+      <w:bookmarkStart w:id="24" w:name="_49x2ik5" w:colFirst="0" w:colLast="0"/>
+      <w:bookmarkEnd w:id="24"/>
       <w:r>
         <w:t xml:space="preserve">X.1 </w:t>
       </w:r>
@@ -8218,10 +8216,10 @@
         </w:rPr>
         <w:t xml:space="preserve">This section defines the actors, transactions, and/or content modules in this profile. General definitions of actors are given in the </w:t>
       </w:r>
-      <w:bookmarkStart w:id="26" w:name="147n2zr" w:colFirst="0" w:colLast="0"/>
-      <w:bookmarkStart w:id="27" w:name="2p2csry" w:colFirst="0" w:colLast="0"/>
+      <w:bookmarkStart w:id="25" w:name="147n2zr" w:colFirst="0" w:colLast="0"/>
+      <w:bookmarkStart w:id="26" w:name="2p2csry" w:colFirst="0" w:colLast="0"/>
+      <w:bookmarkEnd w:id="25"/>
       <w:bookmarkEnd w:id="26"/>
-      <w:bookmarkEnd w:id="27"/>
       <w:r>
         <w:rPr>
           <w:color w:val="000000"/>
@@ -8820,8 +8818,8 @@
             <w:pPr>
               <w:pStyle w:val="TableEntryHeader"/>
             </w:pPr>
-            <w:bookmarkStart w:id="28" w:name="_3o7alnk" w:colFirst="0" w:colLast="0"/>
-            <w:bookmarkEnd w:id="28"/>
+            <w:bookmarkStart w:id="27" w:name="_3o7alnk" w:colFirst="0" w:colLast="0"/>
+            <w:bookmarkEnd w:id="27"/>
             <w:r>
               <w:t>Actors</w:t>
             </w:r>
@@ -10234,16 +10232,16 @@
         <w:pStyle w:val="TableEntry"/>
         <w:ind w:left="720"/>
       </w:pPr>
-      <w:bookmarkStart w:id="29" w:name="_vx1227" w:colFirst="0" w:colLast="0"/>
-      <w:bookmarkStart w:id="30" w:name="_4f1mdlm" w:colFirst="0" w:colLast="0"/>
-      <w:bookmarkStart w:id="31" w:name="_2u6wntf" w:colFirst="0" w:colLast="0"/>
-      <w:bookmarkStart w:id="32" w:name="_e8pvfhrdxgt" w:colFirst="0" w:colLast="0"/>
-      <w:bookmarkStart w:id="33" w:name="_Toc345074652"/>
-      <w:bookmarkStart w:id="34" w:name="_Toc500238752"/>
+      <w:bookmarkStart w:id="28" w:name="_vx1227" w:colFirst="0" w:colLast="0"/>
+      <w:bookmarkStart w:id="29" w:name="_4f1mdlm" w:colFirst="0" w:colLast="0"/>
+      <w:bookmarkStart w:id="30" w:name="_2u6wntf" w:colFirst="0" w:colLast="0"/>
+      <w:bookmarkStart w:id="31" w:name="_e8pvfhrdxgt" w:colFirst="0" w:colLast="0"/>
+      <w:bookmarkStart w:id="32" w:name="_Toc345074652"/>
+      <w:bookmarkStart w:id="33" w:name="_Toc500238752"/>
+      <w:bookmarkEnd w:id="28"/>
       <w:bookmarkEnd w:id="29"/>
       <w:bookmarkEnd w:id="30"/>
       <w:bookmarkEnd w:id="31"/>
-      <w:bookmarkEnd w:id="32"/>
       <w:r>
         <w:t>Note 1:  The Patient Identity Manager shall respond to [ITI-83] queries using the requirements in that transaction for the Patient Identity Cross-Reference Manager.</w:t>
       </w:r>
@@ -10270,10 +10268,10 @@
       <w:pPr>
         <w:pStyle w:val="Heading2"/>
       </w:pPr>
-      <w:bookmarkStart w:id="35" w:name="_19c6y18" w:colFirst="0" w:colLast="0"/>
+      <w:bookmarkStart w:id="34" w:name="_19c6y18" w:colFirst="0" w:colLast="0"/>
+      <w:bookmarkEnd w:id="32"/>
       <w:bookmarkEnd w:id="33"/>
       <w:bookmarkEnd w:id="34"/>
-      <w:bookmarkEnd w:id="35"/>
       <w:r>
         <w:t xml:space="preserve">X.2 </w:t>
       </w:r>
@@ -11039,10 +11037,10 @@
         <w:pStyle w:val="Heading2"/>
         <w:ind w:left="0" w:firstLine="0"/>
       </w:pPr>
-      <w:bookmarkStart w:id="36" w:name="_3tbugp1" w:colFirst="0" w:colLast="0"/>
-      <w:bookmarkStart w:id="37" w:name="_28h4qwu" w:colFirst="0" w:colLast="0"/>
+      <w:bookmarkStart w:id="35" w:name="_3tbugp1" w:colFirst="0" w:colLast="0"/>
+      <w:bookmarkStart w:id="36" w:name="_28h4qwu" w:colFirst="0" w:colLast="0"/>
+      <w:bookmarkEnd w:id="35"/>
       <w:bookmarkEnd w:id="36"/>
-      <w:bookmarkEnd w:id="37"/>
       <w:r>
         <w:t xml:space="preserve">X.3 </w:t>
       </w:r>
@@ -11976,25 +11974,38 @@
       <w:pPr>
         <w:pStyle w:val="Heading2"/>
       </w:pPr>
-      <w:bookmarkStart w:id="38" w:name="_kgcv8k" w:colFirst="0" w:colLast="0"/>
+      <w:bookmarkStart w:id="37" w:name="_kgcv8k" w:colFirst="0" w:colLast="0"/>
+      <w:bookmarkEnd w:id="37"/>
+      <w:r>
+        <w:t xml:space="preserve">X.4 </w:t>
+      </w:r>
+      <w:r>
+        <w:t>PR</w:t>
+      </w:r>
+      <w:r>
+        <w:t>I</w:t>
+      </w:r>
+      <w:r>
+        <w:t>M</w:t>
+      </w:r>
+      <w:r>
+        <w:t xml:space="preserve"> </w:t>
+      </w:r>
+      <w:r>
+        <w:t>Overview</w:t>
+      </w:r>
+    </w:p>
+    <w:p>
+      <w:pPr>
+        <w:pStyle w:val="Heading3"/>
+        <w:keepNext w:val="0"/>
+      </w:pPr>
+      <w:bookmarkStart w:id="38" w:name="1jlao46" w:colFirst="0" w:colLast="0"/>
+      <w:bookmarkStart w:id="39" w:name="_34g0dwd" w:colFirst="0" w:colLast="0"/>
       <w:bookmarkEnd w:id="38"/>
-      <w:r>
-        <w:t xml:space="preserve">X.4 </w:t>
-      </w:r>
-      <w:r>
-        <w:t>PR</w:t>
-      </w:r>
-      <w:r>
-        <w:t>I</w:t>
-      </w:r>
-      <w:r>
-        <w:t>M</w:t>
-      </w:r>
-      <w:r>
-        <w:t xml:space="preserve"> </w:t>
-      </w:r>
-      <w:r>
-        <w:t>Overview</w:t>
+      <w:bookmarkEnd w:id="39"/>
+      <w:r>
+        <w:t>X.4.1 Concepts</w:t>
       </w:r>
     </w:p>
     <w:p>
@@ -12007,66 +12018,24 @@
           <w:between w:val="nil"/>
         </w:pBdr>
         <w:rPr>
-          <w:i/>
+          <w:color w:val="000000"/>
         </w:rPr>
       </w:pPr>
-    </w:p>
-    <w:p>
-      <w:pPr>
-        <w:pBdr>
-          <w:top w:val="nil"/>
-          <w:left w:val="nil"/>
-          <w:bottom w:val="nil"/>
-          <w:right w:val="nil"/>
-          <w:between w:val="nil"/>
-        </w:pBdr>
-        <w:rPr>
-          <w:i/>
-        </w:rPr>
-      </w:pPr>
+      <w:r>
+        <w:rPr>
+          <w:color w:val="000000"/>
+        </w:rPr>
+        <w:t>Not applicable.</w:t>
+      </w:r>
     </w:p>
     <w:p>
       <w:pPr>
         <w:pStyle w:val="Heading3"/>
         <w:keepNext w:val="0"/>
       </w:pPr>
-      <w:bookmarkStart w:id="39" w:name="1jlao46" w:colFirst="0" w:colLast="0"/>
-      <w:bookmarkStart w:id="40" w:name="_34g0dwd" w:colFirst="0" w:colLast="0"/>
-      <w:bookmarkEnd w:id="39"/>
+      <w:bookmarkStart w:id="40" w:name="_43ky6rz" w:colFirst="0" w:colLast="0"/>
       <w:bookmarkEnd w:id="40"/>
       <w:r>
-        <w:t>X.4.1 Concepts</w:t>
-      </w:r>
-    </w:p>
-    <w:p>
-      <w:pPr>
-        <w:pBdr>
-          <w:top w:val="nil"/>
-          <w:left w:val="nil"/>
-          <w:bottom w:val="nil"/>
-          <w:right w:val="nil"/>
-          <w:between w:val="nil"/>
-        </w:pBdr>
-        <w:rPr>
-          <w:color w:val="000000"/>
-        </w:rPr>
-      </w:pPr>
-      <w:r>
-        <w:rPr>
-          <w:color w:val="000000"/>
-        </w:rPr>
-        <w:t>Not applicable.</w:t>
-      </w:r>
-    </w:p>
-    <w:p>
-      <w:pPr>
-        <w:pStyle w:val="Heading3"/>
-        <w:keepNext w:val="0"/>
-      </w:pPr>
-      <w:bookmarkStart w:id="41" w:name="_43ky6rz" w:colFirst="0" w:colLast="0"/>
-      <w:bookmarkEnd w:id="41"/>
-      <w:r>
-        <w:lastRenderedPageBreak/>
         <w:t>X.4.2 Use Cases</w:t>
       </w:r>
     </w:p>
@@ -12075,9 +12044,10 @@
         <w:pStyle w:val="Heading4"/>
         <w:ind w:left="864" w:hanging="864"/>
       </w:pPr>
-      <w:bookmarkStart w:id="42" w:name="_2iq8gzs" w:colFirst="0" w:colLast="0"/>
-      <w:bookmarkEnd w:id="42"/>
-      <w:r>
+      <w:bookmarkStart w:id="41" w:name="_2iq8gzs" w:colFirst="0" w:colLast="0"/>
+      <w:bookmarkEnd w:id="41"/>
+      <w:r>
+        <w:lastRenderedPageBreak/>
         <w:t>X.4.2.1 Use Case #1: Create Patient</w:t>
       </w:r>
     </w:p>
@@ -12090,8 +12060,8 @@
       <w:pPr>
         <w:pStyle w:val="Heading5"/>
       </w:pPr>
-      <w:bookmarkStart w:id="43" w:name="_xvir7l" w:colFirst="0" w:colLast="0"/>
-      <w:bookmarkEnd w:id="43"/>
+      <w:bookmarkStart w:id="42" w:name="_xvir7l" w:colFirst="0" w:colLast="0"/>
+      <w:bookmarkEnd w:id="42"/>
       <w:r>
         <w:t>X.4.2.1.1 Create Patient Use Case Description</w:t>
       </w:r>
@@ -12115,8 +12085,8 @@
       <w:pPr>
         <w:pStyle w:val="Heading5"/>
       </w:pPr>
-      <w:bookmarkStart w:id="44" w:name="_tgm1fptbycmg" w:colFirst="0" w:colLast="0"/>
-      <w:bookmarkEnd w:id="44"/>
+      <w:bookmarkStart w:id="43" w:name="_tgm1fptbycmg" w:colFirst="0" w:colLast="0"/>
+      <w:bookmarkEnd w:id="43"/>
       <w:r>
         <w:t>X.4.2.1.2 Create Patient Process Flow</w:t>
       </w:r>
@@ -12203,7 +12173,6 @@
           <w:sz w:val="22"/>
           <w:szCs w:val="22"/>
         </w:rPr>
-        <w:lastRenderedPageBreak/>
         <w:t>Figure X.4.2.</w:t>
       </w:r>
       <w:r>
@@ -12281,6 +12250,7 @@
           <w:b/>
           <w:color w:val="000000"/>
         </w:rPr>
+        <w:lastRenderedPageBreak/>
         <w:t>Pre-conditions</w:t>
       </w:r>
       <w:r>
@@ -12433,8 +12403,8 @@
       <w:pPr>
         <w:pStyle w:val="Heading4"/>
       </w:pPr>
-      <w:bookmarkStart w:id="45" w:name="_l27ma4h3ajx9" w:colFirst="0" w:colLast="0"/>
-      <w:bookmarkEnd w:id="45"/>
+      <w:bookmarkStart w:id="44" w:name="_l27ma4h3ajx9" w:colFirst="0" w:colLast="0"/>
+      <w:bookmarkEnd w:id="44"/>
       <w:r>
         <w:t>X.4.2.2 Use Case #2: Update Patient Information</w:t>
       </w:r>
@@ -12448,8 +12418,8 @@
       <w:pPr>
         <w:pStyle w:val="Heading5"/>
       </w:pPr>
-      <w:bookmarkStart w:id="46" w:name="_k7507yr8k8q" w:colFirst="0" w:colLast="0"/>
-      <w:bookmarkEnd w:id="46"/>
+      <w:bookmarkStart w:id="45" w:name="_k7507yr8k8q" w:colFirst="0" w:colLast="0"/>
+      <w:bookmarkEnd w:id="45"/>
       <w:r>
         <w:t>X.4.2.2.1 Update Patient Use Case Description</w:t>
       </w:r>
@@ -12468,8 +12438,8 @@
       <w:pPr>
         <w:pStyle w:val="Heading5"/>
       </w:pPr>
-      <w:bookmarkStart w:id="47" w:name="_12rcx61h4by" w:colFirst="0" w:colLast="0"/>
-      <w:bookmarkEnd w:id="47"/>
+      <w:bookmarkStart w:id="46" w:name="_12rcx61h4by" w:colFirst="0" w:colLast="0"/>
+      <w:bookmarkEnd w:id="46"/>
       <w:r>
         <w:lastRenderedPageBreak/>
         <w:t>X.4.2.2.2 Update Patient Process Flow</w:t>
@@ -12629,8 +12599,8 @@
       <w:pPr>
         <w:pStyle w:val="Heading4"/>
       </w:pPr>
-      <w:bookmarkStart w:id="48" w:name="_sf46mntmtg8t" w:colFirst="0" w:colLast="0"/>
-      <w:bookmarkEnd w:id="48"/>
+      <w:bookmarkStart w:id="47" w:name="_sf46mntmtg8t" w:colFirst="0" w:colLast="0"/>
+      <w:bookmarkEnd w:id="47"/>
       <w:r>
         <w:t xml:space="preserve">X.4.2.3 Use Case #3: </w:t>
       </w:r>
@@ -12682,7 +12652,15 @@
         <w:t>, client ID.</w:t>
       </w:r>
       <w:r>
-        <w:t xml:space="preserve"> This Linking is often referred to as Merge, however technically the result is Linking.</w:t>
+        <w:t xml:space="preserve"> This Linking is often referred to as </w:t>
+      </w:r>
+      <w:bookmarkStart w:id="48" w:name="_GoBack"/>
+      <w:r>
+        <w:t>Merge</w:t>
+      </w:r>
+      <w:bookmarkEnd w:id="48"/>
+      <w:r>
+        <w:t>, however technically the result is Linking.</w:t>
       </w:r>
     </w:p>
     <w:p>
@@ -12737,7 +12715,13 @@
     </w:p>
     <w:p>
       <w:r>
-        <w:t xml:space="preserve">When Joshua returns to the clinic to receive his confirmatory lab results, and after receiving counselling regarding confidentiality rules and the importance of care continuity, Joshua corrects his demographic information. The EMR merges Joshua’s two demographic records to a single unique ID# and sends a </w:t>
+        <w:t xml:space="preserve">When Joshua returns to the clinic to receive his confirmatory lab results, and after receiving counselling regarding confidentiality rules and the importance of care continuity, Joshua corrects his demographic information. The EMR </w:t>
+      </w:r>
+      <w:r>
+        <w:t>links</w:t>
+      </w:r>
+      <w:r>
+        <w:t xml:space="preserve"> Joshua’s two demographic records to a single unique ID# and sends a </w:t>
       </w:r>
       <w:r>
         <w:t>Link</w:t>
@@ -12783,7 +12767,13 @@
       </w:r>
       <w:proofErr w:type="gramEnd"/>
       <w:r>
-        <w:t xml:space="preserve"> the health information associated with him -- whether it was originally persisted under his duplicate ID# or under his post-merge unique ID#. </w:t>
+        <w:t xml:space="preserve"> the health information associated with him -- whether it was originally persisted under his duplicate ID# or under his post-</w:t>
+      </w:r>
+      <w:r>
+        <w:t>link</w:t>
+      </w:r>
+      <w:r>
+        <w:t xml:space="preserve"> unique ID#. </w:t>
       </w:r>
     </w:p>
     <w:p>
@@ -12793,7 +12783,13 @@
       <w:bookmarkStart w:id="50" w:name="_9zp53gfpy00" w:colFirst="0" w:colLast="0"/>
       <w:bookmarkEnd w:id="50"/>
       <w:r>
-        <w:t>X.4.2.3.2 Merge Patient Process Flow</w:t>
+        <w:t xml:space="preserve">X.4.2.3.2 </w:t>
+      </w:r>
+      <w:r>
+        <w:t>Link</w:t>
+      </w:r>
+      <w:r>
+        <w:t xml:space="preserve"> Patient Process Flow</w:t>
       </w:r>
     </w:p>
     <w:p>
@@ -12968,7 +12964,13 @@
         <w:t>updates</w:t>
       </w:r>
       <w:r>
-        <w:t xml:space="preserve"> on the CR are updated with information about the ID#s that are to be merged. Each of these systems </w:t>
+        <w:t xml:space="preserve"> on the CR are updated with information about the ID#s that are to be </w:t>
+      </w:r>
+      <w:r>
+        <w:t>linke</w:t>
+      </w:r>
+      <w:r>
+        <w:t xml:space="preserve">d. Each of these systems </w:t>
       </w:r>
       <w:r>
         <w:t>updates</w:t>
@@ -40922,6 +40924,881 @@
     </w:tbl>
     <w:p>
       <w:pPr>
+        <w:pStyle w:val="EditorInstructions"/>
+      </w:pPr>
+      <w:bookmarkStart w:id="99" w:name="_Toc396826786"/>
+      <w:bookmarkStart w:id="100" w:name="_Toc520113397"/>
+      <w:r>
+        <w:t>Replace</w:t>
+      </w:r>
+      <w:r>
+        <w:t xml:space="preserve"> Section 3</w:t>
+      </w:r>
+      <w:r>
+        <w:t>.83</w:t>
+      </w:r>
+      <w:r>
+        <w:t>.2</w:t>
+      </w:r>
+      <w:r>
+        <w:t xml:space="preserve"> </w:t>
+      </w:r>
+    </w:p>
+    <w:p>
+      <w:pPr>
+        <w:pStyle w:val="Heading3"/>
+      </w:pPr>
+      <w:r>
+        <mc:AlternateContent>
+          <mc:Choice Requires="wps">
+            <w:drawing>
+              <wp:anchor distT="0" distB="0" distL="114300" distR="114300" simplePos="0" relativeHeight="251663360" behindDoc="0" locked="0" layoutInCell="1" allowOverlap="1" wp14:anchorId="2AA1D1C0" wp14:editId="4B1C3128">
+                <wp:simplePos x="0" y="0"/>
+                <wp:positionH relativeFrom="column">
+                  <wp:posOffset>2600325</wp:posOffset>
+                </wp:positionH>
+                <wp:positionV relativeFrom="paragraph">
+                  <wp:posOffset>270133</wp:posOffset>
+                </wp:positionV>
+                <wp:extent cx="914620" cy="594315"/>
+                <wp:effectExtent l="0" t="0" r="0" b="0"/>
+                <wp:wrapNone/>
+                <wp:docPr id="56" name="Text Box 156"/>
+                <wp:cNvGraphicFramePr>
+                  <a:graphicFrameLocks xmlns:a="http://schemas.openxmlformats.org/drawingml/2006/main"/>
+                </wp:cNvGraphicFramePr>
+                <a:graphic xmlns:a="http://schemas.openxmlformats.org/drawingml/2006/main">
+                  <a:graphicData uri="http://schemas.microsoft.com/office/word/2010/wordprocessingShape">
+                    <wps:wsp>
+                      <wps:cNvSpPr txBox="1">
+                        <a:spLocks noChangeArrowheads="1"/>
+                      </wps:cNvSpPr>
+                      <wps:spPr bwMode="auto">
+                        <a:xfrm>
+                          <a:off x="0" y="0"/>
+                          <a:ext cx="914620" cy="594315"/>
+                        </a:xfrm>
+                        <a:prstGeom prst="rect">
+                          <a:avLst/>
+                        </a:prstGeom>
+                        <a:solidFill>
+                          <a:srgbClr val="FFFFFF"/>
+                        </a:solidFill>
+                        <a:ln w="9525">
+                          <a:solidFill>
+                            <a:srgbClr val="000000"/>
+                          </a:solidFill>
+                          <a:miter lim="800000"/>
+                          <a:headEnd/>
+                          <a:tailEnd/>
+                        </a:ln>
+                      </wps:spPr>
+                      <wps:txbx>
+                        <w:txbxContent>
+                          <w:p>
+                            <w:pPr>
+                              <w:rPr>
+                                <w:sz w:val="18"/>
+                              </w:rPr>
+                            </w:pPr>
+                            <w:r>
+                              <w:rPr>
+                                <w:sz w:val="18"/>
+                              </w:rPr>
+                              <w:t>Patient Identity Manager</w:t>
+                            </w:r>
+                          </w:p>
+                        </w:txbxContent>
+                      </wps:txbx>
+                      <wps:bodyPr rot="0" vert="horz" wrap="square" lIns="91440" tIns="45720" rIns="91440" bIns="45720" anchor="t" anchorCtr="0" upright="1">
+                        <a:noAutofit/>
+                      </wps:bodyPr>
+                    </wps:wsp>
+                  </a:graphicData>
+                </a:graphic>
+                <wp14:sizeRelH relativeFrom="margin">
+                  <wp14:pctWidth>0</wp14:pctWidth>
+                </wp14:sizeRelH>
+                <wp14:sizeRelV relativeFrom="margin">
+                  <wp14:pctHeight>0</wp14:pctHeight>
+                </wp14:sizeRelV>
+              </wp:anchor>
+            </w:drawing>
+          </mc:Choice>
+          <mc:Fallback>
+            <w:pict>
+              <v:shape w14:anchorId="2AA1D1C0" id="_x0000_s1070" type="#_x0000_t202" style="position:absolute;left:0;text-align:left;margin-left:204.75pt;margin-top:21.25pt;width:1in;height:46.8pt;z-index:251663360;visibility:visible;mso-wrap-style:square;mso-width-percent:0;mso-height-percent:0;mso-wrap-distance-left:9pt;mso-wrap-distance-top:0;mso-wrap-distance-right:9pt;mso-wrap-distance-bottom:0;mso-position-horizontal:absolute;mso-position-horizontal-relative:text;mso-position-vertical:absolute;mso-position-vertical-relative:text;mso-width-percent:0;mso-height-percent:0;mso-width-relative:margin;mso-height-relative:margin;v-text-anchor:top" o:gfxdata="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">
+                <v:textbox>
+                  <w:txbxContent>
+                    <w:p>
+                      <w:pPr>
+                        <w:rPr>
+                          <w:sz w:val="18"/>
+                        </w:rPr>
+                      </w:pPr>
+                      <w:r>
+                        <w:rPr>
+                          <w:sz w:val="18"/>
+                        </w:rPr>
+                        <w:t>Patient Identity Manager</w:t>
+                      </w:r>
+                    </w:p>
+                  </w:txbxContent>
+                </v:textbox>
+              </v:shape>
+            </w:pict>
+          </mc:Fallback>
+        </mc:AlternateContent>
+      </w:r>
+      <w:r>
+        <w:t>3.83.2 Actor Roles</w:t>
+      </w:r>
+      <w:bookmarkEnd w:id="99"/>
+      <w:bookmarkEnd w:id="100"/>
+    </w:p>
+    <w:p>
+      <w:pPr>
+        <w:pStyle w:val="BodyText"/>
+        <w:jc w:val="center"/>
+      </w:pPr>
+      <w:r>
+        <mc:AlternateContent>
+          <mc:Choice Requires="wps">
+            <w:drawing>
+              <wp:anchor distT="0" distB="0" distL="114300" distR="114300" simplePos="0" relativeHeight="251664384" behindDoc="0" locked="0" layoutInCell="1" allowOverlap="1" wp14:anchorId="04AC8040" wp14:editId="1605372B">
+                <wp:simplePos x="0" y="0"/>
+                <wp:positionH relativeFrom="column">
+                  <wp:posOffset>3011170</wp:posOffset>
+                </wp:positionH>
+                <wp:positionV relativeFrom="paragraph">
+                  <wp:posOffset>479048</wp:posOffset>
+                </wp:positionV>
+                <wp:extent cx="7951" cy="238539"/>
+                <wp:effectExtent l="0" t="0" r="30480" b="28575"/>
+                <wp:wrapNone/>
+                <wp:docPr id="57" name="Line 157"/>
+                <wp:cNvGraphicFramePr/>
+                <a:graphic xmlns:a="http://schemas.openxmlformats.org/drawingml/2006/main">
+                  <a:graphicData uri="http://schemas.microsoft.com/office/word/2010/wordprocessingShape">
+                    <wps:wsp>
+                      <wps:cNvCnPr/>
+                      <wps:spPr bwMode="auto">
+                        <a:xfrm flipH="1">
+                          <a:off x="0" y="0"/>
+                          <a:ext cx="7951" cy="238539"/>
+                        </a:xfrm>
+                        <a:prstGeom prst="line">
+                          <a:avLst/>
+                        </a:prstGeom>
+                        <a:noFill/>
+                        <a:ln w="9525">
+                          <a:solidFill>
+                            <a:srgbClr val="000000"/>
+                          </a:solidFill>
+                          <a:round/>
+                          <a:headEnd/>
+                          <a:tailEnd/>
+                        </a:ln>
+                        <a:extLst>
+                          <a:ext uri="{909E8E84-426E-40dd-AFC4-6F175D3DCCD1}">
+                            <a14:hiddenFill xmlns="" xmlns:mo="http://schemas.microsoft.com/office/mac/office/2008/main" xmlns:mv="urn:schemas-microsoft-com:mac:vml" xmlns:o="urn:schemas-microsoft-com:office:office" xmlns:v="urn:schemas-microsoft-com:vml" xmlns:w10="urn:schemas-microsoft-com:office:word" xmlns:w="http://schemas.openxmlformats.org/wordprocessingml/2006/main" xmlns:a14="http://schemas.microsoft.com/office/drawing/2010/main">
+                              <a:noFill/>
+                            </a14:hiddenFill>
+                          </a:ext>
+                        </a:extLst>
+                      </wps:spPr>
+                      <wps:bodyPr/>
+                    </wps:wsp>
+                  </a:graphicData>
+                </a:graphic>
+                <wp14:sizeRelH relativeFrom="margin">
+                  <wp14:pctWidth>0</wp14:pctWidth>
+                </wp14:sizeRelH>
+                <wp14:sizeRelV relativeFrom="margin">
+                  <wp14:pctHeight>0</wp14:pctHeight>
+                </wp14:sizeRelV>
+              </wp:anchor>
+            </w:drawing>
+          </mc:Choice>
+          <mc:Fallback>
+            <w:pict>
+              <v:line w14:anchorId="0F1F9120" id="Line 157" o:spid="_x0000_s1026" style="position:absolute;flip:x;z-index:251664384;visibility:visible;mso-wrap-style:square;mso-width-percent:0;mso-height-percent:0;mso-wrap-distance-left:9pt;mso-wrap-distance-top:0;mso-wrap-distance-right:9pt;mso-wrap-distance-bottom:0;mso-position-horizontal:absolute;mso-position-horizontal-relative:text;mso-position-vertical:absolute;mso-position-vertical-relative:text;mso-width-percent:0;mso-height-percent:0;mso-width-relative:margin;mso-height-relative:margin" from="237.1pt,37.7pt" to="237.75pt,56.5pt" o:gfxdata="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"/>
+            </w:pict>
+          </mc:Fallback>
+        </mc:AlternateContent>
+      </w:r>
+      <w:r>
+        <w:rPr>
+          <w:noProof/>
+        </w:rPr>
+        <mc:AlternateContent>
+          <mc:Choice Requires="wpg">
+            <w:drawing>
+              <wp:inline distT="0" distB="0" distL="0" distR="0" wp14:anchorId="265D3E99" wp14:editId="62373DFC">
+                <wp:extent cx="3726180" cy="1539240"/>
+                <wp:effectExtent l="0" t="0" r="0" b="10160"/>
+                <wp:docPr id="49" name="Canvas 152"/>
+                <wp:cNvGraphicFramePr>
+                  <a:graphicFrameLocks xmlns:a="http://schemas.openxmlformats.org/drawingml/2006/main"/>
+                </wp:cNvGraphicFramePr>
+                <a:graphic xmlns:a="http://schemas.openxmlformats.org/drawingml/2006/main">
+                  <a:graphicData uri="http://schemas.microsoft.com/office/word/2010/wordprocessingGroup">
+                    <wpg:wgp>
+                      <wpg:cNvGrpSpPr>
+                        <a:grpSpLocks/>
+                      </wpg:cNvGrpSpPr>
+                      <wpg:grpSpPr bwMode="auto">
+                        <a:xfrm>
+                          <a:off x="0" y="0"/>
+                          <a:ext cx="3726180" cy="1539240"/>
+                          <a:chOff x="0" y="0"/>
+                          <a:chExt cx="37261" cy="15392"/>
+                        </a:xfrm>
+                      </wpg:grpSpPr>
+                      <wps:wsp>
+                        <wps:cNvPr id="50" name="AutoShape 48"/>
+                        <wps:cNvSpPr>
+                          <a:spLocks noChangeAspect="1" noChangeArrowheads="1"/>
+                        </wps:cNvSpPr>
+                        <wps:spPr bwMode="auto">
+                          <a:xfrm>
+                            <a:off x="0" y="0"/>
+                            <a:ext cx="37261" cy="15392"/>
+                          </a:xfrm>
+                          <a:prstGeom prst="rect">
+                            <a:avLst/>
+                          </a:prstGeom>
+                          <a:noFill/>
+                          <a:ln>
+                            <a:noFill/>
+                          </a:ln>
+                          <a:extLst>
+                            <a:ext uri="{909E8E84-426E-40dd-AFC4-6F175D3DCCD1}">
+                              <a14:hiddenFill xmlns="" xmlns:mo="http://schemas.microsoft.com/office/mac/office/2008/main" xmlns:mv="urn:schemas-microsoft-com:mac:vml" xmlns:o="urn:schemas-microsoft-com:office:office" xmlns:v="urn:schemas-microsoft-com:vml" xmlns:w10="urn:schemas-microsoft-com:office:word" xmlns:w="http://schemas.openxmlformats.org/wordprocessingml/2006/main" xmlns:a14="http://schemas.microsoft.com/office/drawing/2010/main">
+                                <a:solidFill>
+                                  <a:srgbClr val="FFFFFF"/>
+                                </a:solidFill>
+                              </a14:hiddenFill>
+                            </a:ext>
+                            <a:ext uri="{91240B29-F687-4f45-9708-019B960494DF}">
+                              <a14:hiddenLine xmlns="" xmlns:mo="http://schemas.microsoft.com/office/mac/office/2008/main" xmlns:mv="urn:schemas-microsoft-com:mac:vml" xmlns:o="urn:schemas-microsoft-com:office:office" xmlns:v="urn:schemas-microsoft-com:vml" xmlns:w10="urn:schemas-microsoft-com:office:word" xmlns:w="http://schemas.openxmlformats.org/wordprocessingml/2006/main" xmlns:a14="http://schemas.microsoft.com/office/drawing/2010/main" w="9525">
+                                <a:solidFill>
+                                  <a:srgbClr val="000000"/>
+                                </a:solidFill>
+                                <a:miter lim="800000"/>
+                                <a:headEnd/>
+                                <a:tailEnd/>
+                              </a14:hiddenLine>
+                            </a:ext>
+                          </a:extLst>
+                        </wps:spPr>
+                        <wps:bodyPr rot="0" vert="horz" wrap="square" lIns="91440" tIns="45720" rIns="91440" bIns="45720" anchor="t" anchorCtr="0" upright="1">
+                          <a:noAutofit/>
+                        </wps:bodyPr>
+                      </wps:wsp>
+                      <wps:wsp>
+                        <wps:cNvPr id="51" name="Line 155"/>
+                        <wps:cNvCnPr/>
+                        <wps:spPr bwMode="auto">
+                          <a:xfrm>
+                            <a:off x="10863" y="6256"/>
+                            <a:ext cx="3524" cy="3408"/>
+                          </a:xfrm>
+                          <a:prstGeom prst="line">
+                            <a:avLst/>
+                          </a:prstGeom>
+                          <a:noFill/>
+                          <a:ln w="9525">
+                            <a:solidFill>
+                              <a:srgbClr val="000000"/>
+                            </a:solidFill>
+                            <a:round/>
+                            <a:headEnd/>
+                            <a:tailEnd/>
+                          </a:ln>
+                          <a:extLst>
+                            <a:ext uri="{909E8E84-426E-40dd-AFC4-6F175D3DCCD1}">
+                              <a14:hiddenFill xmlns="" xmlns:mo="http://schemas.microsoft.com/office/mac/office/2008/main" xmlns:mv="urn:schemas-microsoft-com:mac:vml" xmlns:o="urn:schemas-microsoft-com:office:office" xmlns:v="urn:schemas-microsoft-com:vml" xmlns:w10="urn:schemas-microsoft-com:office:word" xmlns:w="http://schemas.openxmlformats.org/wordprocessingml/2006/main" xmlns:a14="http://schemas.microsoft.com/office/drawing/2010/main">
+                                <a:noFill/>
+                              </a14:hiddenFill>
+                            </a:ext>
+                          </a:extLst>
+                        </wps:spPr>
+                        <wps:bodyPr/>
+                      </wps:wsp>
+                      <wps:wsp>
+                        <wps:cNvPr id="52" name="Line 157"/>
+                        <wps:cNvCnPr/>
+                        <wps:spPr bwMode="auto">
+                          <a:xfrm flipH="1">
+                            <a:off x="23336" y="6256"/>
+                            <a:ext cx="3145" cy="3408"/>
+                          </a:xfrm>
+                          <a:prstGeom prst="line">
+                            <a:avLst/>
+                          </a:prstGeom>
+                          <a:noFill/>
+                          <a:ln w="9525">
+                            <a:solidFill>
+                              <a:srgbClr val="000000"/>
+                            </a:solidFill>
+                            <a:round/>
+                            <a:headEnd/>
+                            <a:tailEnd/>
+                          </a:ln>
+                          <a:extLst>
+                            <a:ext uri="{909E8E84-426E-40dd-AFC4-6F175D3DCCD1}">
+                              <a14:hiddenFill xmlns="" xmlns:mo="http://schemas.microsoft.com/office/mac/office/2008/main" xmlns:mv="urn:schemas-microsoft-com:mac:vml" xmlns:o="urn:schemas-microsoft-com:office:office" xmlns:v="urn:schemas-microsoft-com:vml" xmlns:w10="urn:schemas-microsoft-com:office:word" xmlns:w="http://schemas.openxmlformats.org/wordprocessingml/2006/main" xmlns:a14="http://schemas.microsoft.com/office/drawing/2010/main">
+                                <a:noFill/>
+                              </a14:hiddenFill>
+                            </a:ext>
+                          </a:extLst>
+                        </wps:spPr>
+                        <wps:bodyPr/>
+                      </wps:wsp>
+                      <wps:wsp>
+                        <wps:cNvPr id="53" name="Oval 153"/>
+                        <wps:cNvSpPr>
+                          <a:spLocks noChangeArrowheads="1"/>
+                        </wps:cNvSpPr>
+                        <wps:spPr bwMode="auto">
+                          <a:xfrm>
+                            <a:off x="12687" y="6835"/>
+                            <a:ext cx="12219" cy="8557"/>
+                          </a:xfrm>
+                          <a:prstGeom prst="ellipse">
+                            <a:avLst/>
+                          </a:prstGeom>
+                          <a:solidFill>
+                            <a:srgbClr val="FFFFFF"/>
+                          </a:solidFill>
+                          <a:ln w="9525">
+                            <a:solidFill>
+                              <a:srgbClr val="000000"/>
+                            </a:solidFill>
+                            <a:round/>
+                            <a:headEnd/>
+                            <a:tailEnd/>
+                          </a:ln>
+                        </wps:spPr>
+                        <wps:txbx>
+                          <w:txbxContent>
+                            <w:p>
+                              <w:pPr>
+                                <w:jc w:val="center"/>
+                                <w:rPr>
+                                  <w:sz w:val="18"/>
+                                </w:rPr>
+                              </w:pPr>
+                              <w:r>
+                                <w:rPr>
+                                  <w:sz w:val="18"/>
+                                </w:rPr>
+                                <w:t>Mobile Patient Identifier Cross-reference Query</w:t>
+                              </w:r>
+                            </w:p>
+                          </w:txbxContent>
+                        </wps:txbx>
+                        <wps:bodyPr rot="0" vert="horz" wrap="square" lIns="0" tIns="9144" rIns="0" bIns="9144" anchor="t" anchorCtr="0" upright="1">
+                          <a:noAutofit/>
+                        </wps:bodyPr>
+                      </wps:wsp>
+                      <wps:wsp>
+                        <wps:cNvPr id="54" name="Text Box 154"/>
+                        <wps:cNvSpPr txBox="1">
+                          <a:spLocks noChangeArrowheads="1"/>
+                        </wps:cNvSpPr>
+                        <wps:spPr bwMode="auto">
+                          <a:xfrm>
+                            <a:off x="869" y="1168"/>
+                            <a:ext cx="9994" cy="9144"/>
+                          </a:xfrm>
+                          <a:prstGeom prst="rect">
+                            <a:avLst/>
+                          </a:prstGeom>
+                          <a:solidFill>
+                            <a:srgbClr val="FFFFFF"/>
+                          </a:solidFill>
+                          <a:ln w="9525">
+                            <a:solidFill>
+                              <a:srgbClr val="000000"/>
+                            </a:solidFill>
+                            <a:miter lim="800000"/>
+                            <a:headEnd/>
+                            <a:tailEnd/>
+                          </a:ln>
+                        </wps:spPr>
+                        <wps:txbx>
+                          <w:txbxContent>
+                            <w:p>
+                              <w:pPr>
+                                <w:rPr>
+                                  <w:sz w:val="18"/>
+                                </w:rPr>
+                              </w:pPr>
+                              <w:r>
+                                <w:rPr>
+                                  <w:sz w:val="18"/>
+                                </w:rPr>
+                                <w:t xml:space="preserve">Patient Identifier </w:t>
+                              </w:r>
+                              <w:r>
+                                <w:rPr>
+                                  <w:sz w:val="18"/>
+                                </w:rPr>
+                                <w:t>Cross-reference</w:t>
+                              </w:r>
+                              <w:r>
+                                <w:rPr>
+                                  <w:sz w:val="18"/>
+                                </w:rPr>
+                                <w:t xml:space="preserve"> </w:t>
+                              </w:r>
+                              <w:r>
+                                <w:rPr>
+                                  <w:sz w:val="18"/>
+                                </w:rPr>
+                                <w:t>Consumer</w:t>
+                              </w:r>
+                            </w:p>
+                          </w:txbxContent>
+                        </wps:txbx>
+                        <wps:bodyPr rot="0" vert="horz" wrap="square" lIns="91440" tIns="45720" rIns="91440" bIns="45720" anchor="t" anchorCtr="0" upright="1">
+                          <a:noAutofit/>
+                        </wps:bodyPr>
+                      </wps:wsp>
+                      <wps:wsp>
+                        <wps:cNvPr id="55" name="Text Box 156"/>
+                        <wps:cNvSpPr txBox="1">
+                          <a:spLocks noChangeArrowheads="1"/>
+                        </wps:cNvSpPr>
+                        <wps:spPr bwMode="auto">
+                          <a:xfrm>
+                            <a:off x="26481" y="1683"/>
+                            <a:ext cx="9821" cy="9772"/>
+                          </a:xfrm>
+                          <a:prstGeom prst="rect">
+                            <a:avLst/>
+                          </a:prstGeom>
+                          <a:solidFill>
+                            <a:srgbClr val="FFFFFF"/>
+                          </a:solidFill>
+                          <a:ln w="9525">
+                            <a:solidFill>
+                              <a:srgbClr val="000000"/>
+                            </a:solidFill>
+                            <a:miter lim="800000"/>
+                            <a:headEnd/>
+                            <a:tailEnd/>
+                          </a:ln>
+                        </wps:spPr>
+                        <wps:txbx>
+                          <w:txbxContent>
+                            <w:p>
+                              <w:pPr>
+                                <w:rPr>
+                                  <w:sz w:val="18"/>
+                                </w:rPr>
+                              </w:pPr>
+                              <w:r>
+                                <w:rPr>
+                                  <w:sz w:val="18"/>
+                                </w:rPr>
+                                <w:t xml:space="preserve">Patient Identifier </w:t>
+                              </w:r>
+                              <w:r>
+                                <w:rPr>
+                                  <w:sz w:val="18"/>
+                                </w:rPr>
+                                <w:t>Cross-reference</w:t>
+                              </w:r>
+                              <w:r>
+                                <w:rPr>
+                                  <w:sz w:val="18"/>
+                                </w:rPr>
+                                <w:t xml:space="preserve"> </w:t>
+                              </w:r>
+                              <w:r>
+                                <w:rPr>
+                                  <w:sz w:val="18"/>
+                                </w:rPr>
+                                <w:t>Manager</w:t>
+                              </w:r>
+                            </w:p>
+                          </w:txbxContent>
+                        </wps:txbx>
+                        <wps:bodyPr rot="0" vert="horz" wrap="square" lIns="91440" tIns="45720" rIns="91440" bIns="45720" anchor="t" anchorCtr="0" upright="1">
+                          <a:noAutofit/>
+                        </wps:bodyPr>
+                      </wps:wsp>
+                    </wpg:wgp>
+                  </a:graphicData>
+                </a:graphic>
+              </wp:inline>
+            </w:drawing>
+          </mc:Choice>
+          <mc:Fallback>
+            <w:pict>
+              <v:group w14:anchorId="265D3E99" id="_x0000_s1071" style="width:293.4pt;height:121.2pt;mso-position-horizontal-relative:char;mso-position-vertical-relative:line" coordsize="37261,15392" o:gfxdata="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">
+                <v:rect id="AutoShape 48" o:spid="_x0000_s1072" style="position:absolute;width:37261;height:15392;visibility:visible;mso-wrap-style:square;v-text-anchor:top" o:gfxdata="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" filled="f" stroked="f">
+                  <o:lock v:ext="edit" aspectratio="t"/>
+                </v:rect>
+                <v:line id="Line 155" o:spid="_x0000_s1073" style="position:absolute;visibility:visible;mso-wrap-style:square" from="10863,6256" to="14387,9664" o:connectortype="straight" o:gfxdata="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"/>
+                <v:line id="Line 157" o:spid="_x0000_s1074" style="position:absolute;flip:x;visibility:visible;mso-wrap-style:square" from="23336,6256" to="26481,9664" o:connectortype="straight" o:gfxdata="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"/>
+                <v:oval id="Oval 153" o:spid="_x0000_s1075" style="position:absolute;left:12687;top:6835;width:12219;height:8557;visibility:visible;mso-wrap-style:square;v-text-anchor:top" o:gfxdata="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">
+                  <v:textbox inset="0,.72pt,0,.72pt">
+                    <w:txbxContent>
+                      <w:p>
+                        <w:pPr>
+                          <w:jc w:val="center"/>
+                          <w:rPr>
+                            <w:sz w:val="18"/>
+                          </w:rPr>
+                        </w:pPr>
+                        <w:r>
+                          <w:rPr>
+                            <w:sz w:val="18"/>
+                          </w:rPr>
+                          <w:t>Mobile Patient Identifier Cross-reference Query</w:t>
+                        </w:r>
+                      </w:p>
+                    </w:txbxContent>
+                  </v:textbox>
+                </v:oval>
+                <v:shape id="Text Box 154" o:spid="_x0000_s1076" type="#_x0000_t202" style="position:absolute;left:869;top:1168;width:9994;height:9144;visibility:visible;mso-wrap-style:square;v-text-anchor:top" o:gfxdata="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">
+                  <v:textbox>
+                    <w:txbxContent>
+                      <w:p>
+                        <w:pPr>
+                          <w:rPr>
+                            <w:sz w:val="18"/>
+                          </w:rPr>
+                        </w:pPr>
+                        <w:r>
+                          <w:rPr>
+                            <w:sz w:val="18"/>
+                          </w:rPr>
+                          <w:t xml:space="preserve">Patient Identifier </w:t>
+                        </w:r>
+                        <w:r>
+                          <w:rPr>
+                            <w:sz w:val="18"/>
+                          </w:rPr>
+                          <w:t>Cross-reference</w:t>
+                        </w:r>
+                        <w:r>
+                          <w:rPr>
+                            <w:sz w:val="18"/>
+                          </w:rPr>
+                          <w:t xml:space="preserve"> </w:t>
+                        </w:r>
+                        <w:r>
+                          <w:rPr>
+                            <w:sz w:val="18"/>
+                          </w:rPr>
+                          <w:t>Consumer</w:t>
+                        </w:r>
+                      </w:p>
+                    </w:txbxContent>
+                  </v:textbox>
+                </v:shape>
+                <v:shape id="_x0000_s1077" type="#_x0000_t202" style="position:absolute;left:26481;top:1683;width:9821;height:9772;visibility:visible;mso-wrap-style:square;v-text-anchor:top" o:gfxdata="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">
+                  <v:textbox>
+                    <w:txbxContent>
+                      <w:p>
+                        <w:pPr>
+                          <w:rPr>
+                            <w:sz w:val="18"/>
+                          </w:rPr>
+                        </w:pPr>
+                        <w:r>
+                          <w:rPr>
+                            <w:sz w:val="18"/>
+                          </w:rPr>
+                          <w:t xml:space="preserve">Patient Identifier </w:t>
+                        </w:r>
+                        <w:r>
+                          <w:rPr>
+                            <w:sz w:val="18"/>
+                          </w:rPr>
+                          <w:t>Cross-reference</w:t>
+                        </w:r>
+                        <w:r>
+                          <w:rPr>
+                            <w:sz w:val="18"/>
+                          </w:rPr>
+                          <w:t xml:space="preserve"> </w:t>
+                        </w:r>
+                        <w:r>
+                          <w:rPr>
+                            <w:sz w:val="18"/>
+                          </w:rPr>
+                          <w:t>Manager</w:t>
+                        </w:r>
+                      </w:p>
+                    </w:txbxContent>
+                  </v:textbox>
+                </v:shape>
+                <w10:anchorlock/>
+              </v:group>
+            </w:pict>
+          </mc:Fallback>
+        </mc:AlternateContent>
+      </w:r>
+    </w:p>
+    <w:p>
+      <w:pPr>
+        <w:pStyle w:val="FigureTitle"/>
+      </w:pPr>
+      <w:r>
+        <w:t>Figure 3.83.2-1: Use Case Diagram</w:t>
+      </w:r>
+    </w:p>
+    <w:p>
+      <w:pPr>
+        <w:pStyle w:val="TableTitle"/>
+      </w:pPr>
+      <w:r>
+        <w:t>Table 3.83.2-1: Actor Roles</w:t>
+      </w:r>
+    </w:p>
+    <w:tbl>
+      <w:tblPr>
+        <w:tblW w:w="9576" w:type="dxa"/>
+        <w:tblBorders>
+          <w:top w:val="single" w:sz="4" w:space="0" w:color="auto"/>
+          <w:left w:val="single" w:sz="4" w:space="0" w:color="auto"/>
+          <w:bottom w:val="single" w:sz="4" w:space="0" w:color="auto"/>
+          <w:right w:val="single" w:sz="4" w:space="0" w:color="auto"/>
+          <w:insideH w:val="single" w:sz="4" w:space="0" w:color="auto"/>
+          <w:insideV w:val="single" w:sz="4" w:space="0" w:color="auto"/>
+        </w:tblBorders>
+        <w:tblLayout w:type="fixed"/>
+        <w:tblCellMar>
+          <w:left w:w="115" w:type="dxa"/>
+          <w:right w:w="115" w:type="dxa"/>
+        </w:tblCellMar>
+        <w:tblLook w:val="00A0" w:firstRow="1" w:lastRow="0" w:firstColumn="1" w:lastColumn="0" w:noHBand="0" w:noVBand="0"/>
+      </w:tblPr>
+      <w:tblGrid>
+        <w:gridCol w:w="1345"/>
+        <w:gridCol w:w="8231"/>
+      </w:tblGrid>
+      <w:tr>
+        <w:trPr>
+          <w:cantSplit/>
+        </w:trPr>
+        <w:tc>
+          <w:tcPr>
+            <w:tcW w:w="1345" w:type="dxa"/>
+          </w:tcPr>
+          <w:p>
+            <w:pPr>
+              <w:pStyle w:val="BodyText"/>
+              <w:rPr>
+                <w:b/>
+              </w:rPr>
+            </w:pPr>
+            <w:r>
+              <w:rPr>
+                <w:b/>
+              </w:rPr>
+              <w:t>Role</w:t>
+            </w:r>
+            <w:r>
+              <w:rPr>
+                <w:b/>
+              </w:rPr>
+              <w:t>:</w:t>
+            </w:r>
+          </w:p>
+        </w:tc>
+        <w:tc>
+          <w:tcPr>
+            <w:tcW w:w="8231" w:type="dxa"/>
+          </w:tcPr>
+          <w:p>
+            <w:pPr>
+              <w:pStyle w:val="BodyText"/>
+            </w:pPr>
+            <w:r>
+              <w:t>Patient Identifier Cross-reference Consumer</w:t>
+            </w:r>
+            <w:r>
+              <w:t xml:space="preserve">: </w:t>
+            </w:r>
+            <w:r>
+              <w:t>Requests, from the Patient Identifier Cross-reference Manager, a list of patient identifiers matching the supplied Patient Identifier.</w:t>
+            </w:r>
+          </w:p>
+        </w:tc>
+      </w:tr>
+      <w:tr>
+        <w:trPr>
+          <w:cantSplit/>
+        </w:trPr>
+        <w:tc>
+          <w:tcPr>
+            <w:tcW w:w="1345" w:type="dxa"/>
+          </w:tcPr>
+          <w:p>
+            <w:pPr>
+              <w:pStyle w:val="BodyText"/>
+              <w:rPr>
+                <w:b/>
+              </w:rPr>
+            </w:pPr>
+            <w:r>
+              <w:rPr>
+                <w:b/>
+              </w:rPr>
+              <w:lastRenderedPageBreak/>
+              <w:t>Actor(s)</w:t>
+            </w:r>
+            <w:r>
+              <w:rPr>
+                <w:b/>
+              </w:rPr>
+              <w:t>:</w:t>
+            </w:r>
+          </w:p>
+        </w:tc>
+        <w:tc>
+          <w:tcPr>
+            <w:tcW w:w="8231" w:type="dxa"/>
+          </w:tcPr>
+          <w:p>
+            <w:pPr>
+              <w:pStyle w:val="BodyText"/>
+            </w:pPr>
+            <w:r>
+              <w:t xml:space="preserve">The following actors may play the role of </w:t>
+            </w:r>
+            <w:r>
+              <w:t>Patient Identifier Cross-reference Consumer</w:t>
+            </w:r>
+            <w:r>
+              <w:t>:</w:t>
+            </w:r>
+          </w:p>
+          <w:p>
+            <w:pPr>
+              <w:pStyle w:val="BodyText"/>
+            </w:pPr>
+            <w:r>
+              <w:t>Patient Identifier Cross-reference Consumer</w:t>
+            </w:r>
+          </w:p>
+        </w:tc>
+      </w:tr>
+      <w:tr>
+        <w:trPr>
+          <w:cantSplit/>
+        </w:trPr>
+        <w:tc>
+          <w:tcPr>
+            <w:tcW w:w="1345" w:type="dxa"/>
+          </w:tcPr>
+          <w:p>
+            <w:pPr>
+              <w:pStyle w:val="BodyText"/>
+              <w:rPr>
+                <w:b/>
+              </w:rPr>
+            </w:pPr>
+            <w:r>
+              <w:rPr>
+                <w:b/>
+              </w:rPr>
+              <w:t>Actor:</w:t>
+            </w:r>
+          </w:p>
+        </w:tc>
+        <w:tc>
+          <w:tcPr>
+            <w:tcW w:w="8231" w:type="dxa"/>
+          </w:tcPr>
+          <w:p>
+            <w:pPr>
+              <w:pStyle w:val="BodyText"/>
+            </w:pPr>
+            <w:r>
+              <w:t>Patient Identifier Cross-reference Manager</w:t>
+            </w:r>
+            <w:r>
+              <w:t xml:space="preserve">: </w:t>
+            </w:r>
+            <w:r>
+              <w:t>Returns Cross-referenced Patient Identifiers for the patient that cross-matches the Patient Identifier criteria provided by the Patient Identifier Cross-reference Consumer.</w:t>
+            </w:r>
+          </w:p>
+        </w:tc>
+      </w:tr>
+      <w:tr>
+        <w:trPr>
+          <w:cantSplit/>
+        </w:trPr>
+        <w:tc>
+          <w:tcPr>
+            <w:tcW w:w="1345" w:type="dxa"/>
+          </w:tcPr>
+          <w:p>
+            <w:pPr>
+              <w:pStyle w:val="BodyText"/>
+              <w:rPr>
+                <w:b/>
+              </w:rPr>
+            </w:pPr>
+            <w:r>
+              <w:rPr>
+                <w:b/>
+              </w:rPr>
+              <w:t>Role:</w:t>
+            </w:r>
+          </w:p>
+        </w:tc>
+        <w:tc>
+          <w:tcPr>
+            <w:tcW w:w="8231" w:type="dxa"/>
+          </w:tcPr>
+          <w:p>
+            <w:pPr>
+              <w:pStyle w:val="BodyText"/>
+            </w:pPr>
+            <w:r>
+              <w:t>The following actors may play the role of</w:t>
+            </w:r>
+            <w:r>
+              <w:t xml:space="preserve"> </w:t>
+            </w:r>
+            <w:r>
+              <w:t>Patient Identifier Cross-reference Manager</w:t>
+            </w:r>
+            <w:r>
+              <w:t>:</w:t>
+            </w:r>
+          </w:p>
+          <w:p>
+            <w:pPr>
+              <w:pStyle w:val="BodyText"/>
+            </w:pPr>
+            <w:r>
+              <w:t>Patient Identifier Cross-reference Manager</w:t>
+            </w:r>
+          </w:p>
+          <w:p>
+            <w:pPr>
+              <w:pStyle w:val="BodyText"/>
+            </w:pPr>
+            <w:r>
+              <w:t>Patient Identity Manager</w:t>
+            </w:r>
+          </w:p>
+        </w:tc>
+      </w:tr>
+    </w:tbl>
+    <w:p>
+      <w:pPr>
         <w:keepNext/>
         <w:pBdr>
           <w:top w:val="nil"/>
@@ -41084,8 +41961,8 @@
         <w:szCs w:val="20"/>
       </w:rPr>
     </w:pPr>
-    <w:bookmarkStart w:id="99" w:name="_1l354xk" w:colFirst="0" w:colLast="0"/>
-    <w:bookmarkEnd w:id="99"/>
+    <w:bookmarkStart w:id="101" w:name="_1l354xk" w:colFirst="0" w:colLast="0"/>
+    <w:bookmarkEnd w:id="101"/>
     <w:r>
       <w:rPr>
         <w:color w:val="000000"/>
@@ -43265,6 +44142,7 @@
   <w:style w:type="paragraph" w:customStyle="1" w:styleId="TableTitle">
     <w:name w:val="Table Title"/>
     <w:basedOn w:val="BodyText"/>
+    <w:uiPriority w:val="99"/>
     <w:rsid w:val="00BA7084"/>
     <w:pPr>
       <w:keepNext/>
@@ -43567,6 +44445,7 @@
   <w:style w:type="paragraph" w:customStyle="1" w:styleId="FigureTitle">
     <w:name w:val="Figure Title"/>
     <w:basedOn w:val="TableTitle"/>
+    <w:uiPriority w:val="99"/>
     <w:rsid w:val="00E158D0"/>
     <w:pPr>
       <w:keepNext w:val="0"/>
@@ -43913,7 +44792,7 @@
 </file>
 
 <file path=customXml/itemProps1.xml><?xml version="1.0" encoding="utf-8"?>
-<ds:datastoreItem xmlns:ds="http://schemas.openxmlformats.org/officeDocument/2006/customXml" ds:itemID="{4C4864F5-3188-41CD-B646-2005FCC6A083}">
+<ds:datastoreItem xmlns:ds="http://schemas.openxmlformats.org/officeDocument/2006/customXml" ds:itemID="{D5ABCB85-271D-4008-B86C-BBE7BBE648A4}">
   <ds:schemaRefs>
     <ds:schemaRef ds:uri="http://schemas.openxmlformats.org/officeDocument/2006/bibliography"/>
   </ds:schemaRefs>

</xml_diff>

<commit_message>
PRIM: diagram images updated
Included PRIM diagrams and updated the doc to use those images and included the UML to define them.  Also added in transactions that are used.
</commit_message>
<xml_diff>
--- a/PRIM/Patient Resource Identity Management - PRIM.docx
+++ b/PRIM/Patient Resource Identity Management - PRIM.docx
@@ -730,21 +730,7 @@
         <w:rPr>
           <w:color w:val="000000"/>
         </w:rPr>
-        <w:t xml:space="preserve">. </w:t>
-      </w:r>
-      <w:proofErr w:type="gramStart"/>
-      <w:r>
-        <w:rPr>
-          <w:color w:val="000000"/>
-        </w:rPr>
-        <w:t>In order to</w:t>
-      </w:r>
-      <w:proofErr w:type="gramEnd"/>
-      <w:r>
-        <w:rPr>
-          <w:color w:val="000000"/>
-        </w:rPr>
-        <w:t xml:space="preserve"> be considered in development of the Trial Implementation version of the supplement, comments must be received by &lt;Month XX, </w:t>
+        <w:t xml:space="preserve">. In order to be considered in development of the Trial Implementation version of the supplement, comments must be received by &lt;Month XX, </w:t>
       </w:r>
     </w:p>
     <w:p>
@@ -1124,7 +1110,6 @@
           <w:docPartUnique/>
         </w:docPartObj>
       </w:sdtPr>
-      <w:sdtEndPr/>
       <w:sdtContent>
         <w:p>
           <w:pPr>
@@ -3939,21 +3924,7 @@
                 <w:rStyle w:val="Hyperlink"/>
                 <w:noProof/>
               </w:rPr>
-              <w:t>3.Y1.5 Security Cons</w:t>
-            </w:r>
-            <w:r>
-              <w:rPr>
-                <w:rStyle w:val="Hyperlink"/>
-                <w:noProof/>
-              </w:rPr>
-              <w:t>i</w:t>
-            </w:r>
-            <w:r>
-              <w:rPr>
-                <w:rStyle w:val="Hyperlink"/>
-                <w:noProof/>
-              </w:rPr>
-              <w:t>derations</w:t>
+              <w:t>3.Y1.5 Security Considerations</w:t>
             </w:r>
             <w:r>
               <w:rPr>
@@ -6876,21 +6847,7 @@
         <w:rPr>
           <w:color w:val="000000"/>
         </w:rPr>
-        <w:t xml:space="preserve"> are components shared by </w:t>
-      </w:r>
-      <w:proofErr w:type="gramStart"/>
-      <w:r>
-        <w:rPr>
-          <w:color w:val="000000"/>
-        </w:rPr>
-        <w:t>all of</w:t>
-      </w:r>
-      <w:proofErr w:type="gramEnd"/>
-      <w:r>
-        <w:rPr>
-          <w:color w:val="000000"/>
-        </w:rPr>
-        <w:t xml:space="preserve"> the IHE domain technical frameworks. Each technical framework volume contains links to these documents where appropriate.</w:t>
+        <w:t xml:space="preserve"> are components shared by all of the IHE domain technical frameworks. Each technical framework volume contains links to these documents where appropriate.</w:t>
       </w:r>
     </w:p>
     <w:p>
@@ -11857,15 +11814,7 @@
     </w:p>
     <w:p>
       <w:r>
-        <w:t xml:space="preserve">Following a healthy pregnancy, </w:t>
-      </w:r>
-      <w:proofErr w:type="spellStart"/>
-      <w:r>
-        <w:t>Mosa</w:t>
-      </w:r>
-      <w:proofErr w:type="spellEnd"/>
-      <w:r>
-        <w:t xml:space="preserve"> gives birth in a care facility to her new baby: Joshua. Information is captured about Joshua and about the relationship between him and his parents in the care facility’s electronic medical records (EMR) system.  Leveraging the information in the EMR, a new demographic record is created for baby Joshua in the Ministry of Health’s (MOH) national Client Registry. </w:t>
+        <w:t xml:space="preserve">Following a healthy pregnancy, Mosa gives birth in a care facility to her new baby: Joshua. Information is captured about Joshua and about the relationship between him and his parents in the care facility’s electronic medical records (EMR) system.  Leveraging the information in the EMR, a new demographic record is created for baby Joshua in the Ministry of Health’s (MOH) national Client Registry. </w:t>
       </w:r>
     </w:p>
     <w:p>
@@ -11875,15 +11824,7 @@
     </w:p>
     <w:p>
       <w:r>
-        <w:t xml:space="preserve">Some days after </w:t>
-      </w:r>
-      <w:proofErr w:type="spellStart"/>
-      <w:r>
-        <w:t>Mosa</w:t>
-      </w:r>
-      <w:proofErr w:type="spellEnd"/>
-      <w:r>
-        <w:t xml:space="preserve"> and Joshua return home from the care facility, Joshua’s health card and his birth certificate are delivered. Joshua now has his unique identifier for health purposes and his birth certificate, which affords him a legal status in his country. </w:t>
+        <w:t xml:space="preserve">Some days after Mosa and Joshua return home from the care facility, Joshua’s health card and his birth certificate are delivered. Joshua now has his unique identifier for health purposes and his birth certificate, which affords him a legal status in his country. </w:t>
       </w:r>
     </w:p>
     <w:p>
@@ -11894,6 +11835,7 @@
       <w:bookmarkStart w:id="38" w:name="_Toc7702381"/>
       <w:bookmarkEnd w:id="37"/>
       <w:r>
+        <w:lastRenderedPageBreak/>
         <w:t>X.4.2.1.2 Create Patient Process Flow</w:t>
       </w:r>
       <w:bookmarkEnd w:id="38"/>
@@ -11916,9 +11858,9 @@
           <w:noProof/>
         </w:rPr>
         <w:drawing>
-          <wp:inline distT="114300" distB="114300" distL="114300" distR="114300" wp14:anchorId="4D11653F" wp14:editId="2F660A0A">
-            <wp:extent cx="5943600" cy="3251200"/>
-            <wp:effectExtent l="0" t="0" r="0" b="0"/>
+          <wp:inline distT="114300" distB="114300" distL="114300" distR="114300" wp14:anchorId="4D11653F" wp14:editId="09A27E84">
+            <wp:extent cx="5991225" cy="3839377"/>
+            <wp:effectExtent l="0" t="0" r="0" b="8890"/>
             <wp:docPr id="3" name="image1.png"/>
             <wp:cNvGraphicFramePr/>
             <a:graphic xmlns:a="http://schemas.openxmlformats.org/drawingml/2006/main">
@@ -11929,8 +11871,13 @@
                     <pic:cNvPicPr preferRelativeResize="0"/>
                   </pic:nvPicPr>
                   <pic:blipFill>
-                    <a:blip r:embed="rId23"/>
-                    <a:srcRect/>
+                    <a:blip r:embed="rId23">
+                      <a:extLst>
+                        <a:ext uri="{28A0092B-C50C-407E-A947-70E740481C1C}">
+                          <a14:useLocalDpi xmlns:a14="http://schemas.microsoft.com/office/drawing/2010/main" val="0"/>
+                        </a:ext>
+                      </a:extLst>
+                    </a:blip>
                     <a:stretch>
                       <a:fillRect/>
                     </a:stretch>
@@ -11938,7 +11885,7 @@
                   <pic:spPr>
                     <a:xfrm>
                       <a:off x="0" y="0"/>
-                      <a:ext cx="5943600" cy="3251200"/>
+                      <a:ext cx="6009572" cy="3851135"/>
                     </a:xfrm>
                     <a:prstGeom prst="rect">
                       <a:avLst/>
@@ -11967,7 +11914,6 @@
         <w:rPr>
           <w:rFonts w:ascii="Arial" w:eastAsia="Arial" w:hAnsi="Arial" w:cs="Arial"/>
           <w:b/>
-          <w:color w:val="000000"/>
           <w:sz w:val="22"/>
           <w:szCs w:val="22"/>
         </w:rPr>
@@ -12037,6 +11983,521 @@
           <w:szCs w:val="22"/>
         </w:rPr>
         <w:t xml:space="preserve"> Case</w:t>
+      </w:r>
+    </w:p>
+    <w:p>
+      <w:pPr>
+        <w:pStyle w:val="XMLFragment"/>
+        <w:rPr>
+          <w:noProof w:val="0"/>
+        </w:rPr>
+      </w:pPr>
+      <w:r>
+        <w:rPr>
+          <w:noProof w:val="0"/>
+        </w:rPr>
+        <w:lastRenderedPageBreak/>
+        <w:t>@</w:t>
+      </w:r>
+      <w:proofErr w:type="spellStart"/>
+      <w:r>
+        <w:rPr>
+          <w:noProof w:val="0"/>
+        </w:rPr>
+        <w:t>startuml</w:t>
+      </w:r>
+      <w:proofErr w:type="spellEnd"/>
+    </w:p>
+    <w:p>
+      <w:pPr>
+        <w:pStyle w:val="XMLFragment"/>
+        <w:rPr>
+          <w:noProof w:val="0"/>
+        </w:rPr>
+      </w:pPr>
+      <w:r>
+        <w:rPr>
+          <w:noProof w:val="0"/>
+        </w:rPr>
+        <w:t>participant Joshua</w:t>
+      </w:r>
+    </w:p>
+    <w:p>
+      <w:pPr>
+        <w:pStyle w:val="XMLFragment"/>
+        <w:rPr>
+          <w:noProof w:val="0"/>
+        </w:rPr>
+      </w:pPr>
+      <w:r>
+        <w:rPr>
+          <w:noProof w:val="0"/>
+        </w:rPr>
+        <w:t>participant EMR</w:t>
+      </w:r>
+    </w:p>
+    <w:p>
+      <w:pPr>
+        <w:pStyle w:val="XMLFragment"/>
+        <w:rPr>
+          <w:noProof w:val="0"/>
+        </w:rPr>
+      </w:pPr>
+      <w:r>
+        <w:rPr>
+          <w:noProof w:val="0"/>
+        </w:rPr>
+        <w:t>participant CR</w:t>
+      </w:r>
+    </w:p>
+    <w:p>
+      <w:pPr>
+        <w:pStyle w:val="XMLFragment"/>
+        <w:rPr>
+          <w:noProof w:val="0"/>
+        </w:rPr>
+      </w:pPr>
+      <w:r>
+        <w:rPr>
+          <w:noProof w:val="0"/>
+        </w:rPr>
+        <w:t>participant CRVS</w:t>
+      </w:r>
+    </w:p>
+    <w:p>
+      <w:pPr>
+        <w:pStyle w:val="XMLFragment"/>
+        <w:rPr>
+          <w:noProof w:val="0"/>
+        </w:rPr>
+      </w:pPr>
+      <w:r>
+        <w:rPr>
+          <w:noProof w:val="0"/>
+        </w:rPr>
+        <w:t>Note over Joshua: Joshua is born</w:t>
+      </w:r>
+    </w:p>
+    <w:p>
+      <w:pPr>
+        <w:pStyle w:val="XMLFragment"/>
+        <w:rPr>
+          <w:noProof w:val="0"/>
+        </w:rPr>
+      </w:pPr>
+      <w:r>
+        <w:rPr>
+          <w:noProof w:val="0"/>
+        </w:rPr>
+        <w:t xml:space="preserve">EMR-&gt;EMR: </w:t>
+      </w:r>
+      <w:proofErr w:type="spellStart"/>
+      <w:r>
+        <w:rPr>
+          <w:noProof w:val="0"/>
+        </w:rPr>
+        <w:t>demograhpic</w:t>
+      </w:r>
+      <w:proofErr w:type="spellEnd"/>
+      <w:r>
+        <w:rPr>
+          <w:noProof w:val="0"/>
+        </w:rPr>
+        <w:t xml:space="preserve"> record established for Joshua\</w:t>
+      </w:r>
+      <w:proofErr w:type="spellStart"/>
+      <w:r>
+        <w:rPr>
+          <w:noProof w:val="0"/>
+        </w:rPr>
+        <w:t>nincluding</w:t>
+      </w:r>
+      <w:proofErr w:type="spellEnd"/>
+      <w:r>
+        <w:rPr>
+          <w:noProof w:val="0"/>
+        </w:rPr>
+        <w:t xml:space="preserve"> information about his relationship to his parents</w:t>
+      </w:r>
+    </w:p>
+    <w:p>
+      <w:pPr>
+        <w:pStyle w:val="XMLFragment"/>
+        <w:rPr>
+          <w:noProof w:val="0"/>
+        </w:rPr>
+      </w:pPr>
+      <w:r>
+        <w:rPr>
+          <w:noProof w:val="0"/>
+        </w:rPr>
+        <w:t xml:space="preserve">EMR-&gt;CR: CREATE Joshua's </w:t>
+      </w:r>
+      <w:proofErr w:type="spellStart"/>
+      <w:r>
+        <w:rPr>
+          <w:noProof w:val="0"/>
+        </w:rPr>
+        <w:t>demograhpic</w:t>
+      </w:r>
+      <w:proofErr w:type="spellEnd"/>
+      <w:r>
+        <w:rPr>
+          <w:noProof w:val="0"/>
+        </w:rPr>
+        <w:t xml:space="preserve"> record on the national </w:t>
+      </w:r>
+      <w:proofErr w:type="spellStart"/>
+      <w:r>
+        <w:rPr>
+          <w:noProof w:val="0"/>
+        </w:rPr>
+        <w:t>Clicent</w:t>
+      </w:r>
+      <w:proofErr w:type="spellEnd"/>
+      <w:r>
+        <w:rPr>
+          <w:noProof w:val="0"/>
+        </w:rPr>
+        <w:t xml:space="preserve"> Registry</w:t>
+      </w:r>
+    </w:p>
+    <w:p>
+      <w:pPr>
+        <w:pStyle w:val="XMLFragment"/>
+        <w:rPr>
+          <w:noProof w:val="0"/>
+        </w:rPr>
+      </w:pPr>
+      <w:r>
+        <w:rPr>
+          <w:noProof w:val="0"/>
+        </w:rPr>
+        <w:t>alt if the record is complete and unique</w:t>
+      </w:r>
+    </w:p>
+    <w:p>
+      <w:pPr>
+        <w:pStyle w:val="XMLFragment"/>
+        <w:rPr>
+          <w:noProof w:val="0"/>
+        </w:rPr>
+      </w:pPr>
+      <w:r>
+        <w:rPr>
+          <w:noProof w:val="0"/>
+        </w:rPr>
+        <w:t xml:space="preserve">CR-&gt;CR: establish "golden" </w:t>
+      </w:r>
+      <w:proofErr w:type="spellStart"/>
+      <w:r>
+        <w:rPr>
+          <w:noProof w:val="0"/>
+        </w:rPr>
+        <w:t>demograhpic</w:t>
+      </w:r>
+      <w:proofErr w:type="spellEnd"/>
+      <w:r>
+        <w:rPr>
+          <w:noProof w:val="0"/>
+        </w:rPr>
+        <w:t xml:space="preserve"> record for Joshua</w:t>
+      </w:r>
+    </w:p>
+    <w:p>
+      <w:pPr>
+        <w:pStyle w:val="XMLFragment"/>
+        <w:rPr>
+          <w:noProof w:val="0"/>
+        </w:rPr>
+      </w:pPr>
+      <w:r>
+        <w:rPr>
+          <w:noProof w:val="0"/>
+        </w:rPr>
+        <w:t>CR-&gt;EMR: RESPONSE: success</w:t>
+      </w:r>
+    </w:p>
+    <w:p>
+      <w:pPr>
+        <w:pStyle w:val="XMLFragment"/>
+        <w:rPr>
+          <w:noProof w:val="0"/>
+        </w:rPr>
+      </w:pPr>
+      <w:r>
+        <w:rPr>
+          <w:noProof w:val="0"/>
+        </w:rPr>
+        <w:t>Note over CR: Invoke feed</w:t>
+      </w:r>
+    </w:p>
+    <w:p>
+      <w:pPr>
+        <w:pStyle w:val="XMLFragment"/>
+        <w:rPr>
+          <w:noProof w:val="0"/>
+        </w:rPr>
+      </w:pPr>
+      <w:r>
+        <w:rPr>
+          <w:noProof w:val="0"/>
+        </w:rPr>
+        <w:t>CR-&gt;EMR: Mobile Patient Identity Feed [ITI-Y1]</w:t>
+      </w:r>
+    </w:p>
+    <w:p>
+      <w:pPr>
+        <w:pStyle w:val="XMLFragment"/>
+        <w:rPr>
+          <w:noProof w:val="0"/>
+        </w:rPr>
+      </w:pPr>
+      <w:r>
+        <w:rPr>
+          <w:noProof w:val="0"/>
+        </w:rPr>
+        <w:t>else if not complete or not unique</w:t>
+      </w:r>
+    </w:p>
+    <w:p>
+      <w:pPr>
+        <w:pStyle w:val="XMLFragment"/>
+        <w:rPr>
+          <w:noProof w:val="0"/>
+        </w:rPr>
+      </w:pPr>
+      <w:r>
+        <w:rPr>
+          <w:noProof w:val="0"/>
+        </w:rPr>
+        <w:t>CR-&gt;EMR: RESPONSE: exception</w:t>
+      </w:r>
+    </w:p>
+    <w:p>
+      <w:pPr>
+        <w:pStyle w:val="XMLFragment"/>
+        <w:rPr>
+          <w:noProof w:val="0"/>
+        </w:rPr>
+      </w:pPr>
+      <w:r>
+        <w:rPr>
+          <w:noProof w:val="0"/>
+        </w:rPr>
+        <w:t>end</w:t>
+      </w:r>
+    </w:p>
+    <w:p>
+      <w:pPr>
+        <w:pStyle w:val="XMLFragment"/>
+        <w:rPr>
+          <w:noProof w:val="0"/>
+        </w:rPr>
+      </w:pPr>
+      <w:r>
+        <w:rPr>
+          <w:noProof w:val="0"/>
+        </w:rPr>
+        <w:t xml:space="preserve">EMR-&gt;CRVS: CREATE Joshua's </w:t>
+      </w:r>
+      <w:proofErr w:type="spellStart"/>
+      <w:r>
+        <w:rPr>
+          <w:noProof w:val="0"/>
+        </w:rPr>
+        <w:t>administravite</w:t>
+      </w:r>
+      <w:proofErr w:type="spellEnd"/>
+      <w:r>
+        <w:rPr>
+          <w:noProof w:val="0"/>
+        </w:rPr>
+        <w:t xml:space="preserve"> record on the national Civil Registration and Vital Statistics database</w:t>
+      </w:r>
+    </w:p>
+    <w:p>
+      <w:pPr>
+        <w:pStyle w:val="XMLFragment"/>
+        <w:rPr>
+          <w:noProof w:val="0"/>
+        </w:rPr>
+      </w:pPr>
+      <w:r>
+        <w:rPr>
+          <w:noProof w:val="0"/>
+        </w:rPr>
+        <w:t>alt if the record is complete and unique</w:t>
+      </w:r>
+    </w:p>
+    <w:p>
+      <w:pPr>
+        <w:pStyle w:val="XMLFragment"/>
+        <w:rPr>
+          <w:noProof w:val="0"/>
+        </w:rPr>
+      </w:pPr>
+      <w:r>
+        <w:rPr>
+          <w:noProof w:val="0"/>
+        </w:rPr>
+        <w:t>CRVS-&gt;CRVS: establish administrative birth record for Joshua</w:t>
+      </w:r>
+    </w:p>
+    <w:p>
+      <w:pPr>
+        <w:pStyle w:val="XMLFragment"/>
+        <w:rPr>
+          <w:noProof w:val="0"/>
+        </w:rPr>
+      </w:pPr>
+      <w:r>
+        <w:rPr>
+          <w:noProof w:val="0"/>
+        </w:rPr>
+        <w:t>CRVS-&gt;EMR: RESPONSE: success</w:t>
+      </w:r>
+    </w:p>
+    <w:p>
+      <w:pPr>
+        <w:pStyle w:val="XMLFragment"/>
+        <w:rPr>
+          <w:noProof w:val="0"/>
+        </w:rPr>
+      </w:pPr>
+      <w:r>
+        <w:rPr>
+          <w:noProof w:val="0"/>
+        </w:rPr>
+        <w:t>else if not complete or not unique</w:t>
+      </w:r>
+    </w:p>
+    <w:p>
+      <w:pPr>
+        <w:pStyle w:val="XMLFragment"/>
+        <w:rPr>
+          <w:noProof w:val="0"/>
+        </w:rPr>
+      </w:pPr>
+      <w:r>
+        <w:rPr>
+          <w:noProof w:val="0"/>
+        </w:rPr>
+        <w:t>CRVS-&gt;EMR: RESPONSE: exception</w:t>
+      </w:r>
+    </w:p>
+    <w:p>
+      <w:pPr>
+        <w:pStyle w:val="XMLFragment"/>
+        <w:rPr>
+          <w:noProof w:val="0"/>
+        </w:rPr>
+      </w:pPr>
+      <w:r>
+        <w:rPr>
+          <w:noProof w:val="0"/>
+        </w:rPr>
+        <w:t>end</w:t>
+      </w:r>
+    </w:p>
+    <w:p>
+      <w:pPr>
+        <w:pStyle w:val="XMLFragment"/>
+        <w:rPr>
+          <w:noProof w:val="0"/>
+        </w:rPr>
+      </w:pPr>
+      <w:r>
+        <w:rPr>
+          <w:noProof w:val="0"/>
+        </w:rPr>
+        <w:t>CR-&gt;Joshua: Health Card</w:t>
+      </w:r>
+    </w:p>
+    <w:p>
+      <w:pPr>
+        <w:pStyle w:val="XMLFragment"/>
+        <w:rPr>
+          <w:noProof w:val="0"/>
+        </w:rPr>
+      </w:pPr>
+      <w:r>
+        <w:rPr>
+          <w:noProof w:val="0"/>
+        </w:rPr>
+        <w:t>CRVS-&gt;Joshua: Birth Certificate</w:t>
+      </w:r>
+    </w:p>
+    <w:p>
+      <w:pPr>
+        <w:pStyle w:val="XMLFragment"/>
+        <w:rPr>
+          <w:noProof w:val="0"/>
+        </w:rPr>
+      </w:pPr>
+      <w:r>
+        <w:rPr>
+          <w:noProof w:val="0"/>
+        </w:rPr>
+        <w:t>@</w:t>
+      </w:r>
+      <w:proofErr w:type="spellStart"/>
+      <w:r>
+        <w:rPr>
+          <w:noProof w:val="0"/>
+        </w:rPr>
+        <w:t>enduml</w:t>
+      </w:r>
+      <w:proofErr w:type="spellEnd"/>
+    </w:p>
+    <w:p>
+      <w:pPr>
+        <w:pStyle w:val="FigureTitle"/>
+        <w:rPr>
+          <w:rFonts w:eastAsia="Arial"/>
+        </w:rPr>
+      </w:pPr>
+      <w:r>
+        <w:rPr>
+          <w:rFonts w:eastAsia="Arial"/>
+        </w:rPr>
+        <w:t xml:space="preserve">Figure </w:t>
+      </w:r>
+      <w:r>
+        <w:rPr>
+          <w:rFonts w:eastAsia="Arial"/>
+        </w:rPr>
+        <w:t>X</w:t>
+      </w:r>
+      <w:r>
+        <w:rPr>
+          <w:rFonts w:eastAsia="Arial"/>
+        </w:rPr>
+        <w:t>.4.2.</w:t>
+      </w:r>
+      <w:r>
+        <w:rPr>
+          <w:rFonts w:eastAsia="Arial"/>
+        </w:rPr>
+        <w:t>1</w:t>
+      </w:r>
+      <w:r>
+        <w:rPr>
+          <w:rFonts w:eastAsia="Arial"/>
+        </w:rPr>
+        <w:t xml:space="preserve">.2-2: </w:t>
+      </w:r>
+      <w:r>
+        <w:rPr>
+          <w:rFonts w:eastAsia="Arial"/>
+        </w:rPr>
+        <w:t>Create Patient</w:t>
+      </w:r>
+      <w:r>
+        <w:rPr>
+          <w:rFonts w:eastAsia="Arial"/>
+        </w:rPr>
+        <w:t xml:space="preserve"> Workflow Diagram Pseudocode</w:t>
       </w:r>
     </w:p>
     <w:p>
@@ -12057,7 +12518,6 @@
           <w:b/>
           <w:color w:val="000000"/>
         </w:rPr>
-        <w:lastRenderedPageBreak/>
         <w:t>Pre-conditions</w:t>
       </w:r>
       <w:r>
@@ -12231,6 +12691,7 @@
       <w:bookmarkStart w:id="42" w:name="_Toc7702383"/>
       <w:bookmarkEnd w:id="41"/>
       <w:r>
+        <w:lastRenderedPageBreak/>
         <w:t>X.4.2.2.1 Update Patient Use Case Description</w:t>
       </w:r>
       <w:bookmarkEnd w:id="42"/>
@@ -12253,7 +12714,6 @@
       <w:bookmarkStart w:id="44" w:name="_Toc7702384"/>
       <w:bookmarkEnd w:id="43"/>
       <w:r>
-        <w:lastRenderedPageBreak/>
         <w:t>X.4.2.2.2 Update Patient Process Flow</w:t>
       </w:r>
       <w:bookmarkEnd w:id="44"/>
@@ -12264,8 +12724,8 @@
           <w:noProof/>
         </w:rPr>
         <w:drawing>
-          <wp:inline distT="114300" distB="114300" distL="114300" distR="114300" wp14:anchorId="789BE78A" wp14:editId="100E8508">
-            <wp:extent cx="5943600" cy="2921000"/>
+          <wp:inline distT="114300" distB="114300" distL="114300" distR="114300" wp14:anchorId="789BE78A" wp14:editId="74B778D8">
+            <wp:extent cx="5981700" cy="3489326"/>
             <wp:effectExtent l="0" t="0" r="0" b="0"/>
             <wp:docPr id="5" name="image4.png"/>
             <wp:cNvGraphicFramePr/>
@@ -12277,8 +12737,13 @@
                     <pic:cNvPicPr preferRelativeResize="0"/>
                   </pic:nvPicPr>
                   <pic:blipFill>
-                    <a:blip r:embed="rId24"/>
-                    <a:srcRect/>
+                    <a:blip r:embed="rId24">
+                      <a:extLst>
+                        <a:ext uri="{28A0092B-C50C-407E-A947-70E740481C1C}">
+                          <a14:useLocalDpi xmlns:a14="http://schemas.microsoft.com/office/drawing/2010/main" val="0"/>
+                        </a:ext>
+                      </a:extLst>
+                    </a:blip>
                     <a:stretch>
                       <a:fillRect/>
                     </a:stretch>
@@ -12286,7 +12751,7 @@
                   <pic:spPr>
                     <a:xfrm>
                       <a:off x="0" y="0"/>
-                      <a:ext cx="5943600" cy="2921000"/>
+                      <a:ext cx="5998197" cy="3498949"/>
                     </a:xfrm>
                     <a:prstGeom prst="rect">
                       <a:avLst/>
@@ -12341,6 +12806,387 @@
       </w:r>
     </w:p>
     <w:p>
+      <w:pPr>
+        <w:pStyle w:val="XMLFragment"/>
+        <w:rPr>
+          <w:noProof w:val="0"/>
+        </w:rPr>
+      </w:pPr>
+      <w:r>
+        <w:rPr>
+          <w:noProof w:val="0"/>
+        </w:rPr>
+        <w:lastRenderedPageBreak/>
+        <w:t>@</w:t>
+      </w:r>
+      <w:proofErr w:type="spellStart"/>
+      <w:r>
+        <w:rPr>
+          <w:noProof w:val="0"/>
+        </w:rPr>
+        <w:t>startuml</w:t>
+      </w:r>
+      <w:proofErr w:type="spellEnd"/>
+    </w:p>
+    <w:p>
+      <w:pPr>
+        <w:pStyle w:val="XMLFragment"/>
+        <w:rPr>
+          <w:noProof w:val="0"/>
+        </w:rPr>
+      </w:pPr>
+      <w:r>
+        <w:rPr>
+          <w:noProof w:val="0"/>
+        </w:rPr>
+        <w:t>participant Joshua</w:t>
+      </w:r>
+    </w:p>
+    <w:p>
+      <w:pPr>
+        <w:pStyle w:val="XMLFragment"/>
+        <w:rPr>
+          <w:noProof w:val="0"/>
+        </w:rPr>
+      </w:pPr>
+      <w:r>
+        <w:rPr>
+          <w:noProof w:val="0"/>
+        </w:rPr>
+        <w:t>participant EMR</w:t>
+      </w:r>
+    </w:p>
+    <w:p>
+      <w:pPr>
+        <w:pStyle w:val="XMLFragment"/>
+        <w:rPr>
+          <w:noProof w:val="0"/>
+        </w:rPr>
+      </w:pPr>
+      <w:r>
+        <w:rPr>
+          <w:noProof w:val="0"/>
+        </w:rPr>
+        <w:t>participant CR</w:t>
+      </w:r>
+    </w:p>
+    <w:p>
+      <w:pPr>
+        <w:pStyle w:val="XMLFragment"/>
+        <w:rPr>
+          <w:noProof w:val="0"/>
+        </w:rPr>
+      </w:pPr>
+      <w:r>
+        <w:rPr>
+          <w:noProof w:val="0"/>
+        </w:rPr>
+        <w:t>Note over Joshua: Joshua moves to the city</w:t>
+      </w:r>
+    </w:p>
+    <w:p>
+      <w:pPr>
+        <w:pStyle w:val="XMLFragment"/>
+        <w:rPr>
+          <w:noProof w:val="0"/>
+        </w:rPr>
+      </w:pPr>
+      <w:r>
+        <w:rPr>
+          <w:noProof w:val="0"/>
+        </w:rPr>
+        <w:t xml:space="preserve">EMR-&gt;EMR: </w:t>
+      </w:r>
+      <w:proofErr w:type="spellStart"/>
+      <w:r>
+        <w:rPr>
+          <w:noProof w:val="0"/>
+        </w:rPr>
+        <w:t>demograhpic</w:t>
+      </w:r>
+      <w:proofErr w:type="spellEnd"/>
+      <w:r>
+        <w:rPr>
+          <w:noProof w:val="0"/>
+        </w:rPr>
+        <w:t xml:space="preserve"> record updated for Joshua\</w:t>
+      </w:r>
+      <w:proofErr w:type="spellStart"/>
+      <w:r>
+        <w:rPr>
+          <w:noProof w:val="0"/>
+        </w:rPr>
+        <w:t>nincluding</w:t>
+      </w:r>
+      <w:proofErr w:type="spellEnd"/>
+      <w:r>
+        <w:rPr>
+          <w:noProof w:val="0"/>
+        </w:rPr>
+        <w:t xml:space="preserve"> information about his new address and\</w:t>
+      </w:r>
+      <w:proofErr w:type="spellStart"/>
+      <w:r>
+        <w:rPr>
+          <w:noProof w:val="0"/>
+        </w:rPr>
+        <w:t>nmobile</w:t>
+      </w:r>
+      <w:proofErr w:type="spellEnd"/>
+      <w:r>
+        <w:rPr>
+          <w:noProof w:val="0"/>
+        </w:rPr>
+        <w:t xml:space="preserve"> phone number</w:t>
+      </w:r>
+    </w:p>
+    <w:p>
+      <w:pPr>
+        <w:pStyle w:val="XMLFragment"/>
+        <w:rPr>
+          <w:noProof w:val="0"/>
+        </w:rPr>
+      </w:pPr>
+      <w:r>
+        <w:rPr>
+          <w:noProof w:val="0"/>
+        </w:rPr>
+        <w:t xml:space="preserve">EMR-&gt;CR: UPDATE Joshua's </w:t>
+      </w:r>
+      <w:proofErr w:type="spellStart"/>
+      <w:r>
+        <w:rPr>
+          <w:noProof w:val="0"/>
+        </w:rPr>
+        <w:t>demograhpic</w:t>
+      </w:r>
+      <w:proofErr w:type="spellEnd"/>
+      <w:r>
+        <w:rPr>
+          <w:noProof w:val="0"/>
+        </w:rPr>
+        <w:t xml:space="preserve"> record on the national </w:t>
+      </w:r>
+      <w:proofErr w:type="spellStart"/>
+      <w:r>
+        <w:rPr>
+          <w:noProof w:val="0"/>
+        </w:rPr>
+        <w:t>Clicent</w:t>
+      </w:r>
+      <w:proofErr w:type="spellEnd"/>
+      <w:r>
+        <w:rPr>
+          <w:noProof w:val="0"/>
+        </w:rPr>
+        <w:t xml:space="preserve"> Registry</w:t>
+      </w:r>
+    </w:p>
+    <w:p>
+      <w:pPr>
+        <w:pStyle w:val="XMLFragment"/>
+        <w:rPr>
+          <w:noProof w:val="0"/>
+        </w:rPr>
+      </w:pPr>
+      <w:r>
+        <w:rPr>
+          <w:noProof w:val="0"/>
+        </w:rPr>
+        <w:t>alt if the record is complete and unique</w:t>
+      </w:r>
+    </w:p>
+    <w:p>
+      <w:pPr>
+        <w:pStyle w:val="XMLFragment"/>
+        <w:rPr>
+          <w:noProof w:val="0"/>
+        </w:rPr>
+      </w:pPr>
+      <w:r>
+        <w:rPr>
+          <w:noProof w:val="0"/>
+        </w:rPr>
+        <w:t xml:space="preserve">CR-&gt;CR: update "golden" </w:t>
+      </w:r>
+      <w:proofErr w:type="spellStart"/>
+      <w:r>
+        <w:rPr>
+          <w:noProof w:val="0"/>
+        </w:rPr>
+        <w:t>demograhpic</w:t>
+      </w:r>
+      <w:proofErr w:type="spellEnd"/>
+      <w:r>
+        <w:rPr>
+          <w:noProof w:val="0"/>
+        </w:rPr>
+        <w:t xml:space="preserve"> record for Joshua</w:t>
+      </w:r>
+    </w:p>
+    <w:p>
+      <w:pPr>
+        <w:pStyle w:val="XMLFragment"/>
+        <w:rPr>
+          <w:noProof w:val="0"/>
+        </w:rPr>
+      </w:pPr>
+      <w:r>
+        <w:rPr>
+          <w:noProof w:val="0"/>
+        </w:rPr>
+        <w:t>CR-&gt;EMR: RESPONSE: success</w:t>
+      </w:r>
+    </w:p>
+    <w:p>
+      <w:pPr>
+        <w:pStyle w:val="XMLFragment"/>
+        <w:rPr>
+          <w:noProof w:val="0"/>
+        </w:rPr>
+      </w:pPr>
+      <w:r>
+        <w:rPr>
+          <w:noProof w:val="0"/>
+        </w:rPr>
+        <w:t>Note over CR: Invoke feed</w:t>
+      </w:r>
+    </w:p>
+    <w:p>
+      <w:pPr>
+        <w:pStyle w:val="XMLFragment"/>
+        <w:rPr>
+          <w:noProof w:val="0"/>
+        </w:rPr>
+      </w:pPr>
+      <w:r>
+        <w:rPr>
+          <w:noProof w:val="0"/>
+        </w:rPr>
+        <w:t>CR-&gt;EMR: Mobile Patient Identity Feed [ITI-Y1]</w:t>
+      </w:r>
+    </w:p>
+    <w:p>
+      <w:pPr>
+        <w:pStyle w:val="XMLFragment"/>
+        <w:rPr>
+          <w:noProof w:val="0"/>
+        </w:rPr>
+      </w:pPr>
+      <w:r>
+        <w:rPr>
+          <w:noProof w:val="0"/>
+        </w:rPr>
+        <w:t>else if not complete or not unique</w:t>
+      </w:r>
+    </w:p>
+    <w:p>
+      <w:pPr>
+        <w:pStyle w:val="XMLFragment"/>
+        <w:rPr>
+          <w:noProof w:val="0"/>
+        </w:rPr>
+      </w:pPr>
+      <w:r>
+        <w:rPr>
+          <w:noProof w:val="0"/>
+        </w:rPr>
+        <w:t>CR-&gt;EMR: RESPONSE: exception</w:t>
+      </w:r>
+    </w:p>
+    <w:p>
+      <w:pPr>
+        <w:pStyle w:val="XMLFragment"/>
+        <w:rPr>
+          <w:noProof w:val="0"/>
+        </w:rPr>
+      </w:pPr>
+      <w:r>
+        <w:rPr>
+          <w:noProof w:val="0"/>
+        </w:rPr>
+        <w:t>end</w:t>
+      </w:r>
+    </w:p>
+    <w:p>
+      <w:pPr>
+        <w:pStyle w:val="XMLFragment"/>
+        <w:rPr>
+          <w:noProof w:val="0"/>
+        </w:rPr>
+      </w:pPr>
+      <w:r>
+        <w:rPr>
+          <w:noProof w:val="0"/>
+        </w:rPr>
+        <w:t>@</w:t>
+      </w:r>
+      <w:proofErr w:type="spellStart"/>
+      <w:r>
+        <w:rPr>
+          <w:noProof w:val="0"/>
+        </w:rPr>
+        <w:t>enduml</w:t>
+      </w:r>
+      <w:proofErr w:type="spellEnd"/>
+    </w:p>
+    <w:p>
+      <w:pPr>
+        <w:pStyle w:val="FigureTitle"/>
+        <w:rPr>
+          <w:rFonts w:eastAsia="Arial"/>
+        </w:rPr>
+      </w:pPr>
+      <w:r>
+        <w:rPr>
+          <w:rFonts w:eastAsia="Arial"/>
+        </w:rPr>
+        <w:t xml:space="preserve">Figure </w:t>
+      </w:r>
+      <w:r>
+        <w:rPr>
+          <w:rFonts w:eastAsia="Arial"/>
+        </w:rPr>
+        <w:t>X</w:t>
+      </w:r>
+      <w:r>
+        <w:rPr>
+          <w:rFonts w:eastAsia="Arial"/>
+        </w:rPr>
+        <w:t>.4.2.</w:t>
+      </w:r>
+      <w:r>
+        <w:rPr>
+          <w:rFonts w:eastAsia="Arial"/>
+        </w:rPr>
+        <w:t>2</w:t>
+      </w:r>
+      <w:r>
+        <w:rPr>
+          <w:rFonts w:eastAsia="Arial"/>
+        </w:rPr>
+        <w:t xml:space="preserve">.2-2: </w:t>
+      </w:r>
+      <w:r>
+        <w:rPr>
+          <w:rFonts w:eastAsia="Arial"/>
+        </w:rPr>
+        <w:t>Update</w:t>
+      </w:r>
+      <w:r>
+        <w:rPr>
+          <w:rFonts w:eastAsia="Arial"/>
+        </w:rPr>
+        <w:t xml:space="preserve"> Patient</w:t>
+      </w:r>
+      <w:r>
+        <w:rPr>
+          <w:rFonts w:eastAsia="Arial"/>
+        </w:rPr>
+        <w:t xml:space="preserve"> Workflow Diagram Pseudocode</w:t>
+      </w:r>
+    </w:p>
+    <w:p>
       <w:r>
         <w:rPr>
           <w:b/>
@@ -12478,7 +13324,6 @@
       <w:bookmarkStart w:id="48" w:name="_Toc7702386"/>
       <w:bookmarkEnd w:id="47"/>
       <w:r>
-        <w:lastRenderedPageBreak/>
         <w:t xml:space="preserve">X.4.2.3.1 </w:t>
       </w:r>
       <w:r>
@@ -12502,6 +13347,7 @@
     </w:p>
     <w:p>
       <w:r>
+        <w:lastRenderedPageBreak/>
         <w:t xml:space="preserve">Joshua completes the HIV rapid test, which is positive. A confirmatory test is taken, which </w:t>
       </w:r>
       <w:proofErr w:type="gramStart"/>
@@ -12609,9 +13455,9 @@
           <w:noProof/>
         </w:rPr>
         <w:drawing>
-          <wp:inline distT="114300" distB="114300" distL="114300" distR="114300" wp14:anchorId="18124CF7" wp14:editId="111F5708">
-            <wp:extent cx="5943600" cy="3378200"/>
-            <wp:effectExtent l="0" t="0" r="0" b="0"/>
+          <wp:inline distT="114300" distB="114300" distL="114300" distR="114300" wp14:anchorId="18124CF7" wp14:editId="79383F8A">
+            <wp:extent cx="6000750" cy="4570572"/>
+            <wp:effectExtent l="0" t="0" r="0" b="1905"/>
             <wp:docPr id="4" name="image2.png"/>
             <wp:cNvGraphicFramePr/>
             <a:graphic xmlns:a="http://schemas.openxmlformats.org/drawingml/2006/main">
@@ -12622,8 +13468,13 @@
                     <pic:cNvPicPr preferRelativeResize="0"/>
                   </pic:nvPicPr>
                   <pic:blipFill>
-                    <a:blip r:embed="rId25"/>
-                    <a:srcRect/>
+                    <a:blip r:embed="rId25">
+                      <a:extLst>
+                        <a:ext uri="{28A0092B-C50C-407E-A947-70E740481C1C}">
+                          <a14:useLocalDpi xmlns:a14="http://schemas.microsoft.com/office/drawing/2010/main" val="0"/>
+                        </a:ext>
+                      </a:extLst>
+                    </a:blip>
                     <a:stretch>
                       <a:fillRect/>
                     </a:stretch>
@@ -12631,7 +13482,7 @@
                   <pic:spPr>
                     <a:xfrm>
                       <a:off x="0" y="0"/>
-                      <a:ext cx="5943600" cy="3378200"/>
+                      <a:ext cx="6019018" cy="4584486"/>
                     </a:xfrm>
                     <a:prstGeom prst="rect">
                       <a:avLst/>
@@ -12644,6 +13495,8 @@
           </wp:inline>
         </w:drawing>
       </w:r>
+      <w:bookmarkStart w:id="51" w:name="_GoBack"/>
+      <w:bookmarkEnd w:id="51"/>
     </w:p>
     <w:p>
       <w:pPr>
@@ -12713,110 +13566,821 @@
       </w:r>
     </w:p>
     <w:p>
-      <w:r>
-        <w:rPr>
-          <w:b/>
+      <w:pPr>
+        <w:pStyle w:val="XMLFragment"/>
+        <w:rPr>
+          <w:noProof w:val="0"/>
+        </w:rPr>
+      </w:pPr>
+      <w:r>
+        <w:rPr>
+          <w:noProof w:val="0"/>
         </w:rPr>
         <w:lastRenderedPageBreak/>
-        <w:t>Pre-conditions</w:t>
-      </w:r>
-      <w:r>
-        <w:t>:</w:t>
-      </w:r>
-    </w:p>
-    <w:p>
-      <w:r>
-        <w:t xml:space="preserve">Systems that maintain patient information subscribe to the </w:t>
-      </w:r>
-      <w:r>
-        <w:t xml:space="preserve">needed </w:t>
-      </w:r>
-      <w:r>
-        <w:t>Patient</w:t>
-      </w:r>
-      <w:r>
-        <w:t xml:space="preserve"> </w:t>
-      </w:r>
-      <w:r>
-        <w:t>data</w:t>
-      </w:r>
-      <w:r>
-        <w:t xml:space="preserve"> </w:t>
-      </w:r>
-      <w:r>
-        <w:t xml:space="preserve">on the national Client Registry. </w:t>
-      </w:r>
-    </w:p>
-    <w:p>
-      <w:r>
-        <w:rPr>
-          <w:b/>
-        </w:rPr>
-        <w:t>Main Flow</w:t>
-      </w:r>
-      <w:r>
-        <w:t>:</w:t>
-      </w:r>
-    </w:p>
-    <w:p>
-      <w:r>
-        <w:t xml:space="preserve">A duplicate demographic record is, in error, created on the national CR. When the error is found, a transaction is executed to </w:t>
-      </w:r>
-      <w:r>
-        <w:t>Link</w:t>
-      </w:r>
-      <w:r>
-        <w:t xml:space="preserve"> </w:t>
-      </w:r>
-      <w:r>
-        <w:t xml:space="preserve">two demographic records on the CR. This triggers the subscriptions, and health data systems that have subscribed to </w:t>
-      </w:r>
-      <w:r>
-        <w:t>updates</w:t>
-      </w:r>
-      <w:r>
-        <w:t xml:space="preserve"> on the CR are updated with information about the ID#s that are to be </w:t>
-      </w:r>
-      <w:r>
-        <w:t>linke</w:t>
-      </w:r>
-      <w:r>
-        <w:t xml:space="preserve">d. Each of these systems </w:t>
-      </w:r>
-      <w:r>
-        <w:t>updates</w:t>
-      </w:r>
-      <w:r>
-        <w:t xml:space="preserve"> their local health data to reflect the </w:t>
-      </w:r>
-      <w:r>
-        <w:t>Link</w:t>
-      </w:r>
-      <w:r>
-        <w:t xml:space="preserve"> </w:t>
-      </w:r>
-      <w:r>
-        <w:t>message</w:t>
-      </w:r>
-      <w:r>
-        <w:t xml:space="preserve">. </w:t>
-      </w:r>
+        <w:t>@</w:t>
+      </w:r>
+      <w:proofErr w:type="spellStart"/>
+      <w:r>
+        <w:rPr>
+          <w:noProof w:val="0"/>
+        </w:rPr>
+        <w:t>startuml</w:t>
+      </w:r>
+      <w:proofErr w:type="spellEnd"/>
     </w:p>
     <w:p>
       <w:pPr>
-        <w:rPr>
-          <w:b/>
+        <w:pStyle w:val="XMLFragment"/>
+        <w:rPr>
+          <w:noProof w:val="0"/>
         </w:rPr>
       </w:pPr>
       <w:r>
         <w:rPr>
-          <w:b/>
-        </w:rPr>
-        <w:t>Post-conditions:</w:t>
+          <w:noProof w:val="0"/>
+        </w:rPr>
+        <w:t>participant Joshua</w:t>
       </w:r>
     </w:p>
     <w:p>
-      <w:r>
+      <w:pPr>
+        <w:pStyle w:val="XMLFragment"/>
+        <w:rPr>
+          <w:noProof w:val="0"/>
+        </w:rPr>
+      </w:pPr>
+      <w:r>
+        <w:rPr>
+          <w:noProof w:val="0"/>
+        </w:rPr>
+        <w:t>participant EMR</w:t>
+      </w:r>
+    </w:p>
+    <w:p>
+      <w:pPr>
+        <w:pStyle w:val="XMLFragment"/>
+        <w:rPr>
+          <w:noProof w:val="0"/>
+        </w:rPr>
+      </w:pPr>
+      <w:r>
+        <w:rPr>
+          <w:noProof w:val="0"/>
+        </w:rPr>
+        <w:t>participant LAB</w:t>
+      </w:r>
+    </w:p>
+    <w:p>
+      <w:pPr>
+        <w:pStyle w:val="XMLFragment"/>
+        <w:rPr>
+          <w:noProof w:val="0"/>
+        </w:rPr>
+      </w:pPr>
+      <w:r>
+        <w:rPr>
+          <w:noProof w:val="0"/>
+        </w:rPr>
+        <w:t>participant CR</w:t>
+      </w:r>
+    </w:p>
+    <w:p>
+      <w:pPr>
+        <w:pStyle w:val="XMLFragment"/>
+        <w:rPr>
+          <w:noProof w:val="0"/>
+        </w:rPr>
+      </w:pPr>
+      <w:r>
+        <w:rPr>
+          <w:noProof w:val="0"/>
+        </w:rPr>
+        <w:t>participant SHR</w:t>
+      </w:r>
+    </w:p>
+    <w:p>
+      <w:pPr>
+        <w:pStyle w:val="XMLFragment"/>
+        <w:rPr>
+          <w:noProof w:val="0"/>
+        </w:rPr>
+      </w:pPr>
+    </w:p>
+    <w:p>
+      <w:pPr>
+        <w:pStyle w:val="XMLFragment"/>
+        <w:rPr>
+          <w:noProof w:val="0"/>
+        </w:rPr>
+      </w:pPr>
+      <w:r>
+        <w:rPr>
+          <w:noProof w:val="0"/>
+        </w:rPr>
+        <w:t xml:space="preserve">Note over </w:t>
+      </w:r>
+      <w:proofErr w:type="gramStart"/>
+      <w:r>
+        <w:rPr>
+          <w:noProof w:val="0"/>
+        </w:rPr>
+        <w:t>EMR,LAB</w:t>
+      </w:r>
+      <w:proofErr w:type="gramEnd"/>
+      <w:r>
+        <w:rPr>
+          <w:noProof w:val="0"/>
+        </w:rPr>
+        <w:t>,CR,SHR: subscriptions are created</w:t>
+      </w:r>
+    </w:p>
+    <w:p>
+      <w:pPr>
+        <w:pStyle w:val="XMLFragment"/>
+        <w:rPr>
+          <w:noProof w:val="0"/>
+        </w:rPr>
+      </w:pPr>
+      <w:r>
+        <w:rPr>
+          <w:noProof w:val="0"/>
+        </w:rPr>
+        <w:t>EMR-&gt;CR: Subscribe to Patient Updates [ITI-Y2]</w:t>
+      </w:r>
+    </w:p>
+    <w:p>
+      <w:pPr>
+        <w:pStyle w:val="XMLFragment"/>
+        <w:rPr>
+          <w:noProof w:val="0"/>
+        </w:rPr>
+      </w:pPr>
+      <w:r>
+        <w:rPr>
+          <w:noProof w:val="0"/>
+        </w:rPr>
+        <w:t>CR-&gt;EMR: RESPONSE: Success</w:t>
+      </w:r>
+    </w:p>
+    <w:p>
+      <w:pPr>
+        <w:pStyle w:val="XMLFragment"/>
+        <w:rPr>
+          <w:noProof w:val="0"/>
+        </w:rPr>
+      </w:pPr>
+      <w:r>
+        <w:rPr>
+          <w:noProof w:val="0"/>
+        </w:rPr>
+        <w:t>LAB-&gt;CR: Subscribe to Patient Updates [ITI-Y2]</w:t>
+      </w:r>
+    </w:p>
+    <w:p>
+      <w:pPr>
+        <w:pStyle w:val="XMLFragment"/>
+        <w:rPr>
+          <w:noProof w:val="0"/>
+        </w:rPr>
+      </w:pPr>
+      <w:r>
+        <w:rPr>
+          <w:noProof w:val="0"/>
+        </w:rPr>
+        <w:t>CR-&gt;LAB: RESPONSE: Success</w:t>
+      </w:r>
+    </w:p>
+    <w:p>
+      <w:pPr>
+        <w:pStyle w:val="XMLFragment"/>
+        <w:rPr>
+          <w:noProof w:val="0"/>
+        </w:rPr>
+      </w:pPr>
+      <w:r>
+        <w:rPr>
+          <w:noProof w:val="0"/>
+        </w:rPr>
+        <w:t>SHR-&gt;CR: Subscribe to Patient Updates [ITI-Y2]</w:t>
+      </w:r>
+    </w:p>
+    <w:p>
+      <w:pPr>
+        <w:pStyle w:val="XMLFragment"/>
+        <w:rPr>
+          <w:noProof w:val="0"/>
+        </w:rPr>
+      </w:pPr>
+      <w:r>
+        <w:rPr>
+          <w:noProof w:val="0"/>
+        </w:rPr>
+        <w:t>CR-&gt;SHR: RESPONSE: Success</w:t>
+      </w:r>
+    </w:p>
+    <w:p>
+      <w:pPr>
+        <w:pStyle w:val="XMLFragment"/>
+        <w:rPr>
+          <w:noProof w:val="0"/>
+        </w:rPr>
+      </w:pPr>
+      <w:r>
+        <w:rPr>
+          <w:noProof w:val="0"/>
+        </w:rPr>
+        <w:t>CR-&gt;CR: Activate Subscriptions and update status</w:t>
+      </w:r>
+    </w:p>
+    <w:p>
+      <w:pPr>
+        <w:pStyle w:val="XMLFragment"/>
+        <w:rPr>
+          <w:noProof w:val="0"/>
+        </w:rPr>
+      </w:pPr>
+      <w:r>
+        <w:rPr>
+          <w:noProof w:val="0"/>
+        </w:rPr>
+        <w:t xml:space="preserve">Note over </w:t>
+      </w:r>
+      <w:proofErr w:type="spellStart"/>
+      <w:proofErr w:type="gramStart"/>
+      <w:r>
+        <w:rPr>
+          <w:noProof w:val="0"/>
+        </w:rPr>
+        <w:t>Joshua,EMR</w:t>
+      </w:r>
+      <w:proofErr w:type="gramEnd"/>
+      <w:r>
+        <w:rPr>
+          <w:noProof w:val="0"/>
+        </w:rPr>
+        <w:t>,LAB,CR,SHR</w:t>
+      </w:r>
+      <w:proofErr w:type="spellEnd"/>
+      <w:r>
+        <w:rPr>
+          <w:noProof w:val="0"/>
+        </w:rPr>
+        <w:t xml:space="preserve">: Health </w:t>
+      </w:r>
+      <w:proofErr w:type="spellStart"/>
+      <w:r>
+        <w:rPr>
+          <w:noProof w:val="0"/>
+        </w:rPr>
+        <w:t>informatino</w:t>
+      </w:r>
+      <w:proofErr w:type="spellEnd"/>
+      <w:r>
+        <w:rPr>
+          <w:noProof w:val="0"/>
+        </w:rPr>
+        <w:t xml:space="preserve"> has been saved under Joshua's ID#-1</w:t>
+      </w:r>
+    </w:p>
+    <w:p>
+      <w:pPr>
+        <w:pStyle w:val="XMLFragment"/>
+        <w:rPr>
+          <w:noProof w:val="0"/>
+        </w:rPr>
+      </w:pPr>
+    </w:p>
+    <w:p>
+      <w:pPr>
+        <w:pStyle w:val="XMLFragment"/>
+        <w:rPr>
+          <w:noProof w:val="0"/>
+        </w:rPr>
+      </w:pPr>
+      <w:r>
+        <w:rPr>
+          <w:noProof w:val="0"/>
+        </w:rPr>
+        <w:t>EMR-&gt;EMR: In error, duplicate demographic record ID#-2 created\</w:t>
+      </w:r>
+      <w:proofErr w:type="spellStart"/>
+      <w:r>
+        <w:rPr>
+          <w:noProof w:val="0"/>
+        </w:rPr>
+        <w:t>nfor</w:t>
+      </w:r>
+      <w:proofErr w:type="spellEnd"/>
+      <w:r>
+        <w:rPr>
+          <w:noProof w:val="0"/>
+        </w:rPr>
+        <w:t xml:space="preserve"> Joshua including incorrect information about his\</w:t>
+      </w:r>
+      <w:proofErr w:type="spellStart"/>
+      <w:r>
+        <w:rPr>
+          <w:noProof w:val="0"/>
+        </w:rPr>
+        <w:t>naddress</w:t>
+      </w:r>
+      <w:proofErr w:type="spellEnd"/>
+      <w:r>
+        <w:rPr>
+          <w:noProof w:val="0"/>
+        </w:rPr>
+        <w:t xml:space="preserve"> and mobile phone number</w:t>
+      </w:r>
+    </w:p>
+    <w:p>
+      <w:pPr>
+        <w:pStyle w:val="XMLFragment"/>
+        <w:rPr>
+          <w:noProof w:val="0"/>
+        </w:rPr>
+      </w:pPr>
+      <w:r>
+        <w:rPr>
+          <w:noProof w:val="0"/>
+        </w:rPr>
+        <w:t>EMR-&gt;CR: Create Joshua's duplicate demographic record (ID#-2) on the national CR</w:t>
+      </w:r>
+    </w:p>
+    <w:p>
+      <w:pPr>
+        <w:pStyle w:val="XMLFragment"/>
+        <w:rPr>
+          <w:noProof w:val="0"/>
+        </w:rPr>
+      </w:pPr>
+      <w:r>
+        <w:rPr>
+          <w:noProof w:val="0"/>
+        </w:rPr>
+        <w:t>EMR-&gt;EMR: Joshua's HIV+ rapid test result saved against ID#-2</w:t>
+      </w:r>
+    </w:p>
+    <w:p>
+      <w:pPr>
+        <w:pStyle w:val="XMLFragment"/>
+        <w:rPr>
+          <w:noProof w:val="0"/>
+        </w:rPr>
+      </w:pPr>
+      <w:r>
+        <w:rPr>
+          <w:noProof w:val="0"/>
+        </w:rPr>
+        <w:t>LAB-&gt;LAB: Joshua's confirmatory HIV+ test result saved against ID#-2</w:t>
+      </w:r>
+    </w:p>
+    <w:p>
+      <w:pPr>
+        <w:pStyle w:val="XMLFragment"/>
+        <w:rPr>
+          <w:noProof w:val="0"/>
+        </w:rPr>
+      </w:pPr>
+      <w:r>
+        <w:rPr>
+          <w:noProof w:val="0"/>
+        </w:rPr>
+        <w:t>LAB-&gt;SHR: CREATE lab test record of HIV+ confirmatory test indexed by ID#-2</w:t>
+      </w:r>
+    </w:p>
+    <w:p>
+      <w:pPr>
+        <w:pStyle w:val="XMLFragment"/>
+        <w:rPr>
+          <w:noProof w:val="0"/>
+        </w:rPr>
+      </w:pPr>
+    </w:p>
+    <w:p>
+      <w:pPr>
+        <w:pStyle w:val="XMLFragment"/>
+        <w:rPr>
+          <w:noProof w:val="0"/>
+        </w:rPr>
+      </w:pPr>
+      <w:r>
+        <w:rPr>
+          <w:noProof w:val="0"/>
+        </w:rPr>
+        <w:t xml:space="preserve">Note over </w:t>
+      </w:r>
+      <w:proofErr w:type="spellStart"/>
+      <w:proofErr w:type="gramStart"/>
+      <w:r>
+        <w:rPr>
+          <w:noProof w:val="0"/>
+        </w:rPr>
+        <w:t>Joshua,EMR</w:t>
+      </w:r>
+      <w:proofErr w:type="gramEnd"/>
+      <w:r>
+        <w:rPr>
+          <w:noProof w:val="0"/>
+        </w:rPr>
+        <w:t>,LAB,CR,SHR</w:t>
+      </w:r>
+      <w:proofErr w:type="spellEnd"/>
+      <w:r>
+        <w:rPr>
+          <w:noProof w:val="0"/>
+        </w:rPr>
+        <w:t>: Health information has been saved under Joshua's ID#-1 and under the duplicate ID#-2</w:t>
+      </w:r>
+    </w:p>
+    <w:p>
+      <w:pPr>
+        <w:pStyle w:val="XMLFragment"/>
+        <w:rPr>
+          <w:noProof w:val="0"/>
+        </w:rPr>
+      </w:pPr>
+    </w:p>
+    <w:p>
+      <w:pPr>
+        <w:pStyle w:val="XMLFragment"/>
+        <w:rPr>
+          <w:noProof w:val="0"/>
+        </w:rPr>
+      </w:pPr>
+      <w:r>
+        <w:rPr>
+          <w:noProof w:val="0"/>
+        </w:rPr>
+        <w:t>EMR-&gt;EMR: Joshua's duplicate demographic record is corrected</w:t>
+      </w:r>
+    </w:p>
+    <w:p>
+      <w:pPr>
+        <w:pStyle w:val="XMLFragment"/>
+        <w:rPr>
+          <w:noProof w:val="0"/>
+        </w:rPr>
+      </w:pPr>
+      <w:r>
+        <w:rPr>
+          <w:noProof w:val="0"/>
+        </w:rPr>
+        <w:t>EMR-&gt;CR: Update Joshua's duplicate demographic record</w:t>
+      </w:r>
+    </w:p>
+    <w:p>
+      <w:pPr>
+        <w:pStyle w:val="XMLFragment"/>
+        <w:rPr>
+          <w:noProof w:val="0"/>
+        </w:rPr>
+      </w:pPr>
+      <w:r>
+        <w:rPr>
+          <w:noProof w:val="0"/>
+        </w:rPr>
+        <w:t>CR-&gt;EMR: RESPONSE: Exception (ID#-1 and ID#-2 are duplicates)</w:t>
+      </w:r>
+    </w:p>
+    <w:p>
+      <w:pPr>
+        <w:pStyle w:val="XMLFragment"/>
+        <w:rPr>
+          <w:noProof w:val="0"/>
+        </w:rPr>
+      </w:pPr>
+      <w:r>
+        <w:rPr>
+          <w:noProof w:val="0"/>
+        </w:rPr>
+        <w:t>EMR-&gt;CR: Link ID#-2 with ID#-1</w:t>
+      </w:r>
+    </w:p>
+    <w:p>
+      <w:pPr>
+        <w:pStyle w:val="XMLFragment"/>
+        <w:rPr>
+          <w:noProof w:val="0"/>
+        </w:rPr>
+      </w:pPr>
+      <w:r>
+        <w:rPr>
+          <w:noProof w:val="0"/>
+        </w:rPr>
+        <w:t>Note over CR: Invoke Subscriptions</w:t>
+      </w:r>
+    </w:p>
+    <w:p>
+      <w:pPr>
+        <w:pStyle w:val="XMLFragment"/>
+        <w:rPr>
+          <w:noProof w:val="0"/>
+        </w:rPr>
+      </w:pPr>
+      <w:r>
+        <w:rPr>
+          <w:noProof w:val="0"/>
+        </w:rPr>
+        <w:t>CR-&gt;LAB: Mobile Patient Identity Feed [ITI-Y1] of patient-link</w:t>
+      </w:r>
+    </w:p>
+    <w:p>
+      <w:pPr>
+        <w:pStyle w:val="XMLFragment"/>
+        <w:rPr>
+          <w:noProof w:val="0"/>
+        </w:rPr>
+      </w:pPr>
+      <w:r>
+        <w:rPr>
+          <w:noProof w:val="0"/>
+        </w:rPr>
+        <w:t>LAB-&gt;LAB: Link ID#-2 with ID#-1</w:t>
+      </w:r>
+    </w:p>
+    <w:p>
+      <w:pPr>
+        <w:pStyle w:val="XMLFragment"/>
+        <w:rPr>
+          <w:noProof w:val="0"/>
+        </w:rPr>
+      </w:pPr>
+      <w:r>
+        <w:rPr>
+          <w:noProof w:val="0"/>
+        </w:rPr>
+        <w:t>CR-&gt;SHR: Mobile Patient Identity Feed [ITI-Y1] of patient-link</w:t>
+      </w:r>
+    </w:p>
+    <w:p>
+      <w:pPr>
+        <w:pStyle w:val="XMLFragment"/>
+        <w:rPr>
+          <w:noProof w:val="0"/>
+        </w:rPr>
+      </w:pPr>
+      <w:r>
+        <w:rPr>
+          <w:noProof w:val="0"/>
+        </w:rPr>
+        <w:t>SHR-&gt;SHR: Link ID#-2 with ID#-1</w:t>
+      </w:r>
+    </w:p>
+    <w:p>
+      <w:pPr>
+        <w:pStyle w:val="XMLFragment"/>
+        <w:rPr>
+          <w:noProof w:val="0"/>
+        </w:rPr>
+      </w:pPr>
+      <w:r>
+        <w:rPr>
+          <w:noProof w:val="0"/>
+        </w:rPr>
+        <w:t>CR-&gt;EMR: Mobile Patient Identity Feed [ITI-Y1] of patient-link</w:t>
+      </w:r>
+    </w:p>
+    <w:p>
+      <w:pPr>
+        <w:pStyle w:val="XMLFragment"/>
+        <w:rPr>
+          <w:noProof w:val="0"/>
+        </w:rPr>
+      </w:pPr>
+      <w:r>
+        <w:rPr>
+          <w:noProof w:val="0"/>
+        </w:rPr>
+        <w:t>EMR-&gt;EMR: Link ID#-2 with ID#-1</w:t>
+      </w:r>
+    </w:p>
+    <w:p>
+      <w:pPr>
+        <w:pStyle w:val="XMLFragment"/>
+        <w:rPr>
+          <w:noProof w:val="0"/>
+        </w:rPr>
+      </w:pPr>
+    </w:p>
+    <w:p>
+      <w:pPr>
+        <w:pStyle w:val="XMLFragment"/>
+        <w:rPr>
+          <w:noProof w:val="0"/>
+        </w:rPr>
+      </w:pPr>
+      <w:r>
+        <w:rPr>
+          <w:noProof w:val="0"/>
+        </w:rPr>
+        <w:t xml:space="preserve">Note over </w:t>
+      </w:r>
+      <w:proofErr w:type="spellStart"/>
+      <w:proofErr w:type="gramStart"/>
+      <w:r>
+        <w:rPr>
+          <w:noProof w:val="0"/>
+        </w:rPr>
+        <w:t>Joshua,EMR</w:t>
+      </w:r>
+      <w:proofErr w:type="gramEnd"/>
+      <w:r>
+        <w:rPr>
+          <w:noProof w:val="0"/>
+        </w:rPr>
+        <w:t>,LAB,CR,SHR</w:t>
+      </w:r>
+      <w:proofErr w:type="spellEnd"/>
+      <w:r>
+        <w:rPr>
+          <w:noProof w:val="0"/>
+        </w:rPr>
+        <w:t>: All health information about Joshua is indexed under ID#-1</w:t>
+      </w:r>
+    </w:p>
+    <w:p>
+      <w:pPr>
+        <w:pStyle w:val="XMLFragment"/>
+        <w:rPr>
+          <w:noProof w:val="0"/>
+        </w:rPr>
+      </w:pPr>
+      <w:r>
+        <w:rPr>
+          <w:noProof w:val="0"/>
+        </w:rPr>
+        <w:t>@</w:t>
+      </w:r>
+      <w:proofErr w:type="spellStart"/>
+      <w:r>
+        <w:rPr>
+          <w:noProof w:val="0"/>
+        </w:rPr>
+        <w:t>enduml</w:t>
+      </w:r>
+      <w:proofErr w:type="spellEnd"/>
+    </w:p>
+    <w:p>
+      <w:pPr>
+        <w:pStyle w:val="FigureTitle"/>
+        <w:rPr>
+          <w:rFonts w:eastAsia="Arial"/>
+        </w:rPr>
+      </w:pPr>
+      <w:r>
+        <w:rPr>
+          <w:rFonts w:eastAsia="Arial"/>
+        </w:rPr>
+        <w:t xml:space="preserve">Figure </w:t>
+      </w:r>
+      <w:r>
+        <w:rPr>
+          <w:rFonts w:eastAsia="Arial"/>
+        </w:rPr>
+        <w:t>X</w:t>
+      </w:r>
+      <w:r>
+        <w:rPr>
+          <w:rFonts w:eastAsia="Arial"/>
+        </w:rPr>
+        <w:t>.4.2.</w:t>
+      </w:r>
+      <w:r>
+        <w:rPr>
+          <w:rFonts w:eastAsia="Arial"/>
+        </w:rPr>
+        <w:t>3</w:t>
+      </w:r>
+      <w:r>
+        <w:rPr>
+          <w:rFonts w:eastAsia="Arial"/>
+        </w:rPr>
+        <w:t xml:space="preserve">.2-2: </w:t>
+      </w:r>
+      <w:r>
+        <w:rPr>
+          <w:rFonts w:eastAsia="Arial"/>
+        </w:rPr>
+        <w:t>Link</w:t>
+      </w:r>
+      <w:r>
+        <w:rPr>
+          <w:rFonts w:eastAsia="Arial"/>
+        </w:rPr>
+        <w:t xml:space="preserve"> Patient</w:t>
+      </w:r>
+      <w:r>
+        <w:rPr>
+          <w:rFonts w:eastAsia="Arial"/>
+        </w:rPr>
+        <w:t xml:space="preserve"> Workflow Diagram Pseudocode</w:t>
+      </w:r>
+    </w:p>
+    <w:p>
+      <w:r>
+        <w:rPr>
+          <w:b/>
+        </w:rPr>
+        <w:t>Pre-conditions</w:t>
+      </w:r>
+      <w:r>
+        <w:t>:</w:t>
+      </w:r>
+    </w:p>
+    <w:p>
+      <w:r>
+        <w:t xml:space="preserve">Systems that maintain patient information subscribe to the </w:t>
+      </w:r>
+      <w:r>
+        <w:t xml:space="preserve">needed </w:t>
+      </w:r>
+      <w:r>
+        <w:t>Patient</w:t>
+      </w:r>
+      <w:r>
+        <w:t xml:space="preserve"> </w:t>
+      </w:r>
+      <w:r>
+        <w:t>data</w:t>
+      </w:r>
+      <w:r>
+        <w:t xml:space="preserve"> </w:t>
+      </w:r>
+      <w:r>
+        <w:t xml:space="preserve">on the national Client Registry. </w:t>
+      </w:r>
+    </w:p>
+    <w:p>
+      <w:r>
+        <w:rPr>
+          <w:b/>
+        </w:rPr>
+        <w:t>Main Flow</w:t>
+      </w:r>
+      <w:r>
+        <w:t>:</w:t>
+      </w:r>
+    </w:p>
+    <w:p>
+      <w:r>
+        <w:t xml:space="preserve">A duplicate demographic record is, in error, created on the national CR. When the error is found, a transaction is executed to </w:t>
+      </w:r>
+      <w:r>
+        <w:t>Link</w:t>
+      </w:r>
+      <w:r>
+        <w:t xml:space="preserve"> </w:t>
+      </w:r>
+      <w:r>
+        <w:t xml:space="preserve">two demographic records on the CR. This triggers the subscriptions, and health data systems that have subscribed to </w:t>
+      </w:r>
+      <w:r>
+        <w:t>updates</w:t>
+      </w:r>
+      <w:r>
+        <w:t xml:space="preserve"> on the CR are updated with information about the ID#s that are to be </w:t>
+      </w:r>
+      <w:r>
+        <w:t>linke</w:t>
+      </w:r>
+      <w:r>
+        <w:t xml:space="preserve">d. Each of these systems </w:t>
+      </w:r>
+      <w:r>
+        <w:t>updates</w:t>
+      </w:r>
+      <w:r>
+        <w:t xml:space="preserve"> their local health data to reflect the </w:t>
+      </w:r>
+      <w:r>
+        <w:t>Link</w:t>
+      </w:r>
+      <w:r>
+        <w:t xml:space="preserve"> </w:t>
+      </w:r>
+      <w:r>
+        <w:t>message</w:t>
+      </w:r>
+      <w:r>
+        <w:t xml:space="preserve">. </w:t>
+      </w:r>
+    </w:p>
+    <w:p>
+      <w:pPr>
+        <w:rPr>
+          <w:b/>
+        </w:rPr>
+      </w:pPr>
+      <w:r>
+        <w:rPr>
+          <w:b/>
+        </w:rPr>
+        <w:t>Post-conditions:</w:t>
+      </w:r>
+    </w:p>
+    <w:p>
+      <w:r>
+        <w:lastRenderedPageBreak/>
         <w:t xml:space="preserve">Following the execution of the triggered </w:t>
       </w:r>
       <w:r>
@@ -12862,7 +14426,7 @@
       <w:pPr>
         <w:pStyle w:val="Heading2"/>
       </w:pPr>
-      <w:bookmarkStart w:id="51" w:name="_Toc7702388"/>
+      <w:bookmarkStart w:id="52" w:name="_Toc7702388"/>
       <w:r>
         <w:t xml:space="preserve">X.5 </w:t>
       </w:r>
@@ -12878,7 +14442,7 @@
       <w:r>
         <w:t xml:space="preserve"> Security Considerations</w:t>
       </w:r>
-      <w:bookmarkEnd w:id="51"/>
+      <w:bookmarkEnd w:id="52"/>
     </w:p>
     <w:p>
       <w:pPr>
@@ -12939,7 +14503,7 @@
           <w:i/>
         </w:rPr>
       </w:pPr>
-      <w:bookmarkStart w:id="52" w:name="_Toc7702389"/>
+      <w:bookmarkStart w:id="53" w:name="_Toc7702389"/>
       <w:r>
         <w:t xml:space="preserve">X.6 </w:t>
       </w:r>
@@ -12955,7 +14519,7 @@
       <w:r>
         <w:t>Cross Profile Considerations</w:t>
       </w:r>
-      <w:bookmarkEnd w:id="52"/>
+      <w:bookmarkEnd w:id="53"/>
     </w:p>
     <w:p/>
     <w:p>
@@ -12997,8 +14561,8 @@
           <w:highlight w:val="yellow"/>
         </w:rPr>
       </w:pPr>
-      <w:bookmarkStart w:id="53" w:name="_2w5ecyt" w:colFirst="0" w:colLast="0"/>
-      <w:bookmarkEnd w:id="53"/>
+      <w:bookmarkStart w:id="54" w:name="_2w5ecyt" w:colFirst="0" w:colLast="0"/>
+      <w:bookmarkEnd w:id="54"/>
       <w:r>
         <w:br w:type="page"/>
       </w:r>
@@ -13052,10 +14616,10 @@
         </w:rPr>
         <w:t>.</w:t>
       </w:r>
-      <w:bookmarkStart w:id="54" w:name="_1baon6m" w:colFirst="0" w:colLast="0"/>
-      <w:bookmarkStart w:id="55" w:name="_2nusc19" w:colFirst="0" w:colLast="0"/>
-      <w:bookmarkEnd w:id="54"/>
+      <w:bookmarkStart w:id="55" w:name="_1baon6m" w:colFirst="0" w:colLast="0"/>
+      <w:bookmarkStart w:id="56" w:name="_2nusc19" w:colFirst="0" w:colLast="0"/>
       <w:bookmarkEnd w:id="55"/>
+      <w:bookmarkEnd w:id="56"/>
       <w:r>
         <w:br w:type="page"/>
       </w:r>
@@ -13064,10 +14628,10 @@
       <w:pPr>
         <w:pStyle w:val="PartTitle"/>
       </w:pPr>
-      <w:bookmarkStart w:id="56" w:name="_1yyy98l" w:colFirst="0" w:colLast="0"/>
-      <w:bookmarkStart w:id="57" w:name="_Toc500238773"/>
-      <w:bookmarkStart w:id="58" w:name="_Toc7702390"/>
-      <w:bookmarkEnd w:id="56"/>
+      <w:bookmarkStart w:id="57" w:name="_1yyy98l" w:colFirst="0" w:colLast="0"/>
+      <w:bookmarkStart w:id="58" w:name="_Toc500238773"/>
+      <w:bookmarkStart w:id="59" w:name="_Toc7702390"/>
+      <w:bookmarkEnd w:id="57"/>
       <w:r>
         <w:lastRenderedPageBreak/>
         <w:t>Volume 2</w:t>
@@ -13078,38 +14642,33 @@
       <w:r>
         <w:t xml:space="preserve"> – Transactions</w:t>
       </w:r>
-      <w:bookmarkEnd w:id="57"/>
       <w:bookmarkEnd w:id="58"/>
+      <w:bookmarkEnd w:id="59"/>
     </w:p>
     <w:p>
       <w:pPr>
         <w:pStyle w:val="EditorInstructions"/>
       </w:pPr>
-      <w:bookmarkStart w:id="59" w:name="_Toc75083611"/>
-      <w:r>
-        <w:t xml:space="preserve">Add Section </w:t>
-      </w:r>
-      <w:proofErr w:type="gramStart"/>
-      <w:r>
-        <w:t>3.Y</w:t>
-      </w:r>
-      <w:proofErr w:type="gramEnd"/>
+      <w:bookmarkStart w:id="60" w:name="_Toc75083611"/>
+      <w:r>
+        <w:t>Add Section 3.Y</w:t>
+      </w:r>
       <w:r>
         <w:t>1</w:t>
       </w:r>
       <w:r>
         <w:t xml:space="preserve"> </w:t>
       </w:r>
-      <w:bookmarkEnd w:id="59"/>
+      <w:bookmarkEnd w:id="60"/>
     </w:p>
     <w:p>
       <w:pPr>
         <w:pStyle w:val="Heading2"/>
         <w:ind w:left="0" w:firstLine="0"/>
       </w:pPr>
-      <w:bookmarkStart w:id="60" w:name="_Toc345074672"/>
-      <w:bookmarkStart w:id="61" w:name="_Toc500238774"/>
-      <w:bookmarkStart w:id="62" w:name="_Toc7702391"/>
+      <w:bookmarkStart w:id="61" w:name="_Toc345074672"/>
+      <w:bookmarkStart w:id="62" w:name="_Toc500238774"/>
+      <w:bookmarkStart w:id="63" w:name="_Toc7702391"/>
       <w:r>
         <w:t>3.Y</w:t>
       </w:r>
@@ -13119,24 +14678,24 @@
       <w:r>
         <w:t xml:space="preserve"> </w:t>
       </w:r>
-      <w:bookmarkEnd w:id="60"/>
       <w:bookmarkEnd w:id="61"/>
+      <w:bookmarkEnd w:id="62"/>
       <w:r>
         <w:t>Mobile Patient Identity Feed</w:t>
       </w:r>
       <w:r>
         <w:t xml:space="preserve"> [ITI-Y1]</w:t>
       </w:r>
-      <w:bookmarkEnd w:id="62"/>
+      <w:bookmarkEnd w:id="63"/>
     </w:p>
     <w:p>
       <w:pPr>
         <w:pStyle w:val="Heading3"/>
         <w:ind w:left="0" w:firstLine="0"/>
       </w:pPr>
-      <w:bookmarkStart w:id="63" w:name="_Toc345074673"/>
-      <w:bookmarkStart w:id="64" w:name="_Toc500238775"/>
-      <w:bookmarkStart w:id="65" w:name="_Toc7702392"/>
+      <w:bookmarkStart w:id="64" w:name="_Toc345074673"/>
+      <w:bookmarkStart w:id="65" w:name="_Toc500238775"/>
+      <w:bookmarkStart w:id="66" w:name="_Toc7702392"/>
       <w:r>
         <w:t>3.Y</w:t>
       </w:r>
@@ -13146,9 +14705,9 @@
       <w:r>
         <w:t>.1 Scope</w:t>
       </w:r>
-      <w:bookmarkEnd w:id="63"/>
       <w:bookmarkEnd w:id="64"/>
       <w:bookmarkEnd w:id="65"/>
+      <w:bookmarkEnd w:id="66"/>
     </w:p>
     <w:p>
       <w:pPr>
@@ -13200,9 +14759,9 @@
         <w:pStyle w:val="Heading3"/>
         <w:ind w:left="0" w:firstLine="0"/>
       </w:pPr>
-      <w:bookmarkStart w:id="66" w:name="_Toc345074674"/>
-      <w:bookmarkStart w:id="67" w:name="_Toc500238776"/>
-      <w:bookmarkStart w:id="68" w:name="_Toc7702393"/>
+      <w:bookmarkStart w:id="67" w:name="_Toc345074674"/>
+      <w:bookmarkStart w:id="68" w:name="_Toc500238776"/>
+      <w:bookmarkStart w:id="69" w:name="_Toc7702393"/>
       <w:r>
         <w:t>3.Y</w:t>
       </w:r>
@@ -13212,9 +14771,9 @@
       <w:r>
         <w:t>.2 Actor Roles</w:t>
       </w:r>
-      <w:bookmarkEnd w:id="66"/>
       <w:bookmarkEnd w:id="67"/>
       <w:bookmarkEnd w:id="68"/>
+      <w:bookmarkEnd w:id="69"/>
     </w:p>
     <w:p>
       <w:pPr>
@@ -13229,13 +14788,8 @@
         <w:pStyle w:val="TableTitle"/>
       </w:pPr>
       <w:r>
-        <w:t xml:space="preserve">Table </w:t>
-      </w:r>
-      <w:proofErr w:type="gramStart"/>
-      <w:r>
-        <w:t>3.Y</w:t>
-      </w:r>
-      <w:proofErr w:type="gramEnd"/>
+        <w:t>Table 3.Y</w:t>
+      </w:r>
       <w:r>
         <w:t>1</w:t>
       </w:r>
@@ -13519,9 +15073,9 @@
         <w:pStyle w:val="Heading3"/>
         <w:ind w:left="0" w:firstLine="0"/>
       </w:pPr>
-      <w:bookmarkStart w:id="69" w:name="_Toc345074675"/>
-      <w:bookmarkStart w:id="70" w:name="_Toc500238777"/>
-      <w:bookmarkStart w:id="71" w:name="_Toc7702394"/>
+      <w:bookmarkStart w:id="70" w:name="_Toc345074675"/>
+      <w:bookmarkStart w:id="71" w:name="_Toc500238777"/>
+      <w:bookmarkStart w:id="72" w:name="_Toc7702394"/>
       <w:r>
         <w:t>3.Y</w:t>
       </w:r>
@@ -13531,9 +15085,9 @@
       <w:r>
         <w:t>.3 Referenced Standards</w:t>
       </w:r>
-      <w:bookmarkEnd w:id="69"/>
       <w:bookmarkEnd w:id="70"/>
       <w:bookmarkEnd w:id="71"/>
+      <w:bookmarkEnd w:id="72"/>
     </w:p>
     <w:p>
       <w:pPr>
@@ -13572,9 +15126,9 @@
         <w:pStyle w:val="Heading3"/>
         <w:ind w:left="0" w:firstLine="0"/>
       </w:pPr>
-      <w:bookmarkStart w:id="72" w:name="_Toc345074676"/>
-      <w:bookmarkStart w:id="73" w:name="_Toc500238778"/>
-      <w:bookmarkStart w:id="74" w:name="_Toc7702395"/>
+      <w:bookmarkStart w:id="73" w:name="_Toc345074676"/>
+      <w:bookmarkStart w:id="74" w:name="_Toc500238778"/>
+      <w:bookmarkStart w:id="75" w:name="_Toc7702395"/>
       <w:r>
         <w:lastRenderedPageBreak/>
         <w:t>3.Y</w:t>
@@ -13585,9 +15139,9 @@
       <w:r>
         <w:t>.4 Interaction Diagram</w:t>
       </w:r>
-      <w:bookmarkEnd w:id="72"/>
       <w:bookmarkEnd w:id="73"/>
       <w:bookmarkEnd w:id="74"/>
+      <w:bookmarkEnd w:id="75"/>
     </w:p>
     <w:p>
       <w:pPr>
@@ -13637,14 +15191,14 @@
                           </a:ln>
                           <a:extLst>
                             <a:ext uri="{909E8E84-426E-40dd-AFC4-6F175D3DCCD1}">
-                              <a14:hiddenFill xmlns:arto="http://schemas.microsoft.com/office/word/2006/arto" xmlns:a14="http://schemas.microsoft.com/office/drawing/2010/main" xmlns:w="http://schemas.openxmlformats.org/wordprocessingml/2006/main" xmlns:w10="urn:schemas-microsoft-com:office:word" xmlns:v="urn:schemas-microsoft-com:vml" xmlns:o="urn:schemas-microsoft-com:office:office" xmlns:mv="urn:schemas-microsoft-com:mac:vml" xmlns:mo="http://schemas.microsoft.com/office/mac/office/2008/main" xmlns="">
+                              <a14:hiddenFill xmlns="" xmlns:mo="http://schemas.microsoft.com/office/mac/office/2008/main" xmlns:mv="urn:schemas-microsoft-com:mac:vml" xmlns:o="urn:schemas-microsoft-com:office:office" xmlns:v="urn:schemas-microsoft-com:vml" xmlns:w10="urn:schemas-microsoft-com:office:word" xmlns:w="http://schemas.openxmlformats.org/wordprocessingml/2006/main" xmlns:a14="http://schemas.microsoft.com/office/drawing/2010/main" xmlns:arto="http://schemas.microsoft.com/office/word/2006/arto">
                                 <a:solidFill>
                                   <a:srgbClr val="FFFFFF"/>
                                 </a:solidFill>
                               </a14:hiddenFill>
                             </a:ext>
                             <a:ext uri="{91240B29-F687-4f45-9708-019B960494DF}">
-                              <a14:hiddenLine xmlns:arto="http://schemas.microsoft.com/office/word/2006/arto" xmlns:a14="http://schemas.microsoft.com/office/drawing/2010/main" xmlns:w="http://schemas.openxmlformats.org/wordprocessingml/2006/main" xmlns:w10="urn:schemas-microsoft-com:office:word" xmlns:v="urn:schemas-microsoft-com:vml" xmlns:o="urn:schemas-microsoft-com:office:office" xmlns:mv="urn:schemas-microsoft-com:mac:vml" xmlns:mo="http://schemas.microsoft.com/office/mac/office/2008/main" xmlns="" w="9525">
+                              <a14:hiddenLine xmlns="" xmlns:mo="http://schemas.microsoft.com/office/mac/office/2008/main" xmlns:mv="urn:schemas-microsoft-com:mac:vml" xmlns:o="urn:schemas-microsoft-com:office:office" xmlns:v="urn:schemas-microsoft-com:vml" xmlns:w10="urn:schemas-microsoft-com:office:word" xmlns:w="http://schemas.openxmlformats.org/wordprocessingml/2006/main" xmlns:a14="http://schemas.microsoft.com/office/drawing/2010/main" xmlns:arto="http://schemas.microsoft.com/office/word/2006/arto" w="9525">
                                 <a:solidFill>
                                   <a:srgbClr val="000000"/>
                                 </a:solidFill>
@@ -13698,14 +15252,14 @@
                           </a:ln>
                           <a:extLst>
                             <a:ext uri="{909E8E84-426E-40dd-AFC4-6F175D3DCCD1}">
-                              <a14:hiddenFill xmlns:arto="http://schemas.microsoft.com/office/word/2006/arto" xmlns:a14="http://schemas.microsoft.com/office/drawing/2010/main" xmlns:w="http://schemas.openxmlformats.org/wordprocessingml/2006/main" xmlns:w10="urn:schemas-microsoft-com:office:word" xmlns:v="urn:schemas-microsoft-com:vml" xmlns:o="urn:schemas-microsoft-com:office:office" xmlns:mv="urn:schemas-microsoft-com:mac:vml" xmlns:mo="http://schemas.microsoft.com/office/mac/office/2008/main" xmlns="">
+                              <a14:hiddenFill xmlns="" xmlns:mo="http://schemas.microsoft.com/office/mac/office/2008/main" xmlns:mv="urn:schemas-microsoft-com:mac:vml" xmlns:o="urn:schemas-microsoft-com:office:office" xmlns:v="urn:schemas-microsoft-com:vml" xmlns:w10="urn:schemas-microsoft-com:office:word" xmlns:w="http://schemas.openxmlformats.org/wordprocessingml/2006/main" xmlns:a14="http://schemas.microsoft.com/office/drawing/2010/main" xmlns:arto="http://schemas.microsoft.com/office/word/2006/arto">
                                 <a:solidFill>
                                   <a:srgbClr val="FFFFFF"/>
                                 </a:solidFill>
                               </a14:hiddenFill>
                             </a:ext>
                             <a:ext uri="{91240B29-F687-4f45-9708-019B960494DF}">
-                              <a14:hiddenLine xmlns:arto="http://schemas.microsoft.com/office/word/2006/arto" xmlns:a14="http://schemas.microsoft.com/office/drawing/2010/main" xmlns:w="http://schemas.openxmlformats.org/wordprocessingml/2006/main" xmlns:w10="urn:schemas-microsoft-com:office:word" xmlns:v="urn:schemas-microsoft-com:vml" xmlns:o="urn:schemas-microsoft-com:office:office" xmlns:mv="urn:schemas-microsoft-com:mac:vml" xmlns:mo="http://schemas.microsoft.com/office/mac/office/2008/main" xmlns="" w="9525">
+                              <a14:hiddenLine xmlns="" xmlns:mo="http://schemas.microsoft.com/office/mac/office/2008/main" xmlns:mv="urn:schemas-microsoft-com:mac:vml" xmlns:o="urn:schemas-microsoft-com:office:office" xmlns:v="urn:schemas-microsoft-com:vml" xmlns:w10="urn:schemas-microsoft-com:office:word" xmlns:w="http://schemas.openxmlformats.org/wordprocessingml/2006/main" xmlns:a14="http://schemas.microsoft.com/office/drawing/2010/main" xmlns:arto="http://schemas.microsoft.com/office/word/2006/arto" w="9525">
                                 <a:solidFill>
                                   <a:srgbClr val="000000"/>
                                 </a:solidFill>
@@ -13761,7 +15315,7 @@
                           </a:ln>
                           <a:extLst>
                             <a:ext uri="{91240B29-F687-4f45-9708-019B960494DF}">
-                              <a14:hiddenLine xmlns:arto="http://schemas.microsoft.com/office/word/2006/arto" xmlns:a14="http://schemas.microsoft.com/office/drawing/2010/main" xmlns:w="http://schemas.openxmlformats.org/wordprocessingml/2006/main" xmlns:w10="urn:schemas-microsoft-com:office:word" xmlns:v="urn:schemas-microsoft-com:vml" xmlns:o="urn:schemas-microsoft-com:office:office" xmlns:mv="urn:schemas-microsoft-com:mac:vml" xmlns:mo="http://schemas.microsoft.com/office/mac/office/2008/main" xmlns="" w="9525">
+                              <a14:hiddenLine xmlns="" xmlns:mo="http://schemas.microsoft.com/office/mac/office/2008/main" xmlns:mv="urn:schemas-microsoft-com:mac:vml" xmlns:o="urn:schemas-microsoft-com:office:office" xmlns:v="urn:schemas-microsoft-com:vml" xmlns:w10="urn:schemas-microsoft-com:office:word" xmlns:w="http://schemas.openxmlformats.org/wordprocessingml/2006/main" xmlns:a14="http://schemas.microsoft.com/office/drawing/2010/main" xmlns:arto="http://schemas.microsoft.com/office/word/2006/arto" w="9525">
                                 <a:solidFill>
                                   <a:srgbClr val="000000"/>
                                 </a:solidFill>
@@ -13821,7 +15375,7 @@
                           </a:ln>
                           <a:extLst>
                             <a:ext uri="{909E8E84-426E-40dd-AFC4-6F175D3DCCD1}">
-                              <a14:hiddenFill xmlns:arto="http://schemas.microsoft.com/office/word/2006/arto" xmlns:a14="http://schemas.microsoft.com/office/drawing/2010/main" xmlns:w="http://schemas.openxmlformats.org/wordprocessingml/2006/main" xmlns:w10="urn:schemas-microsoft-com:office:word" xmlns:v="urn:schemas-microsoft-com:vml" xmlns:o="urn:schemas-microsoft-com:office:office" xmlns:mv="urn:schemas-microsoft-com:mac:vml" xmlns:mo="http://schemas.microsoft.com/office/mac/office/2008/main" xmlns="">
+                              <a14:hiddenFill xmlns="" xmlns:mo="http://schemas.microsoft.com/office/mac/office/2008/main" xmlns:mv="urn:schemas-microsoft-com:mac:vml" xmlns:o="urn:schemas-microsoft-com:office:office" xmlns:v="urn:schemas-microsoft-com:vml" xmlns:w10="urn:schemas-microsoft-com:office:word" xmlns:w="http://schemas.openxmlformats.org/wordprocessingml/2006/main" xmlns:a14="http://schemas.microsoft.com/office/drawing/2010/main" xmlns:arto="http://schemas.microsoft.com/office/word/2006/arto">
                                 <a:noFill/>
                               </a14:hiddenFill>
                             </a:ext>
@@ -13854,7 +15408,7 @@
                           </a:ln>
                           <a:extLst>
                             <a:ext uri="{909E8E84-426E-40dd-AFC4-6F175D3DCCD1}">
-                              <a14:hiddenFill xmlns:arto="http://schemas.microsoft.com/office/word/2006/arto" xmlns:a14="http://schemas.microsoft.com/office/drawing/2010/main" xmlns:w="http://schemas.openxmlformats.org/wordprocessingml/2006/main" xmlns:w10="urn:schemas-microsoft-com:office:word" xmlns:v="urn:schemas-microsoft-com:vml" xmlns:o="urn:schemas-microsoft-com:office:office" xmlns:mv="urn:schemas-microsoft-com:mac:vml" xmlns:mo="http://schemas.microsoft.com/office/mac/office/2008/main" xmlns="">
+                              <a14:hiddenFill xmlns="" xmlns:mo="http://schemas.microsoft.com/office/mac/office/2008/main" xmlns:mv="urn:schemas-microsoft-com:mac:vml" xmlns:o="urn:schemas-microsoft-com:office:office" xmlns:v="urn:schemas-microsoft-com:vml" xmlns:w10="urn:schemas-microsoft-com:office:word" xmlns:w="http://schemas.openxmlformats.org/wordprocessingml/2006/main" xmlns:a14="http://schemas.microsoft.com/office/drawing/2010/main" xmlns:arto="http://schemas.microsoft.com/office/word/2006/arto">
                                 <a:noFill/>
                               </a14:hiddenFill>
                             </a:ext>
@@ -13944,7 +15498,7 @@
                           </a:ln>
                           <a:extLst>
                             <a:ext uri="{909E8E84-426E-40dd-AFC4-6F175D3DCCD1}">
-                              <a14:hiddenFill xmlns:arto="http://schemas.microsoft.com/office/word/2006/arto" xmlns:a14="http://schemas.microsoft.com/office/drawing/2010/main" xmlns:w="http://schemas.openxmlformats.org/wordprocessingml/2006/main" xmlns:w10="urn:schemas-microsoft-com:office:word" xmlns:v="urn:schemas-microsoft-com:vml" xmlns:o="urn:schemas-microsoft-com:office:office" xmlns:mv="urn:schemas-microsoft-com:mac:vml" xmlns:mo="http://schemas.microsoft.com/office/mac/office/2008/main" xmlns="">
+                              <a14:hiddenFill xmlns="" xmlns:mo="http://schemas.microsoft.com/office/mac/office/2008/main" xmlns:mv="urn:schemas-microsoft-com:mac:vml" xmlns:o="urn:schemas-microsoft-com:office:office" xmlns:v="urn:schemas-microsoft-com:vml" xmlns:w10="urn:schemas-microsoft-com:office:word" xmlns:w="http://schemas.openxmlformats.org/wordprocessingml/2006/main" xmlns:a14="http://schemas.microsoft.com/office/drawing/2010/main" xmlns:arto="http://schemas.microsoft.com/office/word/2006/arto">
                                 <a:noFill/>
                               </a14:hiddenFill>
                             </a:ext>
@@ -13973,7 +15527,7 @@
                           </a:ln>
                           <a:extLst>
                             <a:ext uri="{91240B29-F687-4f45-9708-019B960494DF}">
-                              <a14:hiddenLine xmlns:arto="http://schemas.microsoft.com/office/word/2006/arto" xmlns:a14="http://schemas.microsoft.com/office/drawing/2010/main" xmlns:w="http://schemas.openxmlformats.org/wordprocessingml/2006/main" xmlns:w10="urn:schemas-microsoft-com:office:word" xmlns:v="urn:schemas-microsoft-com:vml" xmlns:o="urn:schemas-microsoft-com:office:office" xmlns:mv="urn:schemas-microsoft-com:mac:vml" xmlns:mo="http://schemas.microsoft.com/office/mac/office/2008/main" xmlns="" w="9525">
+                              <a14:hiddenLine xmlns="" xmlns:mo="http://schemas.microsoft.com/office/mac/office/2008/main" xmlns:mv="urn:schemas-microsoft-com:mac:vml" xmlns:o="urn:schemas-microsoft-com:office:office" xmlns:v="urn:schemas-microsoft-com:vml" xmlns:w10="urn:schemas-microsoft-com:office:word" xmlns:w="http://schemas.openxmlformats.org/wordprocessingml/2006/main" xmlns:a14="http://schemas.microsoft.com/office/drawing/2010/main" xmlns:arto="http://schemas.microsoft.com/office/word/2006/arto" w="9525">
                                 <a:solidFill>
                                   <a:srgbClr val="000000"/>
                                 </a:solidFill>
@@ -14032,7 +15586,7 @@
                           </a:ln>
                           <a:extLst>
                             <a:ext uri="{909E8E84-426E-40dd-AFC4-6F175D3DCCD1}">
-                              <a14:hiddenFill xmlns:arto="http://schemas.microsoft.com/office/word/2006/arto" xmlns:a14="http://schemas.microsoft.com/office/drawing/2010/main" xmlns:w="http://schemas.openxmlformats.org/wordprocessingml/2006/main" xmlns:w10="urn:schemas-microsoft-com:office:word" xmlns:v="urn:schemas-microsoft-com:vml" xmlns:o="urn:schemas-microsoft-com:office:office" xmlns:mv="urn:schemas-microsoft-com:mac:vml" xmlns:mo="http://schemas.microsoft.com/office/mac/office/2008/main" xmlns="">
+                              <a14:hiddenFill xmlns="" xmlns:mo="http://schemas.microsoft.com/office/mac/office/2008/main" xmlns:mv="urn:schemas-microsoft-com:mac:vml" xmlns:o="urn:schemas-microsoft-com:office:office" xmlns:v="urn:schemas-microsoft-com:vml" xmlns:w10="urn:schemas-microsoft-com:office:word" xmlns:w="http://schemas.openxmlformats.org/wordprocessingml/2006/main" xmlns:a14="http://schemas.microsoft.com/office/drawing/2010/main" xmlns:arto="http://schemas.microsoft.com/office/word/2006/arto">
                                 <a:noFill/>
                               </a14:hiddenFill>
                             </a:ext>
@@ -14189,15 +15743,15 @@
       <w:pPr>
         <w:pStyle w:val="BodyText"/>
       </w:pPr>
-      <w:bookmarkStart w:id="75" w:name="_Toc345074677"/>
+      <w:bookmarkStart w:id="76" w:name="_Toc345074677"/>
     </w:p>
     <w:p>
       <w:pPr>
         <w:pStyle w:val="Heading4"/>
         <w:ind w:left="0" w:firstLine="0"/>
       </w:pPr>
-      <w:bookmarkStart w:id="76" w:name="_Toc500238779"/>
-      <w:bookmarkStart w:id="77" w:name="_Toc7702396"/>
+      <w:bookmarkStart w:id="77" w:name="_Toc500238779"/>
+      <w:bookmarkStart w:id="78" w:name="_Toc7702396"/>
       <w:r>
         <w:t>3.Y</w:t>
       </w:r>
@@ -14207,12 +15761,12 @@
       <w:r>
         <w:t xml:space="preserve">.4.1 </w:t>
       </w:r>
-      <w:bookmarkEnd w:id="75"/>
       <w:bookmarkEnd w:id="76"/>
+      <w:bookmarkEnd w:id="77"/>
       <w:r>
         <w:t>Mobile Patient Identity Feed Request Message</w:t>
       </w:r>
-      <w:bookmarkEnd w:id="77"/>
+      <w:bookmarkEnd w:id="78"/>
     </w:p>
     <w:p>
       <w:pPr>
@@ -14281,9 +15835,9 @@
         <w:pStyle w:val="Heading5"/>
         <w:ind w:left="0" w:firstLine="0"/>
       </w:pPr>
-      <w:bookmarkStart w:id="78" w:name="_Toc345074678"/>
-      <w:bookmarkStart w:id="79" w:name="_Toc500238780"/>
-      <w:bookmarkStart w:id="80" w:name="_Toc7702397"/>
+      <w:bookmarkStart w:id="79" w:name="_Toc345074678"/>
+      <w:bookmarkStart w:id="80" w:name="_Toc500238780"/>
+      <w:bookmarkStart w:id="81" w:name="_Toc7702397"/>
       <w:r>
         <w:t>3.Y</w:t>
       </w:r>
@@ -14293,9 +15847,9 @@
       <w:r>
         <w:t>.4.1.1 Trigger Events</w:t>
       </w:r>
-      <w:bookmarkEnd w:id="78"/>
       <w:bookmarkEnd w:id="79"/>
       <w:bookmarkEnd w:id="80"/>
+      <w:bookmarkEnd w:id="81"/>
     </w:p>
     <w:p>
       <w:r>
@@ -14325,9 +15879,9 @@
         <w:pStyle w:val="Heading5"/>
         <w:ind w:left="0" w:firstLine="0"/>
       </w:pPr>
-      <w:bookmarkStart w:id="81" w:name="_Toc345074679"/>
-      <w:bookmarkStart w:id="82" w:name="_Toc500238781"/>
-      <w:bookmarkStart w:id="83" w:name="_Toc7702398"/>
+      <w:bookmarkStart w:id="82" w:name="_Toc345074679"/>
+      <w:bookmarkStart w:id="83" w:name="_Toc500238781"/>
+      <w:bookmarkStart w:id="84" w:name="_Toc7702398"/>
       <w:r>
         <w:t>3.Y</w:t>
       </w:r>
@@ -14337,9 +15891,9 @@
       <w:r>
         <w:t>.4.1.2 Message Semantics</w:t>
       </w:r>
-      <w:bookmarkEnd w:id="81"/>
       <w:bookmarkEnd w:id="82"/>
       <w:bookmarkEnd w:id="83"/>
+      <w:bookmarkEnd w:id="84"/>
     </w:p>
     <w:p>
       <w:pPr>
@@ -14466,7 +16020,7 @@
         </w:tabs>
         <w:ind w:left="0" w:firstLine="0"/>
       </w:pPr>
-      <w:bookmarkStart w:id="84" w:name="_Toc7702399"/>
+      <w:bookmarkStart w:id="85" w:name="_Toc7702399"/>
       <w:r>
         <w:t>3.Y</w:t>
       </w:r>
@@ -14485,7 +16039,7 @@
       <w:r>
         <w:t>FHIR Bundle Resource Constraints</w:t>
       </w:r>
-      <w:bookmarkEnd w:id="84"/>
+      <w:bookmarkEnd w:id="85"/>
     </w:p>
     <w:p>
       <w:r>
@@ -14500,23 +16054,7 @@
         <w:t>Bundle</w:t>
       </w:r>
       <w:r>
-        <w:t xml:space="preserve"> Resource shall be further constrained as described in Table </w:t>
-      </w:r>
-      <w:proofErr w:type="gramStart"/>
-      <w:r>
-        <w:t>3.Y</w:t>
-      </w:r>
-      <w:proofErr w:type="gramEnd"/>
-      <w:r>
-        <w:t xml:space="preserve">1.4.1.2.1-1.  The Element column in Table </w:t>
-      </w:r>
-      <w:proofErr w:type="gramStart"/>
-      <w:r>
-        <w:t>3.Y</w:t>
-      </w:r>
-      <w:proofErr w:type="gramEnd"/>
-      <w:r>
-        <w:t xml:space="preserve">1.4.1.2.1-1 references the object model defined at </w:t>
+        <w:t xml:space="preserve"> Resource shall be further constrained as described in Table 3.Y1.4.1.2.1-1.  The Element column in Table 3.Y1.4.1.2.1-1 references the object model defined at </w:t>
       </w:r>
       <w:hyperlink r:id="rId27" w:anchor="resource" w:history="1">
         <w:r>
@@ -14536,18 +16074,10 @@
       </w:pPr>
       <w:r>
         <w:lastRenderedPageBreak/>
-        <w:t xml:space="preserve">Table </w:t>
-      </w:r>
-      <w:proofErr w:type="gramStart"/>
-      <w:r>
-        <w:t>3.</w:t>
-      </w:r>
-      <w:r>
-        <w:t>Y</w:t>
-      </w:r>
-      <w:proofErr w:type="gramEnd"/>
-      <w:r>
-        <w:t>1</w:t>
+        <w:t>Table 3.</w:t>
+      </w:r>
+      <w:r>
+        <w:t>Y1</w:t>
       </w:r>
       <w:r>
         <w:t>.4.</w:t>
@@ -14897,7 +16427,7 @@
         </w:tabs>
         <w:ind w:left="0" w:firstLine="0"/>
       </w:pPr>
-      <w:bookmarkStart w:id="85" w:name="_Toc7702400"/>
+      <w:bookmarkStart w:id="86" w:name="_Toc7702400"/>
       <w:r>
         <w:t>3.Y</w:t>
       </w:r>
@@ -14924,7 +16454,7 @@
       <w:r>
         <w:t xml:space="preserve"> Resource Constraints</w:t>
       </w:r>
-      <w:bookmarkEnd w:id="85"/>
+      <w:bookmarkEnd w:id="86"/>
     </w:p>
     <w:p>
       <w:r>
@@ -14965,15 +16495,7 @@
       </w:r>
       <w:proofErr w:type="spellEnd"/>
       <w:r>
-        <w:t xml:space="preserve"> Resource shall be further constrained as described in Table </w:t>
-      </w:r>
-      <w:proofErr w:type="gramStart"/>
-      <w:r>
-        <w:t>3.Y</w:t>
-      </w:r>
-      <w:proofErr w:type="gramEnd"/>
-      <w:r>
-        <w:t xml:space="preserve">1.4.1.2.2-1.  The Element column in Table 3.Y1.4.1.2.2-1 references the object model defined at </w:t>
+        <w:t xml:space="preserve"> Resource shall be further constrained as described in Table 3.Y1.4.1.2.2-1.  The Element column in Table 3.Y1.4.1.2.2-1 references the object model defined at </w:t>
       </w:r>
       <w:hyperlink r:id="rId28" w:anchor="resource" w:history="1">
         <w:r>
@@ -14992,18 +16514,10 @@
         <w:pStyle w:val="TableTitle"/>
       </w:pPr>
       <w:r>
-        <w:t xml:space="preserve">Table </w:t>
-      </w:r>
-      <w:proofErr w:type="gramStart"/>
-      <w:r>
-        <w:t>3.</w:t>
-      </w:r>
-      <w:r>
-        <w:t>Y</w:t>
-      </w:r>
-      <w:proofErr w:type="gramEnd"/>
-      <w:r>
-        <w:t>1</w:t>
+        <w:t>Table 3.</w:t>
+      </w:r>
+      <w:r>
+        <w:t>Y1</w:t>
       </w:r>
       <w:r>
         <w:t>.4.</w:t>
@@ -16028,9 +17542,9 @@
         </w:tabs>
         <w:ind w:left="0" w:firstLine="0"/>
       </w:pPr>
-      <w:bookmarkStart w:id="86" w:name="_Toc345074680"/>
-      <w:bookmarkStart w:id="87" w:name="_Toc500238782"/>
-      <w:bookmarkStart w:id="88" w:name="_Toc7702401"/>
+      <w:bookmarkStart w:id="87" w:name="_Toc345074680"/>
+      <w:bookmarkStart w:id="88" w:name="_Toc500238782"/>
+      <w:bookmarkStart w:id="89" w:name="_Toc7702401"/>
       <w:r>
         <w:t>3.Y</w:t>
       </w:r>
@@ -16040,9 +17554,9 @@
       <w:r>
         <w:t>.4.1.3 Expected Actions</w:t>
       </w:r>
-      <w:bookmarkEnd w:id="86"/>
       <w:bookmarkEnd w:id="87"/>
       <w:bookmarkEnd w:id="88"/>
+      <w:bookmarkEnd w:id="89"/>
       <w:r>
         <w:tab/>
       </w:r>
@@ -16100,21 +17614,7 @@
         <w:rPr>
           <w:i w:val="0"/>
         </w:rPr>
-        <w:t xml:space="preserve">, return a Mobile Patient Identity Feed Response message (Section </w:t>
-      </w:r>
-      <w:proofErr w:type="gramStart"/>
-      <w:r>
-        <w:rPr>
-          <w:i w:val="0"/>
-        </w:rPr>
-        <w:t>3.Y</w:t>
-      </w:r>
-      <w:proofErr w:type="gramEnd"/>
-      <w:r>
-        <w:rPr>
-          <w:i w:val="0"/>
-        </w:rPr>
-        <w:t>1.4.2)</w:t>
+        <w:t>, return a Mobile Patient Identity Feed Response message (Section 3.Y1.4.2)</w:t>
       </w:r>
       <w:r>
         <w:rPr>
@@ -16274,9 +17774,9 @@
         <w:pStyle w:val="Heading4"/>
         <w:ind w:left="0" w:firstLine="0"/>
       </w:pPr>
-      <w:bookmarkStart w:id="89" w:name="_Toc345074681"/>
-      <w:bookmarkStart w:id="90" w:name="_Toc500238783"/>
-      <w:bookmarkStart w:id="91" w:name="_Toc7702402"/>
+      <w:bookmarkStart w:id="90" w:name="_Toc345074681"/>
+      <w:bookmarkStart w:id="91" w:name="_Toc500238783"/>
+      <w:bookmarkStart w:id="92" w:name="_Toc7702402"/>
       <w:r>
         <w:t>3.Y</w:t>
       </w:r>
@@ -16286,21 +17786,21 @@
       <w:r>
         <w:t xml:space="preserve">.4.2 </w:t>
       </w:r>
-      <w:bookmarkEnd w:id="89"/>
       <w:bookmarkEnd w:id="90"/>
+      <w:bookmarkEnd w:id="91"/>
       <w:r>
         <w:t>Mobile Patient Identity Feed Response</w:t>
       </w:r>
-      <w:bookmarkEnd w:id="91"/>
+      <w:bookmarkEnd w:id="92"/>
     </w:p>
     <w:p>
       <w:pPr>
         <w:pStyle w:val="Heading5"/>
         <w:ind w:left="0" w:firstLine="0"/>
       </w:pPr>
-      <w:bookmarkStart w:id="92" w:name="_Toc345074682"/>
-      <w:bookmarkStart w:id="93" w:name="_Toc500238784"/>
-      <w:bookmarkStart w:id="94" w:name="_Toc7702403"/>
+      <w:bookmarkStart w:id="93" w:name="_Toc345074682"/>
+      <w:bookmarkStart w:id="94" w:name="_Toc500238784"/>
+      <w:bookmarkStart w:id="95" w:name="_Toc7702403"/>
       <w:r>
         <w:t>3.Y</w:t>
       </w:r>
@@ -16310,9 +17810,9 @@
       <w:r>
         <w:t>.4.2.1 Trigger Events</w:t>
       </w:r>
-      <w:bookmarkEnd w:id="92"/>
       <w:bookmarkEnd w:id="93"/>
       <w:bookmarkEnd w:id="94"/>
+      <w:bookmarkEnd w:id="95"/>
     </w:p>
     <w:p>
       <w:pPr>
@@ -16333,9 +17833,9 @@
         <w:pStyle w:val="Heading5"/>
         <w:ind w:left="0" w:firstLine="0"/>
       </w:pPr>
-      <w:bookmarkStart w:id="95" w:name="_Toc345074683"/>
-      <w:bookmarkStart w:id="96" w:name="_Toc500238785"/>
-      <w:bookmarkStart w:id="97" w:name="_Toc7702404"/>
+      <w:bookmarkStart w:id="96" w:name="_Toc345074683"/>
+      <w:bookmarkStart w:id="97" w:name="_Toc500238785"/>
+      <w:bookmarkStart w:id="98" w:name="_Toc7702404"/>
       <w:r>
         <w:t>3.Y</w:t>
       </w:r>
@@ -16345,9 +17845,9 @@
       <w:r>
         <w:t>.4.2.2 Message Semantics</w:t>
       </w:r>
-      <w:bookmarkEnd w:id="95"/>
       <w:bookmarkEnd w:id="96"/>
       <w:bookmarkEnd w:id="97"/>
+      <w:bookmarkEnd w:id="98"/>
     </w:p>
     <w:p>
       <w:pPr>
@@ -16404,9 +17904,9 @@
         <w:pStyle w:val="Heading5"/>
         <w:ind w:left="0" w:firstLine="0"/>
       </w:pPr>
-      <w:bookmarkStart w:id="98" w:name="_Toc345074684"/>
-      <w:bookmarkStart w:id="99" w:name="_Toc500238786"/>
-      <w:bookmarkStart w:id="100" w:name="_Toc7702405"/>
+      <w:bookmarkStart w:id="99" w:name="_Toc345074684"/>
+      <w:bookmarkStart w:id="100" w:name="_Toc500238786"/>
+      <w:bookmarkStart w:id="101" w:name="_Toc7702405"/>
       <w:r>
         <w:lastRenderedPageBreak/>
         <w:t>3.Y</w:t>
@@ -16417,9 +17917,9 @@
       <w:r>
         <w:t>.4.2.3 Expected Actions</w:t>
       </w:r>
-      <w:bookmarkEnd w:id="98"/>
       <w:bookmarkEnd w:id="99"/>
       <w:bookmarkEnd w:id="100"/>
+      <w:bookmarkEnd w:id="101"/>
     </w:p>
     <w:p>
       <w:pPr>
@@ -16428,8 +17928,8 @@
           <w:i w:val="0"/>
         </w:rPr>
       </w:pPr>
-      <w:bookmarkStart w:id="101" w:name="OLE_LINK5"/>
-      <w:bookmarkStart w:id="102" w:name="OLE_LINK6"/>
+      <w:bookmarkStart w:id="102" w:name="OLE_LINK5"/>
+      <w:bookmarkStart w:id="103" w:name="OLE_LINK6"/>
       <w:r>
         <w:rPr>
           <w:i w:val="0"/>
@@ -16442,10 +17942,10 @@
         <w:pStyle w:val="Heading3"/>
         <w:ind w:left="0" w:firstLine="0"/>
       </w:pPr>
-      <w:bookmarkStart w:id="103" w:name="_Toc500238788"/>
-      <w:bookmarkStart w:id="104" w:name="_Toc7702406"/>
-      <w:bookmarkEnd w:id="101"/>
+      <w:bookmarkStart w:id="104" w:name="_Toc500238788"/>
+      <w:bookmarkStart w:id="105" w:name="_Toc7702406"/>
       <w:bookmarkEnd w:id="102"/>
+      <w:bookmarkEnd w:id="103"/>
       <w:r>
         <w:t>3.Y</w:t>
       </w:r>
@@ -16461,8 +17961,8 @@
       <w:r>
         <w:t xml:space="preserve"> Security Considerations</w:t>
       </w:r>
-      <w:bookmarkEnd w:id="103"/>
       <w:bookmarkEnd w:id="104"/>
+      <w:bookmarkEnd w:id="105"/>
     </w:p>
     <w:p>
       <w:pPr>
@@ -16532,8 +18032,6 @@
       <w:r>
         <w:t>The Feed transaction needs both server authentication and client authentication, so that the client knows that the feed is going to the correct destination (server) and that the destination (server) knows the authenticity of the source (client). The content needs to be protected against integrity failures, and confidentiality failures. The common use of https, with server-side authentication, can address most of these requirements, however common https does not address client authentication. For this client authentication function, one could either use the mutual-authenticated-TLS found in ATNA, or OAuth mechanism found in IUA. Other solutions can be used as appropriate agreement between client and server.</w:t>
       </w:r>
-      <w:bookmarkStart w:id="105" w:name="_GoBack"/>
-      <w:bookmarkEnd w:id="105"/>
     </w:p>
     <w:p>
       <w:pPr>
@@ -25791,13 +27289,8 @@
         <w:pStyle w:val="EditorInstructions"/>
       </w:pPr>
       <w:r>
-        <w:t xml:space="preserve">Add Section </w:t>
-      </w:r>
-      <w:proofErr w:type="gramStart"/>
-      <w:r>
-        <w:t>3.Y</w:t>
-      </w:r>
-      <w:proofErr w:type="gramEnd"/>
+        <w:t>Add Section 3.Y</w:t>
+      </w:r>
       <w:r>
         <w:t>2</w:t>
       </w:r>
@@ -25890,13 +27383,8 @@
         <w:pStyle w:val="TableTitle"/>
       </w:pPr>
       <w:r>
-        <w:t xml:space="preserve">Table </w:t>
-      </w:r>
-      <w:proofErr w:type="gramStart"/>
-      <w:r>
-        <w:t>3.Y</w:t>
-      </w:r>
-      <w:proofErr w:type="gramEnd"/>
+        <w:t>Table 3.Y</w:t>
+      </w:r>
       <w:r>
         <w:t>2</w:t>
       </w:r>
@@ -26193,14 +27681,14 @@
                           </a:ln>
                           <a:extLst>
                             <a:ext uri="{909E8E84-426E-40dd-AFC4-6F175D3DCCD1}">
-                              <a14:hiddenFill xmlns:arto="http://schemas.microsoft.com/office/word/2006/arto" xmlns:a14="http://schemas.microsoft.com/office/drawing/2010/main" xmlns:w="http://schemas.openxmlformats.org/wordprocessingml/2006/main" xmlns:w10="urn:schemas-microsoft-com:office:word" xmlns:v="urn:schemas-microsoft-com:vml" xmlns:o="urn:schemas-microsoft-com:office:office" xmlns:mv="urn:schemas-microsoft-com:mac:vml" xmlns:mo="http://schemas.microsoft.com/office/mac/office/2008/main" xmlns="">
+                              <a14:hiddenFill xmlns="" xmlns:mo="http://schemas.microsoft.com/office/mac/office/2008/main" xmlns:mv="urn:schemas-microsoft-com:mac:vml" xmlns:o="urn:schemas-microsoft-com:office:office" xmlns:v="urn:schemas-microsoft-com:vml" xmlns:w10="urn:schemas-microsoft-com:office:word" xmlns:w="http://schemas.openxmlformats.org/wordprocessingml/2006/main" xmlns:a14="http://schemas.microsoft.com/office/drawing/2010/main" xmlns:arto="http://schemas.microsoft.com/office/word/2006/arto">
                                 <a:solidFill>
                                   <a:srgbClr val="FFFFFF"/>
                                 </a:solidFill>
                               </a14:hiddenFill>
                             </a:ext>
                             <a:ext uri="{91240B29-F687-4f45-9708-019B960494DF}">
-                              <a14:hiddenLine xmlns:arto="http://schemas.microsoft.com/office/word/2006/arto" xmlns:a14="http://schemas.microsoft.com/office/drawing/2010/main" xmlns:w="http://schemas.openxmlformats.org/wordprocessingml/2006/main" xmlns:w10="urn:schemas-microsoft-com:office:word" xmlns:v="urn:schemas-microsoft-com:vml" xmlns:o="urn:schemas-microsoft-com:office:office" xmlns:mv="urn:schemas-microsoft-com:mac:vml" xmlns:mo="http://schemas.microsoft.com/office/mac/office/2008/main" xmlns="" w="9525">
+                              <a14:hiddenLine xmlns="" xmlns:mo="http://schemas.microsoft.com/office/mac/office/2008/main" xmlns:mv="urn:schemas-microsoft-com:mac:vml" xmlns:o="urn:schemas-microsoft-com:office:office" xmlns:v="urn:schemas-microsoft-com:vml" xmlns:w10="urn:schemas-microsoft-com:office:word" xmlns:w="http://schemas.openxmlformats.org/wordprocessingml/2006/main" xmlns:a14="http://schemas.microsoft.com/office/drawing/2010/main" xmlns:arto="http://schemas.microsoft.com/office/word/2006/arto" w="9525">
                                 <a:solidFill>
                                   <a:srgbClr val="000000"/>
                                 </a:solidFill>
@@ -26254,14 +27742,14 @@
                           </a:ln>
                           <a:extLst>
                             <a:ext uri="{909E8E84-426E-40dd-AFC4-6F175D3DCCD1}">
-                              <a14:hiddenFill xmlns:arto="http://schemas.microsoft.com/office/word/2006/arto" xmlns:a14="http://schemas.microsoft.com/office/drawing/2010/main" xmlns:w="http://schemas.openxmlformats.org/wordprocessingml/2006/main" xmlns:w10="urn:schemas-microsoft-com:office:word" xmlns:v="urn:schemas-microsoft-com:vml" xmlns:o="urn:schemas-microsoft-com:office:office" xmlns:mv="urn:schemas-microsoft-com:mac:vml" xmlns:mo="http://schemas.microsoft.com/office/mac/office/2008/main" xmlns="">
+                              <a14:hiddenFill xmlns="" xmlns:mo="http://schemas.microsoft.com/office/mac/office/2008/main" xmlns:mv="urn:schemas-microsoft-com:mac:vml" xmlns:o="urn:schemas-microsoft-com:office:office" xmlns:v="urn:schemas-microsoft-com:vml" xmlns:w10="urn:schemas-microsoft-com:office:word" xmlns:w="http://schemas.openxmlformats.org/wordprocessingml/2006/main" xmlns:a14="http://schemas.microsoft.com/office/drawing/2010/main" xmlns:arto="http://schemas.microsoft.com/office/word/2006/arto">
                                 <a:solidFill>
                                   <a:srgbClr val="FFFFFF"/>
                                 </a:solidFill>
                               </a14:hiddenFill>
                             </a:ext>
                             <a:ext uri="{91240B29-F687-4f45-9708-019B960494DF}">
-                              <a14:hiddenLine xmlns:arto="http://schemas.microsoft.com/office/word/2006/arto" xmlns:a14="http://schemas.microsoft.com/office/drawing/2010/main" xmlns:w="http://schemas.openxmlformats.org/wordprocessingml/2006/main" xmlns:w10="urn:schemas-microsoft-com:office:word" xmlns:v="urn:schemas-microsoft-com:vml" xmlns:o="urn:schemas-microsoft-com:office:office" xmlns:mv="urn:schemas-microsoft-com:mac:vml" xmlns:mo="http://schemas.microsoft.com/office/mac/office/2008/main" xmlns="" w="9525">
+                              <a14:hiddenLine xmlns="" xmlns:mo="http://schemas.microsoft.com/office/mac/office/2008/main" xmlns:mv="urn:schemas-microsoft-com:mac:vml" xmlns:o="urn:schemas-microsoft-com:office:office" xmlns:v="urn:schemas-microsoft-com:vml" xmlns:w10="urn:schemas-microsoft-com:office:word" xmlns:w="http://schemas.openxmlformats.org/wordprocessingml/2006/main" xmlns:a14="http://schemas.microsoft.com/office/drawing/2010/main" xmlns:arto="http://schemas.microsoft.com/office/word/2006/arto" w="9525">
                                 <a:solidFill>
                                   <a:srgbClr val="000000"/>
                                 </a:solidFill>
@@ -26317,7 +27805,7 @@
                           </a:ln>
                           <a:extLst>
                             <a:ext uri="{91240B29-F687-4f45-9708-019B960494DF}">
-                              <a14:hiddenLine xmlns:arto="http://schemas.microsoft.com/office/word/2006/arto" xmlns:a14="http://schemas.microsoft.com/office/drawing/2010/main" xmlns:w="http://schemas.openxmlformats.org/wordprocessingml/2006/main" xmlns:w10="urn:schemas-microsoft-com:office:word" xmlns:v="urn:schemas-microsoft-com:vml" xmlns:o="urn:schemas-microsoft-com:office:office" xmlns:mv="urn:schemas-microsoft-com:mac:vml" xmlns:mo="http://schemas.microsoft.com/office/mac/office/2008/main" xmlns="" w="9525">
+                              <a14:hiddenLine xmlns="" xmlns:mo="http://schemas.microsoft.com/office/mac/office/2008/main" xmlns:mv="urn:schemas-microsoft-com:mac:vml" xmlns:o="urn:schemas-microsoft-com:office:office" xmlns:v="urn:schemas-microsoft-com:vml" xmlns:w10="urn:schemas-microsoft-com:office:word" xmlns:w="http://schemas.openxmlformats.org/wordprocessingml/2006/main" xmlns:a14="http://schemas.microsoft.com/office/drawing/2010/main" xmlns:arto="http://schemas.microsoft.com/office/word/2006/arto" w="9525">
                                 <a:solidFill>
                                   <a:srgbClr val="000000"/>
                                 </a:solidFill>
@@ -26377,7 +27865,7 @@
                           </a:ln>
                           <a:extLst>
                             <a:ext uri="{909E8E84-426E-40dd-AFC4-6F175D3DCCD1}">
-                              <a14:hiddenFill xmlns:arto="http://schemas.microsoft.com/office/word/2006/arto" xmlns:a14="http://schemas.microsoft.com/office/drawing/2010/main" xmlns:w="http://schemas.openxmlformats.org/wordprocessingml/2006/main" xmlns:w10="urn:schemas-microsoft-com:office:word" xmlns:v="urn:schemas-microsoft-com:vml" xmlns:o="urn:schemas-microsoft-com:office:office" xmlns:mv="urn:schemas-microsoft-com:mac:vml" xmlns:mo="http://schemas.microsoft.com/office/mac/office/2008/main" xmlns="">
+                              <a14:hiddenFill xmlns="" xmlns:mo="http://schemas.microsoft.com/office/mac/office/2008/main" xmlns:mv="urn:schemas-microsoft-com:mac:vml" xmlns:o="urn:schemas-microsoft-com:office:office" xmlns:v="urn:schemas-microsoft-com:vml" xmlns:w10="urn:schemas-microsoft-com:office:word" xmlns:w="http://schemas.openxmlformats.org/wordprocessingml/2006/main" xmlns:a14="http://schemas.microsoft.com/office/drawing/2010/main" xmlns:arto="http://schemas.microsoft.com/office/word/2006/arto">
                                 <a:noFill/>
                               </a14:hiddenFill>
                             </a:ext>
@@ -26410,7 +27898,7 @@
                           </a:ln>
                           <a:extLst>
                             <a:ext uri="{909E8E84-426E-40dd-AFC4-6F175D3DCCD1}">
-                              <a14:hiddenFill xmlns:arto="http://schemas.microsoft.com/office/word/2006/arto" xmlns:a14="http://schemas.microsoft.com/office/drawing/2010/main" xmlns:w="http://schemas.openxmlformats.org/wordprocessingml/2006/main" xmlns:w10="urn:schemas-microsoft-com:office:word" xmlns:v="urn:schemas-microsoft-com:vml" xmlns:o="urn:schemas-microsoft-com:office:office" xmlns:mv="urn:schemas-microsoft-com:mac:vml" xmlns:mo="http://schemas.microsoft.com/office/mac/office/2008/main" xmlns="">
+                              <a14:hiddenFill xmlns="" xmlns:mo="http://schemas.microsoft.com/office/mac/office/2008/main" xmlns:mv="urn:schemas-microsoft-com:mac:vml" xmlns:o="urn:schemas-microsoft-com:office:office" xmlns:v="urn:schemas-microsoft-com:vml" xmlns:w10="urn:schemas-microsoft-com:office:word" xmlns:w="http://schemas.openxmlformats.org/wordprocessingml/2006/main" xmlns:a14="http://schemas.microsoft.com/office/drawing/2010/main" xmlns:arto="http://schemas.microsoft.com/office/word/2006/arto">
                                 <a:noFill/>
                               </a14:hiddenFill>
                             </a:ext>
@@ -26500,7 +27988,7 @@
                           </a:ln>
                           <a:extLst>
                             <a:ext uri="{909E8E84-426E-40dd-AFC4-6F175D3DCCD1}">
-                              <a14:hiddenFill xmlns:arto="http://schemas.microsoft.com/office/word/2006/arto" xmlns:a14="http://schemas.microsoft.com/office/drawing/2010/main" xmlns:w="http://schemas.openxmlformats.org/wordprocessingml/2006/main" xmlns:w10="urn:schemas-microsoft-com:office:word" xmlns:v="urn:schemas-microsoft-com:vml" xmlns:o="urn:schemas-microsoft-com:office:office" xmlns:mv="urn:schemas-microsoft-com:mac:vml" xmlns:mo="http://schemas.microsoft.com/office/mac/office/2008/main" xmlns="">
+                              <a14:hiddenFill xmlns="" xmlns:mo="http://schemas.microsoft.com/office/mac/office/2008/main" xmlns:mv="urn:schemas-microsoft-com:mac:vml" xmlns:o="urn:schemas-microsoft-com:office:office" xmlns:v="urn:schemas-microsoft-com:vml" xmlns:w10="urn:schemas-microsoft-com:office:word" xmlns:w="http://schemas.openxmlformats.org/wordprocessingml/2006/main" xmlns:a14="http://schemas.microsoft.com/office/drawing/2010/main" xmlns:arto="http://schemas.microsoft.com/office/word/2006/arto">
                                 <a:noFill/>
                               </a14:hiddenFill>
                             </a:ext>
@@ -26529,7 +28017,7 @@
                           </a:ln>
                           <a:extLst>
                             <a:ext uri="{91240B29-F687-4f45-9708-019B960494DF}">
-                              <a14:hiddenLine xmlns:arto="http://schemas.microsoft.com/office/word/2006/arto" xmlns:a14="http://schemas.microsoft.com/office/drawing/2010/main" xmlns:w="http://schemas.openxmlformats.org/wordprocessingml/2006/main" xmlns:w10="urn:schemas-microsoft-com:office:word" xmlns:v="urn:schemas-microsoft-com:vml" xmlns:o="urn:schemas-microsoft-com:office:office" xmlns:mv="urn:schemas-microsoft-com:mac:vml" xmlns:mo="http://schemas.microsoft.com/office/mac/office/2008/main" xmlns="" w="9525">
+                              <a14:hiddenLine xmlns="" xmlns:mo="http://schemas.microsoft.com/office/mac/office/2008/main" xmlns:mv="urn:schemas-microsoft-com:mac:vml" xmlns:o="urn:schemas-microsoft-com:office:office" xmlns:v="urn:schemas-microsoft-com:vml" xmlns:w10="urn:schemas-microsoft-com:office:word" xmlns:w="http://schemas.openxmlformats.org/wordprocessingml/2006/main" xmlns:a14="http://schemas.microsoft.com/office/drawing/2010/main" xmlns:arto="http://schemas.microsoft.com/office/word/2006/arto" w="9525">
                                 <a:solidFill>
                                   <a:srgbClr val="000000"/>
                                 </a:solidFill>
@@ -26588,7 +28076,7 @@
                           </a:ln>
                           <a:extLst>
                             <a:ext uri="{909E8E84-426E-40dd-AFC4-6F175D3DCCD1}">
-                              <a14:hiddenFill xmlns:arto="http://schemas.microsoft.com/office/word/2006/arto" xmlns:a14="http://schemas.microsoft.com/office/drawing/2010/main" xmlns:w="http://schemas.openxmlformats.org/wordprocessingml/2006/main" xmlns:w10="urn:schemas-microsoft-com:office:word" xmlns:v="urn:schemas-microsoft-com:vml" xmlns:o="urn:schemas-microsoft-com:office:office" xmlns:mv="urn:schemas-microsoft-com:mac:vml" xmlns:mo="http://schemas.microsoft.com/office/mac/office/2008/main" xmlns="">
+                              <a14:hiddenFill xmlns="" xmlns:mo="http://schemas.microsoft.com/office/mac/office/2008/main" xmlns:mv="urn:schemas-microsoft-com:mac:vml" xmlns:o="urn:schemas-microsoft-com:office:office" xmlns:v="urn:schemas-microsoft-com:vml" xmlns:w10="urn:schemas-microsoft-com:office:word" xmlns:w="http://schemas.openxmlformats.org/wordprocessingml/2006/main" xmlns:a14="http://schemas.microsoft.com/office/drawing/2010/main" xmlns:arto="http://schemas.microsoft.com/office/word/2006/arto">
                                 <a:noFill/>
                               </a14:hiddenFill>
                             </a:ext>
@@ -26615,14 +28103,14 @@
                           </a:ln>
                           <a:extLst>
                             <a:ext uri="{909E8E84-426E-40dd-AFC4-6F175D3DCCD1}">
-                              <a14:hiddenFill xmlns:lc="http://schemas.openxmlformats.org/drawingml/2006/lockedCanvas" xmlns="" xmlns:mo="http://schemas.microsoft.com/office/mac/office/2008/main" xmlns:mv="urn:schemas-microsoft-com:mac:vml" xmlns:o="urn:schemas-microsoft-com:office:office" xmlns:v="urn:schemas-microsoft-com:vml" xmlns:w10="urn:schemas-microsoft-com:office:word" xmlns:w="http://schemas.openxmlformats.org/wordprocessingml/2006/main" xmlns:a14="http://schemas.microsoft.com/office/drawing/2010/main" xmlns:arto="http://schemas.microsoft.com/office/word/2006/arto">
+                              <a14:hiddenFill xmlns:arto="http://schemas.microsoft.com/office/word/2006/arto" xmlns:a14="http://schemas.microsoft.com/office/drawing/2010/main" xmlns:w="http://schemas.openxmlformats.org/wordprocessingml/2006/main" xmlns:w10="urn:schemas-microsoft-com:office:word" xmlns:v="urn:schemas-microsoft-com:vml" xmlns:o="urn:schemas-microsoft-com:office:office" xmlns:mv="urn:schemas-microsoft-com:mac:vml" xmlns:mo="http://schemas.microsoft.com/office/mac/office/2008/main" xmlns="" xmlns:lc="http://schemas.openxmlformats.org/drawingml/2006/lockedCanvas">
                                 <a:solidFill>
                                   <a:srgbClr val="FFFFFF"/>
                                 </a:solidFill>
                               </a14:hiddenFill>
                             </a:ext>
                             <a:ext uri="{91240B29-F687-4f45-9708-019B960494DF}">
-                              <a14:hiddenLine xmlns:lc="http://schemas.openxmlformats.org/drawingml/2006/lockedCanvas" xmlns="" xmlns:mo="http://schemas.microsoft.com/office/mac/office/2008/main" xmlns:mv="urn:schemas-microsoft-com:mac:vml" xmlns:o="urn:schemas-microsoft-com:office:office" xmlns:v="urn:schemas-microsoft-com:vml" xmlns:w10="urn:schemas-microsoft-com:office:word" xmlns:w="http://schemas.openxmlformats.org/wordprocessingml/2006/main" xmlns:a14="http://schemas.microsoft.com/office/drawing/2010/main" xmlns:arto="http://schemas.microsoft.com/office/word/2006/arto" w="9525">
+                              <a14:hiddenLine xmlns:arto="http://schemas.microsoft.com/office/word/2006/arto" xmlns:a14="http://schemas.microsoft.com/office/drawing/2010/main" xmlns:w="http://schemas.openxmlformats.org/wordprocessingml/2006/main" xmlns:w10="urn:schemas-microsoft-com:office:word" xmlns:v="urn:schemas-microsoft-com:vml" xmlns:o="urn:schemas-microsoft-com:office:office" xmlns:mv="urn:schemas-microsoft-com:mac:vml" xmlns:mo="http://schemas.microsoft.com/office/mac/office/2008/main" xmlns="" xmlns:lc="http://schemas.openxmlformats.org/drawingml/2006/lockedCanvas" w="9525">
                                 <a:solidFill>
                                   <a:srgbClr val="000000"/>
                                 </a:solidFill>
@@ -26672,14 +28160,14 @@
                           </a:ln>
                           <a:extLst>
                             <a:ext uri="{909E8E84-426E-40dd-AFC4-6F175D3DCCD1}">
-                              <a14:hiddenFill xmlns:lc="http://schemas.openxmlformats.org/drawingml/2006/lockedCanvas" xmlns="" xmlns:mo="http://schemas.microsoft.com/office/mac/office/2008/main" xmlns:mv="urn:schemas-microsoft-com:mac:vml" xmlns:o="urn:schemas-microsoft-com:office:office" xmlns:v="urn:schemas-microsoft-com:vml" xmlns:w10="urn:schemas-microsoft-com:office:word" xmlns:w="http://schemas.openxmlformats.org/wordprocessingml/2006/main" xmlns:a14="http://schemas.microsoft.com/office/drawing/2010/main" xmlns:arto="http://schemas.microsoft.com/office/word/2006/arto">
+                              <a14:hiddenFill xmlns:arto="http://schemas.microsoft.com/office/word/2006/arto" xmlns:a14="http://schemas.microsoft.com/office/drawing/2010/main" xmlns:w="http://schemas.openxmlformats.org/wordprocessingml/2006/main" xmlns:w10="urn:schemas-microsoft-com:office:word" xmlns:v="urn:schemas-microsoft-com:vml" xmlns:o="urn:schemas-microsoft-com:office:office" xmlns:mv="urn:schemas-microsoft-com:mac:vml" xmlns:mo="http://schemas.microsoft.com/office/mac/office/2008/main" xmlns="" xmlns:lc="http://schemas.openxmlformats.org/drawingml/2006/lockedCanvas">
                                 <a:solidFill>
                                   <a:srgbClr val="FFFFFF"/>
                                 </a:solidFill>
                               </a14:hiddenFill>
                             </a:ext>
                             <a:ext uri="{91240B29-F687-4f45-9708-019B960494DF}">
-                              <a14:hiddenLine xmlns:lc="http://schemas.openxmlformats.org/drawingml/2006/lockedCanvas" xmlns="" xmlns:mo="http://schemas.microsoft.com/office/mac/office/2008/main" xmlns:mv="urn:schemas-microsoft-com:mac:vml" xmlns:o="urn:schemas-microsoft-com:office:office" xmlns:v="urn:schemas-microsoft-com:vml" xmlns:w10="urn:schemas-microsoft-com:office:word" xmlns:w="http://schemas.openxmlformats.org/wordprocessingml/2006/main" xmlns:a14="http://schemas.microsoft.com/office/drawing/2010/main" xmlns:arto="http://schemas.microsoft.com/office/word/2006/arto" w="9525">
+                              <a14:hiddenLine xmlns:arto="http://schemas.microsoft.com/office/word/2006/arto" xmlns:a14="http://schemas.microsoft.com/office/drawing/2010/main" xmlns:w="http://schemas.openxmlformats.org/wordprocessingml/2006/main" xmlns:w10="urn:schemas-microsoft-com:office:word" xmlns:v="urn:schemas-microsoft-com:vml" xmlns:o="urn:schemas-microsoft-com:office:office" xmlns:mv="urn:schemas-microsoft-com:mac:vml" xmlns:mo="http://schemas.microsoft.com/office/mac/office/2008/main" xmlns="" xmlns:lc="http://schemas.openxmlformats.org/drawingml/2006/lockedCanvas" w="9525">
                                 <a:solidFill>
                                   <a:srgbClr val="000000"/>
                                 </a:solidFill>
@@ -26734,7 +28222,7 @@
                           </a:ln>
                           <a:extLst>
                             <a:ext uri="{909E8E84-426E-40dd-AFC4-6F175D3DCCD1}">
-                              <a14:hiddenFill xmlns:lc="http://schemas.openxmlformats.org/drawingml/2006/lockedCanvas" xmlns="" xmlns:mo="http://schemas.microsoft.com/office/mac/office/2008/main" xmlns:mv="urn:schemas-microsoft-com:mac:vml" xmlns:o="urn:schemas-microsoft-com:office:office" xmlns:v="urn:schemas-microsoft-com:vml" xmlns:w10="urn:schemas-microsoft-com:office:word" xmlns:w="http://schemas.openxmlformats.org/wordprocessingml/2006/main" xmlns:a14="http://schemas.microsoft.com/office/drawing/2010/main" xmlns:arto="http://schemas.microsoft.com/office/word/2006/arto">
+                              <a14:hiddenFill xmlns:arto="http://schemas.microsoft.com/office/word/2006/arto" xmlns:a14="http://schemas.microsoft.com/office/drawing/2010/main" xmlns:w="http://schemas.openxmlformats.org/wordprocessingml/2006/main" xmlns:w10="urn:schemas-microsoft-com:office:word" xmlns:v="urn:schemas-microsoft-com:vml" xmlns:o="urn:schemas-microsoft-com:office:office" xmlns:mv="urn:schemas-microsoft-com:mac:vml" xmlns:mo="http://schemas.microsoft.com/office/mac/office/2008/main" xmlns="" xmlns:lc="http://schemas.openxmlformats.org/drawingml/2006/lockedCanvas">
                                 <a:noFill/>
                               </a14:hiddenFill>
                             </a:ext>
@@ -26766,7 +28254,7 @@
                           </a:ln>
                           <a:extLst>
                             <a:ext uri="{909E8E84-426E-40dd-AFC4-6F175D3DCCD1}">
-                              <a14:hiddenFill xmlns:lc="http://schemas.openxmlformats.org/drawingml/2006/lockedCanvas" xmlns="" xmlns:mo="http://schemas.microsoft.com/office/mac/office/2008/main" xmlns:mv="urn:schemas-microsoft-com:mac:vml" xmlns:o="urn:schemas-microsoft-com:office:office" xmlns:v="urn:schemas-microsoft-com:vml" xmlns:w10="urn:schemas-microsoft-com:office:word" xmlns:w="http://schemas.openxmlformats.org/wordprocessingml/2006/main" xmlns:a14="http://schemas.microsoft.com/office/drawing/2010/main" xmlns:arto="http://schemas.microsoft.com/office/word/2006/arto">
+                              <a14:hiddenFill xmlns:arto="http://schemas.microsoft.com/office/word/2006/arto" xmlns:a14="http://schemas.microsoft.com/office/drawing/2010/main" xmlns:w="http://schemas.openxmlformats.org/wordprocessingml/2006/main" xmlns:w10="urn:schemas-microsoft-com:office:word" xmlns:v="urn:schemas-microsoft-com:vml" xmlns:o="urn:schemas-microsoft-com:office:office" xmlns:mv="urn:schemas-microsoft-com:mac:vml" xmlns:mo="http://schemas.microsoft.com/office/mac/office/2008/main" xmlns="" xmlns:lc="http://schemas.openxmlformats.org/drawingml/2006/lockedCanvas">
                                 <a:noFill/>
                               </a14:hiddenFill>
                             </a:ext>
@@ -26793,14 +28281,14 @@
                           </a:ln>
                           <a:extLst>
                             <a:ext uri="{909E8E84-426E-40dd-AFC4-6F175D3DCCD1}">
-                              <a14:hiddenFill xmlns:lc="http://schemas.openxmlformats.org/drawingml/2006/lockedCanvas" xmlns:arto="http://schemas.microsoft.com/office/word/2006/arto" xmlns:a14="http://schemas.microsoft.com/office/drawing/2010/main" xmlns:w="http://schemas.openxmlformats.org/wordprocessingml/2006/main" xmlns:w10="urn:schemas-microsoft-com:office:word" xmlns:v="urn:schemas-microsoft-com:vml" xmlns:o="urn:schemas-microsoft-com:office:office" xmlns:mv="urn:schemas-microsoft-com:mac:vml" xmlns:mo="http://schemas.microsoft.com/office/mac/office/2008/main" xmlns="">
+                              <a14:hiddenFill xmlns="" xmlns:mo="http://schemas.microsoft.com/office/mac/office/2008/main" xmlns:mv="urn:schemas-microsoft-com:mac:vml" xmlns:o="urn:schemas-microsoft-com:office:office" xmlns:v="urn:schemas-microsoft-com:vml" xmlns:w10="urn:schemas-microsoft-com:office:word" xmlns:w="http://schemas.openxmlformats.org/wordprocessingml/2006/main" xmlns:a14="http://schemas.microsoft.com/office/drawing/2010/main" xmlns:arto="http://schemas.microsoft.com/office/word/2006/arto" xmlns:lc="http://schemas.openxmlformats.org/drawingml/2006/lockedCanvas">
                                 <a:solidFill>
                                   <a:srgbClr val="FFFFFF"/>
                                 </a:solidFill>
                               </a14:hiddenFill>
                             </a:ext>
                             <a:ext uri="{91240B29-F687-4f45-9708-019B960494DF}">
-                              <a14:hiddenLine xmlns:lc="http://schemas.openxmlformats.org/drawingml/2006/lockedCanvas" xmlns:arto="http://schemas.microsoft.com/office/word/2006/arto" xmlns:a14="http://schemas.microsoft.com/office/drawing/2010/main" xmlns:w="http://schemas.openxmlformats.org/wordprocessingml/2006/main" xmlns:w10="urn:schemas-microsoft-com:office:word" xmlns:v="urn:schemas-microsoft-com:vml" xmlns:o="urn:schemas-microsoft-com:office:office" xmlns:mv="urn:schemas-microsoft-com:mac:vml" xmlns:mo="http://schemas.microsoft.com/office/mac/office/2008/main" xmlns="" w="9525">
+                              <a14:hiddenLine xmlns="" xmlns:mo="http://schemas.microsoft.com/office/mac/office/2008/main" xmlns:mv="urn:schemas-microsoft-com:mac:vml" xmlns:o="urn:schemas-microsoft-com:office:office" xmlns:v="urn:schemas-microsoft-com:vml" xmlns:w10="urn:schemas-microsoft-com:office:word" xmlns:w="http://schemas.openxmlformats.org/wordprocessingml/2006/main" xmlns:a14="http://schemas.microsoft.com/office/drawing/2010/main" xmlns:arto="http://schemas.microsoft.com/office/word/2006/arto" xmlns:lc="http://schemas.openxmlformats.org/drawingml/2006/lockedCanvas" w="9525">
                                 <a:solidFill>
                                   <a:srgbClr val="000000"/>
                                 </a:solidFill>
@@ -26850,14 +28338,14 @@
                           </a:ln>
                           <a:extLst>
                             <a:ext uri="{909E8E84-426E-40dd-AFC4-6F175D3DCCD1}">
-                              <a14:hiddenFill xmlns:lc="http://schemas.openxmlformats.org/drawingml/2006/lockedCanvas" xmlns:arto="http://schemas.microsoft.com/office/word/2006/arto" xmlns:a14="http://schemas.microsoft.com/office/drawing/2010/main" xmlns:w="http://schemas.openxmlformats.org/wordprocessingml/2006/main" xmlns:w10="urn:schemas-microsoft-com:office:word" xmlns:v="urn:schemas-microsoft-com:vml" xmlns:o="urn:schemas-microsoft-com:office:office" xmlns:mv="urn:schemas-microsoft-com:mac:vml" xmlns:mo="http://schemas.microsoft.com/office/mac/office/2008/main" xmlns="">
+                              <a14:hiddenFill xmlns="" xmlns:mo="http://schemas.microsoft.com/office/mac/office/2008/main" xmlns:mv="urn:schemas-microsoft-com:mac:vml" xmlns:o="urn:schemas-microsoft-com:office:office" xmlns:v="urn:schemas-microsoft-com:vml" xmlns:w10="urn:schemas-microsoft-com:office:word" xmlns:w="http://schemas.openxmlformats.org/wordprocessingml/2006/main" xmlns:a14="http://schemas.microsoft.com/office/drawing/2010/main" xmlns:arto="http://schemas.microsoft.com/office/word/2006/arto" xmlns:lc="http://schemas.openxmlformats.org/drawingml/2006/lockedCanvas">
                                 <a:solidFill>
                                   <a:srgbClr val="FFFFFF"/>
                                 </a:solidFill>
                               </a14:hiddenFill>
                             </a:ext>
                             <a:ext uri="{91240B29-F687-4f45-9708-019B960494DF}">
-                              <a14:hiddenLine xmlns:lc="http://schemas.openxmlformats.org/drawingml/2006/lockedCanvas" xmlns:arto="http://schemas.microsoft.com/office/word/2006/arto" xmlns:a14="http://schemas.microsoft.com/office/drawing/2010/main" xmlns:w="http://schemas.openxmlformats.org/wordprocessingml/2006/main" xmlns:w10="urn:schemas-microsoft-com:office:word" xmlns:v="urn:schemas-microsoft-com:vml" xmlns:o="urn:schemas-microsoft-com:office:office" xmlns:mv="urn:schemas-microsoft-com:mac:vml" xmlns:mo="http://schemas.microsoft.com/office/mac/office/2008/main" xmlns="" w="9525">
+                              <a14:hiddenLine xmlns="" xmlns:mo="http://schemas.microsoft.com/office/mac/office/2008/main" xmlns:mv="urn:schemas-microsoft-com:mac:vml" xmlns:o="urn:schemas-microsoft-com:office:office" xmlns:v="urn:schemas-microsoft-com:vml" xmlns:w10="urn:schemas-microsoft-com:office:word" xmlns:w="http://schemas.openxmlformats.org/wordprocessingml/2006/main" xmlns:a14="http://schemas.microsoft.com/office/drawing/2010/main" xmlns:arto="http://schemas.microsoft.com/office/word/2006/arto" xmlns:lc="http://schemas.openxmlformats.org/drawingml/2006/lockedCanvas" w="9525">
                                 <a:solidFill>
                                   <a:srgbClr val="000000"/>
                                 </a:solidFill>
@@ -26912,7 +28400,7 @@
                           </a:ln>
                           <a:extLst>
                             <a:ext uri="{909E8E84-426E-40dd-AFC4-6F175D3DCCD1}">
-                              <a14:hiddenFill xmlns:lc="http://schemas.openxmlformats.org/drawingml/2006/lockedCanvas" xmlns:arto="http://schemas.microsoft.com/office/word/2006/arto" xmlns:a14="http://schemas.microsoft.com/office/drawing/2010/main" xmlns:w="http://schemas.openxmlformats.org/wordprocessingml/2006/main" xmlns:w10="urn:schemas-microsoft-com:office:word" xmlns:v="urn:schemas-microsoft-com:vml" xmlns:o="urn:schemas-microsoft-com:office:office" xmlns:mv="urn:schemas-microsoft-com:mac:vml" xmlns:mo="http://schemas.microsoft.com/office/mac/office/2008/main" xmlns="">
+                              <a14:hiddenFill xmlns="" xmlns:mo="http://schemas.microsoft.com/office/mac/office/2008/main" xmlns:mv="urn:schemas-microsoft-com:mac:vml" xmlns:o="urn:schemas-microsoft-com:office:office" xmlns:v="urn:schemas-microsoft-com:vml" xmlns:w10="urn:schemas-microsoft-com:office:word" xmlns:w="http://schemas.openxmlformats.org/wordprocessingml/2006/main" xmlns:a14="http://schemas.microsoft.com/office/drawing/2010/main" xmlns:arto="http://schemas.microsoft.com/office/word/2006/arto" xmlns:lc="http://schemas.openxmlformats.org/drawingml/2006/lockedCanvas">
                                 <a:noFill/>
                               </a14:hiddenFill>
                             </a:ext>
@@ -26944,7 +28432,7 @@
                           </a:ln>
                           <a:extLst>
                             <a:ext uri="{909E8E84-426E-40dd-AFC4-6F175D3DCCD1}">
-                              <a14:hiddenFill xmlns:lc="http://schemas.openxmlformats.org/drawingml/2006/lockedCanvas" xmlns:arto="http://schemas.microsoft.com/office/word/2006/arto" xmlns:a14="http://schemas.microsoft.com/office/drawing/2010/main" xmlns:w="http://schemas.openxmlformats.org/wordprocessingml/2006/main" xmlns:w10="urn:schemas-microsoft-com:office:word" xmlns:v="urn:schemas-microsoft-com:vml" xmlns:o="urn:schemas-microsoft-com:office:office" xmlns:mv="urn:schemas-microsoft-com:mac:vml" xmlns:mo="http://schemas.microsoft.com/office/mac/office/2008/main" xmlns="">
+                              <a14:hiddenFill xmlns="" xmlns:mo="http://schemas.microsoft.com/office/mac/office/2008/main" xmlns:mv="urn:schemas-microsoft-com:mac:vml" xmlns:o="urn:schemas-microsoft-com:office:office" xmlns:v="urn:schemas-microsoft-com:vml" xmlns:w10="urn:schemas-microsoft-com:office:word" xmlns:w="http://schemas.openxmlformats.org/wordprocessingml/2006/main" xmlns:a14="http://schemas.microsoft.com/office/drawing/2010/main" xmlns:arto="http://schemas.microsoft.com/office/word/2006/arto" xmlns:lc="http://schemas.openxmlformats.org/drawingml/2006/lockedCanvas">
                                 <a:noFill/>
                               </a14:hiddenFill>
                             </a:ext>
@@ -26971,14 +28459,14 @@
                           </a:ln>
                           <a:extLst>
                             <a:ext uri="{909E8E84-426E-40dd-AFC4-6F175D3DCCD1}">
-                              <a14:hiddenFill xmlns:lc="http://schemas.openxmlformats.org/drawingml/2006/lockedCanvas" xmlns:arto="http://schemas.microsoft.com/office/word/2006/arto" xmlns:a14="http://schemas.microsoft.com/office/drawing/2010/main" xmlns:w="http://schemas.openxmlformats.org/wordprocessingml/2006/main" xmlns:w10="urn:schemas-microsoft-com:office:word" xmlns:v="urn:schemas-microsoft-com:vml" xmlns:o="urn:schemas-microsoft-com:office:office" xmlns:mv="urn:schemas-microsoft-com:mac:vml" xmlns:mo="http://schemas.microsoft.com/office/mac/office/2008/main" xmlns="">
+                              <a14:hiddenFill xmlns="" xmlns:mo="http://schemas.microsoft.com/office/mac/office/2008/main" xmlns:mv="urn:schemas-microsoft-com:mac:vml" xmlns:o="urn:schemas-microsoft-com:office:office" xmlns:v="urn:schemas-microsoft-com:vml" xmlns:w10="urn:schemas-microsoft-com:office:word" xmlns:w="http://schemas.openxmlformats.org/wordprocessingml/2006/main" xmlns:a14="http://schemas.microsoft.com/office/drawing/2010/main" xmlns:arto="http://schemas.microsoft.com/office/word/2006/arto" xmlns:lc="http://schemas.openxmlformats.org/drawingml/2006/lockedCanvas">
                                 <a:solidFill>
                                   <a:srgbClr val="FFFFFF"/>
                                 </a:solidFill>
                               </a14:hiddenFill>
                             </a:ext>
                             <a:ext uri="{91240B29-F687-4f45-9708-019B960494DF}">
-                              <a14:hiddenLine xmlns:lc="http://schemas.openxmlformats.org/drawingml/2006/lockedCanvas" xmlns:arto="http://schemas.microsoft.com/office/word/2006/arto" xmlns:a14="http://schemas.microsoft.com/office/drawing/2010/main" xmlns:w="http://schemas.openxmlformats.org/wordprocessingml/2006/main" xmlns:w10="urn:schemas-microsoft-com:office:word" xmlns:v="urn:schemas-microsoft-com:vml" xmlns:o="urn:schemas-microsoft-com:office:office" xmlns:mv="urn:schemas-microsoft-com:mac:vml" xmlns:mo="http://schemas.microsoft.com/office/mac/office/2008/main" xmlns="" w="9525">
+                              <a14:hiddenLine xmlns="" xmlns:mo="http://schemas.microsoft.com/office/mac/office/2008/main" xmlns:mv="urn:schemas-microsoft-com:mac:vml" xmlns:o="urn:schemas-microsoft-com:office:office" xmlns:v="urn:schemas-microsoft-com:vml" xmlns:w10="urn:schemas-microsoft-com:office:word" xmlns:w="http://schemas.openxmlformats.org/wordprocessingml/2006/main" xmlns:a14="http://schemas.microsoft.com/office/drawing/2010/main" xmlns:arto="http://schemas.microsoft.com/office/word/2006/arto" xmlns:lc="http://schemas.openxmlformats.org/drawingml/2006/lockedCanvas" w="9525">
                                 <a:solidFill>
                                   <a:srgbClr val="000000"/>
                                 </a:solidFill>
@@ -27028,14 +28516,14 @@
                           </a:ln>
                           <a:extLst>
                             <a:ext uri="{909E8E84-426E-40dd-AFC4-6F175D3DCCD1}">
-                              <a14:hiddenFill xmlns:lc="http://schemas.openxmlformats.org/drawingml/2006/lockedCanvas" xmlns:arto="http://schemas.microsoft.com/office/word/2006/arto" xmlns:a14="http://schemas.microsoft.com/office/drawing/2010/main" xmlns:w="http://schemas.openxmlformats.org/wordprocessingml/2006/main" xmlns:w10="urn:schemas-microsoft-com:office:word" xmlns:v="urn:schemas-microsoft-com:vml" xmlns:o="urn:schemas-microsoft-com:office:office" xmlns:mv="urn:schemas-microsoft-com:mac:vml" xmlns:mo="http://schemas.microsoft.com/office/mac/office/2008/main" xmlns="">
+                              <a14:hiddenFill xmlns="" xmlns:mo="http://schemas.microsoft.com/office/mac/office/2008/main" xmlns:mv="urn:schemas-microsoft-com:mac:vml" xmlns:o="urn:schemas-microsoft-com:office:office" xmlns:v="urn:schemas-microsoft-com:vml" xmlns:w10="urn:schemas-microsoft-com:office:word" xmlns:w="http://schemas.openxmlformats.org/wordprocessingml/2006/main" xmlns:a14="http://schemas.microsoft.com/office/drawing/2010/main" xmlns:arto="http://schemas.microsoft.com/office/word/2006/arto" xmlns:lc="http://schemas.openxmlformats.org/drawingml/2006/lockedCanvas">
                                 <a:solidFill>
                                   <a:srgbClr val="FFFFFF"/>
                                 </a:solidFill>
                               </a14:hiddenFill>
                             </a:ext>
                             <a:ext uri="{91240B29-F687-4f45-9708-019B960494DF}">
-                              <a14:hiddenLine xmlns:lc="http://schemas.openxmlformats.org/drawingml/2006/lockedCanvas" xmlns:arto="http://schemas.microsoft.com/office/word/2006/arto" xmlns:a14="http://schemas.microsoft.com/office/drawing/2010/main" xmlns:w="http://schemas.openxmlformats.org/wordprocessingml/2006/main" xmlns:w10="urn:schemas-microsoft-com:office:word" xmlns:v="urn:schemas-microsoft-com:vml" xmlns:o="urn:schemas-microsoft-com:office:office" xmlns:mv="urn:schemas-microsoft-com:mac:vml" xmlns:mo="http://schemas.microsoft.com/office/mac/office/2008/main" xmlns="" w="9525">
+                              <a14:hiddenLine xmlns="" xmlns:mo="http://schemas.microsoft.com/office/mac/office/2008/main" xmlns:mv="urn:schemas-microsoft-com:mac:vml" xmlns:o="urn:schemas-microsoft-com:office:office" xmlns:v="urn:schemas-microsoft-com:vml" xmlns:w10="urn:schemas-microsoft-com:office:word" xmlns:w="http://schemas.openxmlformats.org/wordprocessingml/2006/main" xmlns:a14="http://schemas.microsoft.com/office/drawing/2010/main" xmlns:arto="http://schemas.microsoft.com/office/word/2006/arto" xmlns:lc="http://schemas.openxmlformats.org/drawingml/2006/lockedCanvas" w="9525">
                                 <a:solidFill>
                                   <a:srgbClr val="000000"/>
                                 </a:solidFill>
@@ -27090,7 +28578,7 @@
                           </a:ln>
                           <a:extLst>
                             <a:ext uri="{909E8E84-426E-40dd-AFC4-6F175D3DCCD1}">
-                              <a14:hiddenFill xmlns:lc="http://schemas.openxmlformats.org/drawingml/2006/lockedCanvas" xmlns:arto="http://schemas.microsoft.com/office/word/2006/arto" xmlns:a14="http://schemas.microsoft.com/office/drawing/2010/main" xmlns:w="http://schemas.openxmlformats.org/wordprocessingml/2006/main" xmlns:w10="urn:schemas-microsoft-com:office:word" xmlns:v="urn:schemas-microsoft-com:vml" xmlns:o="urn:schemas-microsoft-com:office:office" xmlns:mv="urn:schemas-microsoft-com:mac:vml" xmlns:mo="http://schemas.microsoft.com/office/mac/office/2008/main" xmlns="">
+                              <a14:hiddenFill xmlns="" xmlns:mo="http://schemas.microsoft.com/office/mac/office/2008/main" xmlns:mv="urn:schemas-microsoft-com:mac:vml" xmlns:o="urn:schemas-microsoft-com:office:office" xmlns:v="urn:schemas-microsoft-com:vml" xmlns:w10="urn:schemas-microsoft-com:office:word" xmlns:w="http://schemas.openxmlformats.org/wordprocessingml/2006/main" xmlns:a14="http://schemas.microsoft.com/office/drawing/2010/main" xmlns:arto="http://schemas.microsoft.com/office/word/2006/arto" xmlns:lc="http://schemas.openxmlformats.org/drawingml/2006/lockedCanvas">
                                 <a:noFill/>
                               </a14:hiddenFill>
                             </a:ext>
@@ -27122,7 +28610,7 @@
                           </a:ln>
                           <a:extLst>
                             <a:ext uri="{909E8E84-426E-40dd-AFC4-6F175D3DCCD1}">
-                              <a14:hiddenFill xmlns:lc="http://schemas.openxmlformats.org/drawingml/2006/lockedCanvas" xmlns:arto="http://schemas.microsoft.com/office/word/2006/arto" xmlns:a14="http://schemas.microsoft.com/office/drawing/2010/main" xmlns:w="http://schemas.openxmlformats.org/wordprocessingml/2006/main" xmlns:w10="urn:schemas-microsoft-com:office:word" xmlns:v="urn:schemas-microsoft-com:vml" xmlns:o="urn:schemas-microsoft-com:office:office" xmlns:mv="urn:schemas-microsoft-com:mac:vml" xmlns:mo="http://schemas.microsoft.com/office/mac/office/2008/main" xmlns="">
+                              <a14:hiddenFill xmlns="" xmlns:mo="http://schemas.microsoft.com/office/mac/office/2008/main" xmlns:mv="urn:schemas-microsoft-com:mac:vml" xmlns:o="urn:schemas-microsoft-com:office:office" xmlns:v="urn:schemas-microsoft-com:vml" xmlns:w10="urn:schemas-microsoft-com:office:word" xmlns:w="http://schemas.openxmlformats.org/wordprocessingml/2006/main" xmlns:a14="http://schemas.microsoft.com/office/drawing/2010/main" xmlns:arto="http://schemas.microsoft.com/office/word/2006/arto" xmlns:lc="http://schemas.openxmlformats.org/drawingml/2006/lockedCanvas">
                                 <a:noFill/>
                               </a14:hiddenFill>
                             </a:ext>
@@ -27786,15 +29274,7 @@
         <w:t>Subscription</w:t>
       </w:r>
       <w:r>
-        <w:t xml:space="preserve"> Resource shall be further constrained as described in Table </w:t>
-      </w:r>
-      <w:proofErr w:type="gramStart"/>
-      <w:r>
-        <w:t>3.Y</w:t>
-      </w:r>
-      <w:proofErr w:type="gramEnd"/>
-      <w:r>
-        <w:t xml:space="preserve">2.4.1.2.1-1.  The Element column in Table 3.Y2.4.1.2.1-1 references the object model defined at </w:t>
+        <w:t xml:space="preserve"> Resource shall be further constrained as described in Table 3.Y2.4.1.2.1-1.  The Element column in Table 3.Y2.4.1.2.1-1 references the object model defined at </w:t>
       </w:r>
       <w:hyperlink r:id="rId31" w:anchor="resource" w:history="1">
         <w:r>
@@ -27817,16 +29297,11 @@
       </w:r>
       <w:bookmarkStart w:id="119" w:name="OLE_LINK1"/>
       <w:bookmarkStart w:id="120" w:name="OLE_LINK2"/>
-      <w:proofErr w:type="gramStart"/>
       <w:r>
         <w:t>3.</w:t>
       </w:r>
       <w:r>
-        <w:t>Y</w:t>
-      </w:r>
-      <w:proofErr w:type="gramEnd"/>
-      <w:r>
-        <w:t>2</w:t>
+        <w:t>Y2</w:t>
       </w:r>
       <w:r>
         <w:t>.4.</w:t>
@@ -28975,21 +30450,7 @@
         <w:rPr>
           <w:i w:val="0"/>
         </w:rPr>
-        <w:t xml:space="preserve">get the </w:t>
-      </w:r>
-      <w:proofErr w:type="gramStart"/>
-      <w:r>
-        <w:rPr>
-          <w:i w:val="0"/>
-        </w:rPr>
-        <w:t>current status</w:t>
-      </w:r>
-      <w:proofErr w:type="gramEnd"/>
-      <w:r>
-        <w:rPr>
-          <w:i w:val="0"/>
-        </w:rPr>
-        <w:t xml:space="preserve"> of the </w:t>
+        <w:t xml:space="preserve">get the current status of the </w:t>
       </w:r>
       <w:r>
         <w:rPr>
@@ -29280,21 +30741,7 @@
         <w:rPr>
           <w:i w:val="0"/>
         </w:rPr>
-        <w:t xml:space="preserve">  It should maintain the returned Subscription </w:t>
-      </w:r>
-      <w:proofErr w:type="gramStart"/>
-      <w:r>
-        <w:rPr>
-          <w:i w:val="0"/>
-        </w:rPr>
-        <w:t>ID</w:t>
-      </w:r>
-      <w:proofErr w:type="gramEnd"/>
-      <w:r>
-        <w:rPr>
-          <w:i w:val="0"/>
-        </w:rPr>
-        <w:t xml:space="preserve"> so it can be queried for status, disabled, or deleted later.</w:t>
+        <w:t xml:space="preserve">  It should maintain the returned Subscription ID so it can be queried for status, disabled, or deleted later.</w:t>
       </w:r>
     </w:p>
     <w:p>
@@ -29434,11 +30881,9 @@
       <w:r>
         <w:t xml:space="preserve">” will be handled as per </w:t>
       </w:r>
-      <w:proofErr w:type="gramStart"/>
       <w:r>
         <w:t>3.Y</w:t>
       </w:r>
-      <w:proofErr w:type="gramEnd"/>
       <w:r>
         <w:t>2</w:t>
       </w:r>
@@ -40160,7 +41605,7 @@
                         </a:ln>
                         <a:extLst>
                           <a:ext uri="{909E8E84-426E-40dd-AFC4-6F175D3DCCD1}">
-                            <a14:hiddenFill xmlns="" xmlns:mo="http://schemas.microsoft.com/office/mac/office/2008/main" xmlns:mv="urn:schemas-microsoft-com:mac:vml" xmlns:o="urn:schemas-microsoft-com:office:office" xmlns:v="urn:schemas-microsoft-com:vml" xmlns:w10="urn:schemas-microsoft-com:office:word" xmlns:w="http://schemas.openxmlformats.org/wordprocessingml/2006/main" xmlns:a14="http://schemas.microsoft.com/office/drawing/2010/main">
+                            <a14:hiddenFill xmlns:a14="http://schemas.microsoft.com/office/drawing/2010/main" xmlns:w="http://schemas.openxmlformats.org/wordprocessingml/2006/main" xmlns:w10="urn:schemas-microsoft-com:office:word" xmlns:v="urn:schemas-microsoft-com:vml" xmlns:o="urn:schemas-microsoft-com:office:office" xmlns:mv="urn:schemas-microsoft-com:mac:vml" xmlns:mo="http://schemas.microsoft.com/office/mac/office/2008/main" xmlns="">
                               <a:noFill/>
                             </a14:hiddenFill>
                           </a:ext>
@@ -40335,7 +41780,7 @@
                           <a:noFill/>
                           <a:extLst>
                             <a:ext uri="{909E8E84-426E-40dd-AFC4-6F175D3DCCD1}">
-                              <a14:hiddenFill xmlns="" xmlns:mo="http://schemas.microsoft.com/office/mac/office/2008/main" xmlns:mv="urn:schemas-microsoft-com:mac:vml" xmlns:o="urn:schemas-microsoft-com:office:office" xmlns:v="urn:schemas-microsoft-com:vml" xmlns:w10="urn:schemas-microsoft-com:office:word" xmlns:w="http://schemas.openxmlformats.org/wordprocessingml/2006/main" xmlns:a14="http://schemas.microsoft.com/office/drawing/2010/main">
+                              <a14:hiddenFill xmlns:a14="http://schemas.microsoft.com/office/drawing/2010/main" xmlns:w="http://schemas.openxmlformats.org/wordprocessingml/2006/main" xmlns:w10="urn:schemas-microsoft-com:office:word" xmlns:v="urn:schemas-microsoft-com:vml" xmlns:o="urn:schemas-microsoft-com:office:office" xmlns:mv="urn:schemas-microsoft-com:mac:vml" xmlns:mo="http://schemas.microsoft.com/office/mac/office/2008/main" xmlns="">
                                 <a:solidFill>
                                   <a:srgbClr val="FFFFFF"/>
                                 </a:solidFill>
@@ -40369,7 +41814,7 @@
                           </a:ln>
                           <a:extLst>
                             <a:ext uri="{909E8E84-426E-40dd-AFC4-6F175D3DCCD1}">
-                              <a14:hiddenFill xmlns="" xmlns:mo="http://schemas.microsoft.com/office/mac/office/2008/main" xmlns:mv="urn:schemas-microsoft-com:mac:vml" xmlns:o="urn:schemas-microsoft-com:office:office" xmlns:v="urn:schemas-microsoft-com:vml" xmlns:w10="urn:schemas-microsoft-com:office:word" xmlns:w="http://schemas.openxmlformats.org/wordprocessingml/2006/main" xmlns:a14="http://schemas.microsoft.com/office/drawing/2010/main">
+                              <a14:hiddenFill xmlns:a14="http://schemas.microsoft.com/office/drawing/2010/main" xmlns:w="http://schemas.openxmlformats.org/wordprocessingml/2006/main" xmlns:w10="urn:schemas-microsoft-com:office:word" xmlns:v="urn:schemas-microsoft-com:vml" xmlns:o="urn:schemas-microsoft-com:office:office" xmlns:mv="urn:schemas-microsoft-com:mac:vml" xmlns:mo="http://schemas.microsoft.com/office/mac/office/2008/main" xmlns="">
                                 <a:noFill/>
                               </a14:hiddenFill>
                             </a:ext>
@@ -40399,7 +41844,7 @@
                           </a:ln>
                           <a:extLst>
                             <a:ext uri="{909E8E84-426E-40dd-AFC4-6F175D3DCCD1}">
-                              <a14:hiddenFill xmlns="" xmlns:mo="http://schemas.microsoft.com/office/mac/office/2008/main" xmlns:mv="urn:schemas-microsoft-com:mac:vml" xmlns:o="urn:schemas-microsoft-com:office:office" xmlns:v="urn:schemas-microsoft-com:vml" xmlns:w10="urn:schemas-microsoft-com:office:word" xmlns:w="http://schemas.openxmlformats.org/wordprocessingml/2006/main" xmlns:a14="http://schemas.microsoft.com/office/drawing/2010/main">
+                              <a14:hiddenFill xmlns:a14="http://schemas.microsoft.com/office/drawing/2010/main" xmlns:w="http://schemas.openxmlformats.org/wordprocessingml/2006/main" xmlns:w10="urn:schemas-microsoft-com:office:word" xmlns:v="urn:schemas-microsoft-com:vml" xmlns:o="urn:schemas-microsoft-com:office:office" xmlns:mv="urn:schemas-microsoft-com:mac:vml" xmlns:mo="http://schemas.microsoft.com/office/mac/office/2008/main" xmlns="">
                                 <a:noFill/>
                               </a14:hiddenFill>
                             </a:ext>
@@ -41115,7 +42560,7 @@
                         </a:ln>
                         <a:extLst>
                           <a:ext uri="{909E8E84-426E-40dd-AFC4-6F175D3DCCD1}">
-                            <a14:hiddenFill xmlns="" xmlns:mo="http://schemas.microsoft.com/office/mac/office/2008/main" xmlns:mv="urn:schemas-microsoft-com:mac:vml" xmlns:o="urn:schemas-microsoft-com:office:office" xmlns:v="urn:schemas-microsoft-com:vml" xmlns:w10="urn:schemas-microsoft-com:office:word" xmlns:w="http://schemas.openxmlformats.org/wordprocessingml/2006/main" xmlns:a14="http://schemas.microsoft.com/office/drawing/2010/main">
+                            <a14:hiddenFill xmlns:a14="http://schemas.microsoft.com/office/drawing/2010/main" xmlns:w="http://schemas.openxmlformats.org/wordprocessingml/2006/main" xmlns:w10="urn:schemas-microsoft-com:office:word" xmlns:v="urn:schemas-microsoft-com:vml" xmlns:o="urn:schemas-microsoft-com:office:office" xmlns:mv="urn:schemas-microsoft-com:mac:vml" xmlns:mo="http://schemas.microsoft.com/office/mac/office/2008/main" xmlns="">
                               <a:noFill/>
                             </a14:hiddenFill>
                           </a:ext>
@@ -41188,14 +42633,14 @@
                           </a:ln>
                           <a:extLst>
                             <a:ext uri="{909E8E84-426E-40dd-AFC4-6F175D3DCCD1}">
-                              <a14:hiddenFill xmlns="" xmlns:mo="http://schemas.microsoft.com/office/mac/office/2008/main" xmlns:mv="urn:schemas-microsoft-com:mac:vml" xmlns:o="urn:schemas-microsoft-com:office:office" xmlns:v="urn:schemas-microsoft-com:vml" xmlns:w10="urn:schemas-microsoft-com:office:word" xmlns:w="http://schemas.openxmlformats.org/wordprocessingml/2006/main" xmlns:a14="http://schemas.microsoft.com/office/drawing/2010/main">
+                              <a14:hiddenFill xmlns:a14="http://schemas.microsoft.com/office/drawing/2010/main" xmlns:w="http://schemas.openxmlformats.org/wordprocessingml/2006/main" xmlns:w10="urn:schemas-microsoft-com:office:word" xmlns:v="urn:schemas-microsoft-com:vml" xmlns:o="urn:schemas-microsoft-com:office:office" xmlns:mv="urn:schemas-microsoft-com:mac:vml" xmlns:mo="http://schemas.microsoft.com/office/mac/office/2008/main" xmlns="">
                                 <a:solidFill>
                                   <a:srgbClr val="FFFFFF"/>
                                 </a:solidFill>
                               </a14:hiddenFill>
                             </a:ext>
                             <a:ext uri="{91240B29-F687-4f45-9708-019B960494DF}">
-                              <a14:hiddenLine xmlns="" xmlns:mo="http://schemas.microsoft.com/office/mac/office/2008/main" xmlns:mv="urn:schemas-microsoft-com:mac:vml" xmlns:o="urn:schemas-microsoft-com:office:office" xmlns:v="urn:schemas-microsoft-com:vml" xmlns:w10="urn:schemas-microsoft-com:office:word" xmlns:w="http://schemas.openxmlformats.org/wordprocessingml/2006/main" xmlns:a14="http://schemas.microsoft.com/office/drawing/2010/main" w="9525">
+                              <a14:hiddenLine xmlns:a14="http://schemas.microsoft.com/office/drawing/2010/main" xmlns:w="http://schemas.openxmlformats.org/wordprocessingml/2006/main" xmlns:w10="urn:schemas-microsoft-com:office:word" xmlns:v="urn:schemas-microsoft-com:vml" xmlns:o="urn:schemas-microsoft-com:office:office" xmlns:mv="urn:schemas-microsoft-com:mac:vml" xmlns:mo="http://schemas.microsoft.com/office/mac/office/2008/main" xmlns="" w="9525">
                                 <a:solidFill>
                                   <a:srgbClr val="000000"/>
                                 </a:solidFill>
@@ -41232,7 +42677,7 @@
                           </a:ln>
                           <a:extLst>
                             <a:ext uri="{909E8E84-426E-40dd-AFC4-6F175D3DCCD1}">
-                              <a14:hiddenFill xmlns="" xmlns:mo="http://schemas.microsoft.com/office/mac/office/2008/main" xmlns:mv="urn:schemas-microsoft-com:mac:vml" xmlns:o="urn:schemas-microsoft-com:office:office" xmlns:v="urn:schemas-microsoft-com:vml" xmlns:w10="urn:schemas-microsoft-com:office:word" xmlns:w="http://schemas.openxmlformats.org/wordprocessingml/2006/main" xmlns:a14="http://schemas.microsoft.com/office/drawing/2010/main">
+                              <a14:hiddenFill xmlns:a14="http://schemas.microsoft.com/office/drawing/2010/main" xmlns:w="http://schemas.openxmlformats.org/wordprocessingml/2006/main" xmlns:w10="urn:schemas-microsoft-com:office:word" xmlns:v="urn:schemas-microsoft-com:vml" xmlns:o="urn:schemas-microsoft-com:office:office" xmlns:mv="urn:schemas-microsoft-com:mac:vml" xmlns:mo="http://schemas.microsoft.com/office/mac/office/2008/main" xmlns="">
                                 <a:noFill/>
                               </a14:hiddenFill>
                             </a:ext>
@@ -41262,7 +42707,7 @@
                           </a:ln>
                           <a:extLst>
                             <a:ext uri="{909E8E84-426E-40dd-AFC4-6F175D3DCCD1}">
-                              <a14:hiddenFill xmlns="" xmlns:mo="http://schemas.microsoft.com/office/mac/office/2008/main" xmlns:mv="urn:schemas-microsoft-com:mac:vml" xmlns:o="urn:schemas-microsoft-com:office:office" xmlns:v="urn:schemas-microsoft-com:vml" xmlns:w10="urn:schemas-microsoft-com:office:word" xmlns:w="http://schemas.openxmlformats.org/wordprocessingml/2006/main" xmlns:a14="http://schemas.microsoft.com/office/drawing/2010/main">
+                              <a14:hiddenFill xmlns:a14="http://schemas.microsoft.com/office/drawing/2010/main" xmlns:w="http://schemas.openxmlformats.org/wordprocessingml/2006/main" xmlns:w10="urn:schemas-microsoft-com:office:word" xmlns:v="urn:schemas-microsoft-com:vml" xmlns:o="urn:schemas-microsoft-com:office:office" xmlns:mv="urn:schemas-microsoft-com:mac:vml" xmlns:mo="http://schemas.microsoft.com/office/mac/office/2008/main" xmlns="">
                                 <a:noFill/>
                               </a14:hiddenFill>
                             </a:ext>
@@ -43362,7 +44807,7 @@
       </w:pPr>
     </w:pPrDefault>
   </w:docDefaults>
-  <w:latentStyles w:defLockedState="0" w:defUIPriority="99" w:defSemiHidden="0" w:defUnhideWhenUsed="0" w:defQFormat="0" w:count="375">
+  <w:latentStyles w:defLockedState="0" w:defUIPriority="99" w:defSemiHidden="0" w:defUnhideWhenUsed="0" w:defQFormat="0" w:count="376">
     <w:lsdException w:name="Normal" w:uiPriority="0" w:qFormat="1"/>
     <w:lsdException w:name="heading 1" w:uiPriority="9" w:qFormat="1"/>
     <w:lsdException w:name="heading 2" w:semiHidden="1" w:uiPriority="9" w:unhideWhenUsed="1" w:qFormat="1"/>
@@ -43468,7 +44913,6 @@
     <w:lsdException w:name="HTML Sample" w:semiHidden="1" w:unhideWhenUsed="1"/>
     <w:lsdException w:name="HTML Typewriter" w:semiHidden="1" w:unhideWhenUsed="1"/>
     <w:lsdException w:name="HTML Variable" w:semiHidden="1" w:unhideWhenUsed="1"/>
-    <w:lsdException w:name="Normal Table" w:semiHidden="1" w:unhideWhenUsed="1"/>
     <w:lsdException w:name="annotation subject" w:semiHidden="1" w:unhideWhenUsed="1"/>
     <w:lsdException w:name="No List" w:semiHidden="1" w:unhideWhenUsed="1"/>
     <w:lsdException w:name="Outline List 1" w:semiHidden="1" w:unhideWhenUsed="1"/>
@@ -43515,9 +44959,7 @@
     <w:lsdException w:name="Table Subtle 2" w:semiHidden="1" w:unhideWhenUsed="1"/>
     <w:lsdException w:name="Table Web 1" w:semiHidden="1" w:unhideWhenUsed="1"/>
     <w:lsdException w:name="Table Web 2" w:semiHidden="1" w:unhideWhenUsed="1"/>
-    <w:lsdException w:name="Table Web 3" w:semiHidden="1" w:unhideWhenUsed="1"/>
     <w:lsdException w:name="Balloon Text" w:semiHidden="1" w:unhideWhenUsed="1"/>
-    <w:lsdException w:name="Table Theme" w:semiHidden="1" w:unhideWhenUsed="1"/>
     <w:lsdException w:name="Placeholder Text" w:semiHidden="1"/>
     <w:lsdException w:name="No Spacing" w:uiPriority="1" w:qFormat="1"/>
     <w:lsdException w:name="Light Shading" w:uiPriority="60"/>
@@ -43737,6 +45179,7 @@
     <w:lsdException w:name="Smart Hyperlink" w:semiHidden="1" w:unhideWhenUsed="1"/>
     <w:lsdException w:name="Hashtag" w:semiHidden="1" w:unhideWhenUsed="1"/>
     <w:lsdException w:name="Unresolved Mention" w:semiHidden="1" w:unhideWhenUsed="1"/>
+    <w:lsdException w:name="Smart Link" w:semiHidden="1" w:unhideWhenUsed="1"/>
   </w:latentStyles>
   <w:style w:type="paragraph" w:default="1" w:styleId="Normal">
     <w:name w:val="Normal"/>
@@ -44458,7 +45901,6 @@
   <w:style w:type="paragraph" w:customStyle="1" w:styleId="FigureTitle">
     <w:name w:val="Figure Title"/>
     <w:basedOn w:val="TableTitle"/>
-    <w:uiPriority w:val="99"/>
     <w:rsid w:val="00E158D0"/>
     <w:pPr>
       <w:keepNext w:val="0"/>
@@ -44540,6 +45982,126 @@
       <w:spacing w:after="100"/>
       <w:ind w:left="960"/>
     </w:pPr>
+  </w:style>
+  <w:style w:type="paragraph" w:styleId="Quote">
+    <w:name w:val="Quote"/>
+    <w:basedOn w:val="Normal"/>
+    <w:next w:val="Normal"/>
+    <w:link w:val="QuoteChar"/>
+    <w:uiPriority w:val="29"/>
+    <w:qFormat/>
+    <w:rsid w:val="00D65D52"/>
+    <w:pPr>
+      <w:spacing w:before="200" w:after="160"/>
+      <w:ind w:left="864" w:right="864"/>
+      <w:jc w:val="center"/>
+    </w:pPr>
+    <w:rPr>
+      <w:i/>
+      <w:iCs/>
+      <w:color w:val="404040" w:themeColor="text1" w:themeTint="BF"/>
+    </w:rPr>
+  </w:style>
+  <w:style w:type="character" w:customStyle="1" w:styleId="QuoteChar">
+    <w:name w:val="Quote Char"/>
+    <w:basedOn w:val="DefaultParagraphFont"/>
+    <w:link w:val="Quote"/>
+    <w:uiPriority w:val="29"/>
+    <w:rsid w:val="00D65D52"/>
+    <w:rPr>
+      <w:i/>
+      <w:iCs/>
+      <w:color w:val="404040" w:themeColor="text1" w:themeTint="BF"/>
+    </w:rPr>
+  </w:style>
+  <w:style w:type="character" w:styleId="IntenseEmphasis">
+    <w:name w:val="Intense Emphasis"/>
+    <w:basedOn w:val="DefaultParagraphFont"/>
+    <w:uiPriority w:val="21"/>
+    <w:qFormat/>
+    <w:rsid w:val="00D65D52"/>
+    <w:rPr>
+      <w:i/>
+      <w:iCs/>
+      <w:color w:val="4F81BD" w:themeColor="accent1"/>
+    </w:rPr>
+  </w:style>
+  <w:style w:type="character" w:styleId="Emphasis">
+    <w:name w:val="Emphasis"/>
+    <w:basedOn w:val="DefaultParagraphFont"/>
+    <w:uiPriority w:val="20"/>
+    <w:qFormat/>
+    <w:rsid w:val="00D65D52"/>
+    <w:rPr>
+      <w:i/>
+      <w:iCs/>
+    </w:rPr>
+  </w:style>
+  <w:style w:type="character" w:styleId="SubtleEmphasis">
+    <w:name w:val="Subtle Emphasis"/>
+    <w:basedOn w:val="DefaultParagraphFont"/>
+    <w:uiPriority w:val="19"/>
+    <w:qFormat/>
+    <w:rsid w:val="00D65D52"/>
+    <w:rPr>
+      <w:i/>
+      <w:iCs/>
+      <w:color w:val="404040" w:themeColor="text1" w:themeTint="BF"/>
+    </w:rPr>
+  </w:style>
+  <w:style w:type="paragraph" w:customStyle="1" w:styleId="XMLFragment">
+    <w:name w:val="XML Fragment"/>
+    <w:basedOn w:val="PlainText"/>
+    <w:rsid w:val="00355DC6"/>
+    <w:pPr>
+      <w:keepNext/>
+      <w:keepLines/>
+      <w:pBdr>
+        <w:top w:val="single" w:sz="4" w:space="1" w:color="auto"/>
+        <w:left w:val="single" w:sz="4" w:space="4" w:color="auto"/>
+        <w:bottom w:val="single" w:sz="4" w:space="1" w:color="auto"/>
+        <w:right w:val="single" w:sz="4" w:space="4" w:color="auto"/>
+      </w:pBdr>
+      <w:tabs>
+        <w:tab w:val="left" w:pos="187"/>
+      </w:tabs>
+    </w:pPr>
+    <w:rPr>
+      <w:rFonts w:ascii="Courier New" w:hAnsi="Courier New" w:cs="Courier New"/>
+      <w:noProof/>
+      <w:sz w:val="16"/>
+      <w:szCs w:val="20"/>
+    </w:rPr>
+  </w:style>
+  <w:style w:type="paragraph" w:styleId="PlainText">
+    <w:name w:val="Plain Text"/>
+    <w:basedOn w:val="Normal"/>
+    <w:link w:val="PlainTextChar"/>
+    <w:uiPriority w:val="99"/>
+    <w:semiHidden/>
+    <w:unhideWhenUsed/>
+    <w:rsid w:val="00355DC6"/>
+    <w:pPr>
+      <w:spacing w:before="0"/>
+    </w:pPr>
+    <w:rPr>
+      <w:rFonts w:ascii="Consolas" w:hAnsi="Consolas"/>
+      <w:sz w:val="21"/>
+      <w:szCs w:val="21"/>
+    </w:rPr>
+  </w:style>
+  <w:style w:type="character" w:customStyle="1" w:styleId="PlainTextChar">
+    <w:name w:val="Plain Text Char"/>
+    <w:basedOn w:val="DefaultParagraphFont"/>
+    <w:link w:val="PlainText"/>
+    <w:uiPriority w:val="99"/>
+    <w:semiHidden/>
+    <w:rsid w:val="00355DC6"/>
+    <w:rPr>
+      <w:rFonts w:ascii="Consolas" w:hAnsi="Consolas"/>
+      <w:sz w:val="21"/>
+      <w:szCs w:val="21"/>
+    </w:rPr>
   </w:style>
 </w:styles>
 </file>
@@ -44869,7 +46431,7 @@
 </file>
 
 <file path=customXml/itemProps1.xml><?xml version="1.0" encoding="utf-8"?>
-<ds:datastoreItem xmlns:ds="http://schemas.openxmlformats.org/officeDocument/2006/customXml" ds:itemID="{8495F91C-938E-4908-87E9-3CA778BC88D1}">
+<ds:datastoreItem xmlns:ds="http://schemas.openxmlformats.org/officeDocument/2006/customXml" ds:itemID="{EF448CE6-9970-4F2E-9120-D588FA783647}">
   <ds:schemaRefs>
     <ds:schemaRef ds:uri="http://schemas.openxmlformats.org/officeDocument/2006/bibliography"/>
   </ds:schemaRefs>

</xml_diff>

<commit_message>
Moved mACM to R4 directory, minor updates to PRIM
Some comment resolution changes to PRIM.  Moved mACM to R4 directory.
</commit_message>
<xml_diff>
--- a/PRIM/Patient Resource Identity Management - PRIM.docx
+++ b/PRIM/Patient Resource Identity Management - PRIM.docx
@@ -11,6 +11,7 @@
           <w:right w:val="nil"/>
           <w:between w:val="nil"/>
         </w:pBdr>
+        <w:ind w:left="720" w:hanging="720"/>
         <w:jc w:val="center"/>
         <w:rPr>
           <w:b/>
@@ -513,15 +514,7 @@
           <w:color w:val="000000"/>
         </w:rPr>
         <w:tab/>
-        <w:t xml:space="preserve">ITI </w:t>
-      </w:r>
-      <w:bookmarkStart w:id="3" w:name="_GoBack"/>
-      <w:bookmarkEnd w:id="3"/>
-      <w:r>
-        <w:rPr>
-          <w:color w:val="000000"/>
-        </w:rPr>
-        <w:t>Technical Committee</w:t>
+        <w:t>ITI Technical Committee</w:t>
       </w:r>
     </w:p>
     <w:p>
@@ -5814,12 +5807,12 @@
       <w:r>
         <w:br w:type="page"/>
       </w:r>
-      <w:bookmarkStart w:id="4" w:name="_Toc7702365"/>
+      <w:bookmarkStart w:id="3" w:name="_Toc7702365"/>
       <w:r>
         <w:lastRenderedPageBreak/>
         <w:t>Introduction to this Supplement</w:t>
       </w:r>
-      <w:bookmarkEnd w:id="4"/>
+      <w:bookmarkEnd w:id="3"/>
     </w:p>
     <w:tbl>
       <w:tblPr>
@@ -5853,9 +5846,9 @@
                 <w:szCs w:val="24"/>
               </w:rPr>
             </w:pPr>
-            <w:bookmarkStart w:id="5" w:name="OLE_LINK11"/>
-            <w:bookmarkStart w:id="6" w:name="OLE_LINK15"/>
-            <w:bookmarkStart w:id="7" w:name="OLE_LINK16"/>
+            <w:bookmarkStart w:id="4" w:name="OLE_LINK11"/>
+            <w:bookmarkStart w:id="5" w:name="OLE_LINK15"/>
+            <w:bookmarkStart w:id="6" w:name="OLE_LINK16"/>
             <w:r>
               <w:rPr>
                 <w:sz w:val="24"/>
@@ -6050,9 +6043,9 @@
               <w:t>The FMM levels for FHIR content used in this profile are:</w:t>
             </w:r>
           </w:p>
+          <w:bookmarkEnd w:id="4"/>
           <w:bookmarkEnd w:id="5"/>
           <w:bookmarkEnd w:id="6"/>
-          <w:bookmarkEnd w:id="7"/>
           <w:p>
             <w:pPr>
               <w:rPr>
@@ -6135,13 +6128,15 @@
                     </w:rPr>
                     <w:t>Patient</w:t>
                   </w:r>
-                  <w:r>
-                    <w:rPr>
-                      <w:sz w:val="24"/>
-                      <w:szCs w:val="24"/>
-                    </w:rPr>
-                    <w:t xml:space="preserve"> Resource</w:t>
-                  </w:r>
+                  <w:del w:id="7" w:author="Luke Duncan" w:date="2019-07-22T11:52:00Z">
+                    <w:r>
+                      <w:rPr>
+                        <w:sz w:val="24"/>
+                        <w:szCs w:val="24"/>
+                      </w:rPr>
+                      <w:delText xml:space="preserve"> Resource</w:delText>
+                    </w:r>
+                  </w:del>
                 </w:p>
               </w:tc>
               <w:tc>
@@ -6182,8 +6177,17 @@
                       <w:sz w:val="24"/>
                       <w:szCs w:val="24"/>
                     </w:rPr>
-                    <w:t>Bundle Resource</w:t>
+                    <w:t>Bundle</w:t>
                   </w:r>
+                  <w:del w:id="8" w:author="Luke Duncan" w:date="2019-07-22T11:52:00Z">
+                    <w:r>
+                      <w:rPr>
+                        <w:sz w:val="24"/>
+                        <w:szCs w:val="24"/>
+                      </w:rPr>
+                      <w:delText xml:space="preserve"> Resource</w:delText>
+                    </w:r>
+                  </w:del>
                 </w:p>
               </w:tc>
               <w:tc>
@@ -6220,22 +6224,35 @@
                       <w:szCs w:val="24"/>
                     </w:rPr>
                   </w:pPr>
+                  <w:del w:id="9" w:author="Luke Duncan" w:date="2019-07-22T11:36:00Z">
+                    <w:r>
+                      <w:rPr>
+                        <w:sz w:val="24"/>
+                        <w:szCs w:val="24"/>
+                      </w:rPr>
+                      <w:delText xml:space="preserve">HeaderMessage </w:delText>
+                    </w:r>
+                  </w:del>
                   <w:proofErr w:type="spellStart"/>
-                  <w:r>
-                    <w:rPr>
-                      <w:sz w:val="24"/>
-                      <w:szCs w:val="24"/>
-                    </w:rPr>
-                    <w:t>HeaderMessage</w:t>
-                  </w:r>
+                  <w:ins w:id="10" w:author="Luke Duncan" w:date="2019-07-22T11:36:00Z">
+                    <w:r>
+                      <w:rPr>
+                        <w:sz w:val="24"/>
+                        <w:szCs w:val="24"/>
+                      </w:rPr>
+                      <w:t>MessageHeader</w:t>
+                    </w:r>
+                  </w:ins>
                   <w:proofErr w:type="spellEnd"/>
-                  <w:r>
-                    <w:rPr>
-                      <w:sz w:val="24"/>
-                      <w:szCs w:val="24"/>
-                    </w:rPr>
-                    <w:t xml:space="preserve"> Resource</w:t>
-                  </w:r>
+                  <w:del w:id="11" w:author="Luke Duncan" w:date="2019-07-22T11:52:00Z">
+                    <w:r>
+                      <w:rPr>
+                        <w:sz w:val="24"/>
+                        <w:szCs w:val="24"/>
+                      </w:rPr>
+                      <w:delText>Resource</w:delText>
+                    </w:r>
+                  </w:del>
                 </w:p>
               </w:tc>
               <w:tc>
@@ -6276,8 +6293,17 @@
                       <w:sz w:val="24"/>
                       <w:szCs w:val="24"/>
                     </w:rPr>
-                    <w:t>Subscription Resource</w:t>
+                    <w:t>Subscription</w:t>
                   </w:r>
+                  <w:del w:id="12" w:author="Luke Duncan" w:date="2019-07-22T11:52:00Z">
+                    <w:r>
+                      <w:rPr>
+                        <w:sz w:val="24"/>
+                        <w:szCs w:val="24"/>
+                      </w:rPr>
+                      <w:delText xml:space="preserve"> Resource</w:delText>
+                    </w:r>
+                  </w:del>
                 </w:p>
               </w:tc>
               <w:tc>
@@ -6397,8 +6423,18 @@
         <w:t xml:space="preserve">s addressed by requiring </w:t>
       </w:r>
       <w:r>
-        <w:t>that when links are made between the two or more Patient instances. Such that</w:t>
-      </w:r>
+        <w:t>that when links are made between the two or more Patient instances</w:t>
+      </w:r>
+      <w:del w:id="13" w:author="Luke Duncan" w:date="2019-07-22T09:41:00Z">
+        <w:r>
+          <w:delText>. S</w:delText>
+        </w:r>
+      </w:del>
+      <w:del w:id="14" w:author="Luke Duncan" w:date="2019-07-22T09:42:00Z">
+        <w:r>
+          <w:delText>uch that</w:delText>
+        </w:r>
+      </w:del>
       <w:r>
         <w:t xml:space="preserve"> </w:t>
       </w:r>
@@ -6412,7 +6448,20 @@
         <w:t xml:space="preserve">identifiers </w:t>
       </w:r>
       <w:r>
-        <w:t xml:space="preserve">that has been linked to return results for </w:t>
+        <w:t xml:space="preserve">that has been linked </w:t>
+      </w:r>
+      <w:del w:id="15" w:author="Luke Duncan" w:date="2019-07-22T09:42:00Z">
+        <w:r>
+          <w:delText xml:space="preserve">to </w:delText>
+        </w:r>
+      </w:del>
+      <w:ins w:id="16" w:author="Luke Duncan" w:date="2019-07-22T09:42:00Z">
+        <w:r>
+          <w:t xml:space="preserve">shall </w:t>
+        </w:r>
+      </w:ins>
+      <w:r>
+        <w:t xml:space="preserve">return results for </w:t>
       </w:r>
       <w:r>
         <w:t>all</w:t>
@@ -6539,12 +6588,12 @@
         <w:pStyle w:val="Heading2"/>
         <w:ind w:left="0" w:firstLine="0"/>
       </w:pPr>
-      <w:bookmarkStart w:id="8" w:name="_Toc7702366"/>
+      <w:bookmarkStart w:id="17" w:name="_Toc7702366"/>
       <w:r>
         <w:lastRenderedPageBreak/>
         <w:t>Open Issues and Questions</w:t>
       </w:r>
-      <w:bookmarkEnd w:id="8"/>
+      <w:bookmarkEnd w:id="17"/>
     </w:p>
     <w:p>
       <w:pPr>
@@ -6747,11 +6796,11 @@
       <w:pPr>
         <w:pStyle w:val="Heading2"/>
       </w:pPr>
-      <w:bookmarkStart w:id="9" w:name="_Toc7702367"/>
+      <w:bookmarkStart w:id="18" w:name="_Toc7702367"/>
       <w:r>
         <w:t>Closed Issues</w:t>
       </w:r>
-      <w:bookmarkEnd w:id="9"/>
+      <w:bookmarkEnd w:id="18"/>
     </w:p>
     <w:p>
       <w:pPr>
@@ -6838,12 +6887,12 @@
       <w:r>
         <w:br w:type="page"/>
       </w:r>
-      <w:bookmarkStart w:id="10" w:name="_Toc7702368"/>
+      <w:bookmarkStart w:id="19" w:name="_Toc7702368"/>
       <w:r>
         <w:lastRenderedPageBreak/>
         <w:t>General Introduction and Shared Appendices</w:t>
       </w:r>
-      <w:bookmarkEnd w:id="10"/>
+      <w:bookmarkEnd w:id="19"/>
     </w:p>
     <w:p>
       <w:pPr>
@@ -6944,25 +6993,25 @@
           <w:color w:val="000000"/>
         </w:rPr>
       </w:pPr>
-      <w:bookmarkStart w:id="11" w:name="_1t3h5sf" w:colFirst="0" w:colLast="0"/>
-      <w:bookmarkEnd w:id="11"/>
+      <w:bookmarkStart w:id="20" w:name="_1t3h5sf" w:colFirst="0" w:colLast="0"/>
+      <w:bookmarkEnd w:id="20"/>
     </w:p>
     <w:p>
       <w:pPr>
         <w:pStyle w:val="Heading1"/>
       </w:pPr>
-      <w:bookmarkStart w:id="12" w:name="_Toc7702369"/>
+      <w:bookmarkStart w:id="21" w:name="_Toc7702369"/>
       <w:r>
         <w:t xml:space="preserve">Appendix A </w:t>
       </w:r>
-      <w:bookmarkStart w:id="13" w:name="2s8eyo1" w:colFirst="0" w:colLast="0"/>
-      <w:bookmarkStart w:id="14" w:name="17dp8vu" w:colFirst="0" w:colLast="0"/>
-      <w:bookmarkEnd w:id="13"/>
-      <w:bookmarkEnd w:id="14"/>
+      <w:bookmarkStart w:id="22" w:name="2s8eyo1" w:colFirst="0" w:colLast="0"/>
+      <w:bookmarkStart w:id="23" w:name="17dp8vu" w:colFirst="0" w:colLast="0"/>
+      <w:bookmarkEnd w:id="22"/>
+      <w:bookmarkEnd w:id="23"/>
       <w:r>
         <w:t>– Actor Summary Definitions</w:t>
       </w:r>
-      <w:bookmarkEnd w:id="12"/>
+      <w:bookmarkEnd w:id="21"/>
     </w:p>
     <w:p>
       <w:pPr>
@@ -7201,7 +7250,20 @@
               <w:t>Resource</w:t>
             </w:r>
             <w:r>
-              <w:t xml:space="preserve"> updates.</w:t>
+              <w:t xml:space="preserve"> updates</w:t>
+            </w:r>
+            <w:ins w:id="24" w:author="Luke Duncan" w:date="2019-07-22T14:30:00Z">
+              <w:r>
+                <w:t xml:space="preserve"> to be sent to a</w:t>
+              </w:r>
+              <w:bookmarkStart w:id="25" w:name="_GoBack"/>
+              <w:bookmarkEnd w:id="25"/>
+              <w:r>
+                <w:t xml:space="preserve"> Patient Identity Consumer</w:t>
+              </w:r>
+            </w:ins>
+            <w:r>
+              <w:t>.</w:t>
             </w:r>
           </w:p>
         </w:tc>
@@ -7283,18 +7345,18 @@
           <w:color w:val="000000"/>
         </w:rPr>
       </w:pPr>
-      <w:bookmarkStart w:id="15" w:name="_35nkun2" w:colFirst="0" w:colLast="0"/>
-      <w:bookmarkEnd w:id="15"/>
+      <w:bookmarkStart w:id="26" w:name="_35nkun2" w:colFirst="0" w:colLast="0"/>
+      <w:bookmarkEnd w:id="26"/>
     </w:p>
     <w:p>
       <w:pPr>
         <w:pStyle w:val="Heading1"/>
       </w:pPr>
-      <w:bookmarkStart w:id="16" w:name="_Toc7702370"/>
+      <w:bookmarkStart w:id="27" w:name="_Toc7702370"/>
       <w:r>
         <w:t>Appendix B – Transaction Summary Definitions</w:t>
       </w:r>
-      <w:bookmarkEnd w:id="16"/>
+      <w:bookmarkEnd w:id="27"/>
     </w:p>
     <w:p>
       <w:pPr>
@@ -7634,19 +7696,19 @@
           <w:color w:val="000000"/>
         </w:rPr>
       </w:pPr>
-      <w:bookmarkStart w:id="17" w:name="_44sinio" w:colFirst="0" w:colLast="0"/>
-      <w:bookmarkEnd w:id="17"/>
+      <w:bookmarkStart w:id="28" w:name="_44sinio" w:colFirst="0" w:colLast="0"/>
+      <w:bookmarkEnd w:id="28"/>
     </w:p>
     <w:p>
       <w:pPr>
         <w:pStyle w:val="Heading1"/>
       </w:pPr>
-      <w:bookmarkStart w:id="18" w:name="_Toc7702371"/>
+      <w:bookmarkStart w:id="29" w:name="_Toc7702371"/>
       <w:r>
         <w:lastRenderedPageBreak/>
         <w:t>Appendix D – Glossary</w:t>
       </w:r>
-      <w:bookmarkEnd w:id="18"/>
+      <w:bookmarkEnd w:id="29"/>
     </w:p>
     <w:p>
       <w:pPr>
@@ -7719,8 +7781,8 @@
           <w:color w:val="000000"/>
         </w:rPr>
       </w:pPr>
-      <w:bookmarkStart w:id="19" w:name="_1y810tw" w:colFirst="0" w:colLast="0"/>
-      <w:bookmarkEnd w:id="19"/>
+      <w:bookmarkStart w:id="30" w:name="_1y810tw" w:colFirst="0" w:colLast="0"/>
+      <w:bookmarkEnd w:id="30"/>
     </w:p>
     <w:p>
       <w:pPr>
@@ -7742,8 +7804,8 @@
           <w:szCs w:val="44"/>
         </w:rPr>
       </w:pPr>
-      <w:bookmarkStart w:id="20" w:name="_4i7ojhp" w:colFirst="0" w:colLast="0"/>
-      <w:bookmarkEnd w:id="20"/>
+      <w:bookmarkStart w:id="31" w:name="_4i7ojhp" w:colFirst="0" w:colLast="0"/>
+      <w:bookmarkEnd w:id="31"/>
       <w:r>
         <w:br w:type="page"/>
       </w:r>
@@ -7773,8 +7835,8 @@
           <w:color w:val="000000"/>
         </w:rPr>
       </w:pPr>
-      <w:bookmarkStart w:id="21" w:name="_3as4poj" w:colFirst="0" w:colLast="0"/>
-      <w:bookmarkEnd w:id="21"/>
+      <w:bookmarkStart w:id="32" w:name="_3as4poj" w:colFirst="0" w:colLast="0"/>
+      <w:bookmarkEnd w:id="32"/>
     </w:p>
     <w:p>
       <w:pPr>
@@ -7841,7 +7903,7 @@
       <w:pPr>
         <w:pStyle w:val="Heading1"/>
       </w:pPr>
-      <w:bookmarkStart w:id="22" w:name="_Toc7702372"/>
+      <w:bookmarkStart w:id="33" w:name="_Toc7702372"/>
       <w:r>
         <w:t xml:space="preserve">X Patient </w:t>
       </w:r>
@@ -7869,7 +7931,7 @@
       <w:r>
         <w:t xml:space="preserve"> Profile</w:t>
       </w:r>
-      <w:bookmarkEnd w:id="22"/>
+      <w:bookmarkEnd w:id="33"/>
     </w:p>
     <w:p>
       <w:pPr>
@@ -7944,7 +8006,28 @@
         <w:t>.</w:t>
       </w:r>
       <w:r>
-        <w:t xml:space="preserve">  This merge function is addressed by requiring that when links are made between the two or more Patient instances. Such that any query against any of the patient identifiers that has been linked to return results for all the linked records</w:t>
+        <w:t xml:space="preserve">  This merge function is addressed by requiring that when links are made between the two or more Patient instances</w:t>
+      </w:r>
+      <w:del w:id="34" w:author="Luke Duncan" w:date="2019-07-22T09:42:00Z">
+        <w:r>
+          <w:delText>. Such that</w:delText>
+        </w:r>
+      </w:del>
+      <w:r>
+        <w:t xml:space="preserve"> any query against any of the patient identifiers that has been linked </w:t>
+      </w:r>
+      <w:del w:id="35" w:author="Luke Duncan" w:date="2019-07-22T09:42:00Z">
+        <w:r>
+          <w:delText xml:space="preserve">to </w:delText>
+        </w:r>
+      </w:del>
+      <w:ins w:id="36" w:author="Luke Duncan" w:date="2019-07-22T09:42:00Z">
+        <w:r>
+          <w:t xml:space="preserve">shall </w:t>
+        </w:r>
+      </w:ins>
+      <w:r>
+        <w:t>return results for all the linked records</w:t>
       </w:r>
       <w:r>
         <w:t>.</w:t>
@@ -7954,7 +8037,7 @@
       <w:pPr>
         <w:pStyle w:val="Heading2"/>
       </w:pPr>
-      <w:bookmarkStart w:id="23" w:name="_Toc7702373"/>
+      <w:bookmarkStart w:id="37" w:name="_Toc7702373"/>
       <w:r>
         <w:t xml:space="preserve">X.1 </w:t>
       </w:r>
@@ -7973,7 +8056,7 @@
       <w:r>
         <w:t>Actors, Transactions, and Content Modules</w:t>
       </w:r>
-      <w:bookmarkEnd w:id="23"/>
+      <w:bookmarkEnd w:id="37"/>
     </w:p>
     <w:p>
       <w:pPr>
@@ -7994,10 +8077,10 @@
         </w:rPr>
         <w:t xml:space="preserve">This section defines the actors, transactions, and/or content modules in this profile. General definitions of actors are given in the </w:t>
       </w:r>
-      <w:bookmarkStart w:id="24" w:name="147n2zr" w:colFirst="0" w:colLast="0"/>
-      <w:bookmarkStart w:id="25" w:name="2p2csry" w:colFirst="0" w:colLast="0"/>
-      <w:bookmarkEnd w:id="24"/>
-      <w:bookmarkEnd w:id="25"/>
+      <w:bookmarkStart w:id="38" w:name="147n2zr" w:colFirst="0" w:colLast="0"/>
+      <w:bookmarkStart w:id="39" w:name="2p2csry" w:colFirst="0" w:colLast="0"/>
+      <w:bookmarkEnd w:id="38"/>
+      <w:bookmarkEnd w:id="39"/>
       <w:r>
         <w:rPr>
           <w:color w:val="000000"/>
@@ -8596,8 +8679,8 @@
             <w:pPr>
               <w:pStyle w:val="TableEntryHeader"/>
             </w:pPr>
-            <w:bookmarkStart w:id="26" w:name="_3o7alnk" w:colFirst="0" w:colLast="0"/>
-            <w:bookmarkEnd w:id="26"/>
+            <w:bookmarkStart w:id="40" w:name="_3o7alnk" w:colFirst="0" w:colLast="0"/>
+            <w:bookmarkEnd w:id="40"/>
             <w:r>
               <w:t>Actors</w:t>
             </w:r>
@@ -10010,10 +10093,10 @@
         <w:pStyle w:val="TableEntry"/>
         <w:ind w:left="720"/>
       </w:pPr>
-      <w:bookmarkStart w:id="27" w:name="_e8pvfhrdxgt" w:colFirst="0" w:colLast="0"/>
-      <w:bookmarkStart w:id="28" w:name="_Toc345074652"/>
-      <w:bookmarkStart w:id="29" w:name="_Toc500238752"/>
-      <w:bookmarkEnd w:id="27"/>
+      <w:bookmarkStart w:id="41" w:name="_e8pvfhrdxgt" w:colFirst="0" w:colLast="0"/>
+      <w:bookmarkStart w:id="42" w:name="_Toc345074652"/>
+      <w:bookmarkStart w:id="43" w:name="_Toc500238752"/>
+      <w:bookmarkEnd w:id="41"/>
       <w:r>
         <w:t>Note 1:  The Patient Identity Manager shall respond to [ITI-83] queries using the requirements in that transaction for the Patient Identity Cross-Reference Manager.</w:t>
       </w:r>
@@ -10040,9 +10123,9 @@
       <w:pPr>
         <w:pStyle w:val="Heading2"/>
       </w:pPr>
-      <w:bookmarkStart w:id="30" w:name="_Toc7702374"/>
-      <w:bookmarkEnd w:id="28"/>
-      <w:bookmarkEnd w:id="29"/>
+      <w:bookmarkStart w:id="44" w:name="_Toc7702374"/>
+      <w:bookmarkEnd w:id="42"/>
+      <w:bookmarkEnd w:id="43"/>
       <w:r>
         <w:t xml:space="preserve">X.2 </w:t>
       </w:r>
@@ -10061,7 +10144,7 @@
       <w:r>
         <w:t>Actor Options</w:t>
       </w:r>
-      <w:bookmarkEnd w:id="30"/>
+      <w:bookmarkEnd w:id="44"/>
     </w:p>
     <w:p>
       <w:pPr>
@@ -10810,7 +10893,7 @@
         <w:pStyle w:val="Heading2"/>
         <w:ind w:left="0" w:firstLine="0"/>
       </w:pPr>
-      <w:bookmarkStart w:id="31" w:name="_Toc7702375"/>
+      <w:bookmarkStart w:id="45" w:name="_Toc7702375"/>
       <w:r>
         <w:t xml:space="preserve">X.3 </w:t>
       </w:r>
@@ -10829,7 +10912,7 @@
       <w:r>
         <w:t>Required Actor Groupings</w:t>
       </w:r>
-      <w:bookmarkEnd w:id="31"/>
+      <w:bookmarkEnd w:id="45"/>
       <w:r>
         <w:t xml:space="preserve"> </w:t>
       </w:r>
@@ -11748,7 +11831,7 @@
       <w:pPr>
         <w:pStyle w:val="Heading2"/>
       </w:pPr>
-      <w:bookmarkStart w:id="32" w:name="_Toc7702376"/>
+      <w:bookmarkStart w:id="46" w:name="_Toc7702376"/>
       <w:r>
         <w:t xml:space="preserve">X.4 </w:t>
       </w:r>
@@ -11767,20 +11850,20 @@
       <w:r>
         <w:t>Overview</w:t>
       </w:r>
-      <w:bookmarkEnd w:id="32"/>
+      <w:bookmarkEnd w:id="46"/>
     </w:p>
     <w:p>
       <w:pPr>
         <w:pStyle w:val="Heading3"/>
         <w:keepNext w:val="0"/>
       </w:pPr>
-      <w:bookmarkStart w:id="33" w:name="1jlao46" w:colFirst="0" w:colLast="0"/>
-      <w:bookmarkStart w:id="34" w:name="_Toc7702377"/>
-      <w:bookmarkEnd w:id="33"/>
+      <w:bookmarkStart w:id="47" w:name="1jlao46" w:colFirst="0" w:colLast="0"/>
+      <w:bookmarkStart w:id="48" w:name="_Toc7702377"/>
+      <w:bookmarkEnd w:id="47"/>
       <w:r>
         <w:t>X.4.1 Concepts</w:t>
       </w:r>
-      <w:bookmarkEnd w:id="34"/>
+      <w:bookmarkEnd w:id="48"/>
     </w:p>
     <w:p>
       <w:pPr>
@@ -11807,22 +11890,22 @@
         <w:pStyle w:val="Heading3"/>
         <w:keepNext w:val="0"/>
       </w:pPr>
-      <w:bookmarkStart w:id="35" w:name="_Toc7702378"/>
+      <w:bookmarkStart w:id="49" w:name="_Toc7702378"/>
       <w:r>
         <w:t>X.4.2 Use Cases</w:t>
       </w:r>
-      <w:bookmarkEnd w:id="35"/>
+      <w:bookmarkEnd w:id="49"/>
     </w:p>
     <w:p>
       <w:pPr>
         <w:pStyle w:val="Heading4"/>
         <w:ind w:left="864" w:hanging="864"/>
       </w:pPr>
-      <w:bookmarkStart w:id="36" w:name="_Toc7702379"/>
+      <w:bookmarkStart w:id="50" w:name="_Toc7702379"/>
       <w:r>
         <w:t>X.4.2.1 Use Case #1: Create Patient</w:t>
       </w:r>
-      <w:bookmarkEnd w:id="36"/>
+      <w:bookmarkEnd w:id="50"/>
     </w:p>
     <w:p>
       <w:r>
@@ -11833,11 +11916,11 @@
       <w:pPr>
         <w:pStyle w:val="Heading5"/>
       </w:pPr>
-      <w:bookmarkStart w:id="37" w:name="_Toc7702380"/>
+      <w:bookmarkStart w:id="51" w:name="_Toc7702380"/>
       <w:r>
         <w:t>X.4.2.1.1 Create Patient Use Case Description</w:t>
       </w:r>
-      <w:bookmarkEnd w:id="37"/>
+      <w:bookmarkEnd w:id="51"/>
     </w:p>
     <w:p>
       <w:r>
@@ -11875,13 +11958,13 @@
       <w:pPr>
         <w:pStyle w:val="Heading5"/>
       </w:pPr>
-      <w:bookmarkStart w:id="38" w:name="_tgm1fptbycmg" w:colFirst="0" w:colLast="0"/>
-      <w:bookmarkStart w:id="39" w:name="_Toc7702381"/>
-      <w:bookmarkEnd w:id="38"/>
+      <w:bookmarkStart w:id="52" w:name="_tgm1fptbycmg" w:colFirst="0" w:colLast="0"/>
+      <w:bookmarkStart w:id="53" w:name="_Toc7702381"/>
+      <w:bookmarkEnd w:id="52"/>
       <w:r>
         <w:t>X.4.2.1.2 Create Patient Process Flow</w:t>
       </w:r>
-      <w:bookmarkEnd w:id="39"/>
+      <w:bookmarkEnd w:id="53"/>
     </w:p>
     <w:p>
       <w:pPr>
@@ -12713,13 +12796,13 @@
       <w:pPr>
         <w:pStyle w:val="Heading4"/>
       </w:pPr>
-      <w:bookmarkStart w:id="40" w:name="_l27ma4h3ajx9" w:colFirst="0" w:colLast="0"/>
-      <w:bookmarkStart w:id="41" w:name="_Toc7702382"/>
-      <w:bookmarkEnd w:id="40"/>
+      <w:bookmarkStart w:id="54" w:name="_l27ma4h3ajx9" w:colFirst="0" w:colLast="0"/>
+      <w:bookmarkStart w:id="55" w:name="_Toc7702382"/>
+      <w:bookmarkEnd w:id="54"/>
       <w:r>
         <w:t>X.4.2.2 Use Case #2: Update Patient Information</w:t>
       </w:r>
-      <w:bookmarkEnd w:id="41"/>
+      <w:bookmarkEnd w:id="55"/>
     </w:p>
     <w:p>
       <w:r>
@@ -12730,14 +12813,14 @@
       <w:pPr>
         <w:pStyle w:val="Heading5"/>
       </w:pPr>
-      <w:bookmarkStart w:id="42" w:name="_k7507yr8k8q" w:colFirst="0" w:colLast="0"/>
-      <w:bookmarkStart w:id="43" w:name="_Toc7702383"/>
-      <w:bookmarkEnd w:id="42"/>
+      <w:bookmarkStart w:id="56" w:name="_k7507yr8k8q" w:colFirst="0" w:colLast="0"/>
+      <w:bookmarkStart w:id="57" w:name="_Toc7702383"/>
+      <w:bookmarkEnd w:id="56"/>
       <w:r>
         <w:lastRenderedPageBreak/>
         <w:t>X.4.2.2.1 Update Patient Use Case Description</w:t>
       </w:r>
-      <w:bookmarkEnd w:id="43"/>
+      <w:bookmarkEnd w:id="57"/>
     </w:p>
     <w:p>
       <w:r>
@@ -12753,13 +12836,13 @@
       <w:pPr>
         <w:pStyle w:val="Heading5"/>
       </w:pPr>
-      <w:bookmarkStart w:id="44" w:name="_12rcx61h4by" w:colFirst="0" w:colLast="0"/>
-      <w:bookmarkStart w:id="45" w:name="_Toc7702384"/>
-      <w:bookmarkEnd w:id="44"/>
+      <w:bookmarkStart w:id="58" w:name="_12rcx61h4by" w:colFirst="0" w:colLast="0"/>
+      <w:bookmarkStart w:id="59" w:name="_Toc7702384"/>
+      <w:bookmarkEnd w:id="58"/>
       <w:r>
         <w:t>X.4.2.2.2 Update Patient Process Flow</w:t>
       </w:r>
-      <w:bookmarkEnd w:id="45"/>
+      <w:bookmarkEnd w:id="59"/>
     </w:p>
     <w:p>
       <w:r>
@@ -13301,9 +13384,9 @@
       <w:pPr>
         <w:pStyle w:val="Heading4"/>
       </w:pPr>
-      <w:bookmarkStart w:id="46" w:name="_sf46mntmtg8t" w:colFirst="0" w:colLast="0"/>
-      <w:bookmarkStart w:id="47" w:name="_Toc7702385"/>
-      <w:bookmarkEnd w:id="46"/>
+      <w:bookmarkStart w:id="60" w:name="_sf46mntmtg8t" w:colFirst="0" w:colLast="0"/>
+      <w:bookmarkStart w:id="61" w:name="_Toc7702385"/>
+      <w:bookmarkEnd w:id="60"/>
       <w:r>
         <w:t xml:space="preserve">X.4.2.3 Use Case #3: </w:t>
       </w:r>
@@ -13316,7 +13399,7 @@
       <w:r>
         <w:t>Patient Records</w:t>
       </w:r>
-      <w:bookmarkEnd w:id="47"/>
+      <w:bookmarkEnd w:id="61"/>
     </w:p>
     <w:p>
       <w:r>
@@ -13363,9 +13446,9 @@
       <w:pPr>
         <w:pStyle w:val="Heading5"/>
       </w:pPr>
-      <w:bookmarkStart w:id="48" w:name="_fj71c9tf6qvl" w:colFirst="0" w:colLast="0"/>
-      <w:bookmarkStart w:id="49" w:name="_Toc7702386"/>
-      <w:bookmarkEnd w:id="48"/>
+      <w:bookmarkStart w:id="62" w:name="_fj71c9tf6qvl" w:colFirst="0" w:colLast="0"/>
+      <w:bookmarkStart w:id="63" w:name="_Toc7702386"/>
+      <w:bookmarkEnd w:id="62"/>
       <w:r>
         <w:t xml:space="preserve">X.4.2.3.1 </w:t>
       </w:r>
@@ -13375,7 +13458,7 @@
       <w:r>
         <w:t xml:space="preserve"> Patient Records Use Case Description</w:t>
       </w:r>
-      <w:bookmarkEnd w:id="49"/>
+      <w:bookmarkEnd w:id="63"/>
     </w:p>
     <w:p>
       <w:r>
@@ -13462,9 +13545,9 @@
       <w:pPr>
         <w:pStyle w:val="Heading5"/>
       </w:pPr>
-      <w:bookmarkStart w:id="50" w:name="_9zp53gfpy00" w:colFirst="0" w:colLast="0"/>
-      <w:bookmarkStart w:id="51" w:name="_Toc7702387"/>
-      <w:bookmarkEnd w:id="50"/>
+      <w:bookmarkStart w:id="64" w:name="_9zp53gfpy00" w:colFirst="0" w:colLast="0"/>
+      <w:bookmarkStart w:id="65" w:name="_Toc7702387"/>
+      <w:bookmarkEnd w:id="64"/>
       <w:r>
         <w:t xml:space="preserve">X.4.2.3.2 </w:t>
       </w:r>
@@ -13474,7 +13557,7 @@
       <w:r>
         <w:t xml:space="preserve"> Patient Process Flow</w:t>
       </w:r>
-      <w:bookmarkEnd w:id="51"/>
+      <w:bookmarkEnd w:id="65"/>
     </w:p>
     <w:p>
       <w:r>
@@ -14445,7 +14528,7 @@
       <w:pPr>
         <w:pStyle w:val="Heading2"/>
       </w:pPr>
-      <w:bookmarkStart w:id="52" w:name="_Toc7702388"/>
+      <w:bookmarkStart w:id="66" w:name="_Toc7702388"/>
       <w:r>
         <w:t xml:space="preserve">X.5 </w:t>
       </w:r>
@@ -14461,7 +14544,7 @@
       <w:r>
         <w:t xml:space="preserve"> Security Considerations</w:t>
       </w:r>
-      <w:bookmarkEnd w:id="52"/>
+      <w:bookmarkEnd w:id="66"/>
     </w:p>
     <w:p>
       <w:pPr>
@@ -14534,7 +14617,7 @@
           <w:i/>
         </w:rPr>
       </w:pPr>
-      <w:bookmarkStart w:id="53" w:name="_Toc7702389"/>
+      <w:bookmarkStart w:id="67" w:name="_Toc7702389"/>
       <w:r>
         <w:t xml:space="preserve">X.6 </w:t>
       </w:r>
@@ -14550,7 +14633,7 @@
       <w:r>
         <w:t>Cross Profile Considerations</w:t>
       </w:r>
-      <w:bookmarkEnd w:id="53"/>
+      <w:bookmarkEnd w:id="67"/>
     </w:p>
     <w:p>
       <w:r>
@@ -14597,8 +14680,8 @@
           <w:highlight w:val="yellow"/>
         </w:rPr>
       </w:pPr>
-      <w:bookmarkStart w:id="54" w:name="_2w5ecyt" w:colFirst="0" w:colLast="0"/>
-      <w:bookmarkEnd w:id="54"/>
+      <w:bookmarkStart w:id="68" w:name="_2w5ecyt" w:colFirst="0" w:colLast="0"/>
+      <w:bookmarkEnd w:id="68"/>
       <w:r>
         <w:br w:type="page"/>
       </w:r>
@@ -14652,10 +14735,10 @@
         </w:rPr>
         <w:t>.</w:t>
       </w:r>
-      <w:bookmarkStart w:id="55" w:name="_1baon6m" w:colFirst="0" w:colLast="0"/>
-      <w:bookmarkStart w:id="56" w:name="_2nusc19" w:colFirst="0" w:colLast="0"/>
-      <w:bookmarkEnd w:id="55"/>
-      <w:bookmarkEnd w:id="56"/>
+      <w:bookmarkStart w:id="69" w:name="_1baon6m" w:colFirst="0" w:colLast="0"/>
+      <w:bookmarkStart w:id="70" w:name="_2nusc19" w:colFirst="0" w:colLast="0"/>
+      <w:bookmarkEnd w:id="69"/>
+      <w:bookmarkEnd w:id="70"/>
       <w:r>
         <w:br w:type="page"/>
       </w:r>
@@ -14664,10 +14747,10 @@
       <w:pPr>
         <w:pStyle w:val="PartTitle"/>
       </w:pPr>
-      <w:bookmarkStart w:id="57" w:name="_1yyy98l" w:colFirst="0" w:colLast="0"/>
-      <w:bookmarkStart w:id="58" w:name="_Toc500238773"/>
-      <w:bookmarkStart w:id="59" w:name="_Toc7702390"/>
-      <w:bookmarkEnd w:id="57"/>
+      <w:bookmarkStart w:id="71" w:name="_1yyy98l" w:colFirst="0" w:colLast="0"/>
+      <w:bookmarkStart w:id="72" w:name="_Toc500238773"/>
+      <w:bookmarkStart w:id="73" w:name="_Toc7702390"/>
+      <w:bookmarkEnd w:id="71"/>
       <w:r>
         <w:lastRenderedPageBreak/>
         <w:t>Volume 2</w:t>
@@ -14678,14 +14761,14 @@
       <w:r>
         <w:t xml:space="preserve"> – Transactions</w:t>
       </w:r>
-      <w:bookmarkEnd w:id="58"/>
-      <w:bookmarkEnd w:id="59"/>
+      <w:bookmarkEnd w:id="72"/>
+      <w:bookmarkEnd w:id="73"/>
     </w:p>
     <w:p>
       <w:pPr>
         <w:pStyle w:val="EditorInstructions"/>
       </w:pPr>
-      <w:bookmarkStart w:id="60" w:name="_Toc75083611"/>
+      <w:bookmarkStart w:id="74" w:name="_Toc75083611"/>
       <w:r>
         <w:t>Add Section 3.Y</w:t>
       </w:r>
@@ -14695,16 +14778,16 @@
       <w:r>
         <w:t xml:space="preserve"> </w:t>
       </w:r>
-      <w:bookmarkEnd w:id="60"/>
+      <w:bookmarkEnd w:id="74"/>
     </w:p>
     <w:p>
       <w:pPr>
         <w:pStyle w:val="Heading2"/>
         <w:ind w:left="0" w:firstLine="0"/>
       </w:pPr>
-      <w:bookmarkStart w:id="61" w:name="_Toc345074672"/>
-      <w:bookmarkStart w:id="62" w:name="_Toc500238774"/>
-      <w:bookmarkStart w:id="63" w:name="_Toc7702391"/>
+      <w:bookmarkStart w:id="75" w:name="_Toc345074672"/>
+      <w:bookmarkStart w:id="76" w:name="_Toc500238774"/>
+      <w:bookmarkStart w:id="77" w:name="_Toc7702391"/>
       <w:r>
         <w:t>3.Y</w:t>
       </w:r>
@@ -14714,24 +14797,24 @@
       <w:r>
         <w:t xml:space="preserve"> </w:t>
       </w:r>
-      <w:bookmarkEnd w:id="61"/>
-      <w:bookmarkEnd w:id="62"/>
+      <w:bookmarkEnd w:id="75"/>
+      <w:bookmarkEnd w:id="76"/>
       <w:r>
         <w:t>Mobile Patient Identity Feed</w:t>
       </w:r>
       <w:r>
         <w:t xml:space="preserve"> [ITI-Y1]</w:t>
       </w:r>
-      <w:bookmarkEnd w:id="63"/>
+      <w:bookmarkEnd w:id="77"/>
     </w:p>
     <w:p>
       <w:pPr>
         <w:pStyle w:val="Heading3"/>
         <w:ind w:left="0" w:firstLine="0"/>
       </w:pPr>
-      <w:bookmarkStart w:id="64" w:name="_Toc345074673"/>
-      <w:bookmarkStart w:id="65" w:name="_Toc500238775"/>
-      <w:bookmarkStart w:id="66" w:name="_Toc7702392"/>
+      <w:bookmarkStart w:id="78" w:name="_Toc345074673"/>
+      <w:bookmarkStart w:id="79" w:name="_Toc500238775"/>
+      <w:bookmarkStart w:id="80" w:name="_Toc7702392"/>
       <w:r>
         <w:t>3.Y</w:t>
       </w:r>
@@ -14741,9 +14824,9 @@
       <w:r>
         <w:t>.1 Scope</w:t>
       </w:r>
-      <w:bookmarkEnd w:id="64"/>
-      <w:bookmarkEnd w:id="65"/>
-      <w:bookmarkEnd w:id="66"/>
+      <w:bookmarkEnd w:id="78"/>
+      <w:bookmarkEnd w:id="79"/>
+      <w:bookmarkEnd w:id="80"/>
     </w:p>
     <w:p>
       <w:pPr>
@@ -14795,9 +14878,9 @@
         <w:pStyle w:val="Heading3"/>
         <w:ind w:left="0" w:firstLine="0"/>
       </w:pPr>
-      <w:bookmarkStart w:id="67" w:name="_Toc345074674"/>
-      <w:bookmarkStart w:id="68" w:name="_Toc500238776"/>
-      <w:bookmarkStart w:id="69" w:name="_Toc7702393"/>
+      <w:bookmarkStart w:id="81" w:name="_Toc345074674"/>
+      <w:bookmarkStart w:id="82" w:name="_Toc500238776"/>
+      <w:bookmarkStart w:id="83" w:name="_Toc7702393"/>
       <w:r>
         <w:t>3.Y</w:t>
       </w:r>
@@ -14807,9 +14890,9 @@
       <w:r>
         <w:t>.2 Actor Roles</w:t>
       </w:r>
-      <w:bookmarkEnd w:id="67"/>
-      <w:bookmarkEnd w:id="68"/>
-      <w:bookmarkEnd w:id="69"/>
+      <w:bookmarkEnd w:id="81"/>
+      <w:bookmarkEnd w:id="82"/>
+      <w:bookmarkEnd w:id="83"/>
     </w:p>
     <w:p>
       <w:pPr>
@@ -15109,9 +15192,9 @@
         <w:pStyle w:val="Heading3"/>
         <w:ind w:left="0" w:firstLine="0"/>
       </w:pPr>
-      <w:bookmarkStart w:id="70" w:name="_Toc345074675"/>
-      <w:bookmarkStart w:id="71" w:name="_Toc500238777"/>
-      <w:bookmarkStart w:id="72" w:name="_Toc7702394"/>
+      <w:bookmarkStart w:id="84" w:name="_Toc345074675"/>
+      <w:bookmarkStart w:id="85" w:name="_Toc500238777"/>
+      <w:bookmarkStart w:id="86" w:name="_Toc7702394"/>
       <w:r>
         <w:t>3.Y</w:t>
       </w:r>
@@ -15121,9 +15204,9 @@
       <w:r>
         <w:t>.3 Referenced Standards</w:t>
       </w:r>
-      <w:bookmarkEnd w:id="70"/>
-      <w:bookmarkEnd w:id="71"/>
-      <w:bookmarkEnd w:id="72"/>
+      <w:bookmarkEnd w:id="84"/>
+      <w:bookmarkEnd w:id="85"/>
+      <w:bookmarkEnd w:id="86"/>
     </w:p>
     <w:p>
       <w:pPr>
@@ -15162,9 +15245,9 @@
         <w:pStyle w:val="Heading3"/>
         <w:ind w:left="0" w:firstLine="0"/>
       </w:pPr>
-      <w:bookmarkStart w:id="73" w:name="_Toc345074676"/>
-      <w:bookmarkStart w:id="74" w:name="_Toc500238778"/>
-      <w:bookmarkStart w:id="75" w:name="_Toc7702395"/>
+      <w:bookmarkStart w:id="87" w:name="_Toc345074676"/>
+      <w:bookmarkStart w:id="88" w:name="_Toc500238778"/>
+      <w:bookmarkStart w:id="89" w:name="_Toc7702395"/>
       <w:r>
         <w:lastRenderedPageBreak/>
         <w:t>3.Y</w:t>
@@ -15175,9 +15258,9 @@
       <w:r>
         <w:t>.4 Interaction Diagram</w:t>
       </w:r>
-      <w:bookmarkEnd w:id="73"/>
-      <w:bookmarkEnd w:id="74"/>
-      <w:bookmarkEnd w:id="75"/>
+      <w:bookmarkEnd w:id="87"/>
+      <w:bookmarkEnd w:id="88"/>
+      <w:bookmarkEnd w:id="89"/>
     </w:p>
     <w:p>
       <w:pPr>
@@ -15227,14 +15310,14 @@
                           </a:ln>
                           <a:extLst>
                             <a:ext uri="{909E8E84-426E-40dd-AFC4-6F175D3DCCD1}">
-                              <a14:hiddenFill xmlns="" xmlns:mo="http://schemas.microsoft.com/office/mac/office/2008/main" xmlns:mv="urn:schemas-microsoft-com:mac:vml" xmlns:o="urn:schemas-microsoft-com:office:office" xmlns:v="urn:schemas-microsoft-com:vml" xmlns:w10="urn:schemas-microsoft-com:office:word" xmlns:w="http://schemas.openxmlformats.org/wordprocessingml/2006/main" xmlns:a14="http://schemas.microsoft.com/office/drawing/2010/main" xmlns:arto="http://schemas.microsoft.com/office/word/2006/arto">
+                              <a14:hiddenFill xmlns:arto="http://schemas.microsoft.com/office/word/2006/arto" xmlns:a14="http://schemas.microsoft.com/office/drawing/2010/main" xmlns:w="http://schemas.openxmlformats.org/wordprocessingml/2006/main" xmlns:w10="urn:schemas-microsoft-com:office:word" xmlns:v="urn:schemas-microsoft-com:vml" xmlns:o="urn:schemas-microsoft-com:office:office" xmlns:mv="urn:schemas-microsoft-com:mac:vml" xmlns:mo="http://schemas.microsoft.com/office/mac/office/2008/main" xmlns="">
                                 <a:solidFill>
                                   <a:srgbClr val="FFFFFF"/>
                                 </a:solidFill>
                               </a14:hiddenFill>
                             </a:ext>
                             <a:ext uri="{91240B29-F687-4f45-9708-019B960494DF}">
-                              <a14:hiddenLine xmlns="" xmlns:mo="http://schemas.microsoft.com/office/mac/office/2008/main" xmlns:mv="urn:schemas-microsoft-com:mac:vml" xmlns:o="urn:schemas-microsoft-com:office:office" xmlns:v="urn:schemas-microsoft-com:vml" xmlns:w10="urn:schemas-microsoft-com:office:word" xmlns:w="http://schemas.openxmlformats.org/wordprocessingml/2006/main" xmlns:a14="http://schemas.microsoft.com/office/drawing/2010/main" xmlns:arto="http://schemas.microsoft.com/office/word/2006/arto" w="9525">
+                              <a14:hiddenLine xmlns:arto="http://schemas.microsoft.com/office/word/2006/arto" xmlns:a14="http://schemas.microsoft.com/office/drawing/2010/main" xmlns:w="http://schemas.openxmlformats.org/wordprocessingml/2006/main" xmlns:w10="urn:schemas-microsoft-com:office:word" xmlns:v="urn:schemas-microsoft-com:vml" xmlns:o="urn:schemas-microsoft-com:office:office" xmlns:mv="urn:schemas-microsoft-com:mac:vml" xmlns:mo="http://schemas.microsoft.com/office/mac/office/2008/main" xmlns="" w="9525">
                                 <a:solidFill>
                                   <a:srgbClr val="000000"/>
                                 </a:solidFill>
@@ -15288,14 +15371,14 @@
                           </a:ln>
                           <a:extLst>
                             <a:ext uri="{909E8E84-426E-40dd-AFC4-6F175D3DCCD1}">
-                              <a14:hiddenFill xmlns="" xmlns:mo="http://schemas.microsoft.com/office/mac/office/2008/main" xmlns:mv="urn:schemas-microsoft-com:mac:vml" xmlns:o="urn:schemas-microsoft-com:office:office" xmlns:v="urn:schemas-microsoft-com:vml" xmlns:w10="urn:schemas-microsoft-com:office:word" xmlns:w="http://schemas.openxmlformats.org/wordprocessingml/2006/main" xmlns:a14="http://schemas.microsoft.com/office/drawing/2010/main" xmlns:arto="http://schemas.microsoft.com/office/word/2006/arto">
+                              <a14:hiddenFill xmlns:arto="http://schemas.microsoft.com/office/word/2006/arto" xmlns:a14="http://schemas.microsoft.com/office/drawing/2010/main" xmlns:w="http://schemas.openxmlformats.org/wordprocessingml/2006/main" xmlns:w10="urn:schemas-microsoft-com:office:word" xmlns:v="urn:schemas-microsoft-com:vml" xmlns:o="urn:schemas-microsoft-com:office:office" xmlns:mv="urn:schemas-microsoft-com:mac:vml" xmlns:mo="http://schemas.microsoft.com/office/mac/office/2008/main" xmlns="">
                                 <a:solidFill>
                                   <a:srgbClr val="FFFFFF"/>
                                 </a:solidFill>
                               </a14:hiddenFill>
                             </a:ext>
                             <a:ext uri="{91240B29-F687-4f45-9708-019B960494DF}">
-                              <a14:hiddenLine xmlns="" xmlns:mo="http://schemas.microsoft.com/office/mac/office/2008/main" xmlns:mv="urn:schemas-microsoft-com:mac:vml" xmlns:o="urn:schemas-microsoft-com:office:office" xmlns:v="urn:schemas-microsoft-com:vml" xmlns:w10="urn:schemas-microsoft-com:office:word" xmlns:w="http://schemas.openxmlformats.org/wordprocessingml/2006/main" xmlns:a14="http://schemas.microsoft.com/office/drawing/2010/main" xmlns:arto="http://schemas.microsoft.com/office/word/2006/arto" w="9525">
+                              <a14:hiddenLine xmlns:arto="http://schemas.microsoft.com/office/word/2006/arto" xmlns:a14="http://schemas.microsoft.com/office/drawing/2010/main" xmlns:w="http://schemas.openxmlformats.org/wordprocessingml/2006/main" xmlns:w10="urn:schemas-microsoft-com:office:word" xmlns:v="urn:schemas-microsoft-com:vml" xmlns:o="urn:schemas-microsoft-com:office:office" xmlns:mv="urn:schemas-microsoft-com:mac:vml" xmlns:mo="http://schemas.microsoft.com/office/mac/office/2008/main" xmlns="" w="9525">
                                 <a:solidFill>
                                   <a:srgbClr val="000000"/>
                                 </a:solidFill>
@@ -15351,7 +15434,7 @@
                           </a:ln>
                           <a:extLst>
                             <a:ext uri="{91240B29-F687-4f45-9708-019B960494DF}">
-                              <a14:hiddenLine xmlns="" xmlns:mo="http://schemas.microsoft.com/office/mac/office/2008/main" xmlns:mv="urn:schemas-microsoft-com:mac:vml" xmlns:o="urn:schemas-microsoft-com:office:office" xmlns:v="urn:schemas-microsoft-com:vml" xmlns:w10="urn:schemas-microsoft-com:office:word" xmlns:w="http://schemas.openxmlformats.org/wordprocessingml/2006/main" xmlns:a14="http://schemas.microsoft.com/office/drawing/2010/main" xmlns:arto="http://schemas.microsoft.com/office/word/2006/arto" w="9525">
+                              <a14:hiddenLine xmlns:arto="http://schemas.microsoft.com/office/word/2006/arto" xmlns:a14="http://schemas.microsoft.com/office/drawing/2010/main" xmlns:w="http://schemas.openxmlformats.org/wordprocessingml/2006/main" xmlns:w10="urn:schemas-microsoft-com:office:word" xmlns:v="urn:schemas-microsoft-com:vml" xmlns:o="urn:schemas-microsoft-com:office:office" xmlns:mv="urn:schemas-microsoft-com:mac:vml" xmlns:mo="http://schemas.microsoft.com/office/mac/office/2008/main" xmlns="" w="9525">
                                 <a:solidFill>
                                   <a:srgbClr val="000000"/>
                                 </a:solidFill>
@@ -15411,7 +15494,7 @@
                           </a:ln>
                           <a:extLst>
                             <a:ext uri="{909E8E84-426E-40dd-AFC4-6F175D3DCCD1}">
-                              <a14:hiddenFill xmlns="" xmlns:mo="http://schemas.microsoft.com/office/mac/office/2008/main" xmlns:mv="urn:schemas-microsoft-com:mac:vml" xmlns:o="urn:schemas-microsoft-com:office:office" xmlns:v="urn:schemas-microsoft-com:vml" xmlns:w10="urn:schemas-microsoft-com:office:word" xmlns:w="http://schemas.openxmlformats.org/wordprocessingml/2006/main" xmlns:a14="http://schemas.microsoft.com/office/drawing/2010/main" xmlns:arto="http://schemas.microsoft.com/office/word/2006/arto">
+                              <a14:hiddenFill xmlns:arto="http://schemas.microsoft.com/office/word/2006/arto" xmlns:a14="http://schemas.microsoft.com/office/drawing/2010/main" xmlns:w="http://schemas.openxmlformats.org/wordprocessingml/2006/main" xmlns:w10="urn:schemas-microsoft-com:office:word" xmlns:v="urn:schemas-microsoft-com:vml" xmlns:o="urn:schemas-microsoft-com:office:office" xmlns:mv="urn:schemas-microsoft-com:mac:vml" xmlns:mo="http://schemas.microsoft.com/office/mac/office/2008/main" xmlns="">
                                 <a:noFill/>
                               </a14:hiddenFill>
                             </a:ext>
@@ -15444,7 +15527,7 @@
                           </a:ln>
                           <a:extLst>
                             <a:ext uri="{909E8E84-426E-40dd-AFC4-6F175D3DCCD1}">
-                              <a14:hiddenFill xmlns="" xmlns:mo="http://schemas.microsoft.com/office/mac/office/2008/main" xmlns:mv="urn:schemas-microsoft-com:mac:vml" xmlns:o="urn:schemas-microsoft-com:office:office" xmlns:v="urn:schemas-microsoft-com:vml" xmlns:w10="urn:schemas-microsoft-com:office:word" xmlns:w="http://schemas.openxmlformats.org/wordprocessingml/2006/main" xmlns:a14="http://schemas.microsoft.com/office/drawing/2010/main" xmlns:arto="http://schemas.microsoft.com/office/word/2006/arto">
+                              <a14:hiddenFill xmlns:arto="http://schemas.microsoft.com/office/word/2006/arto" xmlns:a14="http://schemas.microsoft.com/office/drawing/2010/main" xmlns:w="http://schemas.openxmlformats.org/wordprocessingml/2006/main" xmlns:w10="urn:schemas-microsoft-com:office:word" xmlns:v="urn:schemas-microsoft-com:vml" xmlns:o="urn:schemas-microsoft-com:office:office" xmlns:mv="urn:schemas-microsoft-com:mac:vml" xmlns:mo="http://schemas.microsoft.com/office/mac/office/2008/main" xmlns="">
                                 <a:noFill/>
                               </a14:hiddenFill>
                             </a:ext>
@@ -15534,7 +15617,7 @@
                           </a:ln>
                           <a:extLst>
                             <a:ext uri="{909E8E84-426E-40dd-AFC4-6F175D3DCCD1}">
-                              <a14:hiddenFill xmlns="" xmlns:mo="http://schemas.microsoft.com/office/mac/office/2008/main" xmlns:mv="urn:schemas-microsoft-com:mac:vml" xmlns:o="urn:schemas-microsoft-com:office:office" xmlns:v="urn:schemas-microsoft-com:vml" xmlns:w10="urn:schemas-microsoft-com:office:word" xmlns:w="http://schemas.openxmlformats.org/wordprocessingml/2006/main" xmlns:a14="http://schemas.microsoft.com/office/drawing/2010/main" xmlns:arto="http://schemas.microsoft.com/office/word/2006/arto">
+                              <a14:hiddenFill xmlns:arto="http://schemas.microsoft.com/office/word/2006/arto" xmlns:a14="http://schemas.microsoft.com/office/drawing/2010/main" xmlns:w="http://schemas.openxmlformats.org/wordprocessingml/2006/main" xmlns:w10="urn:schemas-microsoft-com:office:word" xmlns:v="urn:schemas-microsoft-com:vml" xmlns:o="urn:schemas-microsoft-com:office:office" xmlns:mv="urn:schemas-microsoft-com:mac:vml" xmlns:mo="http://schemas.microsoft.com/office/mac/office/2008/main" xmlns="">
                                 <a:noFill/>
                               </a14:hiddenFill>
                             </a:ext>
@@ -15563,7 +15646,7 @@
                           </a:ln>
                           <a:extLst>
                             <a:ext uri="{91240B29-F687-4f45-9708-019B960494DF}">
-                              <a14:hiddenLine xmlns="" xmlns:mo="http://schemas.microsoft.com/office/mac/office/2008/main" xmlns:mv="urn:schemas-microsoft-com:mac:vml" xmlns:o="urn:schemas-microsoft-com:office:office" xmlns:v="urn:schemas-microsoft-com:vml" xmlns:w10="urn:schemas-microsoft-com:office:word" xmlns:w="http://schemas.openxmlformats.org/wordprocessingml/2006/main" xmlns:a14="http://schemas.microsoft.com/office/drawing/2010/main" xmlns:arto="http://schemas.microsoft.com/office/word/2006/arto" w="9525">
+                              <a14:hiddenLine xmlns:arto="http://schemas.microsoft.com/office/word/2006/arto" xmlns:a14="http://schemas.microsoft.com/office/drawing/2010/main" xmlns:w="http://schemas.openxmlformats.org/wordprocessingml/2006/main" xmlns:w10="urn:schemas-microsoft-com:office:word" xmlns:v="urn:schemas-microsoft-com:vml" xmlns:o="urn:schemas-microsoft-com:office:office" xmlns:mv="urn:schemas-microsoft-com:mac:vml" xmlns:mo="http://schemas.microsoft.com/office/mac/office/2008/main" xmlns="" w="9525">
                                 <a:solidFill>
                                   <a:srgbClr val="000000"/>
                                 </a:solidFill>
@@ -15622,7 +15705,7 @@
                           </a:ln>
                           <a:extLst>
                             <a:ext uri="{909E8E84-426E-40dd-AFC4-6F175D3DCCD1}">
-                              <a14:hiddenFill xmlns="" xmlns:mo="http://schemas.microsoft.com/office/mac/office/2008/main" xmlns:mv="urn:schemas-microsoft-com:mac:vml" xmlns:o="urn:schemas-microsoft-com:office:office" xmlns:v="urn:schemas-microsoft-com:vml" xmlns:w10="urn:schemas-microsoft-com:office:word" xmlns:w="http://schemas.openxmlformats.org/wordprocessingml/2006/main" xmlns:a14="http://schemas.microsoft.com/office/drawing/2010/main" xmlns:arto="http://schemas.microsoft.com/office/word/2006/arto">
+                              <a14:hiddenFill xmlns:arto="http://schemas.microsoft.com/office/word/2006/arto" xmlns:a14="http://schemas.microsoft.com/office/drawing/2010/main" xmlns:w="http://schemas.openxmlformats.org/wordprocessingml/2006/main" xmlns:w10="urn:schemas-microsoft-com:office:word" xmlns:v="urn:schemas-microsoft-com:vml" xmlns:o="urn:schemas-microsoft-com:office:office" xmlns:mv="urn:schemas-microsoft-com:mac:vml" xmlns:mo="http://schemas.microsoft.com/office/mac/office/2008/main" xmlns="">
                                 <a:noFill/>
                               </a14:hiddenFill>
                             </a:ext>
@@ -15638,7 +15721,7 @@
           </mc:Choice>
           <mc:Fallback>
             <w:pict>
-              <v:group w14:anchorId="7A5A8354" id="Canvas 17" o:spid="_x0000_s1026" editas="canvas" style="width:468pt;height:189pt;mso-position-horizontal-relative:char;mso-position-vertical-relative:line" coordsize="59436,24003" o:gfxdata="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">
+              <v:group w14:anchorId="7A5A8354" id="Canvas 17" o:spid="_x0000_s1026" editas="canvas" style="width:468pt;height:189pt;mso-position-horizontal-relative:char;mso-position-vertical-relative:line" coordsize="59436,24003" o:gfxdata="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">
                 <v:shapetype id="_x0000_t75" coordsize="21600,21600" o:spt="75" o:preferrelative="t" path="m@4@5l@4@11@9@11@9@5xe" filled="f" stroked="f">
                   <v:stroke joinstyle="miter"/>
                   <v:formulas>
@@ -15666,7 +15749,7 @@
                   <v:stroke joinstyle="miter"/>
                   <v:path gradientshapeok="t" o:connecttype="rect"/>
                 </v:shapetype>
-                <v:shape id="Text Box 169" o:spid="_x0000_s1028" type="#_x0000_t202" style="position:absolute;left:15621;top:13385;width:28289;height:2864;visibility:visible;mso-wrap-style:square;v-text-anchor:top" o:gfxdata="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" filled="f" stroked="f">
+                <v:shape id="Text Box 169" o:spid="_x0000_s1028" type="#_x0000_t202" style="position:absolute;left:15621;top:13385;width:28289;height:2864;visibility:visible;mso-wrap-style:square;v-text-anchor:top" o:gfxdata="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" filled="f" stroked="f">
                   <v:textbox inset="0,0,0,0">
                     <w:txbxContent>
                       <w:p>
@@ -15688,7 +15771,7 @@
                     </w:txbxContent>
                   </v:textbox>
                 </v:shape>
-                <v:shape id="Text Box 162" o:spid="_x0000_s1029" type="#_x0000_t202" style="position:absolute;left:16158;top:8356;width:26765;height:2864;visibility:visible;mso-wrap-style:square;v-text-anchor:top" o:gfxdata="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" filled="f" stroked="f">
+                <v:shape id="Text Box 162" o:spid="_x0000_s1029" type="#_x0000_t202" style="position:absolute;left:16158;top:8356;width:26765;height:2864;visibility:visible;mso-wrap-style:square;v-text-anchor:top" o:gfxdata="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" filled="f" stroked="f">
                   <v:textbox inset="0,0,0,0">
                     <w:txbxContent>
                       <w:p>
@@ -15710,7 +15793,7 @@
                     </w:txbxContent>
                   </v:textbox>
                 </v:shape>
-                <v:shape id="Text Box 160" o:spid="_x0000_s1030" type="#_x0000_t202" style="position:absolute;left:5302;top:2990;width:9144;height:5347;visibility:visible;mso-wrap-style:square;v-text-anchor:top" o:gfxdata="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" stroked="f">
+                <v:shape id="Text Box 160" o:spid="_x0000_s1030" type="#_x0000_t202" style="position:absolute;left:5302;top:2990;width:9144;height:5347;visibility:visible;mso-wrap-style:square;v-text-anchor:top" o:gfxdata="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" stroked="f">
                   <v:textbox>
                     <w:txbxContent>
                       <w:p>
@@ -15732,18 +15815,18 @@
                     </w:txbxContent>
                   </v:textbox>
                 </v:shape>
-                <v:line id="Line 161" o:spid="_x0000_s1031" style="position:absolute;visibility:visible;mso-wrap-style:square" from="9944,7613" to="9950,20415" o:connectortype="straight" o:gfxdata="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">
+                <v:line id="Line 161" o:spid="_x0000_s1031" style="position:absolute;visibility:visible;mso-wrap-style:square" from="9944,7613" to="9950,20415" o:connectortype="straight" o:gfxdata="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">
                   <v:stroke dashstyle="dash"/>
                 </v:line>
-                <v:line id="Line 163" o:spid="_x0000_s1032" style="position:absolute;visibility:visible;mso-wrap-style:square" from="48704,7385" to="48710,19691" o:connectortype="straight" o:gfxdata="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">
+                <v:line id="Line 163" o:spid="_x0000_s1032" style="position:absolute;visibility:visible;mso-wrap-style:square" from="48704,7385" to="48710,19691" o:connectortype="straight" o:gfxdata="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">
                   <v:stroke dashstyle="dash"/>
                 </v:line>
-                <v:rect id="Rectangle 164" o:spid="_x0000_s1033" style="position:absolute;left:9226;top:9194;width:1696;height:8535;visibility:visible;mso-wrap-style:square;v-text-anchor:top" o:gfxdata="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"/>
-                <v:rect id="Rectangle 165" o:spid="_x0000_s1034" style="position:absolute;left:47783;top:9194;width:2039;height:8681;visibility:visible;mso-wrap-style:square;v-text-anchor:top" o:gfxdata="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"/>
-                <v:line id="Line 166" o:spid="_x0000_s1035" style="position:absolute;visibility:visible;mso-wrap-style:square" from="10922,11023" to="47783,11023" o:connectortype="straight" o:gfxdata="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">
+                <v:rect id="Rectangle 164" o:spid="_x0000_s1033" style="position:absolute;left:9226;top:9194;width:1696;height:8535;visibility:visible;mso-wrap-style:square;v-text-anchor:top" o:gfxdata="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"/>
+                <v:rect id="Rectangle 165" o:spid="_x0000_s1034" style="position:absolute;left:47783;top:9194;width:2039;height:8681;visibility:visible;mso-wrap-style:square;v-text-anchor:top" o:gfxdata="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"/>
+                <v:line id="Line 166" o:spid="_x0000_s1035" style="position:absolute;visibility:visible;mso-wrap-style:square" from="10922,11023" to="47783,11023" o:connectortype="straight" o:gfxdata="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">
                   <v:stroke endarrow="block"/>
                 </v:line>
-                <v:shape id="Text Box 167" o:spid="_x0000_s1036" type="#_x0000_t202" style="position:absolute;left:44164;top:2914;width:9144;height:5347;visibility:visible;mso-wrap-style:square;v-text-anchor:top" o:gfxdata="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" stroked="f">
+                <v:shape id="Text Box 167" o:spid="_x0000_s1036" type="#_x0000_t202" style="position:absolute;left:44164;top:2914;width:9144;height:5347;visibility:visible;mso-wrap-style:square;v-text-anchor:top" o:gfxdata="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" stroked="f">
                   <v:textbox>
                     <w:txbxContent>
                       <w:p>
@@ -15765,7 +15848,7 @@
                     </w:txbxContent>
                   </v:textbox>
                 </v:shape>
-                <v:line id="Line 168" o:spid="_x0000_s1037" style="position:absolute;flip:x;visibility:visible;mso-wrap-style:square" from="10922,16097" to="47783,16097" o:connectortype="straight" o:gfxdata="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">
+                <v:line id="Line 168" o:spid="_x0000_s1037" style="position:absolute;flip:x;visibility:visible;mso-wrap-style:square" from="10922,16097" to="47783,16097" o:connectortype="straight" o:gfxdata="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">
                   <v:stroke endarrow="block"/>
                 </v:line>
                 <w10:anchorlock/>
@@ -15779,15 +15862,15 @@
       <w:pPr>
         <w:pStyle w:val="BodyText"/>
       </w:pPr>
-      <w:bookmarkStart w:id="76" w:name="_Toc345074677"/>
+      <w:bookmarkStart w:id="90" w:name="_Toc345074677"/>
     </w:p>
     <w:p>
       <w:pPr>
         <w:pStyle w:val="Heading4"/>
         <w:ind w:left="0" w:firstLine="0"/>
       </w:pPr>
-      <w:bookmarkStart w:id="77" w:name="_Toc500238779"/>
-      <w:bookmarkStart w:id="78" w:name="_Toc7702396"/>
+      <w:bookmarkStart w:id="91" w:name="_Toc500238779"/>
+      <w:bookmarkStart w:id="92" w:name="_Toc7702396"/>
       <w:r>
         <w:t>3.Y</w:t>
       </w:r>
@@ -15797,12 +15880,12 @@
       <w:r>
         <w:t xml:space="preserve">.4.1 </w:t>
       </w:r>
-      <w:bookmarkEnd w:id="76"/>
-      <w:bookmarkEnd w:id="77"/>
+      <w:bookmarkEnd w:id="90"/>
+      <w:bookmarkEnd w:id="91"/>
       <w:r>
         <w:t>Mobile Patient Identity Feed Request Message</w:t>
       </w:r>
-      <w:bookmarkEnd w:id="78"/>
+      <w:bookmarkEnd w:id="92"/>
     </w:p>
     <w:p>
       <w:pPr>
@@ -15871,9 +15954,9 @@
         <w:pStyle w:val="Heading5"/>
         <w:ind w:left="0" w:firstLine="0"/>
       </w:pPr>
-      <w:bookmarkStart w:id="79" w:name="_Toc345074678"/>
-      <w:bookmarkStart w:id="80" w:name="_Toc500238780"/>
-      <w:bookmarkStart w:id="81" w:name="_Toc7702397"/>
+      <w:bookmarkStart w:id="93" w:name="_Toc345074678"/>
+      <w:bookmarkStart w:id="94" w:name="_Toc500238780"/>
+      <w:bookmarkStart w:id="95" w:name="_Toc7702397"/>
       <w:r>
         <w:t>3.Y</w:t>
       </w:r>
@@ -15883,9 +15966,9 @@
       <w:r>
         <w:t>.4.1.1 Trigger Events</w:t>
       </w:r>
-      <w:bookmarkEnd w:id="79"/>
-      <w:bookmarkEnd w:id="80"/>
-      <w:bookmarkEnd w:id="81"/>
+      <w:bookmarkEnd w:id="93"/>
+      <w:bookmarkEnd w:id="94"/>
+      <w:bookmarkEnd w:id="95"/>
     </w:p>
     <w:p>
       <w:r>
@@ -15915,9 +15998,9 @@
         <w:pStyle w:val="Heading5"/>
         <w:ind w:left="0" w:firstLine="0"/>
       </w:pPr>
-      <w:bookmarkStart w:id="82" w:name="_Toc345074679"/>
-      <w:bookmarkStart w:id="83" w:name="_Toc500238781"/>
-      <w:bookmarkStart w:id="84" w:name="_Toc7702398"/>
+      <w:bookmarkStart w:id="96" w:name="_Toc345074679"/>
+      <w:bookmarkStart w:id="97" w:name="_Toc500238781"/>
+      <w:bookmarkStart w:id="98" w:name="_Toc7702398"/>
       <w:r>
         <w:t>3.Y</w:t>
       </w:r>
@@ -15927,9 +16010,9 @@
       <w:r>
         <w:t>.4.1.2 Message Semantics</w:t>
       </w:r>
-      <w:bookmarkEnd w:id="82"/>
-      <w:bookmarkEnd w:id="83"/>
-      <w:bookmarkEnd w:id="84"/>
+      <w:bookmarkEnd w:id="96"/>
+      <w:bookmarkEnd w:id="97"/>
+      <w:bookmarkEnd w:id="98"/>
     </w:p>
     <w:p>
       <w:pPr>
@@ -16056,7 +16139,7 @@
         </w:tabs>
         <w:ind w:left="0" w:firstLine="0"/>
       </w:pPr>
-      <w:bookmarkStart w:id="85" w:name="_Toc7702399"/>
+      <w:bookmarkStart w:id="99" w:name="_Toc7702399"/>
       <w:r>
         <w:t>3.Y</w:t>
       </w:r>
@@ -16075,7 +16158,7 @@
       <w:r>
         <w:t>FHIR Bundle Resource Constraints</w:t>
       </w:r>
-      <w:bookmarkEnd w:id="85"/>
+      <w:bookmarkEnd w:id="99"/>
     </w:p>
     <w:p>
       <w:r>
@@ -16473,7 +16556,7 @@
         </w:tabs>
         <w:ind w:left="0" w:firstLine="0"/>
       </w:pPr>
-      <w:bookmarkStart w:id="86" w:name="_Toc7702400"/>
+      <w:bookmarkStart w:id="100" w:name="_Toc7702400"/>
       <w:r>
         <w:t>3.Y</w:t>
       </w:r>
@@ -16500,7 +16583,7 @@
       <w:r>
         <w:t xml:space="preserve"> Resource Constraints</w:t>
       </w:r>
-      <w:bookmarkEnd w:id="86"/>
+      <w:bookmarkEnd w:id="100"/>
     </w:p>
     <w:p>
       <w:r>
@@ -17436,7 +17519,21 @@
         <w:rPr>
           <w:i w:val="0"/>
         </w:rPr>
-        <w:t xml:space="preserve"> shall be patient-link when the update is a link between 2 or more Patients.  The </w:t>
+        <w:t xml:space="preserve"> shall be patient-link when the update is a link between 2 or more Patient</w:t>
+      </w:r>
+      <w:ins w:id="101" w:author="Luke Duncan" w:date="2019-07-22T11:30:00Z">
+        <w:r>
+          <w:rPr>
+            <w:i w:val="0"/>
+          </w:rPr>
+          <w:t xml:space="preserve"> Resource</w:t>
+        </w:r>
+      </w:ins>
+      <w:r>
+        <w:rPr>
+          <w:i w:val="0"/>
+        </w:rPr>
+        <w:t xml:space="preserve">s.  The </w:t>
       </w:r>
       <w:proofErr w:type="spellStart"/>
       <w:r>
@@ -17457,7 +17554,21 @@
         <w:rPr>
           <w:i w:val="0"/>
         </w:rPr>
-        <w:t>shall be patient-unlink when the update removes a link between 2 or more Patients.</w:t>
+        <w:t>shall be patient-unlink when the update removes a link between 2 or more Patient</w:t>
+      </w:r>
+      <w:ins w:id="102" w:author="Luke Duncan" w:date="2019-07-22T11:31:00Z">
+        <w:r>
+          <w:rPr>
+            <w:i w:val="0"/>
+          </w:rPr>
+          <w:t xml:space="preserve"> Resource</w:t>
+        </w:r>
+      </w:ins>
+      <w:r>
+        <w:rPr>
+          <w:i w:val="0"/>
+        </w:rPr>
+        <w:t>s.</w:t>
       </w:r>
     </w:p>
     <w:p>
@@ -17709,9 +17820,9 @@
         </w:tabs>
         <w:ind w:left="0" w:firstLine="0"/>
       </w:pPr>
-      <w:bookmarkStart w:id="87" w:name="_Toc345074680"/>
-      <w:bookmarkStart w:id="88" w:name="_Toc500238782"/>
-      <w:bookmarkStart w:id="89" w:name="_Toc7702401"/>
+      <w:bookmarkStart w:id="103" w:name="_Toc345074680"/>
+      <w:bookmarkStart w:id="104" w:name="_Toc500238782"/>
+      <w:bookmarkStart w:id="105" w:name="_Toc7702401"/>
       <w:r>
         <w:t>3.Y</w:t>
       </w:r>
@@ -17721,9 +17832,9 @@
       <w:r>
         <w:t>.4.1.3 Expected Actions</w:t>
       </w:r>
-      <w:bookmarkEnd w:id="87"/>
-      <w:bookmarkEnd w:id="88"/>
-      <w:bookmarkEnd w:id="89"/>
+      <w:bookmarkEnd w:id="103"/>
+      <w:bookmarkEnd w:id="104"/>
+      <w:bookmarkEnd w:id="105"/>
       <w:r>
         <w:tab/>
       </w:r>
@@ -17771,17 +17882,35 @@
         </w:rPr>
         <w:t xml:space="preserve"> the </w:t>
       </w:r>
+      <w:proofErr w:type="spellStart"/>
       <w:r>
         <w:rPr>
           <w:i w:val="0"/>
         </w:rPr>
         <w:t>message</w:t>
       </w:r>
+      <w:del w:id="106" w:author="Luke Duncan" w:date="2019-07-22T11:25:00Z">
+        <w:r>
+          <w:rPr>
+            <w:i w:val="0"/>
+          </w:rPr>
+          <w:delText>,</w:delText>
+        </w:r>
+      </w:del>
+      <w:ins w:id="107" w:author="Luke Duncan" w:date="2019-07-22T11:25:00Z">
+        <w:r>
+          <w:rPr>
+            <w:i w:val="0"/>
+          </w:rPr>
+          <w:t>and</w:t>
+        </w:r>
+      </w:ins>
+      <w:proofErr w:type="spellEnd"/>
       <w:r>
         <w:rPr>
           <w:i w:val="0"/>
         </w:rPr>
-        <w:t>, return a Mobile Patient Identity Feed Response message (Section 3.Y1.4.2)</w:t>
+        <w:t xml:space="preserve"> return a Mobile Patient Identity Feed Response message (Section 3.Y1.4.2)</w:t>
       </w:r>
       <w:r>
         <w:rPr>
@@ -17944,9 +18073,9 @@
         <w:pStyle w:val="Heading4"/>
         <w:ind w:left="0" w:firstLine="0"/>
       </w:pPr>
-      <w:bookmarkStart w:id="90" w:name="_Toc345074681"/>
-      <w:bookmarkStart w:id="91" w:name="_Toc500238783"/>
-      <w:bookmarkStart w:id="92" w:name="_Toc7702402"/>
+      <w:bookmarkStart w:id="108" w:name="_Toc345074681"/>
+      <w:bookmarkStart w:id="109" w:name="_Toc500238783"/>
+      <w:bookmarkStart w:id="110" w:name="_Toc7702402"/>
       <w:r>
         <w:t>3.Y</w:t>
       </w:r>
@@ -17956,21 +18085,21 @@
       <w:r>
         <w:t xml:space="preserve">.4.2 </w:t>
       </w:r>
-      <w:bookmarkEnd w:id="90"/>
-      <w:bookmarkEnd w:id="91"/>
+      <w:bookmarkEnd w:id="108"/>
+      <w:bookmarkEnd w:id="109"/>
       <w:r>
         <w:t>Mobile Patient Identity Feed Response</w:t>
       </w:r>
-      <w:bookmarkEnd w:id="92"/>
+      <w:bookmarkEnd w:id="110"/>
     </w:p>
     <w:p>
       <w:pPr>
         <w:pStyle w:val="Heading5"/>
         <w:ind w:left="0" w:firstLine="0"/>
       </w:pPr>
-      <w:bookmarkStart w:id="93" w:name="_Toc345074682"/>
-      <w:bookmarkStart w:id="94" w:name="_Toc500238784"/>
-      <w:bookmarkStart w:id="95" w:name="_Toc7702403"/>
+      <w:bookmarkStart w:id="111" w:name="_Toc345074682"/>
+      <w:bookmarkStart w:id="112" w:name="_Toc500238784"/>
+      <w:bookmarkStart w:id="113" w:name="_Toc7702403"/>
       <w:r>
         <w:t>3.Y</w:t>
       </w:r>
@@ -17980,9 +18109,9 @@
       <w:r>
         <w:t>.4.2.1 Trigger Events</w:t>
       </w:r>
-      <w:bookmarkEnd w:id="93"/>
-      <w:bookmarkEnd w:id="94"/>
-      <w:bookmarkEnd w:id="95"/>
+      <w:bookmarkEnd w:id="111"/>
+      <w:bookmarkEnd w:id="112"/>
+      <w:bookmarkEnd w:id="113"/>
     </w:p>
     <w:p>
       <w:pPr>
@@ -18003,9 +18132,9 @@
         <w:pStyle w:val="Heading5"/>
         <w:ind w:left="0" w:firstLine="0"/>
       </w:pPr>
-      <w:bookmarkStart w:id="96" w:name="_Toc345074683"/>
-      <w:bookmarkStart w:id="97" w:name="_Toc500238785"/>
-      <w:bookmarkStart w:id="98" w:name="_Toc7702404"/>
+      <w:bookmarkStart w:id="114" w:name="_Toc345074683"/>
+      <w:bookmarkStart w:id="115" w:name="_Toc500238785"/>
+      <w:bookmarkStart w:id="116" w:name="_Toc7702404"/>
       <w:r>
         <w:t>3.Y</w:t>
       </w:r>
@@ -18015,9 +18144,9 @@
       <w:r>
         <w:t>.4.2.2 Message Semantics</w:t>
       </w:r>
-      <w:bookmarkEnd w:id="96"/>
-      <w:bookmarkEnd w:id="97"/>
-      <w:bookmarkEnd w:id="98"/>
+      <w:bookmarkEnd w:id="114"/>
+      <w:bookmarkEnd w:id="115"/>
+      <w:bookmarkEnd w:id="116"/>
     </w:p>
     <w:p>
       <w:pPr>
@@ -18074,9 +18203,9 @@
         <w:pStyle w:val="Heading5"/>
         <w:ind w:left="0" w:firstLine="0"/>
       </w:pPr>
-      <w:bookmarkStart w:id="99" w:name="_Toc345074684"/>
-      <w:bookmarkStart w:id="100" w:name="_Toc500238786"/>
-      <w:bookmarkStart w:id="101" w:name="_Toc7702405"/>
+      <w:bookmarkStart w:id="117" w:name="_Toc345074684"/>
+      <w:bookmarkStart w:id="118" w:name="_Toc500238786"/>
+      <w:bookmarkStart w:id="119" w:name="_Toc7702405"/>
       <w:r>
         <w:lastRenderedPageBreak/>
         <w:t>3.Y</w:t>
@@ -18087,9 +18216,9 @@
       <w:r>
         <w:t>.4.2.3 Expected Actions</w:t>
       </w:r>
-      <w:bookmarkEnd w:id="99"/>
-      <w:bookmarkEnd w:id="100"/>
-      <w:bookmarkEnd w:id="101"/>
+      <w:bookmarkEnd w:id="117"/>
+      <w:bookmarkEnd w:id="118"/>
+      <w:bookmarkEnd w:id="119"/>
     </w:p>
     <w:p>
       <w:pPr>
@@ -18098,8 +18227,8 @@
           <w:i w:val="0"/>
         </w:rPr>
       </w:pPr>
-      <w:bookmarkStart w:id="102" w:name="OLE_LINK5"/>
-      <w:bookmarkStart w:id="103" w:name="OLE_LINK6"/>
+      <w:bookmarkStart w:id="120" w:name="OLE_LINK5"/>
+      <w:bookmarkStart w:id="121" w:name="OLE_LINK6"/>
       <w:r>
         <w:rPr>
           <w:i w:val="0"/>
@@ -18112,10 +18241,10 @@
         <w:pStyle w:val="Heading3"/>
         <w:ind w:left="0" w:firstLine="0"/>
       </w:pPr>
-      <w:bookmarkStart w:id="104" w:name="_Toc500238788"/>
-      <w:bookmarkStart w:id="105" w:name="_Toc7702406"/>
-      <w:bookmarkEnd w:id="102"/>
-      <w:bookmarkEnd w:id="103"/>
+      <w:bookmarkStart w:id="122" w:name="_Toc500238788"/>
+      <w:bookmarkStart w:id="123" w:name="_Toc7702406"/>
+      <w:bookmarkEnd w:id="120"/>
+      <w:bookmarkEnd w:id="121"/>
       <w:r>
         <w:t>3.Y</w:t>
       </w:r>
@@ -18131,8 +18260,8 @@
       <w:r>
         <w:t xml:space="preserve"> Security Considerations</w:t>
       </w:r>
-      <w:bookmarkEnd w:id="104"/>
-      <w:bookmarkEnd w:id="105"/>
+      <w:bookmarkEnd w:id="122"/>
+      <w:bookmarkEnd w:id="123"/>
     </w:p>
     <w:p>
       <w:pPr>
@@ -18214,17 +18343,27 @@
         <w:pStyle w:val="Heading4"/>
         <w:ind w:left="0" w:firstLine="0"/>
       </w:pPr>
-      <w:bookmarkStart w:id="106" w:name="_Toc7702407"/>
+      <w:bookmarkStart w:id="124" w:name="_Toc7702407"/>
       <w:r>
         <w:t>3.</w:t>
       </w:r>
       <w:r>
-        <w:t>Y2</w:t>
-      </w:r>
+        <w:t>Y</w:t>
+      </w:r>
+      <w:ins w:id="125" w:author="Luke Duncan" w:date="2019-07-22T09:54:00Z">
+        <w:r>
+          <w:t>1</w:t>
+        </w:r>
+      </w:ins>
+      <w:del w:id="126" w:author="Luke Duncan" w:date="2019-07-22T09:54:00Z">
+        <w:r>
+          <w:delText>2</w:delText>
+        </w:r>
+      </w:del>
       <w:r>
         <w:t>.5.1 Security Audit Considerations</w:t>
       </w:r>
-      <w:bookmarkEnd w:id="106"/>
+      <w:bookmarkEnd w:id="124"/>
     </w:p>
     <w:p>
       <w:r>
@@ -18299,13 +18438,23 @@
         <w:pStyle w:val="Heading5"/>
         <w:ind w:left="0" w:firstLine="0"/>
       </w:pPr>
-      <w:bookmarkStart w:id="107" w:name="_Toc7702408"/>
+      <w:bookmarkStart w:id="127" w:name="_Toc7702408"/>
       <w:r>
         <w:t>3.</w:t>
       </w:r>
       <w:r>
-        <w:t>Y2</w:t>
-      </w:r>
+        <w:t>Y</w:t>
+      </w:r>
+      <w:ins w:id="128" w:author="Luke Duncan" w:date="2019-07-22T09:55:00Z">
+        <w:r>
+          <w:t>1</w:t>
+        </w:r>
+      </w:ins>
+      <w:del w:id="129" w:author="Luke Duncan" w:date="2019-07-22T09:55:00Z">
+        <w:r>
+          <w:delText>2</w:delText>
+        </w:r>
+      </w:del>
       <w:r>
         <w:t xml:space="preserve">.5.1.1 </w:t>
       </w:r>
@@ -18315,7 +18464,7 @@
       <w:r>
         <w:t>audit message:</w:t>
       </w:r>
-      <w:bookmarkEnd w:id="107"/>
+      <w:bookmarkEnd w:id="127"/>
     </w:p>
     <w:tbl>
       <w:tblPr>
@@ -22887,14 +23036,24 @@
         <w:pStyle w:val="Heading5"/>
         <w:ind w:left="0" w:firstLine="0"/>
       </w:pPr>
-      <w:bookmarkStart w:id="108" w:name="_Toc7702409"/>
+      <w:bookmarkStart w:id="130" w:name="_Toc7702409"/>
       <w:r>
         <w:lastRenderedPageBreak/>
         <w:t>3.</w:t>
       </w:r>
       <w:r>
-        <w:t>Y2</w:t>
-      </w:r>
+        <w:t>Y</w:t>
+      </w:r>
+      <w:ins w:id="131" w:author="Luke Duncan" w:date="2019-07-22T09:55:00Z">
+        <w:r>
+          <w:t>1</w:t>
+        </w:r>
+      </w:ins>
+      <w:del w:id="132" w:author="Luke Duncan" w:date="2019-07-22T09:55:00Z">
+        <w:r>
+          <w:delText>2</w:delText>
+        </w:r>
+      </w:del>
       <w:r>
         <w:t xml:space="preserve">.5.1.2 </w:t>
       </w:r>
@@ -22904,7 +23063,7 @@
       <w:r>
         <w:t xml:space="preserve"> audit message:</w:t>
       </w:r>
-      <w:bookmarkEnd w:id="108"/>
+      <w:bookmarkEnd w:id="130"/>
     </w:p>
     <w:tbl>
       <w:tblPr>
@@ -27479,7 +27638,7 @@
         <w:pStyle w:val="Heading2"/>
         <w:ind w:left="0" w:firstLine="0"/>
       </w:pPr>
-      <w:bookmarkStart w:id="109" w:name="_Toc7702410"/>
+      <w:bookmarkStart w:id="133" w:name="_Toc7702410"/>
       <w:r>
         <w:t>3.Y</w:t>
       </w:r>
@@ -27495,14 +27654,14 @@
       <w:r>
         <w:t xml:space="preserve"> [ITI-Y2]</w:t>
       </w:r>
-      <w:bookmarkEnd w:id="109"/>
+      <w:bookmarkEnd w:id="133"/>
     </w:p>
     <w:p>
       <w:pPr>
         <w:pStyle w:val="Heading3"/>
         <w:ind w:left="0" w:firstLine="0"/>
       </w:pPr>
-      <w:bookmarkStart w:id="110" w:name="_Toc7702411"/>
+      <w:bookmarkStart w:id="134" w:name="_Toc7702411"/>
       <w:r>
         <w:t>3.Y</w:t>
       </w:r>
@@ -27512,7 +27671,7 @@
       <w:r>
         <w:t>.1 Scope</w:t>
       </w:r>
-      <w:bookmarkEnd w:id="110"/>
+      <w:bookmarkEnd w:id="134"/>
     </w:p>
     <w:p>
       <w:pPr>
@@ -27545,7 +27704,7 @@
         <w:pStyle w:val="Heading3"/>
         <w:ind w:left="0" w:firstLine="0"/>
       </w:pPr>
-      <w:bookmarkStart w:id="111" w:name="_Toc7702412"/>
+      <w:bookmarkStart w:id="135" w:name="_Toc7702412"/>
       <w:r>
         <w:t>3.Y</w:t>
       </w:r>
@@ -27555,7 +27714,7 @@
       <w:r>
         <w:t>.2 Actor Roles</w:t>
       </w:r>
-      <w:bookmarkEnd w:id="111"/>
+      <w:bookmarkEnd w:id="135"/>
     </w:p>
     <w:p>
       <w:pPr>
@@ -27750,7 +27909,7 @@
         <w:pStyle w:val="Heading3"/>
         <w:ind w:left="0" w:firstLine="0"/>
       </w:pPr>
-      <w:bookmarkStart w:id="112" w:name="_Toc7702413"/>
+      <w:bookmarkStart w:id="136" w:name="_Toc7702413"/>
       <w:r>
         <w:t>3.Y</w:t>
       </w:r>
@@ -27760,7 +27919,7 @@
       <w:r>
         <w:t>.3 Referenced Standards</w:t>
       </w:r>
-      <w:bookmarkEnd w:id="112"/>
+      <w:bookmarkEnd w:id="136"/>
     </w:p>
     <w:p>
       <w:pPr>
@@ -27799,7 +27958,7 @@
         <w:pStyle w:val="Heading3"/>
         <w:ind w:left="0" w:firstLine="0"/>
       </w:pPr>
-      <w:bookmarkStart w:id="113" w:name="_Toc7702414"/>
+      <w:bookmarkStart w:id="137" w:name="_Toc7702414"/>
       <w:r>
         <w:t>3.Y</w:t>
       </w:r>
@@ -27809,7 +27968,7 @@
       <w:r>
         <w:t>.4 Interaction Diagram</w:t>
       </w:r>
-      <w:bookmarkEnd w:id="113"/>
+      <w:bookmarkEnd w:id="137"/>
     </w:p>
     <w:p>
       <w:pPr>
@@ -27859,14 +28018,14 @@
                           </a:ln>
                           <a:extLst>
                             <a:ext uri="{909E8E84-426E-40dd-AFC4-6F175D3DCCD1}">
-                              <a14:hiddenFill xmlns="" xmlns:mo="http://schemas.microsoft.com/office/mac/office/2008/main" xmlns:mv="urn:schemas-microsoft-com:mac:vml" xmlns:o="urn:schemas-microsoft-com:office:office" xmlns:v="urn:schemas-microsoft-com:vml" xmlns:w10="urn:schemas-microsoft-com:office:word" xmlns:w="http://schemas.openxmlformats.org/wordprocessingml/2006/main" xmlns:a14="http://schemas.microsoft.com/office/drawing/2010/main" xmlns:arto="http://schemas.microsoft.com/office/word/2006/arto">
+                              <a14:hiddenFill xmlns:arto="http://schemas.microsoft.com/office/word/2006/arto" xmlns:a14="http://schemas.microsoft.com/office/drawing/2010/main" xmlns:w="http://schemas.openxmlformats.org/wordprocessingml/2006/main" xmlns:w10="urn:schemas-microsoft-com:office:word" xmlns:v="urn:schemas-microsoft-com:vml" xmlns:o="urn:schemas-microsoft-com:office:office" xmlns:mv="urn:schemas-microsoft-com:mac:vml" xmlns:mo="http://schemas.microsoft.com/office/mac/office/2008/main" xmlns="">
                                 <a:solidFill>
                                   <a:srgbClr val="FFFFFF"/>
                                 </a:solidFill>
                               </a14:hiddenFill>
                             </a:ext>
                             <a:ext uri="{91240B29-F687-4f45-9708-019B960494DF}">
-                              <a14:hiddenLine xmlns="" xmlns:mo="http://schemas.microsoft.com/office/mac/office/2008/main" xmlns:mv="urn:schemas-microsoft-com:mac:vml" xmlns:o="urn:schemas-microsoft-com:office:office" xmlns:v="urn:schemas-microsoft-com:vml" xmlns:w10="urn:schemas-microsoft-com:office:word" xmlns:w="http://schemas.openxmlformats.org/wordprocessingml/2006/main" xmlns:a14="http://schemas.microsoft.com/office/drawing/2010/main" xmlns:arto="http://schemas.microsoft.com/office/word/2006/arto" w="9525">
+                              <a14:hiddenLine xmlns:arto="http://schemas.microsoft.com/office/word/2006/arto" xmlns:a14="http://schemas.microsoft.com/office/drawing/2010/main" xmlns:w="http://schemas.openxmlformats.org/wordprocessingml/2006/main" xmlns:w10="urn:schemas-microsoft-com:office:word" xmlns:v="urn:schemas-microsoft-com:vml" xmlns:o="urn:schemas-microsoft-com:office:office" xmlns:mv="urn:schemas-microsoft-com:mac:vml" xmlns:mo="http://schemas.microsoft.com/office/mac/office/2008/main" xmlns="" w="9525">
                                 <a:solidFill>
                                   <a:srgbClr val="000000"/>
                                 </a:solidFill>
@@ -27920,14 +28079,14 @@
                           </a:ln>
                           <a:extLst>
                             <a:ext uri="{909E8E84-426E-40dd-AFC4-6F175D3DCCD1}">
-                              <a14:hiddenFill xmlns="" xmlns:mo="http://schemas.microsoft.com/office/mac/office/2008/main" xmlns:mv="urn:schemas-microsoft-com:mac:vml" xmlns:o="urn:schemas-microsoft-com:office:office" xmlns:v="urn:schemas-microsoft-com:vml" xmlns:w10="urn:schemas-microsoft-com:office:word" xmlns:w="http://schemas.openxmlformats.org/wordprocessingml/2006/main" xmlns:a14="http://schemas.microsoft.com/office/drawing/2010/main" xmlns:arto="http://schemas.microsoft.com/office/word/2006/arto">
+                              <a14:hiddenFill xmlns:arto="http://schemas.microsoft.com/office/word/2006/arto" xmlns:a14="http://schemas.microsoft.com/office/drawing/2010/main" xmlns:w="http://schemas.openxmlformats.org/wordprocessingml/2006/main" xmlns:w10="urn:schemas-microsoft-com:office:word" xmlns:v="urn:schemas-microsoft-com:vml" xmlns:o="urn:schemas-microsoft-com:office:office" xmlns:mv="urn:schemas-microsoft-com:mac:vml" xmlns:mo="http://schemas.microsoft.com/office/mac/office/2008/main" xmlns="">
                                 <a:solidFill>
                                   <a:srgbClr val="FFFFFF"/>
                                 </a:solidFill>
                               </a14:hiddenFill>
                             </a:ext>
                             <a:ext uri="{91240B29-F687-4f45-9708-019B960494DF}">
-                              <a14:hiddenLine xmlns="" xmlns:mo="http://schemas.microsoft.com/office/mac/office/2008/main" xmlns:mv="urn:schemas-microsoft-com:mac:vml" xmlns:o="urn:schemas-microsoft-com:office:office" xmlns:v="urn:schemas-microsoft-com:vml" xmlns:w10="urn:schemas-microsoft-com:office:word" xmlns:w="http://schemas.openxmlformats.org/wordprocessingml/2006/main" xmlns:a14="http://schemas.microsoft.com/office/drawing/2010/main" xmlns:arto="http://schemas.microsoft.com/office/word/2006/arto" w="9525">
+                              <a14:hiddenLine xmlns:arto="http://schemas.microsoft.com/office/word/2006/arto" xmlns:a14="http://schemas.microsoft.com/office/drawing/2010/main" xmlns:w="http://schemas.openxmlformats.org/wordprocessingml/2006/main" xmlns:w10="urn:schemas-microsoft-com:office:word" xmlns:v="urn:schemas-microsoft-com:vml" xmlns:o="urn:schemas-microsoft-com:office:office" xmlns:mv="urn:schemas-microsoft-com:mac:vml" xmlns:mo="http://schemas.microsoft.com/office/mac/office/2008/main" xmlns="" w="9525">
                                 <a:solidFill>
                                   <a:srgbClr val="000000"/>
                                 </a:solidFill>
@@ -27983,7 +28142,7 @@
                           </a:ln>
                           <a:extLst>
                             <a:ext uri="{91240B29-F687-4f45-9708-019B960494DF}">
-                              <a14:hiddenLine xmlns="" xmlns:mo="http://schemas.microsoft.com/office/mac/office/2008/main" xmlns:mv="urn:schemas-microsoft-com:mac:vml" xmlns:o="urn:schemas-microsoft-com:office:office" xmlns:v="urn:schemas-microsoft-com:vml" xmlns:w10="urn:schemas-microsoft-com:office:word" xmlns:w="http://schemas.openxmlformats.org/wordprocessingml/2006/main" xmlns:a14="http://schemas.microsoft.com/office/drawing/2010/main" xmlns:arto="http://schemas.microsoft.com/office/word/2006/arto" w="9525">
+                              <a14:hiddenLine xmlns:arto="http://schemas.microsoft.com/office/word/2006/arto" xmlns:a14="http://schemas.microsoft.com/office/drawing/2010/main" xmlns:w="http://schemas.openxmlformats.org/wordprocessingml/2006/main" xmlns:w10="urn:schemas-microsoft-com:office:word" xmlns:v="urn:schemas-microsoft-com:vml" xmlns:o="urn:schemas-microsoft-com:office:office" xmlns:mv="urn:schemas-microsoft-com:mac:vml" xmlns:mo="http://schemas.microsoft.com/office/mac/office/2008/main" xmlns="" w="9525">
                                 <a:solidFill>
                                   <a:srgbClr val="000000"/>
                                 </a:solidFill>
@@ -28043,7 +28202,7 @@
                           </a:ln>
                           <a:extLst>
                             <a:ext uri="{909E8E84-426E-40dd-AFC4-6F175D3DCCD1}">
-                              <a14:hiddenFill xmlns="" xmlns:mo="http://schemas.microsoft.com/office/mac/office/2008/main" xmlns:mv="urn:schemas-microsoft-com:mac:vml" xmlns:o="urn:schemas-microsoft-com:office:office" xmlns:v="urn:schemas-microsoft-com:vml" xmlns:w10="urn:schemas-microsoft-com:office:word" xmlns:w="http://schemas.openxmlformats.org/wordprocessingml/2006/main" xmlns:a14="http://schemas.microsoft.com/office/drawing/2010/main" xmlns:arto="http://schemas.microsoft.com/office/word/2006/arto">
+                              <a14:hiddenFill xmlns:arto="http://schemas.microsoft.com/office/word/2006/arto" xmlns:a14="http://schemas.microsoft.com/office/drawing/2010/main" xmlns:w="http://schemas.openxmlformats.org/wordprocessingml/2006/main" xmlns:w10="urn:schemas-microsoft-com:office:word" xmlns:v="urn:schemas-microsoft-com:vml" xmlns:o="urn:schemas-microsoft-com:office:office" xmlns:mv="urn:schemas-microsoft-com:mac:vml" xmlns:mo="http://schemas.microsoft.com/office/mac/office/2008/main" xmlns="">
                                 <a:noFill/>
                               </a14:hiddenFill>
                             </a:ext>
@@ -28076,7 +28235,7 @@
                           </a:ln>
                           <a:extLst>
                             <a:ext uri="{909E8E84-426E-40dd-AFC4-6F175D3DCCD1}">
-                              <a14:hiddenFill xmlns="" xmlns:mo="http://schemas.microsoft.com/office/mac/office/2008/main" xmlns:mv="urn:schemas-microsoft-com:mac:vml" xmlns:o="urn:schemas-microsoft-com:office:office" xmlns:v="urn:schemas-microsoft-com:vml" xmlns:w10="urn:schemas-microsoft-com:office:word" xmlns:w="http://schemas.openxmlformats.org/wordprocessingml/2006/main" xmlns:a14="http://schemas.microsoft.com/office/drawing/2010/main" xmlns:arto="http://schemas.microsoft.com/office/word/2006/arto">
+                              <a14:hiddenFill xmlns:arto="http://schemas.microsoft.com/office/word/2006/arto" xmlns:a14="http://schemas.microsoft.com/office/drawing/2010/main" xmlns:w="http://schemas.openxmlformats.org/wordprocessingml/2006/main" xmlns:w10="urn:schemas-microsoft-com:office:word" xmlns:v="urn:schemas-microsoft-com:vml" xmlns:o="urn:schemas-microsoft-com:office:office" xmlns:mv="urn:schemas-microsoft-com:mac:vml" xmlns:mo="http://schemas.microsoft.com/office/mac/office/2008/main" xmlns="">
                                 <a:noFill/>
                               </a14:hiddenFill>
                             </a:ext>
@@ -28166,7 +28325,7 @@
                           </a:ln>
                           <a:extLst>
                             <a:ext uri="{909E8E84-426E-40dd-AFC4-6F175D3DCCD1}">
-                              <a14:hiddenFill xmlns="" xmlns:mo="http://schemas.microsoft.com/office/mac/office/2008/main" xmlns:mv="urn:schemas-microsoft-com:mac:vml" xmlns:o="urn:schemas-microsoft-com:office:office" xmlns:v="urn:schemas-microsoft-com:vml" xmlns:w10="urn:schemas-microsoft-com:office:word" xmlns:w="http://schemas.openxmlformats.org/wordprocessingml/2006/main" xmlns:a14="http://schemas.microsoft.com/office/drawing/2010/main" xmlns:arto="http://schemas.microsoft.com/office/word/2006/arto">
+                              <a14:hiddenFill xmlns:arto="http://schemas.microsoft.com/office/word/2006/arto" xmlns:a14="http://schemas.microsoft.com/office/drawing/2010/main" xmlns:w="http://schemas.openxmlformats.org/wordprocessingml/2006/main" xmlns:w10="urn:schemas-microsoft-com:office:word" xmlns:v="urn:schemas-microsoft-com:vml" xmlns:o="urn:schemas-microsoft-com:office:office" xmlns:mv="urn:schemas-microsoft-com:mac:vml" xmlns:mo="http://schemas.microsoft.com/office/mac/office/2008/main" xmlns="">
                                 <a:noFill/>
                               </a14:hiddenFill>
                             </a:ext>
@@ -28195,7 +28354,7 @@
                           </a:ln>
                           <a:extLst>
                             <a:ext uri="{91240B29-F687-4f45-9708-019B960494DF}">
-                              <a14:hiddenLine xmlns="" xmlns:mo="http://schemas.microsoft.com/office/mac/office/2008/main" xmlns:mv="urn:schemas-microsoft-com:mac:vml" xmlns:o="urn:schemas-microsoft-com:office:office" xmlns:v="urn:schemas-microsoft-com:vml" xmlns:w10="urn:schemas-microsoft-com:office:word" xmlns:w="http://schemas.openxmlformats.org/wordprocessingml/2006/main" xmlns:a14="http://schemas.microsoft.com/office/drawing/2010/main" xmlns:arto="http://schemas.microsoft.com/office/word/2006/arto" w="9525">
+                              <a14:hiddenLine xmlns:arto="http://schemas.microsoft.com/office/word/2006/arto" xmlns:a14="http://schemas.microsoft.com/office/drawing/2010/main" xmlns:w="http://schemas.openxmlformats.org/wordprocessingml/2006/main" xmlns:w10="urn:schemas-microsoft-com:office:word" xmlns:v="urn:schemas-microsoft-com:vml" xmlns:o="urn:schemas-microsoft-com:office:office" xmlns:mv="urn:schemas-microsoft-com:mac:vml" xmlns:mo="http://schemas.microsoft.com/office/mac/office/2008/main" xmlns="" w="9525">
                                 <a:solidFill>
                                   <a:srgbClr val="000000"/>
                                 </a:solidFill>
@@ -28254,7 +28413,7 @@
                           </a:ln>
                           <a:extLst>
                             <a:ext uri="{909E8E84-426E-40dd-AFC4-6F175D3DCCD1}">
-                              <a14:hiddenFill xmlns="" xmlns:mo="http://schemas.microsoft.com/office/mac/office/2008/main" xmlns:mv="urn:schemas-microsoft-com:mac:vml" xmlns:o="urn:schemas-microsoft-com:office:office" xmlns:v="urn:schemas-microsoft-com:vml" xmlns:w10="urn:schemas-microsoft-com:office:word" xmlns:w="http://schemas.openxmlformats.org/wordprocessingml/2006/main" xmlns:a14="http://schemas.microsoft.com/office/drawing/2010/main" xmlns:arto="http://schemas.microsoft.com/office/word/2006/arto">
+                              <a14:hiddenFill xmlns:arto="http://schemas.microsoft.com/office/word/2006/arto" xmlns:a14="http://schemas.microsoft.com/office/drawing/2010/main" xmlns:w="http://schemas.openxmlformats.org/wordprocessingml/2006/main" xmlns:w10="urn:schemas-microsoft-com:office:word" xmlns:v="urn:schemas-microsoft-com:vml" xmlns:o="urn:schemas-microsoft-com:office:office" xmlns:mv="urn:schemas-microsoft-com:mac:vml" xmlns:mo="http://schemas.microsoft.com/office/mac/office/2008/main" xmlns="">
                                 <a:noFill/>
                               </a14:hiddenFill>
                             </a:ext>
@@ -28281,14 +28440,14 @@
                           </a:ln>
                           <a:extLst>
                             <a:ext uri="{909E8E84-426E-40dd-AFC4-6F175D3DCCD1}">
-                              <a14:hiddenFill xmlns:arto="http://schemas.microsoft.com/office/word/2006/arto" xmlns:a14="http://schemas.microsoft.com/office/drawing/2010/main" xmlns:w="http://schemas.openxmlformats.org/wordprocessingml/2006/main" xmlns:w10="urn:schemas-microsoft-com:office:word" xmlns:v="urn:schemas-microsoft-com:vml" xmlns:o="urn:schemas-microsoft-com:office:office" xmlns:mv="urn:schemas-microsoft-com:mac:vml" xmlns:mo="http://schemas.microsoft.com/office/mac/office/2008/main" xmlns="" xmlns:lc="http://schemas.openxmlformats.org/drawingml/2006/lockedCanvas">
+                              <a14:hiddenFill xmlns:lc="http://schemas.openxmlformats.org/drawingml/2006/lockedCanvas" xmlns="" xmlns:mo="http://schemas.microsoft.com/office/mac/office/2008/main" xmlns:mv="urn:schemas-microsoft-com:mac:vml" xmlns:o="urn:schemas-microsoft-com:office:office" xmlns:v="urn:schemas-microsoft-com:vml" xmlns:w10="urn:schemas-microsoft-com:office:word" xmlns:w="http://schemas.openxmlformats.org/wordprocessingml/2006/main" xmlns:a14="http://schemas.microsoft.com/office/drawing/2010/main" xmlns:arto="http://schemas.microsoft.com/office/word/2006/arto">
                                 <a:solidFill>
                                   <a:srgbClr val="FFFFFF"/>
                                 </a:solidFill>
                               </a14:hiddenFill>
                             </a:ext>
                             <a:ext uri="{91240B29-F687-4f45-9708-019B960494DF}">
-                              <a14:hiddenLine xmlns:arto="http://schemas.microsoft.com/office/word/2006/arto" xmlns:a14="http://schemas.microsoft.com/office/drawing/2010/main" xmlns:w="http://schemas.openxmlformats.org/wordprocessingml/2006/main" xmlns:w10="urn:schemas-microsoft-com:office:word" xmlns:v="urn:schemas-microsoft-com:vml" xmlns:o="urn:schemas-microsoft-com:office:office" xmlns:mv="urn:schemas-microsoft-com:mac:vml" xmlns:mo="http://schemas.microsoft.com/office/mac/office/2008/main" xmlns="" xmlns:lc="http://schemas.openxmlformats.org/drawingml/2006/lockedCanvas" w="9525">
+                              <a14:hiddenLine xmlns:lc="http://schemas.openxmlformats.org/drawingml/2006/lockedCanvas" xmlns="" xmlns:mo="http://schemas.microsoft.com/office/mac/office/2008/main" xmlns:mv="urn:schemas-microsoft-com:mac:vml" xmlns:o="urn:schemas-microsoft-com:office:office" xmlns:v="urn:schemas-microsoft-com:vml" xmlns:w10="urn:schemas-microsoft-com:office:word" xmlns:w="http://schemas.openxmlformats.org/wordprocessingml/2006/main" xmlns:a14="http://schemas.microsoft.com/office/drawing/2010/main" xmlns:arto="http://schemas.microsoft.com/office/word/2006/arto" w="9525">
                                 <a:solidFill>
                                   <a:srgbClr val="000000"/>
                                 </a:solidFill>
@@ -28338,14 +28497,14 @@
                           </a:ln>
                           <a:extLst>
                             <a:ext uri="{909E8E84-426E-40dd-AFC4-6F175D3DCCD1}">
-                              <a14:hiddenFill xmlns:arto="http://schemas.microsoft.com/office/word/2006/arto" xmlns:a14="http://schemas.microsoft.com/office/drawing/2010/main" xmlns:w="http://schemas.openxmlformats.org/wordprocessingml/2006/main" xmlns:w10="urn:schemas-microsoft-com:office:word" xmlns:v="urn:schemas-microsoft-com:vml" xmlns:o="urn:schemas-microsoft-com:office:office" xmlns:mv="urn:schemas-microsoft-com:mac:vml" xmlns:mo="http://schemas.microsoft.com/office/mac/office/2008/main" xmlns="" xmlns:lc="http://schemas.openxmlformats.org/drawingml/2006/lockedCanvas">
+                              <a14:hiddenFill xmlns:lc="http://schemas.openxmlformats.org/drawingml/2006/lockedCanvas" xmlns="" xmlns:mo="http://schemas.microsoft.com/office/mac/office/2008/main" xmlns:mv="urn:schemas-microsoft-com:mac:vml" xmlns:o="urn:schemas-microsoft-com:office:office" xmlns:v="urn:schemas-microsoft-com:vml" xmlns:w10="urn:schemas-microsoft-com:office:word" xmlns:w="http://schemas.openxmlformats.org/wordprocessingml/2006/main" xmlns:a14="http://schemas.microsoft.com/office/drawing/2010/main" xmlns:arto="http://schemas.microsoft.com/office/word/2006/arto">
                                 <a:solidFill>
                                   <a:srgbClr val="FFFFFF"/>
                                 </a:solidFill>
                               </a14:hiddenFill>
                             </a:ext>
                             <a:ext uri="{91240B29-F687-4f45-9708-019B960494DF}">
-                              <a14:hiddenLine xmlns:arto="http://schemas.microsoft.com/office/word/2006/arto" xmlns:a14="http://schemas.microsoft.com/office/drawing/2010/main" xmlns:w="http://schemas.openxmlformats.org/wordprocessingml/2006/main" xmlns:w10="urn:schemas-microsoft-com:office:word" xmlns:v="urn:schemas-microsoft-com:vml" xmlns:o="urn:schemas-microsoft-com:office:office" xmlns:mv="urn:schemas-microsoft-com:mac:vml" xmlns:mo="http://schemas.microsoft.com/office/mac/office/2008/main" xmlns="" xmlns:lc="http://schemas.openxmlformats.org/drawingml/2006/lockedCanvas" w="9525">
+                              <a14:hiddenLine xmlns:lc="http://schemas.openxmlformats.org/drawingml/2006/lockedCanvas" xmlns="" xmlns:mo="http://schemas.microsoft.com/office/mac/office/2008/main" xmlns:mv="urn:schemas-microsoft-com:mac:vml" xmlns:o="urn:schemas-microsoft-com:office:office" xmlns:v="urn:schemas-microsoft-com:vml" xmlns:w10="urn:schemas-microsoft-com:office:word" xmlns:w="http://schemas.openxmlformats.org/wordprocessingml/2006/main" xmlns:a14="http://schemas.microsoft.com/office/drawing/2010/main" xmlns:arto="http://schemas.microsoft.com/office/word/2006/arto" w="9525">
                                 <a:solidFill>
                                   <a:srgbClr val="000000"/>
                                 </a:solidFill>
@@ -28400,7 +28559,7 @@
                           </a:ln>
                           <a:extLst>
                             <a:ext uri="{909E8E84-426E-40dd-AFC4-6F175D3DCCD1}">
-                              <a14:hiddenFill xmlns:arto="http://schemas.microsoft.com/office/word/2006/arto" xmlns:a14="http://schemas.microsoft.com/office/drawing/2010/main" xmlns:w="http://schemas.openxmlformats.org/wordprocessingml/2006/main" xmlns:w10="urn:schemas-microsoft-com:office:word" xmlns:v="urn:schemas-microsoft-com:vml" xmlns:o="urn:schemas-microsoft-com:office:office" xmlns:mv="urn:schemas-microsoft-com:mac:vml" xmlns:mo="http://schemas.microsoft.com/office/mac/office/2008/main" xmlns="" xmlns:lc="http://schemas.openxmlformats.org/drawingml/2006/lockedCanvas">
+                              <a14:hiddenFill xmlns:lc="http://schemas.openxmlformats.org/drawingml/2006/lockedCanvas" xmlns="" xmlns:mo="http://schemas.microsoft.com/office/mac/office/2008/main" xmlns:mv="urn:schemas-microsoft-com:mac:vml" xmlns:o="urn:schemas-microsoft-com:office:office" xmlns:v="urn:schemas-microsoft-com:vml" xmlns:w10="urn:schemas-microsoft-com:office:word" xmlns:w="http://schemas.openxmlformats.org/wordprocessingml/2006/main" xmlns:a14="http://schemas.microsoft.com/office/drawing/2010/main" xmlns:arto="http://schemas.microsoft.com/office/word/2006/arto">
                                 <a:noFill/>
                               </a14:hiddenFill>
                             </a:ext>
@@ -28432,7 +28591,7 @@
                           </a:ln>
                           <a:extLst>
                             <a:ext uri="{909E8E84-426E-40dd-AFC4-6F175D3DCCD1}">
-                              <a14:hiddenFill xmlns:arto="http://schemas.microsoft.com/office/word/2006/arto" xmlns:a14="http://schemas.microsoft.com/office/drawing/2010/main" xmlns:w="http://schemas.openxmlformats.org/wordprocessingml/2006/main" xmlns:w10="urn:schemas-microsoft-com:office:word" xmlns:v="urn:schemas-microsoft-com:vml" xmlns:o="urn:schemas-microsoft-com:office:office" xmlns:mv="urn:schemas-microsoft-com:mac:vml" xmlns:mo="http://schemas.microsoft.com/office/mac/office/2008/main" xmlns="" xmlns:lc="http://schemas.openxmlformats.org/drawingml/2006/lockedCanvas">
+                              <a14:hiddenFill xmlns:lc="http://schemas.openxmlformats.org/drawingml/2006/lockedCanvas" xmlns="" xmlns:mo="http://schemas.microsoft.com/office/mac/office/2008/main" xmlns:mv="urn:schemas-microsoft-com:mac:vml" xmlns:o="urn:schemas-microsoft-com:office:office" xmlns:v="urn:schemas-microsoft-com:vml" xmlns:w10="urn:schemas-microsoft-com:office:word" xmlns:w="http://schemas.openxmlformats.org/wordprocessingml/2006/main" xmlns:a14="http://schemas.microsoft.com/office/drawing/2010/main" xmlns:arto="http://schemas.microsoft.com/office/word/2006/arto">
                                 <a:noFill/>
                               </a14:hiddenFill>
                             </a:ext>
@@ -28459,14 +28618,14 @@
                           </a:ln>
                           <a:extLst>
                             <a:ext uri="{909E8E84-426E-40dd-AFC4-6F175D3DCCD1}">
-                              <a14:hiddenFill xmlns="" xmlns:mo="http://schemas.microsoft.com/office/mac/office/2008/main" xmlns:mv="urn:schemas-microsoft-com:mac:vml" xmlns:o="urn:schemas-microsoft-com:office:office" xmlns:v="urn:schemas-microsoft-com:vml" xmlns:w10="urn:schemas-microsoft-com:office:word" xmlns:w="http://schemas.openxmlformats.org/wordprocessingml/2006/main" xmlns:a14="http://schemas.microsoft.com/office/drawing/2010/main" xmlns:arto="http://schemas.microsoft.com/office/word/2006/arto" xmlns:lc="http://schemas.openxmlformats.org/drawingml/2006/lockedCanvas">
+                              <a14:hiddenFill xmlns:lc="http://schemas.openxmlformats.org/drawingml/2006/lockedCanvas" xmlns:arto="http://schemas.microsoft.com/office/word/2006/arto" xmlns:a14="http://schemas.microsoft.com/office/drawing/2010/main" xmlns:w="http://schemas.openxmlformats.org/wordprocessingml/2006/main" xmlns:w10="urn:schemas-microsoft-com:office:word" xmlns:v="urn:schemas-microsoft-com:vml" xmlns:o="urn:schemas-microsoft-com:office:office" xmlns:mv="urn:schemas-microsoft-com:mac:vml" xmlns:mo="http://schemas.microsoft.com/office/mac/office/2008/main" xmlns="">
                                 <a:solidFill>
                                   <a:srgbClr val="FFFFFF"/>
                                 </a:solidFill>
                               </a14:hiddenFill>
                             </a:ext>
                             <a:ext uri="{91240B29-F687-4f45-9708-019B960494DF}">
-                              <a14:hiddenLine xmlns="" xmlns:mo="http://schemas.microsoft.com/office/mac/office/2008/main" xmlns:mv="urn:schemas-microsoft-com:mac:vml" xmlns:o="urn:schemas-microsoft-com:office:office" xmlns:v="urn:schemas-microsoft-com:vml" xmlns:w10="urn:schemas-microsoft-com:office:word" xmlns:w="http://schemas.openxmlformats.org/wordprocessingml/2006/main" xmlns:a14="http://schemas.microsoft.com/office/drawing/2010/main" xmlns:arto="http://schemas.microsoft.com/office/word/2006/arto" xmlns:lc="http://schemas.openxmlformats.org/drawingml/2006/lockedCanvas" w="9525">
+                              <a14:hiddenLine xmlns:lc="http://schemas.openxmlformats.org/drawingml/2006/lockedCanvas" xmlns:arto="http://schemas.microsoft.com/office/word/2006/arto" xmlns:a14="http://schemas.microsoft.com/office/drawing/2010/main" xmlns:w="http://schemas.openxmlformats.org/wordprocessingml/2006/main" xmlns:w10="urn:schemas-microsoft-com:office:word" xmlns:v="urn:schemas-microsoft-com:vml" xmlns:o="urn:schemas-microsoft-com:office:office" xmlns:mv="urn:schemas-microsoft-com:mac:vml" xmlns:mo="http://schemas.microsoft.com/office/mac/office/2008/main" xmlns="" w="9525">
                                 <a:solidFill>
                                   <a:srgbClr val="000000"/>
                                 </a:solidFill>
@@ -28516,14 +28675,14 @@
                           </a:ln>
                           <a:extLst>
                             <a:ext uri="{909E8E84-426E-40dd-AFC4-6F175D3DCCD1}">
-                              <a14:hiddenFill xmlns="" xmlns:mo="http://schemas.microsoft.com/office/mac/office/2008/main" xmlns:mv="urn:schemas-microsoft-com:mac:vml" xmlns:o="urn:schemas-microsoft-com:office:office" xmlns:v="urn:schemas-microsoft-com:vml" xmlns:w10="urn:schemas-microsoft-com:office:word" xmlns:w="http://schemas.openxmlformats.org/wordprocessingml/2006/main" xmlns:a14="http://schemas.microsoft.com/office/drawing/2010/main" xmlns:arto="http://schemas.microsoft.com/office/word/2006/arto" xmlns:lc="http://schemas.openxmlformats.org/drawingml/2006/lockedCanvas">
+                              <a14:hiddenFill xmlns:lc="http://schemas.openxmlformats.org/drawingml/2006/lockedCanvas" xmlns:arto="http://schemas.microsoft.com/office/word/2006/arto" xmlns:a14="http://schemas.microsoft.com/office/drawing/2010/main" xmlns:w="http://schemas.openxmlformats.org/wordprocessingml/2006/main" xmlns:w10="urn:schemas-microsoft-com:office:word" xmlns:v="urn:schemas-microsoft-com:vml" xmlns:o="urn:schemas-microsoft-com:office:office" xmlns:mv="urn:schemas-microsoft-com:mac:vml" xmlns:mo="http://schemas.microsoft.com/office/mac/office/2008/main" xmlns="">
                                 <a:solidFill>
                                   <a:srgbClr val="FFFFFF"/>
                                 </a:solidFill>
                               </a14:hiddenFill>
                             </a:ext>
                             <a:ext uri="{91240B29-F687-4f45-9708-019B960494DF}">
-                              <a14:hiddenLine xmlns="" xmlns:mo="http://schemas.microsoft.com/office/mac/office/2008/main" xmlns:mv="urn:schemas-microsoft-com:mac:vml" xmlns:o="urn:schemas-microsoft-com:office:office" xmlns:v="urn:schemas-microsoft-com:vml" xmlns:w10="urn:schemas-microsoft-com:office:word" xmlns:w="http://schemas.openxmlformats.org/wordprocessingml/2006/main" xmlns:a14="http://schemas.microsoft.com/office/drawing/2010/main" xmlns:arto="http://schemas.microsoft.com/office/word/2006/arto" xmlns:lc="http://schemas.openxmlformats.org/drawingml/2006/lockedCanvas" w="9525">
+                              <a14:hiddenLine xmlns:lc="http://schemas.openxmlformats.org/drawingml/2006/lockedCanvas" xmlns:arto="http://schemas.microsoft.com/office/word/2006/arto" xmlns:a14="http://schemas.microsoft.com/office/drawing/2010/main" xmlns:w="http://schemas.openxmlformats.org/wordprocessingml/2006/main" xmlns:w10="urn:schemas-microsoft-com:office:word" xmlns:v="urn:schemas-microsoft-com:vml" xmlns:o="urn:schemas-microsoft-com:office:office" xmlns:mv="urn:schemas-microsoft-com:mac:vml" xmlns:mo="http://schemas.microsoft.com/office/mac/office/2008/main" xmlns="" w="9525">
                                 <a:solidFill>
                                   <a:srgbClr val="000000"/>
                                 </a:solidFill>
@@ -28578,7 +28737,7 @@
                           </a:ln>
                           <a:extLst>
                             <a:ext uri="{909E8E84-426E-40dd-AFC4-6F175D3DCCD1}">
-                              <a14:hiddenFill xmlns="" xmlns:mo="http://schemas.microsoft.com/office/mac/office/2008/main" xmlns:mv="urn:schemas-microsoft-com:mac:vml" xmlns:o="urn:schemas-microsoft-com:office:office" xmlns:v="urn:schemas-microsoft-com:vml" xmlns:w10="urn:schemas-microsoft-com:office:word" xmlns:w="http://schemas.openxmlformats.org/wordprocessingml/2006/main" xmlns:a14="http://schemas.microsoft.com/office/drawing/2010/main" xmlns:arto="http://schemas.microsoft.com/office/word/2006/arto" xmlns:lc="http://schemas.openxmlformats.org/drawingml/2006/lockedCanvas">
+                              <a14:hiddenFill xmlns:lc="http://schemas.openxmlformats.org/drawingml/2006/lockedCanvas" xmlns:arto="http://schemas.microsoft.com/office/word/2006/arto" xmlns:a14="http://schemas.microsoft.com/office/drawing/2010/main" xmlns:w="http://schemas.openxmlformats.org/wordprocessingml/2006/main" xmlns:w10="urn:schemas-microsoft-com:office:word" xmlns:v="urn:schemas-microsoft-com:vml" xmlns:o="urn:schemas-microsoft-com:office:office" xmlns:mv="urn:schemas-microsoft-com:mac:vml" xmlns:mo="http://schemas.microsoft.com/office/mac/office/2008/main" xmlns="">
                                 <a:noFill/>
                               </a14:hiddenFill>
                             </a:ext>
@@ -28610,7 +28769,7 @@
                           </a:ln>
                           <a:extLst>
                             <a:ext uri="{909E8E84-426E-40dd-AFC4-6F175D3DCCD1}">
-                              <a14:hiddenFill xmlns="" xmlns:mo="http://schemas.microsoft.com/office/mac/office/2008/main" xmlns:mv="urn:schemas-microsoft-com:mac:vml" xmlns:o="urn:schemas-microsoft-com:office:office" xmlns:v="urn:schemas-microsoft-com:vml" xmlns:w10="urn:schemas-microsoft-com:office:word" xmlns:w="http://schemas.openxmlformats.org/wordprocessingml/2006/main" xmlns:a14="http://schemas.microsoft.com/office/drawing/2010/main" xmlns:arto="http://schemas.microsoft.com/office/word/2006/arto" xmlns:lc="http://schemas.openxmlformats.org/drawingml/2006/lockedCanvas">
+                              <a14:hiddenFill xmlns:lc="http://schemas.openxmlformats.org/drawingml/2006/lockedCanvas" xmlns:arto="http://schemas.microsoft.com/office/word/2006/arto" xmlns:a14="http://schemas.microsoft.com/office/drawing/2010/main" xmlns:w="http://schemas.openxmlformats.org/wordprocessingml/2006/main" xmlns:w10="urn:schemas-microsoft-com:office:word" xmlns:v="urn:schemas-microsoft-com:vml" xmlns:o="urn:schemas-microsoft-com:office:office" xmlns:mv="urn:schemas-microsoft-com:mac:vml" xmlns:mo="http://schemas.microsoft.com/office/mac/office/2008/main" xmlns="">
                                 <a:noFill/>
                               </a14:hiddenFill>
                             </a:ext>
@@ -28637,14 +28796,14 @@
                           </a:ln>
                           <a:extLst>
                             <a:ext uri="{909E8E84-426E-40dd-AFC4-6F175D3DCCD1}">
-                              <a14:hiddenFill xmlns="" xmlns:mo="http://schemas.microsoft.com/office/mac/office/2008/main" xmlns:mv="urn:schemas-microsoft-com:mac:vml" xmlns:o="urn:schemas-microsoft-com:office:office" xmlns:v="urn:schemas-microsoft-com:vml" xmlns:w10="urn:schemas-microsoft-com:office:word" xmlns:w="http://schemas.openxmlformats.org/wordprocessingml/2006/main" xmlns:a14="http://schemas.microsoft.com/office/drawing/2010/main" xmlns:arto="http://schemas.microsoft.com/office/word/2006/arto" xmlns:lc="http://schemas.openxmlformats.org/drawingml/2006/lockedCanvas">
+                              <a14:hiddenFill xmlns:lc="http://schemas.openxmlformats.org/drawingml/2006/lockedCanvas" xmlns:arto="http://schemas.microsoft.com/office/word/2006/arto" xmlns:a14="http://schemas.microsoft.com/office/drawing/2010/main" xmlns:w="http://schemas.openxmlformats.org/wordprocessingml/2006/main" xmlns:w10="urn:schemas-microsoft-com:office:word" xmlns:v="urn:schemas-microsoft-com:vml" xmlns:o="urn:schemas-microsoft-com:office:office" xmlns:mv="urn:schemas-microsoft-com:mac:vml" xmlns:mo="http://schemas.microsoft.com/office/mac/office/2008/main" xmlns="">
                                 <a:solidFill>
                                   <a:srgbClr val="FFFFFF"/>
                                 </a:solidFill>
                               </a14:hiddenFill>
                             </a:ext>
                             <a:ext uri="{91240B29-F687-4f45-9708-019B960494DF}">
-                              <a14:hiddenLine xmlns="" xmlns:mo="http://schemas.microsoft.com/office/mac/office/2008/main" xmlns:mv="urn:schemas-microsoft-com:mac:vml" xmlns:o="urn:schemas-microsoft-com:office:office" xmlns:v="urn:schemas-microsoft-com:vml" xmlns:w10="urn:schemas-microsoft-com:office:word" xmlns:w="http://schemas.openxmlformats.org/wordprocessingml/2006/main" xmlns:a14="http://schemas.microsoft.com/office/drawing/2010/main" xmlns:arto="http://schemas.microsoft.com/office/word/2006/arto" xmlns:lc="http://schemas.openxmlformats.org/drawingml/2006/lockedCanvas" w="9525">
+                              <a14:hiddenLine xmlns:lc="http://schemas.openxmlformats.org/drawingml/2006/lockedCanvas" xmlns:arto="http://schemas.microsoft.com/office/word/2006/arto" xmlns:a14="http://schemas.microsoft.com/office/drawing/2010/main" xmlns:w="http://schemas.openxmlformats.org/wordprocessingml/2006/main" xmlns:w10="urn:schemas-microsoft-com:office:word" xmlns:v="urn:schemas-microsoft-com:vml" xmlns:o="urn:schemas-microsoft-com:office:office" xmlns:mv="urn:schemas-microsoft-com:mac:vml" xmlns:mo="http://schemas.microsoft.com/office/mac/office/2008/main" xmlns="" w="9525">
                                 <a:solidFill>
                                   <a:srgbClr val="000000"/>
                                 </a:solidFill>
@@ -28694,14 +28853,14 @@
                           </a:ln>
                           <a:extLst>
                             <a:ext uri="{909E8E84-426E-40dd-AFC4-6F175D3DCCD1}">
-                              <a14:hiddenFill xmlns="" xmlns:mo="http://schemas.microsoft.com/office/mac/office/2008/main" xmlns:mv="urn:schemas-microsoft-com:mac:vml" xmlns:o="urn:schemas-microsoft-com:office:office" xmlns:v="urn:schemas-microsoft-com:vml" xmlns:w10="urn:schemas-microsoft-com:office:word" xmlns:w="http://schemas.openxmlformats.org/wordprocessingml/2006/main" xmlns:a14="http://schemas.microsoft.com/office/drawing/2010/main" xmlns:arto="http://schemas.microsoft.com/office/word/2006/arto" xmlns:lc="http://schemas.openxmlformats.org/drawingml/2006/lockedCanvas">
+                              <a14:hiddenFill xmlns:lc="http://schemas.openxmlformats.org/drawingml/2006/lockedCanvas" xmlns:arto="http://schemas.microsoft.com/office/word/2006/arto" xmlns:a14="http://schemas.microsoft.com/office/drawing/2010/main" xmlns:w="http://schemas.openxmlformats.org/wordprocessingml/2006/main" xmlns:w10="urn:schemas-microsoft-com:office:word" xmlns:v="urn:schemas-microsoft-com:vml" xmlns:o="urn:schemas-microsoft-com:office:office" xmlns:mv="urn:schemas-microsoft-com:mac:vml" xmlns:mo="http://schemas.microsoft.com/office/mac/office/2008/main" xmlns="">
                                 <a:solidFill>
                                   <a:srgbClr val="FFFFFF"/>
                                 </a:solidFill>
                               </a14:hiddenFill>
                             </a:ext>
                             <a:ext uri="{91240B29-F687-4f45-9708-019B960494DF}">
-                              <a14:hiddenLine xmlns="" xmlns:mo="http://schemas.microsoft.com/office/mac/office/2008/main" xmlns:mv="urn:schemas-microsoft-com:mac:vml" xmlns:o="urn:schemas-microsoft-com:office:office" xmlns:v="urn:schemas-microsoft-com:vml" xmlns:w10="urn:schemas-microsoft-com:office:word" xmlns:w="http://schemas.openxmlformats.org/wordprocessingml/2006/main" xmlns:a14="http://schemas.microsoft.com/office/drawing/2010/main" xmlns:arto="http://schemas.microsoft.com/office/word/2006/arto" xmlns:lc="http://schemas.openxmlformats.org/drawingml/2006/lockedCanvas" w="9525">
+                              <a14:hiddenLine xmlns:lc="http://schemas.openxmlformats.org/drawingml/2006/lockedCanvas" xmlns:arto="http://schemas.microsoft.com/office/word/2006/arto" xmlns:a14="http://schemas.microsoft.com/office/drawing/2010/main" xmlns:w="http://schemas.openxmlformats.org/wordprocessingml/2006/main" xmlns:w10="urn:schemas-microsoft-com:office:word" xmlns:v="urn:schemas-microsoft-com:vml" xmlns:o="urn:schemas-microsoft-com:office:office" xmlns:mv="urn:schemas-microsoft-com:mac:vml" xmlns:mo="http://schemas.microsoft.com/office/mac/office/2008/main" xmlns="" w="9525">
                                 <a:solidFill>
                                   <a:srgbClr val="000000"/>
                                 </a:solidFill>
@@ -28756,7 +28915,7 @@
                           </a:ln>
                           <a:extLst>
                             <a:ext uri="{909E8E84-426E-40dd-AFC4-6F175D3DCCD1}">
-                              <a14:hiddenFill xmlns="" xmlns:mo="http://schemas.microsoft.com/office/mac/office/2008/main" xmlns:mv="urn:schemas-microsoft-com:mac:vml" xmlns:o="urn:schemas-microsoft-com:office:office" xmlns:v="urn:schemas-microsoft-com:vml" xmlns:w10="urn:schemas-microsoft-com:office:word" xmlns:w="http://schemas.openxmlformats.org/wordprocessingml/2006/main" xmlns:a14="http://schemas.microsoft.com/office/drawing/2010/main" xmlns:arto="http://schemas.microsoft.com/office/word/2006/arto" xmlns:lc="http://schemas.openxmlformats.org/drawingml/2006/lockedCanvas">
+                              <a14:hiddenFill xmlns:lc="http://schemas.openxmlformats.org/drawingml/2006/lockedCanvas" xmlns:arto="http://schemas.microsoft.com/office/word/2006/arto" xmlns:a14="http://schemas.microsoft.com/office/drawing/2010/main" xmlns:w="http://schemas.openxmlformats.org/wordprocessingml/2006/main" xmlns:w10="urn:schemas-microsoft-com:office:word" xmlns:v="urn:schemas-microsoft-com:vml" xmlns:o="urn:schemas-microsoft-com:office:office" xmlns:mv="urn:schemas-microsoft-com:mac:vml" xmlns:mo="http://schemas.microsoft.com/office/mac/office/2008/main" xmlns="">
                                 <a:noFill/>
                               </a14:hiddenFill>
                             </a:ext>
@@ -28788,7 +28947,7 @@
                           </a:ln>
                           <a:extLst>
                             <a:ext uri="{909E8E84-426E-40dd-AFC4-6F175D3DCCD1}">
-                              <a14:hiddenFill xmlns="" xmlns:mo="http://schemas.microsoft.com/office/mac/office/2008/main" xmlns:mv="urn:schemas-microsoft-com:mac:vml" xmlns:o="urn:schemas-microsoft-com:office:office" xmlns:v="urn:schemas-microsoft-com:vml" xmlns:w10="urn:schemas-microsoft-com:office:word" xmlns:w="http://schemas.openxmlformats.org/wordprocessingml/2006/main" xmlns:a14="http://schemas.microsoft.com/office/drawing/2010/main" xmlns:arto="http://schemas.microsoft.com/office/word/2006/arto" xmlns:lc="http://schemas.openxmlformats.org/drawingml/2006/lockedCanvas">
+                              <a14:hiddenFill xmlns:lc="http://schemas.openxmlformats.org/drawingml/2006/lockedCanvas" xmlns:arto="http://schemas.microsoft.com/office/word/2006/arto" xmlns:a14="http://schemas.microsoft.com/office/drawing/2010/main" xmlns:w="http://schemas.openxmlformats.org/wordprocessingml/2006/main" xmlns:w10="urn:schemas-microsoft-com:office:word" xmlns:v="urn:schemas-microsoft-com:vml" xmlns:o="urn:schemas-microsoft-com:office:office" xmlns:mv="urn:schemas-microsoft-com:mac:vml" xmlns:mo="http://schemas.microsoft.com/office/mac/office/2008/main" xmlns="">
                                 <a:noFill/>
                               </a14:hiddenFill>
                             </a:ext>
@@ -28804,12 +28963,12 @@
           </mc:Choice>
           <mc:Fallback>
             <w:pict>
-              <v:group w14:anchorId="30E9DA8D" id="Canvas 28" o:spid="_x0000_s1038" editas="canvas" style="width:468pt;height:332.25pt;mso-position-horizontal-relative:char;mso-position-vertical-relative:line" coordsize="59436,42189" o:gfxdata="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">
+              <v:group w14:anchorId="30E9DA8D" id="Canvas 28" o:spid="_x0000_s1038" editas="canvas" style="width:468pt;height:332.25pt;mso-position-horizontal-relative:char;mso-position-vertical-relative:line" coordsize="59436,42189" o:gfxdata="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">
                 <v:shape id="_x0000_s1039" type="#_x0000_t75" style="position:absolute;width:59436;height:42189;visibility:visible;mso-wrap-style:square">
                   <v:fill o:detectmouseclick="t"/>
                   <v:path o:connecttype="none"/>
                 </v:shape>
-                <v:shape id="Text Box 169" o:spid="_x0000_s1040" type="#_x0000_t202" style="position:absolute;left:15621;top:12352;width:28289;height:2864;visibility:visible;mso-wrap-style:square;v-text-anchor:top" o:gfxdata="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" filled="f" stroked="f">
+                <v:shape id="Text Box 169" o:spid="_x0000_s1040" type="#_x0000_t202" style="position:absolute;left:15621;top:12352;width:28289;height:2864;visibility:visible;mso-wrap-style:square;v-text-anchor:top" o:gfxdata="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" filled="f" stroked="f">
                   <v:textbox inset="0,0,0,0">
                     <w:txbxContent>
                       <w:p>
@@ -28831,7 +28990,7 @@
                     </w:txbxContent>
                   </v:textbox>
                 </v:shape>
-                <v:shape id="Text Box 162" o:spid="_x0000_s1041" type="#_x0000_t202" style="position:absolute;left:16002;top:8356;width:26765;height:2864;visibility:visible;mso-wrap-style:square;v-text-anchor:top" o:gfxdata="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" filled="f" stroked="f">
+                <v:shape id="Text Box 162" o:spid="_x0000_s1041" type="#_x0000_t202" style="position:absolute;left:16002;top:8356;width:26765;height:2864;visibility:visible;mso-wrap-style:square;v-text-anchor:top" o:gfxdata="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" filled="f" stroked="f">
                   <v:textbox inset="0,0,0,0">
                     <w:txbxContent>
                       <w:p>
@@ -28853,7 +29012,7 @@
                     </w:txbxContent>
                   </v:textbox>
                 </v:shape>
-                <v:shape id="Text Box 160" o:spid="_x0000_s1042" type="#_x0000_t202" style="position:absolute;left:666;top:2989;width:21051;height:5346;visibility:visible;mso-wrap-style:square;v-text-anchor:top" o:gfxdata="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" stroked="f">
+                <v:shape id="Text Box 160" o:spid="_x0000_s1042" type="#_x0000_t202" style="position:absolute;left:666;top:2989;width:21051;height:5346;visibility:visible;mso-wrap-style:square;v-text-anchor:top" o:gfxdata="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" stroked="f">
                   <v:textbox>
                     <w:txbxContent>
                       <w:p>
@@ -28875,18 +29034,18 @@
                     </w:txbxContent>
                   </v:textbox>
                 </v:shape>
-                <v:line id="Line 161" o:spid="_x0000_s1043" style="position:absolute;visibility:visible;mso-wrap-style:square" from="9944,7612" to="9944,42189" o:connectortype="straight" o:gfxdata="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">
+                <v:line id="Line 161" o:spid="_x0000_s1043" style="position:absolute;visibility:visible;mso-wrap-style:square" from="9944,7612" to="9944,42189" o:connectortype="straight" o:gfxdata="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">
                   <v:stroke dashstyle="dash"/>
                 </v:line>
-                <v:line id="Line 163" o:spid="_x0000_s1044" style="position:absolute;visibility:visible;mso-wrap-style:square" from="48710,5523" to="48710,41624" o:connectortype="straight" o:gfxdata="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">
+                <v:line id="Line 163" o:spid="_x0000_s1044" style="position:absolute;visibility:visible;mso-wrap-style:square" from="48710,5523" to="48710,41624" o:connectortype="straight" o:gfxdata="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">
                   <v:stroke dashstyle="dash"/>
                 </v:line>
-                <v:rect id="Rectangle 164" o:spid="_x0000_s1045" style="position:absolute;left:9226;top:9192;width:1442;height:31575;visibility:visible;mso-wrap-style:square;v-text-anchor:top" o:gfxdata="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"/>
-                <v:rect id="Rectangle 165" o:spid="_x0000_s1046" style="position:absolute;left:47783;top:9190;width:1747;height:31100;visibility:visible;mso-wrap-style:square;v-text-anchor:top" o:gfxdata="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"/>
-                <v:line id="Line 166" o:spid="_x0000_s1047" style="position:absolute;visibility:visible;mso-wrap-style:square" from="10922,11023" to="47783,11023" o:connectortype="straight" o:gfxdata="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">
+                <v:rect id="Rectangle 164" o:spid="_x0000_s1045" style="position:absolute;left:9226;top:9192;width:1442;height:31575;visibility:visible;mso-wrap-style:square;v-text-anchor:top" o:gfxdata="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"/>
+                <v:rect id="Rectangle 165" o:spid="_x0000_s1046" style="position:absolute;left:47783;top:9190;width:1747;height:31100;visibility:visible;mso-wrap-style:square;v-text-anchor:top" o:gfxdata="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"/>
+                <v:line id="Line 166" o:spid="_x0000_s1047" style="position:absolute;visibility:visible;mso-wrap-style:square" from="10922,11023" to="47783,11023" o:connectortype="straight" o:gfxdata="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">
                   <v:stroke endarrow="block"/>
                 </v:line>
-                <v:shape id="Text Box 167" o:spid="_x0000_s1048" type="#_x0000_t202" style="position:absolute;left:39052;top:2914;width:18288;height:5347;visibility:visible;mso-wrap-style:square;v-text-anchor:top" o:gfxdata="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" stroked="f">
+                <v:shape id="Text Box 167" o:spid="_x0000_s1048" type="#_x0000_t202" style="position:absolute;left:39052;top:2914;width:18288;height:5347;visibility:visible;mso-wrap-style:square;v-text-anchor:top" o:gfxdata="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" stroked="f">
                   <v:textbox>
                     <w:txbxContent>
                       <w:p>
@@ -28908,10 +29067,10 @@
                     </w:txbxContent>
                   </v:textbox>
                 </v:shape>
-                <v:line id="Line 168" o:spid="_x0000_s1049" style="position:absolute;flip:x;visibility:visible;mso-wrap-style:square" from="10668,15061" to="47783,15061" o:connectortype="straight" o:gfxdata="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">
+                <v:line id="Line 168" o:spid="_x0000_s1049" style="position:absolute;flip:x;visibility:visible;mso-wrap-style:square" from="10668,15061" to="47783,15061" o:connectortype="straight" o:gfxdata="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">
                   <v:stroke endarrow="block"/>
                 </v:line>
-                <v:shape id="Text Box 169" o:spid="_x0000_s1050" type="#_x0000_t202" style="position:absolute;left:15516;top:20589;width:28289;height:2857;visibility:visible;mso-wrap-style:square;v-text-anchor:top" o:gfxdata="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" filled="f" stroked="f">
+                <v:shape id="Text Box 169" o:spid="_x0000_s1050" type="#_x0000_t202" style="position:absolute;left:15516;top:20589;width:28289;height:2857;visibility:visible;mso-wrap-style:square;v-text-anchor:top" o:gfxdata="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" filled="f" stroked="f">
                   <v:textbox inset="0,0,0,0">
                     <w:txbxContent>
                       <w:p>
@@ -28929,7 +29088,7 @@
                     </w:txbxContent>
                   </v:textbox>
                 </v:shape>
-                <v:shape id="Text Box 162" o:spid="_x0000_s1051" type="#_x0000_t202" style="position:absolute;left:15897;top:18131;width:26765;height:2858;visibility:visible;mso-wrap-style:square;v-text-anchor:top" o:gfxdata="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" filled="f" stroked="f">
+                <v:shape id="Text Box 162" o:spid="_x0000_s1051" type="#_x0000_t202" style="position:absolute;left:15897;top:18131;width:26765;height:2858;visibility:visible;mso-wrap-style:square;v-text-anchor:top" o:gfxdata="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" filled="f" stroked="f">
                   <v:textbox inset="0,0,0,0">
                     <w:txbxContent>
                       <w:p>
@@ -28947,13 +29106,13 @@
                     </w:txbxContent>
                   </v:textbox>
                 </v:shape>
-                <v:line id="Line 166" o:spid="_x0000_s1052" style="position:absolute;visibility:visible;mso-wrap-style:square" from="10817,20798" to="47678,20798" o:connectortype="straight" o:gfxdata="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">
+                <v:line id="Line 166" o:spid="_x0000_s1052" style="position:absolute;visibility:visible;mso-wrap-style:square" from="10817,20798" to="47678,20798" o:connectortype="straight" o:gfxdata="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">
                   <v:stroke endarrow="block"/>
                 </v:line>
-                <v:line id="Line 168" o:spid="_x0000_s1053" style="position:absolute;flip:x;visibility:visible;mso-wrap-style:square" from="10817,23300" to="47678,23300" o:connectortype="straight" o:gfxdata="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">
+                <v:line id="Line 168" o:spid="_x0000_s1053" style="position:absolute;flip:x;visibility:visible;mso-wrap-style:square" from="10817,23300" to="47678,23300" o:connectortype="straight" o:gfxdata="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">
                   <v:stroke endarrow="block"/>
                 </v:line>
-                <v:shape id="Text Box 169" o:spid="_x0000_s1054" type="#_x0000_t202" style="position:absolute;left:12165;top:29170;width:34191;height:2852;visibility:visible;mso-wrap-style:square;v-text-anchor:top" o:gfxdata="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" filled="f" stroked="f">
+                <v:shape id="Text Box 169" o:spid="_x0000_s1054" type="#_x0000_t202" style="position:absolute;left:12165;top:29170;width:34191;height:2852;visibility:visible;mso-wrap-style:square;v-text-anchor:top" o:gfxdata="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" filled="f" stroked="f">
                   <v:textbox inset="0,0,0,0">
                     <w:txbxContent>
                       <w:p>
@@ -28971,7 +29130,7 @@
                     </w:txbxContent>
                   </v:textbox>
                 </v:shape>
-                <v:shape id="Text Box 162" o:spid="_x0000_s1055" type="#_x0000_t202" style="position:absolute;left:12085;top:26714;width:33794;height:2851;visibility:visible;mso-wrap-style:square;v-text-anchor:top" o:gfxdata="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" filled="f" stroked="f">
+                <v:shape id="Text Box 162" o:spid="_x0000_s1055" type="#_x0000_t202" style="position:absolute;left:12085;top:26714;width:33794;height:2851;visibility:visible;mso-wrap-style:square;v-text-anchor:top" o:gfxdata="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" filled="f" stroked="f">
                   <v:textbox inset="0,0,0,0">
                     <w:txbxContent>
                       <w:p>
@@ -28989,13 +29148,13 @@
                     </w:txbxContent>
                   </v:textbox>
                 </v:shape>
-                <v:line id="Line 166" o:spid="_x0000_s1056" style="position:absolute;visibility:visible;mso-wrap-style:square" from="10817,29389" to="47678,29389" o:connectortype="straight" o:gfxdata="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">
+                <v:line id="Line 166" o:spid="_x0000_s1056" style="position:absolute;visibility:visible;mso-wrap-style:square" from="10817,29389" to="47678,29389" o:connectortype="straight" o:gfxdata="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">
                   <v:stroke endarrow="block"/>
                 </v:line>
-                <v:line id="Line 168" o:spid="_x0000_s1057" style="position:absolute;flip:x;visibility:visible;mso-wrap-style:square" from="10817,31891" to="47678,31891" o:connectortype="straight" o:gfxdata="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">
+                <v:line id="Line 168" o:spid="_x0000_s1057" style="position:absolute;flip:x;visibility:visible;mso-wrap-style:square" from="10817,31891" to="47678,31891" o:connectortype="straight" o:gfxdata="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">
                   <v:stroke endarrow="block"/>
                 </v:line>
-                <v:shape id="Text Box 169" o:spid="_x0000_s1058" type="#_x0000_t202" style="position:absolute;left:15516;top:36642;width:28289;height:2851;visibility:visible;mso-wrap-style:square;v-text-anchor:top" o:gfxdata="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" filled="f" stroked="f">
+                <v:shape id="Text Box 169" o:spid="_x0000_s1058" type="#_x0000_t202" style="position:absolute;left:15516;top:36642;width:28289;height:2851;visibility:visible;mso-wrap-style:square;v-text-anchor:top" o:gfxdata="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" filled="f" stroked="f">
                   <v:textbox inset="0,0,0,0">
                     <w:txbxContent>
                       <w:p>
@@ -29013,7 +29172,7 @@
                     </w:txbxContent>
                   </v:textbox>
                 </v:shape>
-                <v:shape id="Text Box 162" o:spid="_x0000_s1059" type="#_x0000_t202" style="position:absolute;left:15897;top:34185;width:26765;height:2851;visibility:visible;mso-wrap-style:square;v-text-anchor:top" o:gfxdata="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" filled="f" stroked="f">
+                <v:shape id="Text Box 162" o:spid="_x0000_s1059" type="#_x0000_t202" style="position:absolute;left:15897;top:34185;width:26765;height:2851;visibility:visible;mso-wrap-style:square;v-text-anchor:top" o:gfxdata="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" filled="f" stroked="f">
                   <v:textbox inset="0,0,0,0">
                     <w:txbxContent>
                       <w:p>
@@ -29031,10 +29190,10 @@
                     </w:txbxContent>
                   </v:textbox>
                 </v:shape>
-                <v:line id="Line 166" o:spid="_x0000_s1060" style="position:absolute;visibility:visible;mso-wrap-style:square" from="10817,36852" to="47678,36852" o:connectortype="straight" o:gfxdata="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">
+                <v:line id="Line 166" o:spid="_x0000_s1060" style="position:absolute;visibility:visible;mso-wrap-style:square" from="10817,36852" to="47678,36852" o:connectortype="straight" o:gfxdata="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">
                   <v:stroke endarrow="block"/>
                 </v:line>
-                <v:line id="Line 168" o:spid="_x0000_s1061" style="position:absolute;flip:x;visibility:visible;mso-wrap-style:square" from="10817,39353" to="47678,39353" o:connectortype="straight" o:gfxdata="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">
+                <v:line id="Line 168" o:spid="_x0000_s1061" style="position:absolute;flip:x;visibility:visible;mso-wrap-style:square" from="10817,39353" to="47678,39353" o:connectortype="straight" o:gfxdata="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">
                   <v:stroke endarrow="block"/>
                 </v:line>
                 <w10:anchorlock/>
@@ -29054,7 +29213,7 @@
         <w:pStyle w:val="Heading4"/>
         <w:ind w:left="0" w:firstLine="0"/>
       </w:pPr>
-      <w:bookmarkStart w:id="114" w:name="_Toc7702415"/>
+      <w:bookmarkStart w:id="138" w:name="_Toc7702415"/>
       <w:r>
         <w:t>3.Y</w:t>
       </w:r>
@@ -29070,7 +29229,7 @@
       <w:r>
         <w:t xml:space="preserve"> Request Message</w:t>
       </w:r>
-      <w:bookmarkEnd w:id="114"/>
+      <w:bookmarkEnd w:id="138"/>
     </w:p>
     <w:p>
       <w:pPr>
@@ -29135,7 +29294,7 @@
         <w:pStyle w:val="Heading5"/>
         <w:ind w:left="0" w:firstLine="0"/>
       </w:pPr>
-      <w:bookmarkStart w:id="115" w:name="_Toc7702416"/>
+      <w:bookmarkStart w:id="139" w:name="_Toc7702416"/>
       <w:r>
         <w:lastRenderedPageBreak/>
         <w:t>3.Y</w:t>
@@ -29146,7 +29305,7 @@
       <w:r>
         <w:t>.4.1.1 Trigger Events</w:t>
       </w:r>
-      <w:bookmarkEnd w:id="115"/>
+      <w:bookmarkEnd w:id="139"/>
     </w:p>
     <w:p>
       <w:r>
@@ -29177,8 +29336,18 @@
         <w:t xml:space="preserve"> </w:t>
       </w:r>
       <w:r>
-        <w:t>according to the business rules for the subscription</w:t>
-      </w:r>
+        <w:t xml:space="preserve">according to the business rules </w:t>
+      </w:r>
+      <w:del w:id="140" w:author="Luke Duncan" w:date="2019-07-22T11:26:00Z">
+        <w:r>
+          <w:delText>for the subscription</w:delText>
+        </w:r>
+      </w:del>
+      <w:ins w:id="141" w:author="Luke Duncan" w:date="2019-07-22T11:26:00Z">
+        <w:r>
+          <w:t>in its system</w:t>
+        </w:r>
+      </w:ins>
       <w:r>
         <w:t>.</w:t>
       </w:r>
@@ -29191,7 +29360,7 @@
         <w:pStyle w:val="Heading5"/>
         <w:ind w:left="0" w:firstLine="0"/>
       </w:pPr>
-      <w:bookmarkStart w:id="116" w:name="_Toc7702417"/>
+      <w:bookmarkStart w:id="142" w:name="_Toc7702417"/>
       <w:r>
         <w:t>3.Y</w:t>
       </w:r>
@@ -29201,7 +29370,7 @@
       <w:r>
         <w:t>.4.1.2 Message Semantics</w:t>
       </w:r>
-      <w:bookmarkEnd w:id="116"/>
+      <w:bookmarkEnd w:id="142"/>
     </w:p>
     <w:p>
       <w:pPr>
@@ -29396,8 +29565,8 @@
         </w:tabs>
         <w:ind w:left="0" w:firstLine="0"/>
       </w:pPr>
-      <w:bookmarkStart w:id="117" w:name="_Hlk5877358"/>
-      <w:bookmarkStart w:id="118" w:name="_Toc7702418"/>
+      <w:bookmarkStart w:id="143" w:name="_Hlk5877358"/>
+      <w:bookmarkStart w:id="144" w:name="_Toc7702418"/>
       <w:r>
         <w:t>3.Y</w:t>
       </w:r>
@@ -29413,11 +29582,11 @@
       <w:r>
         <w:t xml:space="preserve"> </w:t>
       </w:r>
-      <w:bookmarkEnd w:id="117"/>
+      <w:bookmarkEnd w:id="143"/>
       <w:r>
         <w:t>FHIR Subscription Resource Constraints</w:t>
       </w:r>
-      <w:bookmarkEnd w:id="118"/>
+      <w:bookmarkEnd w:id="144"/>
     </w:p>
     <w:p>
       <w:r>
@@ -29473,8 +29642,8 @@
       <w:r>
         <w:t xml:space="preserve">Table </w:t>
       </w:r>
-      <w:bookmarkStart w:id="119" w:name="OLE_LINK1"/>
-      <w:bookmarkStart w:id="120" w:name="OLE_LINK2"/>
+      <w:bookmarkStart w:id="145" w:name="OLE_LINK1"/>
+      <w:bookmarkStart w:id="146" w:name="OLE_LINK2"/>
       <w:r>
         <w:t>3.</w:t>
       </w:r>
@@ -29490,8 +29659,8 @@
       <w:r>
         <w:t>.2.1-1</w:t>
       </w:r>
-      <w:bookmarkEnd w:id="119"/>
-      <w:bookmarkEnd w:id="120"/>
+      <w:bookmarkEnd w:id="145"/>
+      <w:bookmarkEnd w:id="146"/>
       <w:r>
         <w:t xml:space="preserve">: </w:t>
       </w:r>
@@ -30449,7 +30618,7 @@
         </w:tabs>
         <w:ind w:left="0" w:firstLine="0"/>
       </w:pPr>
-      <w:bookmarkStart w:id="121" w:name="_Toc7702419"/>
+      <w:bookmarkStart w:id="147" w:name="_Toc7702419"/>
       <w:r>
         <w:t>3.Y</w:t>
       </w:r>
@@ -30459,7 +30628,7 @@
       <w:r>
         <w:t>.4.1.3 Expected Actions</w:t>
       </w:r>
-      <w:bookmarkEnd w:id="121"/>
+      <w:bookmarkEnd w:id="147"/>
       <w:r>
         <w:tab/>
       </w:r>
@@ -30818,7 +30987,7 @@
         <w:pStyle w:val="Heading4"/>
         <w:ind w:left="0" w:firstLine="0"/>
       </w:pPr>
-      <w:bookmarkStart w:id="122" w:name="_Toc7702420"/>
+      <w:bookmarkStart w:id="148" w:name="_Toc7702420"/>
       <w:r>
         <w:t>3.Y</w:t>
       </w:r>
@@ -30834,14 +31003,14 @@
       <w:r>
         <w:t xml:space="preserve"> Response</w:t>
       </w:r>
-      <w:bookmarkEnd w:id="122"/>
+      <w:bookmarkEnd w:id="148"/>
     </w:p>
     <w:p>
       <w:pPr>
         <w:pStyle w:val="Heading5"/>
         <w:ind w:left="0" w:firstLine="0"/>
       </w:pPr>
-      <w:bookmarkStart w:id="123" w:name="_Toc7702421"/>
+      <w:bookmarkStart w:id="149" w:name="_Toc7702421"/>
       <w:r>
         <w:t>3.Y</w:t>
       </w:r>
@@ -30851,7 +31020,7 @@
       <w:r>
         <w:t>.4.2.1 Trigger Events</w:t>
       </w:r>
-      <w:bookmarkEnd w:id="123"/>
+      <w:bookmarkEnd w:id="149"/>
     </w:p>
     <w:p>
       <w:pPr>
@@ -30920,7 +31089,7 @@
         <w:pStyle w:val="Heading5"/>
         <w:ind w:left="0" w:firstLine="0"/>
       </w:pPr>
-      <w:bookmarkStart w:id="124" w:name="_Toc7702422"/>
+      <w:bookmarkStart w:id="150" w:name="_Toc7702422"/>
       <w:r>
         <w:t>3.Y</w:t>
       </w:r>
@@ -30930,7 +31099,7 @@
       <w:r>
         <w:t>.4.2.2 Message Semantics</w:t>
       </w:r>
-      <w:bookmarkEnd w:id="124"/>
+      <w:bookmarkEnd w:id="150"/>
     </w:p>
     <w:p>
       <w:pPr>
@@ -31028,7 +31197,7 @@
         <w:pStyle w:val="Heading5"/>
         <w:ind w:left="0" w:firstLine="0"/>
       </w:pPr>
-      <w:bookmarkStart w:id="125" w:name="_Toc7702423"/>
+      <w:bookmarkStart w:id="151" w:name="_Toc7702423"/>
       <w:r>
         <w:t>3.Y</w:t>
       </w:r>
@@ -31038,7 +31207,7 @@
       <w:r>
         <w:t>.4.2.3 Expected Actions</w:t>
       </w:r>
-      <w:bookmarkEnd w:id="125"/>
+      <w:bookmarkEnd w:id="151"/>
     </w:p>
     <w:p>
       <w:pPr>
@@ -31095,7 +31264,7 @@
         <w:pStyle w:val="Heading4"/>
         <w:ind w:left="0" w:firstLine="0"/>
       </w:pPr>
-      <w:bookmarkStart w:id="126" w:name="_Toc7702424"/>
+      <w:bookmarkStart w:id="152" w:name="_Toc7702424"/>
       <w:r>
         <w:lastRenderedPageBreak/>
         <w:t>3.Y</w:t>
@@ -31130,7 +31299,7 @@
       <w:r>
         <w:t xml:space="preserve"> Message</w:t>
       </w:r>
-      <w:bookmarkEnd w:id="126"/>
+      <w:bookmarkEnd w:id="152"/>
     </w:p>
     <w:p>
       <w:r>
@@ -31159,7 +31328,7 @@
         <w:pStyle w:val="Heading4"/>
         <w:ind w:left="0" w:firstLine="0"/>
       </w:pPr>
-      <w:bookmarkStart w:id="127" w:name="_Toc7702425"/>
+      <w:bookmarkStart w:id="153" w:name="_Toc7702425"/>
       <w:r>
         <w:t>3.Y</w:t>
       </w:r>
@@ -31187,7 +31356,7 @@
       <w:r>
         <w:t xml:space="preserve"> Message</w:t>
       </w:r>
-      <w:bookmarkEnd w:id="127"/>
+      <w:bookmarkEnd w:id="153"/>
     </w:p>
     <w:p>
       <w:r>
@@ -31249,7 +31418,7 @@
         <w:pStyle w:val="Heading4"/>
         <w:ind w:left="0" w:firstLine="0"/>
       </w:pPr>
-      <w:bookmarkStart w:id="128" w:name="_Toc7702426"/>
+      <w:bookmarkStart w:id="154" w:name="_Toc7702426"/>
       <w:r>
         <w:t>3.Y</w:t>
       </w:r>
@@ -31277,7 +31446,7 @@
       <w:r>
         <w:t xml:space="preserve"> Message</w:t>
       </w:r>
-      <w:bookmarkEnd w:id="128"/>
+      <w:bookmarkEnd w:id="154"/>
     </w:p>
     <w:p>
       <w:r>
@@ -31303,7 +31472,7 @@
         <w:pStyle w:val="Heading3"/>
         <w:ind w:left="0" w:firstLine="0"/>
       </w:pPr>
-      <w:bookmarkStart w:id="129" w:name="_Toc7702427"/>
+      <w:bookmarkStart w:id="155" w:name="_Toc7702427"/>
       <w:r>
         <w:t>3.Y</w:t>
       </w:r>
@@ -31319,7 +31488,7 @@
       <w:r>
         <w:t xml:space="preserve"> Security Considerations</w:t>
       </w:r>
-      <w:bookmarkEnd w:id="129"/>
+      <w:bookmarkEnd w:id="155"/>
     </w:p>
     <w:p>
       <w:pPr>
@@ -31381,8 +31550,8 @@
         <w:pStyle w:val="Heading4"/>
         <w:ind w:left="0" w:firstLine="0"/>
       </w:pPr>
-      <w:bookmarkStart w:id="130" w:name="_Toc398544397"/>
-      <w:bookmarkStart w:id="131" w:name="_Toc7702428"/>
+      <w:bookmarkStart w:id="156" w:name="_Toc398544397"/>
+      <w:bookmarkStart w:id="157" w:name="_Toc7702428"/>
       <w:r>
         <w:t>3.</w:t>
       </w:r>
@@ -31392,8 +31561,8 @@
       <w:r>
         <w:t>.5.1 Security Audit Considerations</w:t>
       </w:r>
-      <w:bookmarkEnd w:id="130"/>
-      <w:bookmarkEnd w:id="131"/>
+      <w:bookmarkEnd w:id="156"/>
+      <w:bookmarkEnd w:id="157"/>
     </w:p>
     <w:p>
       <w:r>
@@ -31435,7 +31604,7 @@
         <w:pStyle w:val="Heading5"/>
         <w:ind w:left="0" w:firstLine="0"/>
       </w:pPr>
-      <w:bookmarkStart w:id="132" w:name="_Toc7702429"/>
+      <w:bookmarkStart w:id="158" w:name="_Toc7702429"/>
       <w:r>
         <w:t>3.</w:t>
       </w:r>
@@ -31451,7 +31620,7 @@
       <w:r>
         <w:t>audit message:</w:t>
       </w:r>
-      <w:bookmarkEnd w:id="132"/>
+      <w:bookmarkEnd w:id="158"/>
     </w:p>
     <w:tbl>
       <w:tblPr>
@@ -36649,7 +36818,7 @@
         <w:pStyle w:val="Heading5"/>
         <w:ind w:left="0" w:firstLine="0"/>
       </w:pPr>
-      <w:bookmarkStart w:id="133" w:name="_Toc7702430"/>
+      <w:bookmarkStart w:id="159" w:name="_Toc7702430"/>
       <w:r>
         <w:t>3.</w:t>
       </w:r>
@@ -36665,7 +36834,7 @@
       <w:r>
         <w:t xml:space="preserve"> audit message:</w:t>
       </w:r>
-      <w:bookmarkEnd w:id="133"/>
+      <w:bookmarkEnd w:id="159"/>
     </w:p>
     <w:tbl>
       <w:tblPr>
@@ -41917,13 +42086,13 @@
         <w:pStyle w:val="Heading3"/>
         <w:ind w:left="0" w:firstLine="0"/>
       </w:pPr>
-      <w:bookmarkStart w:id="134" w:name="_Toc2769954"/>
-      <w:bookmarkStart w:id="135" w:name="_Toc7702431"/>
+      <w:bookmarkStart w:id="160" w:name="_Toc2769954"/>
+      <w:bookmarkStart w:id="161" w:name="_Toc7702431"/>
       <w:r>
         <w:t>3.78.2 Actor Roles</w:t>
       </w:r>
-      <w:bookmarkEnd w:id="134"/>
-      <w:bookmarkEnd w:id="135"/>
+      <w:bookmarkEnd w:id="160"/>
+      <w:bookmarkEnd w:id="161"/>
     </w:p>
     <w:p>
       <w:pPr>
@@ -41973,7 +42142,7 @@
                         </a:ln>
                         <a:extLst>
                           <a:ext uri="{909E8E84-426E-40dd-AFC4-6F175D3DCCD1}">
-                            <a14:hiddenFill xmlns:a14="http://schemas.microsoft.com/office/drawing/2010/main" xmlns:w="http://schemas.openxmlformats.org/wordprocessingml/2006/main" xmlns:w10="urn:schemas-microsoft-com:office:word" xmlns:v="urn:schemas-microsoft-com:vml" xmlns:o="urn:schemas-microsoft-com:office:office" xmlns:mv="urn:schemas-microsoft-com:mac:vml" xmlns:mo="http://schemas.microsoft.com/office/mac/office/2008/main" xmlns="">
+                            <a14:hiddenFill xmlns="" xmlns:mo="http://schemas.microsoft.com/office/mac/office/2008/main" xmlns:mv="urn:schemas-microsoft-com:mac:vml" xmlns:o="urn:schemas-microsoft-com:office:office" xmlns:v="urn:schemas-microsoft-com:vml" xmlns:w10="urn:schemas-microsoft-com:office:word" xmlns:w="http://schemas.openxmlformats.org/wordprocessingml/2006/main" xmlns:a14="http://schemas.microsoft.com/office/drawing/2010/main">
                               <a:noFill/>
                             </a14:hiddenFill>
                           </a:ext>
@@ -42081,7 +42250,7 @@
           </mc:Choice>
           <mc:Fallback>
             <w:pict>
-              <v:shape w14:anchorId="35928EE8" id="Text Box 156" o:spid="_x0000_s1062" type="#_x0000_t202" style="position:absolute;left:0;text-align:left;margin-left:202pt;margin-top:3.55pt;width:1in;height:46.8pt;z-index:251659264;visibility:visible;mso-wrap-style:square;mso-width-percent:0;mso-height-percent:0;mso-wrap-distance-left:9pt;mso-wrap-distance-top:0;mso-wrap-distance-right:9pt;mso-wrap-distance-bottom:0;mso-position-horizontal:absolute;mso-position-horizontal-relative:text;mso-position-vertical:absolute;mso-position-vertical-relative:text;mso-width-percent:0;mso-height-percent:0;mso-width-relative:margin;mso-height-relative:margin;v-text-anchor:top" o:gfxdata="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">
+              <v:shape w14:anchorId="35928EE8" id="Text Box 156" o:spid="_x0000_s1062" type="#_x0000_t202" style="position:absolute;left:0;text-align:left;margin-left:202pt;margin-top:3.55pt;width:1in;height:46.8pt;z-index:251659264;visibility:visible;mso-wrap-style:square;mso-width-percent:0;mso-height-percent:0;mso-wrap-distance-left:9pt;mso-wrap-distance-top:0;mso-wrap-distance-right:9pt;mso-wrap-distance-bottom:0;mso-position-horizontal:absolute;mso-position-horizontal-relative:text;mso-position-vertical:absolute;mso-position-vertical-relative:text;mso-width-percent:0;mso-height-percent:0;mso-width-relative:margin;mso-height-relative:margin;v-text-anchor:top" o:gfxdata="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">
                 <v:textbox>
                   <w:txbxContent>
                     <w:p>
@@ -42148,7 +42317,7 @@
                           <a:noFill/>
                           <a:extLst>
                             <a:ext uri="{909E8E84-426E-40dd-AFC4-6F175D3DCCD1}">
-                              <a14:hiddenFill xmlns:a14="http://schemas.microsoft.com/office/drawing/2010/main" xmlns:w="http://schemas.openxmlformats.org/wordprocessingml/2006/main" xmlns:w10="urn:schemas-microsoft-com:office:word" xmlns:v="urn:schemas-microsoft-com:vml" xmlns:o="urn:schemas-microsoft-com:office:office" xmlns:mv="urn:schemas-microsoft-com:mac:vml" xmlns:mo="http://schemas.microsoft.com/office/mac/office/2008/main" xmlns="">
+                              <a14:hiddenFill xmlns="" xmlns:mo="http://schemas.microsoft.com/office/mac/office/2008/main" xmlns:mv="urn:schemas-microsoft-com:mac:vml" xmlns:o="urn:schemas-microsoft-com:office:office" xmlns:v="urn:schemas-microsoft-com:vml" xmlns:w10="urn:schemas-microsoft-com:office:word" xmlns:w="http://schemas.openxmlformats.org/wordprocessingml/2006/main" xmlns:a14="http://schemas.microsoft.com/office/drawing/2010/main">
                                 <a:solidFill>
                                   <a:srgbClr val="FFFFFF"/>
                                 </a:solidFill>
@@ -42182,7 +42351,7 @@
                           </a:ln>
                           <a:extLst>
                             <a:ext uri="{909E8E84-426E-40dd-AFC4-6F175D3DCCD1}">
-                              <a14:hiddenFill xmlns:a14="http://schemas.microsoft.com/office/drawing/2010/main" xmlns:w="http://schemas.openxmlformats.org/wordprocessingml/2006/main" xmlns:w10="urn:schemas-microsoft-com:office:word" xmlns:v="urn:schemas-microsoft-com:vml" xmlns:o="urn:schemas-microsoft-com:office:office" xmlns:mv="urn:schemas-microsoft-com:mac:vml" xmlns:mo="http://schemas.microsoft.com/office/mac/office/2008/main" xmlns="">
+                              <a14:hiddenFill xmlns="" xmlns:mo="http://schemas.microsoft.com/office/mac/office/2008/main" xmlns:mv="urn:schemas-microsoft-com:mac:vml" xmlns:o="urn:schemas-microsoft-com:office:office" xmlns:v="urn:schemas-microsoft-com:vml" xmlns:w10="urn:schemas-microsoft-com:office:word" xmlns:w="http://schemas.openxmlformats.org/wordprocessingml/2006/main" xmlns:a14="http://schemas.microsoft.com/office/drawing/2010/main">
                                 <a:noFill/>
                               </a14:hiddenFill>
                             </a:ext>
@@ -42212,7 +42381,7 @@
                           </a:ln>
                           <a:extLst>
                             <a:ext uri="{909E8E84-426E-40dd-AFC4-6F175D3DCCD1}">
-                              <a14:hiddenFill xmlns:a14="http://schemas.microsoft.com/office/drawing/2010/main" xmlns:w="http://schemas.openxmlformats.org/wordprocessingml/2006/main" xmlns:w10="urn:schemas-microsoft-com:office:word" xmlns:v="urn:schemas-microsoft-com:vml" xmlns:o="urn:schemas-microsoft-com:office:office" xmlns:mv="urn:schemas-microsoft-com:mac:vml" xmlns:mo="http://schemas.microsoft.com/office/mac/office/2008/main" xmlns="">
+                              <a14:hiddenFill xmlns="" xmlns:mo="http://schemas.microsoft.com/office/mac/office/2008/main" xmlns:mv="urn:schemas-microsoft-com:mac:vml" xmlns:o="urn:schemas-microsoft-com:office:office" xmlns:v="urn:schemas-microsoft-com:vml" xmlns:w10="urn:schemas-microsoft-com:office:word" xmlns:w="http://schemas.openxmlformats.org/wordprocessingml/2006/main" xmlns:a14="http://schemas.microsoft.com/office/drawing/2010/main">
                                 <a:noFill/>
                               </a14:hiddenFill>
                             </a:ext>
@@ -42367,13 +42536,13 @@
           </mc:Choice>
           <mc:Fallback>
             <w:pict>
-              <v:group w14:anchorId="70938993" id="Canvas 152" o:spid="_x0000_s1063" style="width:293.4pt;height:121.2pt;mso-position-horizontal-relative:char;mso-position-vertical-relative:line" coordsize="37261,15392" o:gfxdata="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">
-                <v:rect id="AutoShape 51" o:spid="_x0000_s1064" style="position:absolute;width:37261;height:15392;visibility:visible;mso-wrap-style:square;v-text-anchor:top" o:gfxdata="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" filled="f" stroked="f">
+              <v:group w14:anchorId="70938993" id="Canvas 152" o:spid="_x0000_s1063" style="width:293.4pt;height:121.2pt;mso-position-horizontal-relative:char;mso-position-vertical-relative:line" coordsize="37261,15392" o:gfxdata="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">
+                <v:rect id="AutoShape 51" o:spid="_x0000_s1064" style="position:absolute;width:37261;height:15392;visibility:visible;mso-wrap-style:square;v-text-anchor:top" o:gfxdata="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" filled="f" stroked="f">
                   <o:lock v:ext="edit" aspectratio="t"/>
                 </v:rect>
-                <v:line id="Line 155" o:spid="_x0000_s1065" style="position:absolute;visibility:visible;mso-wrap-style:square" from="10863,6256" to="14387,9664" o:connectortype="straight" o:gfxdata="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"/>
-                <v:line id="Line 157" o:spid="_x0000_s1066" style="position:absolute;flip:x;visibility:visible;mso-wrap-style:square" from="23336,6256" to="26481,9664" o:connectortype="straight" o:gfxdata="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"/>
-                <v:oval id="Oval 153" o:spid="_x0000_s1067" style="position:absolute;left:12687;top:8038;width:12407;height:7354;visibility:visible;mso-wrap-style:square;v-text-anchor:top" o:gfxdata="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">
+                <v:line id="Line 155" o:spid="_x0000_s1065" style="position:absolute;visibility:visible;mso-wrap-style:square" from="10863,6256" to="14387,9664" o:connectortype="straight" o:gfxdata="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"/>
+                <v:line id="Line 157" o:spid="_x0000_s1066" style="position:absolute;flip:x;visibility:visible;mso-wrap-style:square" from="23336,6256" to="26481,9664" o:connectortype="straight" o:gfxdata="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"/>
+                <v:oval id="Oval 153" o:spid="_x0000_s1067" style="position:absolute;left:12687;top:8038;width:12407;height:7354;visibility:visible;mso-wrap-style:square;v-text-anchor:top" o:gfxdata="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">
                   <v:textbox inset="0,.72pt,0,.72pt">
                     <w:txbxContent>
                       <w:p>
@@ -42393,7 +42562,7 @@
                     </w:txbxContent>
                   </v:textbox>
                 </v:oval>
-                <v:shape id="Text Box 154" o:spid="_x0000_s1068" type="#_x0000_t202" style="position:absolute;left:1716;top:1683;width:9147;height:5943;visibility:visible;mso-wrap-style:square;v-text-anchor:top" o:gfxdata="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">
+                <v:shape id="Text Box 154" o:spid="_x0000_s1068" type="#_x0000_t202" style="position:absolute;left:1716;top:1683;width:9147;height:5943;visibility:visible;mso-wrap-style:square;v-text-anchor:top" o:gfxdata="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">
                   <v:textbox>
                     <w:txbxContent>
                       <w:p>
@@ -42412,7 +42581,7 @@
                     </w:txbxContent>
                   </v:textbox>
                 </v:shape>
-                <v:shape id="_x0000_s1069" type="#_x0000_t202" style="position:absolute;left:26481;top:1683;width:9146;height:5943;visibility:visible;mso-wrap-style:square;v-text-anchor:top" o:gfxdata="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">
+                <v:shape id="_x0000_s1069" type="#_x0000_t202" style="position:absolute;left:26481;top:1683;width:9146;height:5943;visibility:visible;mso-wrap-style:square;v-text-anchor:top" o:gfxdata="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">
                   <v:textbox>
                     <w:txbxContent>
                       <w:p>
@@ -42747,8 +42916,8 @@
       <w:pPr>
         <w:pStyle w:val="EditorInstructions"/>
       </w:pPr>
-      <w:bookmarkStart w:id="136" w:name="_Toc396826786"/>
-      <w:bookmarkStart w:id="137" w:name="_Toc520113397"/>
+      <w:bookmarkStart w:id="162" w:name="_Toc396826786"/>
+      <w:bookmarkStart w:id="163" w:name="_Toc520113397"/>
       <w:r>
         <w:lastRenderedPageBreak/>
         <w:t>Replace</w:t>
@@ -42772,13 +42941,7 @@
       </w:r>
       <w:proofErr w:type="spellStart"/>
       <w:r>
-        <w:t>P</w:t>
-      </w:r>
-      <w:r>
-        <w:t>IX</w:t>
-      </w:r>
-      <w:r>
-        <w:t>m</w:t>
+        <w:t>PIXm</w:t>
       </w:r>
       <w:proofErr w:type="spellEnd"/>
       <w:r>
@@ -42789,7 +42952,7 @@
       <w:pPr>
         <w:pStyle w:val="Heading3"/>
       </w:pPr>
-      <w:bookmarkStart w:id="138" w:name="_Toc7702432"/>
+      <w:bookmarkStart w:id="164" w:name="_Toc7702432"/>
       <w:r>
         <w:rPr>
           <w:noProof/>
@@ -42872,7 +43035,7 @@
           </mc:Choice>
           <mc:Fallback>
             <w:pict>
-              <v:shape w14:anchorId="2AA1D1C0" id="_x0000_s1070" type="#_x0000_t202" style="position:absolute;left:0;text-align:left;margin-left:204.75pt;margin-top:21.25pt;width:1in;height:46.8pt;z-index:251663360;visibility:visible;mso-wrap-style:square;mso-width-percent:0;mso-height-percent:0;mso-wrap-distance-left:9pt;mso-wrap-distance-top:0;mso-wrap-distance-right:9pt;mso-wrap-distance-bottom:0;mso-position-horizontal:absolute;mso-position-horizontal-relative:text;mso-position-vertical:absolute;mso-position-vertical-relative:text;mso-width-percent:0;mso-height-percent:0;mso-width-relative:margin;mso-height-relative:margin;v-text-anchor:top" o:gfxdata="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">
+              <v:shape w14:anchorId="2AA1D1C0" id="_x0000_s1070" type="#_x0000_t202" style="position:absolute;left:0;text-align:left;margin-left:204.75pt;margin-top:21.25pt;width:1in;height:46.8pt;z-index:251663360;visibility:visible;mso-wrap-style:square;mso-width-percent:0;mso-height-percent:0;mso-wrap-distance-left:9pt;mso-wrap-distance-top:0;mso-wrap-distance-right:9pt;mso-wrap-distance-bottom:0;mso-position-horizontal:absolute;mso-position-horizontal-relative:text;mso-position-vertical:absolute;mso-position-vertical-relative:text;mso-width-percent:0;mso-height-percent:0;mso-width-relative:margin;mso-height-relative:margin;v-text-anchor:top" o:gfxdata="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">
                 <v:textbox>
                   <w:txbxContent>
                     <w:p>
@@ -42898,9 +43061,9 @@
       <w:r>
         <w:t>3.83.2 Actor Roles</w:t>
       </w:r>
-      <w:bookmarkEnd w:id="136"/>
-      <w:bookmarkEnd w:id="137"/>
-      <w:bookmarkEnd w:id="138"/>
+      <w:bookmarkEnd w:id="162"/>
+      <w:bookmarkEnd w:id="163"/>
+      <w:bookmarkEnd w:id="164"/>
     </w:p>
     <w:p>
       <w:pPr>
@@ -42950,7 +43113,7 @@
                         </a:ln>
                         <a:extLst>
                           <a:ext uri="{909E8E84-426E-40dd-AFC4-6F175D3DCCD1}">
-                            <a14:hiddenFill xmlns:a14="http://schemas.microsoft.com/office/drawing/2010/main" xmlns:w="http://schemas.openxmlformats.org/wordprocessingml/2006/main" xmlns:w10="urn:schemas-microsoft-com:office:word" xmlns:v="urn:schemas-microsoft-com:vml" xmlns:o="urn:schemas-microsoft-com:office:office" xmlns:mv="urn:schemas-microsoft-com:mac:vml" xmlns:mo="http://schemas.microsoft.com/office/mac/office/2008/main" xmlns="">
+                            <a14:hiddenFill xmlns="" xmlns:mo="http://schemas.microsoft.com/office/mac/office/2008/main" xmlns:mv="urn:schemas-microsoft-com:mac:vml" xmlns:o="urn:schemas-microsoft-com:office:office" xmlns:v="urn:schemas-microsoft-com:vml" xmlns:w10="urn:schemas-microsoft-com:office:word" xmlns:w="http://schemas.openxmlformats.org/wordprocessingml/2006/main" xmlns:a14="http://schemas.microsoft.com/office/drawing/2010/main">
                               <a:noFill/>
                             </a14:hiddenFill>
                           </a:ext>
@@ -43023,14 +43186,14 @@
                           </a:ln>
                           <a:extLst>
                             <a:ext uri="{909E8E84-426E-40dd-AFC4-6F175D3DCCD1}">
-                              <a14:hiddenFill xmlns:a14="http://schemas.microsoft.com/office/drawing/2010/main" xmlns:w="http://schemas.openxmlformats.org/wordprocessingml/2006/main" xmlns:w10="urn:schemas-microsoft-com:office:word" xmlns:v="urn:schemas-microsoft-com:vml" xmlns:o="urn:schemas-microsoft-com:office:office" xmlns:mv="urn:schemas-microsoft-com:mac:vml" xmlns:mo="http://schemas.microsoft.com/office/mac/office/2008/main" xmlns="">
+                              <a14:hiddenFill xmlns="" xmlns:mo="http://schemas.microsoft.com/office/mac/office/2008/main" xmlns:mv="urn:schemas-microsoft-com:mac:vml" xmlns:o="urn:schemas-microsoft-com:office:office" xmlns:v="urn:schemas-microsoft-com:vml" xmlns:w10="urn:schemas-microsoft-com:office:word" xmlns:w="http://schemas.openxmlformats.org/wordprocessingml/2006/main" xmlns:a14="http://schemas.microsoft.com/office/drawing/2010/main">
                                 <a:solidFill>
                                   <a:srgbClr val="FFFFFF"/>
                                 </a:solidFill>
                               </a14:hiddenFill>
                             </a:ext>
                             <a:ext uri="{91240B29-F687-4f45-9708-019B960494DF}">
-                              <a14:hiddenLine xmlns:a14="http://schemas.microsoft.com/office/drawing/2010/main" xmlns:w="http://schemas.openxmlformats.org/wordprocessingml/2006/main" xmlns:w10="urn:schemas-microsoft-com:office:word" xmlns:v="urn:schemas-microsoft-com:vml" xmlns:o="urn:schemas-microsoft-com:office:office" xmlns:mv="urn:schemas-microsoft-com:mac:vml" xmlns:mo="http://schemas.microsoft.com/office/mac/office/2008/main" xmlns="" w="9525">
+                              <a14:hiddenLine xmlns="" xmlns:mo="http://schemas.microsoft.com/office/mac/office/2008/main" xmlns:mv="urn:schemas-microsoft-com:mac:vml" xmlns:o="urn:schemas-microsoft-com:office:office" xmlns:v="urn:schemas-microsoft-com:vml" xmlns:w10="urn:schemas-microsoft-com:office:word" xmlns:w="http://schemas.openxmlformats.org/wordprocessingml/2006/main" xmlns:a14="http://schemas.microsoft.com/office/drawing/2010/main" w="9525">
                                 <a:solidFill>
                                   <a:srgbClr val="000000"/>
                                 </a:solidFill>
@@ -43067,7 +43230,7 @@
                           </a:ln>
                           <a:extLst>
                             <a:ext uri="{909E8E84-426E-40dd-AFC4-6F175D3DCCD1}">
-                              <a14:hiddenFill xmlns:a14="http://schemas.microsoft.com/office/drawing/2010/main" xmlns:w="http://schemas.openxmlformats.org/wordprocessingml/2006/main" xmlns:w10="urn:schemas-microsoft-com:office:word" xmlns:v="urn:schemas-microsoft-com:vml" xmlns:o="urn:schemas-microsoft-com:office:office" xmlns:mv="urn:schemas-microsoft-com:mac:vml" xmlns:mo="http://schemas.microsoft.com/office/mac/office/2008/main" xmlns="">
+                              <a14:hiddenFill xmlns="" xmlns:mo="http://schemas.microsoft.com/office/mac/office/2008/main" xmlns:mv="urn:schemas-microsoft-com:mac:vml" xmlns:o="urn:schemas-microsoft-com:office:office" xmlns:v="urn:schemas-microsoft-com:vml" xmlns:w10="urn:schemas-microsoft-com:office:word" xmlns:w="http://schemas.openxmlformats.org/wordprocessingml/2006/main" xmlns:a14="http://schemas.microsoft.com/office/drawing/2010/main">
                                 <a:noFill/>
                               </a14:hiddenFill>
                             </a:ext>
@@ -43097,7 +43260,7 @@
                           </a:ln>
                           <a:extLst>
                             <a:ext uri="{909E8E84-426E-40dd-AFC4-6F175D3DCCD1}">
-                              <a14:hiddenFill xmlns:a14="http://schemas.microsoft.com/office/drawing/2010/main" xmlns:w="http://schemas.openxmlformats.org/wordprocessingml/2006/main" xmlns:w10="urn:schemas-microsoft-com:office:word" xmlns:v="urn:schemas-microsoft-com:vml" xmlns:o="urn:schemas-microsoft-com:office:office" xmlns:mv="urn:schemas-microsoft-com:mac:vml" xmlns:mo="http://schemas.microsoft.com/office/mac/office/2008/main" xmlns="">
+                              <a14:hiddenFill xmlns="" xmlns:mo="http://schemas.microsoft.com/office/mac/office/2008/main" xmlns:mv="urn:schemas-microsoft-com:mac:vml" xmlns:o="urn:schemas-microsoft-com:office:office" xmlns:v="urn:schemas-microsoft-com:vml" xmlns:w10="urn:schemas-microsoft-com:office:word" xmlns:w="http://schemas.openxmlformats.org/wordprocessingml/2006/main" xmlns:a14="http://schemas.microsoft.com/office/drawing/2010/main">
                                 <a:noFill/>
                               </a14:hiddenFill>
                             </a:ext>
@@ -43288,13 +43451,13 @@
           </mc:Choice>
           <mc:Fallback>
             <w:pict>
-              <v:group w14:anchorId="265D3E99" id="_x0000_s1071" style="width:293.4pt;height:121.2pt;mso-position-horizontal-relative:char;mso-position-vertical-relative:line" coordsize="37261,15392" o:gfxdata="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">
-                <v:rect id="AutoShape 48" o:spid="_x0000_s1072" style="position:absolute;width:37261;height:15392;visibility:visible;mso-wrap-style:square;v-text-anchor:top" o:gfxdata="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" filled="f" stroked="f">
+              <v:group w14:anchorId="265D3E99" id="_x0000_s1071" style="width:293.4pt;height:121.2pt;mso-position-horizontal-relative:char;mso-position-vertical-relative:line" coordsize="37261,15392" o:gfxdata="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">
+                <v:rect id="AutoShape 48" o:spid="_x0000_s1072" style="position:absolute;width:37261;height:15392;visibility:visible;mso-wrap-style:square;v-text-anchor:top" o:gfxdata="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" filled="f" stroked="f">
                   <o:lock v:ext="edit" aspectratio="t"/>
                 </v:rect>
-                <v:line id="Line 155" o:spid="_x0000_s1073" style="position:absolute;visibility:visible;mso-wrap-style:square" from="10863,6256" to="14387,9664" o:connectortype="straight" o:gfxdata="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"/>
-                <v:line id="Line 157" o:spid="_x0000_s1074" style="position:absolute;flip:x;visibility:visible;mso-wrap-style:square" from="23336,6256" to="26481,9664" o:connectortype="straight" o:gfxdata="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"/>
-                <v:oval id="Oval 153" o:spid="_x0000_s1075" style="position:absolute;left:12687;top:6835;width:12219;height:8557;visibility:visible;mso-wrap-style:square;v-text-anchor:top" o:gfxdata="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">
+                <v:line id="Line 155" o:spid="_x0000_s1073" style="position:absolute;visibility:visible;mso-wrap-style:square" from="10863,6256" to="14387,9664" o:connectortype="straight" o:gfxdata="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"/>
+                <v:line id="Line 157" o:spid="_x0000_s1074" style="position:absolute;flip:x;visibility:visible;mso-wrap-style:square" from="23336,6256" to="26481,9664" o:connectortype="straight" o:gfxdata="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"/>
+                <v:oval id="Oval 153" o:spid="_x0000_s1075" style="position:absolute;left:12687;top:6835;width:12219;height:8557;visibility:visible;mso-wrap-style:square;v-text-anchor:top" o:gfxdata="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">
                   <v:textbox inset="0,.72pt,0,.72pt">
                     <w:txbxContent>
                       <w:p>
@@ -43314,7 +43477,7 @@
                     </w:txbxContent>
                   </v:textbox>
                 </v:oval>
-                <v:shape id="Text Box 154" o:spid="_x0000_s1076" type="#_x0000_t202" style="position:absolute;left:869;top:1168;width:9994;height:9144;visibility:visible;mso-wrap-style:square;v-text-anchor:top" o:gfxdata="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">
+                <v:shape id="Text Box 154" o:spid="_x0000_s1076" type="#_x0000_t202" style="position:absolute;left:869;top:1168;width:9994;height:9144;visibility:visible;mso-wrap-style:square;v-text-anchor:top" o:gfxdata="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">
                   <v:textbox>
                     <w:txbxContent>
                       <w:p>
@@ -43351,7 +43514,7 @@
                     </w:txbxContent>
                   </v:textbox>
                 </v:shape>
-                <v:shape id="_x0000_s1077" type="#_x0000_t202" style="position:absolute;left:26481;top:1683;width:9821;height:9772;visibility:visible;mso-wrap-style:square;v-text-anchor:top" o:gfxdata="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">
+                <v:shape id="_x0000_s1077" type="#_x0000_t202" style="position:absolute;left:26481;top:1683;width:9821;height:9772;visibility:visible;mso-wrap-style:square;v-text-anchor:top" o:gfxdata="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">
                   <v:textbox>
                     <w:txbxContent>
                       <w:p>
@@ -43669,9 +43832,11 @@
       <w:footerReference w:type="first" r:id="rId40"/>
       <w:pgSz w:w="12240" w:h="15840"/>
       <w:pgMar w:top="1440" w:right="1080" w:bottom="1440" w:left="1800" w:header="720" w:footer="720" w:gutter="0"/>
+      <w:lnNumType w:countBy="5" w:restart="continuous"/>
       <w:pgNumType w:start="1"/>
       <w:cols w:space="720"/>
       <w:titlePg/>
+      <w:docGrid w:linePitch="326"/>
     </w:sectPr>
   </w:body>
 </w:document>
@@ -43809,8 +43974,8 @@
         <w:szCs w:val="20"/>
       </w:rPr>
     </w:pPr>
-    <w:bookmarkStart w:id="139" w:name="_1l354xk" w:colFirst="0" w:colLast="0"/>
-    <w:bookmarkEnd w:id="139"/>
+    <w:bookmarkStart w:id="165" w:name="_1l354xk" w:colFirst="0" w:colLast="0"/>
+    <w:bookmarkEnd w:id="165"/>
     <w:r>
       <w:rPr>
         <w:color w:val="000000"/>
@@ -44119,16 +44284,7 @@
       <w:t xml:space="preserve">IHE ITI Technical Framework Supplement – </w:t>
     </w:r>
     <w:r>
-      <w:t>Patient</w:t>
-    </w:r>
-    <w:r>
-      <w:t xml:space="preserve"> Resource</w:t>
-    </w:r>
-    <w:r>
-      <w:t xml:space="preserve"> Identity Management </w:t>
-    </w:r>
-    <w:r>
-      <w:t>(PRIM)</w:t>
+      <w:t>Patient Resource Identity Management (PRIM)</w:t>
     </w:r>
   </w:p>
   <w:p>
@@ -45153,6 +45309,14 @@
     <w:abstractNumId w:val="4"/>
   </w:num>
 </w:numbering>
+</file>
+
+<file path=word/people.xml><?xml version="1.0" encoding="utf-8"?>
+<w15:people xmlns:wpc="http://schemas.microsoft.com/office/word/2010/wordprocessingCanvas" xmlns:cx="http://schemas.microsoft.com/office/drawing/2014/chartex" xmlns:cx1="http://schemas.microsoft.com/office/drawing/2015/9/8/chartex" xmlns:cx2="http://schemas.microsoft.com/office/drawing/2015/10/21/chartex" xmlns:cx3="http://schemas.microsoft.com/office/drawing/2016/5/9/chartex" xmlns:cx4="http://schemas.microsoft.com/office/drawing/2016/5/10/chartex" xmlns:cx5="http://schemas.microsoft.com/office/drawing/2016/5/11/chartex" xmlns:cx6="http://schemas.microsoft.com/office/drawing/2016/5/12/chartex" xmlns:cx7="http://schemas.microsoft.com/office/drawing/2016/5/13/chartex" xmlns:cx8="http://schemas.microsoft.com/office/drawing/2016/5/14/chartex" xmlns:mc="http://schemas.openxmlformats.org/markup-compatibility/2006" xmlns:aink="http://schemas.microsoft.com/office/drawing/2016/ink" xmlns:am3d="http://schemas.microsoft.com/office/drawing/2017/model3d" xmlns:o="urn:schemas-microsoft-com:office:office" xmlns:r="http://schemas.openxmlformats.org/officeDocument/2006/relationships" xmlns:m="http://schemas.openxmlformats.org/officeDocument/2006/math" xmlns:v="urn:schemas-microsoft-com:vml" xmlns:wp14="http://schemas.microsoft.com/office/word/2010/wordprocessingDrawing" xmlns:wp="http://schemas.openxmlformats.org/drawingml/2006/wordprocessingDrawing" xmlns:w10="urn:schemas-microsoft-com:office:word" xmlns:w="http://schemas.openxmlformats.org/wordprocessingml/2006/main" xmlns:w14="http://schemas.microsoft.com/office/word/2010/wordml" xmlns:w15="http://schemas.microsoft.com/office/word/2012/wordml" xmlns:w16cid="http://schemas.microsoft.com/office/word/2016/wordml/cid" xmlns:w16se="http://schemas.microsoft.com/office/word/2015/wordml/symex" xmlns:wpg="http://schemas.microsoft.com/office/word/2010/wordprocessingGroup" xmlns:wpi="http://schemas.microsoft.com/office/word/2010/wordprocessingInk" xmlns:wne="http://schemas.microsoft.com/office/word/2006/wordml" xmlns:wps="http://schemas.microsoft.com/office/word/2010/wordprocessingShape" mc:Ignorable="w14 w15 w16se w16cid wp14">
+  <w15:person w15:author="Luke Duncan">
+    <w15:presenceInfo w15:providerId="Windows Live" w15:userId="00bbf04f5c1547d2"/>
+  </w15:person>
+</w15:people>
 </file>
 
 <file path=word/styles.xml><?xml version="1.0" encoding="utf-8"?>
@@ -46493,6 +46657,14 @@
     <w:uiPriority w:val="99"/>
     <w:rsid w:val="0075010F"/>
   </w:style>
+  <w:style w:type="character" w:styleId="LineNumber">
+    <w:name w:val="line number"/>
+    <w:basedOn w:val="DefaultParagraphFont"/>
+    <w:uiPriority w:val="99"/>
+    <w:semiHidden/>
+    <w:unhideWhenUsed/>
+    <w:rsid w:val="008521B8"/>
+  </w:style>
 </w:styles>
 </file>
 
@@ -46821,7 +46993,7 @@
 </file>
 
 <file path=customXml/itemProps1.xml><?xml version="1.0" encoding="utf-8"?>
-<ds:datastoreItem xmlns:ds="http://schemas.openxmlformats.org/officeDocument/2006/customXml" ds:itemID="{1A2A52B3-F466-7A4C-A587-7FEEC06BE750}">
+<ds:datastoreItem xmlns:ds="http://schemas.openxmlformats.org/officeDocument/2006/customXml" ds:itemID="{192D83E6-9C37-4D42-84C5-768D5E8034D5}">
   <ds:schemaRefs>
     <ds:schemaRef ds:uri="http://schemas.openxmlformats.org/officeDocument/2006/bibliography"/>
   </ds:schemaRefs>

</xml_diff>